<commit_message>
doc, test and improvements for blockchain.block.header
</commit_message>
<xml_diff>
--- a/doc/Epsmi_Documentation.docx
+++ b/doc/Epsmi_Documentation.docx
@@ -1037,7 +1037,7 @@
         </w:rPr>
         <w:fldChar w:fldCharType="separate"/>
       </w:r>
-      <w:hyperlink w:anchor="_Toc60565137" w:history="1">
+      <w:hyperlink w:anchor="_Toc60566358" w:history="1">
         <w:r>
           <w:rPr>
             <w:rStyle w:val="Hyperlink"/>
@@ -1086,7 +1086,7 @@
             <w:noProof/>
             <w:webHidden/>
           </w:rPr>
-          <w:instrText xml:space="preserve"> PAGEREF _Toc60565137 \h </w:instrText>
+          <w:instrText xml:space="preserve"> PAGEREF _Toc60566358 \h </w:instrText>
         </w:r>
         <w:r>
           <w:rPr>
@@ -1133,7 +1133,7 @@
           <w:szCs w:val="24"/>
         </w:rPr>
       </w:pPr>
-      <w:hyperlink w:anchor="_Toc60565138" w:history="1">
+      <w:hyperlink w:anchor="_Toc60566359" w:history="1">
         <w:r>
           <w:rPr>
             <w:rStyle w:val="Hyperlink"/>
@@ -1180,7 +1180,7 @@
             <w:noProof/>
             <w:webHidden/>
           </w:rPr>
-          <w:instrText xml:space="preserve"> PAGEREF _Toc60565138 \h </w:instrText>
+          <w:instrText xml:space="preserve"> PAGEREF _Toc60566359 \h </w:instrText>
         </w:r>
         <w:r>
           <w:rPr>
@@ -1227,7 +1227,7 @@
           <w:szCs w:val="24"/>
         </w:rPr>
       </w:pPr>
-      <w:hyperlink w:anchor="_Toc60565139" w:history="1">
+      <w:hyperlink w:anchor="_Toc60566360" w:history="1">
         <w:r>
           <w:rPr>
             <w:rStyle w:val="Hyperlink"/>
@@ -1272,7 +1272,7 @@
             <w:noProof/>
             <w:webHidden/>
           </w:rPr>
-          <w:instrText xml:space="preserve"> PAGEREF _Toc60565139 \h </w:instrText>
+          <w:instrText xml:space="preserve"> PAGEREF _Toc60566360 \h </w:instrText>
         </w:r>
         <w:r>
           <w:rPr>
@@ -1321,7 +1321,7 @@
           <w:szCs w:val="24"/>
         </w:rPr>
       </w:pPr>
-      <w:hyperlink w:anchor="_Toc60565140" w:history="1">
+      <w:hyperlink w:anchor="_Toc60566361" w:history="1">
         <w:r>
           <w:rPr>
             <w:rStyle w:val="Hyperlink"/>
@@ -1368,7 +1368,7 @@
             <w:noProof/>
             <w:webHidden/>
           </w:rPr>
-          <w:instrText xml:space="preserve"> PAGEREF _Toc60565140 \h </w:instrText>
+          <w:instrText xml:space="preserve"> PAGEREF _Toc60566361 \h </w:instrText>
         </w:r>
         <w:r>
           <w:rPr>
@@ -1415,7 +1415,7 @@
           <w:szCs w:val="24"/>
         </w:rPr>
       </w:pPr>
-      <w:hyperlink w:anchor="_Toc60565141" w:history="1">
+      <w:hyperlink w:anchor="_Toc60566362" w:history="1">
         <w:r>
           <w:rPr>
             <w:rStyle w:val="Hyperlink"/>
@@ -1460,7 +1460,7 @@
             <w:noProof/>
             <w:webHidden/>
           </w:rPr>
-          <w:instrText xml:space="preserve"> PAGEREF _Toc60565141 \h </w:instrText>
+          <w:instrText xml:space="preserve"> PAGEREF _Toc60566362 \h </w:instrText>
         </w:r>
         <w:r>
           <w:rPr>
@@ -1504,7 +1504,7 @@
           <w:sz w:val="24"/>
         </w:rPr>
       </w:pPr>
-      <w:hyperlink w:anchor="_Toc60565142" w:history="1">
+      <w:hyperlink w:anchor="_Toc60566363" w:history="1">
         <w:r>
           <w:rPr>
             <w:rStyle w:val="Hyperlink"/>
@@ -1548,7 +1548,7 @@
             <w:noProof/>
             <w:webHidden/>
           </w:rPr>
-          <w:instrText xml:space="preserve"> PAGEREF _Toc60565142 \h </w:instrText>
+          <w:instrText xml:space="preserve"> PAGEREF _Toc60566363 \h </w:instrText>
         </w:r>
         <w:r>
           <w:rPr>
@@ -1568,7 +1568,7 @@
             <w:noProof/>
             <w:webHidden/>
           </w:rPr>
-          <w:t>5</w:t>
+          <w:t>4</w:t>
         </w:r>
         <w:r>
           <w:rPr>
@@ -1595,7 +1595,7 @@
           <w:szCs w:val="24"/>
         </w:rPr>
       </w:pPr>
-      <w:hyperlink w:anchor="_Toc60565143" w:history="1">
+      <w:hyperlink w:anchor="_Toc60566364" w:history="1">
         <w:r>
           <w:rPr>
             <w:rStyle w:val="Hyperlink"/>
@@ -1642,7 +1642,7 @@
             <w:noProof/>
             <w:webHidden/>
           </w:rPr>
-          <w:instrText xml:space="preserve"> PAGEREF _Toc60565143 \h </w:instrText>
+          <w:instrText xml:space="preserve"> PAGEREF _Toc60566364 \h </w:instrText>
         </w:r>
         <w:r>
           <w:rPr>
@@ -1691,7 +1691,7 @@
           <w:szCs w:val="24"/>
         </w:rPr>
       </w:pPr>
-      <w:hyperlink w:anchor="_Toc60565144" w:history="1">
+      <w:hyperlink w:anchor="_Toc60566365" w:history="1">
         <w:r>
           <w:rPr>
             <w:rStyle w:val="Hyperlink"/>
@@ -1740,7 +1740,7 @@
             <w:noProof/>
             <w:webHidden/>
           </w:rPr>
-          <w:instrText xml:space="preserve"> PAGEREF _Toc60565144 \h </w:instrText>
+          <w:instrText xml:space="preserve"> PAGEREF _Toc60566365 \h </w:instrText>
         </w:r>
         <w:r>
           <w:rPr>
@@ -1787,7 +1787,7 @@
           <w:szCs w:val="24"/>
         </w:rPr>
       </w:pPr>
-      <w:hyperlink w:anchor="_Toc60565145" w:history="1">
+      <w:hyperlink w:anchor="_Toc60566366" w:history="1">
         <w:r>
           <w:rPr>
             <w:rStyle w:val="Hyperlink"/>
@@ -1834,7 +1834,7 @@
             <w:noProof/>
             <w:webHidden/>
           </w:rPr>
-          <w:instrText xml:space="preserve"> PAGEREF _Toc60565145 \h </w:instrText>
+          <w:instrText xml:space="preserve"> PAGEREF _Toc60566366 \h </w:instrText>
         </w:r>
         <w:r>
           <w:rPr>
@@ -1881,7 +1881,7 @@
           <w:szCs w:val="24"/>
         </w:rPr>
       </w:pPr>
-      <w:hyperlink w:anchor="_Toc60565146" w:history="1">
+      <w:hyperlink w:anchor="_Toc60566367" w:history="1">
         <w:r>
           <w:rPr>
             <w:rStyle w:val="Hyperlink"/>
@@ -1928,7 +1928,7 @@
             <w:noProof/>
             <w:webHidden/>
           </w:rPr>
-          <w:instrText xml:space="preserve"> PAGEREF _Toc60565146 \h </w:instrText>
+          <w:instrText xml:space="preserve"> PAGEREF _Toc60566367 \h </w:instrText>
         </w:r>
         <w:r>
           <w:rPr>
@@ -1992,7 +1992,7 @@
           <w:lang w:val="en-US"/>
         </w:rPr>
       </w:pPr>
-      <w:bookmarkStart w:id="0" w:name="_Toc60565137"/>
+      <w:bookmarkStart w:id="0" w:name="_Toc60566358"/>
       <w:r>
         <w:rPr>
           <w:lang w:val="en-US"/>
@@ -2062,7 +2062,7 @@
           <w:lang w:val="en-US"/>
         </w:rPr>
       </w:pPr>
-      <w:bookmarkStart w:id="1" w:name="_Toc60565138"/>
+      <w:bookmarkStart w:id="1" w:name="_Toc60566359"/>
       <w:r>
         <w:rPr>
           <w:lang w:val="en-US"/>
@@ -2101,7 +2101,7 @@
       <w:pPr>
         <w:pStyle w:val="Heading2"/>
       </w:pPr>
-      <w:bookmarkStart w:id="2" w:name="_Toc60565139"/>
+      <w:bookmarkStart w:id="2" w:name="_Toc60566360"/>
       <w:r>
         <w:t>Features of EPSMI going beyond EPS</w:t>
       </w:r>
@@ -2129,7 +2129,7 @@
       <w:pPr>
         <w:pStyle w:val="Heading1"/>
       </w:pPr>
-      <w:bookmarkStart w:id="3" w:name="_Toc60565140"/>
+      <w:bookmarkStart w:id="3" w:name="_Toc60566361"/>
       <w:r>
         <w:t>API</w:t>
       </w:r>
@@ -2140,7 +2140,16 @@
       <w:pPr>
         <w:pStyle w:val="Heading2"/>
       </w:pPr>
-      <w:bookmarkStart w:id="4" w:name="_Toc60565141"/>
+      <w:bookmarkStart w:id="4" w:name="_Toc60566362"/>
+      <w:r>
+        <w:t>Miscellan</w:t>
+      </w:r>
+      <w:r>
+        <w:t>e</w:t>
+      </w:r>
+      <w:r>
+        <w:t xml:space="preserve">ous </w:t>
+      </w:r>
       <w:r>
         <w:t>Queries by Electrum Wallet</w:t>
       </w:r>
@@ -2160,11 +2169,11 @@
         <w:tblLook w:val="04A0" w:firstRow="1" w:lastRow="0" w:firstColumn="1" w:lastColumn="0" w:noHBand="0" w:noVBand="1"/>
       </w:tblPr>
       <w:tblGrid>
-        <w:gridCol w:w="3517"/>
-        <w:gridCol w:w="1428"/>
-        <w:gridCol w:w="3031"/>
-        <w:gridCol w:w="1617"/>
-        <w:gridCol w:w="1495"/>
+        <w:gridCol w:w="3204"/>
+        <w:gridCol w:w="1878"/>
+        <w:gridCol w:w="1868"/>
+        <w:gridCol w:w="1869"/>
+        <w:gridCol w:w="1901"/>
       </w:tblGrid>
       <w:tr>
         <w:tc>
@@ -2254,12 +2263,16 @@
                 <w:lang w:val="en-US"/>
               </w:rPr>
             </w:pPr>
+            <w:proofErr w:type="spellStart"/>
+            <w:proofErr w:type="gramStart"/>
             <w:r>
               <w:rPr>
                 <w:rFonts w:ascii="Courier" w:hAnsi="Courier"/>
               </w:rPr>
               <w:t>server.ping</w:t>
             </w:r>
+            <w:proofErr w:type="spellEnd"/>
+            <w:proofErr w:type="gramEnd"/>
           </w:p>
         </w:tc>
         <w:tc>
@@ -2340,6 +2353,8 @@
                 <w:lang w:val="en-US"/>
               </w:rPr>
             </w:pPr>
+            <w:proofErr w:type="spellStart"/>
+            <w:proofErr w:type="gramStart"/>
             <w:r>
               <w:rPr>
                 <w:rFonts w:ascii="Courier" w:hAnsi="Courier"/>
@@ -2352,6 +2367,8 @@
               </w:rPr>
               <w:t>banner</w:t>
             </w:r>
+            <w:proofErr w:type="spellEnd"/>
+            <w:proofErr w:type="gramEnd"/>
           </w:p>
         </w:tc>
         <w:tc>
@@ -2422,7 +2439,35 @@
               <w:rPr>
                 <w:sz w:val="20"/>
               </w:rPr>
-              <w:t>Calls networkInfo and blockchainInfo – may throw exception (TODO – see how these exceptions are handled).</w:t>
+              <w:t xml:space="preserve">Calls </w:t>
+            </w:r>
+            <w:proofErr w:type="spellStart"/>
+            <w:r>
+              <w:rPr>
+                <w:sz w:val="20"/>
+              </w:rPr>
+              <w:t>networkInfo</w:t>
+            </w:r>
+            <w:proofErr w:type="spellEnd"/>
+            <w:r>
+              <w:rPr>
+                <w:sz w:val="20"/>
+              </w:rPr>
+              <w:t xml:space="preserve"> and </w:t>
+            </w:r>
+            <w:proofErr w:type="spellStart"/>
+            <w:r>
+              <w:rPr>
+                <w:sz w:val="20"/>
+              </w:rPr>
+              <w:t>blockchainInfo</w:t>
+            </w:r>
+            <w:proofErr w:type="spellEnd"/>
+            <w:r>
+              <w:rPr>
+                <w:sz w:val="20"/>
+              </w:rPr>
+              <w:t xml:space="preserve"> – may throw exception (TODO – see how these exceptions are handled).</w:t>
             </w:r>
           </w:p>
         </w:tc>
@@ -2435,15 +2480,50 @@
           <w:p>
             <w:pPr>
               <w:rPr>
-                <w:lang w:val="en-US"/>
-              </w:rPr>
-            </w:pPr>
-            <w:r>
-              <w:rPr>
                 <w:rFonts w:ascii="Courier" w:hAnsi="Courier"/>
               </w:rPr>
-              <w:t>server.donation_address</w:t>
-            </w:r>
+            </w:pPr>
+            <w:r>
+              <w:rPr>
+                <w:rFonts w:ascii="Courier" w:hAnsi="Courier"/>
+              </w:rPr>
+              <w:t>s</w:t>
+            </w:r>
+            <w:r>
+              <w:rPr>
+                <w:rFonts w:ascii="Courier" w:hAnsi="Courier"/>
+              </w:rPr>
+              <w:t>erver</w:t>
+            </w:r>
+          </w:p>
+          <w:p>
+            <w:pPr>
+              <w:rPr>
+                <w:lang w:val="en-US"/>
+              </w:rPr>
+            </w:pPr>
+            <w:proofErr w:type="gramStart"/>
+            <w:r>
+              <w:rPr>
+                <w:rFonts w:ascii="Courier" w:hAnsi="Courier"/>
+              </w:rPr>
+              <w:t>.</w:t>
+            </w:r>
+            <w:proofErr w:type="spellStart"/>
+            <w:r>
+              <w:rPr>
+                <w:rFonts w:ascii="Courier" w:hAnsi="Courier"/>
+              </w:rPr>
+              <w:t>donation</w:t>
+            </w:r>
+            <w:proofErr w:type="gramEnd"/>
+            <w:r>
+              <w:rPr>
+                <w:rFonts w:ascii="Courier" w:hAnsi="Courier"/>
+              </w:rPr>
+              <w:t>_address</w:t>
+            </w:r>
+            <w:proofErr w:type="spellEnd"/>
           </w:p>
         </w:tc>
         <w:tc>
@@ -2460,14 +2540,343 @@
               <w:rPr>
                 <w:sz w:val="20"/>
               </w:rPr>
-              <w:t xml:space="preserve">Provides donation address which will be used by Electrum app in the Help/Donate to server </w:t>
+              <w:t>Provides donation address which will be used by Electrum app in the Help/Donate to server function</w:t>
+            </w:r>
+          </w:p>
+        </w:tc>
+        <w:tc>
+          <w:tcPr>
+            <w:tcW w:w="1868" w:type="dxa"/>
+          </w:tcPr>
+          <w:p>
+            <w:pPr>
+              <w:rPr>
+                <w:lang w:val="en-US"/>
+              </w:rPr>
+            </w:pPr>
+            <w:r>
+              <w:rPr>
+                <w:sz w:val="20"/>
+              </w:rPr>
+              <w:t>None</w:t>
+            </w:r>
+          </w:p>
+        </w:tc>
+        <w:tc>
+          <w:tcPr>
+            <w:tcW w:w="1869" w:type="dxa"/>
+          </w:tcPr>
+          <w:p>
+            <w:pPr>
+              <w:rPr>
+                <w:lang w:val="en-US"/>
+              </w:rPr>
+            </w:pPr>
+            <w:r>
+              <w:rPr>
+                <w:sz w:val="20"/>
+              </w:rPr>
+              <w:t>String with Bitcoin address that can be used as Electrum payment destination.</w:t>
+            </w:r>
+          </w:p>
+        </w:tc>
+        <w:tc>
+          <w:tcPr>
+            <w:tcW w:w="1901" w:type="dxa"/>
+          </w:tcPr>
+          <w:p>
+            <w:pPr>
+              <w:rPr>
+                <w:lang w:val="en-US"/>
+              </w:rPr>
+            </w:pPr>
+            <w:r>
+              <w:rPr>
+                <w:sz w:val="20"/>
+              </w:rPr>
+              <w:t>-</w:t>
+            </w:r>
+          </w:p>
+        </w:tc>
+      </w:tr>
+      <w:tr>
+        <w:tc>
+          <w:tcPr>
+            <w:tcW w:w="3204" w:type="dxa"/>
+          </w:tcPr>
+          <w:p>
+            <w:pPr>
+              <w:rPr>
+                <w:rFonts w:ascii="Courier" w:hAnsi="Courier"/>
+              </w:rPr>
+            </w:pPr>
+            <w:proofErr w:type="spellStart"/>
+            <w:r>
+              <w:rPr>
+                <w:rFonts w:ascii="Courier" w:hAnsi="Courier"/>
+              </w:rPr>
+              <w:t>M</w:t>
+            </w:r>
+            <w:r>
+              <w:rPr>
+                <w:rFonts w:ascii="Courier" w:hAnsi="Courier"/>
+              </w:rPr>
+              <w:t>empool</w:t>
+            </w:r>
+            <w:proofErr w:type="spellEnd"/>
+          </w:p>
+          <w:p>
+            <w:pPr>
+              <w:rPr>
+                <w:rFonts w:ascii="Courier" w:hAnsi="Courier"/>
+              </w:rPr>
+            </w:pPr>
+            <w:r>
+              <w:rPr>
+                <w:rFonts w:ascii="Courier" w:hAnsi="Courier"/>
+              </w:rPr>
+              <w:t>.</w:t>
+            </w:r>
+            <w:proofErr w:type="spellStart"/>
+            <w:r>
+              <w:rPr>
+                <w:rFonts w:ascii="Courier" w:hAnsi="Courier"/>
+              </w:rPr>
+              <w:t>get_fee_histogram</w:t>
+            </w:r>
+            <w:proofErr w:type="spellEnd"/>
+          </w:p>
+        </w:tc>
+        <w:tc>
+          <w:tcPr>
+            <w:tcW w:w="1878" w:type="dxa"/>
+          </w:tcPr>
+          <w:p>
+            <w:pPr>
+              <w:rPr>
+                <w:sz w:val="20"/>
+              </w:rPr>
+            </w:pPr>
+            <w:r>
+              <w:rPr>
+                <w:sz w:val="20"/>
+              </w:rPr>
+              <w:t>The histogram</w:t>
+            </w:r>
+            <w:r>
+              <w:rPr>
+                <w:b/>
+                <w:sz w:val="20"/>
+              </w:rPr>
+              <w:t xml:space="preserve"> </w:t>
+            </w:r>
+            <w:r>
+              <w:rPr>
+                <w:sz w:val="20"/>
+              </w:rPr>
+              <w:t>is</w:t>
+            </w:r>
+            <w:r>
+              <w:rPr>
+                <w:b/>
+                <w:sz w:val="20"/>
+              </w:rPr>
+              <w:t xml:space="preserve"> </w:t>
+            </w:r>
+            <w:r>
+              <w:rPr>
+                <w:sz w:val="20"/>
+              </w:rPr>
+              <w:t>an array of [</w:t>
+            </w:r>
+            <w:r>
+              <w:rPr>
+                <w:iCs/>
+                <w:sz w:val="20"/>
+              </w:rPr>
+              <w:t>fee</w:t>
+            </w:r>
+            <w:r>
+              <w:rPr>
+                <w:sz w:val="20"/>
+              </w:rPr>
+              <w:t>, </w:t>
+            </w:r>
+            <w:proofErr w:type="spellStart"/>
+            <w:r>
+              <w:rPr>
+                <w:iCs/>
+                <w:sz w:val="20"/>
+              </w:rPr>
+              <w:t>vsize</w:t>
+            </w:r>
+            <w:proofErr w:type="spellEnd"/>
+            <w:r>
+              <w:rPr>
+                <w:sz w:val="20"/>
+              </w:rPr>
+              <w:t xml:space="preserve">] pairs, where </w:t>
+            </w:r>
+            <w:proofErr w:type="spellStart"/>
+            <w:r>
+              <w:rPr>
+                <w:sz w:val="20"/>
+              </w:rPr>
+              <w:t>vsize</w:t>
+            </w:r>
+            <w:r>
+              <w:rPr>
+                <w:sz w:val="20"/>
+                <w:vertAlign w:val="subscript"/>
+              </w:rPr>
+              <w:t>n</w:t>
+            </w:r>
+            <w:proofErr w:type="spellEnd"/>
+            <w:r>
+              <w:rPr>
+                <w:sz w:val="20"/>
+              </w:rPr>
+              <w:t xml:space="preserve"> is the cumulative virtual size of </w:t>
+            </w:r>
+            <w:proofErr w:type="spellStart"/>
+            <w:r>
+              <w:rPr>
+                <w:sz w:val="20"/>
+              </w:rPr>
+              <w:t>mempool</w:t>
+            </w:r>
+            <w:proofErr w:type="spellEnd"/>
+            <w:r>
+              <w:rPr>
+                <w:sz w:val="20"/>
+              </w:rPr>
+              <w:t xml:space="preserve"> </w:t>
             </w:r>
             <w:r>
               <w:rPr>
                 <w:sz w:val="20"/>
               </w:rPr>
               <w:lastRenderedPageBreak/>
-              <w:t>function</w:t>
+              <w:t>transactions with a fee rate in the interval [fee</w:t>
+            </w:r>
+            <w:r>
+              <w:rPr>
+                <w:sz w:val="20"/>
+                <w:vertAlign w:val="subscript"/>
+              </w:rPr>
+              <w:t>n-1</w:t>
+            </w:r>
+            <w:r>
+              <w:rPr>
+                <w:sz w:val="20"/>
+              </w:rPr>
+              <w:t xml:space="preserve">, </w:t>
+            </w:r>
+            <w:proofErr w:type="spellStart"/>
+            <w:r>
+              <w:rPr>
+                <w:sz w:val="20"/>
+              </w:rPr>
+              <w:t>fee</w:t>
+            </w:r>
+            <w:r>
+              <w:rPr>
+                <w:sz w:val="20"/>
+                <w:vertAlign w:val="subscript"/>
+              </w:rPr>
+              <w:t>n</w:t>
+            </w:r>
+            <w:proofErr w:type="spellEnd"/>
+            <w:r>
+              <w:rPr>
+                <w:sz w:val="20"/>
+              </w:rPr>
+              <w:t>], and fee</w:t>
+            </w:r>
+            <w:r>
+              <w:rPr>
+                <w:sz w:val="20"/>
+                <w:vertAlign w:val="subscript"/>
+              </w:rPr>
+              <w:t>n-1</w:t>
+            </w:r>
+            <w:r>
+              <w:rPr>
+                <w:sz w:val="20"/>
+              </w:rPr>
+              <w:t xml:space="preserve"> &gt; </w:t>
+            </w:r>
+            <w:proofErr w:type="spellStart"/>
+            <w:r>
+              <w:rPr>
+                <w:sz w:val="20"/>
+              </w:rPr>
+              <w:t>fee</w:t>
+            </w:r>
+            <w:r>
+              <w:rPr>
+                <w:sz w:val="20"/>
+                <w:vertAlign w:val="subscript"/>
+              </w:rPr>
+              <w:t>n</w:t>
+            </w:r>
+            <w:proofErr w:type="spellEnd"/>
+            <w:r>
+              <w:rPr>
+                <w:sz w:val="20"/>
+              </w:rPr>
+              <w:t>.</w:t>
+            </w:r>
+          </w:p>
+          <w:p>
+            <w:pPr>
+              <w:rPr>
+                <w:b/>
+                <w:sz w:val="20"/>
+              </w:rPr>
+            </w:pPr>
+            <w:r>
+              <w:rPr>
+                <w:sz w:val="20"/>
+              </w:rPr>
+              <w:t>(</w:t>
+            </w:r>
+            <w:r>
+              <w:rPr>
+                <w:sz w:val="20"/>
+              </w:rPr>
+              <w:t>Deprecated</w:t>
+            </w:r>
+            <w:r>
+              <w:rPr>
+                <w:sz w:val="20"/>
+              </w:rPr>
+              <w:t>? – check it out</w:t>
+            </w:r>
+            <w:r>
+              <w:rPr>
+                <w:sz w:val="20"/>
+              </w:rPr>
+              <w:t>, this API is resource intensive and is currently switched off – TODO –</w:t>
+            </w:r>
+            <w:r>
+              <w:rPr>
+                <w:sz w:val="20"/>
+              </w:rPr>
+              <w:t xml:space="preserve"> turn it o</w:t>
+            </w:r>
+            <w:r>
+              <w:rPr>
+                <w:sz w:val="20"/>
+              </w:rPr>
+              <w:t>n and test</w:t>
+            </w:r>
+            <w:r>
+              <w:rPr>
+                <w:b/>
+                <w:sz w:val="20"/>
+              </w:rPr>
+              <w:t>)</w:t>
             </w:r>
           </w:p>
         </w:tc>
@@ -2478,7 +2887,7 @@
           <w:p>
             <w:pPr>
               <w:rPr>
-                <w:lang w:val="en-US"/>
+                <w:sz w:val="20"/>
               </w:rPr>
             </w:pPr>
             <w:r>
@@ -2497,15 +2906,45 @@
           <w:p>
             <w:pPr>
               <w:rPr>
-                <w:lang w:val="en-US"/>
-              </w:rPr>
-            </w:pPr>
-            <w:r>
-              <w:rPr>
-                <w:sz w:val="20"/>
-              </w:rPr>
-              <w:t>String with Bitcoin address that can be used as Electrum payment destination.</w:t>
-            </w:r>
+                <w:sz w:val="20"/>
+              </w:rPr>
+            </w:pPr>
+            <w:proofErr w:type="gramStart"/>
+            <w:r>
+              <w:rPr>
+                <w:sz w:val="20"/>
+              </w:rPr>
+              <w:t>Array[</w:t>
+            </w:r>
+            <w:proofErr w:type="gramEnd"/>
+            <w:r>
+              <w:rPr>
+                <w:sz w:val="20"/>
+              </w:rPr>
+              <w:t>Array[</w:t>
+            </w:r>
+            <w:proofErr w:type="spellStart"/>
+            <w:r>
+              <w:rPr>
+                <w:sz w:val="20"/>
+              </w:rPr>
+              <w:t>Int</w:t>
+            </w:r>
+            <w:proofErr w:type="spellEnd"/>
+            <w:r>
+              <w:rPr>
+                <w:sz w:val="20"/>
+              </w:rPr>
+              <w:t xml:space="preserve">]] – array of pairs of integers for fee and </w:t>
+            </w:r>
+            <w:proofErr w:type="spellStart"/>
+            <w:r>
+              <w:rPr>
+                <w:sz w:val="20"/>
+              </w:rPr>
+              <w:t>vsize</w:t>
+            </w:r>
+            <w:proofErr w:type="spellEnd"/>
           </w:p>
         </w:tc>
         <w:tc>
@@ -2515,15 +2954,10 @@
           <w:p>
             <w:pPr>
               <w:rPr>
-                <w:lang w:val="en-US"/>
-              </w:rPr>
-            </w:pPr>
-            <w:r>
-              <w:rPr>
-                <w:sz w:val="20"/>
-              </w:rPr>
-              <w:t>-</w:t>
-            </w:r>
+                <w:b/>
+                <w:sz w:val="20"/>
+              </w:rPr>
+            </w:pPr>
           </w:p>
         </w:tc>
       </w:tr>
@@ -2538,18 +2972,16 @@
                 <w:rFonts w:ascii="Courier" w:hAnsi="Courier"/>
               </w:rPr>
             </w:pPr>
+            <w:proofErr w:type="spellStart"/>
+            <w:proofErr w:type="gramStart"/>
             <w:r>
               <w:rPr>
                 <w:rFonts w:ascii="Courier" w:hAnsi="Courier"/>
               </w:rPr>
-              <w:t>m</w:t>
-            </w:r>
-            <w:r>
-              <w:rPr>
-                <w:rFonts w:ascii="Courier" w:hAnsi="Courier"/>
-              </w:rPr>
-              <w:t>empool.get_fee_histogram</w:t>
-            </w:r>
+              <w:t>server.version</w:t>
+            </w:r>
+            <w:proofErr w:type="spellEnd"/>
+            <w:proofErr w:type="gramEnd"/>
           </w:p>
         </w:tc>
         <w:tc>
@@ -2566,175 +2998,7 @@
               <w:rPr>
                 <w:sz w:val="20"/>
               </w:rPr>
-              <w:t>The histogram</w:t>
-            </w:r>
-            <w:r>
-              <w:rPr>
-                <w:b/>
-                <w:sz w:val="20"/>
-              </w:rPr>
-              <w:t xml:space="preserve"> </w:t>
-            </w:r>
-            <w:r>
-              <w:rPr>
-                <w:sz w:val="20"/>
-              </w:rPr>
-              <w:t>is</w:t>
-            </w:r>
-            <w:r>
-              <w:rPr>
-                <w:b/>
-                <w:sz w:val="20"/>
-              </w:rPr>
-              <w:t xml:space="preserve"> </w:t>
-            </w:r>
-            <w:r>
-              <w:rPr>
-                <w:sz w:val="20"/>
-              </w:rPr>
-              <w:t>an array of [</w:t>
-            </w:r>
-            <w:r>
-              <w:rPr>
-                <w:iCs/>
-                <w:sz w:val="20"/>
-              </w:rPr>
-              <w:t>fee</w:t>
-            </w:r>
-            <w:r>
-              <w:rPr>
-                <w:sz w:val="20"/>
-              </w:rPr>
-              <w:t>, </w:t>
-            </w:r>
-            <w:r>
-              <w:rPr>
-                <w:iCs/>
-                <w:sz w:val="20"/>
-              </w:rPr>
-              <w:t>vsize</w:t>
-            </w:r>
-            <w:r>
-              <w:rPr>
-                <w:sz w:val="20"/>
-              </w:rPr>
-              <w:t>] pairs, where vsize</w:t>
-            </w:r>
-            <w:r>
-              <w:rPr>
-                <w:sz w:val="20"/>
-                <w:vertAlign w:val="subscript"/>
-              </w:rPr>
-              <w:t>n</w:t>
-            </w:r>
-            <w:r>
-              <w:rPr>
-                <w:sz w:val="20"/>
-              </w:rPr>
-              <w:t> is the cumulative virtual size of mempool transactions with a fee rate in the interval [fee</w:t>
-            </w:r>
-            <w:r>
-              <w:rPr>
-                <w:sz w:val="20"/>
-                <w:vertAlign w:val="subscript"/>
-              </w:rPr>
-              <w:t>n-1</w:t>
-            </w:r>
-            <w:r>
-              <w:rPr>
-                <w:sz w:val="20"/>
-              </w:rPr>
-              <w:t>, fee</w:t>
-            </w:r>
-            <w:r>
-              <w:rPr>
-                <w:sz w:val="20"/>
-                <w:vertAlign w:val="subscript"/>
-              </w:rPr>
-              <w:t>n</w:t>
-            </w:r>
-            <w:r>
-              <w:rPr>
-                <w:sz w:val="20"/>
-              </w:rPr>
-              <w:t>], and fee</w:t>
-            </w:r>
-            <w:r>
-              <w:rPr>
-                <w:sz w:val="20"/>
-                <w:vertAlign w:val="subscript"/>
-              </w:rPr>
-              <w:t>n-1</w:t>
-            </w:r>
-            <w:r>
-              <w:rPr>
-                <w:sz w:val="20"/>
-              </w:rPr>
-              <w:t> &gt; fee</w:t>
-            </w:r>
-            <w:r>
-              <w:rPr>
-                <w:sz w:val="20"/>
-                <w:vertAlign w:val="subscript"/>
-              </w:rPr>
-              <w:t>n</w:t>
-            </w:r>
-            <w:r>
-              <w:rPr>
-                <w:sz w:val="20"/>
-              </w:rPr>
-              <w:t>.</w:t>
-            </w:r>
-          </w:p>
-          <w:p>
-            <w:pPr>
-              <w:rPr>
-                <w:b/>
-                <w:sz w:val="20"/>
-              </w:rPr>
-            </w:pPr>
-            <w:r>
-              <w:rPr>
-                <w:sz w:val="20"/>
-              </w:rPr>
-              <w:t>(</w:t>
-            </w:r>
-            <w:r>
-              <w:rPr>
-                <w:sz w:val="20"/>
-              </w:rPr>
-              <w:t>Deprecated</w:t>
-            </w:r>
-            <w:r>
-              <w:rPr>
-                <w:sz w:val="20"/>
-              </w:rPr>
-              <w:t>? – check it out</w:t>
-            </w:r>
-            <w:r>
-              <w:rPr>
-                <w:sz w:val="20"/>
-              </w:rPr>
-              <w:t>, this API is resource intensive and is currently switched off – TODO –</w:t>
-            </w:r>
-            <w:r>
-              <w:rPr>
-                <w:sz w:val="20"/>
-              </w:rPr>
-              <w:t xml:space="preserve"> turn it o</w:t>
-            </w:r>
-            <w:r>
-              <w:rPr>
-                <w:sz w:val="20"/>
-              </w:rPr>
-              <w:t>n and test</w:t>
-            </w:r>
-            <w:r>
-              <w:rPr>
-                <w:b/>
-                <w:sz w:val="20"/>
-              </w:rPr>
-              <w:t>)</w:t>
+              <w:t>Note that returned server version must be 1.4, changing it has serious implications as some logic triggers on the client side, change it from 1.4 only if you know what you are doing</w:t>
             </w:r>
           </w:p>
         </w:tc>
@@ -2752,7 +3016,7 @@
               <w:rPr>
                 <w:sz w:val="20"/>
               </w:rPr>
-              <w:t>None</w:t>
+              <w:t>Two strings representing Electrum client version, currently ignored</w:t>
             </w:r>
           </w:p>
         </w:tc>
@@ -2770,7 +3034,13 @@
               <w:rPr>
                 <w:sz w:val="20"/>
               </w:rPr>
-              <w:t>Array[Array[Int]] – array of pairs of integers for fee and vsize</w:t>
+              <w:t>Array of strings</w:t>
+            </w:r>
+            <w:r>
+              <w:rPr>
+                <w:sz w:val="20"/>
+              </w:rPr>
+              <w:t>, consisting of server name and version</w:t>
             </w:r>
           </w:p>
         </w:tc>
@@ -2799,12 +3069,16 @@
                 <w:rFonts w:ascii="Courier" w:hAnsi="Courier"/>
               </w:rPr>
             </w:pPr>
+            <w:proofErr w:type="spellStart"/>
+            <w:proofErr w:type="gramStart"/>
             <w:r>
               <w:rPr>
                 <w:rFonts w:ascii="Courier" w:hAnsi="Courier"/>
               </w:rPr>
-              <w:t>server.version</w:t>
-            </w:r>
+              <w:t>blockchain.estimatefee</w:t>
+            </w:r>
+            <w:proofErr w:type="spellEnd"/>
+            <w:proofErr w:type="gramEnd"/>
           </w:p>
         </w:tc>
         <w:tc>
@@ -2817,12 +3091,6 @@
                 <w:sz w:val="20"/>
               </w:rPr>
             </w:pPr>
-            <w:r>
-              <w:rPr>
-                <w:sz w:val="20"/>
-              </w:rPr>
-              <w:t>Note that returned server version must be 1.4, changing it has serious implications as some logic triggers on the client side, change it from 1.4 only if you know what you are doing</w:t>
-            </w:r>
           </w:p>
         </w:tc>
         <w:tc>
@@ -2835,11 +3103,25 @@
                 <w:sz w:val="20"/>
               </w:rPr>
             </w:pPr>
-            <w:r>
-              <w:rPr>
-                <w:sz w:val="20"/>
-              </w:rPr>
-              <w:t>Two strings representing Electrum client version, currently ignored</w:t>
+            <w:proofErr w:type="spellStart"/>
+            <w:r>
+              <w:rPr>
+                <w:sz w:val="20"/>
+              </w:rPr>
+              <w:t>waitBlocks</w:t>
+            </w:r>
+            <w:proofErr w:type="spellEnd"/>
+            <w:r>
+              <w:rPr>
+                <w:sz w:val="20"/>
+              </w:rPr>
+              <w:t xml:space="preserve"> – integer indicating urgency for the fee requested – in how many blocks confirmation is expected</w:t>
+            </w:r>
+            <w:r>
+              <w:rPr>
+                <w:sz w:val="20"/>
+              </w:rPr>
+              <w:t xml:space="preserve"> (must be in range 1-1008</w:t>
             </w:r>
           </w:p>
         </w:tc>
@@ -2853,17 +3135,19 @@
                 <w:sz w:val="20"/>
               </w:rPr>
             </w:pPr>
-            <w:r>
-              <w:rPr>
-                <w:sz w:val="20"/>
-              </w:rPr>
-              <w:t>Array of strings</w:t>
-            </w:r>
-            <w:r>
-              <w:rPr>
-                <w:sz w:val="20"/>
-              </w:rPr>
-              <w:t>, consisting of server name and version</w:t>
+            <w:proofErr w:type="spellStart"/>
+            <w:r>
+              <w:rPr>
+                <w:sz w:val="20"/>
+              </w:rPr>
+              <w:t>BigDecimal</w:t>
+            </w:r>
+            <w:proofErr w:type="spellEnd"/>
+            <w:r>
+              <w:rPr>
+                <w:sz w:val="20"/>
+              </w:rPr>
+              <w:t xml:space="preserve"> – fee rate</w:t>
             </w:r>
           </w:p>
         </w:tc>
@@ -2874,10 +3158,29 @@
           <w:p>
             <w:pPr>
               <w:rPr>
-                <w:b/>
-                <w:sz w:val="20"/>
-              </w:rPr>
-            </w:pPr>
+                <w:sz w:val="20"/>
+              </w:rPr>
+            </w:pPr>
+            <w:r>
+              <w:rPr>
+                <w:sz w:val="20"/>
+              </w:rPr>
+              <w:t xml:space="preserve">Error when </w:t>
+            </w:r>
+            <w:proofErr w:type="spellStart"/>
+            <w:r>
+              <w:rPr>
+                <w:sz w:val="20"/>
+              </w:rPr>
+              <w:t>waitBlocks</w:t>
+            </w:r>
+            <w:proofErr w:type="spellEnd"/>
+            <w:r>
+              <w:rPr>
+                <w:sz w:val="20"/>
+              </w:rPr>
+              <w:t xml:space="preserve"> parameter is not in the range 1-1008</w:t>
+            </w:r>
           </w:p>
         </w:tc>
       </w:tr>
@@ -2892,12 +3195,45 @@
                 <w:rFonts w:ascii="Courier" w:hAnsi="Courier"/>
               </w:rPr>
             </w:pPr>
+            <w:proofErr w:type="spellStart"/>
+            <w:proofErr w:type="gramStart"/>
             <w:r>
               <w:rPr>
                 <w:rFonts w:ascii="Courier" w:hAnsi="Courier"/>
               </w:rPr>
-              <w:t>blockchain.estimatefee</w:t>
-            </w:r>
+              <w:t>blockchain.scripthash</w:t>
+            </w:r>
+            <w:proofErr w:type="spellEnd"/>
+            <w:proofErr w:type="gramEnd"/>
+          </w:p>
+          <w:p>
+            <w:pPr>
+              <w:rPr>
+                <w:rFonts w:ascii="Courier" w:hAnsi="Courier"/>
+              </w:rPr>
+            </w:pPr>
+            <w:proofErr w:type="gramStart"/>
+            <w:r>
+              <w:rPr>
+                <w:rFonts w:ascii="Courier" w:hAnsi="Courier"/>
+              </w:rPr>
+              <w:t>.</w:t>
+            </w:r>
+            <w:proofErr w:type="spellStart"/>
+            <w:r>
+              <w:rPr>
+                <w:rFonts w:ascii="Courier" w:hAnsi="Courier"/>
+              </w:rPr>
+              <w:t>get</w:t>
+            </w:r>
+            <w:proofErr w:type="gramEnd"/>
+            <w:r>
+              <w:rPr>
+                <w:rFonts w:ascii="Courier" w:hAnsi="Courier"/>
+              </w:rPr>
+              <w:t>_balance</w:t>
+            </w:r>
+            <w:proofErr w:type="spellEnd"/>
           </w:p>
         </w:tc>
         <w:tc>
@@ -2910,6 +3246,20 @@
                 <w:sz w:val="20"/>
               </w:rPr>
             </w:pPr>
+            <w:r>
+              <w:rPr>
+                <w:sz w:val="20"/>
+              </w:rPr>
+              <w:t xml:space="preserve">Confirmed and unconfirmed balances of a </w:t>
+            </w:r>
+            <w:proofErr w:type="spellStart"/>
+            <w:r>
+              <w:rPr>
+                <w:sz w:val="20"/>
+              </w:rPr>
+              <w:t>scripthash</w:t>
+            </w:r>
+            <w:proofErr w:type="spellEnd"/>
           </w:p>
         </w:tc>
         <w:tc>
@@ -2926,14 +3276,106 @@
               <w:rPr>
                 <w:sz w:val="20"/>
               </w:rPr>
-              <w:t>waitBlocks – integer indicating urgency for the fee requested – in how many blocks confirmation is expected</w:t>
-            </w:r>
-            <w:r>
-              <w:rPr>
-                <w:sz w:val="20"/>
-              </w:rPr>
-              <w:t xml:space="preserve"> (must be in range 1-1008</w:t>
-            </w:r>
+              <w:t xml:space="preserve">String containing </w:t>
+            </w:r>
+            <w:proofErr w:type="spellStart"/>
+            <w:r>
+              <w:rPr>
+                <w:sz w:val="20"/>
+              </w:rPr>
+              <w:t>scripthash</w:t>
+            </w:r>
+            <w:proofErr w:type="spellEnd"/>
+            <w:r>
+              <w:rPr>
+                <w:sz w:val="20"/>
+              </w:rPr>
+              <w:t xml:space="preserve"> as </w:t>
+            </w:r>
+            <w:r>
+              <w:rPr>
+                <w:sz w:val="20"/>
+              </w:rPr>
+              <w:t xml:space="preserve">hex, e.g.: </w:t>
+            </w:r>
+            <w:r>
+              <w:rPr>
+                <w:sz w:val="20"/>
+              </w:rPr>
+              <w:t>5be022609383</w:t>
+            </w:r>
+          </w:p>
+          <w:p>
+            <w:pPr>
+              <w:rPr>
+                <w:sz w:val="20"/>
+              </w:rPr>
+            </w:pPr>
+            <w:r>
+              <w:rPr>
+                <w:sz w:val="20"/>
+              </w:rPr>
+              <w:t>d23e2d545b3</w:t>
+            </w:r>
+          </w:p>
+          <w:p>
+            <w:pPr>
+              <w:rPr>
+                <w:sz w:val="20"/>
+              </w:rPr>
+            </w:pPr>
+            <w:r>
+              <w:rPr>
+                <w:sz w:val="20"/>
+              </w:rPr>
+              <w:t>b359446466c</w:t>
+            </w:r>
+          </w:p>
+          <w:p>
+            <w:pPr>
+              <w:rPr>
+                <w:sz w:val="20"/>
+              </w:rPr>
+            </w:pPr>
+            <w:r>
+              <w:rPr>
+                <w:sz w:val="20"/>
+              </w:rPr>
+              <w:t>269686c1e697</w:t>
+            </w:r>
+          </w:p>
+          <w:p>
+            <w:pPr>
+              <w:rPr>
+                <w:sz w:val="20"/>
+              </w:rPr>
+            </w:pPr>
+            <w:r>
+              <w:rPr>
+                <w:sz w:val="20"/>
+              </w:rPr>
+              <w:t>b60355424ed3</w:t>
+            </w:r>
+          </w:p>
+          <w:p>
+            <w:pPr>
+              <w:rPr>
+                <w:sz w:val="20"/>
+              </w:rPr>
+            </w:pPr>
+            <w:r>
+              <w:rPr>
+                <w:sz w:val="20"/>
+              </w:rPr>
+              <w:t>0490d2</w:t>
+            </w:r>
+          </w:p>
+          <w:p>
+            <w:pPr>
+              <w:rPr>
+                <w:sz w:val="20"/>
+              </w:rPr>
+            </w:pPr>
           </w:p>
         </w:tc>
         <w:tc>
@@ -2950,7 +3392,46 @@
               <w:rPr>
                 <w:sz w:val="20"/>
               </w:rPr>
-              <w:t>BigDecimal – fee rate</w:t>
+              <w:t>{</w:t>
+            </w:r>
+          </w:p>
+          <w:p>
+            <w:pPr>
+              <w:rPr>
+                <w:sz w:val="20"/>
+              </w:rPr>
+            </w:pPr>
+            <w:r>
+              <w:rPr>
+                <w:sz w:val="20"/>
+              </w:rPr>
+              <w:t xml:space="preserve">  "confirmed": "1.03873966",</w:t>
+            </w:r>
+          </w:p>
+          <w:p>
+            <w:pPr>
+              <w:rPr>
+                <w:sz w:val="20"/>
+              </w:rPr>
+            </w:pPr>
+            <w:r>
+              <w:rPr>
+                <w:sz w:val="20"/>
+              </w:rPr>
+              <w:t xml:space="preserve">  unconfirmed": "0.236844"</w:t>
+            </w:r>
+          </w:p>
+          <w:p>
+            <w:pPr>
+              <w:rPr>
+                <w:sz w:val="20"/>
+              </w:rPr>
+            </w:pPr>
+            <w:r>
+              <w:rPr>
+                <w:sz w:val="20"/>
+              </w:rPr>
+              <w:t>}</w:t>
             </w:r>
           </w:p>
         </w:tc>
@@ -2961,181 +3442,17 @@
           <w:p>
             <w:pPr>
               <w:rPr>
-                <w:sz w:val="20"/>
-              </w:rPr>
-            </w:pPr>
-            <w:r>
-              <w:rPr>
-                <w:sz w:val="20"/>
-              </w:rPr>
-              <w:t>Error when waitBlocks parameter is not in the range 1-1008</w:t>
-            </w:r>
-          </w:p>
-        </w:tc>
-      </w:tr>
-      <w:tr>
-        <w:tc>
-          <w:tcPr>
-            <w:tcW w:w="3204" w:type="dxa"/>
-          </w:tcPr>
-          <w:p>
-            <w:pPr>
-              <w:rPr>
-                <w:rFonts w:ascii="Courier" w:hAnsi="Courier"/>
-              </w:rPr>
-            </w:pPr>
-            <w:r>
-              <w:rPr>
-                <w:rFonts w:ascii="Courier" w:hAnsi="Courier"/>
-              </w:rPr>
-              <w:t>blockchain.scripthash</w:t>
-            </w:r>
-          </w:p>
-          <w:p>
-            <w:pPr>
-              <w:rPr>
-                <w:rFonts w:ascii="Courier" w:hAnsi="Courier"/>
-              </w:rPr>
-            </w:pPr>
-            <w:r>
-              <w:rPr>
-                <w:rFonts w:ascii="Courier" w:hAnsi="Courier"/>
-              </w:rPr>
-              <w:t>.get_balance</w:t>
-            </w:r>
-          </w:p>
-        </w:tc>
-        <w:tc>
-          <w:tcPr>
-            <w:tcW w:w="1878" w:type="dxa"/>
-          </w:tcPr>
-          <w:p>
-            <w:pPr>
-              <w:rPr>
-                <w:sz w:val="20"/>
-              </w:rPr>
-            </w:pPr>
-            <w:r>
-              <w:rPr>
-                <w:sz w:val="20"/>
-              </w:rPr>
-              <w:t>Confirmed and unconfirmed balances of a scripthash</w:t>
-            </w:r>
-          </w:p>
-        </w:tc>
-        <w:tc>
-          <w:tcPr>
-            <w:tcW w:w="1868" w:type="dxa"/>
-          </w:tcPr>
-          <w:p>
-            <w:r>
-              <w:rPr>
-                <w:sz w:val="20"/>
-              </w:rPr>
-              <w:t>String containing scripthash</w:t>
-            </w:r>
-            <w:r>
-              <w:rPr>
-                <w:sz w:val="20"/>
-              </w:rPr>
-              <w:t xml:space="preserve"> as </w:t>
-            </w:r>
-            <w:r>
-              <w:rPr>
-                <w:sz w:val="20"/>
-              </w:rPr>
-              <w:t xml:space="preserve">hex, e.g.: </w:t>
-            </w:r>
-            <w:r>
-              <w:t>5be022609383d23e2d545b3</w:t>
-            </w:r>
-          </w:p>
-          <w:p>
-            <w:r>
-              <w:t>b359446466c269686c1e697</w:t>
-            </w:r>
-          </w:p>
-          <w:p>
-            <w:r>
-              <w:t>b60355424ed30490d2</w:t>
-            </w:r>
-          </w:p>
-          <w:p>
-            <w:pPr>
-              <w:rPr>
-                <w:sz w:val="20"/>
-              </w:rPr>
-            </w:pPr>
-          </w:p>
-        </w:tc>
-        <w:tc>
-          <w:tcPr>
-            <w:tcW w:w="1869" w:type="dxa"/>
-          </w:tcPr>
-          <w:p>
-            <w:pPr>
-              <w:rPr>
-                <w:sz w:val="20"/>
-              </w:rPr>
-            </w:pPr>
-            <w:r>
-              <w:rPr>
-                <w:sz w:val="20"/>
-              </w:rPr>
-              <w:t>{</w:t>
-            </w:r>
-          </w:p>
-          <w:p>
-            <w:pPr>
-              <w:rPr>
-                <w:sz w:val="20"/>
-              </w:rPr>
-            </w:pPr>
-            <w:r>
-              <w:rPr>
-                <w:sz w:val="20"/>
-              </w:rPr>
-              <w:t xml:space="preserve">  "confirmed": "1.03873966",</w:t>
-            </w:r>
-          </w:p>
-          <w:p>
-            <w:pPr>
-              <w:rPr>
-                <w:sz w:val="20"/>
-              </w:rPr>
-            </w:pPr>
-            <w:r>
-              <w:rPr>
-                <w:sz w:val="20"/>
-              </w:rPr>
-              <w:t xml:space="preserve">  unconfirmed": "0.236844"</w:t>
-            </w:r>
-          </w:p>
-          <w:p>
-            <w:pPr>
-              <w:rPr>
-                <w:sz w:val="20"/>
-              </w:rPr>
-            </w:pPr>
-            <w:r>
-              <w:rPr>
-                <w:sz w:val="20"/>
-              </w:rPr>
-              <w:t>}</w:t>
-            </w:r>
-          </w:p>
-        </w:tc>
-        <w:tc>
-          <w:tcPr>
-            <w:tcW w:w="1901" w:type="dxa"/>
-          </w:tcPr>
-          <w:p>
-            <w:pPr>
-              <w:rPr>
                 <w:b/>
                 <w:sz w:val="20"/>
               </w:rPr>
             </w:pPr>
+            <w:r>
+              <w:rPr>
+                <w:b/>
+                <w:sz w:val="20"/>
+              </w:rPr>
+              <w:t>TODO – futurize it</w:t>
+            </w:r>
           </w:p>
         </w:tc>
       </w:tr>
@@ -3161,189 +3478,800 @@
           <w:lang w:val="en-US"/>
         </w:rPr>
       </w:pPr>
-      <w:bookmarkStart w:id="5" w:name="_Toc60565142"/>
-      <w:r>
-        <w:rPr>
-          <w:lang w:val="en-US"/>
-        </w:rPr>
-        <w:lastRenderedPageBreak/>
+      <w:proofErr w:type="spellStart"/>
+      <w:r>
+        <w:rPr>
+          <w:lang w:val="en-US"/>
+        </w:rPr>
         <w:t>blockchain.scripthash.get_balance</w:t>
       </w:r>
-      <w:bookmarkEnd w:id="5"/>
+      <w:proofErr w:type="spellEnd"/>
     </w:p>
     <w:p>
       <w:pPr>
-        <w:rPr>
-          <w:lang w:val="en-US"/>
-        </w:rPr>
-      </w:pPr>
+        <w:jc w:val="both"/>
+        <w:rPr>
+          <w:lang w:val="en-US"/>
+        </w:rPr>
+      </w:pPr>
+      <w:r>
+        <w:rPr>
+          <w:lang w:val="en-US"/>
+        </w:rPr>
+        <w:t xml:space="preserve">For a given scripthash </w:t>
+      </w:r>
+      <w:proofErr w:type="spellStart"/>
+      <w:r>
+        <w:rPr>
+          <w:lang w:val="en-US"/>
+        </w:rPr>
+        <w:t>sh</w:t>
+      </w:r>
+      <w:proofErr w:type="spellEnd"/>
+      <w:r>
+        <w:rPr>
+          <w:lang w:val="en-US"/>
+        </w:rPr>
+        <w:t xml:space="preserve">, we retrieve history elements from transaction monitor state transaction history. For each history element, we obtain </w:t>
+      </w:r>
+      <w:proofErr w:type="spellStart"/>
+      <w:r>
+        <w:rPr>
+          <w:lang w:val="en-US"/>
+        </w:rPr>
+        <w:t>txhash</w:t>
+      </w:r>
+      <w:proofErr w:type="spellEnd"/>
+      <w:r>
+        <w:rPr>
+          <w:lang w:val="en-US"/>
+        </w:rPr>
+        <w:t xml:space="preserve">, from </w:t>
+      </w:r>
+      <w:proofErr w:type="spellStart"/>
+      <w:r>
+        <w:rPr>
+          <w:lang w:val="en-US"/>
+        </w:rPr>
+        <w:t>txhash</w:t>
+      </w:r>
+      <w:proofErr w:type="spellEnd"/>
+      <w:r>
+        <w:rPr>
+          <w:lang w:val="en-US"/>
+        </w:rPr>
+        <w:t xml:space="preserve"> we obtain decoded raw transaction (via 2 calls to bitcoin </w:t>
+      </w:r>
+      <w:proofErr w:type="spellStart"/>
+      <w:r>
+        <w:rPr>
+          <w:lang w:val="en-US"/>
+        </w:rPr>
+        <w:t>rpc</w:t>
+      </w:r>
+      <w:proofErr w:type="spellEnd"/>
+      <w:r>
+        <w:rPr>
+          <w:lang w:val="en-US"/>
+        </w:rPr>
+        <w:t xml:space="preserve">). In a raw transaction we have access to </w:t>
+      </w:r>
+      <w:proofErr w:type="spellStart"/>
+      <w:r>
+        <w:rPr>
+          <w:lang w:val="en-US"/>
+        </w:rPr>
+        <w:t>vout</w:t>
+      </w:r>
+      <w:proofErr w:type="spellEnd"/>
+      <w:r>
+        <w:rPr>
+          <w:lang w:val="en-US"/>
+        </w:rPr>
+        <w:t xml:space="preserve">, we filter </w:t>
+      </w:r>
+      <w:proofErr w:type="spellStart"/>
+      <w:r>
+        <w:rPr>
+          <w:lang w:val="en-US"/>
+        </w:rPr>
+        <w:t>vouts</w:t>
+      </w:r>
+      <w:proofErr w:type="spellEnd"/>
+      <w:r>
+        <w:rPr>
+          <w:lang w:val="en-US"/>
+        </w:rPr>
+        <w:t xml:space="preserve"> whose </w:t>
+      </w:r>
+      <w:proofErr w:type="spellStart"/>
+      <w:r>
+        <w:rPr>
+          <w:lang w:val="en-US"/>
+        </w:rPr>
+        <w:t>scriptpubkey</w:t>
+      </w:r>
+      <w:proofErr w:type="spellEnd"/>
+      <w:r>
+        <w:rPr>
+          <w:lang w:val="en-US"/>
+        </w:rPr>
+        <w:t xml:space="preserve"> is our </w:t>
+      </w:r>
+      <w:proofErr w:type="spellStart"/>
+      <w:r>
+        <w:rPr>
+          <w:lang w:val="en-US"/>
+        </w:rPr>
+        <w:t>sh</w:t>
+      </w:r>
+      <w:proofErr w:type="spellEnd"/>
+      <w:r>
+        <w:rPr>
+          <w:lang w:val="en-US"/>
+        </w:rPr>
+        <w:t xml:space="preserve">, and collect amounts and confirmation counts. We also collect from vin </w:t>
+      </w:r>
+      <w:proofErr w:type="spellStart"/>
+      <w:r>
+        <w:rPr>
+          <w:lang w:val="en-US"/>
+        </w:rPr>
+        <w:t>utxos</w:t>
+      </w:r>
+      <w:proofErr w:type="spellEnd"/>
+      <w:r>
+        <w:rPr>
+          <w:lang w:val="en-US"/>
+        </w:rPr>
+        <w:t xml:space="preserve"> </w:t>
+      </w:r>
+      <w:proofErr w:type="spellStart"/>
+      <w:r>
+        <w:rPr>
+          <w:lang w:val="en-US"/>
+        </w:rPr>
+        <w:t>txhashes</w:t>
+      </w:r>
+      <w:proofErr w:type="spellEnd"/>
+      <w:r>
+        <w:rPr>
+          <w:lang w:val="en-US"/>
+        </w:rPr>
+        <w:t xml:space="preserve"> and delete them if </w:t>
+      </w:r>
+      <w:proofErr w:type="spellStart"/>
+      <w:r>
+        <w:rPr>
+          <w:lang w:val="en-US"/>
+        </w:rPr>
+        <w:t>thay</w:t>
+      </w:r>
+      <w:proofErr w:type="spellEnd"/>
+      <w:r>
+        <w:rPr>
+          <w:lang w:val="en-US"/>
+        </w:rPr>
+        <w:t xml:space="preserve"> happen to already be in our collection – this is to avoid counting output of one transaction is consumed by another for the same scripthash. At the end we sum separately amounts with zero confirmations and with 1 or more confirmations.</w:t>
+      </w:r>
     </w:p>
     <w:p>
       <w:pPr>
-        <w:jc w:val="both"/>
-        <w:rPr>
-          <w:lang w:val="en-US"/>
-        </w:rPr>
-      </w:pPr>
-      <w:r>
-        <w:rPr>
-          <w:lang w:val="en-US"/>
-        </w:rPr>
-        <w:t>For a given scripthash</w:t>
-      </w:r>
-      <w:r>
-        <w:rPr>
-          <w:lang w:val="en-US"/>
-        </w:rPr>
-        <w:t xml:space="preserve"> sh</w:t>
-      </w:r>
-      <w:r>
-        <w:rPr>
-          <w:lang w:val="en-US"/>
-        </w:rPr>
-        <w:t xml:space="preserve">, we retrieve history elements from transaction monitor state transaction history. </w:t>
-      </w:r>
-      <w:r>
-        <w:rPr>
-          <w:lang w:val="en-US"/>
-        </w:rPr>
-        <w:t xml:space="preserve">For each history element, </w:t>
-      </w:r>
-      <w:r>
-        <w:rPr>
-          <w:lang w:val="en-US"/>
-        </w:rPr>
-        <w:t xml:space="preserve">we obtain txhash, from txhash we obtain decoded raw transaction (via </w:t>
-      </w:r>
-      <w:r>
-        <w:rPr>
-          <w:lang w:val="en-US"/>
-        </w:rPr>
-        <w:t xml:space="preserve">2 calls to </w:t>
-      </w:r>
-      <w:r>
-        <w:rPr>
-          <w:lang w:val="en-US"/>
-        </w:rPr>
-        <w:t xml:space="preserve">bitcoin rpc). In </w:t>
-      </w:r>
-      <w:r>
-        <w:rPr>
-          <w:lang w:val="en-US"/>
-        </w:rPr>
-        <w:t xml:space="preserve">a </w:t>
-      </w:r>
-      <w:r>
-        <w:rPr>
-          <w:lang w:val="en-US"/>
-        </w:rPr>
-        <w:t>raw transaction we have access to vout, we filter vouts whose scriptpubkey is our sh, and collect amounts</w:t>
-      </w:r>
-      <w:r>
-        <w:rPr>
-          <w:lang w:val="en-US"/>
-        </w:rPr>
-        <w:t xml:space="preserve"> and confirmation counts</w:t>
-      </w:r>
-      <w:r>
-        <w:rPr>
-          <w:lang w:val="en-US"/>
-        </w:rPr>
-        <w:t>.</w:t>
-      </w:r>
-      <w:r>
-        <w:rPr>
-          <w:lang w:val="en-US"/>
-        </w:rPr>
-        <w:t xml:space="preserve"> </w:t>
-      </w:r>
-      <w:r>
-        <w:rPr>
-          <w:lang w:val="en-US"/>
-        </w:rPr>
-        <w:t>We also c</w:t>
-      </w:r>
-      <w:r>
-        <w:rPr>
-          <w:lang w:val="en-US"/>
-        </w:rPr>
-        <w:t>ollect from vin utxo</w:t>
-      </w:r>
-      <w:r>
-        <w:rPr>
-          <w:lang w:val="en-US"/>
-        </w:rPr>
-        <w:t xml:space="preserve">s </w:t>
-      </w:r>
-      <w:r>
-        <w:rPr>
-          <w:lang w:val="en-US"/>
-        </w:rPr>
-        <w:t xml:space="preserve">txhashes and </w:t>
-      </w:r>
-      <w:r>
-        <w:rPr>
-          <w:lang w:val="en-US"/>
-        </w:rPr>
-        <w:t xml:space="preserve">delete </w:t>
-      </w:r>
-      <w:r>
-        <w:rPr>
-          <w:lang w:val="en-US"/>
-        </w:rPr>
-        <w:t>them if thay happen to already be in o</w:t>
-      </w:r>
-      <w:r>
-        <w:rPr>
-          <w:lang w:val="en-US"/>
-        </w:rPr>
-        <w:t xml:space="preserve">ur collection – this is to avoid </w:t>
-      </w:r>
-      <w:r>
-        <w:rPr>
-          <w:lang w:val="en-US"/>
-        </w:rPr>
-        <w:t>c</w:t>
-      </w:r>
-      <w:r>
-        <w:rPr>
-          <w:lang w:val="en-US"/>
-        </w:rPr>
-        <w:t xml:space="preserve">ounting </w:t>
-      </w:r>
-      <w:r>
-        <w:rPr>
-          <w:lang w:val="en-US"/>
-        </w:rPr>
-        <w:t xml:space="preserve">output of one transaction is consumed by another </w:t>
-      </w:r>
-      <w:r>
-        <w:rPr>
-          <w:lang w:val="en-US"/>
-        </w:rPr>
-        <w:t>for the same scripthash</w:t>
-      </w:r>
-      <w:r>
-        <w:rPr>
-          <w:lang w:val="en-US"/>
-        </w:rPr>
-        <w:t xml:space="preserve">. At the end we sum separately </w:t>
-      </w:r>
-      <w:r>
-        <w:rPr>
-          <w:lang w:val="en-US"/>
-        </w:rPr>
-        <w:t>amounts with zero confirmations and with 1 or more confirmations.</w:t>
-      </w:r>
+        <w:rPr>
+          <w:lang w:val="en-US"/>
+        </w:rPr>
+      </w:pPr>
     </w:p>
     <w:p>
       <w:pPr>
-        <w:rPr>
-          <w:lang w:val="en-US"/>
-        </w:rPr>
-      </w:pPr>
-      <w:bookmarkStart w:id="6" w:name="_GoBack"/>
-      <w:bookmarkEnd w:id="6"/>
+        <w:pStyle w:val="Heading2"/>
+        <w:rPr>
+          <w:lang w:val="en-US"/>
+        </w:rPr>
+      </w:pPr>
+      <w:r>
+        <w:rPr>
+          <w:lang w:val="en-US"/>
+        </w:rPr>
+        <w:lastRenderedPageBreak/>
+        <w:t>Block-related Queries by Electrum Wallet</w:t>
+      </w:r>
+    </w:p>
+    <w:tbl>
+      <w:tblPr>
+        <w:tblStyle w:val="TableGrid"/>
+        <w:tblW w:w="10720" w:type="dxa"/>
+        <w:tblLook w:val="04A0" w:firstRow="1" w:lastRow="0" w:firstColumn="1" w:lastColumn="0" w:noHBand="0" w:noVBand="1"/>
+      </w:tblPr>
+      <w:tblGrid>
+        <w:gridCol w:w="3253"/>
+        <w:gridCol w:w="1868"/>
+        <w:gridCol w:w="1856"/>
+        <w:gridCol w:w="1857"/>
+        <w:gridCol w:w="1886"/>
+      </w:tblGrid>
+      <w:tr>
+        <w:tc>
+          <w:tcPr>
+            <w:tcW w:w="3204" w:type="dxa"/>
+          </w:tcPr>
+          <w:p>
+            <w:pPr>
+              <w:rPr>
+                <w:lang w:val="en-US"/>
+              </w:rPr>
+            </w:pPr>
+            <w:r>
+              <w:t>Name</w:t>
+            </w:r>
+          </w:p>
+        </w:tc>
+        <w:tc>
+          <w:tcPr>
+            <w:tcW w:w="1878" w:type="dxa"/>
+          </w:tcPr>
+          <w:p>
+            <w:pPr>
+              <w:rPr>
+                <w:lang w:val="en-US"/>
+              </w:rPr>
+            </w:pPr>
+            <w:r>
+              <w:t>Description</w:t>
+            </w:r>
+          </w:p>
+        </w:tc>
+        <w:tc>
+          <w:tcPr>
+            <w:tcW w:w="1868" w:type="dxa"/>
+          </w:tcPr>
+          <w:p>
+            <w:pPr>
+              <w:rPr>
+                <w:lang w:val="en-US"/>
+              </w:rPr>
+            </w:pPr>
+            <w:r>
+              <w:t>Input Parameters</w:t>
+            </w:r>
+          </w:p>
+        </w:tc>
+        <w:tc>
+          <w:tcPr>
+            <w:tcW w:w="1869" w:type="dxa"/>
+          </w:tcPr>
+          <w:p>
+            <w:pPr>
+              <w:rPr>
+                <w:lang w:val="en-US"/>
+              </w:rPr>
+            </w:pPr>
+            <w:r>
+              <w:t>Output Parameters</w:t>
+            </w:r>
+          </w:p>
+        </w:tc>
+        <w:tc>
+          <w:tcPr>
+            <w:tcW w:w="1901" w:type="dxa"/>
+          </w:tcPr>
+          <w:p>
+            <w:pPr>
+              <w:rPr>
+                <w:lang w:val="en-US"/>
+              </w:rPr>
+            </w:pPr>
+            <w:r>
+              <w:t>Errors and Exceptions</w:t>
+            </w:r>
+          </w:p>
+        </w:tc>
+      </w:tr>
+      <w:tr>
+        <w:tc>
+          <w:tcPr>
+            <w:tcW w:w="3204" w:type="dxa"/>
+          </w:tcPr>
+          <w:p>
+            <w:pPr>
+              <w:rPr>
+                <w:lang w:val="en-US"/>
+              </w:rPr>
+            </w:pPr>
+            <w:proofErr w:type="spellStart"/>
+            <w:proofErr w:type="gramStart"/>
+            <w:r>
+              <w:rPr>
+                <w:rFonts w:ascii="Courier" w:hAnsi="Courier"/>
+              </w:rPr>
+              <w:t>blockchain</w:t>
+            </w:r>
+            <w:r>
+              <w:rPr>
+                <w:rFonts w:ascii="Courier" w:hAnsi="Courier"/>
+              </w:rPr>
+              <w:t>.</w:t>
+            </w:r>
+            <w:r>
+              <w:rPr>
+                <w:rFonts w:ascii="Courier" w:hAnsi="Courier"/>
+              </w:rPr>
+              <w:t>block</w:t>
+            </w:r>
+            <w:proofErr w:type="gramEnd"/>
+            <w:r>
+              <w:rPr>
+                <w:rFonts w:ascii="Courier" w:hAnsi="Courier"/>
+              </w:rPr>
+              <w:t>.header</w:t>
+            </w:r>
+            <w:proofErr w:type="spellEnd"/>
+          </w:p>
+        </w:tc>
+        <w:tc>
+          <w:tcPr>
+            <w:tcW w:w="1878" w:type="dxa"/>
+          </w:tcPr>
+          <w:p>
+            <w:pPr>
+              <w:rPr>
+                <w:lang w:val="en-US"/>
+              </w:rPr>
+            </w:pPr>
+            <w:r>
+              <w:rPr>
+                <w:sz w:val="20"/>
+              </w:rPr>
+              <w:t xml:space="preserve">Hex representation of block’s </w:t>
+            </w:r>
+            <w:r>
+              <w:rPr>
+                <w:sz w:val="20"/>
+              </w:rPr>
+              <w:t>header information</w:t>
+            </w:r>
+            <w:bookmarkStart w:id="5" w:name="_GoBack"/>
+            <w:bookmarkEnd w:id="5"/>
+          </w:p>
+        </w:tc>
+        <w:tc>
+          <w:tcPr>
+            <w:tcW w:w="1868" w:type="dxa"/>
+          </w:tcPr>
+          <w:p>
+            <w:pPr>
+              <w:rPr>
+                <w:lang w:val="en-US"/>
+              </w:rPr>
+            </w:pPr>
+            <w:r>
+              <w:rPr>
+                <w:sz w:val="20"/>
+              </w:rPr>
+              <w:t>Block height (i</w:t>
+            </w:r>
+            <w:r>
+              <w:rPr>
+                <w:sz w:val="20"/>
+              </w:rPr>
+              <w:t>nteger)</w:t>
+            </w:r>
+          </w:p>
+        </w:tc>
+        <w:tc>
+          <w:tcPr>
+            <w:tcW w:w="1869" w:type="dxa"/>
+          </w:tcPr>
+          <w:p>
+            <w:pPr>
+              <w:rPr>
+                <w:lang w:val="en-US"/>
+              </w:rPr>
+            </w:pPr>
+            <w:r>
+              <w:rPr>
+                <w:sz w:val="20"/>
+              </w:rPr>
+              <w:t>Block header hash (string)</w:t>
+            </w:r>
+          </w:p>
+        </w:tc>
+        <w:tc>
+          <w:tcPr>
+            <w:tcW w:w="1901" w:type="dxa"/>
+          </w:tcPr>
+          <w:p>
+            <w:pPr>
+              <w:rPr>
+                <w:lang w:val="en-US"/>
+              </w:rPr>
+            </w:pPr>
+          </w:p>
+        </w:tc>
+      </w:tr>
+      <w:tr>
+        <w:tc>
+          <w:tcPr>
+            <w:tcW w:w="3204" w:type="dxa"/>
+          </w:tcPr>
+          <w:p>
+            <w:pPr>
+              <w:rPr>
+                <w:lang w:val="en-US"/>
+              </w:rPr>
+            </w:pPr>
+          </w:p>
+        </w:tc>
+        <w:tc>
+          <w:tcPr>
+            <w:tcW w:w="1878" w:type="dxa"/>
+          </w:tcPr>
+          <w:p>
+            <w:pPr>
+              <w:rPr>
+                <w:lang w:val="en-US"/>
+              </w:rPr>
+            </w:pPr>
+          </w:p>
+        </w:tc>
+        <w:tc>
+          <w:tcPr>
+            <w:tcW w:w="1868" w:type="dxa"/>
+          </w:tcPr>
+          <w:p>
+            <w:pPr>
+              <w:rPr>
+                <w:lang w:val="en-US"/>
+              </w:rPr>
+            </w:pPr>
+          </w:p>
+        </w:tc>
+        <w:tc>
+          <w:tcPr>
+            <w:tcW w:w="1869" w:type="dxa"/>
+          </w:tcPr>
+          <w:p>
+            <w:pPr>
+              <w:rPr>
+                <w:lang w:val="en-US"/>
+              </w:rPr>
+            </w:pPr>
+          </w:p>
+        </w:tc>
+        <w:tc>
+          <w:tcPr>
+            <w:tcW w:w="1901" w:type="dxa"/>
+          </w:tcPr>
+          <w:p>
+            <w:pPr>
+              <w:rPr>
+                <w:lang w:val="en-US"/>
+              </w:rPr>
+            </w:pPr>
+          </w:p>
+        </w:tc>
+      </w:tr>
+      <w:tr>
+        <w:tc>
+          <w:tcPr>
+            <w:tcW w:w="3204" w:type="dxa"/>
+          </w:tcPr>
+          <w:p>
+            <w:pPr>
+              <w:rPr>
+                <w:lang w:val="en-US"/>
+              </w:rPr>
+            </w:pPr>
+          </w:p>
+        </w:tc>
+        <w:tc>
+          <w:tcPr>
+            <w:tcW w:w="1878" w:type="dxa"/>
+          </w:tcPr>
+          <w:p>
+            <w:pPr>
+              <w:rPr>
+                <w:lang w:val="en-US"/>
+              </w:rPr>
+            </w:pPr>
+          </w:p>
+        </w:tc>
+        <w:tc>
+          <w:tcPr>
+            <w:tcW w:w="1868" w:type="dxa"/>
+          </w:tcPr>
+          <w:p>
+            <w:pPr>
+              <w:rPr>
+                <w:lang w:val="en-US"/>
+              </w:rPr>
+            </w:pPr>
+          </w:p>
+        </w:tc>
+        <w:tc>
+          <w:tcPr>
+            <w:tcW w:w="1869" w:type="dxa"/>
+          </w:tcPr>
+          <w:p>
+            <w:pPr>
+              <w:rPr>
+                <w:lang w:val="en-US"/>
+              </w:rPr>
+            </w:pPr>
+          </w:p>
+        </w:tc>
+        <w:tc>
+          <w:tcPr>
+            <w:tcW w:w="1901" w:type="dxa"/>
+          </w:tcPr>
+          <w:p>
+            <w:pPr>
+              <w:rPr>
+                <w:lang w:val="en-US"/>
+              </w:rPr>
+            </w:pPr>
+          </w:p>
+        </w:tc>
+      </w:tr>
+      <w:tr>
+        <w:tc>
+          <w:tcPr>
+            <w:tcW w:w="3204" w:type="dxa"/>
+          </w:tcPr>
+          <w:p>
+            <w:pPr>
+              <w:rPr>
+                <w:rFonts w:ascii="Courier" w:hAnsi="Courier"/>
+              </w:rPr>
+            </w:pPr>
+          </w:p>
+        </w:tc>
+        <w:tc>
+          <w:tcPr>
+            <w:tcW w:w="1878" w:type="dxa"/>
+          </w:tcPr>
+          <w:p>
+            <w:pPr>
+              <w:rPr>
+                <w:b/>
+                <w:sz w:val="20"/>
+              </w:rPr>
+            </w:pPr>
+          </w:p>
+        </w:tc>
+        <w:tc>
+          <w:tcPr>
+            <w:tcW w:w="1868" w:type="dxa"/>
+          </w:tcPr>
+          <w:p>
+            <w:pPr>
+              <w:rPr>
+                <w:sz w:val="20"/>
+              </w:rPr>
+            </w:pPr>
+          </w:p>
+        </w:tc>
+        <w:tc>
+          <w:tcPr>
+            <w:tcW w:w="1869" w:type="dxa"/>
+          </w:tcPr>
+          <w:p>
+            <w:pPr>
+              <w:rPr>
+                <w:sz w:val="20"/>
+              </w:rPr>
+            </w:pPr>
+          </w:p>
+        </w:tc>
+        <w:tc>
+          <w:tcPr>
+            <w:tcW w:w="1901" w:type="dxa"/>
+          </w:tcPr>
+          <w:p>
+            <w:pPr>
+              <w:rPr>
+                <w:b/>
+                <w:sz w:val="20"/>
+              </w:rPr>
+            </w:pPr>
+          </w:p>
+        </w:tc>
+      </w:tr>
+      <w:tr>
+        <w:tc>
+          <w:tcPr>
+            <w:tcW w:w="3204" w:type="dxa"/>
+          </w:tcPr>
+          <w:p>
+            <w:pPr>
+              <w:rPr>
+                <w:rFonts w:ascii="Courier" w:hAnsi="Courier"/>
+              </w:rPr>
+            </w:pPr>
+          </w:p>
+        </w:tc>
+        <w:tc>
+          <w:tcPr>
+            <w:tcW w:w="1878" w:type="dxa"/>
+          </w:tcPr>
+          <w:p>
+            <w:pPr>
+              <w:rPr>
+                <w:sz w:val="20"/>
+              </w:rPr>
+            </w:pPr>
+          </w:p>
+        </w:tc>
+        <w:tc>
+          <w:tcPr>
+            <w:tcW w:w="1868" w:type="dxa"/>
+          </w:tcPr>
+          <w:p>
+            <w:pPr>
+              <w:rPr>
+                <w:sz w:val="20"/>
+              </w:rPr>
+            </w:pPr>
+          </w:p>
+        </w:tc>
+        <w:tc>
+          <w:tcPr>
+            <w:tcW w:w="1869" w:type="dxa"/>
+          </w:tcPr>
+          <w:p>
+            <w:pPr>
+              <w:rPr>
+                <w:sz w:val="20"/>
+              </w:rPr>
+            </w:pPr>
+          </w:p>
+        </w:tc>
+        <w:tc>
+          <w:tcPr>
+            <w:tcW w:w="1901" w:type="dxa"/>
+          </w:tcPr>
+          <w:p>
+            <w:pPr>
+              <w:rPr>
+                <w:b/>
+                <w:sz w:val="20"/>
+              </w:rPr>
+            </w:pPr>
+          </w:p>
+        </w:tc>
+      </w:tr>
+      <w:tr>
+        <w:tc>
+          <w:tcPr>
+            <w:tcW w:w="3204" w:type="dxa"/>
+          </w:tcPr>
+          <w:p>
+            <w:pPr>
+              <w:rPr>
+                <w:rFonts w:ascii="Courier" w:hAnsi="Courier"/>
+              </w:rPr>
+            </w:pPr>
+          </w:p>
+        </w:tc>
+        <w:tc>
+          <w:tcPr>
+            <w:tcW w:w="1878" w:type="dxa"/>
+          </w:tcPr>
+          <w:p>
+            <w:pPr>
+              <w:rPr>
+                <w:sz w:val="20"/>
+              </w:rPr>
+            </w:pPr>
+          </w:p>
+        </w:tc>
+        <w:tc>
+          <w:tcPr>
+            <w:tcW w:w="1868" w:type="dxa"/>
+          </w:tcPr>
+          <w:p>
+            <w:pPr>
+              <w:rPr>
+                <w:sz w:val="20"/>
+              </w:rPr>
+            </w:pPr>
+          </w:p>
+        </w:tc>
+        <w:tc>
+          <w:tcPr>
+            <w:tcW w:w="1869" w:type="dxa"/>
+          </w:tcPr>
+          <w:p>
+            <w:pPr>
+              <w:rPr>
+                <w:sz w:val="20"/>
+              </w:rPr>
+            </w:pPr>
+          </w:p>
+        </w:tc>
+        <w:tc>
+          <w:tcPr>
+            <w:tcW w:w="1901" w:type="dxa"/>
+          </w:tcPr>
+          <w:p>
+            <w:pPr>
+              <w:rPr>
+                <w:sz w:val="20"/>
+              </w:rPr>
+            </w:pPr>
+          </w:p>
+        </w:tc>
+      </w:tr>
+      <w:tr>
+        <w:tc>
+          <w:tcPr>
+            <w:tcW w:w="3204" w:type="dxa"/>
+          </w:tcPr>
+          <w:p>
+            <w:pPr>
+              <w:rPr>
+                <w:rFonts w:ascii="Courier" w:hAnsi="Courier"/>
+              </w:rPr>
+            </w:pPr>
+          </w:p>
+        </w:tc>
+        <w:tc>
+          <w:tcPr>
+            <w:tcW w:w="1878" w:type="dxa"/>
+          </w:tcPr>
+          <w:p>
+            <w:pPr>
+              <w:rPr>
+                <w:sz w:val="20"/>
+              </w:rPr>
+            </w:pPr>
+          </w:p>
+        </w:tc>
+        <w:tc>
+          <w:tcPr>
+            <w:tcW w:w="1868" w:type="dxa"/>
+          </w:tcPr>
+          <w:p>
+            <w:pPr>
+              <w:rPr>
+                <w:sz w:val="20"/>
+              </w:rPr>
+            </w:pPr>
+          </w:p>
+        </w:tc>
+        <w:tc>
+          <w:tcPr>
+            <w:tcW w:w="1869" w:type="dxa"/>
+          </w:tcPr>
+          <w:p>
+            <w:pPr>
+              <w:rPr>
+                <w:sz w:val="20"/>
+              </w:rPr>
+            </w:pPr>
+          </w:p>
+        </w:tc>
+        <w:tc>
+          <w:tcPr>
+            <w:tcW w:w="1901" w:type="dxa"/>
+          </w:tcPr>
+          <w:p>
+            <w:pPr>
+              <w:rPr>
+                <w:b/>
+                <w:sz w:val="20"/>
+              </w:rPr>
+            </w:pPr>
+          </w:p>
+        </w:tc>
+      </w:tr>
+    </w:tbl>
+    <w:p>
+      <w:pPr>
+        <w:rPr>
+          <w:lang w:val="en-US"/>
+        </w:rPr>
+      </w:pPr>
     </w:p>
     <w:p>
       <w:pPr>
@@ -3361,10 +4289,35 @@
     </w:p>
     <w:p>
       <w:pPr>
-        <w:rPr>
-          <w:lang w:val="en-US"/>
-        </w:rPr>
-      </w:pPr>
+        <w:pStyle w:val="Heading3"/>
+        <w:rPr>
+          <w:lang w:val="en-US"/>
+        </w:rPr>
+      </w:pPr>
+      <w:bookmarkStart w:id="6" w:name="_Toc60566363"/>
+      <w:proofErr w:type="spellStart"/>
+      <w:proofErr w:type="gramStart"/>
+      <w:r>
+        <w:rPr>
+          <w:lang w:val="en-US"/>
+        </w:rPr>
+        <w:t>blockchain.</w:t>
+      </w:r>
+      <w:r>
+        <w:rPr>
+          <w:lang w:val="en-US"/>
+        </w:rPr>
+        <w:t>block</w:t>
+      </w:r>
+      <w:proofErr w:type="gramEnd"/>
+      <w:r>
+        <w:rPr>
+          <w:lang w:val="en-US"/>
+        </w:rPr>
+        <w:t>.header</w:t>
+      </w:r>
+      <w:bookmarkEnd w:id="6"/>
+      <w:proofErr w:type="spellEnd"/>
     </w:p>
     <w:p>
       <w:pPr>
@@ -3372,24 +4325,389 @@
           <w:lang w:val="en-US"/>
         </w:rPr>
       </w:pPr>
+      <w:r>
+        <w:rPr>
+          <w:lang w:val="en-US"/>
+        </w:rPr>
+        <w:t xml:space="preserve">Block height is converted to block hash via </w:t>
+      </w:r>
+      <w:r>
+        <w:rPr>
+          <w:lang w:val="en-US"/>
+        </w:rPr>
+        <w:t xml:space="preserve">RPC </w:t>
+      </w:r>
+      <w:proofErr w:type="spellStart"/>
+      <w:r>
+        <w:rPr>
+          <w:lang w:val="en-US"/>
+        </w:rPr>
+        <w:t>getBlockHash</w:t>
+      </w:r>
+      <w:proofErr w:type="spellEnd"/>
+      <w:r>
+        <w:rPr>
+          <w:lang w:val="en-US"/>
+        </w:rPr>
+        <w:t xml:space="preserve">, then block header structure is obtained via RPC </w:t>
+      </w:r>
+      <w:proofErr w:type="spellStart"/>
+      <w:r>
+        <w:rPr>
+          <w:lang w:val="en-US"/>
+        </w:rPr>
+        <w:t>getBlockHeader</w:t>
+      </w:r>
+      <w:proofErr w:type="spellEnd"/>
+      <w:r>
+        <w:rPr>
+          <w:lang w:val="en-US"/>
+        </w:rPr>
+        <w:t>. Information from the header structure is packed according to the format:</w:t>
+      </w:r>
     </w:p>
     <w:p>
       <w:pPr>
         <w:rPr>
-          <w:lang w:val="en-US"/>
+          <w:rFonts w:ascii="Courier" w:hAnsi="Courier"/>
+          <w:sz w:val="20"/>
         </w:rPr>
       </w:pPr>
     </w:p>
     <w:p>
       <w:pPr>
         <w:rPr>
-          <w:lang w:val="en-US"/>
-        </w:rPr>
-      </w:pPr>
+          <w:rFonts w:ascii="Courier" w:hAnsi="Courier"/>
+          <w:sz w:val="20"/>
+        </w:rPr>
+      </w:pPr>
+      <w:r>
+        <w:rPr>
+          <w:rFonts w:ascii="Courier" w:hAnsi="Courier"/>
+          <w:sz w:val="20"/>
+        </w:rPr>
+        <w:t>&lt;i32s32sIII</w:t>
+      </w:r>
     </w:p>
     <w:p>
       <w:pPr>
         <w:rPr>
+          <w:rFonts w:ascii="Courier" w:hAnsi="Courier"/>
+          <w:sz w:val="20"/>
+        </w:rPr>
+      </w:pPr>
+    </w:p>
+    <w:p>
+      <w:pPr>
+        <w:rPr>
+          <w:lang w:val="en-US"/>
+        </w:rPr>
+      </w:pPr>
+      <w:r>
+        <w:rPr>
+          <w:lang w:val="en-US"/>
+        </w:rPr>
+        <w:t>Which translates to:</w:t>
+      </w:r>
+    </w:p>
+    <w:p>
+      <w:pPr>
+        <w:rPr>
+          <w:lang w:val="en-US"/>
+        </w:rPr>
+      </w:pPr>
+    </w:p>
+    <w:p>
+      <w:pPr>
+        <w:rPr>
+          <w:rFonts w:ascii="Courier" w:hAnsi="Courier"/>
+          <w:sz w:val="20"/>
+        </w:rPr>
+      </w:pPr>
+      <w:r>
+        <w:rPr>
+          <w:rFonts w:ascii="Courier" w:hAnsi="Courier"/>
+          <w:sz w:val="20"/>
+        </w:rPr>
+        <w:t xml:space="preserve">little endian </w:t>
+      </w:r>
+      <w:proofErr w:type="spellStart"/>
+      <w:r>
+        <w:rPr>
+          <w:rFonts w:ascii="Courier" w:hAnsi="Courier"/>
+          <w:sz w:val="20"/>
+        </w:rPr>
+        <w:t>int</w:t>
+      </w:r>
+      <w:proofErr w:type="spellEnd"/>
+      <w:r>
+        <w:rPr>
+          <w:rFonts w:ascii="Courier" w:hAnsi="Courier"/>
+          <w:sz w:val="20"/>
+        </w:rPr>
+        <w:t xml:space="preserve"> | </w:t>
+      </w:r>
+      <w:proofErr w:type="gramStart"/>
+      <w:r>
+        <w:rPr>
+          <w:rFonts w:ascii="Courier" w:hAnsi="Courier"/>
+          <w:sz w:val="20"/>
+        </w:rPr>
+        <w:t>byte[</w:t>
+      </w:r>
+      <w:proofErr w:type="gramEnd"/>
+      <w:r>
+        <w:rPr>
+          <w:rFonts w:ascii="Courier" w:hAnsi="Courier"/>
+          <w:sz w:val="20"/>
+        </w:rPr>
+        <w:t xml:space="preserve">32] | byte[32] | unsigned </w:t>
+      </w:r>
+      <w:proofErr w:type="spellStart"/>
+      <w:r>
+        <w:rPr>
+          <w:rFonts w:ascii="Courier" w:hAnsi="Courier"/>
+          <w:sz w:val="20"/>
+        </w:rPr>
+        <w:t>int</w:t>
+      </w:r>
+      <w:proofErr w:type="spellEnd"/>
+      <w:r>
+        <w:rPr>
+          <w:rFonts w:ascii="Courier" w:hAnsi="Courier"/>
+          <w:sz w:val="20"/>
+        </w:rPr>
+        <w:t xml:space="preserve"> | unsigned </w:t>
+      </w:r>
+      <w:proofErr w:type="spellStart"/>
+      <w:r>
+        <w:rPr>
+          <w:rFonts w:ascii="Courier" w:hAnsi="Courier"/>
+          <w:sz w:val="20"/>
+        </w:rPr>
+        <w:t>int</w:t>
+      </w:r>
+      <w:proofErr w:type="spellEnd"/>
+      <w:r>
+        <w:rPr>
+          <w:rFonts w:ascii="Courier" w:hAnsi="Courier"/>
+          <w:sz w:val="20"/>
+        </w:rPr>
+        <w:t xml:space="preserve"> | unsigned </w:t>
+      </w:r>
+      <w:proofErr w:type="spellStart"/>
+      <w:r>
+        <w:rPr>
+          <w:rFonts w:ascii="Courier" w:hAnsi="Courier"/>
+          <w:sz w:val="20"/>
+        </w:rPr>
+        <w:t>int</w:t>
+      </w:r>
+      <w:proofErr w:type="spellEnd"/>
+    </w:p>
+    <w:p>
+      <w:pPr>
+        <w:rPr>
+          <w:rFonts w:ascii="Courier" w:hAnsi="Courier"/>
+          <w:sz w:val="20"/>
+        </w:rPr>
+      </w:pPr>
+    </w:p>
+    <w:p>
+      <w:pPr>
+        <w:rPr>
+          <w:lang w:val="en-US"/>
+        </w:rPr>
+      </w:pPr>
+      <w:r>
+        <w:rPr>
+          <w:lang w:val="en-US"/>
+        </w:rPr>
+        <w:t>The following information is inserted:</w:t>
+      </w:r>
+    </w:p>
+    <w:p>
+      <w:pPr>
+        <w:rPr>
+          <w:rFonts w:ascii="Courier" w:hAnsi="Courier"/>
+          <w:sz w:val="20"/>
+        </w:rPr>
+      </w:pPr>
+    </w:p>
+    <w:p>
+      <w:pPr>
+        <w:rPr>
+          <w:rFonts w:ascii="Courier" w:hAnsi="Courier"/>
+          <w:sz w:val="20"/>
+        </w:rPr>
+      </w:pPr>
+      <w:proofErr w:type="spellStart"/>
+      <w:r>
+        <w:rPr>
+          <w:rFonts w:ascii="Courier" w:hAnsi="Courier"/>
+          <w:sz w:val="20"/>
+        </w:rPr>
+        <w:t>blockHeader.version</w:t>
+      </w:r>
+      <w:proofErr w:type="spellEnd"/>
+    </w:p>
+    <w:p>
+      <w:pPr>
+        <w:rPr>
+          <w:rFonts w:ascii="Courier" w:hAnsi="Courier"/>
+          <w:sz w:val="20"/>
+        </w:rPr>
+      </w:pPr>
+      <w:proofErr w:type="spellStart"/>
+      <w:r>
+        <w:rPr>
+          <w:rFonts w:ascii="Courier" w:hAnsi="Courier"/>
+          <w:sz w:val="20"/>
+        </w:rPr>
+        <w:t>blockHeader.prev</w:t>
+      </w:r>
+      <w:r>
+        <w:rPr>
+          <w:rFonts w:ascii="Courier" w:hAnsi="Courier"/>
+          <w:sz w:val="20"/>
+        </w:rPr>
+        <w:t>iousblockhash</w:t>
+      </w:r>
+      <w:proofErr w:type="spellEnd"/>
+    </w:p>
+    <w:p>
+      <w:pPr>
+        <w:rPr>
+          <w:rFonts w:ascii="Courier" w:hAnsi="Courier"/>
+          <w:sz w:val="20"/>
+        </w:rPr>
+      </w:pPr>
+      <w:proofErr w:type="spellStart"/>
+      <w:r>
+        <w:rPr>
+          <w:rFonts w:ascii="Courier" w:hAnsi="Courier"/>
+          <w:sz w:val="20"/>
+        </w:rPr>
+        <w:t>blockHeader.merkleroot</w:t>
+      </w:r>
+      <w:proofErr w:type="spellEnd"/>
+    </w:p>
+    <w:p>
+      <w:pPr>
+        <w:rPr>
+          <w:rFonts w:ascii="Courier" w:hAnsi="Courier"/>
+          <w:sz w:val="20"/>
+        </w:rPr>
+      </w:pPr>
+      <w:proofErr w:type="spellStart"/>
+      <w:r>
+        <w:rPr>
+          <w:rFonts w:ascii="Courier" w:hAnsi="Courier"/>
+          <w:sz w:val="20"/>
+        </w:rPr>
+        <w:t>blockHeader.time</w:t>
+      </w:r>
+      <w:proofErr w:type="spellEnd"/>
+    </w:p>
+    <w:p>
+      <w:pPr>
+        <w:rPr>
+          <w:rFonts w:ascii="Courier" w:hAnsi="Courier"/>
+          <w:sz w:val="20"/>
+        </w:rPr>
+      </w:pPr>
+      <w:proofErr w:type="spellStart"/>
+      <w:r>
+        <w:rPr>
+          <w:rFonts w:ascii="Courier" w:hAnsi="Courier"/>
+          <w:sz w:val="20"/>
+        </w:rPr>
+        <w:t>blockHeader.bits</w:t>
+      </w:r>
+      <w:proofErr w:type="spellEnd"/>
+    </w:p>
+    <w:p>
+      <w:pPr>
+        <w:rPr>
+          <w:rFonts w:ascii="Courier" w:hAnsi="Courier"/>
+          <w:sz w:val="20"/>
+        </w:rPr>
+      </w:pPr>
+      <w:proofErr w:type="spellStart"/>
+      <w:r>
+        <w:rPr>
+          <w:rFonts w:ascii="Courier" w:hAnsi="Courier"/>
+          <w:sz w:val="20"/>
+        </w:rPr>
+        <w:t>blockHeader.nonce</w:t>
+      </w:r>
+      <w:proofErr w:type="spellEnd"/>
+    </w:p>
+    <w:p/>
+    <w:p>
+      <w:r>
+        <w:t>Returned string length is 160 which is hex represent</w:t>
+      </w:r>
+      <w:r>
+        <w:t xml:space="preserve">ation of the 80 bytes filled out as above </w:t>
+      </w:r>
+      <w:r>
+        <w:t>(4+32+32+4+4+4).</w:t>
+      </w:r>
+    </w:p>
+    <w:p/>
+    <w:p>
+      <w:pPr>
+        <w:rPr>
+          <w:lang w:val="en-US"/>
+        </w:rPr>
+      </w:pPr>
+    </w:p>
+    <w:p>
+      <w:pPr>
+        <w:rPr>
+          <w:lang w:val="en-US"/>
+        </w:rPr>
+      </w:pPr>
+    </w:p>
+    <w:p>
+      <w:pPr>
+        <w:rPr>
+          <w:lang w:val="en-US"/>
+        </w:rPr>
+      </w:pPr>
+    </w:p>
+    <w:p>
+      <w:pPr>
+        <w:rPr>
+          <w:lang w:val="en-US"/>
+        </w:rPr>
+      </w:pPr>
+    </w:p>
+    <w:p>
+      <w:pPr>
+        <w:rPr>
+          <w:lang w:val="en-US"/>
+        </w:rPr>
+      </w:pPr>
+    </w:p>
+    <w:p>
+      <w:pPr>
+        <w:rPr>
+          <w:lang w:val="en-US"/>
+        </w:rPr>
+      </w:pPr>
+    </w:p>
+    <w:p>
+      <w:pPr>
+        <w:rPr>
+          <w:lang w:val="en-US"/>
+        </w:rPr>
+      </w:pPr>
+    </w:p>
+    <w:p>
+      <w:pPr>
+        <w:rPr>
           <w:lang w:val="en-US"/>
         </w:rPr>
       </w:pPr>
@@ -3398,6 +4716,7 @@
           <w:noProof/>
           <w:lang w:val="en-US"/>
         </w:rPr>
+        <w:lastRenderedPageBreak/>
         <w:drawing>
           <wp:inline distT="0" distB="0" distL="0" distR="0" wp14:anchorId="720C6677" wp14:editId="60C3CC81">
             <wp:extent cx="5943600" cy="3435350"/>
@@ -3457,7 +4776,7 @@
           <w:lang w:val="en-US"/>
         </w:rPr>
       </w:pPr>
-      <w:bookmarkStart w:id="7" w:name="_Toc60565143"/>
+      <w:bookmarkStart w:id="7" w:name="_Toc60566364"/>
       <w:r>
         <w:rPr>
           <w:lang w:val="en-US"/>
@@ -3521,7 +4840,21 @@
         <w:rPr>
           <w:lang w:val="en-US"/>
         </w:rPr>
-        <w:t xml:space="preserve"> which in turn uses repository, targeter and deliverer components.</w:t>
+        <w:t xml:space="preserve"> which in turn uses repository, </w:t>
+      </w:r>
+      <w:proofErr w:type="spellStart"/>
+      <w:r>
+        <w:rPr>
+          <w:lang w:val="en-US"/>
+        </w:rPr>
+        <w:t>targeter</w:t>
+      </w:r>
+      <w:proofErr w:type="spellEnd"/>
+      <w:r>
+        <w:rPr>
+          <w:lang w:val="en-US"/>
+        </w:rPr>
+        <w:t xml:space="preserve"> and deliverer components.</w:t>
       </w:r>
     </w:p>
     <w:p>
@@ -3559,7 +4892,35 @@
         <w:rPr>
           <w:lang w:val="en-US"/>
         </w:rPr>
-        <w:t xml:space="preserve"> which in turn reads the repository, and passes data to targeter and deliverer.</w:t>
+        <w:t xml:space="preserve"> which in turn reads the </w:t>
+      </w:r>
+      <w:proofErr w:type="gramStart"/>
+      <w:r>
+        <w:rPr>
+          <w:lang w:val="en-US"/>
+        </w:rPr>
+        <w:t>repository, and</w:t>
+      </w:r>
+      <w:proofErr w:type="gramEnd"/>
+      <w:r>
+        <w:rPr>
+          <w:lang w:val="en-US"/>
+        </w:rPr>
+        <w:t xml:space="preserve"> passes data to </w:t>
+      </w:r>
+      <w:proofErr w:type="spellStart"/>
+      <w:r>
+        <w:rPr>
+          <w:lang w:val="en-US"/>
+        </w:rPr>
+        <w:t>targeter</w:t>
+      </w:r>
+      <w:proofErr w:type="spellEnd"/>
+      <w:r>
+        <w:rPr>
+          <w:lang w:val="en-US"/>
+        </w:rPr>
+        <w:t xml:space="preserve"> and deliverer.</w:t>
       </w:r>
     </w:p>
     <w:p>
@@ -3599,11 +4960,19 @@
         </w:rPr>
         <w:t xml:space="preserve">currently </w:t>
       </w:r>
-      <w:r>
-        <w:rPr>
-          <w:lang w:val="en-US"/>
-        </w:rPr>
-        <w:t>noop processors, as th</w:t>
+      <w:proofErr w:type="spellStart"/>
+      <w:r>
+        <w:rPr>
+          <w:lang w:val="en-US"/>
+        </w:rPr>
+        <w:t>noop</w:t>
+      </w:r>
+      <w:proofErr w:type="spellEnd"/>
+      <w:r>
+        <w:rPr>
+          <w:lang w:val="en-US"/>
+        </w:rPr>
+        <w:t xml:space="preserve"> processors, as th</w:t>
       </w:r>
       <w:r>
         <w:rPr>
@@ -3683,6 +5052,7 @@
           <w:noProof/>
           <w:lang w:val="en-US"/>
         </w:rPr>
+        <w:lastRenderedPageBreak/>
         <w:drawing>
           <wp:inline distT="0" distB="0" distL="0" distR="0" wp14:anchorId="528952A5" wp14:editId="79345F5A">
             <wp:extent cx="5943600" cy="4299585"/>
@@ -3834,7 +5204,7 @@
           <w:lang w:val="en-US"/>
         </w:rPr>
       </w:pPr>
-      <w:bookmarkStart w:id="8" w:name="_Toc60565144"/>
+      <w:bookmarkStart w:id="8" w:name="_Toc60566365"/>
       <w:r>
         <w:rPr>
           <w:lang w:val="en-US"/>
@@ -3860,7 +5230,49 @@
         <w:rPr>
           <w:lang w:val="en-US"/>
         </w:rPr>
-        <w:t>As Hermes runs as a JEE6 application inside the Websphere Application Server, its direct configuration is done via Websphere resources. The following Websphere resources need to be configured and made available to Hermes:</w:t>
+        <w:t xml:space="preserve">As Hermes runs as a JEE6 application inside the </w:t>
+      </w:r>
+      <w:proofErr w:type="spellStart"/>
+      <w:r>
+        <w:rPr>
+          <w:lang w:val="en-US"/>
+        </w:rPr>
+        <w:t>Websphere</w:t>
+      </w:r>
+      <w:proofErr w:type="spellEnd"/>
+      <w:r>
+        <w:rPr>
+          <w:lang w:val="en-US"/>
+        </w:rPr>
+        <w:t xml:space="preserve"> Application Server, its direct configuration is done via </w:t>
+      </w:r>
+      <w:proofErr w:type="spellStart"/>
+      <w:r>
+        <w:rPr>
+          <w:lang w:val="en-US"/>
+        </w:rPr>
+        <w:t>Websphere</w:t>
+      </w:r>
+      <w:proofErr w:type="spellEnd"/>
+      <w:r>
+        <w:rPr>
+          <w:lang w:val="en-US"/>
+        </w:rPr>
+        <w:t xml:space="preserve"> resources. The following </w:t>
+      </w:r>
+      <w:proofErr w:type="spellStart"/>
+      <w:r>
+        <w:rPr>
+          <w:lang w:val="en-US"/>
+        </w:rPr>
+        <w:t>Websphere</w:t>
+      </w:r>
+      <w:proofErr w:type="spellEnd"/>
+      <w:r>
+        <w:rPr>
+          <w:lang w:val="en-US"/>
+        </w:rPr>
+        <w:t xml:space="preserve"> resources need to be configured and made available to Hermes:</w:t>
       </w:r>
     </w:p>
     <w:p>
@@ -3891,7 +5303,21 @@
         <w:rPr>
           <w:lang w:val="en-US"/>
         </w:rPr>
-        <w:t xml:space="preserve"> (JNDI path: "jdbc/CL3"</w:t>
+        <w:t xml:space="preserve"> (JNDI path: "</w:t>
+      </w:r>
+      <w:proofErr w:type="spellStart"/>
+      <w:r>
+        <w:rPr>
+          <w:lang w:val="en-US"/>
+        </w:rPr>
+        <w:t>jdbc</w:t>
+      </w:r>
+      <w:proofErr w:type="spellEnd"/>
+      <w:r>
+        <w:rPr>
+          <w:lang w:val="en-US"/>
+        </w:rPr>
+        <w:t>/CL3"</w:t>
       </w:r>
       <w:r>
         <w:rPr>
@@ -3921,7 +5347,21 @@
         <w:rPr>
           <w:lang w:val="en-US"/>
         </w:rPr>
-        <w:t>session object (JNDI path: "mail/SRMail")</w:t>
+        <w:t>session object (JNDI path: "mail/</w:t>
+      </w:r>
+      <w:proofErr w:type="spellStart"/>
+      <w:r>
+        <w:rPr>
+          <w:lang w:val="en-US"/>
+        </w:rPr>
+        <w:t>SRMail</w:t>
+      </w:r>
+      <w:proofErr w:type="spellEnd"/>
+      <w:r>
+        <w:rPr>
+          <w:lang w:val="en-US"/>
+        </w:rPr>
+        <w:t>")</w:t>
       </w:r>
     </w:p>
     <w:p>
@@ -4025,7 +5465,7 @@
           <w:lang w:val="en-US"/>
         </w:rPr>
       </w:pPr>
-      <w:bookmarkStart w:id="9" w:name="_Toc60565145"/>
+      <w:bookmarkStart w:id="9" w:name="_Toc60566366"/>
       <w:r>
         <w:rPr>
           <w:lang w:val="en-US"/>
@@ -4145,12 +5585,14 @@
                 <w:lang w:val="en-US"/>
               </w:rPr>
             </w:pPr>
+            <w:proofErr w:type="spellStart"/>
             <w:r>
               <w:rPr>
                 <w:lang w:val="en-US"/>
               </w:rPr>
               <w:t>hermes.env</w:t>
             </w:r>
+            <w:proofErr w:type="spellEnd"/>
           </w:p>
         </w:tc>
         <w:tc>
@@ -4204,12 +5646,22 @@
                 <w:lang w:val="en-US"/>
               </w:rPr>
             </w:pPr>
-            <w:r>
-              <w:rPr>
-                <w:lang w:val="en-US"/>
-              </w:rPr>
-              <w:t>hermes.technical.user</w:t>
-            </w:r>
+            <w:proofErr w:type="spellStart"/>
+            <w:proofErr w:type="gramStart"/>
+            <w:r>
+              <w:rPr>
+                <w:lang w:val="en-US"/>
+              </w:rPr>
+              <w:t>hermes.technical</w:t>
+            </w:r>
+            <w:proofErr w:type="gramEnd"/>
+            <w:r>
+              <w:rPr>
+                <w:lang w:val="en-US"/>
+              </w:rPr>
+              <w:t>.user</w:t>
+            </w:r>
+            <w:proofErr w:type="spellEnd"/>
           </w:p>
         </w:tc>
         <w:tc>
@@ -4275,12 +5727,22 @@
                 <w:lang w:val="en-US"/>
               </w:rPr>
             </w:pPr>
-            <w:r>
-              <w:rPr>
-                <w:lang w:val="en-US"/>
-              </w:rPr>
-              <w:t>hermes.from.address</w:t>
-            </w:r>
+            <w:proofErr w:type="spellStart"/>
+            <w:proofErr w:type="gramStart"/>
+            <w:r>
+              <w:rPr>
+                <w:lang w:val="en-US"/>
+              </w:rPr>
+              <w:t>hermes.from</w:t>
+            </w:r>
+            <w:proofErr w:type="gramEnd"/>
+            <w:r>
+              <w:rPr>
+                <w:lang w:val="en-US"/>
+              </w:rPr>
+              <w:t>.address</w:t>
+            </w:r>
+            <w:proofErr w:type="spellEnd"/>
           </w:p>
         </w:tc>
         <w:tc>
@@ -4392,7 +5854,21 @@
               <w:rPr>
                 <w:lang w:val="en-US"/>
               </w:rPr>
-              <w:t>Shown as Cerebro lin</w:t>
+              <w:t xml:space="preserve">Shown as </w:t>
+            </w:r>
+            <w:proofErr w:type="spellStart"/>
+            <w:r>
+              <w:rPr>
+                <w:lang w:val="en-US"/>
+              </w:rPr>
+              <w:t>Cerebro</w:t>
+            </w:r>
+            <w:proofErr w:type="spellEnd"/>
+            <w:r>
+              <w:rPr>
+                <w:lang w:val="en-US"/>
+              </w:rPr>
+              <w:t xml:space="preserve"> lin</w:t>
             </w:r>
             <w:r>
               <w:rPr>
@@ -4422,7 +5898,21 @@
               <w:rPr>
                 <w:lang w:val="en-US"/>
               </w:rPr>
-              <w:t>{activityId}</w:t>
+              <w:t>{</w:t>
+            </w:r>
+            <w:proofErr w:type="spellStart"/>
+            <w:r>
+              <w:rPr>
+                <w:lang w:val="en-US"/>
+              </w:rPr>
+              <w:t>activityId</w:t>
+            </w:r>
+            <w:proofErr w:type="spellEnd"/>
+            <w:r>
+              <w:rPr>
+                <w:lang w:val="en-US"/>
+              </w:rPr>
+              <w:t>}</w:t>
             </w:r>
             <w:r>
               <w:rPr>
@@ -4499,7 +5989,21 @@
               <w:rPr>
                 <w:lang w:val="en-US"/>
               </w:rPr>
-              <w:t xml:space="preserve">Used as prefix when creating Cerebro link. </w:t>
+              <w:t xml:space="preserve">Used as prefix when creating </w:t>
+            </w:r>
+            <w:proofErr w:type="spellStart"/>
+            <w:r>
+              <w:rPr>
+                <w:lang w:val="en-US"/>
+              </w:rPr>
+              <w:t>Cerebro</w:t>
+            </w:r>
+            <w:proofErr w:type="spellEnd"/>
+            <w:r>
+              <w:rPr>
+                <w:lang w:val="en-US"/>
+              </w:rPr>
+              <w:t xml:space="preserve"> link. </w:t>
             </w:r>
             <w:r>
               <w:rPr>
@@ -4512,7 +6016,21 @@
                 <w:lang w:val="en-US"/>
               </w:rPr>
               <w:lastRenderedPageBreak/>
-              <w:t>cerebro.activity.url and cerebro.activity.sso.url are part of the same Cerebro link which is used in the digest and in the RSS feed.</w:t>
+              <w:t xml:space="preserve">cerebro.activity.url and cerebro.activity.sso.url are part of the same </w:t>
+            </w:r>
+            <w:proofErr w:type="spellStart"/>
+            <w:r>
+              <w:rPr>
+                <w:lang w:val="en-US"/>
+              </w:rPr>
+              <w:t>Cerebro</w:t>
+            </w:r>
+            <w:proofErr w:type="spellEnd"/>
+            <w:r>
+              <w:rPr>
+                <w:lang w:val="en-US"/>
+              </w:rPr>
+              <w:t xml:space="preserve"> link which is used in the digest and in the RSS feed.</w:t>
             </w:r>
           </w:p>
         </w:tc>
@@ -4531,12 +6049,17 @@
                 <w:lang w:val="en-US"/>
               </w:rPr>
             </w:pPr>
-            <w:r>
-              <w:rPr>
-                <w:lang w:val="en-US"/>
-              </w:rPr>
+            <w:proofErr w:type="spellStart"/>
+            <w:proofErr w:type="gramStart"/>
+            <w:r>
+              <w:rPr>
+                <w:lang w:val="en-US"/>
+              </w:rPr>
+              <w:lastRenderedPageBreak/>
               <w:t>subscription.link</w:t>
             </w:r>
+            <w:proofErr w:type="spellEnd"/>
+            <w:proofErr w:type="gramEnd"/>
           </w:p>
         </w:tc>
         <w:tc>
@@ -4559,7 +6082,21 @@
               <w:rPr>
                 <w:lang w:val="en-US"/>
               </w:rPr>
-              <w:t>-na-</w:t>
+              <w:t>-</w:t>
+            </w:r>
+            <w:proofErr w:type="spellStart"/>
+            <w:r>
+              <w:rPr>
+                <w:lang w:val="en-US"/>
+              </w:rPr>
+              <w:t>na</w:t>
+            </w:r>
+            <w:proofErr w:type="spellEnd"/>
+            <w:r>
+              <w:rPr>
+                <w:lang w:val="en-US"/>
+              </w:rPr>
+              <w:t>-</w:t>
             </w:r>
             <w:r>
               <w:rPr>
@@ -4602,12 +6139,16 @@
                 <w:lang w:val="en-US"/>
               </w:rPr>
             </w:pPr>
+            <w:proofErr w:type="spellStart"/>
+            <w:proofErr w:type="gramStart"/>
             <w:r>
               <w:rPr>
                 <w:lang w:val="en-US"/>
               </w:rPr>
               <w:t>cerebro.link</w:t>
             </w:r>
+            <w:proofErr w:type="spellEnd"/>
+            <w:proofErr w:type="gramEnd"/>
           </w:p>
         </w:tc>
         <w:tc>
@@ -4679,12 +6220,22 @@
                 <w:lang w:val="en-US"/>
               </w:rPr>
             </w:pPr>
-            <w:r>
-              <w:rPr>
-                <w:lang w:val="en-US"/>
-              </w:rPr>
-              <w:t>arbiter.maxage.days</w:t>
-            </w:r>
+            <w:proofErr w:type="spellStart"/>
+            <w:proofErr w:type="gramStart"/>
+            <w:r>
+              <w:rPr>
+                <w:lang w:val="en-US"/>
+              </w:rPr>
+              <w:t>arbiter.maxage</w:t>
+            </w:r>
+            <w:proofErr w:type="gramEnd"/>
+            <w:r>
+              <w:rPr>
+                <w:lang w:val="en-US"/>
+              </w:rPr>
+              <w:t>.days</w:t>
+            </w:r>
+            <w:proofErr w:type="spellEnd"/>
           </w:p>
         </w:tc>
         <w:tc>
@@ -4756,12 +6307,22 @@
                 <w:lang w:val="en-US"/>
               </w:rPr>
             </w:pPr>
-            <w:r>
-              <w:rPr>
-                <w:lang w:val="en-US"/>
-              </w:rPr>
-              <w:t>arbiter.cleanup.hours</w:t>
-            </w:r>
+            <w:proofErr w:type="spellStart"/>
+            <w:proofErr w:type="gramStart"/>
+            <w:r>
+              <w:rPr>
+                <w:lang w:val="en-US"/>
+              </w:rPr>
+              <w:t>arbiter.cleanup</w:t>
+            </w:r>
+            <w:proofErr w:type="gramEnd"/>
+            <w:r>
+              <w:rPr>
+                <w:lang w:val="en-US"/>
+              </w:rPr>
+              <w:t>.hours</w:t>
+            </w:r>
+            <w:proofErr w:type="spellEnd"/>
           </w:p>
         </w:tc>
         <w:tc>
@@ -4839,11 +6400,20 @@
                 <w:lang w:val="en-US"/>
               </w:rPr>
             </w:pPr>
-            <w:r>
-              <w:rPr>
-                <w:lang w:val="en-US"/>
-              </w:rPr>
-              <w:t>arbiter.cleanup.</w:t>
+            <w:proofErr w:type="spellStart"/>
+            <w:proofErr w:type="gramStart"/>
+            <w:r>
+              <w:rPr>
+                <w:lang w:val="en-US"/>
+              </w:rPr>
+              <w:t>arbiter.cleanup</w:t>
+            </w:r>
+            <w:proofErr w:type="gramEnd"/>
+            <w:r>
+              <w:rPr>
+                <w:lang w:val="en-US"/>
+              </w:rPr>
+              <w:t>.</w:t>
             </w:r>
             <w:r>
               <w:rPr>
@@ -4851,6 +6421,7 @@
               </w:rPr>
               <w:t>minutes</w:t>
             </w:r>
+            <w:proofErr w:type="spellEnd"/>
           </w:p>
         </w:tc>
         <w:tc>
@@ -4904,12 +6475,22 @@
                 <w:lang w:val="en-US"/>
               </w:rPr>
             </w:pPr>
-            <w:r>
-              <w:rPr>
-                <w:lang w:val="en-US"/>
-              </w:rPr>
-              <w:t>deliverylog.maxage.months</w:t>
-            </w:r>
+            <w:proofErr w:type="spellStart"/>
+            <w:proofErr w:type="gramStart"/>
+            <w:r>
+              <w:rPr>
+                <w:lang w:val="en-US"/>
+              </w:rPr>
+              <w:t>deliverylog.maxage</w:t>
+            </w:r>
+            <w:proofErr w:type="gramEnd"/>
+            <w:r>
+              <w:rPr>
+                <w:lang w:val="en-US"/>
+              </w:rPr>
+              <w:t>.months</w:t>
+            </w:r>
+            <w:proofErr w:type="spellEnd"/>
           </w:p>
         </w:tc>
         <w:tc>
@@ -4987,12 +6568,22 @@
                 <w:lang w:val="en-US"/>
               </w:rPr>
             </w:pPr>
-            <w:r>
-              <w:rPr>
-                <w:lang w:val="en-US"/>
-              </w:rPr>
-              <w:t>deliverylog.cleanup.hours</w:t>
-            </w:r>
+            <w:proofErr w:type="spellStart"/>
+            <w:proofErr w:type="gramStart"/>
+            <w:r>
+              <w:rPr>
+                <w:lang w:val="en-US"/>
+              </w:rPr>
+              <w:t>deliverylog.cleanup</w:t>
+            </w:r>
+            <w:proofErr w:type="gramEnd"/>
+            <w:r>
+              <w:rPr>
+                <w:lang w:val="en-US"/>
+              </w:rPr>
+              <w:t>.hours</w:t>
+            </w:r>
+            <w:proofErr w:type="spellEnd"/>
           </w:p>
         </w:tc>
         <w:tc>
@@ -5046,11 +6637,20 @@
                 <w:lang w:val="en-US"/>
               </w:rPr>
             </w:pPr>
-            <w:r>
-              <w:rPr>
-                <w:lang w:val="en-US"/>
-              </w:rPr>
-              <w:t>deliverylog.cleanup.</w:t>
+            <w:proofErr w:type="spellStart"/>
+            <w:proofErr w:type="gramStart"/>
+            <w:r>
+              <w:rPr>
+                <w:lang w:val="en-US"/>
+              </w:rPr>
+              <w:t>deliverylog.cleanup</w:t>
+            </w:r>
+            <w:proofErr w:type="gramEnd"/>
+            <w:r>
+              <w:rPr>
+                <w:lang w:val="en-US"/>
+              </w:rPr>
+              <w:t>.</w:t>
             </w:r>
             <w:r>
               <w:rPr>
@@ -5058,6 +6658,7 @@
               </w:rPr>
               <w:t>minutes</w:t>
             </w:r>
+            <w:proofErr w:type="spellEnd"/>
           </w:p>
         </w:tc>
         <w:tc>
@@ -5111,12 +6712,22 @@
                 <w:lang w:val="en-US"/>
               </w:rPr>
             </w:pPr>
-            <w:r>
-              <w:rPr>
-                <w:lang w:val="en-US"/>
-              </w:rPr>
-              <w:t>oldevents.maxage.months</w:t>
-            </w:r>
+            <w:proofErr w:type="spellStart"/>
+            <w:proofErr w:type="gramStart"/>
+            <w:r>
+              <w:rPr>
+                <w:lang w:val="en-US"/>
+              </w:rPr>
+              <w:t>oldevents.maxage</w:t>
+            </w:r>
+            <w:proofErr w:type="gramEnd"/>
+            <w:r>
+              <w:rPr>
+                <w:lang w:val="en-US"/>
+              </w:rPr>
+              <w:t>.months</w:t>
+            </w:r>
+            <w:proofErr w:type="spellEnd"/>
           </w:p>
         </w:tc>
         <w:tc>
@@ -5170,12 +6781,22 @@
                 <w:lang w:val="en-US"/>
               </w:rPr>
             </w:pPr>
-            <w:r>
-              <w:rPr>
-                <w:lang w:val="en-US"/>
-              </w:rPr>
-              <w:t>oldevents.cleanup.hours</w:t>
-            </w:r>
+            <w:proofErr w:type="spellStart"/>
+            <w:proofErr w:type="gramStart"/>
+            <w:r>
+              <w:rPr>
+                <w:lang w:val="en-US"/>
+              </w:rPr>
+              <w:t>oldevents.cleanup</w:t>
+            </w:r>
+            <w:proofErr w:type="gramEnd"/>
+            <w:r>
+              <w:rPr>
+                <w:lang w:val="en-US"/>
+              </w:rPr>
+              <w:t>.hours</w:t>
+            </w:r>
+            <w:proofErr w:type="spellEnd"/>
           </w:p>
         </w:tc>
         <w:tc>
@@ -5229,11 +6850,20 @@
                 <w:lang w:val="en-US"/>
               </w:rPr>
             </w:pPr>
-            <w:r>
-              <w:rPr>
-                <w:lang w:val="en-US"/>
-              </w:rPr>
-              <w:t>oldevents.cleanup.</w:t>
+            <w:proofErr w:type="spellStart"/>
+            <w:proofErr w:type="gramStart"/>
+            <w:r>
+              <w:rPr>
+                <w:lang w:val="en-US"/>
+              </w:rPr>
+              <w:t>oldevents.cleanup</w:t>
+            </w:r>
+            <w:proofErr w:type="gramEnd"/>
+            <w:r>
+              <w:rPr>
+                <w:lang w:val="en-US"/>
+              </w:rPr>
+              <w:t>.</w:t>
             </w:r>
             <w:r>
               <w:rPr>
@@ -5241,6 +6871,7 @@
               </w:rPr>
               <w:t>minutes</w:t>
             </w:r>
+            <w:proofErr w:type="spellEnd"/>
           </w:p>
         </w:tc>
         <w:tc>
@@ -5294,12 +6925,22 @@
                 <w:lang w:val="en-US"/>
               </w:rPr>
             </w:pPr>
-            <w:r>
-              <w:rPr>
-                <w:lang w:val="en-US"/>
-              </w:rPr>
-              <w:t>reload.schedule.hours</w:t>
-            </w:r>
+            <w:proofErr w:type="spellStart"/>
+            <w:proofErr w:type="gramStart"/>
+            <w:r>
+              <w:rPr>
+                <w:lang w:val="en-US"/>
+              </w:rPr>
+              <w:t>reload.schedule</w:t>
+            </w:r>
+            <w:proofErr w:type="gramEnd"/>
+            <w:r>
+              <w:rPr>
+                <w:lang w:val="en-US"/>
+              </w:rPr>
+              <w:t>.hours</w:t>
+            </w:r>
+            <w:proofErr w:type="spellEnd"/>
           </w:p>
         </w:tc>
         <w:tc>
@@ -5360,11 +7001,21 @@
                 <w:lang w:val="en-US"/>
               </w:rPr>
             </w:pPr>
-            <w:r>
-              <w:rPr>
-                <w:lang w:val="en-US"/>
-              </w:rPr>
-              <w:t>reload.schedule.</w:t>
+            <w:proofErr w:type="spellStart"/>
+            <w:proofErr w:type="gramStart"/>
+            <w:r>
+              <w:rPr>
+                <w:lang w:val="en-US"/>
+              </w:rPr>
+              <w:lastRenderedPageBreak/>
+              <w:t>reload.schedule</w:t>
+            </w:r>
+            <w:proofErr w:type="gramEnd"/>
+            <w:r>
+              <w:rPr>
+                <w:lang w:val="en-US"/>
+              </w:rPr>
+              <w:t>.</w:t>
             </w:r>
             <w:r>
               <w:rPr>
@@ -5372,6 +7023,7 @@
               </w:rPr>
               <w:t>minutes</w:t>
             </w:r>
+            <w:proofErr w:type="spellEnd"/>
           </w:p>
         </w:tc>
         <w:tc>
@@ -5431,6 +7083,8 @@
                 <w:lang w:val="en-US"/>
               </w:rPr>
             </w:pPr>
+            <w:proofErr w:type="spellStart"/>
+            <w:proofErr w:type="gramStart"/>
             <w:r>
               <w:rPr>
                 <w:lang w:val="en-US"/>
@@ -5441,8 +7095,16 @@
               <w:rPr>
                 <w:lang w:val="en-US"/>
               </w:rPr>
-              <w:t>digest.schedule.hours</w:t>
-            </w:r>
+              <w:t>digest.schedule</w:t>
+            </w:r>
+            <w:proofErr w:type="gramEnd"/>
+            <w:r>
+              <w:rPr>
+                <w:lang w:val="en-US"/>
+              </w:rPr>
+              <w:t>.hours</w:t>
+            </w:r>
+            <w:proofErr w:type="spellEnd"/>
           </w:p>
         </w:tc>
         <w:tc>
@@ -5568,6 +7230,8 @@
                 <w:lang w:val="en-US"/>
               </w:rPr>
             </w:pPr>
+            <w:proofErr w:type="spellStart"/>
+            <w:proofErr w:type="gramStart"/>
             <w:r>
               <w:rPr>
                 <w:lang w:val="en-US"/>
@@ -5578,7 +7242,14 @@
               <w:rPr>
                 <w:lang w:val="en-US"/>
               </w:rPr>
-              <w:t>digest.schedule.</w:t>
+              <w:t>digest.schedule</w:t>
+            </w:r>
+            <w:proofErr w:type="gramEnd"/>
+            <w:r>
+              <w:rPr>
+                <w:lang w:val="en-US"/>
+              </w:rPr>
+              <w:t>.</w:t>
             </w:r>
             <w:r>
               <w:rPr>
@@ -5586,6 +7257,7 @@
               </w:rPr>
               <w:t>minutes</w:t>
             </w:r>
+            <w:proofErr w:type="spellEnd"/>
           </w:p>
         </w:tc>
         <w:tc>
@@ -5651,6 +7323,8 @@
                 <w:lang w:val="en-US"/>
               </w:rPr>
             </w:pPr>
+            <w:proofErr w:type="spellStart"/>
+            <w:proofErr w:type="gramStart"/>
             <w:r>
               <w:rPr>
                 <w:lang w:val="en-US"/>
@@ -5661,8 +7335,16 @@
               <w:rPr>
                 <w:lang w:val="en-US"/>
               </w:rPr>
-              <w:t>digest.schedule.dayofweek</w:t>
-            </w:r>
+              <w:t>digest.schedule</w:t>
+            </w:r>
+            <w:proofErr w:type="gramEnd"/>
+            <w:r>
+              <w:rPr>
+                <w:lang w:val="en-US"/>
+              </w:rPr>
+              <w:t>.dayofweek</w:t>
+            </w:r>
+            <w:proofErr w:type="spellEnd"/>
           </w:p>
         </w:tc>
         <w:tc>
@@ -5728,6 +7410,8 @@
                 <w:lang w:val="en-US"/>
               </w:rPr>
             </w:pPr>
+            <w:proofErr w:type="spellStart"/>
+            <w:proofErr w:type="gramStart"/>
             <w:r>
               <w:rPr>
                 <w:lang w:val="en-US"/>
@@ -5738,8 +7422,16 @@
               <w:rPr>
                 <w:lang w:val="en-US"/>
               </w:rPr>
-              <w:t>digest.schedule.dayofmonth</w:t>
-            </w:r>
+              <w:t>digest.schedule</w:t>
+            </w:r>
+            <w:proofErr w:type="gramEnd"/>
+            <w:r>
+              <w:rPr>
+                <w:lang w:val="en-US"/>
+              </w:rPr>
+              <w:t>.dayofmonth</w:t>
+            </w:r>
+            <w:proofErr w:type="spellEnd"/>
           </w:p>
         </w:tc>
         <w:tc>
@@ -5793,12 +7485,22 @@
                 <w:lang w:val="en-US"/>
               </w:rPr>
             </w:pPr>
-            <w:r>
-              <w:rPr>
-                <w:lang w:val="en-US"/>
-              </w:rPr>
-              <w:t>default.am.delivery.zh</w:t>
-            </w:r>
+            <w:proofErr w:type="spellStart"/>
+            <w:proofErr w:type="gramStart"/>
+            <w:r>
+              <w:rPr>
+                <w:lang w:val="en-US"/>
+              </w:rPr>
+              <w:t>default.am.delivery</w:t>
+            </w:r>
+            <w:proofErr w:type="gramEnd"/>
+            <w:r>
+              <w:rPr>
+                <w:lang w:val="en-US"/>
+              </w:rPr>
+              <w:t>.zh</w:t>
+            </w:r>
+            <w:proofErr w:type="spellEnd"/>
           </w:p>
         </w:tc>
         <w:tc>
@@ -5855,7 +7557,29 @@
         <w:rPr>
           <w:lang w:val="en-US"/>
         </w:rPr>
-        <w:t>For example, when day of week is required, "*" will also be accepted, meaning "every day of the week", as well as "Mon,Tue,Wed" can be entered as well. Similarly</w:t>
+        <w:t>For example, when day of week is required, "*" will also be accepted, meaning "every day of the week", as well as "</w:t>
+      </w:r>
+      <w:proofErr w:type="spellStart"/>
+      <w:proofErr w:type="gramStart"/>
+      <w:r>
+        <w:rPr>
+          <w:lang w:val="en-US"/>
+        </w:rPr>
+        <w:t>Mon,Tue</w:t>
+      </w:r>
+      <w:proofErr w:type="gramEnd"/>
+      <w:r>
+        <w:rPr>
+          <w:lang w:val="en-US"/>
+        </w:rPr>
+        <w:t>,Wed</w:t>
+      </w:r>
+      <w:proofErr w:type="spellEnd"/>
+      <w:r>
+        <w:rPr>
+          <w:lang w:val="en-US"/>
+        </w:rPr>
+        <w:t>" can be entered as well. Similarly</w:t>
       </w:r>
       <w:r>
         <w:rPr>
@@ -6052,12 +7776,14 @@
                 <w:lang w:val="en-US"/>
               </w:rPr>
             </w:pPr>
+            <w:proofErr w:type="spellStart"/>
             <w:r>
               <w:rPr>
                 <w:lang w:val="en-US"/>
               </w:rPr>
               <w:t>hermes.env</w:t>
             </w:r>
+            <w:proofErr w:type="spellEnd"/>
           </w:p>
         </w:tc>
         <w:tc>
@@ -6090,12 +7816,22 @@
                 <w:lang w:val="en-US"/>
               </w:rPr>
             </w:pPr>
-            <w:r>
-              <w:rPr>
-                <w:lang w:val="en-US"/>
-              </w:rPr>
-              <w:t>hermes.technical.user</w:t>
-            </w:r>
+            <w:proofErr w:type="spellStart"/>
+            <w:proofErr w:type="gramStart"/>
+            <w:r>
+              <w:rPr>
+                <w:lang w:val="en-US"/>
+              </w:rPr>
+              <w:t>hermes.technical</w:t>
+            </w:r>
+            <w:proofErr w:type="gramEnd"/>
+            <w:r>
+              <w:rPr>
+                <w:lang w:val="en-US"/>
+              </w:rPr>
+              <w:t>.user</w:t>
+            </w:r>
+            <w:proofErr w:type="spellEnd"/>
           </w:p>
         </w:tc>
         <w:tc>
@@ -6128,12 +7864,22 @@
                 <w:lang w:val="en-US"/>
               </w:rPr>
             </w:pPr>
-            <w:r>
-              <w:rPr>
-                <w:lang w:val="en-US"/>
-              </w:rPr>
-              <w:t>hermes.from.address</w:t>
-            </w:r>
+            <w:proofErr w:type="spellStart"/>
+            <w:proofErr w:type="gramStart"/>
+            <w:r>
+              <w:rPr>
+                <w:lang w:val="en-US"/>
+              </w:rPr>
+              <w:t>hermes.from</w:t>
+            </w:r>
+            <w:proofErr w:type="gramEnd"/>
+            <w:r>
+              <w:rPr>
+                <w:lang w:val="en-US"/>
+              </w:rPr>
+              <w:t>.address</w:t>
+            </w:r>
+            <w:proofErr w:type="spellEnd"/>
           </w:p>
         </w:tc>
         <w:tc>
@@ -6166,12 +7912,22 @@
                 <w:lang w:val="en-US"/>
               </w:rPr>
             </w:pPr>
-            <w:r>
-              <w:rPr>
-                <w:lang w:val="en-US"/>
-              </w:rPr>
-              <w:t>default.am.delivery.zh</w:t>
-            </w:r>
+            <w:proofErr w:type="spellStart"/>
+            <w:proofErr w:type="gramStart"/>
+            <w:r>
+              <w:rPr>
+                <w:lang w:val="en-US"/>
+              </w:rPr>
+              <w:t>default.am.delivery</w:t>
+            </w:r>
+            <w:proofErr w:type="gramEnd"/>
+            <w:r>
+              <w:rPr>
+                <w:lang w:val="en-US"/>
+              </w:rPr>
+              <w:t>.zh</w:t>
+            </w:r>
+            <w:proofErr w:type="spellEnd"/>
           </w:p>
         </w:tc>
         <w:tc>
@@ -6204,12 +7960,22 @@
                 <w:lang w:val="en-US"/>
               </w:rPr>
             </w:pPr>
-            <w:r>
-              <w:rPr>
-                <w:lang w:val="en-US"/>
-              </w:rPr>
-              <w:t>arbiter.maxage.days</w:t>
-            </w:r>
+            <w:proofErr w:type="spellStart"/>
+            <w:proofErr w:type="gramStart"/>
+            <w:r>
+              <w:rPr>
+                <w:lang w:val="en-US"/>
+              </w:rPr>
+              <w:t>arbiter.maxage</w:t>
+            </w:r>
+            <w:proofErr w:type="gramEnd"/>
+            <w:r>
+              <w:rPr>
+                <w:lang w:val="en-US"/>
+              </w:rPr>
+              <w:t>.days</w:t>
+            </w:r>
+            <w:proofErr w:type="spellEnd"/>
           </w:p>
         </w:tc>
         <w:tc>
@@ -6242,12 +8008,22 @@
                 <w:lang w:val="en-US"/>
               </w:rPr>
             </w:pPr>
-            <w:r>
-              <w:rPr>
-                <w:lang w:val="en-US"/>
-              </w:rPr>
-              <w:t>arbiter.cleanup.hours</w:t>
-            </w:r>
+            <w:proofErr w:type="spellStart"/>
+            <w:proofErr w:type="gramStart"/>
+            <w:r>
+              <w:rPr>
+                <w:lang w:val="en-US"/>
+              </w:rPr>
+              <w:t>arbiter.cleanup</w:t>
+            </w:r>
+            <w:proofErr w:type="gramEnd"/>
+            <w:r>
+              <w:rPr>
+                <w:lang w:val="en-US"/>
+              </w:rPr>
+              <w:t>.hours</w:t>
+            </w:r>
+            <w:proofErr w:type="spellEnd"/>
           </w:p>
         </w:tc>
         <w:tc>
@@ -6280,11 +8056,20 @@
                 <w:lang w:val="en-US"/>
               </w:rPr>
             </w:pPr>
-            <w:r>
-              <w:rPr>
-                <w:lang w:val="en-US"/>
-              </w:rPr>
-              <w:t>arbiter.cleanup.</w:t>
+            <w:proofErr w:type="spellStart"/>
+            <w:proofErr w:type="gramStart"/>
+            <w:r>
+              <w:rPr>
+                <w:lang w:val="en-US"/>
+              </w:rPr>
+              <w:t>arbiter.cleanup</w:t>
+            </w:r>
+            <w:proofErr w:type="gramEnd"/>
+            <w:r>
+              <w:rPr>
+                <w:lang w:val="en-US"/>
+              </w:rPr>
+              <w:t>.</w:t>
             </w:r>
             <w:r>
               <w:rPr>
@@ -6292,6 +8077,7 @@
               </w:rPr>
               <w:t>minutes</w:t>
             </w:r>
+            <w:proofErr w:type="spellEnd"/>
           </w:p>
         </w:tc>
         <w:tc>
@@ -6324,12 +8110,22 @@
                 <w:lang w:val="en-US"/>
               </w:rPr>
             </w:pPr>
-            <w:r>
-              <w:rPr>
-                <w:lang w:val="en-US"/>
-              </w:rPr>
-              <w:t>deliverylog.maxage.months</w:t>
-            </w:r>
+            <w:proofErr w:type="spellStart"/>
+            <w:proofErr w:type="gramStart"/>
+            <w:r>
+              <w:rPr>
+                <w:lang w:val="en-US"/>
+              </w:rPr>
+              <w:t>deliverylog.maxage</w:t>
+            </w:r>
+            <w:proofErr w:type="gramEnd"/>
+            <w:r>
+              <w:rPr>
+                <w:lang w:val="en-US"/>
+              </w:rPr>
+              <w:t>.months</w:t>
+            </w:r>
+            <w:proofErr w:type="spellEnd"/>
           </w:p>
         </w:tc>
         <w:tc>
@@ -6362,12 +8158,22 @@
                 <w:lang w:val="en-US"/>
               </w:rPr>
             </w:pPr>
-            <w:r>
-              <w:rPr>
-                <w:lang w:val="en-US"/>
-              </w:rPr>
-              <w:t>deliverylog.cleanup.hours</w:t>
-            </w:r>
+            <w:proofErr w:type="spellStart"/>
+            <w:proofErr w:type="gramStart"/>
+            <w:r>
+              <w:rPr>
+                <w:lang w:val="en-US"/>
+              </w:rPr>
+              <w:t>deliverylog.cleanup</w:t>
+            </w:r>
+            <w:proofErr w:type="gramEnd"/>
+            <w:r>
+              <w:rPr>
+                <w:lang w:val="en-US"/>
+              </w:rPr>
+              <w:t>.hours</w:t>
+            </w:r>
+            <w:proofErr w:type="spellEnd"/>
           </w:p>
         </w:tc>
         <w:tc>
@@ -6400,11 +8206,20 @@
                 <w:lang w:val="en-US"/>
               </w:rPr>
             </w:pPr>
-            <w:r>
-              <w:rPr>
-                <w:lang w:val="en-US"/>
-              </w:rPr>
-              <w:t>deliverylog.cleanup.</w:t>
+            <w:proofErr w:type="spellStart"/>
+            <w:proofErr w:type="gramStart"/>
+            <w:r>
+              <w:rPr>
+                <w:lang w:val="en-US"/>
+              </w:rPr>
+              <w:t>deliverylog.cleanup</w:t>
+            </w:r>
+            <w:proofErr w:type="gramEnd"/>
+            <w:r>
+              <w:rPr>
+                <w:lang w:val="en-US"/>
+              </w:rPr>
+              <w:t>.</w:t>
             </w:r>
             <w:r>
               <w:rPr>
@@ -6412,6 +8227,7 @@
               </w:rPr>
               <w:t>minutes</w:t>
             </w:r>
+            <w:proofErr w:type="spellEnd"/>
           </w:p>
         </w:tc>
         <w:tc>
@@ -6444,12 +8260,22 @@
                 <w:lang w:val="en-US"/>
               </w:rPr>
             </w:pPr>
-            <w:r>
-              <w:rPr>
-                <w:lang w:val="en-US"/>
-              </w:rPr>
-              <w:t>oldevents.maxage.months</w:t>
-            </w:r>
+            <w:proofErr w:type="spellStart"/>
+            <w:proofErr w:type="gramStart"/>
+            <w:r>
+              <w:rPr>
+                <w:lang w:val="en-US"/>
+              </w:rPr>
+              <w:t>oldevents.maxage</w:t>
+            </w:r>
+            <w:proofErr w:type="gramEnd"/>
+            <w:r>
+              <w:rPr>
+                <w:lang w:val="en-US"/>
+              </w:rPr>
+              <w:t>.months</w:t>
+            </w:r>
+            <w:proofErr w:type="spellEnd"/>
           </w:p>
         </w:tc>
         <w:tc>
@@ -6482,12 +8308,22 @@
                 <w:lang w:val="en-US"/>
               </w:rPr>
             </w:pPr>
-            <w:r>
-              <w:rPr>
-                <w:lang w:val="en-US"/>
-              </w:rPr>
-              <w:t>oldevents.cleanup.hours</w:t>
-            </w:r>
+            <w:proofErr w:type="spellStart"/>
+            <w:proofErr w:type="gramStart"/>
+            <w:r>
+              <w:rPr>
+                <w:lang w:val="en-US"/>
+              </w:rPr>
+              <w:t>oldevents.cleanup</w:t>
+            </w:r>
+            <w:proofErr w:type="gramEnd"/>
+            <w:r>
+              <w:rPr>
+                <w:lang w:val="en-US"/>
+              </w:rPr>
+              <w:t>.hours</w:t>
+            </w:r>
+            <w:proofErr w:type="spellEnd"/>
           </w:p>
         </w:tc>
         <w:tc>
@@ -6520,11 +8356,20 @@
                 <w:lang w:val="en-US"/>
               </w:rPr>
             </w:pPr>
-            <w:r>
-              <w:rPr>
-                <w:lang w:val="en-US"/>
-              </w:rPr>
-              <w:t>oldevents.cleanup.</w:t>
+            <w:proofErr w:type="spellStart"/>
+            <w:proofErr w:type="gramStart"/>
+            <w:r>
+              <w:rPr>
+                <w:lang w:val="en-US"/>
+              </w:rPr>
+              <w:t>oldevents.cleanup</w:t>
+            </w:r>
+            <w:proofErr w:type="gramEnd"/>
+            <w:r>
+              <w:rPr>
+                <w:lang w:val="en-US"/>
+              </w:rPr>
+              <w:t>.</w:t>
             </w:r>
             <w:r>
               <w:rPr>
@@ -6532,6 +8377,7 @@
               </w:rPr>
               <w:t>minutes</w:t>
             </w:r>
+            <w:proofErr w:type="spellEnd"/>
           </w:p>
         </w:tc>
         <w:tc>
@@ -6564,12 +8410,22 @@
                 <w:lang w:val="en-US"/>
               </w:rPr>
             </w:pPr>
-            <w:r>
-              <w:rPr>
-                <w:lang w:val="en-US"/>
-              </w:rPr>
-              <w:t>reload.schedule.hours</w:t>
-            </w:r>
+            <w:proofErr w:type="spellStart"/>
+            <w:proofErr w:type="gramStart"/>
+            <w:r>
+              <w:rPr>
+                <w:lang w:val="en-US"/>
+              </w:rPr>
+              <w:t>reload.schedule</w:t>
+            </w:r>
+            <w:proofErr w:type="gramEnd"/>
+            <w:r>
+              <w:rPr>
+                <w:lang w:val="en-US"/>
+              </w:rPr>
+              <w:t>.hours</w:t>
+            </w:r>
+            <w:proofErr w:type="spellEnd"/>
           </w:p>
         </w:tc>
         <w:tc>
@@ -6602,11 +8458,20 @@
                 <w:lang w:val="en-US"/>
               </w:rPr>
             </w:pPr>
-            <w:r>
-              <w:rPr>
-                <w:lang w:val="en-US"/>
-              </w:rPr>
-              <w:t>reload.schedule.</w:t>
+            <w:proofErr w:type="spellStart"/>
+            <w:proofErr w:type="gramStart"/>
+            <w:r>
+              <w:rPr>
+                <w:lang w:val="en-US"/>
+              </w:rPr>
+              <w:t>reload.schedule</w:t>
+            </w:r>
+            <w:proofErr w:type="gramEnd"/>
+            <w:r>
+              <w:rPr>
+                <w:lang w:val="en-US"/>
+              </w:rPr>
+              <w:t>.</w:t>
             </w:r>
             <w:r>
               <w:rPr>
@@ -6614,6 +8479,7 @@
               </w:rPr>
               <w:t>minutes</w:t>
             </w:r>
+            <w:proofErr w:type="spellEnd"/>
           </w:p>
         </w:tc>
         <w:tc>
@@ -6646,12 +8512,22 @@
                 <w:lang w:val="en-US"/>
               </w:rPr>
             </w:pPr>
-            <w:r>
-              <w:rPr>
-                <w:lang w:val="en-US"/>
-              </w:rPr>
-              <w:t>dailydigest.schedule.hours</w:t>
-            </w:r>
+            <w:proofErr w:type="spellStart"/>
+            <w:proofErr w:type="gramStart"/>
+            <w:r>
+              <w:rPr>
+                <w:lang w:val="en-US"/>
+              </w:rPr>
+              <w:t>dailydigest.schedule</w:t>
+            </w:r>
+            <w:proofErr w:type="gramEnd"/>
+            <w:r>
+              <w:rPr>
+                <w:lang w:val="en-US"/>
+              </w:rPr>
+              <w:t>.hours</w:t>
+            </w:r>
+            <w:proofErr w:type="spellEnd"/>
           </w:p>
         </w:tc>
         <w:tc>
@@ -6684,11 +8560,20 @@
                 <w:lang w:val="en-US"/>
               </w:rPr>
             </w:pPr>
-            <w:r>
-              <w:rPr>
-                <w:lang w:val="en-US"/>
-              </w:rPr>
-              <w:t>dailydigest.schedule.</w:t>
+            <w:proofErr w:type="spellStart"/>
+            <w:proofErr w:type="gramStart"/>
+            <w:r>
+              <w:rPr>
+                <w:lang w:val="en-US"/>
+              </w:rPr>
+              <w:t>dailydigest.schedule</w:t>
+            </w:r>
+            <w:proofErr w:type="gramEnd"/>
+            <w:r>
+              <w:rPr>
+                <w:lang w:val="en-US"/>
+              </w:rPr>
+              <w:t>.</w:t>
             </w:r>
             <w:r>
               <w:rPr>
@@ -6696,6 +8581,7 @@
               </w:rPr>
               <w:t>minutes</w:t>
             </w:r>
+            <w:proofErr w:type="spellEnd"/>
           </w:p>
         </w:tc>
         <w:tc>
@@ -6728,12 +8614,22 @@
                 <w:lang w:val="en-US"/>
               </w:rPr>
             </w:pPr>
-            <w:r>
-              <w:rPr>
-                <w:lang w:val="en-US"/>
-              </w:rPr>
-              <w:t>weeklydigest.schedule.dayofweek</w:t>
-            </w:r>
+            <w:proofErr w:type="spellStart"/>
+            <w:proofErr w:type="gramStart"/>
+            <w:r>
+              <w:rPr>
+                <w:lang w:val="en-US"/>
+              </w:rPr>
+              <w:t>weeklydigest.schedule</w:t>
+            </w:r>
+            <w:proofErr w:type="gramEnd"/>
+            <w:r>
+              <w:rPr>
+                <w:lang w:val="en-US"/>
+              </w:rPr>
+              <w:t>.dayofweek</w:t>
+            </w:r>
+            <w:proofErr w:type="spellEnd"/>
           </w:p>
         </w:tc>
         <w:tc>
@@ -6766,12 +8662,22 @@
                 <w:lang w:val="en-US"/>
               </w:rPr>
             </w:pPr>
-            <w:r>
-              <w:rPr>
-                <w:lang w:val="en-US"/>
-              </w:rPr>
-              <w:t>weeklydigest.schedule.hours</w:t>
-            </w:r>
+            <w:proofErr w:type="spellStart"/>
+            <w:proofErr w:type="gramStart"/>
+            <w:r>
+              <w:rPr>
+                <w:lang w:val="en-US"/>
+              </w:rPr>
+              <w:t>weeklydigest.schedule</w:t>
+            </w:r>
+            <w:proofErr w:type="gramEnd"/>
+            <w:r>
+              <w:rPr>
+                <w:lang w:val="en-US"/>
+              </w:rPr>
+              <w:t>.hours</w:t>
+            </w:r>
+            <w:proofErr w:type="spellEnd"/>
           </w:p>
         </w:tc>
         <w:tc>
@@ -6804,12 +8710,22 @@
                 <w:lang w:val="en-US"/>
               </w:rPr>
             </w:pPr>
-            <w:r>
-              <w:rPr>
-                <w:lang w:val="en-US"/>
-              </w:rPr>
-              <w:t>weeklydigest.schedule.minutes</w:t>
-            </w:r>
+            <w:proofErr w:type="spellStart"/>
+            <w:proofErr w:type="gramStart"/>
+            <w:r>
+              <w:rPr>
+                <w:lang w:val="en-US"/>
+              </w:rPr>
+              <w:t>weeklydigest.schedule</w:t>
+            </w:r>
+            <w:proofErr w:type="gramEnd"/>
+            <w:r>
+              <w:rPr>
+                <w:lang w:val="en-US"/>
+              </w:rPr>
+              <w:t>.minutes</w:t>
+            </w:r>
+            <w:proofErr w:type="spellEnd"/>
           </w:p>
         </w:tc>
         <w:tc>
@@ -6842,12 +8758,22 @@
                 <w:lang w:val="en-US"/>
               </w:rPr>
             </w:pPr>
-            <w:r>
-              <w:rPr>
-                <w:lang w:val="en-US"/>
-              </w:rPr>
-              <w:t>monthlydigest.schedule.dayofmonth</w:t>
-            </w:r>
+            <w:proofErr w:type="spellStart"/>
+            <w:proofErr w:type="gramStart"/>
+            <w:r>
+              <w:rPr>
+                <w:lang w:val="en-US"/>
+              </w:rPr>
+              <w:t>monthlydigest.schedule</w:t>
+            </w:r>
+            <w:proofErr w:type="gramEnd"/>
+            <w:r>
+              <w:rPr>
+                <w:lang w:val="en-US"/>
+              </w:rPr>
+              <w:t>.dayofmonth</w:t>
+            </w:r>
+            <w:proofErr w:type="spellEnd"/>
           </w:p>
         </w:tc>
         <w:tc>
@@ -6880,12 +8806,22 @@
                 <w:lang w:val="en-US"/>
               </w:rPr>
             </w:pPr>
-            <w:r>
-              <w:rPr>
-                <w:lang w:val="en-US"/>
-              </w:rPr>
-              <w:t>monthlydigest.schedule.hours</w:t>
-            </w:r>
+            <w:proofErr w:type="spellStart"/>
+            <w:proofErr w:type="gramStart"/>
+            <w:r>
+              <w:rPr>
+                <w:lang w:val="en-US"/>
+              </w:rPr>
+              <w:t>monthlydigest.schedule</w:t>
+            </w:r>
+            <w:proofErr w:type="gramEnd"/>
+            <w:r>
+              <w:rPr>
+                <w:lang w:val="en-US"/>
+              </w:rPr>
+              <w:t>.hours</w:t>
+            </w:r>
+            <w:proofErr w:type="spellEnd"/>
           </w:p>
         </w:tc>
         <w:tc>
@@ -6918,12 +8854,22 @@
                 <w:lang w:val="en-US"/>
               </w:rPr>
             </w:pPr>
-            <w:r>
-              <w:rPr>
-                <w:lang w:val="en-US"/>
-              </w:rPr>
-              <w:t>monthlydigest.schedule.minutes</w:t>
-            </w:r>
+            <w:proofErr w:type="spellStart"/>
+            <w:proofErr w:type="gramStart"/>
+            <w:r>
+              <w:rPr>
+                <w:lang w:val="en-US"/>
+              </w:rPr>
+              <w:t>monthlydigest.schedule</w:t>
+            </w:r>
+            <w:proofErr w:type="gramEnd"/>
+            <w:r>
+              <w:rPr>
+                <w:lang w:val="en-US"/>
+              </w:rPr>
+              <w:t>.minutes</w:t>
+            </w:r>
+            <w:proofErr w:type="spellEnd"/>
           </w:p>
         </w:tc>
         <w:tc>
@@ -6956,12 +8902,16 @@
                 <w:lang w:val="en-US"/>
               </w:rPr>
             </w:pPr>
+            <w:proofErr w:type="spellStart"/>
+            <w:proofErr w:type="gramStart"/>
             <w:r>
               <w:rPr>
                 <w:lang w:val="en-US"/>
               </w:rPr>
               <w:t>subscription.link</w:t>
             </w:r>
+            <w:proofErr w:type="spellEnd"/>
+            <w:proofErr w:type="gramEnd"/>
           </w:p>
         </w:tc>
         <w:tc>
@@ -7047,7 +8997,7 @@
           <w:lang w:val="en-US"/>
         </w:rPr>
       </w:pPr>
-      <w:bookmarkStart w:id="10" w:name="_Toc60565146"/>
+      <w:bookmarkStart w:id="10" w:name="_Toc60566367"/>
       <w:r>
         <w:rPr>
           <w:lang w:val="en-US"/>
@@ -7073,13 +9023,41 @@
         <w:rPr>
           <w:lang w:val="en-US"/>
         </w:rPr>
-        <w:t>Web service for accepting event submissions from Cerebro will be automatically configure</w:t>
-      </w:r>
-      <w:r>
-        <w:rPr>
-          <w:lang w:val="en-US"/>
-        </w:rPr>
-        <w:t>d upon deployment to Websphere.</w:t>
+        <w:t xml:space="preserve">Web service for accepting event submissions from </w:t>
+      </w:r>
+      <w:proofErr w:type="spellStart"/>
+      <w:r>
+        <w:rPr>
+          <w:lang w:val="en-US"/>
+        </w:rPr>
+        <w:t>Cerebro</w:t>
+      </w:r>
+      <w:proofErr w:type="spellEnd"/>
+      <w:r>
+        <w:rPr>
+          <w:lang w:val="en-US"/>
+        </w:rPr>
+        <w:t xml:space="preserve"> will be automatically configure</w:t>
+      </w:r>
+      <w:r>
+        <w:rPr>
+          <w:lang w:val="en-US"/>
+        </w:rPr>
+        <w:t xml:space="preserve">d upon deployment to </w:t>
+      </w:r>
+      <w:proofErr w:type="spellStart"/>
+      <w:r>
+        <w:rPr>
+          <w:lang w:val="en-US"/>
+        </w:rPr>
+        <w:t>Websphere</w:t>
+      </w:r>
+      <w:proofErr w:type="spellEnd"/>
+      <w:r>
+        <w:rPr>
+          <w:lang w:val="en-US"/>
+        </w:rPr>
+        <w:t>.</w:t>
       </w:r>
     </w:p>
     <w:p>
@@ -7111,7 +9089,21 @@
         <w:rPr>
           <w:lang w:val="en-US"/>
         </w:rPr>
-        <w:t xml:space="preserve"> "ActivityService".</w:t>
+        <w:t xml:space="preserve"> "</w:t>
+      </w:r>
+      <w:proofErr w:type="spellStart"/>
+      <w:r>
+        <w:rPr>
+          <w:lang w:val="en-US"/>
+        </w:rPr>
+        <w:t>ActivityService</w:t>
+      </w:r>
+      <w:proofErr w:type="spellEnd"/>
+      <w:r>
+        <w:rPr>
+          <w:lang w:val="en-US"/>
+        </w:rPr>
+        <w:t>".</w:t>
       </w:r>
     </w:p>
     <w:p>
@@ -12482,7 +14474,7 @@
 </file>
 
 <file path=customXml/itemProps1.xml><?xml version="1.0" encoding="utf-8"?>
-<ds:datastoreItem xmlns:ds="http://schemas.openxmlformats.org/officeDocument/2006/customXml" ds:itemID="{F1302796-2317-3C41-A7C3-116743B0B6D7}">
+<ds:datastoreItem xmlns:ds="http://schemas.openxmlformats.org/officeDocument/2006/customXml" ds:itemID="{718420CF-36CD-A24E-AD9E-652E9C592796}">
   <ds:schemaRefs>
     <ds:schemaRef ds:uri="http://schemas.openxmlformats.org/officeDocument/2006/bibliography"/>
   </ds:schemaRefs>

</xml_diff>

<commit_message>
wip doc finished block api and started transaction api
</commit_message>
<xml_diff>
--- a/doc/Epsmi_Documentation.docx
+++ b/doc/Epsmi_Documentation.docx
@@ -1037,7 +1037,7 @@
         </w:rPr>
         <w:fldChar w:fldCharType="separate"/>
       </w:r>
-      <w:hyperlink w:anchor="_Toc60566358" w:history="1">
+      <w:hyperlink w:anchor="_Toc60664439" w:history="1">
         <w:r>
           <w:rPr>
             <w:rStyle w:val="Hyperlink"/>
@@ -1086,7 +1086,7 @@
             <w:noProof/>
             <w:webHidden/>
           </w:rPr>
-          <w:instrText xml:space="preserve"> PAGEREF _Toc60566358 \h </w:instrText>
+          <w:instrText xml:space="preserve"> PAGEREF _Toc60664439 \h </w:instrText>
         </w:r>
         <w:r>
           <w:rPr>
@@ -1133,7 +1133,7 @@
           <w:szCs w:val="24"/>
         </w:rPr>
       </w:pPr>
-      <w:hyperlink w:anchor="_Toc60566359" w:history="1">
+      <w:hyperlink w:anchor="_Toc60664440" w:history="1">
         <w:r>
           <w:rPr>
             <w:rStyle w:val="Hyperlink"/>
@@ -1180,7 +1180,7 @@
             <w:noProof/>
             <w:webHidden/>
           </w:rPr>
-          <w:instrText xml:space="preserve"> PAGEREF _Toc60566359 \h </w:instrText>
+          <w:instrText xml:space="preserve"> PAGEREF _Toc60664440 \h </w:instrText>
         </w:r>
         <w:r>
           <w:rPr>
@@ -1227,7 +1227,7 @@
           <w:szCs w:val="24"/>
         </w:rPr>
       </w:pPr>
-      <w:hyperlink w:anchor="_Toc60566360" w:history="1">
+      <w:hyperlink w:anchor="_Toc60664441" w:history="1">
         <w:r>
           <w:rPr>
             <w:rStyle w:val="Hyperlink"/>
@@ -1272,7 +1272,7 @@
             <w:noProof/>
             <w:webHidden/>
           </w:rPr>
-          <w:instrText xml:space="preserve"> PAGEREF _Toc60566360 \h </w:instrText>
+          <w:instrText xml:space="preserve"> PAGEREF _Toc60664441 \h </w:instrText>
         </w:r>
         <w:r>
           <w:rPr>
@@ -1321,7 +1321,7 @@
           <w:szCs w:val="24"/>
         </w:rPr>
       </w:pPr>
-      <w:hyperlink w:anchor="_Toc60566361" w:history="1">
+      <w:hyperlink w:anchor="_Toc60664442" w:history="1">
         <w:r>
           <w:rPr>
             <w:rStyle w:val="Hyperlink"/>
@@ -1368,7 +1368,7 @@
             <w:noProof/>
             <w:webHidden/>
           </w:rPr>
-          <w:instrText xml:space="preserve"> PAGEREF _Toc60566361 \h </w:instrText>
+          <w:instrText xml:space="preserve"> PAGEREF _Toc60664442 \h </w:instrText>
         </w:r>
         <w:r>
           <w:rPr>
@@ -1415,7 +1415,7 @@
           <w:szCs w:val="24"/>
         </w:rPr>
       </w:pPr>
-      <w:hyperlink w:anchor="_Toc60566362" w:history="1">
+      <w:hyperlink w:anchor="_Toc60664443" w:history="1">
         <w:r>
           <w:rPr>
             <w:rStyle w:val="Hyperlink"/>
@@ -1439,7 +1439,7 @@
             <w:rStyle w:val="Hyperlink"/>
             <w:noProof/>
           </w:rPr>
-          <w:t>Queries by Electrum Wallet</w:t>
+          <w:t>Miscellaneous Queries by Electrum Wallet</w:t>
         </w:r>
         <w:r>
           <w:rPr>
@@ -1460,7 +1460,7 @@
             <w:noProof/>
             <w:webHidden/>
           </w:rPr>
-          <w:instrText xml:space="preserve"> PAGEREF _Toc60566362 \h </w:instrText>
+          <w:instrText xml:space="preserve"> PAGEREF _Toc60664443 \h </w:instrText>
         </w:r>
         <w:r>
           <w:rPr>
@@ -1504,7 +1504,7 @@
           <w:sz w:val="24"/>
         </w:rPr>
       </w:pPr>
-      <w:hyperlink w:anchor="_Toc60566363" w:history="1">
+      <w:hyperlink w:anchor="_Toc60664444" w:history="1">
         <w:r>
           <w:rPr>
             <w:rStyle w:val="Hyperlink"/>
@@ -1548,7 +1548,7 @@
             <w:noProof/>
             <w:webHidden/>
           </w:rPr>
-          <w:instrText xml:space="preserve"> PAGEREF _Toc60566363 \h </w:instrText>
+          <w:instrText xml:space="preserve"> PAGEREF _Toc60664444 \h </w:instrText>
         </w:r>
         <w:r>
           <w:rPr>
@@ -1595,7 +1595,7 @@
           <w:szCs w:val="24"/>
         </w:rPr>
       </w:pPr>
-      <w:hyperlink w:anchor="_Toc60566364" w:history="1">
+      <w:hyperlink w:anchor="_Toc60664445" w:history="1">
         <w:r>
           <w:rPr>
             <w:rStyle w:val="Hyperlink"/>
@@ -1603,6 +1603,452 @@
             <w:lang w:val="en-US"/>
           </w:rPr>
           <w:t>2.2</w:t>
+        </w:r>
+        <w:r>
+          <w:rPr>
+            <w:rFonts w:asciiTheme="minorHAnsi" w:eastAsiaTheme="minorEastAsia" w:hAnsiTheme="minorHAnsi" w:cstheme="minorBidi"/>
+            <w:b w:val="0"/>
+            <w:bCs w:val="0"/>
+            <w:noProof/>
+            <w:sz w:val="24"/>
+            <w:szCs w:val="24"/>
+          </w:rPr>
+          <w:tab/>
+        </w:r>
+        <w:r>
+          <w:rPr>
+            <w:rStyle w:val="Hyperlink"/>
+            <w:noProof/>
+            <w:lang w:val="en-US"/>
+          </w:rPr>
+          <w:t>Block-related Queries by Electrum Wallet</w:t>
+        </w:r>
+        <w:r>
+          <w:rPr>
+            <w:noProof/>
+            <w:webHidden/>
+          </w:rPr>
+          <w:tab/>
+        </w:r>
+        <w:r>
+          <w:rPr>
+            <w:noProof/>
+            <w:webHidden/>
+          </w:rPr>
+          <w:fldChar w:fldCharType="begin"/>
+        </w:r>
+        <w:r>
+          <w:rPr>
+            <w:noProof/>
+            <w:webHidden/>
+          </w:rPr>
+          <w:instrText xml:space="preserve"> PAGEREF _Toc60664445 \h </w:instrText>
+        </w:r>
+        <w:r>
+          <w:rPr>
+            <w:noProof/>
+            <w:webHidden/>
+          </w:rPr>
+        </w:r>
+        <w:r>
+          <w:rPr>
+            <w:noProof/>
+            <w:webHidden/>
+          </w:rPr>
+          <w:fldChar w:fldCharType="separate"/>
+        </w:r>
+        <w:r>
+          <w:rPr>
+            <w:noProof/>
+            <w:webHidden/>
+          </w:rPr>
+          <w:t>5</w:t>
+        </w:r>
+        <w:r>
+          <w:rPr>
+            <w:noProof/>
+            <w:webHidden/>
+          </w:rPr>
+          <w:fldChar w:fldCharType="end"/>
+        </w:r>
+      </w:hyperlink>
+    </w:p>
+    <w:p>
+      <w:pPr>
+        <w:pStyle w:val="TOC3"/>
+        <w:tabs>
+          <w:tab w:val="left" w:pos="1320"/>
+          <w:tab w:val="right" w:leader="dot" w:pos="9486"/>
+        </w:tabs>
+        <w:rPr>
+          <w:rFonts w:asciiTheme="minorHAnsi" w:eastAsiaTheme="minorEastAsia" w:hAnsiTheme="minorHAnsi" w:cstheme="minorBidi"/>
+          <w:noProof/>
+          <w:sz w:val="24"/>
+        </w:rPr>
+      </w:pPr>
+      <w:hyperlink w:anchor="_Toc60664446" w:history="1">
+        <w:r>
+          <w:rPr>
+            <w:rStyle w:val="Hyperlink"/>
+            <w:noProof/>
+            <w:lang w:val="en-US"/>
+          </w:rPr>
+          <w:t>2.2.1</w:t>
+        </w:r>
+        <w:r>
+          <w:rPr>
+            <w:rFonts w:asciiTheme="minorHAnsi" w:eastAsiaTheme="minorEastAsia" w:hAnsiTheme="minorHAnsi" w:cstheme="minorBidi"/>
+            <w:noProof/>
+            <w:sz w:val="24"/>
+          </w:rPr>
+          <w:tab/>
+        </w:r>
+        <w:r>
+          <w:rPr>
+            <w:rStyle w:val="Hyperlink"/>
+            <w:noProof/>
+            <w:lang w:val="en-US"/>
+          </w:rPr>
+          <w:t>blockchain.block.header</w:t>
+        </w:r>
+        <w:r>
+          <w:rPr>
+            <w:noProof/>
+            <w:webHidden/>
+          </w:rPr>
+          <w:tab/>
+        </w:r>
+        <w:r>
+          <w:rPr>
+            <w:noProof/>
+            <w:webHidden/>
+          </w:rPr>
+          <w:fldChar w:fldCharType="begin"/>
+        </w:r>
+        <w:r>
+          <w:rPr>
+            <w:noProof/>
+            <w:webHidden/>
+          </w:rPr>
+          <w:instrText xml:space="preserve"> PAGEREF _Toc60664446 \h </w:instrText>
+        </w:r>
+        <w:r>
+          <w:rPr>
+            <w:noProof/>
+            <w:webHidden/>
+          </w:rPr>
+        </w:r>
+        <w:r>
+          <w:rPr>
+            <w:noProof/>
+            <w:webHidden/>
+          </w:rPr>
+          <w:fldChar w:fldCharType="separate"/>
+        </w:r>
+        <w:r>
+          <w:rPr>
+            <w:noProof/>
+            <w:webHidden/>
+          </w:rPr>
+          <w:t>5</w:t>
+        </w:r>
+        <w:r>
+          <w:rPr>
+            <w:noProof/>
+            <w:webHidden/>
+          </w:rPr>
+          <w:fldChar w:fldCharType="end"/>
+        </w:r>
+      </w:hyperlink>
+    </w:p>
+    <w:p>
+      <w:pPr>
+        <w:pStyle w:val="TOC3"/>
+        <w:tabs>
+          <w:tab w:val="left" w:pos="1320"/>
+          <w:tab w:val="right" w:leader="dot" w:pos="9486"/>
+        </w:tabs>
+        <w:rPr>
+          <w:rFonts w:asciiTheme="minorHAnsi" w:eastAsiaTheme="minorEastAsia" w:hAnsiTheme="minorHAnsi" w:cstheme="minorBidi"/>
+          <w:noProof/>
+          <w:sz w:val="24"/>
+        </w:rPr>
+      </w:pPr>
+      <w:hyperlink w:anchor="_Toc60664447" w:history="1">
+        <w:r>
+          <w:rPr>
+            <w:rStyle w:val="Hyperlink"/>
+            <w:noProof/>
+            <w:lang w:val="en-US"/>
+          </w:rPr>
+          <w:t>2.2.2</w:t>
+        </w:r>
+        <w:r>
+          <w:rPr>
+            <w:rFonts w:asciiTheme="minorHAnsi" w:eastAsiaTheme="minorEastAsia" w:hAnsiTheme="minorHAnsi" w:cstheme="minorBidi"/>
+            <w:noProof/>
+            <w:sz w:val="24"/>
+          </w:rPr>
+          <w:tab/>
+        </w:r>
+        <w:r>
+          <w:rPr>
+            <w:rStyle w:val="Hyperlink"/>
+            <w:noProof/>
+            <w:lang w:val="en-US"/>
+          </w:rPr>
+          <w:t>blockchain.block.get_header</w:t>
+        </w:r>
+        <w:r>
+          <w:rPr>
+            <w:noProof/>
+            <w:webHidden/>
+          </w:rPr>
+          <w:tab/>
+        </w:r>
+        <w:r>
+          <w:rPr>
+            <w:noProof/>
+            <w:webHidden/>
+          </w:rPr>
+          <w:fldChar w:fldCharType="begin"/>
+        </w:r>
+        <w:r>
+          <w:rPr>
+            <w:noProof/>
+            <w:webHidden/>
+          </w:rPr>
+          <w:instrText xml:space="preserve"> PAGEREF _Toc60664447 \h </w:instrText>
+        </w:r>
+        <w:r>
+          <w:rPr>
+            <w:noProof/>
+            <w:webHidden/>
+          </w:rPr>
+        </w:r>
+        <w:r>
+          <w:rPr>
+            <w:noProof/>
+            <w:webHidden/>
+          </w:rPr>
+          <w:fldChar w:fldCharType="separate"/>
+        </w:r>
+        <w:r>
+          <w:rPr>
+            <w:noProof/>
+            <w:webHidden/>
+          </w:rPr>
+          <w:t>6</w:t>
+        </w:r>
+        <w:r>
+          <w:rPr>
+            <w:noProof/>
+            <w:webHidden/>
+          </w:rPr>
+          <w:fldChar w:fldCharType="end"/>
+        </w:r>
+      </w:hyperlink>
+    </w:p>
+    <w:p>
+      <w:pPr>
+        <w:pStyle w:val="TOC3"/>
+        <w:tabs>
+          <w:tab w:val="left" w:pos="1320"/>
+          <w:tab w:val="right" w:leader="dot" w:pos="9486"/>
+        </w:tabs>
+        <w:rPr>
+          <w:rFonts w:asciiTheme="minorHAnsi" w:eastAsiaTheme="minorEastAsia" w:hAnsiTheme="minorHAnsi" w:cstheme="minorBidi"/>
+          <w:noProof/>
+          <w:sz w:val="24"/>
+        </w:rPr>
+      </w:pPr>
+      <w:hyperlink w:anchor="_Toc60664448" w:history="1">
+        <w:r>
+          <w:rPr>
+            <w:rStyle w:val="Hyperlink"/>
+            <w:noProof/>
+            <w:lang w:val="en-US"/>
+          </w:rPr>
+          <w:t>2.2.3</w:t>
+        </w:r>
+        <w:r>
+          <w:rPr>
+            <w:rFonts w:asciiTheme="minorHAnsi" w:eastAsiaTheme="minorEastAsia" w:hAnsiTheme="minorHAnsi" w:cstheme="minorBidi"/>
+            <w:noProof/>
+            <w:sz w:val="24"/>
+          </w:rPr>
+          <w:tab/>
+        </w:r>
+        <w:r>
+          <w:rPr>
+            <w:rStyle w:val="Hyperlink"/>
+            <w:noProof/>
+            <w:lang w:val="en-US"/>
+          </w:rPr>
+          <w:t>blockchain.block.headers</w:t>
+        </w:r>
+        <w:r>
+          <w:rPr>
+            <w:noProof/>
+            <w:webHidden/>
+          </w:rPr>
+          <w:tab/>
+        </w:r>
+        <w:r>
+          <w:rPr>
+            <w:noProof/>
+            <w:webHidden/>
+          </w:rPr>
+          <w:fldChar w:fldCharType="begin"/>
+        </w:r>
+        <w:r>
+          <w:rPr>
+            <w:noProof/>
+            <w:webHidden/>
+          </w:rPr>
+          <w:instrText xml:space="preserve"> PAGEREF _Toc60664448 \h </w:instrText>
+        </w:r>
+        <w:r>
+          <w:rPr>
+            <w:noProof/>
+            <w:webHidden/>
+          </w:rPr>
+        </w:r>
+        <w:r>
+          <w:rPr>
+            <w:noProof/>
+            <w:webHidden/>
+          </w:rPr>
+          <w:fldChar w:fldCharType="separate"/>
+        </w:r>
+        <w:r>
+          <w:rPr>
+            <w:noProof/>
+            <w:webHidden/>
+          </w:rPr>
+          <w:t>6</w:t>
+        </w:r>
+        <w:r>
+          <w:rPr>
+            <w:noProof/>
+            <w:webHidden/>
+          </w:rPr>
+          <w:fldChar w:fldCharType="end"/>
+        </w:r>
+      </w:hyperlink>
+    </w:p>
+    <w:p>
+      <w:pPr>
+        <w:pStyle w:val="TOC3"/>
+        <w:tabs>
+          <w:tab w:val="left" w:pos="1320"/>
+          <w:tab w:val="right" w:leader="dot" w:pos="9486"/>
+        </w:tabs>
+        <w:rPr>
+          <w:rFonts w:asciiTheme="minorHAnsi" w:eastAsiaTheme="minorEastAsia" w:hAnsiTheme="minorHAnsi" w:cstheme="minorBidi"/>
+          <w:noProof/>
+          <w:sz w:val="24"/>
+        </w:rPr>
+      </w:pPr>
+      <w:hyperlink w:anchor="_Toc60664449" w:history="1">
+        <w:r>
+          <w:rPr>
+            <w:rStyle w:val="Hyperlink"/>
+            <w:noProof/>
+            <w:lang w:val="en-US"/>
+          </w:rPr>
+          <w:t>2.2.4</w:t>
+        </w:r>
+        <w:r>
+          <w:rPr>
+            <w:rFonts w:asciiTheme="minorHAnsi" w:eastAsiaTheme="minorEastAsia" w:hAnsiTheme="minorHAnsi" w:cstheme="minorBidi"/>
+            <w:noProof/>
+            <w:sz w:val="24"/>
+          </w:rPr>
+          <w:tab/>
+        </w:r>
+        <w:r>
+          <w:rPr>
+            <w:rStyle w:val="Hyperlink"/>
+            <w:noProof/>
+            <w:lang w:val="en-US"/>
+          </w:rPr>
+          <w:t>blockchain.block.get_chunk</w:t>
+        </w:r>
+        <w:r>
+          <w:rPr>
+            <w:noProof/>
+            <w:webHidden/>
+          </w:rPr>
+          <w:tab/>
+        </w:r>
+        <w:r>
+          <w:rPr>
+            <w:noProof/>
+            <w:webHidden/>
+          </w:rPr>
+          <w:fldChar w:fldCharType="begin"/>
+        </w:r>
+        <w:r>
+          <w:rPr>
+            <w:noProof/>
+            <w:webHidden/>
+          </w:rPr>
+          <w:instrText xml:space="preserve"> PAGEREF _Toc60664449 \h </w:instrText>
+        </w:r>
+        <w:r>
+          <w:rPr>
+            <w:noProof/>
+            <w:webHidden/>
+          </w:rPr>
+        </w:r>
+        <w:r>
+          <w:rPr>
+            <w:noProof/>
+            <w:webHidden/>
+          </w:rPr>
+          <w:fldChar w:fldCharType="separate"/>
+        </w:r>
+        <w:r>
+          <w:rPr>
+            <w:noProof/>
+            <w:webHidden/>
+          </w:rPr>
+          <w:t>6</w:t>
+        </w:r>
+        <w:r>
+          <w:rPr>
+            <w:noProof/>
+            <w:webHidden/>
+          </w:rPr>
+          <w:fldChar w:fldCharType="end"/>
+        </w:r>
+      </w:hyperlink>
+    </w:p>
+    <w:p>
+      <w:pPr>
+        <w:pStyle w:val="TOC2"/>
+        <w:tabs>
+          <w:tab w:val="left" w:pos="880"/>
+          <w:tab w:val="right" w:leader="dot" w:pos="9486"/>
+        </w:tabs>
+        <w:rPr>
+          <w:rFonts w:asciiTheme="minorHAnsi" w:eastAsiaTheme="minorEastAsia" w:hAnsiTheme="minorHAnsi" w:cstheme="minorBidi"/>
+          <w:b w:val="0"/>
+          <w:bCs w:val="0"/>
+          <w:noProof/>
+          <w:sz w:val="24"/>
+          <w:szCs w:val="24"/>
+        </w:rPr>
+      </w:pPr>
+      <w:hyperlink w:anchor="_Toc60664450" w:history="1">
+        <w:r>
+          <w:rPr>
+            <w:rStyle w:val="Hyperlink"/>
+            <w:noProof/>
+            <w:lang w:val="en-US"/>
+          </w:rPr>
+          <w:t>2.3</w:t>
         </w:r>
         <w:r>
           <w:rPr>
@@ -1642,7 +2088,7 @@
             <w:noProof/>
             <w:webHidden/>
           </w:rPr>
-          <w:instrText xml:space="preserve"> PAGEREF _Toc60566364 \h </w:instrText>
+          <w:instrText xml:space="preserve"> PAGEREF _Toc60664450 \h </w:instrText>
         </w:r>
         <w:r>
           <w:rPr>
@@ -1662,7 +2108,7 @@
             <w:noProof/>
             <w:webHidden/>
           </w:rPr>
-          <w:t>5</w:t>
+          <w:t>7</w:t>
         </w:r>
         <w:r>
           <w:rPr>
@@ -1691,7 +2137,7 @@
           <w:szCs w:val="24"/>
         </w:rPr>
       </w:pPr>
-      <w:hyperlink w:anchor="_Toc60566365" w:history="1">
+      <w:hyperlink w:anchor="_Toc60664451" w:history="1">
         <w:r>
           <w:rPr>
             <w:rStyle w:val="Hyperlink"/>
@@ -1740,7 +2186,7 @@
             <w:noProof/>
             <w:webHidden/>
           </w:rPr>
-          <w:instrText xml:space="preserve"> PAGEREF _Toc60566365 \h </w:instrText>
+          <w:instrText xml:space="preserve"> PAGEREF _Toc60664451 \h </w:instrText>
         </w:r>
         <w:r>
           <w:rPr>
@@ -1760,7 +2206,7 @@
             <w:noProof/>
             <w:webHidden/>
           </w:rPr>
-          <w:t>8</w:t>
+          <w:t>10</w:t>
         </w:r>
         <w:r>
           <w:rPr>
@@ -1787,7 +2233,7 @@
           <w:szCs w:val="24"/>
         </w:rPr>
       </w:pPr>
-      <w:hyperlink w:anchor="_Toc60566366" w:history="1">
+      <w:hyperlink w:anchor="_Toc60664452" w:history="1">
         <w:r>
           <w:rPr>
             <w:rStyle w:val="Hyperlink"/>
@@ -1834,7 +2280,7 @@
             <w:noProof/>
             <w:webHidden/>
           </w:rPr>
-          <w:instrText xml:space="preserve"> PAGEREF _Toc60566366 \h </w:instrText>
+          <w:instrText xml:space="preserve"> PAGEREF _Toc60664452 \h </w:instrText>
         </w:r>
         <w:r>
           <w:rPr>
@@ -1854,7 +2300,7 @@
             <w:noProof/>
             <w:webHidden/>
           </w:rPr>
-          <w:t>8</w:t>
+          <w:t>10</w:t>
         </w:r>
         <w:r>
           <w:rPr>
@@ -1881,7 +2327,7 @@
           <w:szCs w:val="24"/>
         </w:rPr>
       </w:pPr>
-      <w:hyperlink w:anchor="_Toc60566367" w:history="1">
+      <w:hyperlink w:anchor="_Toc60664453" w:history="1">
         <w:r>
           <w:rPr>
             <w:rStyle w:val="Hyperlink"/>
@@ -1928,7 +2374,7 @@
             <w:noProof/>
             <w:webHidden/>
           </w:rPr>
-          <w:instrText xml:space="preserve"> PAGEREF _Toc60566367 \h </w:instrText>
+          <w:instrText xml:space="preserve"> PAGEREF _Toc60664453 \h </w:instrText>
         </w:r>
         <w:r>
           <w:rPr>
@@ -1948,7 +2394,7 @@
             <w:noProof/>
             <w:webHidden/>
           </w:rPr>
-          <w:t>11</w:t>
+          <w:t>13</w:t>
         </w:r>
         <w:r>
           <w:rPr>
@@ -1992,7 +2438,7 @@
           <w:lang w:val="en-US"/>
         </w:rPr>
       </w:pPr>
-      <w:bookmarkStart w:id="0" w:name="_Toc60566358"/>
+      <w:bookmarkStart w:id="0" w:name="_Toc60664439"/>
       <w:r>
         <w:rPr>
           <w:lang w:val="en-US"/>
@@ -2062,7 +2508,7 @@
           <w:lang w:val="en-US"/>
         </w:rPr>
       </w:pPr>
-      <w:bookmarkStart w:id="1" w:name="_Toc60566359"/>
+      <w:bookmarkStart w:id="1" w:name="_Toc60664440"/>
       <w:r>
         <w:rPr>
           <w:lang w:val="en-US"/>
@@ -2101,7 +2547,7 @@
       <w:pPr>
         <w:pStyle w:val="Heading2"/>
       </w:pPr>
-      <w:bookmarkStart w:id="2" w:name="_Toc60566360"/>
+      <w:bookmarkStart w:id="2" w:name="_Toc60664441"/>
       <w:r>
         <w:t>Features of EPSMI going beyond EPS</w:t>
       </w:r>
@@ -2129,7 +2575,7 @@
       <w:pPr>
         <w:pStyle w:val="Heading1"/>
       </w:pPr>
-      <w:bookmarkStart w:id="3" w:name="_Toc60566361"/>
+      <w:bookmarkStart w:id="3" w:name="_Toc60664442"/>
       <w:r>
         <w:t>API</w:t>
       </w:r>
@@ -2140,7 +2586,7 @@
       <w:pPr>
         <w:pStyle w:val="Heading2"/>
       </w:pPr>
-      <w:bookmarkStart w:id="4" w:name="_Toc60566362"/>
+      <w:bookmarkStart w:id="4" w:name="_Toc60664443"/>
       <w:r>
         <w:t>Miscellan</w:t>
       </w:r>
@@ -3478,6 +3924,7 @@
           <w:lang w:val="en-US"/>
         </w:rPr>
       </w:pPr>
+      <w:bookmarkStart w:id="5" w:name="_Toc60664444"/>
       <w:proofErr w:type="spellStart"/>
       <w:r>
         <w:rPr>
@@ -3485,6 +3932,7 @@
         </w:rPr>
         <w:t>blockchain.scripthash.get_balance</w:t>
       </w:r>
+      <w:bookmarkEnd w:id="5"/>
       <w:proofErr w:type="spellEnd"/>
     </w:p>
     <w:p>
@@ -3669,6 +4117,7 @@
           <w:lang w:val="en-US"/>
         </w:rPr>
       </w:pPr>
+      <w:bookmarkStart w:id="6" w:name="_Toc60664445"/>
       <w:r>
         <w:rPr>
           <w:lang w:val="en-US"/>
@@ -3676,6 +4125,7 @@
         <w:lastRenderedPageBreak/>
         <w:t>Block-related Queries by Electrum Wallet</w:t>
       </w:r>
+      <w:bookmarkEnd w:id="6"/>
     </w:p>
     <w:tbl>
       <w:tblPr>
@@ -3693,7 +4143,7 @@
       <w:tr>
         <w:tc>
           <w:tcPr>
-            <w:tcW w:w="3204" w:type="dxa"/>
+            <w:tcW w:w="3146" w:type="dxa"/>
           </w:tcPr>
           <w:p>
             <w:pPr>
@@ -3708,7 +4158,7 @@
         </w:tc>
         <w:tc>
           <w:tcPr>
-            <w:tcW w:w="1878" w:type="dxa"/>
+            <w:tcW w:w="1852" w:type="dxa"/>
           </w:tcPr>
           <w:p>
             <w:pPr>
@@ -3723,7 +4173,7 @@
         </w:tc>
         <w:tc>
           <w:tcPr>
-            <w:tcW w:w="1868" w:type="dxa"/>
+            <w:tcW w:w="1834" w:type="dxa"/>
           </w:tcPr>
           <w:p>
             <w:pPr>
@@ -3738,7 +4188,7 @@
         </w:tc>
         <w:tc>
           <w:tcPr>
-            <w:tcW w:w="1869" w:type="dxa"/>
+            <w:tcW w:w="2028" w:type="dxa"/>
           </w:tcPr>
           <w:p>
             <w:pPr>
@@ -3753,7 +4203,7 @@
         </w:tc>
         <w:tc>
           <w:tcPr>
-            <w:tcW w:w="1901" w:type="dxa"/>
+            <w:tcW w:w="1860" w:type="dxa"/>
           </w:tcPr>
           <w:p>
             <w:pPr>
@@ -3770,7 +4220,7 @@
       <w:tr>
         <w:tc>
           <w:tcPr>
-            <w:tcW w:w="3204" w:type="dxa"/>
+            <w:tcW w:w="3146" w:type="dxa"/>
           </w:tcPr>
           <w:p>
             <w:pPr>
@@ -3819,7 +4269,7 @@
         </w:tc>
         <w:tc>
           <w:tcPr>
-            <w:tcW w:w="1878" w:type="dxa"/>
+            <w:tcW w:w="1852" w:type="dxa"/>
           </w:tcPr>
           <w:p>
             <w:pPr>
@@ -3843,7 +4293,7 @@
         </w:tc>
         <w:tc>
           <w:tcPr>
-            <w:tcW w:w="1868" w:type="dxa"/>
+            <w:tcW w:w="1834" w:type="dxa"/>
           </w:tcPr>
           <w:p>
             <w:pPr>
@@ -3867,7 +4317,7 @@
         </w:tc>
         <w:tc>
           <w:tcPr>
-            <w:tcW w:w="1869" w:type="dxa"/>
+            <w:tcW w:w="2028" w:type="dxa"/>
           </w:tcPr>
           <w:p>
             <w:pPr>
@@ -3879,13 +4329,25 @@
               <w:rPr>
                 <w:sz w:val="20"/>
               </w:rPr>
-              <w:t>Block header hash (string)</w:t>
-            </w:r>
-          </w:p>
-        </w:tc>
-        <w:tc>
-          <w:tcPr>
-            <w:tcW w:w="1901" w:type="dxa"/>
+              <w:t>Block header h</w:t>
+            </w:r>
+            <w:r>
+              <w:rPr>
+                <w:sz w:val="20"/>
+              </w:rPr>
+              <w:t>ex</w:t>
+            </w:r>
+            <w:r>
+              <w:rPr>
+                <w:sz w:val="20"/>
+              </w:rPr>
+              <w:t xml:space="preserve"> (string)</w:t>
+            </w:r>
+          </w:p>
+        </w:tc>
+        <w:tc>
+          <w:tcPr>
+            <w:tcW w:w="1860" w:type="dxa"/>
           </w:tcPr>
           <w:p>
             <w:pPr>
@@ -3899,7 +4361,7 @@
       <w:tr>
         <w:tc>
           <w:tcPr>
-            <w:tcW w:w="3204" w:type="dxa"/>
+            <w:tcW w:w="3146" w:type="dxa"/>
           </w:tcPr>
           <w:p>
             <w:pPr>
@@ -3968,7 +4430,7 @@
         </w:tc>
         <w:tc>
           <w:tcPr>
-            <w:tcW w:w="1878" w:type="dxa"/>
+            <w:tcW w:w="1852" w:type="dxa"/>
           </w:tcPr>
           <w:p>
             <w:pPr>
@@ -3986,7 +4448,7 @@
         </w:tc>
         <w:tc>
           <w:tcPr>
-            <w:tcW w:w="1868" w:type="dxa"/>
+            <w:tcW w:w="1834" w:type="dxa"/>
           </w:tcPr>
           <w:p>
             <w:pPr>
@@ -4004,7 +4466,7 @@
         </w:tc>
         <w:tc>
           <w:tcPr>
-            <w:tcW w:w="1869" w:type="dxa"/>
+            <w:tcW w:w="2028" w:type="dxa"/>
           </w:tcPr>
           <w:p>
             <w:pPr>
@@ -4030,7 +4492,7 @@
         </w:tc>
         <w:tc>
           <w:tcPr>
-            <w:tcW w:w="1901" w:type="dxa"/>
+            <w:tcW w:w="1860" w:type="dxa"/>
           </w:tcPr>
           <w:p>
             <w:pPr>
@@ -4044,7 +4506,7 @@
       <w:tr>
         <w:tc>
           <w:tcPr>
-            <w:tcW w:w="3204" w:type="dxa"/>
+            <w:tcW w:w="3146" w:type="dxa"/>
           </w:tcPr>
           <w:p>
             <w:pPr>
@@ -4099,7 +4561,7 @@
         </w:tc>
         <w:tc>
           <w:tcPr>
-            <w:tcW w:w="1878" w:type="dxa"/>
+            <w:tcW w:w="1852" w:type="dxa"/>
           </w:tcPr>
           <w:p>
             <w:pPr>
@@ -4135,7 +4597,7 @@
         </w:tc>
         <w:tc>
           <w:tcPr>
-            <w:tcW w:w="1868" w:type="dxa"/>
+            <w:tcW w:w="1834" w:type="dxa"/>
           </w:tcPr>
           <w:p>
             <w:pPr>
@@ -4159,7 +4621,7 @@
         </w:tc>
         <w:tc>
           <w:tcPr>
-            <w:tcW w:w="1869" w:type="dxa"/>
+            <w:tcW w:w="2028" w:type="dxa"/>
           </w:tcPr>
           <w:p>
             <w:pPr>
@@ -4197,7 +4659,7 @@
         </w:tc>
         <w:tc>
           <w:tcPr>
-            <w:tcW w:w="1901" w:type="dxa"/>
+            <w:tcW w:w="1860" w:type="dxa"/>
           </w:tcPr>
           <w:p>
             <w:pPr>
@@ -4211,7 +4673,7 @@
       <w:tr>
         <w:tc>
           <w:tcPr>
-            <w:tcW w:w="3204" w:type="dxa"/>
+            <w:tcW w:w="3146" w:type="dxa"/>
           </w:tcPr>
           <w:p>
             <w:pPr>
@@ -4274,7 +4736,7 @@
         </w:tc>
         <w:tc>
           <w:tcPr>
-            <w:tcW w:w="1878" w:type="dxa"/>
+            <w:tcW w:w="1852" w:type="dxa"/>
           </w:tcPr>
           <w:p>
             <w:pPr>
@@ -4283,23 +4745,17 @@
                 <w:sz w:val="20"/>
               </w:rPr>
             </w:pPr>
-          </w:p>
-        </w:tc>
-        <w:tc>
-          <w:tcPr>
-            <w:tcW w:w="1868" w:type="dxa"/>
-          </w:tcPr>
-          <w:p>
-            <w:pPr>
+            <w:r>
               <w:rPr>
                 <w:sz w:val="20"/>
               </w:rPr>
-            </w:pPr>
-          </w:p>
-        </w:tc>
-        <w:tc>
-          <w:tcPr>
-            <w:tcW w:w="1869" w:type="dxa"/>
+              <w:t>Concatenated hex representation of multiple block’s header information</w:t>
+            </w:r>
+          </w:p>
+        </w:tc>
+        <w:tc>
+          <w:tcPr>
+            <w:tcW w:w="1834" w:type="dxa"/>
           </w:tcPr>
           <w:p>
             <w:pPr>
@@ -4307,11 +4763,35 @@
                 <w:sz w:val="20"/>
               </w:rPr>
             </w:pPr>
-          </w:p>
-        </w:tc>
-        <w:tc>
-          <w:tcPr>
-            <w:tcW w:w="1901" w:type="dxa"/>
+            <w:r>
+              <w:rPr>
+                <w:sz w:val="20"/>
+              </w:rPr>
+              <w:t xml:space="preserve">Desired 2016 blocks chunk number – first 2016 blocks when 0, second 2016 blocks when 1, etc. </w:t>
+            </w:r>
+          </w:p>
+        </w:tc>
+        <w:tc>
+          <w:tcPr>
+            <w:tcW w:w="2028" w:type="dxa"/>
+          </w:tcPr>
+          <w:p>
+            <w:pPr>
+              <w:rPr>
+                <w:sz w:val="20"/>
+              </w:rPr>
+            </w:pPr>
+            <w:r>
+              <w:rPr>
+                <w:sz w:val="20"/>
+              </w:rPr>
+              <w:t>Concatenated block header hexes for all blocks in a chunk (of size 2016 or less)</w:t>
+            </w:r>
+          </w:p>
+        </w:tc>
+        <w:tc>
+          <w:tcPr>
+            <w:tcW w:w="1860" w:type="dxa"/>
           </w:tcPr>
           <w:p>
             <w:pPr>
@@ -4323,194 +4803,6 @@
           </w:p>
         </w:tc>
       </w:tr>
-      <w:tr>
-        <w:tc>
-          <w:tcPr>
-            <w:tcW w:w="3204" w:type="dxa"/>
-          </w:tcPr>
-          <w:p>
-            <w:pPr>
-              <w:rPr>
-                <w:rFonts w:ascii="Courier" w:hAnsi="Courier"/>
-              </w:rPr>
-            </w:pPr>
-          </w:p>
-        </w:tc>
-        <w:tc>
-          <w:tcPr>
-            <w:tcW w:w="1878" w:type="dxa"/>
-          </w:tcPr>
-          <w:p>
-            <w:pPr>
-              <w:rPr>
-                <w:sz w:val="20"/>
-              </w:rPr>
-            </w:pPr>
-          </w:p>
-        </w:tc>
-        <w:tc>
-          <w:tcPr>
-            <w:tcW w:w="1868" w:type="dxa"/>
-          </w:tcPr>
-          <w:p>
-            <w:pPr>
-              <w:rPr>
-                <w:sz w:val="20"/>
-              </w:rPr>
-            </w:pPr>
-          </w:p>
-        </w:tc>
-        <w:tc>
-          <w:tcPr>
-            <w:tcW w:w="1869" w:type="dxa"/>
-          </w:tcPr>
-          <w:p>
-            <w:pPr>
-              <w:rPr>
-                <w:sz w:val="20"/>
-              </w:rPr>
-            </w:pPr>
-          </w:p>
-        </w:tc>
-        <w:tc>
-          <w:tcPr>
-            <w:tcW w:w="1901" w:type="dxa"/>
-          </w:tcPr>
-          <w:p>
-            <w:pPr>
-              <w:rPr>
-                <w:b/>
-                <w:sz w:val="20"/>
-              </w:rPr>
-            </w:pPr>
-          </w:p>
-        </w:tc>
-      </w:tr>
-      <w:tr>
-        <w:tc>
-          <w:tcPr>
-            <w:tcW w:w="3204" w:type="dxa"/>
-          </w:tcPr>
-          <w:p>
-            <w:pPr>
-              <w:rPr>
-                <w:rFonts w:ascii="Courier" w:hAnsi="Courier"/>
-              </w:rPr>
-            </w:pPr>
-          </w:p>
-        </w:tc>
-        <w:tc>
-          <w:tcPr>
-            <w:tcW w:w="1878" w:type="dxa"/>
-          </w:tcPr>
-          <w:p>
-            <w:pPr>
-              <w:rPr>
-                <w:sz w:val="20"/>
-              </w:rPr>
-            </w:pPr>
-          </w:p>
-        </w:tc>
-        <w:tc>
-          <w:tcPr>
-            <w:tcW w:w="1868" w:type="dxa"/>
-          </w:tcPr>
-          <w:p>
-            <w:pPr>
-              <w:rPr>
-                <w:sz w:val="20"/>
-              </w:rPr>
-            </w:pPr>
-          </w:p>
-        </w:tc>
-        <w:tc>
-          <w:tcPr>
-            <w:tcW w:w="1869" w:type="dxa"/>
-          </w:tcPr>
-          <w:p>
-            <w:pPr>
-              <w:rPr>
-                <w:sz w:val="20"/>
-              </w:rPr>
-            </w:pPr>
-          </w:p>
-        </w:tc>
-        <w:tc>
-          <w:tcPr>
-            <w:tcW w:w="1901" w:type="dxa"/>
-          </w:tcPr>
-          <w:p>
-            <w:pPr>
-              <w:rPr>
-                <w:sz w:val="20"/>
-              </w:rPr>
-            </w:pPr>
-          </w:p>
-        </w:tc>
-      </w:tr>
-      <w:tr>
-        <w:tc>
-          <w:tcPr>
-            <w:tcW w:w="3204" w:type="dxa"/>
-          </w:tcPr>
-          <w:p>
-            <w:pPr>
-              <w:rPr>
-                <w:rFonts w:ascii="Courier" w:hAnsi="Courier"/>
-              </w:rPr>
-            </w:pPr>
-          </w:p>
-        </w:tc>
-        <w:tc>
-          <w:tcPr>
-            <w:tcW w:w="1878" w:type="dxa"/>
-          </w:tcPr>
-          <w:p>
-            <w:pPr>
-              <w:rPr>
-                <w:sz w:val="20"/>
-              </w:rPr>
-            </w:pPr>
-          </w:p>
-        </w:tc>
-        <w:tc>
-          <w:tcPr>
-            <w:tcW w:w="1868" w:type="dxa"/>
-          </w:tcPr>
-          <w:p>
-            <w:pPr>
-              <w:rPr>
-                <w:sz w:val="20"/>
-              </w:rPr>
-            </w:pPr>
-          </w:p>
-        </w:tc>
-        <w:tc>
-          <w:tcPr>
-            <w:tcW w:w="1869" w:type="dxa"/>
-          </w:tcPr>
-          <w:p>
-            <w:pPr>
-              <w:rPr>
-                <w:sz w:val="20"/>
-              </w:rPr>
-            </w:pPr>
-          </w:p>
-        </w:tc>
-        <w:tc>
-          <w:tcPr>
-            <w:tcW w:w="1901" w:type="dxa"/>
-          </w:tcPr>
-          <w:p>
-            <w:pPr>
-              <w:rPr>
-                <w:b/>
-                <w:sz w:val="20"/>
-              </w:rPr>
-            </w:pPr>
-          </w:p>
-        </w:tc>
-      </w:tr>
     </w:tbl>
     <w:p>
       <w:pPr>
@@ -4540,7 +4832,7 @@
           <w:lang w:val="en-US"/>
         </w:rPr>
       </w:pPr>
-      <w:bookmarkStart w:id="5" w:name="_Toc60566363"/>
+      <w:bookmarkStart w:id="7" w:name="_Toc60664446"/>
       <w:proofErr w:type="spellStart"/>
       <w:proofErr w:type="gramStart"/>
       <w:r>
@@ -4562,7 +4854,7 @@
         </w:rPr>
         <w:t>.header</w:t>
       </w:r>
-      <w:bookmarkEnd w:id="5"/>
+      <w:bookmarkEnd w:id="7"/>
       <w:proofErr w:type="spellEnd"/>
     </w:p>
     <w:p>
@@ -5028,7 +5320,6 @@
         <w:rPr>
           <w:lang w:val="en-US"/>
         </w:rPr>
-        <w:lastRenderedPageBreak/>
         <w:t xml:space="preserve">Note that you need block hash </w:t>
       </w:r>
       <w:r>
@@ -5140,6 +5431,7 @@
           <w:lang w:val="en-US"/>
         </w:rPr>
       </w:pPr>
+      <w:bookmarkStart w:id="8" w:name="_Toc60664447"/>
       <w:proofErr w:type="spellStart"/>
       <w:r>
         <w:rPr>
@@ -5153,6 +5445,7 @@
         </w:rPr>
         <w:t>lockchain.block.get_header</w:t>
       </w:r>
+      <w:bookmarkEnd w:id="8"/>
       <w:proofErr w:type="spellEnd"/>
     </w:p>
     <w:p>
@@ -5416,8 +5709,6 @@
           <w:lang w:val="en-US"/>
         </w:rPr>
       </w:pPr>
-      <w:bookmarkStart w:id="6" w:name="_GoBack"/>
-      <w:bookmarkEnd w:id="6"/>
     </w:p>
     <w:p>
       <w:pPr>
@@ -5426,6 +5717,7 @@
           <w:lang w:val="en-US"/>
         </w:rPr>
       </w:pPr>
+      <w:bookmarkStart w:id="9" w:name="_Toc60664448"/>
       <w:proofErr w:type="spellStart"/>
       <w:proofErr w:type="gramStart"/>
       <w:r>
@@ -5447,6 +5739,7 @@
         </w:rPr>
         <w:t>.headers</w:t>
       </w:r>
+      <w:bookmarkEnd w:id="9"/>
       <w:proofErr w:type="spellEnd"/>
     </w:p>
     <w:p>
@@ -5825,6 +6118,572 @@
     </w:p>
     <w:p>
       <w:pPr>
+        <w:pStyle w:val="Heading3"/>
+        <w:rPr>
+          <w:lang w:val="en-US"/>
+        </w:rPr>
+      </w:pPr>
+      <w:bookmarkStart w:id="10" w:name="_Toc60664449"/>
+      <w:proofErr w:type="spellStart"/>
+      <w:r>
+        <w:rPr>
+          <w:lang w:val="en-US"/>
+        </w:rPr>
+        <w:t>blockchain.block.get_chunk</w:t>
+      </w:r>
+      <w:bookmarkEnd w:id="10"/>
+      <w:proofErr w:type="spellEnd"/>
+    </w:p>
+    <w:p>
+      <w:pPr>
+        <w:rPr>
+          <w:lang w:val="en-US"/>
+        </w:rPr>
+      </w:pPr>
+      <w:r>
+        <w:rPr>
+          <w:lang w:val="en-US"/>
+        </w:rPr>
+        <w:t xml:space="preserve">Similar to </w:t>
+      </w:r>
+      <w:proofErr w:type="spellStart"/>
+      <w:proofErr w:type="gramStart"/>
+      <w:r>
+        <w:rPr>
+          <w:rFonts w:ascii="Courier" w:hAnsi="Courier"/>
+          <w:lang w:val="en-US"/>
+        </w:rPr>
+        <w:t>blockchain.block</w:t>
+      </w:r>
+      <w:proofErr w:type="gramEnd"/>
+      <w:r>
+        <w:rPr>
+          <w:rFonts w:ascii="Courier" w:hAnsi="Courier"/>
+          <w:lang w:val="en-US"/>
+        </w:rPr>
+        <w:t>.header</w:t>
+      </w:r>
+      <w:r>
+        <w:rPr>
+          <w:rFonts w:ascii="Courier" w:hAnsi="Courier"/>
+          <w:lang w:val="en-US"/>
+        </w:rPr>
+        <w:t>s</w:t>
+      </w:r>
+      <w:proofErr w:type="spellEnd"/>
+      <w:r>
+        <w:rPr>
+          <w:lang w:val="en-US"/>
+        </w:rPr>
+        <w:t>, only</w:t>
+      </w:r>
+      <w:r>
+        <w:rPr>
+          <w:lang w:val="en-US"/>
+        </w:rPr>
+        <w:t xml:space="preserve"> does not return a structure but rather a single concatenated string. Input parameter is a chunk number, so it is 0, result will contain headers for the first 2016 blocks. If it is 1, </w:t>
+      </w:r>
+      <w:r>
+        <w:rPr>
+          <w:lang w:val="en-US"/>
+        </w:rPr>
+        <w:t xml:space="preserve">result will contain headers for the </w:t>
+      </w:r>
+      <w:r>
+        <w:rPr>
+          <w:lang w:val="en-US"/>
+        </w:rPr>
+        <w:t>second</w:t>
+      </w:r>
+      <w:r>
+        <w:rPr>
+          <w:lang w:val="en-US"/>
+        </w:rPr>
+        <w:t xml:space="preserve"> 2016 blocks</w:t>
+      </w:r>
+      <w:r>
+        <w:rPr>
+          <w:lang w:val="en-US"/>
+        </w:rPr>
+        <w:t>, etc. If chunk exceeds the highest block, fewer than 2016 headers will be returned.</w:t>
+      </w:r>
+    </w:p>
+    <w:p>
+      <w:pPr>
+        <w:rPr>
+          <w:lang w:val="en-US"/>
+        </w:rPr>
+      </w:pPr>
+      <w:r>
+        <w:rPr>
+          <w:lang w:val="en-US"/>
+        </w:rPr>
+        <w:lastRenderedPageBreak/>
+        <w:t>Result is a hex encoded string whose length is a multiple of 160, typically the length will be 2016*160 (322560)</w:t>
+      </w:r>
+      <w:r>
+        <w:rPr>
+          <w:lang w:val="en-US"/>
+        </w:rPr>
+        <w:t xml:space="preserve"> or less if the chunk borders with the highest block.</w:t>
+      </w:r>
+    </w:p>
+    <w:p>
+      <w:pPr>
+        <w:rPr>
+          <w:lang w:val="en-US"/>
+        </w:rPr>
+      </w:pPr>
+    </w:p>
+    <w:p>
+      <w:pPr>
+        <w:rPr>
+          <w:lang w:val="en-US"/>
+        </w:rPr>
+      </w:pPr>
+    </w:p>
+    <w:p>
+      <w:pPr>
+        <w:pStyle w:val="Heading2"/>
+        <w:rPr>
+          <w:lang w:val="en-US"/>
+        </w:rPr>
+      </w:pPr>
+      <w:r>
+        <w:rPr>
+          <w:lang w:val="en-US"/>
+        </w:rPr>
+        <w:t xml:space="preserve">Transaction-related </w:t>
+      </w:r>
+      <w:r>
+        <w:rPr>
+          <w:lang w:val="en-US"/>
+        </w:rPr>
+        <w:t>Queries by Electrum Wallet</w:t>
+      </w:r>
+    </w:p>
+    <w:tbl>
+      <w:tblPr>
+        <w:tblStyle w:val="TableGrid"/>
+        <w:tblW w:w="10720" w:type="dxa"/>
+        <w:tblLook w:val="04A0" w:firstRow="1" w:lastRow="0" w:firstColumn="1" w:lastColumn="0" w:noHBand="0" w:noVBand="1"/>
+      </w:tblPr>
+      <w:tblGrid>
+        <w:gridCol w:w="3146"/>
+        <w:gridCol w:w="1852"/>
+        <w:gridCol w:w="1834"/>
+        <w:gridCol w:w="2028"/>
+        <w:gridCol w:w="1860"/>
+      </w:tblGrid>
+      <w:tr>
+        <w:tc>
+          <w:tcPr>
+            <w:tcW w:w="3146" w:type="dxa"/>
+          </w:tcPr>
+          <w:p>
+            <w:pPr>
+              <w:rPr>
+                <w:lang w:val="en-US"/>
+              </w:rPr>
+            </w:pPr>
+            <w:r>
+              <w:t>Name</w:t>
+            </w:r>
+          </w:p>
+        </w:tc>
+        <w:tc>
+          <w:tcPr>
+            <w:tcW w:w="1852" w:type="dxa"/>
+          </w:tcPr>
+          <w:p>
+            <w:pPr>
+              <w:rPr>
+                <w:lang w:val="en-US"/>
+              </w:rPr>
+            </w:pPr>
+            <w:r>
+              <w:t>Description</w:t>
+            </w:r>
+          </w:p>
+        </w:tc>
+        <w:tc>
+          <w:tcPr>
+            <w:tcW w:w="1834" w:type="dxa"/>
+          </w:tcPr>
+          <w:p>
+            <w:pPr>
+              <w:rPr>
+                <w:lang w:val="en-US"/>
+              </w:rPr>
+            </w:pPr>
+            <w:r>
+              <w:t>Input Parameters</w:t>
+            </w:r>
+          </w:p>
+        </w:tc>
+        <w:tc>
+          <w:tcPr>
+            <w:tcW w:w="2028" w:type="dxa"/>
+          </w:tcPr>
+          <w:p>
+            <w:pPr>
+              <w:rPr>
+                <w:lang w:val="en-US"/>
+              </w:rPr>
+            </w:pPr>
+            <w:r>
+              <w:t>Output Parameters</w:t>
+            </w:r>
+          </w:p>
+        </w:tc>
+        <w:tc>
+          <w:tcPr>
+            <w:tcW w:w="1860" w:type="dxa"/>
+          </w:tcPr>
+          <w:p>
+            <w:pPr>
+              <w:rPr>
+                <w:lang w:val="en-US"/>
+              </w:rPr>
+            </w:pPr>
+            <w:r>
+              <w:t>Errors and Exceptions</w:t>
+            </w:r>
+          </w:p>
+        </w:tc>
+      </w:tr>
+      <w:tr>
+        <w:tc>
+          <w:tcPr>
+            <w:tcW w:w="3146" w:type="dxa"/>
+          </w:tcPr>
+          <w:p>
+            <w:pPr>
+              <w:rPr>
+                <w:rFonts w:ascii="Courier" w:hAnsi="Courier"/>
+              </w:rPr>
+            </w:pPr>
+            <w:proofErr w:type="spellStart"/>
+            <w:proofErr w:type="gramStart"/>
+            <w:r>
+              <w:rPr>
+                <w:rFonts w:ascii="Courier" w:hAnsi="Courier"/>
+              </w:rPr>
+              <w:t>blockchain</w:t>
+            </w:r>
+            <w:r>
+              <w:rPr>
+                <w:rFonts w:ascii="Courier" w:hAnsi="Courier"/>
+              </w:rPr>
+              <w:t>.</w:t>
+            </w:r>
+            <w:r>
+              <w:rPr>
+                <w:rFonts w:ascii="Courier" w:hAnsi="Courier"/>
+              </w:rPr>
+              <w:t>transaction</w:t>
+            </w:r>
+            <w:proofErr w:type="spellEnd"/>
+            <w:proofErr w:type="gramEnd"/>
+          </w:p>
+          <w:p>
+            <w:pPr>
+              <w:rPr>
+                <w:rFonts w:ascii="Courier" w:hAnsi="Courier"/>
+              </w:rPr>
+            </w:pPr>
+            <w:proofErr w:type="gramStart"/>
+            <w:r>
+              <w:rPr>
+                <w:rFonts w:ascii="Courier" w:hAnsi="Courier"/>
+              </w:rPr>
+              <w:t>.get</w:t>
+            </w:r>
+            <w:proofErr w:type="gramEnd"/>
+          </w:p>
+        </w:tc>
+        <w:tc>
+          <w:tcPr>
+            <w:tcW w:w="1852" w:type="dxa"/>
+          </w:tcPr>
+          <w:p>
+            <w:pPr>
+              <w:rPr>
+                <w:lang w:val="en-US"/>
+              </w:rPr>
+            </w:pPr>
+          </w:p>
+        </w:tc>
+        <w:tc>
+          <w:tcPr>
+            <w:tcW w:w="1834" w:type="dxa"/>
+          </w:tcPr>
+          <w:p>
+            <w:pPr>
+              <w:rPr>
+                <w:lang w:val="en-US"/>
+              </w:rPr>
+            </w:pPr>
+            <w:r>
+              <w:rPr>
+                <w:sz w:val="20"/>
+              </w:rPr>
+              <w:t>Transaction id (string</w:t>
+            </w:r>
+            <w:bookmarkStart w:id="11" w:name="_GoBack"/>
+            <w:bookmarkEnd w:id="11"/>
+            <w:r>
+              <w:rPr>
+                <w:sz w:val="20"/>
+              </w:rPr>
+              <w:t>)</w:t>
+            </w:r>
+          </w:p>
+        </w:tc>
+        <w:tc>
+          <w:tcPr>
+            <w:tcW w:w="2028" w:type="dxa"/>
+          </w:tcPr>
+          <w:p>
+            <w:pPr>
+              <w:rPr>
+                <w:lang w:val="en-US"/>
+              </w:rPr>
+            </w:pPr>
+            <w:r>
+              <w:rPr>
+                <w:sz w:val="20"/>
+              </w:rPr>
+              <w:t>Block header hex (string)</w:t>
+            </w:r>
+          </w:p>
+        </w:tc>
+        <w:tc>
+          <w:tcPr>
+            <w:tcW w:w="1860" w:type="dxa"/>
+          </w:tcPr>
+          <w:p>
+            <w:pPr>
+              <w:rPr>
+                <w:lang w:val="en-US"/>
+              </w:rPr>
+            </w:pPr>
+          </w:p>
+        </w:tc>
+      </w:tr>
+      <w:tr>
+        <w:tc>
+          <w:tcPr>
+            <w:tcW w:w="3146" w:type="dxa"/>
+          </w:tcPr>
+          <w:p>
+            <w:pPr>
+              <w:rPr>
+                <w:lang w:val="en-US"/>
+              </w:rPr>
+            </w:pPr>
+          </w:p>
+        </w:tc>
+        <w:tc>
+          <w:tcPr>
+            <w:tcW w:w="1852" w:type="dxa"/>
+          </w:tcPr>
+          <w:p>
+            <w:pPr>
+              <w:rPr>
+                <w:lang w:val="en-US"/>
+              </w:rPr>
+            </w:pPr>
+          </w:p>
+        </w:tc>
+        <w:tc>
+          <w:tcPr>
+            <w:tcW w:w="1834" w:type="dxa"/>
+          </w:tcPr>
+          <w:p>
+            <w:pPr>
+              <w:rPr>
+                <w:lang w:val="en-US"/>
+              </w:rPr>
+            </w:pPr>
+          </w:p>
+        </w:tc>
+        <w:tc>
+          <w:tcPr>
+            <w:tcW w:w="2028" w:type="dxa"/>
+          </w:tcPr>
+          <w:p>
+            <w:pPr>
+              <w:rPr>
+                <w:lang w:val="en-US"/>
+              </w:rPr>
+            </w:pPr>
+          </w:p>
+        </w:tc>
+        <w:tc>
+          <w:tcPr>
+            <w:tcW w:w="1860" w:type="dxa"/>
+          </w:tcPr>
+          <w:p>
+            <w:pPr>
+              <w:rPr>
+                <w:lang w:val="en-US"/>
+              </w:rPr>
+            </w:pPr>
+          </w:p>
+        </w:tc>
+      </w:tr>
+      <w:tr>
+        <w:tc>
+          <w:tcPr>
+            <w:tcW w:w="3146" w:type="dxa"/>
+          </w:tcPr>
+          <w:p>
+            <w:pPr>
+              <w:rPr>
+                <w:lang w:val="en-US"/>
+              </w:rPr>
+            </w:pPr>
+          </w:p>
+        </w:tc>
+        <w:tc>
+          <w:tcPr>
+            <w:tcW w:w="1852" w:type="dxa"/>
+          </w:tcPr>
+          <w:p>
+            <w:pPr>
+              <w:rPr>
+                <w:lang w:val="en-US"/>
+              </w:rPr>
+            </w:pPr>
+          </w:p>
+        </w:tc>
+        <w:tc>
+          <w:tcPr>
+            <w:tcW w:w="1834" w:type="dxa"/>
+          </w:tcPr>
+          <w:p>
+            <w:pPr>
+              <w:rPr>
+                <w:lang w:val="en-US"/>
+              </w:rPr>
+            </w:pPr>
+          </w:p>
+        </w:tc>
+        <w:tc>
+          <w:tcPr>
+            <w:tcW w:w="2028" w:type="dxa"/>
+          </w:tcPr>
+          <w:p>
+            <w:pPr>
+              <w:rPr>
+                <w:lang w:val="en-US"/>
+              </w:rPr>
+            </w:pPr>
+          </w:p>
+        </w:tc>
+        <w:tc>
+          <w:tcPr>
+            <w:tcW w:w="1860" w:type="dxa"/>
+          </w:tcPr>
+          <w:p>
+            <w:pPr>
+              <w:rPr>
+                <w:lang w:val="en-US"/>
+              </w:rPr>
+            </w:pPr>
+          </w:p>
+        </w:tc>
+      </w:tr>
+      <w:tr>
+        <w:tc>
+          <w:tcPr>
+            <w:tcW w:w="3146" w:type="dxa"/>
+          </w:tcPr>
+          <w:p>
+            <w:pPr>
+              <w:rPr>
+                <w:rFonts w:ascii="Courier" w:hAnsi="Courier"/>
+              </w:rPr>
+            </w:pPr>
+          </w:p>
+        </w:tc>
+        <w:tc>
+          <w:tcPr>
+            <w:tcW w:w="1852" w:type="dxa"/>
+          </w:tcPr>
+          <w:p>
+            <w:pPr>
+              <w:rPr>
+                <w:b/>
+                <w:sz w:val="20"/>
+              </w:rPr>
+            </w:pPr>
+          </w:p>
+        </w:tc>
+        <w:tc>
+          <w:tcPr>
+            <w:tcW w:w="1834" w:type="dxa"/>
+          </w:tcPr>
+          <w:p>
+            <w:pPr>
+              <w:rPr>
+                <w:sz w:val="20"/>
+              </w:rPr>
+            </w:pPr>
+          </w:p>
+        </w:tc>
+        <w:tc>
+          <w:tcPr>
+            <w:tcW w:w="2028" w:type="dxa"/>
+          </w:tcPr>
+          <w:p>
+            <w:pPr>
+              <w:rPr>
+                <w:sz w:val="20"/>
+              </w:rPr>
+            </w:pPr>
+          </w:p>
+        </w:tc>
+        <w:tc>
+          <w:tcPr>
+            <w:tcW w:w="1860" w:type="dxa"/>
+          </w:tcPr>
+          <w:p>
+            <w:pPr>
+              <w:rPr>
+                <w:b/>
+                <w:sz w:val="20"/>
+              </w:rPr>
+            </w:pPr>
+          </w:p>
+        </w:tc>
+      </w:tr>
+    </w:tbl>
+    <w:p/>
+    <w:p>
+      <w:pPr>
+        <w:rPr>
+          <w:lang w:val="en-US"/>
+        </w:rPr>
+      </w:pPr>
+    </w:p>
+    <w:p>
+      <w:pPr>
+        <w:rPr>
+          <w:lang w:val="en-US"/>
+        </w:rPr>
+      </w:pPr>
+    </w:p>
+    <w:p>
+      <w:pPr>
+        <w:rPr>
+          <w:lang w:val="en-US"/>
+        </w:rPr>
+      </w:pPr>
+    </w:p>
+    <w:p>
+      <w:pPr>
         <w:rPr>
           <w:lang w:val="en-US"/>
         </w:rPr>
@@ -5855,7 +6714,6 @@
           <w:noProof/>
           <w:lang w:val="en-US"/>
         </w:rPr>
-        <w:lastRenderedPageBreak/>
         <w:drawing>
           <wp:inline distT="0" distB="0" distL="0" distR="0" wp14:anchorId="720C6677" wp14:editId="60C3CC81">
             <wp:extent cx="5943600" cy="3435350"/>
@@ -5915,14 +6773,14 @@
           <w:lang w:val="en-US"/>
         </w:rPr>
       </w:pPr>
-      <w:bookmarkStart w:id="7" w:name="_Toc60566364"/>
+      <w:bookmarkStart w:id="12" w:name="_Toc60664450"/>
       <w:r>
         <w:rPr>
           <w:lang w:val="en-US"/>
         </w:rPr>
         <w:t>Components</w:t>
       </w:r>
-      <w:bookmarkEnd w:id="7"/>
+      <w:bookmarkEnd w:id="12"/>
     </w:p>
     <w:p>
       <w:pPr>
@@ -6013,6 +6871,7 @@
         <w:rPr>
           <w:lang w:val="en-US"/>
         </w:rPr>
+        <w:lastRenderedPageBreak/>
         <w:t xml:space="preserve">Flow 2 is implemented by </w:t>
       </w:r>
       <w:r>
@@ -6191,7 +7050,6 @@
           <w:noProof/>
           <w:lang w:val="en-US"/>
         </w:rPr>
-        <w:lastRenderedPageBreak/>
         <w:drawing>
           <wp:inline distT="0" distB="0" distL="0" distR="0" wp14:anchorId="528952A5" wp14:editId="79345F5A">
             <wp:extent cx="5943600" cy="4299585"/>
@@ -6343,14 +7201,14 @@
           <w:lang w:val="en-US"/>
         </w:rPr>
       </w:pPr>
-      <w:bookmarkStart w:id="8" w:name="_Toc60566365"/>
+      <w:bookmarkStart w:id="13" w:name="_Toc60664451"/>
       <w:r>
         <w:rPr>
           <w:lang w:val="en-US"/>
         </w:rPr>
         <w:t>Configuration Management</w:t>
       </w:r>
-      <w:bookmarkEnd w:id="8"/>
+      <w:bookmarkEnd w:id="13"/>
     </w:p>
     <w:p>
       <w:pPr>
@@ -6604,14 +7462,14 @@
           <w:lang w:val="en-US"/>
         </w:rPr>
       </w:pPr>
-      <w:bookmarkStart w:id="9" w:name="_Toc60566366"/>
+      <w:bookmarkStart w:id="14" w:name="_Toc60664452"/>
       <w:r>
         <w:rPr>
           <w:lang w:val="en-US"/>
         </w:rPr>
         <w:t>Database Configuration Table – T_ENV</w:t>
       </w:r>
-      <w:bookmarkEnd w:id="9"/>
+      <w:bookmarkEnd w:id="14"/>
     </w:p>
     <w:p>
       <w:pPr>
@@ -7194,7 +8052,6 @@
               <w:rPr>
                 <w:lang w:val="en-US"/>
               </w:rPr>
-              <w:lastRenderedPageBreak/>
               <w:t>subscription.link</w:t>
             </w:r>
             <w:proofErr w:type="spellEnd"/>
@@ -8146,7 +9003,6 @@
               <w:rPr>
                 <w:lang w:val="en-US"/>
               </w:rPr>
-              <w:lastRenderedPageBreak/>
               <w:t>reload.schedule</w:t>
             </w:r>
             <w:proofErr w:type="gramEnd"/>
@@ -10136,14 +10992,14 @@
           <w:lang w:val="en-US"/>
         </w:rPr>
       </w:pPr>
-      <w:bookmarkStart w:id="10" w:name="_Toc60566367"/>
+      <w:bookmarkStart w:id="15" w:name="_Toc60664453"/>
       <w:r>
         <w:rPr>
           <w:lang w:val="en-US"/>
         </w:rPr>
         <w:t>Web Service Configuration</w:t>
       </w:r>
-      <w:bookmarkEnd w:id="10"/>
+      <w:bookmarkEnd w:id="15"/>
     </w:p>
     <w:p>
       <w:pPr>
@@ -15729,7 +16585,7 @@
 </file>
 
 <file path=customXml/itemProps1.xml><?xml version="1.0" encoding="utf-8"?>
-<ds:datastoreItem xmlns:ds="http://schemas.openxmlformats.org/officeDocument/2006/customXml" ds:itemID="{B33E57FD-5C13-D743-907C-F67A642333FB}">
+<ds:datastoreItem xmlns:ds="http://schemas.openxmlformats.org/officeDocument/2006/customXml" ds:itemID="{19123BCF-D90B-F64B-BC8A-9B2F5EF4F02D}">
   <ds:schemaRefs>
     <ds:schemaRef ds:uri="http://schemas.openxmlformats.org/officeDocument/2006/bibliography"/>
   </ds:schemaRefs>

</xml_diff>

<commit_message>
Doc and small test improv around transaction.get and transaction.id_from_pos
</commit_message>
<xml_diff>
--- a/doc/Epsmi_Documentation.docx
+++ b/doc/Epsmi_Documentation.docx
@@ -2709,16 +2709,12 @@
                 <w:lang w:val="en-US"/>
               </w:rPr>
             </w:pPr>
-            <w:proofErr w:type="spellStart"/>
-            <w:proofErr w:type="gramStart"/>
             <w:r>
               <w:rPr>
                 <w:rFonts w:ascii="Courier" w:hAnsi="Courier"/>
               </w:rPr>
               <w:t>server.ping</w:t>
             </w:r>
-            <w:proofErr w:type="spellEnd"/>
-            <w:proofErr w:type="gramEnd"/>
           </w:p>
         </w:tc>
         <w:tc>
@@ -2799,8 +2795,6 @@
                 <w:lang w:val="en-US"/>
               </w:rPr>
             </w:pPr>
-            <w:proofErr w:type="spellStart"/>
-            <w:proofErr w:type="gramStart"/>
             <w:r>
               <w:rPr>
                 <w:rFonts w:ascii="Courier" w:hAnsi="Courier"/>
@@ -2813,8 +2807,6 @@
               </w:rPr>
               <w:t>banner</w:t>
             </w:r>
-            <w:proofErr w:type="spellEnd"/>
-            <w:proofErr w:type="gramEnd"/>
           </w:p>
         </w:tc>
         <w:tc>
@@ -2885,35 +2877,7 @@
               <w:rPr>
                 <w:sz w:val="20"/>
               </w:rPr>
-              <w:t xml:space="preserve">Calls </w:t>
-            </w:r>
-            <w:proofErr w:type="spellStart"/>
-            <w:r>
-              <w:rPr>
-                <w:sz w:val="20"/>
-              </w:rPr>
-              <w:t>networkInfo</w:t>
-            </w:r>
-            <w:proofErr w:type="spellEnd"/>
-            <w:r>
-              <w:rPr>
-                <w:sz w:val="20"/>
-              </w:rPr>
-              <w:t xml:space="preserve"> and </w:t>
-            </w:r>
-            <w:proofErr w:type="spellStart"/>
-            <w:r>
-              <w:rPr>
-                <w:sz w:val="20"/>
-              </w:rPr>
-              <w:t>blockchainInfo</w:t>
-            </w:r>
-            <w:proofErr w:type="spellEnd"/>
-            <w:r>
-              <w:rPr>
-                <w:sz w:val="20"/>
-              </w:rPr>
-              <w:t xml:space="preserve"> – may throw exception (TODO – see how these exceptions are handled).</w:t>
+              <w:t>Calls networkInfo and blockchainInfo – may throw exception (TODO – see how these exceptions are handled).</w:t>
             </w:r>
           </w:p>
         </w:tc>
@@ -2948,28 +2912,12 @@
                 <w:lang w:val="en-US"/>
               </w:rPr>
             </w:pPr>
-            <w:proofErr w:type="gramStart"/>
             <w:r>
               <w:rPr>
                 <w:rFonts w:ascii="Courier" w:hAnsi="Courier"/>
               </w:rPr>
-              <w:t>.</w:t>
-            </w:r>
-            <w:proofErr w:type="spellStart"/>
-            <w:r>
-              <w:rPr>
-                <w:rFonts w:ascii="Courier" w:hAnsi="Courier"/>
-              </w:rPr>
-              <w:t>donation</w:t>
-            </w:r>
-            <w:proofErr w:type="gramEnd"/>
-            <w:r>
-              <w:rPr>
-                <w:rFonts w:ascii="Courier" w:hAnsi="Courier"/>
-              </w:rPr>
-              <w:t>_address</w:t>
-            </w:r>
-            <w:proofErr w:type="spellEnd"/>
+              <w:t>.donation_address</w:t>
+            </w:r>
           </w:p>
         </w:tc>
         <w:tc>
@@ -3056,7 +3004,6 @@
                 <w:rFonts w:ascii="Courier" w:hAnsi="Courier"/>
               </w:rPr>
             </w:pPr>
-            <w:proofErr w:type="spellStart"/>
             <w:r>
               <w:rPr>
                 <w:rFonts w:ascii="Courier" w:hAnsi="Courier"/>
@@ -3069,7 +3016,6 @@
               </w:rPr>
               <w:t>empool</w:t>
             </w:r>
-            <w:proofErr w:type="spellEnd"/>
           </w:p>
           <w:p>
             <w:pPr>
@@ -3081,16 +3027,8 @@
               <w:rPr>
                 <w:rFonts w:ascii="Courier" w:hAnsi="Courier"/>
               </w:rPr>
-              <w:t>.</w:t>
-            </w:r>
-            <w:proofErr w:type="spellStart"/>
-            <w:r>
-              <w:rPr>
-                <w:rFonts w:ascii="Courier" w:hAnsi="Courier"/>
-              </w:rPr>
-              <w:t>get_fee_histogram</w:t>
-            </w:r>
-            <w:proofErr w:type="spellEnd"/>
+              <w:t>.get_fee_histogram</w:t>
+            </w:r>
           </w:p>
         </w:tc>
         <w:tc>
@@ -3148,7 +3086,6 @@
               </w:rPr>
               <w:t>, </w:t>
             </w:r>
-            <w:proofErr w:type="spellStart"/>
             <w:r>
               <w:rPr>
                 <w:iCs/>
@@ -3156,19 +3093,11 @@
               </w:rPr>
               <w:t>vsize</w:t>
             </w:r>
-            <w:proofErr w:type="spellEnd"/>
-            <w:r>
-              <w:rPr>
-                <w:sz w:val="20"/>
-              </w:rPr>
-              <w:t xml:space="preserve">] pairs, where </w:t>
-            </w:r>
-            <w:proofErr w:type="spellStart"/>
-            <w:r>
-              <w:rPr>
-                <w:sz w:val="20"/>
-              </w:rPr>
-              <w:t>vsize</w:t>
+            <w:r>
+              <w:rPr>
+                <w:sz w:val="20"/>
+              </w:rPr>
+              <w:t>] pairs, where vsize</w:t>
             </w:r>
             <w:r>
               <w:rPr>
@@ -3177,26 +3106,11 @@
               </w:rPr>
               <w:t>n</w:t>
             </w:r>
-            <w:proofErr w:type="spellEnd"/>
-            <w:r>
-              <w:rPr>
-                <w:sz w:val="20"/>
-              </w:rPr>
-              <w:t xml:space="preserve"> is the cumulative virtual size of </w:t>
-            </w:r>
-            <w:proofErr w:type="spellStart"/>
-            <w:r>
-              <w:rPr>
-                <w:sz w:val="20"/>
-              </w:rPr>
-              <w:t>mempool</w:t>
-            </w:r>
-            <w:proofErr w:type="spellEnd"/>
-            <w:r>
-              <w:rPr>
-                <w:sz w:val="20"/>
-              </w:rPr>
-              <w:t xml:space="preserve"> </w:t>
+            <w:r>
+              <w:rPr>
+                <w:sz w:val="20"/>
+              </w:rPr>
+              <w:t xml:space="preserve"> is the cumulative virtual size of mempool </w:t>
             </w:r>
             <w:r>
               <w:rPr>
@@ -3216,14 +3130,7 @@
               <w:rPr>
                 <w:sz w:val="20"/>
               </w:rPr>
-              <w:t xml:space="preserve">, </w:t>
-            </w:r>
-            <w:proofErr w:type="spellStart"/>
-            <w:r>
-              <w:rPr>
-                <w:sz w:val="20"/>
-              </w:rPr>
-              <w:t>fee</w:t>
+              <w:t>, fee</w:t>
             </w:r>
             <w:r>
               <w:rPr>
@@ -3232,7 +3139,6 @@
               </w:rPr>
               <w:t>n</w:t>
             </w:r>
-            <w:proofErr w:type="spellEnd"/>
             <w:r>
               <w:rPr>
                 <w:sz w:val="20"/>
@@ -3250,14 +3156,7 @@
               <w:rPr>
                 <w:sz w:val="20"/>
               </w:rPr>
-              <w:t xml:space="preserve"> &gt; </w:t>
-            </w:r>
-            <w:proofErr w:type="spellStart"/>
-            <w:r>
-              <w:rPr>
-                <w:sz w:val="20"/>
-              </w:rPr>
-              <w:t>fee</w:t>
+              <w:t> &gt; fee</w:t>
             </w:r>
             <w:r>
               <w:rPr>
@@ -3266,7 +3165,6 @@
               </w:rPr>
               <w:t>n</w:t>
             </w:r>
-            <w:proofErr w:type="spellEnd"/>
             <w:r>
               <w:rPr>
                 <w:sz w:val="20"/>
@@ -3355,42 +3253,12 @@
                 <w:sz w:val="20"/>
               </w:rPr>
             </w:pPr>
-            <w:proofErr w:type="gramStart"/>
-            <w:r>
-              <w:rPr>
-                <w:sz w:val="20"/>
-              </w:rPr>
-              <w:t>Array[</w:t>
-            </w:r>
-            <w:proofErr w:type="gramEnd"/>
-            <w:r>
-              <w:rPr>
-                <w:sz w:val="20"/>
-              </w:rPr>
-              <w:t>Array[</w:t>
-            </w:r>
-            <w:proofErr w:type="spellStart"/>
-            <w:r>
-              <w:rPr>
-                <w:sz w:val="20"/>
-              </w:rPr>
-              <w:t>Int</w:t>
-            </w:r>
-            <w:proofErr w:type="spellEnd"/>
-            <w:r>
-              <w:rPr>
-                <w:sz w:val="20"/>
-              </w:rPr>
-              <w:t xml:space="preserve">]] – array of pairs of integers for fee and </w:t>
-            </w:r>
-            <w:proofErr w:type="spellStart"/>
-            <w:r>
-              <w:rPr>
-                <w:sz w:val="20"/>
-              </w:rPr>
-              <w:t>vsize</w:t>
-            </w:r>
-            <w:proofErr w:type="spellEnd"/>
+            <w:r>
+              <w:rPr>
+                <w:sz w:val="20"/>
+              </w:rPr>
+              <w:t>Array[Array[Int]] – array of pairs of integers for fee and vsize</w:t>
+            </w:r>
           </w:p>
         </w:tc>
         <w:tc>
@@ -3418,16 +3286,12 @@
                 <w:rFonts w:ascii="Courier" w:hAnsi="Courier"/>
               </w:rPr>
             </w:pPr>
-            <w:proofErr w:type="spellStart"/>
-            <w:proofErr w:type="gramStart"/>
             <w:r>
               <w:rPr>
                 <w:rFonts w:ascii="Courier" w:hAnsi="Courier"/>
               </w:rPr>
               <w:t>server.version</w:t>
             </w:r>
-            <w:proofErr w:type="spellEnd"/>
-            <w:proofErr w:type="gramEnd"/>
           </w:p>
         </w:tc>
         <w:tc>
@@ -3515,16 +3379,12 @@
                 <w:rFonts w:ascii="Courier" w:hAnsi="Courier"/>
               </w:rPr>
             </w:pPr>
-            <w:proofErr w:type="spellStart"/>
-            <w:proofErr w:type="gramStart"/>
             <w:r>
               <w:rPr>
                 <w:rFonts w:ascii="Courier" w:hAnsi="Courier"/>
               </w:rPr>
               <w:t>blockchain.estimatefee</w:t>
             </w:r>
-            <w:proofErr w:type="spellEnd"/>
-            <w:proofErr w:type="gramEnd"/>
           </w:p>
         </w:tc>
         <w:tc>
@@ -3549,19 +3409,11 @@
                 <w:sz w:val="20"/>
               </w:rPr>
             </w:pPr>
-            <w:proofErr w:type="spellStart"/>
-            <w:r>
-              <w:rPr>
-                <w:sz w:val="20"/>
-              </w:rPr>
-              <w:t>waitBlocks</w:t>
-            </w:r>
-            <w:proofErr w:type="spellEnd"/>
-            <w:r>
-              <w:rPr>
-                <w:sz w:val="20"/>
-              </w:rPr>
-              <w:t xml:space="preserve"> – integer indicating urgency for the fee requested – in how many blocks confirmation is expected</w:t>
+            <w:r>
+              <w:rPr>
+                <w:sz w:val="20"/>
+              </w:rPr>
+              <w:t>waitBlocks – integer indicating urgency for the fee requested – in how many blocks confirmation is expected</w:t>
             </w:r>
             <w:r>
               <w:rPr>
@@ -3581,19 +3433,11 @@
                 <w:sz w:val="20"/>
               </w:rPr>
             </w:pPr>
-            <w:proofErr w:type="spellStart"/>
-            <w:r>
-              <w:rPr>
-                <w:sz w:val="20"/>
-              </w:rPr>
-              <w:t>BigDecimal</w:t>
-            </w:r>
-            <w:proofErr w:type="spellEnd"/>
-            <w:r>
-              <w:rPr>
-                <w:sz w:val="20"/>
-              </w:rPr>
-              <w:t xml:space="preserve"> – fee rate</w:t>
+            <w:r>
+              <w:rPr>
+                <w:sz w:val="20"/>
+              </w:rPr>
+              <w:t>BigDecimal – fee rate</w:t>
             </w:r>
           </w:p>
         </w:tc>
@@ -3611,21 +3455,7 @@
               <w:rPr>
                 <w:sz w:val="20"/>
               </w:rPr>
-              <w:t xml:space="preserve">Error when </w:t>
-            </w:r>
-            <w:proofErr w:type="spellStart"/>
-            <w:r>
-              <w:rPr>
-                <w:sz w:val="20"/>
-              </w:rPr>
-              <w:t>waitBlocks</w:t>
-            </w:r>
-            <w:proofErr w:type="spellEnd"/>
-            <w:r>
-              <w:rPr>
-                <w:sz w:val="20"/>
-              </w:rPr>
-              <w:t xml:space="preserve"> parameter is not in the range 1-1008</w:t>
+              <w:t>Error when waitBlocks parameter is not in the range 1-1008</w:t>
             </w:r>
           </w:p>
         </w:tc>
@@ -3641,16 +3471,12 @@
                 <w:rFonts w:ascii="Courier" w:hAnsi="Courier"/>
               </w:rPr>
             </w:pPr>
-            <w:proofErr w:type="spellStart"/>
-            <w:proofErr w:type="gramStart"/>
             <w:r>
               <w:rPr>
                 <w:rFonts w:ascii="Courier" w:hAnsi="Courier"/>
               </w:rPr>
               <w:t>blockchain.scripthash</w:t>
             </w:r>
-            <w:proofErr w:type="spellEnd"/>
-            <w:proofErr w:type="gramEnd"/>
           </w:p>
           <w:p>
             <w:pPr>
@@ -3658,28 +3484,12 @@
                 <w:rFonts w:ascii="Courier" w:hAnsi="Courier"/>
               </w:rPr>
             </w:pPr>
-            <w:proofErr w:type="gramStart"/>
             <w:r>
               <w:rPr>
                 <w:rFonts w:ascii="Courier" w:hAnsi="Courier"/>
               </w:rPr>
-              <w:t>.</w:t>
-            </w:r>
-            <w:proofErr w:type="spellStart"/>
-            <w:r>
-              <w:rPr>
-                <w:rFonts w:ascii="Courier" w:hAnsi="Courier"/>
-              </w:rPr>
-              <w:t>get</w:t>
-            </w:r>
-            <w:proofErr w:type="gramEnd"/>
-            <w:r>
-              <w:rPr>
-                <w:rFonts w:ascii="Courier" w:hAnsi="Courier"/>
-              </w:rPr>
-              <w:t>_balance</w:t>
-            </w:r>
-            <w:proofErr w:type="spellEnd"/>
+              <w:t>.get_balance</w:t>
+            </w:r>
           </w:p>
         </w:tc>
         <w:tc>
@@ -3696,16 +3506,8 @@
               <w:rPr>
                 <w:sz w:val="20"/>
               </w:rPr>
-              <w:t xml:space="preserve">Confirmed and unconfirmed balances of a </w:t>
-            </w:r>
-            <w:proofErr w:type="spellStart"/>
-            <w:r>
-              <w:rPr>
-                <w:sz w:val="20"/>
-              </w:rPr>
-              <w:t>scripthash</w:t>
-            </w:r>
-            <w:proofErr w:type="spellEnd"/>
+              <w:t>Confirmed and unconfirmed balances of a scripthash</w:t>
+            </w:r>
           </w:p>
         </w:tc>
         <w:tc>
@@ -3722,16 +3524,8 @@
               <w:rPr>
                 <w:sz w:val="20"/>
               </w:rPr>
-              <w:t xml:space="preserve">String containing </w:t>
-            </w:r>
-            <w:proofErr w:type="spellStart"/>
-            <w:r>
-              <w:rPr>
-                <w:sz w:val="20"/>
-              </w:rPr>
-              <w:t>scripthash</w:t>
-            </w:r>
-            <w:proofErr w:type="spellEnd"/>
+              <w:t>String containing scripthash</w:t>
+            </w:r>
             <w:r>
               <w:rPr>
                 <w:sz w:val="20"/>
@@ -3925,7 +3719,6 @@
         </w:rPr>
       </w:pPr>
       <w:bookmarkStart w:id="5" w:name="_Toc60664444"/>
-      <w:proofErr w:type="spellStart"/>
       <w:r>
         <w:rPr>
           <w:lang w:val="en-US"/>
@@ -3933,7 +3726,6 @@
         <w:t>blockchain.scripthash.get_balance</w:t>
       </w:r>
       <w:bookmarkEnd w:id="5"/>
-      <w:proofErr w:type="spellEnd"/>
     </w:p>
     <w:p>
       <w:pPr>
@@ -3946,161 +3738,7 @@
         <w:rPr>
           <w:lang w:val="en-US"/>
         </w:rPr>
-        <w:t xml:space="preserve">For a given scripthash </w:t>
-      </w:r>
-      <w:proofErr w:type="spellStart"/>
-      <w:r>
-        <w:rPr>
-          <w:lang w:val="en-US"/>
-        </w:rPr>
-        <w:t>sh</w:t>
-      </w:r>
-      <w:proofErr w:type="spellEnd"/>
-      <w:r>
-        <w:rPr>
-          <w:lang w:val="en-US"/>
-        </w:rPr>
-        <w:t xml:space="preserve">, we retrieve history elements from transaction monitor state transaction history. For each history element, we obtain </w:t>
-      </w:r>
-      <w:proofErr w:type="spellStart"/>
-      <w:r>
-        <w:rPr>
-          <w:lang w:val="en-US"/>
-        </w:rPr>
-        <w:t>txhash</w:t>
-      </w:r>
-      <w:proofErr w:type="spellEnd"/>
-      <w:r>
-        <w:rPr>
-          <w:lang w:val="en-US"/>
-        </w:rPr>
-        <w:t xml:space="preserve">, from </w:t>
-      </w:r>
-      <w:proofErr w:type="spellStart"/>
-      <w:r>
-        <w:rPr>
-          <w:lang w:val="en-US"/>
-        </w:rPr>
-        <w:t>txhash</w:t>
-      </w:r>
-      <w:proofErr w:type="spellEnd"/>
-      <w:r>
-        <w:rPr>
-          <w:lang w:val="en-US"/>
-        </w:rPr>
-        <w:t xml:space="preserve"> we obtain decoded raw transaction (via 2 calls to bitcoin </w:t>
-      </w:r>
-      <w:proofErr w:type="spellStart"/>
-      <w:r>
-        <w:rPr>
-          <w:lang w:val="en-US"/>
-        </w:rPr>
-        <w:t>rpc</w:t>
-      </w:r>
-      <w:proofErr w:type="spellEnd"/>
-      <w:r>
-        <w:rPr>
-          <w:lang w:val="en-US"/>
-        </w:rPr>
-        <w:t xml:space="preserve">). In a raw transaction we have access to </w:t>
-      </w:r>
-      <w:proofErr w:type="spellStart"/>
-      <w:r>
-        <w:rPr>
-          <w:lang w:val="en-US"/>
-        </w:rPr>
-        <w:t>vout</w:t>
-      </w:r>
-      <w:proofErr w:type="spellEnd"/>
-      <w:r>
-        <w:rPr>
-          <w:lang w:val="en-US"/>
-        </w:rPr>
-        <w:t xml:space="preserve">, we filter </w:t>
-      </w:r>
-      <w:proofErr w:type="spellStart"/>
-      <w:r>
-        <w:rPr>
-          <w:lang w:val="en-US"/>
-        </w:rPr>
-        <w:t>vouts</w:t>
-      </w:r>
-      <w:proofErr w:type="spellEnd"/>
-      <w:r>
-        <w:rPr>
-          <w:lang w:val="en-US"/>
-        </w:rPr>
-        <w:t xml:space="preserve"> whose </w:t>
-      </w:r>
-      <w:proofErr w:type="spellStart"/>
-      <w:r>
-        <w:rPr>
-          <w:lang w:val="en-US"/>
-        </w:rPr>
-        <w:t>scriptpubkey</w:t>
-      </w:r>
-      <w:proofErr w:type="spellEnd"/>
-      <w:r>
-        <w:rPr>
-          <w:lang w:val="en-US"/>
-        </w:rPr>
-        <w:t xml:space="preserve"> is our </w:t>
-      </w:r>
-      <w:proofErr w:type="spellStart"/>
-      <w:r>
-        <w:rPr>
-          <w:lang w:val="en-US"/>
-        </w:rPr>
-        <w:t>sh</w:t>
-      </w:r>
-      <w:proofErr w:type="spellEnd"/>
-      <w:r>
-        <w:rPr>
-          <w:lang w:val="en-US"/>
-        </w:rPr>
-        <w:t xml:space="preserve">, and collect amounts and confirmation counts. We also collect from vin </w:t>
-      </w:r>
-      <w:proofErr w:type="spellStart"/>
-      <w:r>
-        <w:rPr>
-          <w:lang w:val="en-US"/>
-        </w:rPr>
-        <w:t>utxos</w:t>
-      </w:r>
-      <w:proofErr w:type="spellEnd"/>
-      <w:r>
-        <w:rPr>
-          <w:lang w:val="en-US"/>
-        </w:rPr>
-        <w:t xml:space="preserve"> </w:t>
-      </w:r>
-      <w:proofErr w:type="spellStart"/>
-      <w:r>
-        <w:rPr>
-          <w:lang w:val="en-US"/>
-        </w:rPr>
-        <w:t>txhashes</w:t>
-      </w:r>
-      <w:proofErr w:type="spellEnd"/>
-      <w:r>
-        <w:rPr>
-          <w:lang w:val="en-US"/>
-        </w:rPr>
-        <w:t xml:space="preserve"> and delete them if </w:t>
-      </w:r>
-      <w:proofErr w:type="spellStart"/>
-      <w:r>
-        <w:rPr>
-          <w:lang w:val="en-US"/>
-        </w:rPr>
-        <w:t>thay</w:t>
-      </w:r>
-      <w:proofErr w:type="spellEnd"/>
-      <w:r>
-        <w:rPr>
-          <w:lang w:val="en-US"/>
-        </w:rPr>
-        <w:t xml:space="preserve"> happen to already be in our collection – this is to avoid counting output of one transaction is consumed by another for the same scripthash. At the end we sum separately amounts with zero confirmations and with 1 or more confirmations.</w:t>
+        <w:t>For a given scripthash sh, we retrieve history elements from transaction monitor state transaction history. For each history element, we obtain txhash, from txhash we obtain decoded raw transaction (via 2 calls to bitcoin rpc). In a raw transaction we have access to vout, we filter vouts whose scriptpubkey is our sh, and collect amounts and confirmation counts. We also collect from vin utxos txhashes and delete them if thay happen to already be in our collection – this is to avoid counting output of one transaction is consumed by another for the same scripthash. At the end we sum separately amounts with zero confirmations and with 1 or more confirmations.</w:t>
       </w:r>
     </w:p>
     <w:p>
@@ -4228,8 +3866,6 @@
                 <w:rFonts w:ascii="Courier" w:hAnsi="Courier"/>
               </w:rPr>
             </w:pPr>
-            <w:proofErr w:type="spellStart"/>
-            <w:proofErr w:type="gramStart"/>
             <w:r>
               <w:rPr>
                 <w:rFonts w:ascii="Courier" w:hAnsi="Courier"/>
@@ -4248,23 +3884,19 @@
               </w:rPr>
               <w:t>block</w:t>
             </w:r>
-            <w:proofErr w:type="spellEnd"/>
-            <w:proofErr w:type="gramEnd"/>
-          </w:p>
-          <w:p>
-            <w:pPr>
-              <w:rPr>
-                <w:lang w:val="en-US"/>
-              </w:rPr>
-            </w:pPr>
-            <w:proofErr w:type="gramStart"/>
+          </w:p>
+          <w:p>
+            <w:pPr>
+              <w:rPr>
+                <w:lang w:val="en-US"/>
+              </w:rPr>
+            </w:pPr>
             <w:r>
               <w:rPr>
                 <w:rFonts w:ascii="Courier" w:hAnsi="Courier"/>
               </w:rPr>
               <w:t>.header</w:t>
             </w:r>
-            <w:proofErr w:type="gramEnd"/>
           </w:p>
         </w:tc>
         <w:tc>
@@ -4369,8 +4001,6 @@
                 <w:rFonts w:ascii="Courier" w:hAnsi="Courier"/>
               </w:rPr>
             </w:pPr>
-            <w:proofErr w:type="spellStart"/>
-            <w:proofErr w:type="gramStart"/>
             <w:r>
               <w:rPr>
                 <w:rFonts w:ascii="Courier" w:hAnsi="Courier"/>
@@ -4389,43 +4019,31 @@
               </w:rPr>
               <w:t>block</w:t>
             </w:r>
-            <w:proofErr w:type="spellEnd"/>
-            <w:proofErr w:type="gramEnd"/>
-          </w:p>
-          <w:p>
-            <w:pPr>
-              <w:rPr>
-                <w:lang w:val="en-US"/>
-              </w:rPr>
-            </w:pPr>
-            <w:proofErr w:type="gramStart"/>
+          </w:p>
+          <w:p>
+            <w:pPr>
+              <w:rPr>
+                <w:lang w:val="en-US"/>
+              </w:rPr>
+            </w:pPr>
             <w:r>
               <w:rPr>
                 <w:rFonts w:ascii="Courier" w:hAnsi="Courier"/>
               </w:rPr>
               <w:t>.</w:t>
             </w:r>
-            <w:proofErr w:type="spellStart"/>
             <w:r>
               <w:rPr>
                 <w:rFonts w:ascii="Courier" w:hAnsi="Courier"/>
               </w:rPr>
-              <w:t>get</w:t>
-            </w:r>
-            <w:proofErr w:type="gramEnd"/>
+              <w:t>get_</w:t>
+            </w:r>
             <w:r>
               <w:rPr>
                 <w:rFonts w:ascii="Courier" w:hAnsi="Courier"/>
               </w:rPr>
-              <w:t>_</w:t>
-            </w:r>
-            <w:r>
-              <w:rPr>
-                <w:rFonts w:ascii="Courier" w:hAnsi="Courier"/>
-              </w:rPr>
               <w:t>header</w:t>
             </w:r>
-            <w:proofErr w:type="spellEnd"/>
           </w:p>
         </w:tc>
         <w:tc>
@@ -4480,14 +4098,12 @@
               </w:rPr>
               <w:t xml:space="preserve">Header result dictionary </w:t>
             </w:r>
-            <w:proofErr w:type="spellStart"/>
             <w:r>
               <w:rPr>
                 <w:sz w:val="20"/>
               </w:rPr>
               <w:t>HeaderResult</w:t>
             </w:r>
-            <w:proofErr w:type="spellEnd"/>
           </w:p>
         </w:tc>
         <w:tc>
@@ -4514,8 +4130,6 @@
                 <w:rFonts w:ascii="Courier" w:hAnsi="Courier"/>
               </w:rPr>
             </w:pPr>
-            <w:proofErr w:type="spellStart"/>
-            <w:proofErr w:type="gramStart"/>
             <w:r>
               <w:rPr>
                 <w:rFonts w:ascii="Courier" w:hAnsi="Courier"/>
@@ -4534,16 +4148,13 @@
               </w:rPr>
               <w:t>block</w:t>
             </w:r>
-            <w:proofErr w:type="spellEnd"/>
-            <w:proofErr w:type="gramEnd"/>
-          </w:p>
-          <w:p>
-            <w:pPr>
-              <w:rPr>
-                <w:lang w:val="en-US"/>
-              </w:rPr>
-            </w:pPr>
-            <w:proofErr w:type="gramStart"/>
+          </w:p>
+          <w:p>
+            <w:pPr>
+              <w:rPr>
+                <w:lang w:val="en-US"/>
+              </w:rPr>
+            </w:pPr>
             <w:r>
               <w:rPr>
                 <w:rFonts w:ascii="Courier" w:hAnsi="Courier"/>
@@ -4556,7 +4167,6 @@
               </w:rPr>
               <w:t>s</w:t>
             </w:r>
-            <w:proofErr w:type="gramEnd"/>
           </w:p>
         </w:tc>
         <w:tc>
@@ -4645,16 +4255,8 @@
               <w:rPr>
                 <w:sz w:val="20"/>
               </w:rPr>
-              <w:t xml:space="preserve"> </w:t>
-            </w:r>
-            <w:proofErr w:type="spellStart"/>
-            <w:r>
-              <w:rPr>
-                <w:sz w:val="20"/>
-              </w:rPr>
-              <w:t>BlockHeadersResult</w:t>
-            </w:r>
-            <w:proofErr w:type="spellEnd"/>
+              <w:t xml:space="preserve"> BlockHeadersResult</w:t>
+            </w:r>
           </w:p>
         </w:tc>
         <w:tc>
@@ -4681,8 +4283,6 @@
                 <w:rFonts w:ascii="Courier" w:hAnsi="Courier"/>
               </w:rPr>
             </w:pPr>
-            <w:proofErr w:type="spellStart"/>
-            <w:proofErr w:type="gramStart"/>
             <w:r>
               <w:rPr>
                 <w:rFonts w:ascii="Courier" w:hAnsi="Courier"/>
@@ -4701,8 +4301,6 @@
               </w:rPr>
               <w:t>block</w:t>
             </w:r>
-            <w:proofErr w:type="spellEnd"/>
-            <w:proofErr w:type="gramEnd"/>
           </w:p>
           <w:p>
             <w:pPr>
@@ -4710,28 +4308,18 @@
                 <w:rFonts w:ascii="Courier" w:hAnsi="Courier"/>
               </w:rPr>
             </w:pPr>
-            <w:proofErr w:type="gramStart"/>
             <w:r>
               <w:rPr>
                 <w:rFonts w:ascii="Courier" w:hAnsi="Courier"/>
               </w:rPr>
               <w:t>.</w:t>
             </w:r>
-            <w:proofErr w:type="spellStart"/>
             <w:r>
               <w:rPr>
                 <w:rFonts w:ascii="Courier" w:hAnsi="Courier"/>
               </w:rPr>
-              <w:t>get</w:t>
-            </w:r>
-            <w:proofErr w:type="gramEnd"/>
-            <w:r>
-              <w:rPr>
-                <w:rFonts w:ascii="Courier" w:hAnsi="Courier"/>
-              </w:rPr>
-              <w:t>_chunk</w:t>
-            </w:r>
-            <w:proofErr w:type="spellEnd"/>
+              <w:t>get_chunk</w:t>
+            </w:r>
           </w:p>
         </w:tc>
         <w:tc>
@@ -4833,8 +4421,6 @@
         </w:rPr>
       </w:pPr>
       <w:bookmarkStart w:id="7" w:name="_Toc60664446"/>
-      <w:proofErr w:type="spellStart"/>
-      <w:proofErr w:type="gramStart"/>
       <w:r>
         <w:rPr>
           <w:lang w:val="en-US"/>
@@ -4845,17 +4431,9 @@
         <w:rPr>
           <w:lang w:val="en-US"/>
         </w:rPr>
-        <w:t>block</w:t>
-      </w:r>
-      <w:proofErr w:type="gramEnd"/>
-      <w:r>
-        <w:rPr>
-          <w:lang w:val="en-US"/>
-        </w:rPr>
-        <w:t>.header</w:t>
+        <w:t>block.header</w:t>
       </w:r>
       <w:bookmarkEnd w:id="7"/>
-      <w:proofErr w:type="spellEnd"/>
     </w:p>
     <w:p>
       <w:pPr>
@@ -4873,35 +4451,7 @@
         <w:rPr>
           <w:lang w:val="en-US"/>
         </w:rPr>
-        <w:t xml:space="preserve">RPC </w:t>
-      </w:r>
-      <w:proofErr w:type="spellStart"/>
-      <w:r>
-        <w:rPr>
-          <w:lang w:val="en-US"/>
-        </w:rPr>
-        <w:t>getBlockHash</w:t>
-      </w:r>
-      <w:proofErr w:type="spellEnd"/>
-      <w:r>
-        <w:rPr>
-          <w:lang w:val="en-US"/>
-        </w:rPr>
-        <w:t xml:space="preserve">, then block header structure is obtained via RPC </w:t>
-      </w:r>
-      <w:proofErr w:type="spellStart"/>
-      <w:r>
-        <w:rPr>
-          <w:lang w:val="en-US"/>
-        </w:rPr>
-        <w:t>getBlockHeader</w:t>
-      </w:r>
-      <w:proofErr w:type="spellEnd"/>
-      <w:r>
-        <w:rPr>
-          <w:lang w:val="en-US"/>
-        </w:rPr>
-        <w:t>. Information from the header structure is packed according to the format:</w:t>
+        <w:t>RPC getBlockHash, then block header structure is obtained via RPC getBlockHeader. Information from the header structure is packed according to the format:</w:t>
       </w:r>
     </w:p>
     <w:p>
@@ -4967,81 +4517,89 @@
           <w:rFonts w:ascii="Courier" w:hAnsi="Courier"/>
           <w:sz w:val="20"/>
         </w:rPr>
-        <w:t xml:space="preserve">little endian </w:t>
-      </w:r>
-      <w:proofErr w:type="spellStart"/>
-      <w:r>
+        <w:t>little endian int | byte[32] | byte[32] | unsigned int | unsigned int | unsigned int</w:t>
+      </w:r>
+    </w:p>
+    <w:p>
+      <w:pPr>
         <w:rPr>
           <w:rFonts w:ascii="Courier" w:hAnsi="Courier"/>
           <w:sz w:val="20"/>
         </w:rPr>
-        <w:t>int</w:t>
-      </w:r>
-      <w:proofErr w:type="spellEnd"/>
-      <w:r>
+      </w:pPr>
+    </w:p>
+    <w:p>
+      <w:pPr>
+        <w:rPr>
+          <w:lang w:val="en-US"/>
+        </w:rPr>
+      </w:pPr>
+      <w:r>
+        <w:rPr>
+          <w:lang w:val="en-US"/>
+        </w:rPr>
+        <w:t>The following information is inserted:</w:t>
+      </w:r>
+    </w:p>
+    <w:p>
+      <w:pPr>
         <w:rPr>
           <w:rFonts w:ascii="Courier" w:hAnsi="Courier"/>
           <w:sz w:val="20"/>
         </w:rPr>
-        <w:t xml:space="preserve"> | </w:t>
-      </w:r>
-      <w:proofErr w:type="gramStart"/>
-      <w:r>
+      </w:pPr>
+    </w:p>
+    <w:p>
+      <w:pPr>
         <w:rPr>
           <w:rFonts w:ascii="Courier" w:hAnsi="Courier"/>
           <w:sz w:val="20"/>
         </w:rPr>
-        <w:t>byte[</w:t>
-      </w:r>
-      <w:proofErr w:type="gramEnd"/>
+      </w:pPr>
       <w:r>
         <w:rPr>
           <w:rFonts w:ascii="Courier" w:hAnsi="Courier"/>
           <w:sz w:val="20"/>
         </w:rPr>
-        <w:t xml:space="preserve">32] | byte[32] | unsigned </w:t>
-      </w:r>
-      <w:proofErr w:type="spellStart"/>
-      <w:r>
+        <w:t>blockHeader.version</w:t>
+      </w:r>
+    </w:p>
+    <w:p>
+      <w:pPr>
         <w:rPr>
           <w:rFonts w:ascii="Courier" w:hAnsi="Courier"/>
           <w:sz w:val="20"/>
         </w:rPr>
-        <w:t>int</w:t>
-      </w:r>
-      <w:proofErr w:type="spellEnd"/>
+      </w:pPr>
       <w:r>
         <w:rPr>
           <w:rFonts w:ascii="Courier" w:hAnsi="Courier"/>
           <w:sz w:val="20"/>
         </w:rPr>
-        <w:t xml:space="preserve"> | unsigned </w:t>
-      </w:r>
-      <w:proofErr w:type="spellStart"/>
+        <w:t>blockHeader.prev</w:t>
+      </w:r>
       <w:r>
         <w:rPr>
           <w:rFonts w:ascii="Courier" w:hAnsi="Courier"/>
           <w:sz w:val="20"/>
         </w:rPr>
-        <w:t>int</w:t>
-      </w:r>
-      <w:proofErr w:type="spellEnd"/>
-      <w:r>
+        <w:t>iousblockhash</w:t>
+      </w:r>
+    </w:p>
+    <w:p>
+      <w:pPr>
         <w:rPr>
           <w:rFonts w:ascii="Courier" w:hAnsi="Courier"/>
           <w:sz w:val="20"/>
         </w:rPr>
-        <w:t xml:space="preserve"> | unsigned </w:t>
-      </w:r>
-      <w:proofErr w:type="spellStart"/>
+      </w:pPr>
       <w:r>
         <w:rPr>
           <w:rFonts w:ascii="Courier" w:hAnsi="Courier"/>
           <w:sz w:val="20"/>
         </w:rPr>
-        <w:t>int</w:t>
-      </w:r>
-      <w:proofErr w:type="spellEnd"/>
+        <w:t>blockHeader.merkleroot</w:t>
+      </w:r>
     </w:p>
     <w:p>
       <w:pPr>
@@ -5050,27 +4608,13 @@
           <w:sz w:val="20"/>
         </w:rPr>
       </w:pPr>
-    </w:p>
-    <w:p>
-      <w:pPr>
-        <w:rPr>
-          <w:lang w:val="en-US"/>
-        </w:rPr>
-      </w:pPr>
-      <w:r>
-        <w:rPr>
-          <w:lang w:val="en-US"/>
-        </w:rPr>
-        <w:t>The following information is inserted:</w:t>
-      </w:r>
-    </w:p>
-    <w:p>
-      <w:pPr>
+      <w:r>
         <w:rPr>
           <w:rFonts w:ascii="Courier" w:hAnsi="Courier"/>
           <w:sz w:val="20"/>
         </w:rPr>
-      </w:pPr>
+        <w:t>blockHeader.time</w:t>
+      </w:r>
     </w:p>
     <w:p>
       <w:pPr>
@@ -5079,15 +4623,13 @@
           <w:sz w:val="20"/>
         </w:rPr>
       </w:pPr>
-      <w:proofErr w:type="spellStart"/>
       <w:r>
         <w:rPr>
           <w:rFonts w:ascii="Courier" w:hAnsi="Courier"/>
           <w:sz w:val="20"/>
         </w:rPr>
-        <w:t>blockHeader.version</w:t>
-      </w:r>
-      <w:proofErr w:type="spellEnd"/>
+        <w:t>blockHeader.bits</w:t>
+      </w:r>
     </w:p>
     <w:p>
       <w:pPr>
@@ -5096,132 +4638,46 @@
           <w:sz w:val="20"/>
         </w:rPr>
       </w:pPr>
-      <w:proofErr w:type="spellStart"/>
       <w:r>
         <w:rPr>
           <w:rFonts w:ascii="Courier" w:hAnsi="Courier"/>
           <w:sz w:val="20"/>
         </w:rPr>
-        <w:t>blockHeader.prev</w:t>
+        <w:t>blockHeader.nonce</w:t>
+      </w:r>
+    </w:p>
+    <w:p/>
+    <w:p>
+      <w:r>
+        <w:t>Returned string length is 160 which is hex represent</w:t>
+      </w:r>
+      <w:r>
+        <w:t xml:space="preserve">ation of the 80 bytes filled out as above </w:t>
+      </w:r>
+      <w:r>
+        <w:t>(4+32+32+4+4+4).</w:t>
+      </w:r>
+    </w:p>
+    <w:p/>
+    <w:p>
+      <w:pPr>
+        <w:rPr>
+          <w:lang w:val="en-US"/>
+        </w:rPr>
+      </w:pPr>
+      <w:r>
+        <w:rPr>
+          <w:lang w:val="en-US"/>
+        </w:rPr>
+        <w:t xml:space="preserve">The information is the same as </w:t>
       </w:r>
       <w:r>
         <w:rPr>
           <w:rFonts w:ascii="Courier" w:hAnsi="Courier"/>
-          <w:sz w:val="20"/>
-        </w:rPr>
-        <w:t>iousblockhash</w:t>
-      </w:r>
-      <w:proofErr w:type="spellEnd"/>
-    </w:p>
-    <w:p>
-      <w:pPr>
-        <w:rPr>
-          <w:rFonts w:ascii="Courier" w:hAnsi="Courier"/>
-          <w:sz w:val="20"/>
-        </w:rPr>
-      </w:pPr>
-      <w:proofErr w:type="spellStart"/>
-      <w:r>
-        <w:rPr>
-          <w:rFonts w:ascii="Courier" w:hAnsi="Courier"/>
-          <w:sz w:val="20"/>
-        </w:rPr>
-        <w:t>blockHeader.merkleroot</w:t>
-      </w:r>
-      <w:proofErr w:type="spellEnd"/>
-    </w:p>
-    <w:p>
-      <w:pPr>
-        <w:rPr>
-          <w:rFonts w:ascii="Courier" w:hAnsi="Courier"/>
-          <w:sz w:val="20"/>
-        </w:rPr>
-      </w:pPr>
-      <w:proofErr w:type="spellStart"/>
-      <w:r>
-        <w:rPr>
-          <w:rFonts w:ascii="Courier" w:hAnsi="Courier"/>
-          <w:sz w:val="20"/>
-        </w:rPr>
-        <w:t>blockHeader.time</w:t>
-      </w:r>
-      <w:proofErr w:type="spellEnd"/>
-    </w:p>
-    <w:p>
-      <w:pPr>
-        <w:rPr>
-          <w:rFonts w:ascii="Courier" w:hAnsi="Courier"/>
-          <w:sz w:val="20"/>
-        </w:rPr>
-      </w:pPr>
-      <w:proofErr w:type="spellStart"/>
-      <w:r>
-        <w:rPr>
-          <w:rFonts w:ascii="Courier" w:hAnsi="Courier"/>
-          <w:sz w:val="20"/>
-        </w:rPr>
-        <w:t>blockHeader.bits</w:t>
-      </w:r>
-      <w:proofErr w:type="spellEnd"/>
-    </w:p>
-    <w:p>
-      <w:pPr>
-        <w:rPr>
-          <w:rFonts w:ascii="Courier" w:hAnsi="Courier"/>
-          <w:sz w:val="20"/>
-        </w:rPr>
-      </w:pPr>
-      <w:proofErr w:type="spellStart"/>
-      <w:r>
-        <w:rPr>
-          <w:rFonts w:ascii="Courier" w:hAnsi="Courier"/>
-          <w:sz w:val="20"/>
-        </w:rPr>
-        <w:t>blockHeader.nonce</w:t>
-      </w:r>
-      <w:proofErr w:type="spellEnd"/>
-    </w:p>
-    <w:p/>
-    <w:p>
-      <w:r>
-        <w:t>Returned string length is 160 which is hex represent</w:t>
-      </w:r>
-      <w:r>
-        <w:t xml:space="preserve">ation of the 80 bytes filled out as above </w:t>
-      </w:r>
-      <w:r>
-        <w:t>(4+32+32+4+4+4).</w:t>
-      </w:r>
-    </w:p>
-    <w:p/>
-    <w:p>
-      <w:pPr>
-        <w:rPr>
-          <w:lang w:val="en-US"/>
-        </w:rPr>
-      </w:pPr>
-      <w:r>
-        <w:rPr>
-          <w:lang w:val="en-US"/>
-        </w:rPr>
-        <w:t xml:space="preserve">The information is the same as </w:t>
-      </w:r>
-      <w:r>
-        <w:rPr>
-          <w:rFonts w:ascii="Courier" w:hAnsi="Courier"/>
-          <w:lang w:val="en-US"/>
-        </w:rPr>
-        <w:t xml:space="preserve">bitcoin-cli </w:t>
-      </w:r>
-      <w:proofErr w:type="spellStart"/>
-      <w:r>
-        <w:rPr>
-          <w:rFonts w:ascii="Courier" w:hAnsi="Courier"/>
-          <w:lang w:val="en-US"/>
-        </w:rPr>
-        <w:t>getblockheader</w:t>
-      </w:r>
-      <w:proofErr w:type="spellEnd"/>
+          <w:lang w:val="en-US"/>
+        </w:rPr>
+        <w:t>bitcoin-cli getblockheader</w:t>
+      </w:r>
       <w:r>
         <w:rPr>
           <w:lang w:val="en-US"/>
@@ -5277,9 +4733,8 @@
           <w:i/>
           <w:lang w:val="en-US"/>
         </w:rPr>
-        <w:t xml:space="preserve">bitcoin-cli </w:t>
-      </w:r>
-      <w:proofErr w:type="spellStart"/>
+        <w:t>bitcoin-cli getblockheader 00000000c937983704a73af28acdec37b049d</w:t>
+      </w:r>
       <w:r>
         <w:rPr>
           <w:rFonts w:ascii="Arial Narrow" w:hAnsi="Arial Narrow"/>
@@ -5287,9 +4742,67 @@
           <w:i/>
           <w:lang w:val="en-US"/>
         </w:rPr>
-        <w:t>getblockheader</w:t>
-      </w:r>
-      <w:proofErr w:type="spellEnd"/>
+        <w:t>214adbda81d7e2a3dd146f6ed09 false</w:t>
+      </w:r>
+    </w:p>
+    <w:p/>
+    <w:p>
+      <w:pPr>
+        <w:rPr>
+          <w:lang w:val="en-US"/>
+        </w:rPr>
+      </w:pPr>
+      <w:r>
+        <w:rPr>
+          <w:lang w:val="en-US"/>
+        </w:rPr>
+        <w:t xml:space="preserve">Note that you need block hash </w:t>
+      </w:r>
+      <w:r>
+        <w:rPr>
+          <w:lang w:val="en-US"/>
+        </w:rPr>
+        <w:t xml:space="preserve">as input for the above call, which you can obtain from </w:t>
+      </w:r>
+      <w:r>
+        <w:rPr>
+          <w:lang w:val="en-US"/>
+        </w:rPr>
+        <w:t xml:space="preserve">block height via </w:t>
+      </w:r>
+      <w:r>
+        <w:rPr>
+          <w:lang w:val="en-US"/>
+        </w:rPr>
+        <w:t xml:space="preserve">a call to </w:t>
+      </w:r>
+      <w:r>
+        <w:rPr>
+          <w:rFonts w:ascii="Courier" w:hAnsi="Courier"/>
+          <w:lang w:val="en-US"/>
+        </w:rPr>
+        <w:t>getblockhash</w:t>
+      </w:r>
+      <w:r>
+        <w:rPr>
+          <w:lang w:val="en-US"/>
+        </w:rPr>
+        <w:t>, e.g.:</w:t>
+      </w:r>
+    </w:p>
+    <w:p>
+      <w:pPr>
+        <w:rPr>
+          <w:lang w:val="en-US"/>
+        </w:rPr>
+      </w:pPr>
+    </w:p>
+    <w:p>
+      <w:pPr>
+        <w:rPr>
+          <w:lang w:val="en-US"/>
+        </w:rPr>
+      </w:pPr>
       <w:r>
         <w:rPr>
           <w:rFonts w:ascii="Arial Narrow" w:hAnsi="Arial Narrow"/>
@@ -5297,7 +4810,7 @@
           <w:i/>
           <w:lang w:val="en-US"/>
         </w:rPr>
-        <w:t xml:space="preserve"> 00000000c937983704a73af28acdec37b049d</w:t>
+        <w:t>b</w:t>
       </w:r>
       <w:r>
         <w:rPr>
@@ -5306,69 +4819,8 @@
           <w:i/>
           <w:lang w:val="en-US"/>
         </w:rPr>
-        <w:t>214adbda81d7e2a3dd146f6ed09 false</w:t>
-      </w:r>
-    </w:p>
-    <w:p/>
-    <w:p>
-      <w:pPr>
-        <w:rPr>
-          <w:lang w:val="en-US"/>
-        </w:rPr>
-      </w:pPr>
-      <w:r>
-        <w:rPr>
-          <w:lang w:val="en-US"/>
-        </w:rPr>
-        <w:t xml:space="preserve">Note that you need block hash </w:t>
-      </w:r>
-      <w:r>
-        <w:rPr>
-          <w:lang w:val="en-US"/>
-        </w:rPr>
-        <w:t xml:space="preserve">as input for the above call, which you can obtain from </w:t>
-      </w:r>
-      <w:r>
-        <w:rPr>
-          <w:lang w:val="en-US"/>
-        </w:rPr>
-        <w:t xml:space="preserve">block height via </w:t>
-      </w:r>
-      <w:r>
-        <w:rPr>
-          <w:lang w:val="en-US"/>
-        </w:rPr>
-        <w:t xml:space="preserve">a call to </w:t>
-      </w:r>
-      <w:proofErr w:type="spellStart"/>
-      <w:r>
-        <w:rPr>
-          <w:rFonts w:ascii="Courier" w:hAnsi="Courier"/>
-          <w:lang w:val="en-US"/>
-        </w:rPr>
-        <w:t>getblockhash</w:t>
-      </w:r>
-      <w:proofErr w:type="spellEnd"/>
-      <w:r>
-        <w:rPr>
-          <w:lang w:val="en-US"/>
-        </w:rPr>
-        <w:t>, e.g.:</w:t>
-      </w:r>
-    </w:p>
-    <w:p>
-      <w:pPr>
-        <w:rPr>
-          <w:lang w:val="en-US"/>
-        </w:rPr>
-      </w:pPr>
-    </w:p>
-    <w:p>
-      <w:pPr>
-        <w:rPr>
-          <w:lang w:val="en-US"/>
-        </w:rPr>
-      </w:pPr>
+        <w:t>itc</w:t>
+      </w:r>
       <w:r>
         <w:rPr>
           <w:rFonts w:ascii="Arial Narrow" w:hAnsi="Arial Narrow"/>
@@ -5376,111 +4828,49 @@
           <w:i/>
           <w:lang w:val="en-US"/>
         </w:rPr>
+        <w:t>oin-cli getblockhash 600000</w:t>
+      </w:r>
+    </w:p>
+    <w:p>
+      <w:pPr>
+        <w:rPr>
+          <w:lang w:val="en-US"/>
+        </w:rPr>
+      </w:pPr>
+    </w:p>
+    <w:p>
+      <w:pPr>
+        <w:pStyle w:val="Heading3"/>
+        <w:rPr>
+          <w:lang w:val="en-US"/>
+        </w:rPr>
+      </w:pPr>
+      <w:bookmarkStart w:id="8" w:name="_Toc60664447"/>
+      <w:r>
+        <w:rPr>
+          <w:lang w:val="en-US"/>
+        </w:rPr>
         <w:t>b</w:t>
       </w:r>
       <w:r>
         <w:rPr>
-          <w:rFonts w:ascii="Arial Narrow" w:hAnsi="Arial Narrow"/>
-          <w:b/>
-          <w:i/>
-          <w:lang w:val="en-US"/>
-        </w:rPr>
-        <w:t>itc</w:t>
-      </w:r>
-      <w:r>
-        <w:rPr>
-          <w:rFonts w:ascii="Arial Narrow" w:hAnsi="Arial Narrow"/>
-          <w:b/>
-          <w:i/>
-          <w:lang w:val="en-US"/>
-        </w:rPr>
-        <w:t xml:space="preserve">oin-cli </w:t>
-      </w:r>
-      <w:proofErr w:type="spellStart"/>
-      <w:r>
-        <w:rPr>
-          <w:rFonts w:ascii="Arial Narrow" w:hAnsi="Arial Narrow"/>
-          <w:b/>
-          <w:i/>
-          <w:lang w:val="en-US"/>
-        </w:rPr>
-        <w:t>getblockhash</w:t>
-      </w:r>
-      <w:proofErr w:type="spellEnd"/>
-      <w:r>
-        <w:rPr>
-          <w:rFonts w:ascii="Arial Narrow" w:hAnsi="Arial Narrow"/>
-          <w:b/>
-          <w:i/>
-          <w:lang w:val="en-US"/>
-        </w:rPr>
-        <w:t xml:space="preserve"> 600000</w:t>
-      </w:r>
-    </w:p>
-    <w:p>
-      <w:pPr>
-        <w:rPr>
-          <w:lang w:val="en-US"/>
-        </w:rPr>
-      </w:pPr>
-    </w:p>
-    <w:p>
-      <w:pPr>
-        <w:pStyle w:val="Heading3"/>
-        <w:rPr>
-          <w:lang w:val="en-US"/>
-        </w:rPr>
-      </w:pPr>
-      <w:bookmarkStart w:id="8" w:name="_Toc60664447"/>
-      <w:proofErr w:type="spellStart"/>
-      <w:r>
-        <w:rPr>
-          <w:lang w:val="en-US"/>
-        </w:rPr>
-        <w:t>b</w:t>
-      </w:r>
-      <w:r>
-        <w:rPr>
           <w:lang w:val="en-US"/>
         </w:rPr>
         <w:t>lockchain.block.get_header</w:t>
       </w:r>
       <w:bookmarkEnd w:id="8"/>
-      <w:proofErr w:type="spellEnd"/>
-    </w:p>
-    <w:p>
-      <w:pPr>
-        <w:rPr>
-          <w:lang w:val="en-US"/>
-        </w:rPr>
-      </w:pPr>
-      <w:r>
-        <w:rPr>
-          <w:lang w:val="en-US"/>
-        </w:rPr>
-        <w:t xml:space="preserve">Similar to </w:t>
-      </w:r>
-      <w:proofErr w:type="spellStart"/>
-      <w:proofErr w:type="gramStart"/>
-      <w:r>
-        <w:rPr>
-          <w:lang w:val="en-US"/>
-        </w:rPr>
-        <w:t>blockchain.block</w:t>
-      </w:r>
-      <w:proofErr w:type="gramEnd"/>
-      <w:r>
-        <w:rPr>
-          <w:lang w:val="en-US"/>
-        </w:rPr>
-        <w:t>.header</w:t>
-      </w:r>
-      <w:proofErr w:type="spellEnd"/>
-      <w:r>
-        <w:rPr>
-          <w:lang w:val="en-US"/>
-        </w:rPr>
-        <w:t>, only information is returned not as array of bytes in hex, but rather as a dictionary with the following fields:</w:t>
+    </w:p>
+    <w:p>
+      <w:pPr>
+        <w:rPr>
+          <w:lang w:val="en-US"/>
+        </w:rPr>
+      </w:pPr>
+      <w:r>
+        <w:rPr>
+          <w:lang w:val="en-US"/>
+        </w:rPr>
+        <w:t>Similar to blockchain.block.header, only information is returned not as array of bytes in hex, but rather as a dictionary with the following fields:</w:t>
       </w:r>
     </w:p>
     <w:p>
@@ -5626,21 +5016,7 @@
         <w:rPr>
           <w:lang w:val="en-US"/>
         </w:rPr>
-        <w:t xml:space="preserve">The information is the same as bitcoin-cli </w:t>
-      </w:r>
-      <w:proofErr w:type="spellStart"/>
-      <w:r>
-        <w:rPr>
-          <w:lang w:val="en-US"/>
-        </w:rPr>
-        <w:t>getblockheader</w:t>
-      </w:r>
-      <w:proofErr w:type="spellEnd"/>
-      <w:r>
-        <w:rPr>
-          <w:lang w:val="en-US"/>
-        </w:rPr>
-        <w:t xml:space="preserve"> with verbose = true, e.g.:</w:t>
+        <w:t>The information is the same as bitcoin-cli getblockheader with verbose = true, e.g.:</w:t>
       </w:r>
     </w:p>
     <w:p>
@@ -5666,27 +5042,7 @@
           <w:i/>
           <w:lang w:val="en-US"/>
         </w:rPr>
-        <w:t xml:space="preserve">bitcoin-cli </w:t>
-      </w:r>
-      <w:proofErr w:type="spellStart"/>
-      <w:r>
-        <w:rPr>
-          <w:rFonts w:ascii="Arial Narrow" w:hAnsi="Arial Narrow"/>
-          <w:b/>
-          <w:i/>
-          <w:lang w:val="en-US"/>
-        </w:rPr>
-        <w:t>getblockheader</w:t>
-      </w:r>
-      <w:proofErr w:type="spellEnd"/>
-      <w:r>
-        <w:rPr>
-          <w:rFonts w:ascii="Arial Narrow" w:hAnsi="Arial Narrow"/>
-          <w:b/>
-          <w:i/>
-          <w:lang w:val="en-US"/>
-        </w:rPr>
-        <w:t xml:space="preserve"> 00000000c937983704a73af28acdec37b049d214adbda81d7e2a3dd146f6ed09 true</w:t>
+        <w:t>bitcoin-cli getblockheader 00000000c937983704a73af28acdec37b049d214adbda81d7e2a3dd146f6ed09 true</w:t>
       </w:r>
     </w:p>
     <w:p>
@@ -5718,8 +5074,6 @@
         </w:rPr>
       </w:pPr>
       <w:bookmarkStart w:id="9" w:name="_Toc60664448"/>
-      <w:proofErr w:type="spellStart"/>
-      <w:proofErr w:type="gramStart"/>
       <w:r>
         <w:rPr>
           <w:lang w:val="en-US"/>
@@ -5730,17 +5084,9 @@
         <w:rPr>
           <w:lang w:val="en-US"/>
         </w:rPr>
-        <w:t>lockchain.block</w:t>
-      </w:r>
-      <w:proofErr w:type="gramEnd"/>
-      <w:r>
-        <w:rPr>
-          <w:lang w:val="en-US"/>
-        </w:rPr>
-        <w:t>.headers</w:t>
+        <w:t>lockchain.block.headers</w:t>
       </w:r>
       <w:bookmarkEnd w:id="9"/>
-      <w:proofErr w:type="spellEnd"/>
     </w:p>
     <w:p>
       <w:pPr>
@@ -5754,39 +5100,26 @@
         </w:rPr>
         <w:t xml:space="preserve">Similar to </w:t>
       </w:r>
-      <w:proofErr w:type="spellStart"/>
-      <w:proofErr w:type="gramStart"/>
       <w:r>
         <w:rPr>
           <w:rFonts w:ascii="Courier" w:hAnsi="Courier"/>
           <w:lang w:val="en-US"/>
         </w:rPr>
-        <w:t>blockchain.block</w:t>
-      </w:r>
-      <w:proofErr w:type="gramEnd"/>
+        <w:t>blockchain.block.header</w:t>
+      </w:r>
+      <w:r>
+        <w:rPr>
+          <w:lang w:val="en-US"/>
+        </w:rPr>
+        <w:t xml:space="preserve">, only returned hex contains concatenated byte arrays of many blocks. Returned </w:t>
+      </w:r>
       <w:r>
         <w:rPr>
           <w:rFonts w:ascii="Courier" w:hAnsi="Courier"/>
           <w:lang w:val="en-US"/>
         </w:rPr>
-        <w:t>.header</w:t>
-      </w:r>
-      <w:proofErr w:type="spellEnd"/>
-      <w:r>
-        <w:rPr>
-          <w:lang w:val="en-US"/>
-        </w:rPr>
-        <w:t xml:space="preserve">, only returned hex contains concatenated byte arrays of many blocks. Returned </w:t>
-      </w:r>
-      <w:proofErr w:type="spellStart"/>
-      <w:r>
-        <w:rPr>
-          <w:rFonts w:ascii="Courier" w:hAnsi="Courier"/>
-          <w:lang w:val="en-US"/>
-        </w:rPr>
         <w:t>BlockHeadersResult</w:t>
       </w:r>
-      <w:proofErr w:type="spellEnd"/>
       <w:r>
         <w:rPr>
           <w:lang w:val="en-US"/>
@@ -5877,24 +5210,13 @@
         </w:rPr>
         <w:t xml:space="preserve">the result of </w:t>
       </w:r>
-      <w:proofErr w:type="spellStart"/>
-      <w:proofErr w:type="gramStart"/>
       <w:r>
         <w:rPr>
           <w:rFonts w:ascii="Courier" w:hAnsi="Courier"/>
           <w:lang w:val="en-US"/>
         </w:rPr>
-        <w:t>blockchain.block</w:t>
-      </w:r>
-      <w:proofErr w:type="gramEnd"/>
-      <w:r>
-        <w:rPr>
-          <w:rFonts w:ascii="Courier" w:hAnsi="Courier"/>
-          <w:lang w:val="en-US"/>
-        </w:rPr>
-        <w:t>.header</w:t>
-      </w:r>
-      <w:proofErr w:type="spellEnd"/>
+        <w:t>blockchain.block.header</w:t>
+      </w:r>
     </w:p>
     <w:p>
       <w:pPr>
@@ -5957,7 +5279,6 @@
         </w:rPr>
         <w:t xml:space="preserve">Note that implementation utilizes the fact that get RPC </w:t>
       </w:r>
-      <w:proofErr w:type="spellStart"/>
       <w:r>
         <w:rPr>
           <w:rFonts w:ascii="Courier" w:hAnsi="Courier"/>
@@ -5965,14 +5286,12 @@
         </w:rPr>
         <w:t>getblockheader</w:t>
       </w:r>
-      <w:proofErr w:type="spellEnd"/>
       <w:r>
         <w:rPr>
           <w:lang w:val="en-US"/>
         </w:rPr>
         <w:t xml:space="preserve"> returns hashes to the previous and next blocks. Hence, we only need to call RPC </w:t>
       </w:r>
-      <w:proofErr w:type="spellStart"/>
       <w:r>
         <w:rPr>
           <w:rFonts w:ascii="Courier" w:hAnsi="Courier"/>
@@ -5980,7 +5299,6 @@
         </w:rPr>
         <w:t>getblockhash</w:t>
       </w:r>
-      <w:proofErr w:type="spellEnd"/>
       <w:r>
         <w:rPr>
           <w:lang w:val="en-US"/>
@@ -5993,7 +5311,6 @@
         </w:rPr>
         <w:t xml:space="preserve">an only call RPC </w:t>
       </w:r>
-      <w:proofErr w:type="spellStart"/>
       <w:r>
         <w:rPr>
           <w:rFonts w:ascii="Courier" w:hAnsi="Courier"/>
@@ -6001,14 +5318,12 @@
         </w:rPr>
         <w:t>getblockheader</w:t>
       </w:r>
-      <w:proofErr w:type="spellEnd"/>
       <w:r>
         <w:rPr>
           <w:lang w:val="en-US"/>
         </w:rPr>
         <w:t xml:space="preserve">, always using the </w:t>
       </w:r>
-      <w:proofErr w:type="spellStart"/>
       <w:r>
         <w:rPr>
           <w:rFonts w:ascii="Courier" w:hAnsi="Courier"/>
@@ -6023,14 +5338,12 @@
         </w:rPr>
         <w:t>blockhash</w:t>
       </w:r>
-      <w:proofErr w:type="spellEnd"/>
       <w:r>
         <w:rPr>
           <w:lang w:val="en-US"/>
         </w:rPr>
         <w:t xml:space="preserve"> field from </w:t>
       </w:r>
-      <w:proofErr w:type="spellStart"/>
       <w:r>
         <w:rPr>
           <w:rFonts w:ascii="Courier" w:hAnsi="Courier"/>
@@ -6038,7 +5351,6 @@
         </w:rPr>
         <w:t>GetBlockHeaderResult</w:t>
       </w:r>
-      <w:proofErr w:type="spellEnd"/>
       <w:r>
         <w:rPr>
           <w:rFonts w:ascii="Courier" w:hAnsi="Courier"/>
@@ -6056,23 +5368,8 @@
         <w:rPr>
           <w:lang w:val="en-US"/>
         </w:rPr>
-        <w:t xml:space="preserve">Note that </w:t>
-      </w:r>
-      <w:proofErr w:type="spellStart"/>
-      <w:r>
-        <w:rPr>
-          <w:lang w:val="en-US"/>
-        </w:rPr>
-        <w:t>GetBlockHeaderResult</w:t>
-      </w:r>
-      <w:proofErr w:type="spellEnd"/>
-      <w:r>
-        <w:rPr>
-          <w:lang w:val="en-US"/>
-        </w:rPr>
-        <w:t xml:space="preserve"> is a structure returned by RPC </w:t>
-      </w:r>
-      <w:proofErr w:type="spellStart"/>
+        <w:t xml:space="preserve">Note that GetBlockHeaderResult is a structure returned by RPC </w:t>
+      </w:r>
       <w:r>
         <w:rPr>
           <w:rFonts w:ascii="Courier" w:hAnsi="Courier"/>
@@ -6080,7 +5377,6 @@
         </w:rPr>
         <w:t>getblockheader</w:t>
       </w:r>
-      <w:proofErr w:type="spellEnd"/>
       <w:r>
         <w:rPr>
           <w:lang w:val="en-US"/>
@@ -6124,7 +5420,6 @@
         </w:rPr>
       </w:pPr>
       <w:bookmarkStart w:id="10" w:name="_Toc60664449"/>
-      <w:proofErr w:type="spellStart"/>
       <w:r>
         <w:rPr>
           <w:lang w:val="en-US"/>
@@ -6132,7 +5427,6 @@
         <w:t>blockchain.block.get_chunk</w:t>
       </w:r>
       <w:bookmarkEnd w:id="10"/>
-      <w:proofErr w:type="spellEnd"/>
     </w:p>
     <w:p>
       <w:pPr>
@@ -6146,31 +5440,20 @@
         </w:rPr>
         <w:t xml:space="preserve">Similar to </w:t>
       </w:r>
-      <w:proofErr w:type="spellStart"/>
-      <w:proofErr w:type="gramStart"/>
       <w:r>
         <w:rPr>
           <w:rFonts w:ascii="Courier" w:hAnsi="Courier"/>
           <w:lang w:val="en-US"/>
         </w:rPr>
-        <w:t>blockchain.block</w:t>
-      </w:r>
-      <w:proofErr w:type="gramEnd"/>
+        <w:t>blockchain.block.header</w:t>
+      </w:r>
       <w:r>
         <w:rPr>
           <w:rFonts w:ascii="Courier" w:hAnsi="Courier"/>
           <w:lang w:val="en-US"/>
         </w:rPr>
-        <w:t>.header</w:t>
-      </w:r>
-      <w:r>
-        <w:rPr>
-          <w:rFonts w:ascii="Courier" w:hAnsi="Courier"/>
-          <w:lang w:val="en-US"/>
-        </w:rPr>
         <w:t>s</w:t>
       </w:r>
-      <w:proofErr w:type="spellEnd"/>
       <w:r>
         <w:rPr>
           <w:lang w:val="en-US"/>
@@ -6363,8 +5646,6 @@
                 <w:rFonts w:ascii="Courier" w:hAnsi="Courier"/>
               </w:rPr>
             </w:pPr>
-            <w:proofErr w:type="spellStart"/>
-            <w:proofErr w:type="gramStart"/>
             <w:r>
               <w:rPr>
                 <w:rFonts w:ascii="Courier" w:hAnsi="Courier"/>
@@ -6383,8 +5664,6 @@
               </w:rPr>
               <w:t>transaction</w:t>
             </w:r>
-            <w:proofErr w:type="spellEnd"/>
-            <w:proofErr w:type="gramEnd"/>
           </w:p>
           <w:p>
             <w:pPr>
@@ -6392,14 +5671,12 @@
                 <w:rFonts w:ascii="Courier" w:hAnsi="Courier"/>
               </w:rPr>
             </w:pPr>
-            <w:proofErr w:type="gramStart"/>
             <w:r>
               <w:rPr>
                 <w:rFonts w:ascii="Courier" w:hAnsi="Courier"/>
               </w:rPr>
               <w:t>.get</w:t>
             </w:r>
-            <w:proofErr w:type="gramEnd"/>
           </w:p>
         </w:tc>
         <w:tc>
@@ -6412,6 +5689,12 @@
                 <w:lang w:val="en-US"/>
               </w:rPr>
             </w:pPr>
+            <w:r>
+              <w:rPr>
+                <w:sz w:val="20"/>
+              </w:rPr>
+              <w:t xml:space="preserve">Provides hex representation of transaction data </w:t>
+            </w:r>
           </w:p>
         </w:tc>
         <w:tc>
@@ -6430,8 +5713,6 @@
               </w:rPr>
               <w:t>Transaction id (string</w:t>
             </w:r>
-            <w:bookmarkStart w:id="11" w:name="_GoBack"/>
-            <w:bookmarkEnd w:id="11"/>
             <w:r>
               <w:rPr>
                 <w:sz w:val="20"/>
@@ -6454,7 +5735,13 @@
               <w:rPr>
                 <w:sz w:val="20"/>
               </w:rPr>
-              <w:t>Block header hex (string)</w:t>
+              <w:t>Hex representation of transaction (s</w:t>
+            </w:r>
+            <w:r>
+              <w:rPr>
+                <w:sz w:val="20"/>
+              </w:rPr>
+              <w:t>tring)</w:t>
             </w:r>
           </w:p>
         </w:tc>
@@ -6479,9 +5766,46 @@
           <w:p>
             <w:pPr>
               <w:rPr>
-                <w:lang w:val="en-US"/>
-              </w:rPr>
-            </w:pPr>
+                <w:rFonts w:ascii="Courier" w:hAnsi="Courier"/>
+              </w:rPr>
+            </w:pPr>
+            <w:r>
+              <w:rPr>
+                <w:rFonts w:ascii="Courier" w:hAnsi="Courier"/>
+              </w:rPr>
+              <w:t>blockchain</w:t>
+            </w:r>
+            <w:r>
+              <w:rPr>
+                <w:rFonts w:ascii="Courier" w:hAnsi="Courier"/>
+              </w:rPr>
+              <w:t>.</w:t>
+            </w:r>
+            <w:r>
+              <w:rPr>
+                <w:rFonts w:ascii="Courier" w:hAnsi="Courier"/>
+              </w:rPr>
+              <w:t>transaction</w:t>
+            </w:r>
+          </w:p>
+          <w:p>
+            <w:pPr>
+              <w:rPr>
+                <w:lang w:val="en-US"/>
+              </w:rPr>
+            </w:pPr>
+            <w:r>
+              <w:rPr>
+                <w:rFonts w:ascii="Courier" w:hAnsi="Courier"/>
+              </w:rPr>
+              <w:t>.</w:t>
+            </w:r>
+            <w:r>
+              <w:rPr>
+                <w:rFonts w:ascii="Courier" w:hAnsi="Courier"/>
+              </w:rPr>
+              <w:t>id_from_pos</w:t>
+            </w:r>
           </w:p>
         </w:tc>
         <w:tc>
@@ -6494,6 +5818,24 @@
                 <w:lang w:val="en-US"/>
               </w:rPr>
             </w:pPr>
+            <w:r>
+              <w:rPr>
+                <w:sz w:val="20"/>
+              </w:rPr>
+              <w:t>Provides</w:t>
+            </w:r>
+            <w:r>
+              <w:rPr>
+                <w:sz w:val="20"/>
+              </w:rPr>
+              <w:t xml:space="preserve"> </w:t>
+            </w:r>
+            <w:r>
+              <w:rPr>
+                <w:sz w:val="20"/>
+              </w:rPr>
+              <w:t>n-th transaction id in a given block</w:t>
+            </w:r>
           </w:p>
         </w:tc>
         <w:tc>
@@ -6503,9 +5845,31 @@
           <w:p>
             <w:pPr>
               <w:rPr>
-                <w:lang w:val="en-US"/>
-              </w:rPr>
-            </w:pPr>
+                <w:sz w:val="20"/>
+                <w:lang w:val="en-US"/>
+              </w:rPr>
+            </w:pPr>
+            <w:r>
+              <w:rPr>
+                <w:sz w:val="20"/>
+                <w:lang w:val="en-US"/>
+              </w:rPr>
+              <w:t>Block height</w:t>
+            </w:r>
+            <w:r>
+              <w:rPr>
+                <w:sz w:val="20"/>
+                <w:lang w:val="en-US"/>
+              </w:rPr>
+              <w:t xml:space="preserve"> h, position within block pos</w:t>
+            </w:r>
+            <w:r>
+              <w:rPr>
+                <w:sz w:val="20"/>
+                <w:lang w:val="en-US"/>
+              </w:rPr>
+              <w:t>, include merkle information (Boolean)</w:t>
+            </w:r>
           </w:p>
         </w:tc>
         <w:tc>
@@ -6515,9 +5879,74 @@
           <w:p>
             <w:pPr>
               <w:rPr>
-                <w:lang w:val="en-US"/>
-              </w:rPr>
-            </w:pPr>
+                <w:sz w:val="20"/>
+                <w:lang w:val="en-US"/>
+              </w:rPr>
+            </w:pPr>
+            <w:r>
+              <w:rPr>
+                <w:sz w:val="20"/>
+                <w:lang w:val="en-US"/>
+              </w:rPr>
+              <w:t xml:space="preserve">If merkle is true, </w:t>
+            </w:r>
+            <w:r>
+              <w:rPr>
+                <w:sz w:val="20"/>
+                <w:lang w:val="en-US"/>
+              </w:rPr>
+              <w:t xml:space="preserve">pos-th </w:t>
+            </w:r>
+            <w:r>
+              <w:rPr>
+                <w:sz w:val="20"/>
+                <w:lang w:val="en-US"/>
+              </w:rPr>
+              <w:t>transaction id within block of height h</w:t>
+            </w:r>
+          </w:p>
+          <w:p>
+            <w:pPr>
+              <w:rPr>
+                <w:sz w:val="20"/>
+                <w:lang w:val="en-US"/>
+              </w:rPr>
+            </w:pPr>
+            <w:r>
+              <w:rPr>
+                <w:sz w:val="20"/>
+                <w:lang w:val="en-US"/>
+              </w:rPr>
+              <w:t>If merkle is false,</w:t>
+            </w:r>
+            <w:r>
+              <w:rPr>
+                <w:sz w:val="20"/>
+                <w:lang w:val="en-US"/>
+              </w:rPr>
+              <w:t xml:space="preserve"> r</w:t>
+            </w:r>
+            <w:r>
+              <w:rPr>
+                <w:sz w:val="20"/>
+                <w:lang w:val="en-US"/>
+              </w:rPr>
+              <w:t>eturns</w:t>
+            </w:r>
+            <w:r>
+              <w:rPr>
+                <w:sz w:val="20"/>
+                <w:lang w:val="en-US"/>
+              </w:rPr>
+              <w:t xml:space="preserve"> a struct with 2 fields: tx_hash with pos-th transaction id and merkle with electrum merkle proof (list of strings)</w:t>
+            </w:r>
+            <w:r>
+              <w:rPr>
+                <w:sz w:val="20"/>
+                <w:lang w:val="en-US"/>
+              </w:rPr>
+              <w:t xml:space="preserve"> </w:t>
+            </w:r>
           </w:p>
         </w:tc>
         <w:tc>
@@ -6661,6 +6090,541 @@
       </w:tr>
     </w:tbl>
     <w:p/>
+    <w:p>
+      <w:pPr>
+        <w:rPr>
+          <w:lang w:val="en-US"/>
+        </w:rPr>
+      </w:pPr>
+    </w:p>
+    <w:p>
+      <w:pPr>
+        <w:pStyle w:val="Heading3"/>
+        <w:rPr>
+          <w:lang w:val="en-US"/>
+        </w:rPr>
+      </w:pPr>
+      <w:r>
+        <w:rPr>
+          <w:lang w:val="en-US"/>
+        </w:rPr>
+        <w:t>blockchain.transaction.get</w:t>
+      </w:r>
+    </w:p>
+    <w:p>
+      <w:pPr>
+        <w:rPr>
+          <w:lang w:val="en-US"/>
+        </w:rPr>
+      </w:pPr>
+      <w:r>
+        <w:rPr>
+          <w:lang w:val="en-US"/>
+        </w:rPr>
+        <w:t>Accepts transaction id and returns transaction in hexadecimal form.</w:t>
+      </w:r>
+    </w:p>
+    <w:p>
+      <w:pPr>
+        <w:rPr>
+          <w:lang w:val="en-US"/>
+        </w:rPr>
+      </w:pPr>
+      <w:r>
+        <w:rPr>
+          <w:lang w:val="en-US"/>
+        </w:rPr>
+        <w:t xml:space="preserve">Calls RPC </w:t>
+      </w:r>
+      <w:r>
+        <w:rPr>
+          <w:rFonts w:ascii="Courier" w:hAnsi="Courier"/>
+          <w:lang w:val="en-US"/>
+        </w:rPr>
+        <w:t>gettransaction</w:t>
+      </w:r>
+      <w:r>
+        <w:rPr>
+          <w:lang w:val="en-US"/>
+        </w:rPr>
+        <w:t xml:space="preserve"> which pro</w:t>
+      </w:r>
+      <w:r>
+        <w:rPr>
+          <w:lang w:val="en-US"/>
+        </w:rPr>
+        <w:t>vides in-wallet transaction, e.g.:</w:t>
+      </w:r>
+    </w:p>
+    <w:p>
+      <w:pPr>
+        <w:rPr>
+          <w:lang w:val="en-US"/>
+        </w:rPr>
+      </w:pPr>
+    </w:p>
+    <w:p>
+      <w:pPr>
+        <w:rPr>
+          <w:rFonts w:ascii="Arial Narrow" w:hAnsi="Arial Narrow"/>
+          <w:b/>
+          <w:i/>
+          <w:lang w:val="en-US"/>
+        </w:rPr>
+      </w:pPr>
+      <w:r>
+        <w:rPr>
+          <w:rFonts w:ascii="Arial Narrow" w:hAnsi="Arial Narrow"/>
+          <w:b/>
+          <w:i/>
+          <w:lang w:val="en-US"/>
+        </w:rPr>
+        <w:t>bitcoin-cli gettransaction "22667c482f0f69daefabdf0969be53b8d539e1d2abbfc1c7a193ae38ec0d3e31"</w:t>
+      </w:r>
+    </w:p>
+    <w:p>
+      <w:pPr>
+        <w:rPr>
+          <w:lang w:val="en-US"/>
+        </w:rPr>
+      </w:pPr>
+    </w:p>
+    <w:p>
+      <w:pPr>
+        <w:rPr>
+          <w:lang w:val="en-US"/>
+        </w:rPr>
+      </w:pPr>
+      <w:r>
+        <w:rPr>
+          <w:lang w:val="en-US"/>
+        </w:rPr>
+        <w:t xml:space="preserve">Among fields returned by this call is </w:t>
+      </w:r>
+      <w:r>
+        <w:rPr>
+          <w:lang w:val="en-US"/>
+        </w:rPr>
+        <w:t xml:space="preserve">a field </w:t>
+      </w:r>
+      <w:r>
+        <w:rPr>
+          <w:rFonts w:ascii="Courier" w:hAnsi="Courier"/>
+          <w:lang w:val="en-US"/>
+        </w:rPr>
+        <w:t>hex</w:t>
+      </w:r>
+      <w:r>
+        <w:rPr>
+          <w:lang w:val="en-US"/>
+        </w:rPr>
+        <w:t>, which contains raw data for the transaction.</w:t>
+      </w:r>
+    </w:p>
+    <w:p>
+      <w:pPr>
+        <w:rPr>
+          <w:lang w:val="en-US"/>
+        </w:rPr>
+      </w:pPr>
+    </w:p>
+    <w:p>
+      <w:pPr>
+        <w:rPr>
+          <w:lang w:val="en-US"/>
+        </w:rPr>
+      </w:pPr>
+      <w:r>
+        <w:rPr>
+          <w:lang w:val="en-US"/>
+        </w:rPr>
+        <w:t xml:space="preserve">If transaction is not in-wallet, the API uses another RPC, </w:t>
+      </w:r>
+      <w:r>
+        <w:rPr>
+          <w:rFonts w:ascii="Courier" w:hAnsi="Courier"/>
+          <w:lang w:val="en-US"/>
+        </w:rPr>
+        <w:t>getrawtransaction</w:t>
+      </w:r>
+      <w:r>
+        <w:rPr>
+          <w:lang w:val="en-US"/>
+        </w:rPr>
+        <w:t>, e.g.:</w:t>
+      </w:r>
+    </w:p>
+    <w:p>
+      <w:pPr>
+        <w:rPr>
+          <w:lang w:val="en-US"/>
+        </w:rPr>
+      </w:pPr>
+    </w:p>
+    <w:p>
+      <w:pPr>
+        <w:rPr>
+          <w:rFonts w:ascii="Arial Narrow" w:hAnsi="Arial Narrow"/>
+          <w:b/>
+          <w:i/>
+          <w:lang w:val="en-US"/>
+        </w:rPr>
+      </w:pPr>
+      <w:r>
+        <w:rPr>
+          <w:rFonts w:ascii="Arial Narrow" w:hAnsi="Arial Narrow"/>
+          <w:b/>
+          <w:i/>
+          <w:lang w:val="en-US"/>
+        </w:rPr>
+        <w:t>bitcoin-cli getrawtransaction "b850bd9f727888019ddd5481124b83c17b9dd263fe4c7c007a0a6c0f4c0f1573"</w:t>
+      </w:r>
+    </w:p>
+    <w:p>
+      <w:pPr>
+        <w:rPr>
+          <w:lang w:val="en-US"/>
+        </w:rPr>
+      </w:pPr>
+    </w:p>
+    <w:p>
+      <w:pPr>
+        <w:rPr>
+          <w:lang w:val="en-US"/>
+        </w:rPr>
+      </w:pPr>
+      <w:r>
+        <w:rPr>
+          <w:lang w:val="en-US"/>
+        </w:rPr>
+        <w:t>The second call returns only raw data for the transaction.</w:t>
+      </w:r>
+    </w:p>
+    <w:p>
+      <w:pPr>
+        <w:rPr>
+          <w:lang w:val="en-US"/>
+        </w:rPr>
+      </w:pPr>
+    </w:p>
+    <w:p>
+      <w:pPr>
+        <w:rPr>
+          <w:lang w:val="en-US"/>
+        </w:rPr>
+      </w:pPr>
+    </w:p>
+    <w:p>
+      <w:pPr>
+        <w:pStyle w:val="Heading3"/>
+        <w:rPr>
+          <w:lang w:val="en-US"/>
+        </w:rPr>
+      </w:pPr>
+      <w:r>
+        <w:rPr>
+          <w:lang w:val="en-US"/>
+        </w:rPr>
+        <w:t>blockchain.transaction.id_from_pos</w:t>
+      </w:r>
+    </w:p>
+    <w:p>
+      <w:pPr>
+        <w:rPr>
+          <w:lang w:val="en-US"/>
+        </w:rPr>
+      </w:pPr>
+      <w:r>
+        <w:rPr>
+          <w:lang w:val="en-US"/>
+        </w:rPr>
+        <w:t xml:space="preserve">Third parameter </w:t>
+      </w:r>
+      <w:r>
+        <w:rPr>
+          <w:rFonts w:ascii="Courier" w:hAnsi="Courier"/>
+          <w:lang w:val="en-US"/>
+        </w:rPr>
+        <w:t>merkle</w:t>
+      </w:r>
+      <w:r>
+        <w:rPr>
+          <w:lang w:val="en-US"/>
+        </w:rPr>
+        <w:t xml:space="preserve"> decides if merkle proof information is required. </w:t>
+      </w:r>
+    </w:p>
+    <w:p>
+      <w:pPr>
+        <w:rPr>
+          <w:lang w:val="en-US"/>
+        </w:rPr>
+      </w:pPr>
+    </w:p>
+    <w:p>
+      <w:pPr>
+        <w:rPr>
+          <w:lang w:val="en-US"/>
+        </w:rPr>
+      </w:pPr>
+      <w:r>
+        <w:rPr>
+          <w:lang w:val="en-US"/>
+        </w:rPr>
+        <w:t xml:space="preserve">If </w:t>
+      </w:r>
+      <w:r>
+        <w:rPr>
+          <w:rFonts w:ascii="Courier" w:hAnsi="Courier"/>
+          <w:lang w:val="en-US"/>
+        </w:rPr>
+        <w:t>merkle</w:t>
+      </w:r>
+      <w:r>
+        <w:rPr>
+          <w:lang w:val="en-US"/>
+        </w:rPr>
+        <w:t xml:space="preserve"> is false, the call boils down to calling RPC </w:t>
+      </w:r>
+      <w:r>
+        <w:rPr>
+          <w:rFonts w:ascii="Courier" w:hAnsi="Courier"/>
+          <w:lang w:val="en-US"/>
+        </w:rPr>
+        <w:t>getblockhash</w:t>
+      </w:r>
+      <w:r>
+        <w:rPr>
+          <w:lang w:val="en-US"/>
+        </w:rPr>
+        <w:t xml:space="preserve"> to obtain </w:t>
+      </w:r>
+      <w:r>
+        <w:rPr>
+          <w:rFonts w:ascii="Courier" w:hAnsi="Courier"/>
+          <w:lang w:val="en-US"/>
+        </w:rPr>
+        <w:t>blockhash</w:t>
+      </w:r>
+      <w:r>
+        <w:rPr>
+          <w:lang w:val="en-US"/>
+        </w:rPr>
+        <w:t xml:space="preserve"> from block height, then calling RPC </w:t>
+      </w:r>
+      <w:r>
+        <w:rPr>
+          <w:rFonts w:ascii="Courier" w:hAnsi="Courier"/>
+          <w:lang w:val="en-US"/>
+        </w:rPr>
+        <w:t>getblock</w:t>
+      </w:r>
+      <w:r>
+        <w:rPr>
+          <w:lang w:val="en-US"/>
+        </w:rPr>
+        <w:t xml:space="preserve"> </w:t>
+      </w:r>
+      <w:r>
+        <w:rPr>
+          <w:lang w:val="en-US"/>
+        </w:rPr>
+        <w:t xml:space="preserve">to obtain </w:t>
+      </w:r>
+      <w:r>
+        <w:rPr>
+          <w:rFonts w:ascii="Courier" w:hAnsi="Courier"/>
+          <w:lang w:val="en-US"/>
+        </w:rPr>
+        <w:t>GetBlockResult</w:t>
+      </w:r>
+      <w:r>
+        <w:rPr>
+          <w:lang w:val="en-US"/>
+        </w:rPr>
+        <w:t>, from which pos-th transaction id is taken from the field tx.</w:t>
+      </w:r>
+    </w:p>
+    <w:p>
+      <w:pPr>
+        <w:rPr>
+          <w:lang w:val="en-US"/>
+        </w:rPr>
+      </w:pPr>
+    </w:p>
+    <w:p>
+      <w:pPr>
+        <w:rPr>
+          <w:lang w:val="en-US"/>
+        </w:rPr>
+      </w:pPr>
+      <w:r>
+        <w:rPr>
+          <w:lang w:val="en-US"/>
+        </w:rPr>
+        <w:lastRenderedPageBreak/>
+        <w:t xml:space="preserve">If </w:t>
+      </w:r>
+      <w:r>
+        <w:rPr>
+          <w:rFonts w:ascii="Courier" w:hAnsi="Courier"/>
+          <w:lang w:val="en-US"/>
+        </w:rPr>
+        <w:t>merke</w:t>
+      </w:r>
+      <w:r>
+        <w:rPr>
+          <w:lang w:val="en-US"/>
+        </w:rPr>
+        <w:t xml:space="preserve"> is true, </w:t>
+      </w:r>
+      <w:r>
+        <w:rPr>
+          <w:lang w:val="en-US"/>
+        </w:rPr>
+        <w:t xml:space="preserve">additional call is being made to </w:t>
+      </w:r>
+      <w:r>
+        <w:rPr>
+          <w:rFonts w:ascii="Courier" w:hAnsi="Courier"/>
+          <w:lang w:val="en-US"/>
+        </w:rPr>
+        <w:t>gettxoutproof</w:t>
+      </w:r>
+      <w:r>
+        <w:rPr>
+          <w:lang w:val="en-US"/>
+        </w:rPr>
+        <w:t xml:space="preserve">, which </w:t>
+      </w:r>
+      <w:r>
+        <w:rPr>
+          <w:lang w:val="en-US"/>
+        </w:rPr>
+        <w:t xml:space="preserve">provides </w:t>
+      </w:r>
+      <w:r>
+        <w:rPr>
+          <w:rFonts w:ascii="Courier" w:hAnsi="Courier"/>
+          <w:lang w:val="en-US"/>
+        </w:rPr>
+        <w:t>MerkleBlock</w:t>
+      </w:r>
+      <w:r>
+        <w:rPr>
+          <w:lang w:val="en-US"/>
+        </w:rPr>
+        <w:t xml:space="preserve">, which is then converted to </w:t>
+      </w:r>
+      <w:r>
+        <w:rPr>
+          <w:lang w:val="en-US"/>
+        </w:rPr>
+        <w:t xml:space="preserve">Electrum merkle proof format, which is </w:t>
+      </w:r>
+      <w:r>
+        <w:rPr>
+          <w:rFonts w:ascii="Courier" w:hAnsi="Courier"/>
+          <w:lang w:val="en-US"/>
+        </w:rPr>
+        <w:t>ElectrumMerkleProof</w:t>
+      </w:r>
+      <w:r>
+        <w:rPr>
+          <w:lang w:val="en-US"/>
+        </w:rPr>
+        <w:t xml:space="preserve">. </w:t>
+      </w:r>
+      <w:r>
+        <w:rPr>
+          <w:lang w:val="en-US"/>
+        </w:rPr>
+        <w:t xml:space="preserve">The conversion disassembles raw data provided by </w:t>
+      </w:r>
+      <w:r>
+        <w:rPr>
+          <w:rFonts w:ascii="Courier" w:hAnsi="Courier"/>
+          <w:lang w:val="en-US"/>
+        </w:rPr>
+        <w:t>gettxoutproof</w:t>
+      </w:r>
+      <w:r>
+        <w:rPr>
+          <w:lang w:val="en-US"/>
+        </w:rPr>
+        <w:t>.</w:t>
+      </w:r>
+    </w:p>
+    <w:p>
+      <w:pPr>
+        <w:rPr>
+          <w:lang w:val="en-US"/>
+        </w:rPr>
+      </w:pPr>
+    </w:p>
+    <w:p>
+      <w:pPr>
+        <w:rPr>
+          <w:lang w:val="en-US"/>
+        </w:rPr>
+      </w:pPr>
+      <w:r>
+        <w:rPr>
+          <w:lang w:val="en-US"/>
+        </w:rPr>
+        <w:t xml:space="preserve">RPC </w:t>
+      </w:r>
+      <w:r>
+        <w:rPr>
+          <w:rFonts w:ascii="Courier" w:hAnsi="Courier"/>
+          <w:lang w:val="en-US"/>
+        </w:rPr>
+        <w:t>gettxoutproof</w:t>
+      </w:r>
+      <w:r>
+        <w:rPr>
+          <w:lang w:val="en-US"/>
+        </w:rPr>
+        <w:t xml:space="preserve"> returns a serialized, hex-encoded proof that a given transaction is included in the block.</w:t>
+      </w:r>
+      <w:bookmarkStart w:id="11" w:name="_GoBack"/>
+      <w:bookmarkEnd w:id="11"/>
+    </w:p>
+    <w:p>
+      <w:pPr>
+        <w:rPr>
+          <w:lang w:val="en-US"/>
+        </w:rPr>
+      </w:pPr>
+    </w:p>
+    <w:p>
+      <w:pPr>
+        <w:rPr>
+          <w:lang w:val="en-US"/>
+        </w:rPr>
+      </w:pPr>
+    </w:p>
+    <w:p>
+      <w:pPr>
+        <w:rPr>
+          <w:lang w:val="en-US"/>
+        </w:rPr>
+      </w:pPr>
+    </w:p>
+    <w:p>
+      <w:pPr>
+        <w:rPr>
+          <w:lang w:val="en-US"/>
+        </w:rPr>
+      </w:pPr>
+    </w:p>
+    <w:p>
+      <w:pPr>
+        <w:rPr>
+          <w:lang w:val="en-US"/>
+        </w:rPr>
+      </w:pPr>
+    </w:p>
     <w:p>
       <w:pPr>
         <w:rPr>
@@ -6837,41 +6801,26 @@
         <w:rPr>
           <w:lang w:val="en-US"/>
         </w:rPr>
-        <w:t xml:space="preserve"> which in turn uses repository, </w:t>
-      </w:r>
-      <w:proofErr w:type="spellStart"/>
-      <w:r>
-        <w:rPr>
-          <w:lang w:val="en-US"/>
-        </w:rPr>
-        <w:t>targeter</w:t>
-      </w:r>
-      <w:proofErr w:type="spellEnd"/>
-      <w:r>
-        <w:rPr>
-          <w:lang w:val="en-US"/>
-        </w:rPr>
-        <w:t xml:space="preserve"> and deliverer components.</w:t>
-      </w:r>
-    </w:p>
-    <w:p>
-      <w:pPr>
-        <w:rPr>
-          <w:lang w:val="en-US"/>
-        </w:rPr>
-      </w:pPr>
-    </w:p>
-    <w:p>
-      <w:pPr>
-        <w:rPr>
-          <w:lang w:val="en-US"/>
-        </w:rPr>
-      </w:pPr>
-      <w:r>
-        <w:rPr>
-          <w:lang w:val="en-US"/>
-        </w:rPr>
-        <w:lastRenderedPageBreak/>
+        <w:t xml:space="preserve"> which in turn uses repository, targeter and deliverer components.</w:t>
+      </w:r>
+    </w:p>
+    <w:p>
+      <w:pPr>
+        <w:rPr>
+          <w:lang w:val="en-US"/>
+        </w:rPr>
+      </w:pPr>
+    </w:p>
+    <w:p>
+      <w:pPr>
+        <w:rPr>
+          <w:lang w:val="en-US"/>
+        </w:rPr>
+      </w:pPr>
+      <w:r>
+        <w:rPr>
+          <w:lang w:val="en-US"/>
+        </w:rPr>
         <w:t xml:space="preserve">Flow 2 is implemented by </w:t>
       </w:r>
       <w:r>
@@ -6890,35 +6839,7 @@
         <w:rPr>
           <w:lang w:val="en-US"/>
         </w:rPr>
-        <w:t xml:space="preserve"> which in turn reads the </w:t>
-      </w:r>
-      <w:proofErr w:type="gramStart"/>
-      <w:r>
-        <w:rPr>
-          <w:lang w:val="en-US"/>
-        </w:rPr>
-        <w:t>repository, and</w:t>
-      </w:r>
-      <w:proofErr w:type="gramEnd"/>
-      <w:r>
-        <w:rPr>
-          <w:lang w:val="en-US"/>
-        </w:rPr>
-        <w:t xml:space="preserve"> passes data to </w:t>
-      </w:r>
-      <w:proofErr w:type="spellStart"/>
-      <w:r>
-        <w:rPr>
-          <w:lang w:val="en-US"/>
-        </w:rPr>
-        <w:t>targeter</w:t>
-      </w:r>
-      <w:proofErr w:type="spellEnd"/>
-      <w:r>
-        <w:rPr>
-          <w:lang w:val="en-US"/>
-        </w:rPr>
-        <w:t xml:space="preserve"> and deliverer.</w:t>
+        <w:t xml:space="preserve"> which in turn reads the repository, and passes data to targeter and deliverer.</w:t>
       </w:r>
     </w:p>
     <w:p>
@@ -6958,19 +6879,11 @@
         </w:rPr>
         <w:t xml:space="preserve">currently </w:t>
       </w:r>
-      <w:proofErr w:type="spellStart"/>
-      <w:r>
-        <w:rPr>
-          <w:lang w:val="en-US"/>
-        </w:rPr>
-        <w:t>noop</w:t>
-      </w:r>
-      <w:proofErr w:type="spellEnd"/>
-      <w:r>
-        <w:rPr>
-          <w:lang w:val="en-US"/>
-        </w:rPr>
-        <w:t xml:space="preserve"> processors, as th</w:t>
+      <w:r>
+        <w:rPr>
+          <w:lang w:val="en-US"/>
+        </w:rPr>
+        <w:t>noop processors, as th</w:t>
       </w:r>
       <w:r>
         <w:rPr>
@@ -7227,49 +7140,7 @@
         <w:rPr>
           <w:lang w:val="en-US"/>
         </w:rPr>
-        <w:t xml:space="preserve">As Hermes runs as a JEE6 application inside the </w:t>
-      </w:r>
-      <w:proofErr w:type="spellStart"/>
-      <w:r>
-        <w:rPr>
-          <w:lang w:val="en-US"/>
-        </w:rPr>
-        <w:t>Websphere</w:t>
-      </w:r>
-      <w:proofErr w:type="spellEnd"/>
-      <w:r>
-        <w:rPr>
-          <w:lang w:val="en-US"/>
-        </w:rPr>
-        <w:t xml:space="preserve"> Application Server, its direct configuration is done via </w:t>
-      </w:r>
-      <w:proofErr w:type="spellStart"/>
-      <w:r>
-        <w:rPr>
-          <w:lang w:val="en-US"/>
-        </w:rPr>
-        <w:t>Websphere</w:t>
-      </w:r>
-      <w:proofErr w:type="spellEnd"/>
-      <w:r>
-        <w:rPr>
-          <w:lang w:val="en-US"/>
-        </w:rPr>
-        <w:t xml:space="preserve"> resources. The following </w:t>
-      </w:r>
-      <w:proofErr w:type="spellStart"/>
-      <w:r>
-        <w:rPr>
-          <w:lang w:val="en-US"/>
-        </w:rPr>
-        <w:t>Websphere</w:t>
-      </w:r>
-      <w:proofErr w:type="spellEnd"/>
-      <w:r>
-        <w:rPr>
-          <w:lang w:val="en-US"/>
-        </w:rPr>
-        <w:t xml:space="preserve"> resources need to be configured and made available to Hermes:</w:t>
+        <w:t>As Hermes runs as a JEE6 application inside the Websphere Application Server, its direct configuration is done via Websphere resources. The following Websphere resources need to be configured and made available to Hermes:</w:t>
       </w:r>
     </w:p>
     <w:p>
@@ -7300,21 +7171,7 @@
         <w:rPr>
           <w:lang w:val="en-US"/>
         </w:rPr>
-        <w:t xml:space="preserve"> (JNDI path: "</w:t>
-      </w:r>
-      <w:proofErr w:type="spellStart"/>
-      <w:r>
-        <w:rPr>
-          <w:lang w:val="en-US"/>
-        </w:rPr>
-        <w:t>jdbc</w:t>
-      </w:r>
-      <w:proofErr w:type="spellEnd"/>
-      <w:r>
-        <w:rPr>
-          <w:lang w:val="en-US"/>
-        </w:rPr>
-        <w:t>/CL3"</w:t>
+        <w:t xml:space="preserve"> (JNDI path: "jdbc/CL3"</w:t>
       </w:r>
       <w:r>
         <w:rPr>
@@ -7344,21 +7201,7 @@
         <w:rPr>
           <w:lang w:val="en-US"/>
         </w:rPr>
-        <w:t>session object (JNDI path: "mail/</w:t>
-      </w:r>
-      <w:proofErr w:type="spellStart"/>
-      <w:r>
-        <w:rPr>
-          <w:lang w:val="en-US"/>
-        </w:rPr>
-        <w:t>SRMail</w:t>
-      </w:r>
-      <w:proofErr w:type="spellEnd"/>
-      <w:r>
-        <w:rPr>
-          <w:lang w:val="en-US"/>
-        </w:rPr>
-        <w:t>")</w:t>
+        <w:t>session object (JNDI path: "mail/SRMail")</w:t>
       </w:r>
     </w:p>
     <w:p>
@@ -7582,14 +7425,12 @@
                 <w:lang w:val="en-US"/>
               </w:rPr>
             </w:pPr>
-            <w:proofErr w:type="spellStart"/>
             <w:r>
               <w:rPr>
                 <w:lang w:val="en-US"/>
               </w:rPr>
               <w:t>hermes.env</w:t>
             </w:r>
-            <w:proofErr w:type="spellEnd"/>
           </w:p>
         </w:tc>
         <w:tc>
@@ -7643,22 +7484,12 @@
                 <w:lang w:val="en-US"/>
               </w:rPr>
             </w:pPr>
-            <w:proofErr w:type="spellStart"/>
-            <w:proofErr w:type="gramStart"/>
-            <w:r>
-              <w:rPr>
-                <w:lang w:val="en-US"/>
-              </w:rPr>
-              <w:t>hermes.technical</w:t>
-            </w:r>
-            <w:proofErr w:type="gramEnd"/>
-            <w:r>
-              <w:rPr>
-                <w:lang w:val="en-US"/>
-              </w:rPr>
-              <w:t>.user</w:t>
-            </w:r>
-            <w:proofErr w:type="spellEnd"/>
+            <w:r>
+              <w:rPr>
+                <w:lang w:val="en-US"/>
+              </w:rPr>
+              <w:t>hermes.technical.user</w:t>
+            </w:r>
           </w:p>
         </w:tc>
         <w:tc>
@@ -7724,22 +7555,12 @@
                 <w:lang w:val="en-US"/>
               </w:rPr>
             </w:pPr>
-            <w:proofErr w:type="spellStart"/>
-            <w:proofErr w:type="gramStart"/>
-            <w:r>
-              <w:rPr>
-                <w:lang w:val="en-US"/>
-              </w:rPr>
-              <w:t>hermes.from</w:t>
-            </w:r>
-            <w:proofErr w:type="gramEnd"/>
-            <w:r>
-              <w:rPr>
-                <w:lang w:val="en-US"/>
-              </w:rPr>
-              <w:t>.address</w:t>
-            </w:r>
-            <w:proofErr w:type="spellEnd"/>
+            <w:r>
+              <w:rPr>
+                <w:lang w:val="en-US"/>
+              </w:rPr>
+              <w:t>hermes.from.address</w:t>
+            </w:r>
           </w:p>
         </w:tc>
         <w:tc>
@@ -7851,21 +7672,7 @@
               <w:rPr>
                 <w:lang w:val="en-US"/>
               </w:rPr>
-              <w:t xml:space="preserve">Shown as </w:t>
-            </w:r>
-            <w:proofErr w:type="spellStart"/>
-            <w:r>
-              <w:rPr>
-                <w:lang w:val="en-US"/>
-              </w:rPr>
-              <w:t>Cerebro</w:t>
-            </w:r>
-            <w:proofErr w:type="spellEnd"/>
-            <w:r>
-              <w:rPr>
-                <w:lang w:val="en-US"/>
-              </w:rPr>
-              <w:t xml:space="preserve"> lin</w:t>
+              <w:t>Shown as Cerebro lin</w:t>
             </w:r>
             <w:r>
               <w:rPr>
@@ -7895,21 +7702,7 @@
               <w:rPr>
                 <w:lang w:val="en-US"/>
               </w:rPr>
-              <w:t>{</w:t>
-            </w:r>
-            <w:proofErr w:type="spellStart"/>
-            <w:r>
-              <w:rPr>
-                <w:lang w:val="en-US"/>
-              </w:rPr>
-              <w:t>activityId</w:t>
-            </w:r>
-            <w:proofErr w:type="spellEnd"/>
-            <w:r>
-              <w:rPr>
-                <w:lang w:val="en-US"/>
-              </w:rPr>
-              <w:t>}</w:t>
+              <w:t>{activityId}</w:t>
             </w:r>
             <w:r>
               <w:rPr>
@@ -7986,21 +7779,7 @@
               <w:rPr>
                 <w:lang w:val="en-US"/>
               </w:rPr>
-              <w:t xml:space="preserve">Used as prefix when creating </w:t>
-            </w:r>
-            <w:proofErr w:type="spellStart"/>
-            <w:r>
-              <w:rPr>
-                <w:lang w:val="en-US"/>
-              </w:rPr>
-              <w:t>Cerebro</w:t>
-            </w:r>
-            <w:proofErr w:type="spellEnd"/>
-            <w:r>
-              <w:rPr>
-                <w:lang w:val="en-US"/>
-              </w:rPr>
-              <w:t xml:space="preserve"> link. </w:t>
+              <w:t xml:space="preserve">Used as prefix when creating Cerebro link. </w:t>
             </w:r>
             <w:r>
               <w:rPr>
@@ -8013,21 +7792,7 @@
                 <w:lang w:val="en-US"/>
               </w:rPr>
               <w:lastRenderedPageBreak/>
-              <w:t xml:space="preserve">cerebro.activity.url and cerebro.activity.sso.url are part of the same </w:t>
-            </w:r>
-            <w:proofErr w:type="spellStart"/>
-            <w:r>
-              <w:rPr>
-                <w:lang w:val="en-US"/>
-              </w:rPr>
-              <w:t>Cerebro</w:t>
-            </w:r>
-            <w:proofErr w:type="spellEnd"/>
-            <w:r>
-              <w:rPr>
-                <w:lang w:val="en-US"/>
-              </w:rPr>
-              <w:t xml:space="preserve"> link which is used in the digest and in the RSS feed.</w:t>
+              <w:t>cerebro.activity.url and cerebro.activity.sso.url are part of the same Cerebro link which is used in the digest and in the RSS feed.</w:t>
             </w:r>
           </w:p>
         </w:tc>
@@ -8046,16 +7811,13 @@
                 <w:lang w:val="en-US"/>
               </w:rPr>
             </w:pPr>
-            <w:proofErr w:type="spellStart"/>
-            <w:proofErr w:type="gramStart"/>
-            <w:r>
-              <w:rPr>
-                <w:lang w:val="en-US"/>
-              </w:rPr>
+            <w:r>
+              <w:rPr>
+                <w:lang w:val="en-US"/>
+              </w:rPr>
+              <w:lastRenderedPageBreak/>
               <w:t>subscription.link</w:t>
             </w:r>
-            <w:proofErr w:type="spellEnd"/>
-            <w:proofErr w:type="gramEnd"/>
           </w:p>
         </w:tc>
         <w:tc>
@@ -8078,21 +7840,7 @@
               <w:rPr>
                 <w:lang w:val="en-US"/>
               </w:rPr>
-              <w:t>-</w:t>
-            </w:r>
-            <w:proofErr w:type="spellStart"/>
-            <w:r>
-              <w:rPr>
-                <w:lang w:val="en-US"/>
-              </w:rPr>
-              <w:t>na</w:t>
-            </w:r>
-            <w:proofErr w:type="spellEnd"/>
-            <w:r>
-              <w:rPr>
-                <w:lang w:val="en-US"/>
-              </w:rPr>
-              <w:t>-</w:t>
+              <w:t>-na-</w:t>
             </w:r>
             <w:r>
               <w:rPr>
@@ -8135,16 +7883,12 @@
                 <w:lang w:val="en-US"/>
               </w:rPr>
             </w:pPr>
-            <w:proofErr w:type="spellStart"/>
-            <w:proofErr w:type="gramStart"/>
             <w:r>
               <w:rPr>
                 <w:lang w:val="en-US"/>
               </w:rPr>
               <w:t>cerebro.link</w:t>
             </w:r>
-            <w:proofErr w:type="spellEnd"/>
-            <w:proofErr w:type="gramEnd"/>
           </w:p>
         </w:tc>
         <w:tc>
@@ -8216,22 +7960,12 @@
                 <w:lang w:val="en-US"/>
               </w:rPr>
             </w:pPr>
-            <w:proofErr w:type="spellStart"/>
-            <w:proofErr w:type="gramStart"/>
-            <w:r>
-              <w:rPr>
-                <w:lang w:val="en-US"/>
-              </w:rPr>
-              <w:t>arbiter.maxage</w:t>
-            </w:r>
-            <w:proofErr w:type="gramEnd"/>
-            <w:r>
-              <w:rPr>
-                <w:lang w:val="en-US"/>
-              </w:rPr>
-              <w:t>.days</w:t>
-            </w:r>
-            <w:proofErr w:type="spellEnd"/>
+            <w:r>
+              <w:rPr>
+                <w:lang w:val="en-US"/>
+              </w:rPr>
+              <w:t>arbiter.maxage.days</w:t>
+            </w:r>
           </w:p>
         </w:tc>
         <w:tc>
@@ -8303,22 +8037,12 @@
                 <w:lang w:val="en-US"/>
               </w:rPr>
             </w:pPr>
-            <w:proofErr w:type="spellStart"/>
-            <w:proofErr w:type="gramStart"/>
-            <w:r>
-              <w:rPr>
-                <w:lang w:val="en-US"/>
-              </w:rPr>
-              <w:t>arbiter.cleanup</w:t>
-            </w:r>
-            <w:proofErr w:type="gramEnd"/>
-            <w:r>
-              <w:rPr>
-                <w:lang w:val="en-US"/>
-              </w:rPr>
-              <w:t>.hours</w:t>
-            </w:r>
-            <w:proofErr w:type="spellEnd"/>
+            <w:r>
+              <w:rPr>
+                <w:lang w:val="en-US"/>
+              </w:rPr>
+              <w:t>arbiter.cleanup.hours</w:t>
+            </w:r>
           </w:p>
         </w:tc>
         <w:tc>
@@ -8396,20 +8120,11 @@
                 <w:lang w:val="en-US"/>
               </w:rPr>
             </w:pPr>
-            <w:proofErr w:type="spellStart"/>
-            <w:proofErr w:type="gramStart"/>
-            <w:r>
-              <w:rPr>
-                <w:lang w:val="en-US"/>
-              </w:rPr>
-              <w:t>arbiter.cleanup</w:t>
-            </w:r>
-            <w:proofErr w:type="gramEnd"/>
-            <w:r>
-              <w:rPr>
-                <w:lang w:val="en-US"/>
-              </w:rPr>
-              <w:t>.</w:t>
+            <w:r>
+              <w:rPr>
+                <w:lang w:val="en-US"/>
+              </w:rPr>
+              <w:t>arbiter.cleanup.</w:t>
             </w:r>
             <w:r>
               <w:rPr>
@@ -8417,7 +8132,6 @@
               </w:rPr>
               <w:t>minutes</w:t>
             </w:r>
-            <w:proofErr w:type="spellEnd"/>
           </w:p>
         </w:tc>
         <w:tc>
@@ -8471,22 +8185,12 @@
                 <w:lang w:val="en-US"/>
               </w:rPr>
             </w:pPr>
-            <w:proofErr w:type="spellStart"/>
-            <w:proofErr w:type="gramStart"/>
-            <w:r>
-              <w:rPr>
-                <w:lang w:val="en-US"/>
-              </w:rPr>
-              <w:t>deliverylog.maxage</w:t>
-            </w:r>
-            <w:proofErr w:type="gramEnd"/>
-            <w:r>
-              <w:rPr>
-                <w:lang w:val="en-US"/>
-              </w:rPr>
-              <w:t>.months</w:t>
-            </w:r>
-            <w:proofErr w:type="spellEnd"/>
+            <w:r>
+              <w:rPr>
+                <w:lang w:val="en-US"/>
+              </w:rPr>
+              <w:t>deliverylog.maxage.months</w:t>
+            </w:r>
           </w:p>
         </w:tc>
         <w:tc>
@@ -8564,22 +8268,12 @@
                 <w:lang w:val="en-US"/>
               </w:rPr>
             </w:pPr>
-            <w:proofErr w:type="spellStart"/>
-            <w:proofErr w:type="gramStart"/>
-            <w:r>
-              <w:rPr>
-                <w:lang w:val="en-US"/>
-              </w:rPr>
-              <w:t>deliverylog.cleanup</w:t>
-            </w:r>
-            <w:proofErr w:type="gramEnd"/>
-            <w:r>
-              <w:rPr>
-                <w:lang w:val="en-US"/>
-              </w:rPr>
-              <w:t>.hours</w:t>
-            </w:r>
-            <w:proofErr w:type="spellEnd"/>
+            <w:r>
+              <w:rPr>
+                <w:lang w:val="en-US"/>
+              </w:rPr>
+              <w:t>deliverylog.cleanup.hours</w:t>
+            </w:r>
           </w:p>
         </w:tc>
         <w:tc>
@@ -8633,20 +8327,11 @@
                 <w:lang w:val="en-US"/>
               </w:rPr>
             </w:pPr>
-            <w:proofErr w:type="spellStart"/>
-            <w:proofErr w:type="gramStart"/>
-            <w:r>
-              <w:rPr>
-                <w:lang w:val="en-US"/>
-              </w:rPr>
-              <w:t>deliverylog.cleanup</w:t>
-            </w:r>
-            <w:proofErr w:type="gramEnd"/>
-            <w:r>
-              <w:rPr>
-                <w:lang w:val="en-US"/>
-              </w:rPr>
-              <w:t>.</w:t>
+            <w:r>
+              <w:rPr>
+                <w:lang w:val="en-US"/>
+              </w:rPr>
+              <w:t>deliverylog.cleanup.</w:t>
             </w:r>
             <w:r>
               <w:rPr>
@@ -8654,7 +8339,6 @@
               </w:rPr>
               <w:t>minutes</w:t>
             </w:r>
-            <w:proofErr w:type="spellEnd"/>
           </w:p>
         </w:tc>
         <w:tc>
@@ -8708,22 +8392,12 @@
                 <w:lang w:val="en-US"/>
               </w:rPr>
             </w:pPr>
-            <w:proofErr w:type="spellStart"/>
-            <w:proofErr w:type="gramStart"/>
-            <w:r>
-              <w:rPr>
-                <w:lang w:val="en-US"/>
-              </w:rPr>
-              <w:t>oldevents.maxage</w:t>
-            </w:r>
-            <w:proofErr w:type="gramEnd"/>
-            <w:r>
-              <w:rPr>
-                <w:lang w:val="en-US"/>
-              </w:rPr>
-              <w:t>.months</w:t>
-            </w:r>
-            <w:proofErr w:type="spellEnd"/>
+            <w:r>
+              <w:rPr>
+                <w:lang w:val="en-US"/>
+              </w:rPr>
+              <w:t>oldevents.maxage.months</w:t>
+            </w:r>
           </w:p>
         </w:tc>
         <w:tc>
@@ -8777,22 +8451,12 @@
                 <w:lang w:val="en-US"/>
               </w:rPr>
             </w:pPr>
-            <w:proofErr w:type="spellStart"/>
-            <w:proofErr w:type="gramStart"/>
-            <w:r>
-              <w:rPr>
-                <w:lang w:val="en-US"/>
-              </w:rPr>
-              <w:t>oldevents.cleanup</w:t>
-            </w:r>
-            <w:proofErr w:type="gramEnd"/>
-            <w:r>
-              <w:rPr>
-                <w:lang w:val="en-US"/>
-              </w:rPr>
-              <w:t>.hours</w:t>
-            </w:r>
-            <w:proofErr w:type="spellEnd"/>
+            <w:r>
+              <w:rPr>
+                <w:lang w:val="en-US"/>
+              </w:rPr>
+              <w:t>oldevents.cleanup.hours</w:t>
+            </w:r>
           </w:p>
         </w:tc>
         <w:tc>
@@ -8846,20 +8510,11 @@
                 <w:lang w:val="en-US"/>
               </w:rPr>
             </w:pPr>
-            <w:proofErr w:type="spellStart"/>
-            <w:proofErr w:type="gramStart"/>
-            <w:r>
-              <w:rPr>
-                <w:lang w:val="en-US"/>
-              </w:rPr>
-              <w:t>oldevents.cleanup</w:t>
-            </w:r>
-            <w:proofErr w:type="gramEnd"/>
-            <w:r>
-              <w:rPr>
-                <w:lang w:val="en-US"/>
-              </w:rPr>
-              <w:t>.</w:t>
+            <w:r>
+              <w:rPr>
+                <w:lang w:val="en-US"/>
+              </w:rPr>
+              <w:t>oldevents.cleanup.</w:t>
             </w:r>
             <w:r>
               <w:rPr>
@@ -8867,7 +8522,6 @@
               </w:rPr>
               <w:t>minutes</w:t>
             </w:r>
-            <w:proofErr w:type="spellEnd"/>
           </w:p>
         </w:tc>
         <w:tc>
@@ -8921,22 +8575,12 @@
                 <w:lang w:val="en-US"/>
               </w:rPr>
             </w:pPr>
-            <w:proofErr w:type="spellStart"/>
-            <w:proofErr w:type="gramStart"/>
-            <w:r>
-              <w:rPr>
-                <w:lang w:val="en-US"/>
-              </w:rPr>
-              <w:t>reload.schedule</w:t>
-            </w:r>
-            <w:proofErr w:type="gramEnd"/>
-            <w:r>
-              <w:rPr>
-                <w:lang w:val="en-US"/>
-              </w:rPr>
-              <w:t>.hours</w:t>
-            </w:r>
-            <w:proofErr w:type="spellEnd"/>
+            <w:r>
+              <w:rPr>
+                <w:lang w:val="en-US"/>
+              </w:rPr>
+              <w:t>reload.schedule.hours</w:t>
+            </w:r>
           </w:p>
         </w:tc>
         <w:tc>
@@ -8997,20 +8641,12 @@
                 <w:lang w:val="en-US"/>
               </w:rPr>
             </w:pPr>
-            <w:proofErr w:type="spellStart"/>
-            <w:proofErr w:type="gramStart"/>
-            <w:r>
-              <w:rPr>
-                <w:lang w:val="en-US"/>
-              </w:rPr>
-              <w:t>reload.schedule</w:t>
-            </w:r>
-            <w:proofErr w:type="gramEnd"/>
-            <w:r>
-              <w:rPr>
-                <w:lang w:val="en-US"/>
-              </w:rPr>
-              <w:t>.</w:t>
+            <w:r>
+              <w:rPr>
+                <w:lang w:val="en-US"/>
+              </w:rPr>
+              <w:lastRenderedPageBreak/>
+              <w:t>reload.schedule.</w:t>
             </w:r>
             <w:r>
               <w:rPr>
@@ -9018,7 +8654,6 @@
               </w:rPr>
               <w:t>minutes</w:t>
             </w:r>
-            <w:proofErr w:type="spellEnd"/>
           </w:p>
         </w:tc>
         <w:tc>
@@ -9078,8 +8713,6 @@
                 <w:lang w:val="en-US"/>
               </w:rPr>
             </w:pPr>
-            <w:proofErr w:type="spellStart"/>
-            <w:proofErr w:type="gramStart"/>
             <w:r>
               <w:rPr>
                 <w:lang w:val="en-US"/>
@@ -9090,16 +8723,8 @@
               <w:rPr>
                 <w:lang w:val="en-US"/>
               </w:rPr>
-              <w:t>digest.schedule</w:t>
-            </w:r>
-            <w:proofErr w:type="gramEnd"/>
-            <w:r>
-              <w:rPr>
-                <w:lang w:val="en-US"/>
-              </w:rPr>
-              <w:t>.hours</w:t>
-            </w:r>
-            <w:proofErr w:type="spellEnd"/>
+              <w:t>digest.schedule.hours</w:t>
+            </w:r>
           </w:p>
         </w:tc>
         <w:tc>
@@ -9225,8 +8850,6 @@
                 <w:lang w:val="en-US"/>
               </w:rPr>
             </w:pPr>
-            <w:proofErr w:type="spellStart"/>
-            <w:proofErr w:type="gramStart"/>
             <w:r>
               <w:rPr>
                 <w:lang w:val="en-US"/>
@@ -9237,14 +8860,7 @@
               <w:rPr>
                 <w:lang w:val="en-US"/>
               </w:rPr>
-              <w:t>digest.schedule</w:t>
-            </w:r>
-            <w:proofErr w:type="gramEnd"/>
-            <w:r>
-              <w:rPr>
-                <w:lang w:val="en-US"/>
-              </w:rPr>
-              <w:t>.</w:t>
+              <w:t>digest.schedule.</w:t>
             </w:r>
             <w:r>
               <w:rPr>
@@ -9252,7 +8868,6 @@
               </w:rPr>
               <w:t>minutes</w:t>
             </w:r>
-            <w:proofErr w:type="spellEnd"/>
           </w:p>
         </w:tc>
         <w:tc>
@@ -9318,8 +8933,6 @@
                 <w:lang w:val="en-US"/>
               </w:rPr>
             </w:pPr>
-            <w:proofErr w:type="spellStart"/>
-            <w:proofErr w:type="gramStart"/>
             <w:r>
               <w:rPr>
                 <w:lang w:val="en-US"/>
@@ -9330,16 +8943,8 @@
               <w:rPr>
                 <w:lang w:val="en-US"/>
               </w:rPr>
-              <w:t>digest.schedule</w:t>
-            </w:r>
-            <w:proofErr w:type="gramEnd"/>
-            <w:r>
-              <w:rPr>
-                <w:lang w:val="en-US"/>
-              </w:rPr>
-              <w:t>.dayofweek</w:t>
-            </w:r>
-            <w:proofErr w:type="spellEnd"/>
+              <w:t>digest.schedule.dayofweek</w:t>
+            </w:r>
           </w:p>
         </w:tc>
         <w:tc>
@@ -9405,8 +9010,6 @@
                 <w:lang w:val="en-US"/>
               </w:rPr>
             </w:pPr>
-            <w:proofErr w:type="spellStart"/>
-            <w:proofErr w:type="gramStart"/>
             <w:r>
               <w:rPr>
                 <w:lang w:val="en-US"/>
@@ -9417,16 +9020,8 @@
               <w:rPr>
                 <w:lang w:val="en-US"/>
               </w:rPr>
-              <w:t>digest.schedule</w:t>
-            </w:r>
-            <w:proofErr w:type="gramEnd"/>
-            <w:r>
-              <w:rPr>
-                <w:lang w:val="en-US"/>
-              </w:rPr>
-              <w:t>.dayofmonth</w:t>
-            </w:r>
-            <w:proofErr w:type="spellEnd"/>
+              <w:t>digest.schedule.dayofmonth</w:t>
+            </w:r>
           </w:p>
         </w:tc>
         <w:tc>
@@ -9480,22 +9075,12 @@
                 <w:lang w:val="en-US"/>
               </w:rPr>
             </w:pPr>
-            <w:proofErr w:type="spellStart"/>
-            <w:proofErr w:type="gramStart"/>
-            <w:r>
-              <w:rPr>
-                <w:lang w:val="en-US"/>
-              </w:rPr>
-              <w:t>default.am.delivery</w:t>
-            </w:r>
-            <w:proofErr w:type="gramEnd"/>
-            <w:r>
-              <w:rPr>
-                <w:lang w:val="en-US"/>
-              </w:rPr>
-              <w:t>.zh</w:t>
-            </w:r>
-            <w:proofErr w:type="spellEnd"/>
+            <w:r>
+              <w:rPr>
+                <w:lang w:val="en-US"/>
+              </w:rPr>
+              <w:t>default.am.delivery.zh</w:t>
+            </w:r>
           </w:p>
         </w:tc>
         <w:tc>
@@ -9552,29 +9137,7 @@
         <w:rPr>
           <w:lang w:val="en-US"/>
         </w:rPr>
-        <w:t>For example, when day of week is required, "*" will also be accepted, meaning "every day of the week", as well as "</w:t>
-      </w:r>
-      <w:proofErr w:type="spellStart"/>
-      <w:proofErr w:type="gramStart"/>
-      <w:r>
-        <w:rPr>
-          <w:lang w:val="en-US"/>
-        </w:rPr>
-        <w:t>Mon,Tue</w:t>
-      </w:r>
-      <w:proofErr w:type="gramEnd"/>
-      <w:r>
-        <w:rPr>
-          <w:lang w:val="en-US"/>
-        </w:rPr>
-        <w:t>,Wed</w:t>
-      </w:r>
-      <w:proofErr w:type="spellEnd"/>
-      <w:r>
-        <w:rPr>
-          <w:lang w:val="en-US"/>
-        </w:rPr>
-        <w:t>" can be entered as well. Similarly</w:t>
+        <w:t>For example, when day of week is required, "*" will also be accepted, meaning "every day of the week", as well as "Mon,Tue,Wed" can be entered as well. Similarly</w:t>
       </w:r>
       <w:r>
         <w:rPr>
@@ -9771,14 +9334,12 @@
                 <w:lang w:val="en-US"/>
               </w:rPr>
             </w:pPr>
-            <w:proofErr w:type="spellStart"/>
             <w:r>
               <w:rPr>
                 <w:lang w:val="en-US"/>
               </w:rPr>
               <w:t>hermes.env</w:t>
             </w:r>
-            <w:proofErr w:type="spellEnd"/>
           </w:p>
         </w:tc>
         <w:tc>
@@ -9811,22 +9372,12 @@
                 <w:lang w:val="en-US"/>
               </w:rPr>
             </w:pPr>
-            <w:proofErr w:type="spellStart"/>
-            <w:proofErr w:type="gramStart"/>
-            <w:r>
-              <w:rPr>
-                <w:lang w:val="en-US"/>
-              </w:rPr>
-              <w:t>hermes.technical</w:t>
-            </w:r>
-            <w:proofErr w:type="gramEnd"/>
-            <w:r>
-              <w:rPr>
-                <w:lang w:val="en-US"/>
-              </w:rPr>
-              <w:t>.user</w:t>
-            </w:r>
-            <w:proofErr w:type="spellEnd"/>
+            <w:r>
+              <w:rPr>
+                <w:lang w:val="en-US"/>
+              </w:rPr>
+              <w:t>hermes.technical.user</w:t>
+            </w:r>
           </w:p>
         </w:tc>
         <w:tc>
@@ -9859,22 +9410,12 @@
                 <w:lang w:val="en-US"/>
               </w:rPr>
             </w:pPr>
-            <w:proofErr w:type="spellStart"/>
-            <w:proofErr w:type="gramStart"/>
-            <w:r>
-              <w:rPr>
-                <w:lang w:val="en-US"/>
-              </w:rPr>
-              <w:t>hermes.from</w:t>
-            </w:r>
-            <w:proofErr w:type="gramEnd"/>
-            <w:r>
-              <w:rPr>
-                <w:lang w:val="en-US"/>
-              </w:rPr>
-              <w:t>.address</w:t>
-            </w:r>
-            <w:proofErr w:type="spellEnd"/>
+            <w:r>
+              <w:rPr>
+                <w:lang w:val="en-US"/>
+              </w:rPr>
+              <w:t>hermes.from.address</w:t>
+            </w:r>
           </w:p>
         </w:tc>
         <w:tc>
@@ -9907,22 +9448,12 @@
                 <w:lang w:val="en-US"/>
               </w:rPr>
             </w:pPr>
-            <w:proofErr w:type="spellStart"/>
-            <w:proofErr w:type="gramStart"/>
-            <w:r>
-              <w:rPr>
-                <w:lang w:val="en-US"/>
-              </w:rPr>
-              <w:t>default.am.delivery</w:t>
-            </w:r>
-            <w:proofErr w:type="gramEnd"/>
-            <w:r>
-              <w:rPr>
-                <w:lang w:val="en-US"/>
-              </w:rPr>
-              <w:t>.zh</w:t>
-            </w:r>
-            <w:proofErr w:type="spellEnd"/>
+            <w:r>
+              <w:rPr>
+                <w:lang w:val="en-US"/>
+              </w:rPr>
+              <w:t>default.am.delivery.zh</w:t>
+            </w:r>
           </w:p>
         </w:tc>
         <w:tc>
@@ -9955,22 +9486,12 @@
                 <w:lang w:val="en-US"/>
               </w:rPr>
             </w:pPr>
-            <w:proofErr w:type="spellStart"/>
-            <w:proofErr w:type="gramStart"/>
-            <w:r>
-              <w:rPr>
-                <w:lang w:val="en-US"/>
-              </w:rPr>
-              <w:t>arbiter.maxage</w:t>
-            </w:r>
-            <w:proofErr w:type="gramEnd"/>
-            <w:r>
-              <w:rPr>
-                <w:lang w:val="en-US"/>
-              </w:rPr>
-              <w:t>.days</w:t>
-            </w:r>
-            <w:proofErr w:type="spellEnd"/>
+            <w:r>
+              <w:rPr>
+                <w:lang w:val="en-US"/>
+              </w:rPr>
+              <w:t>arbiter.maxage.days</w:t>
+            </w:r>
           </w:p>
         </w:tc>
         <w:tc>
@@ -10003,22 +9524,12 @@
                 <w:lang w:val="en-US"/>
               </w:rPr>
             </w:pPr>
-            <w:proofErr w:type="spellStart"/>
-            <w:proofErr w:type="gramStart"/>
-            <w:r>
-              <w:rPr>
-                <w:lang w:val="en-US"/>
-              </w:rPr>
-              <w:t>arbiter.cleanup</w:t>
-            </w:r>
-            <w:proofErr w:type="gramEnd"/>
-            <w:r>
-              <w:rPr>
-                <w:lang w:val="en-US"/>
-              </w:rPr>
-              <w:t>.hours</w:t>
-            </w:r>
-            <w:proofErr w:type="spellEnd"/>
+            <w:r>
+              <w:rPr>
+                <w:lang w:val="en-US"/>
+              </w:rPr>
+              <w:t>arbiter.cleanup.hours</w:t>
+            </w:r>
           </w:p>
         </w:tc>
         <w:tc>
@@ -10051,20 +9562,11 @@
                 <w:lang w:val="en-US"/>
               </w:rPr>
             </w:pPr>
-            <w:proofErr w:type="spellStart"/>
-            <w:proofErr w:type="gramStart"/>
-            <w:r>
-              <w:rPr>
-                <w:lang w:val="en-US"/>
-              </w:rPr>
-              <w:t>arbiter.cleanup</w:t>
-            </w:r>
-            <w:proofErr w:type="gramEnd"/>
-            <w:r>
-              <w:rPr>
-                <w:lang w:val="en-US"/>
-              </w:rPr>
-              <w:t>.</w:t>
+            <w:r>
+              <w:rPr>
+                <w:lang w:val="en-US"/>
+              </w:rPr>
+              <w:t>arbiter.cleanup.</w:t>
             </w:r>
             <w:r>
               <w:rPr>
@@ -10072,7 +9574,6 @@
               </w:rPr>
               <w:t>minutes</w:t>
             </w:r>
-            <w:proofErr w:type="spellEnd"/>
           </w:p>
         </w:tc>
         <w:tc>
@@ -10105,22 +9606,12 @@
                 <w:lang w:val="en-US"/>
               </w:rPr>
             </w:pPr>
-            <w:proofErr w:type="spellStart"/>
-            <w:proofErr w:type="gramStart"/>
-            <w:r>
-              <w:rPr>
-                <w:lang w:val="en-US"/>
-              </w:rPr>
-              <w:t>deliverylog.maxage</w:t>
-            </w:r>
-            <w:proofErr w:type="gramEnd"/>
-            <w:r>
-              <w:rPr>
-                <w:lang w:val="en-US"/>
-              </w:rPr>
-              <w:t>.months</w:t>
-            </w:r>
-            <w:proofErr w:type="spellEnd"/>
+            <w:r>
+              <w:rPr>
+                <w:lang w:val="en-US"/>
+              </w:rPr>
+              <w:t>deliverylog.maxage.months</w:t>
+            </w:r>
           </w:p>
         </w:tc>
         <w:tc>
@@ -10153,22 +9644,12 @@
                 <w:lang w:val="en-US"/>
               </w:rPr>
             </w:pPr>
-            <w:proofErr w:type="spellStart"/>
-            <w:proofErr w:type="gramStart"/>
-            <w:r>
-              <w:rPr>
-                <w:lang w:val="en-US"/>
-              </w:rPr>
-              <w:t>deliverylog.cleanup</w:t>
-            </w:r>
-            <w:proofErr w:type="gramEnd"/>
-            <w:r>
-              <w:rPr>
-                <w:lang w:val="en-US"/>
-              </w:rPr>
-              <w:t>.hours</w:t>
-            </w:r>
-            <w:proofErr w:type="spellEnd"/>
+            <w:r>
+              <w:rPr>
+                <w:lang w:val="en-US"/>
+              </w:rPr>
+              <w:t>deliverylog.cleanup.hours</w:t>
+            </w:r>
           </w:p>
         </w:tc>
         <w:tc>
@@ -10201,20 +9682,11 @@
                 <w:lang w:val="en-US"/>
               </w:rPr>
             </w:pPr>
-            <w:proofErr w:type="spellStart"/>
-            <w:proofErr w:type="gramStart"/>
-            <w:r>
-              <w:rPr>
-                <w:lang w:val="en-US"/>
-              </w:rPr>
-              <w:t>deliverylog.cleanup</w:t>
-            </w:r>
-            <w:proofErr w:type="gramEnd"/>
-            <w:r>
-              <w:rPr>
-                <w:lang w:val="en-US"/>
-              </w:rPr>
-              <w:t>.</w:t>
+            <w:r>
+              <w:rPr>
+                <w:lang w:val="en-US"/>
+              </w:rPr>
+              <w:t>deliverylog.cleanup.</w:t>
             </w:r>
             <w:r>
               <w:rPr>
@@ -10222,7 +9694,6 @@
               </w:rPr>
               <w:t>minutes</w:t>
             </w:r>
-            <w:proofErr w:type="spellEnd"/>
           </w:p>
         </w:tc>
         <w:tc>
@@ -10255,22 +9726,12 @@
                 <w:lang w:val="en-US"/>
               </w:rPr>
             </w:pPr>
-            <w:proofErr w:type="spellStart"/>
-            <w:proofErr w:type="gramStart"/>
-            <w:r>
-              <w:rPr>
-                <w:lang w:val="en-US"/>
-              </w:rPr>
-              <w:t>oldevents.maxage</w:t>
-            </w:r>
-            <w:proofErr w:type="gramEnd"/>
-            <w:r>
-              <w:rPr>
-                <w:lang w:val="en-US"/>
-              </w:rPr>
-              <w:t>.months</w:t>
-            </w:r>
-            <w:proofErr w:type="spellEnd"/>
+            <w:r>
+              <w:rPr>
+                <w:lang w:val="en-US"/>
+              </w:rPr>
+              <w:t>oldevents.maxage.months</w:t>
+            </w:r>
           </w:p>
         </w:tc>
         <w:tc>
@@ -10303,22 +9764,12 @@
                 <w:lang w:val="en-US"/>
               </w:rPr>
             </w:pPr>
-            <w:proofErr w:type="spellStart"/>
-            <w:proofErr w:type="gramStart"/>
-            <w:r>
-              <w:rPr>
-                <w:lang w:val="en-US"/>
-              </w:rPr>
-              <w:t>oldevents.cleanup</w:t>
-            </w:r>
-            <w:proofErr w:type="gramEnd"/>
-            <w:r>
-              <w:rPr>
-                <w:lang w:val="en-US"/>
-              </w:rPr>
-              <w:t>.hours</w:t>
-            </w:r>
-            <w:proofErr w:type="spellEnd"/>
+            <w:r>
+              <w:rPr>
+                <w:lang w:val="en-US"/>
+              </w:rPr>
+              <w:t>oldevents.cleanup.hours</w:t>
+            </w:r>
           </w:p>
         </w:tc>
         <w:tc>
@@ -10351,20 +9802,11 @@
                 <w:lang w:val="en-US"/>
               </w:rPr>
             </w:pPr>
-            <w:proofErr w:type="spellStart"/>
-            <w:proofErr w:type="gramStart"/>
-            <w:r>
-              <w:rPr>
-                <w:lang w:val="en-US"/>
-              </w:rPr>
-              <w:t>oldevents.cleanup</w:t>
-            </w:r>
-            <w:proofErr w:type="gramEnd"/>
-            <w:r>
-              <w:rPr>
-                <w:lang w:val="en-US"/>
-              </w:rPr>
-              <w:t>.</w:t>
+            <w:r>
+              <w:rPr>
+                <w:lang w:val="en-US"/>
+              </w:rPr>
+              <w:t>oldevents.cleanup.</w:t>
             </w:r>
             <w:r>
               <w:rPr>
@@ -10372,7 +9814,6 @@
               </w:rPr>
               <w:t>minutes</w:t>
             </w:r>
-            <w:proofErr w:type="spellEnd"/>
           </w:p>
         </w:tc>
         <w:tc>
@@ -10405,22 +9846,12 @@
                 <w:lang w:val="en-US"/>
               </w:rPr>
             </w:pPr>
-            <w:proofErr w:type="spellStart"/>
-            <w:proofErr w:type="gramStart"/>
-            <w:r>
-              <w:rPr>
-                <w:lang w:val="en-US"/>
-              </w:rPr>
-              <w:t>reload.schedule</w:t>
-            </w:r>
-            <w:proofErr w:type="gramEnd"/>
-            <w:r>
-              <w:rPr>
-                <w:lang w:val="en-US"/>
-              </w:rPr>
-              <w:t>.hours</w:t>
-            </w:r>
-            <w:proofErr w:type="spellEnd"/>
+            <w:r>
+              <w:rPr>
+                <w:lang w:val="en-US"/>
+              </w:rPr>
+              <w:t>reload.schedule.hours</w:t>
+            </w:r>
           </w:p>
         </w:tc>
         <w:tc>
@@ -10453,20 +9884,11 @@
                 <w:lang w:val="en-US"/>
               </w:rPr>
             </w:pPr>
-            <w:proofErr w:type="spellStart"/>
-            <w:proofErr w:type="gramStart"/>
-            <w:r>
-              <w:rPr>
-                <w:lang w:val="en-US"/>
-              </w:rPr>
-              <w:t>reload.schedule</w:t>
-            </w:r>
-            <w:proofErr w:type="gramEnd"/>
-            <w:r>
-              <w:rPr>
-                <w:lang w:val="en-US"/>
-              </w:rPr>
-              <w:t>.</w:t>
+            <w:r>
+              <w:rPr>
+                <w:lang w:val="en-US"/>
+              </w:rPr>
+              <w:t>reload.schedule.</w:t>
             </w:r>
             <w:r>
               <w:rPr>
@@ -10474,7 +9896,6 @@
               </w:rPr>
               <w:t>minutes</w:t>
             </w:r>
-            <w:proofErr w:type="spellEnd"/>
           </w:p>
         </w:tc>
         <w:tc>
@@ -10507,22 +9928,12 @@
                 <w:lang w:val="en-US"/>
               </w:rPr>
             </w:pPr>
-            <w:proofErr w:type="spellStart"/>
-            <w:proofErr w:type="gramStart"/>
-            <w:r>
-              <w:rPr>
-                <w:lang w:val="en-US"/>
-              </w:rPr>
-              <w:t>dailydigest.schedule</w:t>
-            </w:r>
-            <w:proofErr w:type="gramEnd"/>
-            <w:r>
-              <w:rPr>
-                <w:lang w:val="en-US"/>
-              </w:rPr>
-              <w:t>.hours</w:t>
-            </w:r>
-            <w:proofErr w:type="spellEnd"/>
+            <w:r>
+              <w:rPr>
+                <w:lang w:val="en-US"/>
+              </w:rPr>
+              <w:t>dailydigest.schedule.hours</w:t>
+            </w:r>
           </w:p>
         </w:tc>
         <w:tc>
@@ -10555,20 +9966,11 @@
                 <w:lang w:val="en-US"/>
               </w:rPr>
             </w:pPr>
-            <w:proofErr w:type="spellStart"/>
-            <w:proofErr w:type="gramStart"/>
-            <w:r>
-              <w:rPr>
-                <w:lang w:val="en-US"/>
-              </w:rPr>
-              <w:t>dailydigest.schedule</w:t>
-            </w:r>
-            <w:proofErr w:type="gramEnd"/>
-            <w:r>
-              <w:rPr>
-                <w:lang w:val="en-US"/>
-              </w:rPr>
-              <w:t>.</w:t>
+            <w:r>
+              <w:rPr>
+                <w:lang w:val="en-US"/>
+              </w:rPr>
+              <w:t>dailydigest.schedule.</w:t>
             </w:r>
             <w:r>
               <w:rPr>
@@ -10576,7 +9978,6 @@
               </w:rPr>
               <w:t>minutes</w:t>
             </w:r>
-            <w:proofErr w:type="spellEnd"/>
           </w:p>
         </w:tc>
         <w:tc>
@@ -10609,22 +10010,12 @@
                 <w:lang w:val="en-US"/>
               </w:rPr>
             </w:pPr>
-            <w:proofErr w:type="spellStart"/>
-            <w:proofErr w:type="gramStart"/>
-            <w:r>
-              <w:rPr>
-                <w:lang w:val="en-US"/>
-              </w:rPr>
-              <w:t>weeklydigest.schedule</w:t>
-            </w:r>
-            <w:proofErr w:type="gramEnd"/>
-            <w:r>
-              <w:rPr>
-                <w:lang w:val="en-US"/>
-              </w:rPr>
-              <w:t>.dayofweek</w:t>
-            </w:r>
-            <w:proofErr w:type="spellEnd"/>
+            <w:r>
+              <w:rPr>
+                <w:lang w:val="en-US"/>
+              </w:rPr>
+              <w:t>weeklydigest.schedule.dayofweek</w:t>
+            </w:r>
           </w:p>
         </w:tc>
         <w:tc>
@@ -10657,22 +10048,12 @@
                 <w:lang w:val="en-US"/>
               </w:rPr>
             </w:pPr>
-            <w:proofErr w:type="spellStart"/>
-            <w:proofErr w:type="gramStart"/>
-            <w:r>
-              <w:rPr>
-                <w:lang w:val="en-US"/>
-              </w:rPr>
-              <w:t>weeklydigest.schedule</w:t>
-            </w:r>
-            <w:proofErr w:type="gramEnd"/>
-            <w:r>
-              <w:rPr>
-                <w:lang w:val="en-US"/>
-              </w:rPr>
-              <w:t>.hours</w:t>
-            </w:r>
-            <w:proofErr w:type="spellEnd"/>
+            <w:r>
+              <w:rPr>
+                <w:lang w:val="en-US"/>
+              </w:rPr>
+              <w:t>weeklydigest.schedule.hours</w:t>
+            </w:r>
           </w:p>
         </w:tc>
         <w:tc>
@@ -10705,22 +10086,12 @@
                 <w:lang w:val="en-US"/>
               </w:rPr>
             </w:pPr>
-            <w:proofErr w:type="spellStart"/>
-            <w:proofErr w:type="gramStart"/>
-            <w:r>
-              <w:rPr>
-                <w:lang w:val="en-US"/>
-              </w:rPr>
-              <w:t>weeklydigest.schedule</w:t>
-            </w:r>
-            <w:proofErr w:type="gramEnd"/>
-            <w:r>
-              <w:rPr>
-                <w:lang w:val="en-US"/>
-              </w:rPr>
-              <w:t>.minutes</w:t>
-            </w:r>
-            <w:proofErr w:type="spellEnd"/>
+            <w:r>
+              <w:rPr>
+                <w:lang w:val="en-US"/>
+              </w:rPr>
+              <w:t>weeklydigest.schedule.minutes</w:t>
+            </w:r>
           </w:p>
         </w:tc>
         <w:tc>
@@ -10753,22 +10124,12 @@
                 <w:lang w:val="en-US"/>
               </w:rPr>
             </w:pPr>
-            <w:proofErr w:type="spellStart"/>
-            <w:proofErr w:type="gramStart"/>
-            <w:r>
-              <w:rPr>
-                <w:lang w:val="en-US"/>
-              </w:rPr>
-              <w:t>monthlydigest.schedule</w:t>
-            </w:r>
-            <w:proofErr w:type="gramEnd"/>
-            <w:r>
-              <w:rPr>
-                <w:lang w:val="en-US"/>
-              </w:rPr>
-              <w:t>.dayofmonth</w:t>
-            </w:r>
-            <w:proofErr w:type="spellEnd"/>
+            <w:r>
+              <w:rPr>
+                <w:lang w:val="en-US"/>
+              </w:rPr>
+              <w:t>monthlydigest.schedule.dayofmonth</w:t>
+            </w:r>
           </w:p>
         </w:tc>
         <w:tc>
@@ -10801,22 +10162,12 @@
                 <w:lang w:val="en-US"/>
               </w:rPr>
             </w:pPr>
-            <w:proofErr w:type="spellStart"/>
-            <w:proofErr w:type="gramStart"/>
-            <w:r>
-              <w:rPr>
-                <w:lang w:val="en-US"/>
-              </w:rPr>
-              <w:t>monthlydigest.schedule</w:t>
-            </w:r>
-            <w:proofErr w:type="gramEnd"/>
-            <w:r>
-              <w:rPr>
-                <w:lang w:val="en-US"/>
-              </w:rPr>
-              <w:t>.hours</w:t>
-            </w:r>
-            <w:proofErr w:type="spellEnd"/>
+            <w:r>
+              <w:rPr>
+                <w:lang w:val="en-US"/>
+              </w:rPr>
+              <w:t>monthlydigest.schedule.hours</w:t>
+            </w:r>
           </w:p>
         </w:tc>
         <w:tc>
@@ -10849,22 +10200,12 @@
                 <w:lang w:val="en-US"/>
               </w:rPr>
             </w:pPr>
-            <w:proofErr w:type="spellStart"/>
-            <w:proofErr w:type="gramStart"/>
-            <w:r>
-              <w:rPr>
-                <w:lang w:val="en-US"/>
-              </w:rPr>
-              <w:t>monthlydigest.schedule</w:t>
-            </w:r>
-            <w:proofErr w:type="gramEnd"/>
-            <w:r>
-              <w:rPr>
-                <w:lang w:val="en-US"/>
-              </w:rPr>
-              <w:t>.minutes</w:t>
-            </w:r>
-            <w:proofErr w:type="spellEnd"/>
+            <w:r>
+              <w:rPr>
+                <w:lang w:val="en-US"/>
+              </w:rPr>
+              <w:t>monthlydigest.schedule.minutes</w:t>
+            </w:r>
           </w:p>
         </w:tc>
         <w:tc>
@@ -10897,16 +10238,12 @@
                 <w:lang w:val="en-US"/>
               </w:rPr>
             </w:pPr>
-            <w:proofErr w:type="spellStart"/>
-            <w:proofErr w:type="gramStart"/>
             <w:r>
               <w:rPr>
                 <w:lang w:val="en-US"/>
               </w:rPr>
               <w:t>subscription.link</w:t>
             </w:r>
-            <w:proofErr w:type="spellEnd"/>
-            <w:proofErr w:type="gramEnd"/>
           </w:p>
         </w:tc>
         <w:tc>
@@ -11018,41 +10355,13 @@
         <w:rPr>
           <w:lang w:val="en-US"/>
         </w:rPr>
-        <w:t xml:space="preserve">Web service for accepting event submissions from </w:t>
-      </w:r>
-      <w:proofErr w:type="spellStart"/>
-      <w:r>
-        <w:rPr>
-          <w:lang w:val="en-US"/>
-        </w:rPr>
-        <w:t>Cerebro</w:t>
-      </w:r>
-      <w:proofErr w:type="spellEnd"/>
-      <w:r>
-        <w:rPr>
-          <w:lang w:val="en-US"/>
-        </w:rPr>
-        <w:t xml:space="preserve"> will be automatically configure</w:t>
-      </w:r>
-      <w:r>
-        <w:rPr>
-          <w:lang w:val="en-US"/>
-        </w:rPr>
-        <w:t xml:space="preserve">d upon deployment to </w:t>
-      </w:r>
-      <w:proofErr w:type="spellStart"/>
-      <w:r>
-        <w:rPr>
-          <w:lang w:val="en-US"/>
-        </w:rPr>
-        <w:t>Websphere</w:t>
-      </w:r>
-      <w:proofErr w:type="spellEnd"/>
-      <w:r>
-        <w:rPr>
-          <w:lang w:val="en-US"/>
-        </w:rPr>
-        <w:t>.</w:t>
+        <w:t>Web service for accepting event submissions from Cerebro will be automatically configure</w:t>
+      </w:r>
+      <w:r>
+        <w:rPr>
+          <w:lang w:val="en-US"/>
+        </w:rPr>
+        <w:t>d upon deployment to Websphere.</w:t>
       </w:r>
     </w:p>
     <w:p>
@@ -11084,21 +10393,7 @@
         <w:rPr>
           <w:lang w:val="en-US"/>
         </w:rPr>
-        <w:t xml:space="preserve"> "</w:t>
-      </w:r>
-      <w:proofErr w:type="spellStart"/>
-      <w:r>
-        <w:rPr>
-          <w:lang w:val="en-US"/>
-        </w:rPr>
-        <w:t>ActivityService</w:t>
-      </w:r>
-      <w:proofErr w:type="spellEnd"/>
-      <w:r>
-        <w:rPr>
-          <w:lang w:val="en-US"/>
-        </w:rPr>
-        <w:t>".</w:t>
+        <w:t xml:space="preserve"> "ActivityService".</w:t>
       </w:r>
     </w:p>
     <w:p>
@@ -16585,7 +15880,7 @@
 </file>
 
 <file path=customXml/itemProps1.xml><?xml version="1.0" encoding="utf-8"?>
-<ds:datastoreItem xmlns:ds="http://schemas.openxmlformats.org/officeDocument/2006/customXml" ds:itemID="{19123BCF-D90B-F64B-BC8A-9B2F5EF4F02D}">
+<ds:datastoreItem xmlns:ds="http://schemas.openxmlformats.org/officeDocument/2006/customXml" ds:itemID="{8F7E64B3-2734-7B49-B8E5-E9AAB1DEF000}">
   <ds:schemaRefs>
     <ds:schemaRef ds:uri="http://schemas.openxmlformats.org/officeDocument/2006/bibliography"/>
   </ds:schemaRefs>

</xml_diff>

<commit_message>
Eliminated hashHeight and raw, either, simplified code
</commit_message>
<xml_diff>
--- a/doc/Epsmi_Documentation.docx
+++ b/doc/Epsmi_Documentation.docx
@@ -3551,7 +3551,15 @@
       <w:bookmarkStart w:id="10" w:name="_Toc60738919"/>
       <w:r>
         <w:lastRenderedPageBreak/>
-        <w:t>Preparing keystore file for SSL</w:t>
+        <w:t xml:space="preserve">Preparing </w:t>
+      </w:r>
+      <w:proofErr w:type="spellStart"/>
+      <w:r>
+        <w:t>keystore</w:t>
+      </w:r>
+      <w:proofErr w:type="spellEnd"/>
+      <w:r>
+        <w:t xml:space="preserve"> file for SSL</w:t>
       </w:r>
       <w:bookmarkEnd w:id="10"/>
     </w:p>
@@ -3697,12 +3705,16 @@
                 <w:lang w:val="en-US"/>
               </w:rPr>
             </w:pPr>
+            <w:proofErr w:type="spellStart"/>
+            <w:proofErr w:type="gramStart"/>
             <w:r>
               <w:rPr>
                 <w:rFonts w:ascii="Courier" w:hAnsi="Courier"/>
               </w:rPr>
               <w:t>server.ping</w:t>
             </w:r>
+            <w:proofErr w:type="spellEnd"/>
+            <w:proofErr w:type="gramEnd"/>
           </w:p>
         </w:tc>
         <w:tc>
@@ -3783,6 +3795,8 @@
                 <w:lang w:val="en-US"/>
               </w:rPr>
             </w:pPr>
+            <w:proofErr w:type="spellStart"/>
+            <w:proofErr w:type="gramStart"/>
             <w:r>
               <w:rPr>
                 <w:rFonts w:ascii="Courier" w:hAnsi="Courier"/>
@@ -3795,6 +3809,8 @@
               </w:rPr>
               <w:t>banner</w:t>
             </w:r>
+            <w:proofErr w:type="spellEnd"/>
+            <w:proofErr w:type="gramEnd"/>
           </w:p>
         </w:tc>
         <w:tc>
@@ -3865,7 +3881,35 @@
               <w:rPr>
                 <w:sz w:val="20"/>
               </w:rPr>
-              <w:t>Calls networkInfo and blockchainInfo – may throw exception (TODO – see how these exceptions are handled).</w:t>
+              <w:t xml:space="preserve">Calls </w:t>
+            </w:r>
+            <w:proofErr w:type="spellStart"/>
+            <w:r>
+              <w:rPr>
+                <w:sz w:val="20"/>
+              </w:rPr>
+              <w:t>networkInfo</w:t>
+            </w:r>
+            <w:proofErr w:type="spellEnd"/>
+            <w:r>
+              <w:rPr>
+                <w:sz w:val="20"/>
+              </w:rPr>
+              <w:t xml:space="preserve"> and </w:t>
+            </w:r>
+            <w:proofErr w:type="spellStart"/>
+            <w:r>
+              <w:rPr>
+                <w:sz w:val="20"/>
+              </w:rPr>
+              <w:t>blockchainInfo</w:t>
+            </w:r>
+            <w:proofErr w:type="spellEnd"/>
+            <w:r>
+              <w:rPr>
+                <w:sz w:val="20"/>
+              </w:rPr>
+              <w:t xml:space="preserve"> – may throw exception (TODO – see how these exceptions are handled).</w:t>
             </w:r>
           </w:p>
         </w:tc>
@@ -3900,12 +3944,28 @@
                 <w:lang w:val="en-US"/>
               </w:rPr>
             </w:pPr>
+            <w:proofErr w:type="gramStart"/>
             <w:r>
               <w:rPr>
                 <w:rFonts w:ascii="Courier" w:hAnsi="Courier"/>
               </w:rPr>
-              <w:t>.donation_address</w:t>
-            </w:r>
+              <w:t>.</w:t>
+            </w:r>
+            <w:proofErr w:type="spellStart"/>
+            <w:r>
+              <w:rPr>
+                <w:rFonts w:ascii="Courier" w:hAnsi="Courier"/>
+              </w:rPr>
+              <w:t>donation</w:t>
+            </w:r>
+            <w:proofErr w:type="gramEnd"/>
+            <w:r>
+              <w:rPr>
+                <w:rFonts w:ascii="Courier" w:hAnsi="Courier"/>
+              </w:rPr>
+              <w:t>_address</w:t>
+            </w:r>
+            <w:proofErr w:type="spellEnd"/>
           </w:p>
         </w:tc>
         <w:tc>
@@ -3992,6 +4052,7 @@
                 <w:rFonts w:ascii="Courier" w:hAnsi="Courier"/>
               </w:rPr>
             </w:pPr>
+            <w:proofErr w:type="spellStart"/>
             <w:r>
               <w:rPr>
                 <w:rFonts w:ascii="Courier" w:hAnsi="Courier"/>
@@ -4004,6 +4065,7 @@
               </w:rPr>
               <w:t>empool</w:t>
             </w:r>
+            <w:proofErr w:type="spellEnd"/>
           </w:p>
           <w:p>
             <w:pPr>
@@ -4015,8 +4077,16 @@
               <w:rPr>
                 <w:rFonts w:ascii="Courier" w:hAnsi="Courier"/>
               </w:rPr>
-              <w:t>.get_fee_histogram</w:t>
-            </w:r>
+              <w:t>.</w:t>
+            </w:r>
+            <w:proofErr w:type="spellStart"/>
+            <w:r>
+              <w:rPr>
+                <w:rFonts w:ascii="Courier" w:hAnsi="Courier"/>
+              </w:rPr>
+              <w:t>get_fee_histogram</w:t>
+            </w:r>
+            <w:proofErr w:type="spellEnd"/>
           </w:p>
         </w:tc>
         <w:tc>
@@ -4074,6 +4144,7 @@
               </w:rPr>
               <w:t>, </w:t>
             </w:r>
+            <w:proofErr w:type="spellStart"/>
             <w:r>
               <w:rPr>
                 <w:iCs/>
@@ -4081,11 +4152,19 @@
               </w:rPr>
               <w:t>vsize</w:t>
             </w:r>
-            <w:r>
-              <w:rPr>
-                <w:sz w:val="20"/>
-              </w:rPr>
-              <w:t>] pairs, where vsize</w:t>
+            <w:proofErr w:type="spellEnd"/>
+            <w:r>
+              <w:rPr>
+                <w:sz w:val="20"/>
+              </w:rPr>
+              <w:t xml:space="preserve">] pairs, where </w:t>
+            </w:r>
+            <w:proofErr w:type="spellStart"/>
+            <w:r>
+              <w:rPr>
+                <w:sz w:val="20"/>
+              </w:rPr>
+              <w:t>vsize</w:t>
             </w:r>
             <w:r>
               <w:rPr>
@@ -4094,11 +4173,26 @@
               </w:rPr>
               <w:t>n</w:t>
             </w:r>
-            <w:r>
-              <w:rPr>
-                <w:sz w:val="20"/>
-              </w:rPr>
-              <w:t> is the cumulative virtual size of mempool transactions with a fee rate in the interval [fee</w:t>
+            <w:proofErr w:type="spellEnd"/>
+            <w:r>
+              <w:rPr>
+                <w:sz w:val="20"/>
+              </w:rPr>
+              <w:t xml:space="preserve"> is the cumulative virtual size of </w:t>
+            </w:r>
+            <w:proofErr w:type="spellStart"/>
+            <w:r>
+              <w:rPr>
+                <w:sz w:val="20"/>
+              </w:rPr>
+              <w:t>mempool</w:t>
+            </w:r>
+            <w:proofErr w:type="spellEnd"/>
+            <w:r>
+              <w:rPr>
+                <w:sz w:val="20"/>
+              </w:rPr>
+              <w:t xml:space="preserve"> transactions with a fee rate in the interval [fee</w:t>
             </w:r>
             <w:r>
               <w:rPr>
@@ -4111,7 +4205,14 @@
               <w:rPr>
                 <w:sz w:val="20"/>
               </w:rPr>
-              <w:t>, fee</w:t>
+              <w:t xml:space="preserve">, </w:t>
+            </w:r>
+            <w:proofErr w:type="spellStart"/>
+            <w:r>
+              <w:rPr>
+                <w:sz w:val="20"/>
+              </w:rPr>
+              <w:t>fee</w:t>
             </w:r>
             <w:r>
               <w:rPr>
@@ -4120,6 +4221,7 @@
               </w:rPr>
               <w:t>n</w:t>
             </w:r>
+            <w:proofErr w:type="spellEnd"/>
             <w:r>
               <w:rPr>
                 <w:sz w:val="20"/>
@@ -4137,7 +4239,14 @@
               <w:rPr>
                 <w:sz w:val="20"/>
               </w:rPr>
-              <w:t> &gt; fee</w:t>
+              <w:t xml:space="preserve"> &gt; </w:t>
+            </w:r>
+            <w:proofErr w:type="spellStart"/>
+            <w:r>
+              <w:rPr>
+                <w:sz w:val="20"/>
+              </w:rPr>
+              <w:t>fee</w:t>
             </w:r>
             <w:r>
               <w:rPr>
@@ -4146,6 +4255,7 @@
               </w:rPr>
               <w:t>n</w:t>
             </w:r>
+            <w:proofErr w:type="spellEnd"/>
             <w:r>
               <w:rPr>
                 <w:sz w:val="20"/>
@@ -4233,12 +4343,42 @@
                 <w:sz w:val="20"/>
               </w:rPr>
             </w:pPr>
-            <w:r>
-              <w:rPr>
-                <w:sz w:val="20"/>
-              </w:rPr>
-              <w:t>Array[Array[Int]] – array of pairs of integers for fee and vsize</w:t>
-            </w:r>
+            <w:proofErr w:type="gramStart"/>
+            <w:r>
+              <w:rPr>
+                <w:sz w:val="20"/>
+              </w:rPr>
+              <w:t>Array[</w:t>
+            </w:r>
+            <w:proofErr w:type="gramEnd"/>
+            <w:r>
+              <w:rPr>
+                <w:sz w:val="20"/>
+              </w:rPr>
+              <w:t>Array[</w:t>
+            </w:r>
+            <w:proofErr w:type="spellStart"/>
+            <w:r>
+              <w:rPr>
+                <w:sz w:val="20"/>
+              </w:rPr>
+              <w:t>Int</w:t>
+            </w:r>
+            <w:proofErr w:type="spellEnd"/>
+            <w:r>
+              <w:rPr>
+                <w:sz w:val="20"/>
+              </w:rPr>
+              <w:t xml:space="preserve">]] – array of pairs of integers for fee and </w:t>
+            </w:r>
+            <w:proofErr w:type="spellStart"/>
+            <w:r>
+              <w:rPr>
+                <w:sz w:val="20"/>
+              </w:rPr>
+              <w:t>vsize</w:t>
+            </w:r>
+            <w:proofErr w:type="spellEnd"/>
           </w:p>
         </w:tc>
         <w:tc>
@@ -4266,12 +4406,16 @@
                 <w:rFonts w:ascii="Courier" w:hAnsi="Courier"/>
               </w:rPr>
             </w:pPr>
+            <w:proofErr w:type="spellStart"/>
+            <w:proofErr w:type="gramStart"/>
             <w:r>
               <w:rPr>
                 <w:rFonts w:ascii="Courier" w:hAnsi="Courier"/>
               </w:rPr>
               <w:t>server.version</w:t>
             </w:r>
+            <w:proofErr w:type="spellEnd"/>
+            <w:proofErr w:type="gramEnd"/>
           </w:p>
         </w:tc>
         <w:tc>
@@ -4367,12 +4511,16 @@
                 <w:rFonts w:ascii="Courier" w:hAnsi="Courier"/>
               </w:rPr>
             </w:pPr>
+            <w:proofErr w:type="spellStart"/>
+            <w:proofErr w:type="gramStart"/>
             <w:r>
               <w:rPr>
                 <w:rFonts w:ascii="Courier" w:hAnsi="Courier"/>
               </w:rPr>
               <w:t>blockchain.estimatefee</w:t>
             </w:r>
+            <w:proofErr w:type="spellEnd"/>
+            <w:proofErr w:type="gramEnd"/>
           </w:p>
         </w:tc>
         <w:tc>
@@ -4397,11 +4545,19 @@
                 <w:sz w:val="20"/>
               </w:rPr>
             </w:pPr>
-            <w:r>
-              <w:rPr>
-                <w:sz w:val="20"/>
-              </w:rPr>
-              <w:t>waitBlocks – integer indicating urgency for the fee requested – in how many blocks confirmation is expected</w:t>
+            <w:proofErr w:type="spellStart"/>
+            <w:r>
+              <w:rPr>
+                <w:sz w:val="20"/>
+              </w:rPr>
+              <w:t>waitBlocks</w:t>
+            </w:r>
+            <w:proofErr w:type="spellEnd"/>
+            <w:r>
+              <w:rPr>
+                <w:sz w:val="20"/>
+              </w:rPr>
+              <w:t xml:space="preserve"> – integer indicating urgency for the fee requested – in how many blocks confirmation is expected</w:t>
             </w:r>
             <w:r>
               <w:rPr>
@@ -4421,11 +4577,19 @@
                 <w:sz w:val="20"/>
               </w:rPr>
             </w:pPr>
-            <w:r>
-              <w:rPr>
-                <w:sz w:val="20"/>
-              </w:rPr>
-              <w:t>BigDecimal – fee rate</w:t>
+            <w:proofErr w:type="spellStart"/>
+            <w:r>
+              <w:rPr>
+                <w:sz w:val="20"/>
+              </w:rPr>
+              <w:t>BigDecimal</w:t>
+            </w:r>
+            <w:proofErr w:type="spellEnd"/>
+            <w:r>
+              <w:rPr>
+                <w:sz w:val="20"/>
+              </w:rPr>
+              <w:t xml:space="preserve"> – fee rate</w:t>
             </w:r>
           </w:p>
         </w:tc>
@@ -4443,7 +4607,21 @@
               <w:rPr>
                 <w:sz w:val="20"/>
               </w:rPr>
-              <w:t>Error when waitBlocks parameter is not in the range 1-1008</w:t>
+              <w:t xml:space="preserve">Error when </w:t>
+            </w:r>
+            <w:proofErr w:type="spellStart"/>
+            <w:r>
+              <w:rPr>
+                <w:sz w:val="20"/>
+              </w:rPr>
+              <w:t>waitBlocks</w:t>
+            </w:r>
+            <w:proofErr w:type="spellEnd"/>
+            <w:r>
+              <w:rPr>
+                <w:sz w:val="20"/>
+              </w:rPr>
+              <w:t xml:space="preserve"> parameter is not in the range 1-1008</w:t>
             </w:r>
           </w:p>
         </w:tc>
@@ -4459,6 +4637,8 @@
                 <w:rFonts w:ascii="Courier" w:hAnsi="Courier"/>
               </w:rPr>
             </w:pPr>
+            <w:proofErr w:type="spellStart"/>
+            <w:proofErr w:type="gramStart"/>
             <w:r>
               <w:rPr>
                 <w:rFonts w:ascii="Courier" w:hAnsi="Courier"/>
@@ -4471,6 +4651,8 @@
               </w:rPr>
               <w:t>lockchain.relayfee</w:t>
             </w:r>
+            <w:proofErr w:type="spellEnd"/>
+            <w:proofErr w:type="gramEnd"/>
           </w:p>
         </w:tc>
         <w:tc>
@@ -4508,11 +4690,19 @@
             <w:tcW w:w="1869" w:type="dxa"/>
           </w:tcPr>
           <w:p>
-            <w:r>
-              <w:rPr>
-                <w:sz w:val="20"/>
-              </w:rPr>
-              <w:t xml:space="preserve">BigDecimal - </w:t>
+            <w:proofErr w:type="spellStart"/>
+            <w:r>
+              <w:rPr>
+                <w:sz w:val="20"/>
+              </w:rPr>
+              <w:t>BigDecimal</w:t>
+            </w:r>
+            <w:proofErr w:type="spellEnd"/>
+            <w:r>
+              <w:rPr>
+                <w:sz w:val="20"/>
+              </w:rPr>
+              <w:t xml:space="preserve"> - </w:t>
             </w:r>
             <w:r>
               <w:rPr>
@@ -4524,7 +4714,21 @@
               <w:rPr>
                 <w:sz w:val="20"/>
               </w:rPr>
-              <w:t>, transactions with fee less than this won’t be broadcast by the node (currently it is 1000 satoshis)</w:t>
+              <w:t xml:space="preserve">, transactions with fee less than this won’t be broadcast by the node (currently it is 1000 </w:t>
+            </w:r>
+            <w:proofErr w:type="spellStart"/>
+            <w:r>
+              <w:rPr>
+                <w:sz w:val="20"/>
+              </w:rPr>
+              <w:t>satoshis</w:t>
+            </w:r>
+            <w:proofErr w:type="spellEnd"/>
+            <w:r>
+              <w:rPr>
+                <w:sz w:val="20"/>
+              </w:rPr>
+              <w:t>)</w:t>
             </w:r>
           </w:p>
         </w:tc>
@@ -4552,12 +4756,16 @@
                 <w:rFonts w:ascii="Courier" w:hAnsi="Courier"/>
               </w:rPr>
             </w:pPr>
+            <w:proofErr w:type="spellStart"/>
+            <w:proofErr w:type="gramStart"/>
             <w:r>
               <w:rPr>
                 <w:rFonts w:ascii="Courier" w:hAnsi="Courier"/>
               </w:rPr>
               <w:t>blockchain.scripthash</w:t>
             </w:r>
+            <w:proofErr w:type="spellEnd"/>
+            <w:proofErr w:type="gramEnd"/>
           </w:p>
           <w:p>
             <w:pPr>
@@ -4565,12 +4773,28 @@
                 <w:rFonts w:ascii="Courier" w:hAnsi="Courier"/>
               </w:rPr>
             </w:pPr>
+            <w:proofErr w:type="gramStart"/>
             <w:r>
               <w:rPr>
                 <w:rFonts w:ascii="Courier" w:hAnsi="Courier"/>
               </w:rPr>
-              <w:t>.get_balance</w:t>
-            </w:r>
+              <w:t>.</w:t>
+            </w:r>
+            <w:proofErr w:type="spellStart"/>
+            <w:r>
+              <w:rPr>
+                <w:rFonts w:ascii="Courier" w:hAnsi="Courier"/>
+              </w:rPr>
+              <w:t>get</w:t>
+            </w:r>
+            <w:proofErr w:type="gramEnd"/>
+            <w:r>
+              <w:rPr>
+                <w:rFonts w:ascii="Courier" w:hAnsi="Courier"/>
+              </w:rPr>
+              <w:t>_balance</w:t>
+            </w:r>
+            <w:proofErr w:type="spellEnd"/>
           </w:p>
         </w:tc>
         <w:tc>
@@ -4788,12 +5012,16 @@
                 <w:rFonts w:ascii="Courier" w:hAnsi="Courier"/>
               </w:rPr>
             </w:pPr>
+            <w:proofErr w:type="spellStart"/>
+            <w:proofErr w:type="gramStart"/>
             <w:r>
               <w:rPr>
                 <w:rFonts w:ascii="Courier" w:hAnsi="Courier"/>
               </w:rPr>
               <w:t>blockchain.scripthash</w:t>
             </w:r>
+            <w:proofErr w:type="spellEnd"/>
+            <w:proofErr w:type="gramEnd"/>
           </w:p>
           <w:p>
             <w:pPr>
@@ -4801,12 +5029,28 @@
                 <w:rFonts w:ascii="Courier" w:hAnsi="Courier"/>
               </w:rPr>
             </w:pPr>
+            <w:proofErr w:type="gramStart"/>
             <w:r>
               <w:rPr>
                 <w:rFonts w:ascii="Courier" w:hAnsi="Courier"/>
               </w:rPr>
-              <w:t>.get_history</w:t>
-            </w:r>
+              <w:t>.</w:t>
+            </w:r>
+            <w:proofErr w:type="spellStart"/>
+            <w:r>
+              <w:rPr>
+                <w:rFonts w:ascii="Courier" w:hAnsi="Courier"/>
+              </w:rPr>
+              <w:t>get</w:t>
+            </w:r>
+            <w:proofErr w:type="gramEnd"/>
+            <w:r>
+              <w:rPr>
+                <w:rFonts w:ascii="Courier" w:hAnsi="Courier"/>
+              </w:rPr>
+              <w:t>_history</w:t>
+            </w:r>
+            <w:proofErr w:type="spellEnd"/>
           </w:p>
         </w:tc>
         <w:tc>
@@ -4924,7 +5168,49 @@
               <w:rPr>
                 <w:sz w:val="20"/>
               </w:rPr>
-              <w:t>Array of HistoryItem, containing height, tx_hash and fee (HistoryItem represents transaction in a scripthash history</w:t>
+              <w:t xml:space="preserve">Array of </w:t>
+            </w:r>
+            <w:proofErr w:type="spellStart"/>
+            <w:r>
+              <w:rPr>
+                <w:sz w:val="20"/>
+              </w:rPr>
+              <w:t>HistoryItem</w:t>
+            </w:r>
+            <w:proofErr w:type="spellEnd"/>
+            <w:r>
+              <w:rPr>
+                <w:sz w:val="20"/>
+              </w:rPr>
+              <w:t xml:space="preserve">, containing height, </w:t>
+            </w:r>
+            <w:proofErr w:type="spellStart"/>
+            <w:r>
+              <w:rPr>
+                <w:sz w:val="20"/>
+              </w:rPr>
+              <w:t>tx_hash</w:t>
+            </w:r>
+            <w:proofErr w:type="spellEnd"/>
+            <w:r>
+              <w:rPr>
+                <w:sz w:val="20"/>
+              </w:rPr>
+              <w:t xml:space="preserve"> and fee (</w:t>
+            </w:r>
+            <w:proofErr w:type="spellStart"/>
+            <w:r>
+              <w:rPr>
+                <w:sz w:val="20"/>
+              </w:rPr>
+              <w:t>HistoryItem</w:t>
+            </w:r>
+            <w:proofErr w:type="spellEnd"/>
+            <w:r>
+              <w:rPr>
+                <w:sz w:val="20"/>
+              </w:rPr>
+              <w:t xml:space="preserve"> represents transaction in a scripthash history</w:t>
             </w:r>
           </w:p>
         </w:tc>
@@ -4965,6 +5251,7 @@
         </w:rPr>
       </w:pPr>
       <w:bookmarkStart w:id="13" w:name="_Toc60738922"/>
+      <w:proofErr w:type="spellStart"/>
       <w:r>
         <w:rPr>
           <w:lang w:val="en-US"/>
@@ -4972,6 +5259,7 @@
         <w:t>blockchain.scripthash.get_balance</w:t>
       </w:r>
       <w:bookmarkEnd w:id="13"/>
+      <w:proofErr w:type="spellEnd"/>
     </w:p>
     <w:p>
       <w:pPr>
@@ -4984,7 +5272,161 @@
         <w:rPr>
           <w:lang w:val="en-US"/>
         </w:rPr>
-        <w:t>For a given scripthash sh, we retrieve history elements from transaction monitor state transaction history. For each history element, we obtain txhash, from txhash we obtain decoded raw transaction (via 2 calls to bitcoin rpc). In a raw transaction we have access to vout, we filter vouts whose scriptpubkey is our sh, and collect amounts and confirmation counts. We also collect from vin utxos txhashes and delete them if thay happen to already be in our collection – this is to avoid counting output of one transaction is consumed by another for the same scripthash. At the end we sum separately amounts with zero confirmations and with 1 or more confirmations.</w:t>
+        <w:t xml:space="preserve">For a given scripthash </w:t>
+      </w:r>
+      <w:proofErr w:type="spellStart"/>
+      <w:r>
+        <w:rPr>
+          <w:lang w:val="en-US"/>
+        </w:rPr>
+        <w:t>sh</w:t>
+      </w:r>
+      <w:proofErr w:type="spellEnd"/>
+      <w:r>
+        <w:rPr>
+          <w:lang w:val="en-US"/>
+        </w:rPr>
+        <w:t xml:space="preserve">, we retrieve history elements from transaction monitor state transaction history. For each history element, we obtain </w:t>
+      </w:r>
+      <w:proofErr w:type="spellStart"/>
+      <w:r>
+        <w:rPr>
+          <w:lang w:val="en-US"/>
+        </w:rPr>
+        <w:t>txhash</w:t>
+      </w:r>
+      <w:proofErr w:type="spellEnd"/>
+      <w:r>
+        <w:rPr>
+          <w:lang w:val="en-US"/>
+        </w:rPr>
+        <w:t xml:space="preserve">, from </w:t>
+      </w:r>
+      <w:proofErr w:type="spellStart"/>
+      <w:r>
+        <w:rPr>
+          <w:lang w:val="en-US"/>
+        </w:rPr>
+        <w:t>txhash</w:t>
+      </w:r>
+      <w:proofErr w:type="spellEnd"/>
+      <w:r>
+        <w:rPr>
+          <w:lang w:val="en-US"/>
+        </w:rPr>
+        <w:t xml:space="preserve"> we obtain decoded raw transaction (via 2 calls to bitcoin </w:t>
+      </w:r>
+      <w:proofErr w:type="spellStart"/>
+      <w:r>
+        <w:rPr>
+          <w:lang w:val="en-US"/>
+        </w:rPr>
+        <w:t>rpc</w:t>
+      </w:r>
+      <w:proofErr w:type="spellEnd"/>
+      <w:r>
+        <w:rPr>
+          <w:lang w:val="en-US"/>
+        </w:rPr>
+        <w:t xml:space="preserve">). In a raw transaction we have access to </w:t>
+      </w:r>
+      <w:proofErr w:type="spellStart"/>
+      <w:r>
+        <w:rPr>
+          <w:lang w:val="en-US"/>
+        </w:rPr>
+        <w:t>vout</w:t>
+      </w:r>
+      <w:proofErr w:type="spellEnd"/>
+      <w:r>
+        <w:rPr>
+          <w:lang w:val="en-US"/>
+        </w:rPr>
+        <w:t xml:space="preserve">, we filter </w:t>
+      </w:r>
+      <w:proofErr w:type="spellStart"/>
+      <w:r>
+        <w:rPr>
+          <w:lang w:val="en-US"/>
+        </w:rPr>
+        <w:t>vouts</w:t>
+      </w:r>
+      <w:proofErr w:type="spellEnd"/>
+      <w:r>
+        <w:rPr>
+          <w:lang w:val="en-US"/>
+        </w:rPr>
+        <w:t xml:space="preserve"> whose </w:t>
+      </w:r>
+      <w:proofErr w:type="spellStart"/>
+      <w:r>
+        <w:rPr>
+          <w:lang w:val="en-US"/>
+        </w:rPr>
+        <w:t>scriptpubkey</w:t>
+      </w:r>
+      <w:proofErr w:type="spellEnd"/>
+      <w:r>
+        <w:rPr>
+          <w:lang w:val="en-US"/>
+        </w:rPr>
+        <w:t xml:space="preserve"> is our </w:t>
+      </w:r>
+      <w:proofErr w:type="spellStart"/>
+      <w:r>
+        <w:rPr>
+          <w:lang w:val="en-US"/>
+        </w:rPr>
+        <w:t>sh</w:t>
+      </w:r>
+      <w:proofErr w:type="spellEnd"/>
+      <w:r>
+        <w:rPr>
+          <w:lang w:val="en-US"/>
+        </w:rPr>
+        <w:t xml:space="preserve">, and collect amounts and confirmation counts. We also collect from vin </w:t>
+      </w:r>
+      <w:proofErr w:type="spellStart"/>
+      <w:r>
+        <w:rPr>
+          <w:lang w:val="en-US"/>
+        </w:rPr>
+        <w:t>utxos</w:t>
+      </w:r>
+      <w:proofErr w:type="spellEnd"/>
+      <w:r>
+        <w:rPr>
+          <w:lang w:val="en-US"/>
+        </w:rPr>
+        <w:t xml:space="preserve"> </w:t>
+      </w:r>
+      <w:proofErr w:type="spellStart"/>
+      <w:r>
+        <w:rPr>
+          <w:lang w:val="en-US"/>
+        </w:rPr>
+        <w:t>txhashes</w:t>
+      </w:r>
+      <w:proofErr w:type="spellEnd"/>
+      <w:r>
+        <w:rPr>
+          <w:lang w:val="en-US"/>
+        </w:rPr>
+        <w:t xml:space="preserve"> and delete them if </w:t>
+      </w:r>
+      <w:proofErr w:type="spellStart"/>
+      <w:r>
+        <w:rPr>
+          <w:lang w:val="en-US"/>
+        </w:rPr>
+        <w:t>thay</w:t>
+      </w:r>
+      <w:proofErr w:type="spellEnd"/>
+      <w:r>
+        <w:rPr>
+          <w:lang w:val="en-US"/>
+        </w:rPr>
+        <w:t xml:space="preserve"> happen to already be in our collection – this is to avoid counting output of one transaction is consumed by another for the same scripthash. At the end we sum separately amounts with zero confirmations and with 1 or more confirmations.</w:t>
       </w:r>
     </w:p>
     <w:p>
@@ -5119,6 +5561,8 @@
                 <w:rFonts w:ascii="Courier" w:hAnsi="Courier"/>
               </w:rPr>
             </w:pPr>
+            <w:proofErr w:type="spellStart"/>
+            <w:proofErr w:type="gramStart"/>
             <w:r>
               <w:rPr>
                 <w:rFonts w:ascii="Courier" w:hAnsi="Courier"/>
@@ -5137,19 +5581,23 @@
               </w:rPr>
               <w:t>block</w:t>
             </w:r>
-          </w:p>
-          <w:p>
-            <w:pPr>
-              <w:rPr>
-                <w:lang w:val="en-US"/>
-              </w:rPr>
-            </w:pPr>
+            <w:proofErr w:type="spellEnd"/>
+            <w:proofErr w:type="gramEnd"/>
+          </w:p>
+          <w:p>
+            <w:pPr>
+              <w:rPr>
+                <w:lang w:val="en-US"/>
+              </w:rPr>
+            </w:pPr>
+            <w:proofErr w:type="gramStart"/>
             <w:r>
               <w:rPr>
                 <w:rFonts w:ascii="Courier" w:hAnsi="Courier"/>
               </w:rPr>
               <w:t>.header</w:t>
             </w:r>
+            <w:proofErr w:type="gramEnd"/>
           </w:p>
         </w:tc>
         <w:tc>
@@ -5254,6 +5702,8 @@
                 <w:rFonts w:ascii="Courier" w:hAnsi="Courier"/>
               </w:rPr>
             </w:pPr>
+            <w:proofErr w:type="spellStart"/>
+            <w:proofErr w:type="gramStart"/>
             <w:r>
               <w:rPr>
                 <w:rFonts w:ascii="Courier" w:hAnsi="Courier"/>
@@ -5272,19 +5722,37 @@
               </w:rPr>
               <w:t>block</w:t>
             </w:r>
-          </w:p>
-          <w:p>
-            <w:pPr>
-              <w:rPr>
-                <w:lang w:val="en-US"/>
-              </w:rPr>
-            </w:pPr>
+            <w:proofErr w:type="spellEnd"/>
+            <w:proofErr w:type="gramEnd"/>
+          </w:p>
+          <w:p>
+            <w:pPr>
+              <w:rPr>
+                <w:lang w:val="en-US"/>
+              </w:rPr>
+            </w:pPr>
+            <w:proofErr w:type="gramStart"/>
             <w:r>
               <w:rPr>
                 <w:rFonts w:ascii="Courier" w:hAnsi="Courier"/>
               </w:rPr>
-              <w:t>.get_header</w:t>
-            </w:r>
+              <w:t>.</w:t>
+            </w:r>
+            <w:proofErr w:type="spellStart"/>
+            <w:r>
+              <w:rPr>
+                <w:rFonts w:ascii="Courier" w:hAnsi="Courier"/>
+              </w:rPr>
+              <w:t>get</w:t>
+            </w:r>
+            <w:proofErr w:type="gramEnd"/>
+            <w:r>
+              <w:rPr>
+                <w:rFonts w:ascii="Courier" w:hAnsi="Courier"/>
+              </w:rPr>
+              <w:t>_header</w:t>
+            </w:r>
+            <w:proofErr w:type="spellEnd"/>
           </w:p>
         </w:tc>
         <w:tc>
@@ -5339,12 +5807,14 @@
               </w:rPr>
               <w:t xml:space="preserve">Header result dictionary </w:t>
             </w:r>
+            <w:proofErr w:type="spellStart"/>
             <w:r>
               <w:rPr>
                 <w:sz w:val="20"/>
               </w:rPr>
               <w:t>HeaderResult</w:t>
             </w:r>
+            <w:proofErr w:type="spellEnd"/>
           </w:p>
         </w:tc>
         <w:tc>
@@ -5371,6 +5841,8 @@
                 <w:rFonts w:ascii="Courier" w:hAnsi="Courier"/>
               </w:rPr>
             </w:pPr>
+            <w:proofErr w:type="spellStart"/>
+            <w:proofErr w:type="gramStart"/>
             <w:r>
               <w:rPr>
                 <w:rFonts w:ascii="Courier" w:hAnsi="Courier"/>
@@ -5389,19 +5861,23 @@
               </w:rPr>
               <w:t>block</w:t>
             </w:r>
-          </w:p>
-          <w:p>
-            <w:pPr>
-              <w:rPr>
-                <w:lang w:val="en-US"/>
-              </w:rPr>
-            </w:pPr>
+            <w:proofErr w:type="spellEnd"/>
+            <w:proofErr w:type="gramEnd"/>
+          </w:p>
+          <w:p>
+            <w:pPr>
+              <w:rPr>
+                <w:lang w:val="en-US"/>
+              </w:rPr>
+            </w:pPr>
+            <w:proofErr w:type="gramStart"/>
             <w:r>
               <w:rPr>
                 <w:rFonts w:ascii="Courier" w:hAnsi="Courier"/>
               </w:rPr>
               <w:t>.headers</w:t>
             </w:r>
+            <w:proofErr w:type="gramEnd"/>
           </w:p>
         </w:tc>
         <w:tc>
@@ -5454,8 +5930,16 @@
               <w:rPr>
                 <w:sz w:val="20"/>
               </w:rPr>
-              <w:t>Result dictionary BlockHeadersResult</w:t>
-            </w:r>
+              <w:t xml:space="preserve">Result dictionary </w:t>
+            </w:r>
+            <w:proofErr w:type="spellStart"/>
+            <w:r>
+              <w:rPr>
+                <w:sz w:val="20"/>
+              </w:rPr>
+              <w:t>BlockHeadersResult</w:t>
+            </w:r>
+            <w:proofErr w:type="spellEnd"/>
           </w:p>
         </w:tc>
         <w:tc>
@@ -5482,6 +5966,8 @@
                 <w:rFonts w:ascii="Courier" w:hAnsi="Courier"/>
               </w:rPr>
             </w:pPr>
+            <w:proofErr w:type="spellStart"/>
+            <w:proofErr w:type="gramStart"/>
             <w:r>
               <w:rPr>
                 <w:rFonts w:ascii="Courier" w:hAnsi="Courier"/>
@@ -5500,6 +5986,8 @@
               </w:rPr>
               <w:t>block</w:t>
             </w:r>
+            <w:proofErr w:type="spellEnd"/>
+            <w:proofErr w:type="gramEnd"/>
           </w:p>
           <w:p>
             <w:pPr>
@@ -5507,12 +5995,28 @@
                 <w:rFonts w:ascii="Courier" w:hAnsi="Courier"/>
               </w:rPr>
             </w:pPr>
+            <w:proofErr w:type="gramStart"/>
             <w:r>
               <w:rPr>
                 <w:rFonts w:ascii="Courier" w:hAnsi="Courier"/>
               </w:rPr>
-              <w:t>.get_chunk</w:t>
-            </w:r>
+              <w:t>.</w:t>
+            </w:r>
+            <w:proofErr w:type="spellStart"/>
+            <w:r>
+              <w:rPr>
+                <w:rFonts w:ascii="Courier" w:hAnsi="Courier"/>
+              </w:rPr>
+              <w:t>get</w:t>
+            </w:r>
+            <w:proofErr w:type="gramEnd"/>
+            <w:r>
+              <w:rPr>
+                <w:rFonts w:ascii="Courier" w:hAnsi="Courier"/>
+              </w:rPr>
+              <w:t>_chunk</w:t>
+            </w:r>
+            <w:proofErr w:type="spellEnd"/>
           </w:p>
         </w:tc>
         <w:tc>
@@ -5614,6 +6118,8 @@
         </w:rPr>
       </w:pPr>
       <w:bookmarkStart w:id="15" w:name="_Toc60738924"/>
+      <w:proofErr w:type="spellStart"/>
+      <w:proofErr w:type="gramStart"/>
       <w:r>
         <w:rPr>
           <w:lang w:val="en-US"/>
@@ -5624,9 +6130,17 @@
         <w:rPr>
           <w:lang w:val="en-US"/>
         </w:rPr>
-        <w:t>block.header</w:t>
+        <w:t>block</w:t>
+      </w:r>
+      <w:proofErr w:type="gramEnd"/>
+      <w:r>
+        <w:rPr>
+          <w:lang w:val="en-US"/>
+        </w:rPr>
+        <w:t>.header</w:t>
       </w:r>
       <w:bookmarkEnd w:id="15"/>
+      <w:proofErr w:type="spellEnd"/>
     </w:p>
     <w:p>
       <w:pPr>
@@ -5644,7 +6158,35 @@
         <w:rPr>
           <w:lang w:val="en-US"/>
         </w:rPr>
-        <w:t>RPC getBlockHash, then block header structure is obtained via RPC getBlockHeader. Information from the header structure is packed according to the format:</w:t>
+        <w:t xml:space="preserve">RPC </w:t>
+      </w:r>
+      <w:proofErr w:type="spellStart"/>
+      <w:r>
+        <w:rPr>
+          <w:lang w:val="en-US"/>
+        </w:rPr>
+        <w:t>getBlockHash</w:t>
+      </w:r>
+      <w:proofErr w:type="spellEnd"/>
+      <w:r>
+        <w:rPr>
+          <w:lang w:val="en-US"/>
+        </w:rPr>
+        <w:t xml:space="preserve">, then block header structure is obtained via RPC </w:t>
+      </w:r>
+      <w:proofErr w:type="spellStart"/>
+      <w:r>
+        <w:rPr>
+          <w:lang w:val="en-US"/>
+        </w:rPr>
+        <w:t>getBlockHeader</w:t>
+      </w:r>
+      <w:proofErr w:type="spellEnd"/>
+      <w:r>
+        <w:rPr>
+          <w:lang w:val="en-US"/>
+        </w:rPr>
+        <w:t>. Information from the header structure is packed according to the format:</w:t>
       </w:r>
     </w:p>
     <w:p>
@@ -5710,89 +6252,81 @@
           <w:rFonts w:ascii="Courier" w:hAnsi="Courier"/>
           <w:sz w:val="20"/>
         </w:rPr>
-        <w:t>little endian int | byte[32] | byte[32] | unsigned int | unsigned int | unsigned int</w:t>
-      </w:r>
-    </w:p>
-    <w:p>
-      <w:pPr>
+        <w:t xml:space="preserve">little endian </w:t>
+      </w:r>
+      <w:proofErr w:type="spellStart"/>
+      <w:r>
         <w:rPr>
           <w:rFonts w:ascii="Courier" w:hAnsi="Courier"/>
           <w:sz w:val="20"/>
         </w:rPr>
-      </w:pPr>
-    </w:p>
-    <w:p>
-      <w:pPr>
-        <w:rPr>
-          <w:lang w:val="en-US"/>
-        </w:rPr>
-      </w:pPr>
-      <w:r>
-        <w:rPr>
-          <w:lang w:val="en-US"/>
-        </w:rPr>
-        <w:t>The following information is inserted:</w:t>
-      </w:r>
-    </w:p>
-    <w:p>
-      <w:pPr>
+        <w:t>int</w:t>
+      </w:r>
+      <w:proofErr w:type="spellEnd"/>
+      <w:r>
         <w:rPr>
           <w:rFonts w:ascii="Courier" w:hAnsi="Courier"/>
           <w:sz w:val="20"/>
         </w:rPr>
-      </w:pPr>
-    </w:p>
-    <w:p>
-      <w:pPr>
+        <w:t xml:space="preserve"> | </w:t>
+      </w:r>
+      <w:proofErr w:type="gramStart"/>
+      <w:r>
         <w:rPr>
           <w:rFonts w:ascii="Courier" w:hAnsi="Courier"/>
           <w:sz w:val="20"/>
         </w:rPr>
-      </w:pPr>
+        <w:t>byte[</w:t>
+      </w:r>
+      <w:proofErr w:type="gramEnd"/>
       <w:r>
         <w:rPr>
           <w:rFonts w:ascii="Courier" w:hAnsi="Courier"/>
           <w:sz w:val="20"/>
         </w:rPr>
-        <w:t>blockHeader.version</w:t>
-      </w:r>
-    </w:p>
-    <w:p>
-      <w:pPr>
+        <w:t xml:space="preserve">32] | byte[32] | unsigned </w:t>
+      </w:r>
+      <w:proofErr w:type="spellStart"/>
+      <w:r>
         <w:rPr>
           <w:rFonts w:ascii="Courier" w:hAnsi="Courier"/>
           <w:sz w:val="20"/>
         </w:rPr>
-      </w:pPr>
+        <w:t>int</w:t>
+      </w:r>
+      <w:proofErr w:type="spellEnd"/>
       <w:r>
         <w:rPr>
           <w:rFonts w:ascii="Courier" w:hAnsi="Courier"/>
           <w:sz w:val="20"/>
         </w:rPr>
-        <w:t>blockHeader.prev</w:t>
-      </w:r>
+        <w:t xml:space="preserve"> | unsigned </w:t>
+      </w:r>
+      <w:proofErr w:type="spellStart"/>
       <w:r>
         <w:rPr>
           <w:rFonts w:ascii="Courier" w:hAnsi="Courier"/>
           <w:sz w:val="20"/>
         </w:rPr>
-        <w:t>iousblockhash</w:t>
-      </w:r>
-    </w:p>
-    <w:p>
-      <w:pPr>
+        <w:t>int</w:t>
+      </w:r>
+      <w:proofErr w:type="spellEnd"/>
+      <w:r>
         <w:rPr>
           <w:rFonts w:ascii="Courier" w:hAnsi="Courier"/>
           <w:sz w:val="20"/>
         </w:rPr>
-      </w:pPr>
+        <w:t xml:space="preserve"> | unsigned </w:t>
+      </w:r>
+      <w:proofErr w:type="spellStart"/>
       <w:r>
         <w:rPr>
           <w:rFonts w:ascii="Courier" w:hAnsi="Courier"/>
           <w:sz w:val="20"/>
         </w:rPr>
-        <w:t>blockHeader.merkleroot</w:t>
-      </w:r>
+        <w:t>int</w:t>
+      </w:r>
+      <w:proofErr w:type="spellEnd"/>
     </w:p>
     <w:p>
       <w:pPr>
@@ -5801,13 +6335,27 @@
           <w:sz w:val="20"/>
         </w:rPr>
       </w:pPr>
-      <w:r>
+    </w:p>
+    <w:p>
+      <w:pPr>
+        <w:rPr>
+          <w:lang w:val="en-US"/>
+        </w:rPr>
+      </w:pPr>
+      <w:r>
+        <w:rPr>
+          <w:lang w:val="en-US"/>
+        </w:rPr>
+        <w:t>The following information is inserted:</w:t>
+      </w:r>
+    </w:p>
+    <w:p>
+      <w:pPr>
         <w:rPr>
           <w:rFonts w:ascii="Courier" w:hAnsi="Courier"/>
           <w:sz w:val="20"/>
         </w:rPr>
-        <w:t>blockHeader.time</w:t>
-      </w:r>
+      </w:pPr>
     </w:p>
     <w:p>
       <w:pPr>
@@ -5816,13 +6364,15 @@
           <w:sz w:val="20"/>
         </w:rPr>
       </w:pPr>
+      <w:proofErr w:type="spellStart"/>
       <w:r>
         <w:rPr>
           <w:rFonts w:ascii="Courier" w:hAnsi="Courier"/>
           <w:sz w:val="20"/>
         </w:rPr>
-        <w:t>blockHeader.bits</w:t>
-      </w:r>
+        <w:t>blockHeader.version</w:t>
+      </w:r>
+      <w:proofErr w:type="spellEnd"/>
     </w:p>
     <w:p>
       <w:pPr>
@@ -5831,13 +6381,90 @@
           <w:sz w:val="20"/>
         </w:rPr>
       </w:pPr>
+      <w:proofErr w:type="spellStart"/>
       <w:r>
         <w:rPr>
           <w:rFonts w:ascii="Courier" w:hAnsi="Courier"/>
           <w:sz w:val="20"/>
         </w:rPr>
+        <w:t>blockHeader.prev</w:t>
+      </w:r>
+      <w:r>
+        <w:rPr>
+          <w:rFonts w:ascii="Courier" w:hAnsi="Courier"/>
+          <w:sz w:val="20"/>
+        </w:rPr>
+        <w:t>iousblockhash</w:t>
+      </w:r>
+      <w:proofErr w:type="spellEnd"/>
+    </w:p>
+    <w:p>
+      <w:pPr>
+        <w:rPr>
+          <w:rFonts w:ascii="Courier" w:hAnsi="Courier"/>
+          <w:sz w:val="20"/>
+        </w:rPr>
+      </w:pPr>
+      <w:proofErr w:type="spellStart"/>
+      <w:r>
+        <w:rPr>
+          <w:rFonts w:ascii="Courier" w:hAnsi="Courier"/>
+          <w:sz w:val="20"/>
+        </w:rPr>
+        <w:t>blockHeader.merkleroot</w:t>
+      </w:r>
+      <w:proofErr w:type="spellEnd"/>
+    </w:p>
+    <w:p>
+      <w:pPr>
+        <w:rPr>
+          <w:rFonts w:ascii="Courier" w:hAnsi="Courier"/>
+          <w:sz w:val="20"/>
+        </w:rPr>
+      </w:pPr>
+      <w:proofErr w:type="spellStart"/>
+      <w:r>
+        <w:rPr>
+          <w:rFonts w:ascii="Courier" w:hAnsi="Courier"/>
+          <w:sz w:val="20"/>
+        </w:rPr>
+        <w:t>blockHeader.time</w:t>
+      </w:r>
+      <w:proofErr w:type="spellEnd"/>
+    </w:p>
+    <w:p>
+      <w:pPr>
+        <w:rPr>
+          <w:rFonts w:ascii="Courier" w:hAnsi="Courier"/>
+          <w:sz w:val="20"/>
+        </w:rPr>
+      </w:pPr>
+      <w:proofErr w:type="spellStart"/>
+      <w:r>
+        <w:rPr>
+          <w:rFonts w:ascii="Courier" w:hAnsi="Courier"/>
+          <w:sz w:val="20"/>
+        </w:rPr>
+        <w:t>blockHeader.bits</w:t>
+      </w:r>
+      <w:proofErr w:type="spellEnd"/>
+    </w:p>
+    <w:p>
+      <w:pPr>
+        <w:rPr>
+          <w:rFonts w:ascii="Courier" w:hAnsi="Courier"/>
+          <w:sz w:val="20"/>
+        </w:rPr>
+      </w:pPr>
+      <w:proofErr w:type="spellStart"/>
+      <w:r>
+        <w:rPr>
+          <w:rFonts w:ascii="Courier" w:hAnsi="Courier"/>
+          <w:sz w:val="20"/>
+        </w:rPr>
         <w:t>blockHeader.nonce</w:t>
       </w:r>
+      <w:proofErr w:type="spellEnd"/>
     </w:p>
     <w:p/>
     <w:p>
@@ -5869,8 +6496,17 @@
           <w:rFonts w:ascii="Courier" w:hAnsi="Courier"/>
           <w:lang w:val="en-US"/>
         </w:rPr>
-        <w:t>bitcoin-cli getblockheader</w:t>
-      </w:r>
+        <w:t xml:space="preserve">bitcoin-cli </w:t>
+      </w:r>
+      <w:proofErr w:type="spellStart"/>
+      <w:r>
+        <w:rPr>
+          <w:rFonts w:ascii="Courier" w:hAnsi="Courier"/>
+          <w:lang w:val="en-US"/>
+        </w:rPr>
+        <w:t>getblockheader</w:t>
+      </w:r>
+      <w:proofErr w:type="spellEnd"/>
       <w:r>
         <w:rPr>
           <w:lang w:val="en-US"/>
@@ -5915,8 +6551,9 @@
           <w:lang w:val="en-US"/>
         </w:rPr>
         <w:lastRenderedPageBreak/>
-        <w:t>bitcoin-cli getblockheader 00000000c937983704a73af28acdec37b049d</w:t>
-      </w:r>
+        <w:t xml:space="preserve">bitcoin-cli </w:t>
+      </w:r>
+      <w:proofErr w:type="spellStart"/>
       <w:r>
         <w:rPr>
           <w:rFonts w:ascii="Arial Narrow" w:hAnsi="Arial Narrow"/>
@@ -5924,67 +6561,9 @@
           <w:i/>
           <w:lang w:val="en-US"/>
         </w:rPr>
-        <w:t>214adbda81d7e2a3dd146f6ed09 false</w:t>
-      </w:r>
-    </w:p>
-    <w:p/>
-    <w:p>
-      <w:pPr>
-        <w:rPr>
-          <w:lang w:val="en-US"/>
-        </w:rPr>
-      </w:pPr>
-      <w:r>
-        <w:rPr>
-          <w:lang w:val="en-US"/>
-        </w:rPr>
-        <w:t xml:space="preserve">Note that you need block hash </w:t>
-      </w:r>
-      <w:r>
-        <w:rPr>
-          <w:lang w:val="en-US"/>
-        </w:rPr>
-        <w:t xml:space="preserve">as input for the above call, which you can obtain from </w:t>
-      </w:r>
-      <w:r>
-        <w:rPr>
-          <w:lang w:val="en-US"/>
-        </w:rPr>
-        <w:t xml:space="preserve">block height via </w:t>
-      </w:r>
-      <w:r>
-        <w:rPr>
-          <w:lang w:val="en-US"/>
-        </w:rPr>
-        <w:t xml:space="preserve">a call to </w:t>
-      </w:r>
-      <w:r>
-        <w:rPr>
-          <w:rFonts w:ascii="Courier" w:hAnsi="Courier"/>
-          <w:lang w:val="en-US"/>
-        </w:rPr>
-        <w:t>getblockhash</w:t>
-      </w:r>
-      <w:r>
-        <w:rPr>
-          <w:lang w:val="en-US"/>
-        </w:rPr>
-        <w:t>, e.g.:</w:t>
-      </w:r>
-    </w:p>
-    <w:p>
-      <w:pPr>
-        <w:rPr>
-          <w:lang w:val="en-US"/>
-        </w:rPr>
-      </w:pPr>
-    </w:p>
-    <w:p>
-      <w:pPr>
-        <w:rPr>
-          <w:lang w:val="en-US"/>
-        </w:rPr>
-      </w:pPr>
+        <w:t>getblockheader</w:t>
+      </w:r>
+      <w:proofErr w:type="spellEnd"/>
       <w:r>
         <w:rPr>
           <w:rFonts w:ascii="Arial Narrow" w:hAnsi="Arial Narrow"/>
@@ -5992,7 +6571,7 @@
           <w:i/>
           <w:lang w:val="en-US"/>
         </w:rPr>
-        <w:t>b</w:t>
+        <w:t xml:space="preserve"> 00000000c937983704a73af28acdec37b049d</w:t>
       </w:r>
       <w:r>
         <w:rPr>
@@ -6001,8 +6580,69 @@
           <w:i/>
           <w:lang w:val="en-US"/>
         </w:rPr>
-        <w:t>itc</w:t>
-      </w:r>
+        <w:t>214adbda81d7e2a3dd146f6ed09 false</w:t>
+      </w:r>
+    </w:p>
+    <w:p/>
+    <w:p>
+      <w:pPr>
+        <w:rPr>
+          <w:lang w:val="en-US"/>
+        </w:rPr>
+      </w:pPr>
+      <w:r>
+        <w:rPr>
+          <w:lang w:val="en-US"/>
+        </w:rPr>
+        <w:t xml:space="preserve">Note that you need block hash </w:t>
+      </w:r>
+      <w:r>
+        <w:rPr>
+          <w:lang w:val="en-US"/>
+        </w:rPr>
+        <w:t xml:space="preserve">as input for the above call, which you can obtain from </w:t>
+      </w:r>
+      <w:r>
+        <w:rPr>
+          <w:lang w:val="en-US"/>
+        </w:rPr>
+        <w:t xml:space="preserve">block height via </w:t>
+      </w:r>
+      <w:r>
+        <w:rPr>
+          <w:lang w:val="en-US"/>
+        </w:rPr>
+        <w:t xml:space="preserve">a call to </w:t>
+      </w:r>
+      <w:proofErr w:type="spellStart"/>
+      <w:r>
+        <w:rPr>
+          <w:rFonts w:ascii="Courier" w:hAnsi="Courier"/>
+          <w:lang w:val="en-US"/>
+        </w:rPr>
+        <w:t>getblockhash</w:t>
+      </w:r>
+      <w:proofErr w:type="spellEnd"/>
+      <w:r>
+        <w:rPr>
+          <w:lang w:val="en-US"/>
+        </w:rPr>
+        <w:t>, e.g.:</w:t>
+      </w:r>
+    </w:p>
+    <w:p>
+      <w:pPr>
+        <w:rPr>
+          <w:lang w:val="en-US"/>
+        </w:rPr>
+      </w:pPr>
+    </w:p>
+    <w:p>
+      <w:pPr>
+        <w:rPr>
+          <w:lang w:val="en-US"/>
+        </w:rPr>
+      </w:pPr>
       <w:r>
         <w:rPr>
           <w:rFonts w:ascii="Arial Narrow" w:hAnsi="Arial Narrow"/>
@@ -6010,7 +6650,45 @@
           <w:i/>
           <w:lang w:val="en-US"/>
         </w:rPr>
-        <w:t>oin-cli getblockhash 600000</w:t>
+        <w:t>b</w:t>
+      </w:r>
+      <w:r>
+        <w:rPr>
+          <w:rFonts w:ascii="Arial Narrow" w:hAnsi="Arial Narrow"/>
+          <w:b/>
+          <w:i/>
+          <w:lang w:val="en-US"/>
+        </w:rPr>
+        <w:t>itc</w:t>
+      </w:r>
+      <w:r>
+        <w:rPr>
+          <w:rFonts w:ascii="Arial Narrow" w:hAnsi="Arial Narrow"/>
+          <w:b/>
+          <w:i/>
+          <w:lang w:val="en-US"/>
+        </w:rPr>
+        <w:t xml:space="preserve">oin-cli </w:t>
+      </w:r>
+      <w:proofErr w:type="spellStart"/>
+      <w:r>
+        <w:rPr>
+          <w:rFonts w:ascii="Arial Narrow" w:hAnsi="Arial Narrow"/>
+          <w:b/>
+          <w:i/>
+          <w:lang w:val="en-US"/>
+        </w:rPr>
+        <w:t>getblockhash</w:t>
+      </w:r>
+      <w:proofErr w:type="spellEnd"/>
+      <w:r>
+        <w:rPr>
+          <w:rFonts w:ascii="Arial Narrow" w:hAnsi="Arial Narrow"/>
+          <w:b/>
+          <w:i/>
+          <w:lang w:val="en-US"/>
+        </w:rPr>
+        <w:t xml:space="preserve"> 600000</w:t>
       </w:r>
     </w:p>
     <w:p>
@@ -6028,6 +6706,7 @@
         </w:rPr>
       </w:pPr>
       <w:bookmarkStart w:id="16" w:name="_Toc60738925"/>
+      <w:proofErr w:type="spellStart"/>
       <w:r>
         <w:rPr>
           <w:lang w:val="en-US"/>
@@ -6041,18 +6720,41 @@
         <w:t>lockchain.block.get_header</w:t>
       </w:r>
       <w:bookmarkEnd w:id="16"/>
-    </w:p>
-    <w:p>
-      <w:pPr>
-        <w:rPr>
-          <w:lang w:val="en-US"/>
-        </w:rPr>
-      </w:pPr>
-      <w:r>
-        <w:rPr>
-          <w:lang w:val="en-US"/>
-        </w:rPr>
-        <w:t>Similar to blockchain.block.header, only information is returned not as array of bytes in hex, but rather as a dictionary with the following fields:</w:t>
+      <w:proofErr w:type="spellEnd"/>
+    </w:p>
+    <w:p>
+      <w:pPr>
+        <w:rPr>
+          <w:lang w:val="en-US"/>
+        </w:rPr>
+      </w:pPr>
+      <w:r>
+        <w:rPr>
+          <w:lang w:val="en-US"/>
+        </w:rPr>
+        <w:t xml:space="preserve">Similar to </w:t>
+      </w:r>
+      <w:proofErr w:type="spellStart"/>
+      <w:proofErr w:type="gramStart"/>
+      <w:r>
+        <w:rPr>
+          <w:lang w:val="en-US"/>
+        </w:rPr>
+        <w:t>blockchain.block</w:t>
+      </w:r>
+      <w:proofErr w:type="gramEnd"/>
+      <w:r>
+        <w:rPr>
+          <w:lang w:val="en-US"/>
+        </w:rPr>
+        <w:t>.header</w:t>
+      </w:r>
+      <w:proofErr w:type="spellEnd"/>
+      <w:r>
+        <w:rPr>
+          <w:lang w:val="en-US"/>
+        </w:rPr>
+        <w:t>, only information is returned not as array of bytes in hex, but rather as a dictionary with the following fields:</w:t>
       </w:r>
     </w:p>
     <w:p>
@@ -6198,7 +6900,21 @@
         <w:rPr>
           <w:lang w:val="en-US"/>
         </w:rPr>
-        <w:t>The information is the same as bitcoin-cli getblockheader with verbose = true, e.g.:</w:t>
+        <w:t xml:space="preserve">The information is the same as bitcoin-cli </w:t>
+      </w:r>
+      <w:proofErr w:type="spellStart"/>
+      <w:r>
+        <w:rPr>
+          <w:lang w:val="en-US"/>
+        </w:rPr>
+        <w:t>getblockheader</w:t>
+      </w:r>
+      <w:proofErr w:type="spellEnd"/>
+      <w:r>
+        <w:rPr>
+          <w:lang w:val="en-US"/>
+        </w:rPr>
+        <w:t xml:space="preserve"> with verbose = true, e.g.:</w:t>
       </w:r>
     </w:p>
     <w:p>
@@ -6224,7 +6940,27 @@
           <w:i/>
           <w:lang w:val="en-US"/>
         </w:rPr>
-        <w:t>bitcoin-cli getblockheader 00000000c937983704a73af28acdec37b049d214adbda81d7e2a3dd146f6ed09 true</w:t>
+        <w:t xml:space="preserve">bitcoin-cli </w:t>
+      </w:r>
+      <w:proofErr w:type="spellStart"/>
+      <w:r>
+        <w:rPr>
+          <w:rFonts w:ascii="Arial Narrow" w:hAnsi="Arial Narrow"/>
+          <w:b/>
+          <w:i/>
+          <w:lang w:val="en-US"/>
+        </w:rPr>
+        <w:t>getblockheader</w:t>
+      </w:r>
+      <w:proofErr w:type="spellEnd"/>
+      <w:r>
+        <w:rPr>
+          <w:rFonts w:ascii="Arial Narrow" w:hAnsi="Arial Narrow"/>
+          <w:b/>
+          <w:i/>
+          <w:lang w:val="en-US"/>
+        </w:rPr>
+        <w:t xml:space="preserve"> 00000000c937983704a73af28acdec37b049d214adbda81d7e2a3dd146f6ed09 true</w:t>
       </w:r>
     </w:p>
     <w:p>
@@ -6256,6 +6992,8 @@
         </w:rPr>
       </w:pPr>
       <w:bookmarkStart w:id="17" w:name="_Toc60738926"/>
+      <w:proofErr w:type="spellStart"/>
+      <w:proofErr w:type="gramStart"/>
       <w:r>
         <w:rPr>
           <w:lang w:val="en-US"/>
@@ -6266,9 +7004,17 @@
         <w:rPr>
           <w:lang w:val="en-US"/>
         </w:rPr>
-        <w:t>lockchain.block.headers</w:t>
+        <w:t>lockchain.block</w:t>
+      </w:r>
+      <w:proofErr w:type="gramEnd"/>
+      <w:r>
+        <w:rPr>
+          <w:lang w:val="en-US"/>
+        </w:rPr>
+        <w:t>.headers</w:t>
       </w:r>
       <w:bookmarkEnd w:id="17"/>
+      <w:proofErr w:type="spellEnd"/>
     </w:p>
     <w:p>
       <w:pPr>
@@ -6282,19 +7028,31 @@
         </w:rPr>
         <w:t xml:space="preserve">Similar to </w:t>
       </w:r>
+      <w:proofErr w:type="spellStart"/>
+      <w:proofErr w:type="gramStart"/>
       <w:r>
         <w:rPr>
           <w:rFonts w:ascii="Courier" w:hAnsi="Courier"/>
           <w:lang w:val="en-US"/>
         </w:rPr>
-        <w:t>blockchain.block.header</w:t>
-      </w:r>
+        <w:t>blockchain.block</w:t>
+      </w:r>
+      <w:proofErr w:type="gramEnd"/>
+      <w:r>
+        <w:rPr>
+          <w:rFonts w:ascii="Courier" w:hAnsi="Courier"/>
+          <w:lang w:val="en-US"/>
+        </w:rPr>
+        <w:t>.header</w:t>
+      </w:r>
+      <w:proofErr w:type="spellEnd"/>
       <w:r>
         <w:rPr>
           <w:lang w:val="en-US"/>
         </w:rPr>
         <w:t xml:space="preserve">, only returned hex contains concatenated byte arrays of many blocks. Returned </w:t>
       </w:r>
+      <w:proofErr w:type="spellStart"/>
       <w:r>
         <w:rPr>
           <w:rFonts w:ascii="Courier" w:hAnsi="Courier"/>
@@ -6302,6 +7060,7 @@
         </w:rPr>
         <w:t>BlockHeadersResult</w:t>
       </w:r>
+      <w:proofErr w:type="spellEnd"/>
       <w:r>
         <w:rPr>
           <w:lang w:val="en-US"/>
@@ -6392,13 +7151,24 @@
         </w:rPr>
         <w:t xml:space="preserve">the result of </w:t>
       </w:r>
+      <w:proofErr w:type="spellStart"/>
+      <w:proofErr w:type="gramStart"/>
       <w:r>
         <w:rPr>
           <w:rFonts w:ascii="Courier" w:hAnsi="Courier"/>
           <w:lang w:val="en-US"/>
         </w:rPr>
-        <w:t>blockchain.block.header</w:t>
-      </w:r>
+        <w:t>blockchain.block</w:t>
+      </w:r>
+      <w:proofErr w:type="gramEnd"/>
+      <w:r>
+        <w:rPr>
+          <w:rFonts w:ascii="Courier" w:hAnsi="Courier"/>
+          <w:lang w:val="en-US"/>
+        </w:rPr>
+        <w:t>.header</w:t>
+      </w:r>
+      <w:proofErr w:type="spellEnd"/>
     </w:p>
     <w:p>
       <w:pPr>
@@ -6461,6 +7231,7 @@
         </w:rPr>
         <w:t xml:space="preserve">Note that implementation utilizes the fact that get RPC </w:t>
       </w:r>
+      <w:proofErr w:type="spellStart"/>
       <w:r>
         <w:rPr>
           <w:rFonts w:ascii="Courier" w:hAnsi="Courier"/>
@@ -6468,12 +7239,14 @@
         </w:rPr>
         <w:t>getblockheader</w:t>
       </w:r>
+      <w:proofErr w:type="spellEnd"/>
       <w:r>
         <w:rPr>
           <w:lang w:val="en-US"/>
         </w:rPr>
         <w:t xml:space="preserve"> returns hashes to the previous and next blocks. Hence, we only need to call RPC </w:t>
       </w:r>
+      <w:proofErr w:type="spellStart"/>
       <w:r>
         <w:rPr>
           <w:rFonts w:ascii="Courier" w:hAnsi="Courier"/>
@@ -6481,6 +7254,7 @@
         </w:rPr>
         <w:t>getblockhash</w:t>
       </w:r>
+      <w:proofErr w:type="spellEnd"/>
       <w:r>
         <w:rPr>
           <w:lang w:val="en-US"/>
@@ -6493,6 +7267,7 @@
         </w:rPr>
         <w:t xml:space="preserve">an only call RPC </w:t>
       </w:r>
+      <w:proofErr w:type="spellStart"/>
       <w:r>
         <w:rPr>
           <w:rFonts w:ascii="Courier" w:hAnsi="Courier"/>
@@ -6500,12 +7275,14 @@
         </w:rPr>
         <w:t>getblockheader</w:t>
       </w:r>
+      <w:proofErr w:type="spellEnd"/>
       <w:r>
         <w:rPr>
           <w:lang w:val="en-US"/>
         </w:rPr>
         <w:t xml:space="preserve">, always using the </w:t>
       </w:r>
+      <w:proofErr w:type="spellStart"/>
       <w:r>
         <w:rPr>
           <w:rFonts w:ascii="Courier" w:hAnsi="Courier"/>
@@ -6520,12 +7297,14 @@
         </w:rPr>
         <w:t>blockhash</w:t>
       </w:r>
+      <w:proofErr w:type="spellEnd"/>
       <w:r>
         <w:rPr>
           <w:lang w:val="en-US"/>
         </w:rPr>
         <w:t xml:space="preserve"> field from </w:t>
       </w:r>
+      <w:proofErr w:type="spellStart"/>
       <w:r>
         <w:rPr>
           <w:rFonts w:ascii="Courier" w:hAnsi="Courier"/>
@@ -6533,6 +7312,7 @@
         </w:rPr>
         <w:t>GetBlockHeaderResult</w:t>
       </w:r>
+      <w:proofErr w:type="spellEnd"/>
       <w:r>
         <w:rPr>
           <w:rFonts w:ascii="Courier" w:hAnsi="Courier"/>
@@ -6550,8 +7330,23 @@
         <w:rPr>
           <w:lang w:val="en-US"/>
         </w:rPr>
-        <w:t xml:space="preserve">Note that GetBlockHeaderResult is a structure returned by RPC </w:t>
-      </w:r>
+        <w:t xml:space="preserve">Note that </w:t>
+      </w:r>
+      <w:proofErr w:type="spellStart"/>
+      <w:r>
+        <w:rPr>
+          <w:lang w:val="en-US"/>
+        </w:rPr>
+        <w:t>GetBlockHeaderResult</w:t>
+      </w:r>
+      <w:proofErr w:type="spellEnd"/>
+      <w:r>
+        <w:rPr>
+          <w:lang w:val="en-US"/>
+        </w:rPr>
+        <w:t xml:space="preserve"> is a structure returned by RPC </w:t>
+      </w:r>
+      <w:proofErr w:type="spellStart"/>
       <w:r>
         <w:rPr>
           <w:rFonts w:ascii="Courier" w:hAnsi="Courier"/>
@@ -6559,6 +7354,7 @@
         </w:rPr>
         <w:t>getblockheader</w:t>
       </w:r>
+      <w:proofErr w:type="spellEnd"/>
       <w:r>
         <w:rPr>
           <w:lang w:val="en-US"/>
@@ -6602,6 +7398,7 @@
         </w:rPr>
       </w:pPr>
       <w:bookmarkStart w:id="18" w:name="_Toc60738927"/>
+      <w:proofErr w:type="spellStart"/>
       <w:r>
         <w:rPr>
           <w:lang w:val="en-US"/>
@@ -6609,6 +7406,7 @@
         <w:t>blockchain.block.get_chunk</w:t>
       </w:r>
       <w:bookmarkEnd w:id="18"/>
+      <w:proofErr w:type="spellEnd"/>
     </w:p>
     <w:p>
       <w:pPr>
@@ -6622,20 +7420,31 @@
         </w:rPr>
         <w:t xml:space="preserve">Similar to </w:t>
       </w:r>
+      <w:proofErr w:type="spellStart"/>
+      <w:proofErr w:type="gramStart"/>
       <w:r>
         <w:rPr>
           <w:rFonts w:ascii="Courier" w:hAnsi="Courier"/>
           <w:lang w:val="en-US"/>
         </w:rPr>
-        <w:t>blockchain.block.header</w:t>
-      </w:r>
+        <w:t>blockchain.block</w:t>
+      </w:r>
+      <w:proofErr w:type="gramEnd"/>
       <w:r>
         <w:rPr>
           <w:rFonts w:ascii="Courier" w:hAnsi="Courier"/>
           <w:lang w:val="en-US"/>
         </w:rPr>
+        <w:t>.header</w:t>
+      </w:r>
+      <w:r>
+        <w:rPr>
+          <w:rFonts w:ascii="Courier" w:hAnsi="Courier"/>
+          <w:lang w:val="en-US"/>
+        </w:rPr>
         <w:t>s</w:t>
       </w:r>
+      <w:proofErr w:type="spellEnd"/>
       <w:r>
         <w:rPr>
           <w:lang w:val="en-US"/>
@@ -6801,6 +7610,8 @@
                 <w:rFonts w:ascii="Courier" w:hAnsi="Courier"/>
               </w:rPr>
             </w:pPr>
+            <w:proofErr w:type="spellStart"/>
+            <w:proofErr w:type="gramStart"/>
             <w:r>
               <w:rPr>
                 <w:rFonts w:ascii="Courier" w:hAnsi="Courier"/>
@@ -6819,6 +7630,8 @@
               </w:rPr>
               <w:t>transaction</w:t>
             </w:r>
+            <w:proofErr w:type="spellEnd"/>
+            <w:proofErr w:type="gramEnd"/>
           </w:p>
           <w:p>
             <w:pPr>
@@ -6826,12 +7639,14 @@
                 <w:rFonts w:ascii="Courier" w:hAnsi="Courier"/>
               </w:rPr>
             </w:pPr>
+            <w:proofErr w:type="gramStart"/>
             <w:r>
               <w:rPr>
                 <w:rFonts w:ascii="Courier" w:hAnsi="Courier"/>
               </w:rPr>
               <w:t>.get</w:t>
             </w:r>
+            <w:proofErr w:type="gramEnd"/>
           </w:p>
         </w:tc>
         <w:tc>
@@ -6924,6 +7739,8 @@
                 <w:rFonts w:ascii="Courier" w:hAnsi="Courier"/>
               </w:rPr>
             </w:pPr>
+            <w:proofErr w:type="spellStart"/>
+            <w:proofErr w:type="gramStart"/>
             <w:r>
               <w:rPr>
                 <w:rFonts w:ascii="Courier" w:hAnsi="Courier"/>
@@ -6942,6 +7759,8 @@
               </w:rPr>
               <w:t>transaction</w:t>
             </w:r>
+            <w:proofErr w:type="spellEnd"/>
+            <w:proofErr w:type="gramEnd"/>
           </w:p>
           <w:p>
             <w:pPr>
@@ -6953,8 +7772,16 @@
               <w:rPr>
                 <w:rFonts w:ascii="Courier" w:hAnsi="Courier"/>
               </w:rPr>
-              <w:t>.id_from_pos</w:t>
-            </w:r>
+              <w:t>.</w:t>
+            </w:r>
+            <w:proofErr w:type="spellStart"/>
+            <w:r>
+              <w:rPr>
+                <w:rFonts w:ascii="Courier" w:hAnsi="Courier"/>
+              </w:rPr>
+              <w:t>id_from_pos</w:t>
+            </w:r>
+            <w:proofErr w:type="spellEnd"/>
           </w:p>
         </w:tc>
         <w:tc>
@@ -6977,7 +7804,21 @@
               <w:rPr>
                 <w:sz w:val="20"/>
               </w:rPr>
-              <w:t>n-th transaction id in a given block</w:t>
+              <w:t>n-</w:t>
+            </w:r>
+            <w:proofErr w:type="spellStart"/>
+            <w:r>
+              <w:rPr>
+                <w:sz w:val="20"/>
+              </w:rPr>
+              <w:t>th</w:t>
+            </w:r>
+            <w:proofErr w:type="spellEnd"/>
+            <w:r>
+              <w:rPr>
+                <w:sz w:val="20"/>
+              </w:rPr>
+              <w:t xml:space="preserve"> transaction id in a given block</w:t>
             </w:r>
           </w:p>
         </w:tc>
@@ -7013,6 +7854,7 @@
               </w:rPr>
               <w:t>(</w:t>
             </w:r>
+            <w:proofErr w:type="spellStart"/>
             <w:r>
               <w:rPr>
                 <w:sz w:val="20"/>
@@ -7020,6 +7862,7 @@
               </w:rPr>
               <w:t>pos</w:t>
             </w:r>
+            <w:proofErr w:type="spellEnd"/>
             <w:r>
               <w:rPr>
                 <w:sz w:val="20"/>
@@ -7032,15 +7875,41 @@
                 <w:sz w:val="20"/>
                 <w:lang w:val="en-US"/>
               </w:rPr>
-              <w:t>, include merkle information (</w:t>
-            </w:r>
-            <w:r>
-              <w:rPr>
-                <w:sz w:val="20"/>
-                <w:lang w:val="en-US"/>
-              </w:rPr>
-              <w:t xml:space="preserve">merkle, </w:t>
-            </w:r>
+              <w:t xml:space="preserve">, include </w:t>
+            </w:r>
+            <w:proofErr w:type="spellStart"/>
+            <w:r>
+              <w:rPr>
+                <w:sz w:val="20"/>
+                <w:lang w:val="en-US"/>
+              </w:rPr>
+              <w:t>merkle</w:t>
+            </w:r>
+            <w:proofErr w:type="spellEnd"/>
+            <w:r>
+              <w:rPr>
+                <w:sz w:val="20"/>
+                <w:lang w:val="en-US"/>
+              </w:rPr>
+              <w:t xml:space="preserve"> information (</w:t>
+            </w:r>
+            <w:proofErr w:type="spellStart"/>
+            <w:r>
+              <w:rPr>
+                <w:sz w:val="20"/>
+                <w:lang w:val="en-US"/>
+              </w:rPr>
+              <w:t>merkle</w:t>
+            </w:r>
+            <w:proofErr w:type="spellEnd"/>
+            <w:r>
+              <w:rPr>
+                <w:sz w:val="20"/>
+                <w:lang w:val="en-US"/>
+              </w:rPr>
+              <w:t xml:space="preserve">, </w:t>
+            </w:r>
+            <w:proofErr w:type="spellStart"/>
             <w:r>
               <w:rPr>
                 <w:sz w:val="20"/>
@@ -7053,7 +7922,15 @@
                 <w:sz w:val="20"/>
                 <w:lang w:val="en-US"/>
               </w:rPr>
-              <w:t>oolean)</w:t>
+              <w:t>oolean</w:t>
+            </w:r>
+            <w:proofErr w:type="spellEnd"/>
+            <w:r>
+              <w:rPr>
+                <w:sz w:val="20"/>
+                <w:lang w:val="en-US"/>
+              </w:rPr>
+              <w:t>)</w:t>
             </w:r>
           </w:p>
         </w:tc>
@@ -7073,7 +7950,23 @@
                 <w:sz w:val="20"/>
                 <w:lang w:val="en-US"/>
               </w:rPr>
-              <w:t xml:space="preserve">If merkle is </w:t>
+              <w:t xml:space="preserve">If </w:t>
+            </w:r>
+            <w:proofErr w:type="spellStart"/>
+            <w:r>
+              <w:rPr>
+                <w:sz w:val="20"/>
+                <w:lang w:val="en-US"/>
+              </w:rPr>
+              <w:t>merkle</w:t>
+            </w:r>
+            <w:proofErr w:type="spellEnd"/>
+            <w:r>
+              <w:rPr>
+                <w:sz w:val="20"/>
+                <w:lang w:val="en-US"/>
+              </w:rPr>
+              <w:t xml:space="preserve"> is </w:t>
             </w:r>
             <w:r>
               <w:rPr>
@@ -7096,12 +7989,21 @@
               </w:rPr>
               <w:t xml:space="preserve">returns </w:t>
             </w:r>
-            <w:r>
-              <w:rPr>
-                <w:sz w:val="20"/>
-                <w:lang w:val="en-US"/>
-              </w:rPr>
-              <w:t xml:space="preserve">pos-th </w:t>
+            <w:proofErr w:type="spellStart"/>
+            <w:r>
+              <w:rPr>
+                <w:sz w:val="20"/>
+                <w:lang w:val="en-US"/>
+              </w:rPr>
+              <w:t>pos-th</w:t>
+            </w:r>
+            <w:proofErr w:type="spellEnd"/>
+            <w:r>
+              <w:rPr>
+                <w:sz w:val="20"/>
+                <w:lang w:val="en-US"/>
+              </w:rPr>
+              <w:t xml:space="preserve"> </w:t>
             </w:r>
             <w:r>
               <w:rPr>
@@ -7137,7 +8039,23 @@
                 <w:sz w:val="20"/>
                 <w:lang w:val="en-US"/>
               </w:rPr>
-              <w:t xml:space="preserve">If merkle is </w:t>
+              <w:t xml:space="preserve">If </w:t>
+            </w:r>
+            <w:proofErr w:type="spellStart"/>
+            <w:r>
+              <w:rPr>
+                <w:sz w:val="20"/>
+                <w:lang w:val="en-US"/>
+              </w:rPr>
+              <w:t>merkle</w:t>
+            </w:r>
+            <w:proofErr w:type="spellEnd"/>
+            <w:r>
+              <w:rPr>
+                <w:sz w:val="20"/>
+                <w:lang w:val="en-US"/>
+              </w:rPr>
+              <w:t xml:space="preserve"> is </w:t>
             </w:r>
             <w:r>
               <w:rPr>
@@ -7174,6 +8092,7 @@
               </w:rPr>
               <w:t xml:space="preserve"> a struct with 2 fields: </w:t>
             </w:r>
+            <w:proofErr w:type="spellStart"/>
             <w:r>
               <w:rPr>
                 <w:rFonts w:ascii="Courier" w:hAnsi="Courier"/>
@@ -7182,13 +8101,31 @@
               </w:rPr>
               <w:t>tx_hash</w:t>
             </w:r>
-            <w:r>
-              <w:rPr>
-                <w:sz w:val="20"/>
-                <w:lang w:val="en-US"/>
-              </w:rPr>
-              <w:t xml:space="preserve"> with pos-th transaction id and </w:t>
-            </w:r>
+            <w:proofErr w:type="spellEnd"/>
+            <w:r>
+              <w:rPr>
+                <w:sz w:val="20"/>
+                <w:lang w:val="en-US"/>
+              </w:rPr>
+              <w:t xml:space="preserve"> with </w:t>
+            </w:r>
+            <w:proofErr w:type="spellStart"/>
+            <w:r>
+              <w:rPr>
+                <w:sz w:val="20"/>
+                <w:lang w:val="en-US"/>
+              </w:rPr>
+              <w:t>pos-th</w:t>
+            </w:r>
+            <w:proofErr w:type="spellEnd"/>
+            <w:r>
+              <w:rPr>
+                <w:sz w:val="20"/>
+                <w:lang w:val="en-US"/>
+              </w:rPr>
+              <w:t xml:space="preserve"> transaction id and </w:t>
+            </w:r>
+            <w:proofErr w:type="spellStart"/>
             <w:r>
               <w:rPr>
                 <w:rFonts w:ascii="Courier" w:hAnsi="Courier"/>
@@ -7197,12 +8134,29 @@
               </w:rPr>
               <w:t>merkle</w:t>
             </w:r>
-            <w:r>
-              <w:rPr>
-                <w:sz w:val="20"/>
-                <w:lang w:val="en-US"/>
-              </w:rPr>
-              <w:t xml:space="preserve"> with electrum merkle proof (list of strings)</w:t>
+            <w:proofErr w:type="spellEnd"/>
+            <w:r>
+              <w:rPr>
+                <w:sz w:val="20"/>
+                <w:lang w:val="en-US"/>
+              </w:rPr>
+              <w:t xml:space="preserve"> with electrum </w:t>
+            </w:r>
+            <w:proofErr w:type="spellStart"/>
+            <w:r>
+              <w:rPr>
+                <w:sz w:val="20"/>
+                <w:lang w:val="en-US"/>
+              </w:rPr>
+              <w:t>merkle</w:t>
+            </w:r>
+            <w:proofErr w:type="spellEnd"/>
+            <w:r>
+              <w:rPr>
+                <w:sz w:val="20"/>
+                <w:lang w:val="en-US"/>
+              </w:rPr>
+              <w:t xml:space="preserve"> proof (list of strings)</w:t>
             </w:r>
             <w:r>
               <w:rPr>
@@ -7237,6 +8191,8 @@
                 <w:rFonts w:ascii="Courier" w:hAnsi="Courier"/>
               </w:rPr>
             </w:pPr>
+            <w:proofErr w:type="spellStart"/>
+            <w:proofErr w:type="gramStart"/>
             <w:r>
               <w:rPr>
                 <w:rFonts w:ascii="Courier" w:hAnsi="Courier"/>
@@ -7255,19 +8211,37 @@
               </w:rPr>
               <w:t>transaction</w:t>
             </w:r>
-          </w:p>
-          <w:p>
-            <w:pPr>
-              <w:rPr>
-                <w:lang w:val="en-US"/>
-              </w:rPr>
-            </w:pPr>
+            <w:proofErr w:type="spellEnd"/>
+            <w:proofErr w:type="gramEnd"/>
+          </w:p>
+          <w:p>
+            <w:pPr>
+              <w:rPr>
+                <w:lang w:val="en-US"/>
+              </w:rPr>
+            </w:pPr>
+            <w:proofErr w:type="gramStart"/>
             <w:r>
               <w:rPr>
                 <w:rFonts w:ascii="Courier" w:hAnsi="Courier"/>
               </w:rPr>
-              <w:t>.get_merkle</w:t>
-            </w:r>
+              <w:t>.</w:t>
+            </w:r>
+            <w:proofErr w:type="spellStart"/>
+            <w:r>
+              <w:rPr>
+                <w:rFonts w:ascii="Courier" w:hAnsi="Courier"/>
+              </w:rPr>
+              <w:t>get</w:t>
+            </w:r>
+            <w:proofErr w:type="gramEnd"/>
+            <w:r>
+              <w:rPr>
+                <w:rFonts w:ascii="Courier" w:hAnsi="Courier"/>
+              </w:rPr>
+              <w:t>_merkle</w:t>
+            </w:r>
+            <w:proofErr w:type="spellEnd"/>
           </w:p>
         </w:tc>
         <w:tc>
@@ -7286,7 +8260,23 @@
                 <w:sz w:val="20"/>
                 <w:lang w:val="en-US"/>
               </w:rPr>
-              <w:t>Provides merkle proof for a given transaction presence in the block</w:t>
+              <w:t xml:space="preserve">Provides </w:t>
+            </w:r>
+            <w:proofErr w:type="spellStart"/>
+            <w:r>
+              <w:rPr>
+                <w:sz w:val="20"/>
+                <w:lang w:val="en-US"/>
+              </w:rPr>
+              <w:t>merkle</w:t>
+            </w:r>
+            <w:proofErr w:type="spellEnd"/>
+            <w:r>
+              <w:rPr>
+                <w:sz w:val="20"/>
+                <w:lang w:val="en-US"/>
+              </w:rPr>
+              <w:t xml:space="preserve"> proof for a given transaction presence in the block</w:t>
             </w:r>
           </w:p>
         </w:tc>
@@ -7306,8 +8296,17 @@
                 <w:sz w:val="20"/>
                 <w:lang w:val="en-US"/>
               </w:rPr>
-              <w:t>Transaction id (txid</w:t>
-            </w:r>
+              <w:t>Transaction id (</w:t>
+            </w:r>
+            <w:proofErr w:type="spellStart"/>
+            <w:r>
+              <w:rPr>
+                <w:sz w:val="20"/>
+                <w:lang w:val="en-US"/>
+              </w:rPr>
+              <w:t>txid</w:t>
+            </w:r>
+            <w:proofErr w:type="spellEnd"/>
             <w:r>
               <w:rPr>
                 <w:sz w:val="20"/>
@@ -7349,6 +8348,7 @@
               </w:rPr>
               <w:t xml:space="preserve">Struct with 3 fields: </w:t>
             </w:r>
+            <w:proofErr w:type="spellStart"/>
             <w:r>
               <w:rPr>
                 <w:rFonts w:ascii="Courier" w:hAnsi="Courier"/>
@@ -7357,6 +8357,7 @@
               </w:rPr>
               <w:t>block_height</w:t>
             </w:r>
+            <w:proofErr w:type="spellEnd"/>
             <w:r>
               <w:rPr>
                 <w:sz w:val="20"/>
@@ -7364,6 +8365,7 @@
               </w:rPr>
               <w:t xml:space="preserve">, </w:t>
             </w:r>
+            <w:proofErr w:type="spellStart"/>
             <w:r>
               <w:rPr>
                 <w:rFonts w:ascii="Courier" w:hAnsi="Courier"/>
@@ -7372,6 +8374,7 @@
               </w:rPr>
               <w:t>pos</w:t>
             </w:r>
+            <w:proofErr w:type="spellEnd"/>
             <w:r>
               <w:rPr>
                 <w:sz w:val="20"/>
@@ -7379,6 +8382,7 @@
               </w:rPr>
               <w:t xml:space="preserve"> (position within block) and </w:t>
             </w:r>
+            <w:proofErr w:type="spellStart"/>
             <w:r>
               <w:rPr>
                 <w:rFonts w:ascii="Courier" w:hAnsi="Courier"/>
@@ -7387,12 +8391,29 @@
               </w:rPr>
               <w:t>merkle</w:t>
             </w:r>
-            <w:r>
-              <w:rPr>
-                <w:sz w:val="20"/>
-                <w:lang w:val="en-US"/>
-              </w:rPr>
-              <w:t xml:space="preserve"> with electrum merkle proof (list of strings)</w:t>
+            <w:proofErr w:type="spellEnd"/>
+            <w:r>
+              <w:rPr>
+                <w:sz w:val="20"/>
+                <w:lang w:val="en-US"/>
+              </w:rPr>
+              <w:t xml:space="preserve"> with electrum </w:t>
+            </w:r>
+            <w:proofErr w:type="spellStart"/>
+            <w:r>
+              <w:rPr>
+                <w:sz w:val="20"/>
+                <w:lang w:val="en-US"/>
+              </w:rPr>
+              <w:t>merkle</w:t>
+            </w:r>
+            <w:proofErr w:type="spellEnd"/>
+            <w:r>
+              <w:rPr>
+                <w:sz w:val="20"/>
+                <w:lang w:val="en-US"/>
+              </w:rPr>
+              <w:t xml:space="preserve"> proof (list of strings)</w:t>
             </w:r>
           </w:p>
         </w:tc>
@@ -7420,6 +8441,8 @@
                 <w:rFonts w:ascii="Courier" w:hAnsi="Courier"/>
               </w:rPr>
             </w:pPr>
+            <w:proofErr w:type="spellStart"/>
+            <w:proofErr w:type="gramStart"/>
             <w:r>
               <w:rPr>
                 <w:rFonts w:ascii="Courier" w:hAnsi="Courier"/>
@@ -7438,6 +8461,8 @@
               </w:rPr>
               <w:t>transaction</w:t>
             </w:r>
+            <w:proofErr w:type="spellEnd"/>
+            <w:proofErr w:type="gramEnd"/>
           </w:p>
           <w:p>
             <w:pPr>
@@ -7445,12 +8470,14 @@
                 <w:rFonts w:ascii="Courier" w:hAnsi="Courier"/>
               </w:rPr>
             </w:pPr>
+            <w:proofErr w:type="gramStart"/>
             <w:r>
               <w:rPr>
                 <w:rFonts w:ascii="Courier" w:hAnsi="Courier"/>
               </w:rPr>
               <w:t>.broadcast</w:t>
             </w:r>
+            <w:proofErr w:type="gramEnd"/>
           </w:p>
         </w:tc>
         <w:tc>
@@ -7551,6 +8578,7 @@
         </w:rPr>
       </w:pPr>
       <w:bookmarkStart w:id="20" w:name="_Toc60738929"/>
+      <w:proofErr w:type="spellStart"/>
       <w:r>
         <w:rPr>
           <w:lang w:val="en-US"/>
@@ -7558,6 +8586,7 @@
         <w:t>blockchain.transaction.get</w:t>
       </w:r>
       <w:bookmarkEnd w:id="20"/>
+      <w:proofErr w:type="spellEnd"/>
     </w:p>
     <w:p>
       <w:pPr>
@@ -7584,6 +8613,7 @@
         </w:rPr>
         <w:t xml:space="preserve">Calls RPC </w:t>
       </w:r>
+      <w:proofErr w:type="spellStart"/>
       <w:r>
         <w:rPr>
           <w:rFonts w:ascii="Courier" w:hAnsi="Courier"/>
@@ -7591,6 +8621,7 @@
         </w:rPr>
         <w:t>gettransaction</w:t>
       </w:r>
+      <w:proofErr w:type="spellEnd"/>
       <w:r>
         <w:rPr>
           <w:lang w:val="en-US"/>
@@ -7627,97 +8658,19 @@
           <w:i/>
           <w:lang w:val="en-US"/>
         </w:rPr>
-        <w:t>bitcoin-cli gettransaction "22667c482f0f69daefabdf0969be53b8d539e1d2abbfc1c7a193ae38ec0d3e31"</w:t>
-      </w:r>
-    </w:p>
-    <w:p>
-      <w:pPr>
-        <w:rPr>
-          <w:lang w:val="en-US"/>
-        </w:rPr>
-      </w:pPr>
-    </w:p>
-    <w:p>
-      <w:pPr>
-        <w:rPr>
-          <w:lang w:val="en-US"/>
-        </w:rPr>
-      </w:pPr>
-      <w:r>
-        <w:rPr>
-          <w:lang w:val="en-US"/>
-        </w:rPr>
-        <w:t xml:space="preserve">Among fields returned by this call is </w:t>
-      </w:r>
-      <w:r>
-        <w:rPr>
-          <w:lang w:val="en-US"/>
-        </w:rPr>
-        <w:t xml:space="preserve">a field </w:t>
-      </w:r>
-      <w:r>
-        <w:rPr>
-          <w:rFonts w:ascii="Courier" w:hAnsi="Courier"/>
-          <w:lang w:val="en-US"/>
-        </w:rPr>
-        <w:t>hex</w:t>
-      </w:r>
-      <w:r>
-        <w:rPr>
-          <w:lang w:val="en-US"/>
-        </w:rPr>
-        <w:t>, which contains raw data for the transaction.</w:t>
-      </w:r>
-    </w:p>
-    <w:p>
-      <w:pPr>
-        <w:rPr>
-          <w:lang w:val="en-US"/>
-        </w:rPr>
-      </w:pPr>
-    </w:p>
-    <w:p>
-      <w:pPr>
-        <w:rPr>
-          <w:lang w:val="en-US"/>
-        </w:rPr>
-      </w:pPr>
-      <w:r>
-        <w:rPr>
-          <w:lang w:val="en-US"/>
-        </w:rPr>
-        <w:t xml:space="preserve">If transaction is not in-wallet, the API uses another RPC, </w:t>
-      </w:r>
-      <w:r>
-        <w:rPr>
-          <w:rFonts w:ascii="Courier" w:hAnsi="Courier"/>
-          <w:lang w:val="en-US"/>
-        </w:rPr>
-        <w:t>getrawtransaction</w:t>
-      </w:r>
-      <w:r>
-        <w:rPr>
-          <w:lang w:val="en-US"/>
-        </w:rPr>
-        <w:t>, e.g.:</w:t>
-      </w:r>
-    </w:p>
-    <w:p>
-      <w:pPr>
-        <w:rPr>
-          <w:lang w:val="en-US"/>
-        </w:rPr>
-      </w:pPr>
-    </w:p>
-    <w:p>
-      <w:pPr>
+        <w:t xml:space="preserve">bitcoin-cli </w:t>
+      </w:r>
+      <w:proofErr w:type="spellStart"/>
+      <w:r>
         <w:rPr>
           <w:rFonts w:ascii="Arial Narrow" w:hAnsi="Arial Narrow"/>
           <w:b/>
           <w:i/>
           <w:lang w:val="en-US"/>
         </w:rPr>
-      </w:pPr>
+        <w:t>gettransaction</w:t>
+      </w:r>
+      <w:proofErr w:type="spellEnd"/>
       <w:r>
         <w:rPr>
           <w:rFonts w:ascii="Arial Narrow" w:hAnsi="Arial Narrow"/>
@@ -7725,7 +8678,127 @@
           <w:i/>
           <w:lang w:val="en-US"/>
         </w:rPr>
-        <w:t>bitcoin-cli getrawtransaction "b850bd9f727888019ddd5481124b83c17b9dd263fe4c7c007a0a6c0f4c0f1573"</w:t>
+        <w:t xml:space="preserve"> "22667c482f0f69daefabdf0969be53b8d539e1d2abbfc1c7a193ae38ec0d3e31"</w:t>
+      </w:r>
+    </w:p>
+    <w:p>
+      <w:pPr>
+        <w:rPr>
+          <w:lang w:val="en-US"/>
+        </w:rPr>
+      </w:pPr>
+    </w:p>
+    <w:p>
+      <w:pPr>
+        <w:rPr>
+          <w:lang w:val="en-US"/>
+        </w:rPr>
+      </w:pPr>
+      <w:r>
+        <w:rPr>
+          <w:lang w:val="en-US"/>
+        </w:rPr>
+        <w:t xml:space="preserve">Among fields returned by this call is </w:t>
+      </w:r>
+      <w:r>
+        <w:rPr>
+          <w:lang w:val="en-US"/>
+        </w:rPr>
+        <w:t xml:space="preserve">a field </w:t>
+      </w:r>
+      <w:r>
+        <w:rPr>
+          <w:rFonts w:ascii="Courier" w:hAnsi="Courier"/>
+          <w:lang w:val="en-US"/>
+        </w:rPr>
+        <w:t>hex</w:t>
+      </w:r>
+      <w:r>
+        <w:rPr>
+          <w:lang w:val="en-US"/>
+        </w:rPr>
+        <w:t>, which contains raw data for the transaction.</w:t>
+      </w:r>
+    </w:p>
+    <w:p>
+      <w:pPr>
+        <w:rPr>
+          <w:lang w:val="en-US"/>
+        </w:rPr>
+      </w:pPr>
+    </w:p>
+    <w:p>
+      <w:pPr>
+        <w:rPr>
+          <w:lang w:val="en-US"/>
+        </w:rPr>
+      </w:pPr>
+      <w:r>
+        <w:rPr>
+          <w:lang w:val="en-US"/>
+        </w:rPr>
+        <w:t xml:space="preserve">If transaction is not in-wallet, the API uses another RPC, </w:t>
+      </w:r>
+      <w:proofErr w:type="spellStart"/>
+      <w:r>
+        <w:rPr>
+          <w:rFonts w:ascii="Courier" w:hAnsi="Courier"/>
+          <w:lang w:val="en-US"/>
+        </w:rPr>
+        <w:t>getrawtransaction</w:t>
+      </w:r>
+      <w:proofErr w:type="spellEnd"/>
+      <w:r>
+        <w:rPr>
+          <w:lang w:val="en-US"/>
+        </w:rPr>
+        <w:t>, e.g.:</w:t>
+      </w:r>
+    </w:p>
+    <w:p>
+      <w:pPr>
+        <w:rPr>
+          <w:lang w:val="en-US"/>
+        </w:rPr>
+      </w:pPr>
+    </w:p>
+    <w:p>
+      <w:pPr>
+        <w:rPr>
+          <w:rFonts w:ascii="Arial Narrow" w:hAnsi="Arial Narrow"/>
+          <w:b/>
+          <w:i/>
+          <w:lang w:val="en-US"/>
+        </w:rPr>
+      </w:pPr>
+      <w:r>
+        <w:rPr>
+          <w:rFonts w:ascii="Arial Narrow" w:hAnsi="Arial Narrow"/>
+          <w:b/>
+          <w:i/>
+          <w:lang w:val="en-US"/>
+        </w:rPr>
+        <w:t xml:space="preserve">bitcoin-cli </w:t>
+      </w:r>
+      <w:proofErr w:type="spellStart"/>
+      <w:r>
+        <w:rPr>
+          <w:rFonts w:ascii="Arial Narrow" w:hAnsi="Arial Narrow"/>
+          <w:b/>
+          <w:i/>
+          <w:lang w:val="en-US"/>
+        </w:rPr>
+        <w:t>getrawtransaction</w:t>
+      </w:r>
+      <w:proofErr w:type="spellEnd"/>
+      <w:r>
+        <w:rPr>
+          <w:rFonts w:ascii="Arial Narrow" w:hAnsi="Arial Narrow"/>
+          <w:b/>
+          <w:i/>
+          <w:lang w:val="en-US"/>
+        </w:rPr>
+        <w:t xml:space="preserve"> "b850bd9f727888019ddd5481124b83c17b9dd263fe4c7c007a0a6c0f4c0f1573"</w:t>
       </w:r>
     </w:p>
     <w:p>
@@ -7771,6 +8844,7 @@
         </w:rPr>
       </w:pPr>
       <w:bookmarkStart w:id="21" w:name="_Toc60738930"/>
+      <w:proofErr w:type="spellStart"/>
       <w:r>
         <w:rPr>
           <w:lang w:val="en-US"/>
@@ -7778,6 +8852,7 @@
         <w:t>blockchain.transaction.id_from_pos</w:t>
       </w:r>
       <w:bookmarkEnd w:id="21"/>
+      <w:proofErr w:type="spellEnd"/>
     </w:p>
     <w:p>
       <w:pPr>
@@ -7791,6 +8866,7 @@
         </w:rPr>
         <w:t xml:space="preserve">Third parameter </w:t>
       </w:r>
+      <w:proofErr w:type="spellStart"/>
       <w:r>
         <w:rPr>
           <w:rFonts w:ascii="Courier" w:hAnsi="Courier"/>
@@ -7798,11 +8874,26 @@
         </w:rPr>
         <w:t>merkle</w:t>
       </w:r>
-      <w:r>
-        <w:rPr>
-          <w:lang w:val="en-US"/>
-        </w:rPr>
-        <w:t xml:space="preserve"> decides if merkle proof information is required. </w:t>
+      <w:proofErr w:type="spellEnd"/>
+      <w:r>
+        <w:rPr>
+          <w:lang w:val="en-US"/>
+        </w:rPr>
+        <w:t xml:space="preserve"> decides if </w:t>
+      </w:r>
+      <w:proofErr w:type="spellStart"/>
+      <w:r>
+        <w:rPr>
+          <w:lang w:val="en-US"/>
+        </w:rPr>
+        <w:t>merkle</w:t>
+      </w:r>
+      <w:proofErr w:type="spellEnd"/>
+      <w:r>
+        <w:rPr>
+          <w:lang w:val="en-US"/>
+        </w:rPr>
+        <w:t xml:space="preserve"> proof information is required. </w:t>
       </w:r>
     </w:p>
     <w:p>
@@ -7824,6 +8915,7 @@
         </w:rPr>
         <w:t xml:space="preserve">If </w:t>
       </w:r>
+      <w:proofErr w:type="spellStart"/>
       <w:r>
         <w:rPr>
           <w:rFonts w:ascii="Courier" w:hAnsi="Courier"/>
@@ -7831,12 +8923,14 @@
         </w:rPr>
         <w:t>merkle</w:t>
       </w:r>
+      <w:proofErr w:type="spellEnd"/>
       <w:r>
         <w:rPr>
           <w:lang w:val="en-US"/>
         </w:rPr>
         <w:t xml:space="preserve"> is false, the call boils down to calling RPC </w:t>
       </w:r>
+      <w:proofErr w:type="spellStart"/>
       <w:r>
         <w:rPr>
           <w:rFonts w:ascii="Courier" w:hAnsi="Courier"/>
@@ -7844,12 +8938,14 @@
         </w:rPr>
         <w:t>getblockhash</w:t>
       </w:r>
+      <w:proofErr w:type="spellEnd"/>
       <w:r>
         <w:rPr>
           <w:lang w:val="en-US"/>
         </w:rPr>
         <w:t xml:space="preserve"> to obtain </w:t>
       </w:r>
+      <w:proofErr w:type="spellStart"/>
       <w:r>
         <w:rPr>
           <w:rFonts w:ascii="Courier" w:hAnsi="Courier"/>
@@ -7857,12 +8953,14 @@
         </w:rPr>
         <w:t>blockhash</w:t>
       </w:r>
+      <w:proofErr w:type="spellEnd"/>
       <w:r>
         <w:rPr>
           <w:lang w:val="en-US"/>
         </w:rPr>
         <w:t xml:space="preserve"> from block height, then calling RPC </w:t>
       </w:r>
+      <w:proofErr w:type="spellStart"/>
       <w:r>
         <w:rPr>
           <w:rFonts w:ascii="Courier" w:hAnsi="Courier"/>
@@ -7870,6 +8968,7 @@
         </w:rPr>
         <w:t>getblock</w:t>
       </w:r>
+      <w:proofErr w:type="spellEnd"/>
       <w:r>
         <w:rPr>
           <w:lang w:val="en-US"/>
@@ -7882,6 +8981,7 @@
         </w:rPr>
         <w:t xml:space="preserve">to obtain </w:t>
       </w:r>
+      <w:proofErr w:type="spellStart"/>
       <w:r>
         <w:rPr>
           <w:rFonts w:ascii="Courier" w:hAnsi="Courier"/>
@@ -7889,11 +8989,40 @@
         </w:rPr>
         <w:t>GetBlockResult</w:t>
       </w:r>
-      <w:r>
-        <w:rPr>
-          <w:lang w:val="en-US"/>
-        </w:rPr>
-        <w:t>, from which pos-th transaction id is taken from the field tx.</w:t>
+      <w:proofErr w:type="spellEnd"/>
+      <w:r>
+        <w:rPr>
+          <w:lang w:val="en-US"/>
+        </w:rPr>
+        <w:t xml:space="preserve">, from which </w:t>
+      </w:r>
+      <w:proofErr w:type="spellStart"/>
+      <w:r>
+        <w:rPr>
+          <w:lang w:val="en-US"/>
+        </w:rPr>
+        <w:t>pos-th</w:t>
+      </w:r>
+      <w:proofErr w:type="spellEnd"/>
+      <w:r>
+        <w:rPr>
+          <w:lang w:val="en-US"/>
+        </w:rPr>
+        <w:t xml:space="preserve"> transaction id is taken from the field </w:t>
+      </w:r>
+      <w:proofErr w:type="spellStart"/>
+      <w:r>
+        <w:rPr>
+          <w:lang w:val="en-US"/>
+        </w:rPr>
+        <w:t>tx</w:t>
+      </w:r>
+      <w:proofErr w:type="spellEnd"/>
+      <w:r>
+        <w:rPr>
+          <w:lang w:val="en-US"/>
+        </w:rPr>
+        <w:t>.</w:t>
       </w:r>
     </w:p>
     <w:p>
@@ -7915,6 +9044,7 @@
         </w:rPr>
         <w:t xml:space="preserve">If </w:t>
       </w:r>
+      <w:proofErr w:type="spellStart"/>
       <w:r>
         <w:rPr>
           <w:rFonts w:ascii="Courier" w:hAnsi="Courier"/>
@@ -7922,6 +9052,7 @@
         </w:rPr>
         <w:t>merke</w:t>
       </w:r>
+      <w:proofErr w:type="spellEnd"/>
       <w:r>
         <w:rPr>
           <w:lang w:val="en-US"/>
@@ -7934,6 +9065,7 @@
         </w:rPr>
         <w:t xml:space="preserve">additional call is being made to </w:t>
       </w:r>
+      <w:proofErr w:type="spellStart"/>
       <w:r>
         <w:rPr>
           <w:rFonts w:ascii="Courier" w:hAnsi="Courier"/>
@@ -7941,6 +9073,7 @@
         </w:rPr>
         <w:t>gettxoutproof</w:t>
       </w:r>
+      <w:proofErr w:type="spellEnd"/>
       <w:r>
         <w:rPr>
           <w:lang w:val="en-US"/>
@@ -7953,6 +9086,7 @@
         </w:rPr>
         <w:t xml:space="preserve">provides </w:t>
       </w:r>
+      <w:proofErr w:type="spellStart"/>
       <w:r>
         <w:rPr>
           <w:rFonts w:ascii="Courier" w:hAnsi="Courier"/>
@@ -7960,6 +9094,7 @@
         </w:rPr>
         <w:t>MerkleBlock</w:t>
       </w:r>
+      <w:proofErr w:type="spellEnd"/>
       <w:r>
         <w:rPr>
           <w:lang w:val="en-US"/>
@@ -7970,8 +9105,23 @@
         <w:rPr>
           <w:lang w:val="en-US"/>
         </w:rPr>
-        <w:t xml:space="preserve">Electrum merkle proof format, which is </w:t>
-      </w:r>
+        <w:t xml:space="preserve">Electrum </w:t>
+      </w:r>
+      <w:proofErr w:type="spellStart"/>
+      <w:r>
+        <w:rPr>
+          <w:lang w:val="en-US"/>
+        </w:rPr>
+        <w:t>merkle</w:t>
+      </w:r>
+      <w:proofErr w:type="spellEnd"/>
+      <w:r>
+        <w:rPr>
+          <w:lang w:val="en-US"/>
+        </w:rPr>
+        <w:t xml:space="preserve"> proof format, which is </w:t>
+      </w:r>
+      <w:proofErr w:type="spellStart"/>
       <w:r>
         <w:rPr>
           <w:rFonts w:ascii="Courier" w:hAnsi="Courier"/>
@@ -7979,6 +9129,7 @@
         </w:rPr>
         <w:t>ElectrumMerkleProof</w:t>
       </w:r>
+      <w:proofErr w:type="spellEnd"/>
       <w:r>
         <w:rPr>
           <w:lang w:val="en-US"/>
@@ -7991,6 +9142,7 @@
         </w:rPr>
         <w:t xml:space="preserve">The conversion disassembles raw data provided by </w:t>
       </w:r>
+      <w:proofErr w:type="spellStart"/>
       <w:r>
         <w:rPr>
           <w:rFonts w:ascii="Courier" w:hAnsi="Courier"/>
@@ -7998,6 +9150,7 @@
         </w:rPr>
         <w:t>gettxoutproof</w:t>
       </w:r>
+      <w:proofErr w:type="spellEnd"/>
       <w:r>
         <w:rPr>
           <w:lang w:val="en-US"/>
@@ -8024,6 +9177,7 @@
         </w:rPr>
         <w:t xml:space="preserve">RPC </w:t>
       </w:r>
+      <w:proofErr w:type="spellStart"/>
       <w:r>
         <w:rPr>
           <w:rFonts w:ascii="Courier" w:hAnsi="Courier"/>
@@ -8031,6 +9185,7 @@
         </w:rPr>
         <w:t>gettxoutproof</w:t>
       </w:r>
+      <w:proofErr w:type="spellEnd"/>
       <w:r>
         <w:rPr>
           <w:lang w:val="en-US"/>
@@ -8067,6 +9222,7 @@
         </w:rPr>
       </w:pPr>
       <w:bookmarkStart w:id="22" w:name="_Toc60738931"/>
+      <w:proofErr w:type="spellStart"/>
       <w:r>
         <w:rPr>
           <w:lang w:val="en-US"/>
@@ -8074,6 +9230,7 @@
         <w:t>blockchain.transaction.get_merkle</w:t>
       </w:r>
       <w:bookmarkEnd w:id="22"/>
+      <w:proofErr w:type="spellEnd"/>
     </w:p>
     <w:p>
       <w:pPr>
@@ -8087,6 +9244,7 @@
         </w:rPr>
         <w:t xml:space="preserve">Similar to </w:t>
       </w:r>
+      <w:proofErr w:type="spellStart"/>
       <w:r>
         <w:rPr>
           <w:rFonts w:ascii="Courier" w:hAnsi="Courier"/>
@@ -8094,11 +9252,26 @@
         </w:rPr>
         <w:t>blockchain.transaction.id_from_pos</w:t>
       </w:r>
-      <w:r>
-        <w:rPr>
-          <w:lang w:val="en-US"/>
-        </w:rPr>
-        <w:t xml:space="preserve"> with merkle=true, yet here we only know transaction id, and we want to know </w:t>
+      <w:proofErr w:type="spellEnd"/>
+      <w:r>
+        <w:rPr>
+          <w:lang w:val="en-US"/>
+        </w:rPr>
+        <w:t xml:space="preserve"> with </w:t>
+      </w:r>
+      <w:proofErr w:type="spellStart"/>
+      <w:r>
+        <w:rPr>
+          <w:lang w:val="en-US"/>
+        </w:rPr>
+        <w:t>merkle</w:t>
+      </w:r>
+      <w:proofErr w:type="spellEnd"/>
+      <w:r>
+        <w:rPr>
+          <w:lang w:val="en-US"/>
+        </w:rPr>
+        <w:t xml:space="preserve">=true, yet here we only know transaction id, and we want to know </w:t>
       </w:r>
       <w:r>
         <w:rPr>
@@ -8110,7 +9283,21 @@
         <w:rPr>
           <w:lang w:val="en-US"/>
         </w:rPr>
-        <w:t>position within block and merkle proof of transaction presence in the block.</w:t>
+        <w:t xml:space="preserve">position within block and </w:t>
+      </w:r>
+      <w:proofErr w:type="spellStart"/>
+      <w:r>
+        <w:rPr>
+          <w:lang w:val="en-US"/>
+        </w:rPr>
+        <w:t>merkle</w:t>
+      </w:r>
+      <w:proofErr w:type="spellEnd"/>
+      <w:r>
+        <w:rPr>
+          <w:lang w:val="en-US"/>
+        </w:rPr>
+        <w:t xml:space="preserve"> proof of transaction presence in the block.</w:t>
       </w:r>
     </w:p>
     <w:p>
@@ -8132,6 +9319,7 @@
         </w:rPr>
         <w:t xml:space="preserve">Given </w:t>
       </w:r>
+      <w:proofErr w:type="spellStart"/>
       <w:r>
         <w:rPr>
           <w:rFonts w:ascii="Courier" w:hAnsi="Courier"/>
@@ -8139,12 +9327,14 @@
         </w:rPr>
         <w:t>txid</w:t>
       </w:r>
+      <w:proofErr w:type="spellEnd"/>
       <w:r>
         <w:rPr>
           <w:lang w:val="en-US"/>
         </w:rPr>
         <w:t xml:space="preserve"> we call RPC </w:t>
       </w:r>
+      <w:proofErr w:type="spellStart"/>
       <w:r>
         <w:rPr>
           <w:rFonts w:ascii="Courier" w:hAnsi="Courier"/>
@@ -8152,6 +9342,7 @@
         </w:rPr>
         <w:t>getrawtransaction</w:t>
       </w:r>
+      <w:proofErr w:type="spellEnd"/>
       <w:r>
         <w:rPr>
           <w:lang w:val="en-US"/>
@@ -8170,6 +9361,7 @@
         </w:rPr>
         <w:t xml:space="preserve">hash, which is fed to RPC </w:t>
       </w:r>
+      <w:proofErr w:type="spellStart"/>
       <w:r>
         <w:rPr>
           <w:rFonts w:ascii="Courier" w:hAnsi="Courier"/>
@@ -8177,6 +9369,7 @@
         </w:rPr>
         <w:t>getblockheader</w:t>
       </w:r>
+      <w:proofErr w:type="spellEnd"/>
       <w:r>
         <w:rPr>
           <w:lang w:val="en-US"/>
@@ -8189,6 +9382,7 @@
         </w:rPr>
         <w:t xml:space="preserve">header. This is needed to learn the block containing our transaction. Then we call RPC </w:t>
       </w:r>
+      <w:proofErr w:type="spellStart"/>
       <w:r>
         <w:rPr>
           <w:rFonts w:ascii="Courier" w:hAnsi="Courier"/>
@@ -8196,12 +9390,42 @@
         </w:rPr>
         <w:t>gettxoutproof</w:t>
       </w:r>
-      <w:r>
-        <w:rPr>
-          <w:lang w:val="en-US"/>
-        </w:rPr>
-        <w:t xml:space="preserve"> to obtain merkle proof, and we deserialize it into Electrum merkle proof format, in the same way as in </w:t>
-      </w:r>
+      <w:proofErr w:type="spellEnd"/>
+      <w:r>
+        <w:rPr>
+          <w:lang w:val="en-US"/>
+        </w:rPr>
+        <w:t xml:space="preserve"> to obtain </w:t>
+      </w:r>
+      <w:proofErr w:type="spellStart"/>
+      <w:r>
+        <w:rPr>
+          <w:lang w:val="en-US"/>
+        </w:rPr>
+        <w:t>merkle</w:t>
+      </w:r>
+      <w:proofErr w:type="spellEnd"/>
+      <w:r>
+        <w:rPr>
+          <w:lang w:val="en-US"/>
+        </w:rPr>
+        <w:t xml:space="preserve"> proof, and we deserialize it into Electrum </w:t>
+      </w:r>
+      <w:proofErr w:type="spellStart"/>
+      <w:r>
+        <w:rPr>
+          <w:lang w:val="en-US"/>
+        </w:rPr>
+        <w:t>merkle</w:t>
+      </w:r>
+      <w:proofErr w:type="spellEnd"/>
+      <w:r>
+        <w:rPr>
+          <w:lang w:val="en-US"/>
+        </w:rPr>
+        <w:t xml:space="preserve"> proof format, in the same way as in </w:t>
+      </w:r>
+      <w:proofErr w:type="spellStart"/>
       <w:r>
         <w:rPr>
           <w:rFonts w:ascii="Courier" w:hAnsi="Courier"/>
@@ -8209,6 +9433,7 @@
         </w:rPr>
         <w:t>blockchain.transaction.id_from_pos</w:t>
       </w:r>
+      <w:proofErr w:type="spellEnd"/>
       <w:r>
         <w:rPr>
           <w:lang w:val="en-US"/>
@@ -8252,13 +9477,23 @@
         </w:rPr>
       </w:pPr>
       <w:bookmarkStart w:id="23" w:name="_Toc60738932"/>
-      <w:r>
-        <w:rPr>
-          <w:lang w:val="en-US"/>
-        </w:rPr>
-        <w:t>blockchain.transaction.broadcast</w:t>
+      <w:proofErr w:type="spellStart"/>
+      <w:proofErr w:type="gramStart"/>
+      <w:r>
+        <w:rPr>
+          <w:lang w:val="en-US"/>
+        </w:rPr>
+        <w:t>blockchain.transaction</w:t>
+      </w:r>
+      <w:proofErr w:type="gramEnd"/>
+      <w:r>
+        <w:rPr>
+          <w:lang w:val="en-US"/>
+        </w:rPr>
+        <w:t>.broadcast</w:t>
       </w:r>
       <w:bookmarkEnd w:id="23"/>
+      <w:proofErr w:type="spellEnd"/>
     </w:p>
     <w:p>
       <w:r>
@@ -8315,12 +9550,14 @@
       <w:r>
         <w:t xml:space="preserve">RPC </w:t>
       </w:r>
+      <w:proofErr w:type="spellStart"/>
       <w:r>
         <w:rPr>
           <w:rFonts w:ascii="Courier" w:hAnsi="Courier"/>
         </w:rPr>
         <w:t>getnetworkinfo</w:t>
       </w:r>
+      <w:proofErr w:type="spellEnd"/>
       <w:r>
         <w:t xml:space="preserve"> </w:t>
       </w:r>
@@ -8333,12 +9570,14 @@
       <w:r>
         <w:t xml:space="preserve"> </w:t>
       </w:r>
+      <w:proofErr w:type="spellStart"/>
       <w:r>
         <w:rPr>
           <w:rFonts w:ascii="Courier" w:hAnsi="Courier"/>
         </w:rPr>
         <w:t>localrelay</w:t>
       </w:r>
+      <w:proofErr w:type="spellEnd"/>
       <w:r>
         <w:t xml:space="preserve"> set to </w:t>
       </w:r>
@@ -8354,21 +9593,25 @@
       <w:r>
         <w:t xml:space="preserve">RPC </w:t>
       </w:r>
+      <w:proofErr w:type="spellStart"/>
       <w:r>
         <w:rPr>
           <w:rFonts w:ascii="Courier" w:hAnsi="Courier"/>
         </w:rPr>
         <w:t>testmempoolaccept</w:t>
       </w:r>
+      <w:proofErr w:type="spellEnd"/>
       <w:r>
         <w:t xml:space="preserve"> is used to obtain </w:t>
       </w:r>
+      <w:proofErr w:type="spellStart"/>
       <w:r>
         <w:rPr>
           <w:rFonts w:ascii="Courier" w:hAnsi="Courier"/>
         </w:rPr>
         <w:t>TestMempoolAcceptResult</w:t>
       </w:r>
+      <w:proofErr w:type="spellEnd"/>
       <w:r>
         <w:t>, containi</w:t>
       </w:r>
@@ -8387,12 +9630,14 @@
       <w:r>
         <w:t xml:space="preserve"> set to true, or </w:t>
       </w:r>
+      <w:proofErr w:type="spellStart"/>
       <w:r>
         <w:rPr>
           <w:rFonts w:ascii="Courier" w:hAnsi="Courier"/>
         </w:rPr>
         <w:t>rejectReason</w:t>
       </w:r>
+      <w:proofErr w:type="spellEnd"/>
       <w:r>
         <w:t xml:space="preserve"> </w:t>
       </w:r>
@@ -8417,6 +9662,7 @@
     </w:p>
     <w:p/>
     <w:p>
+      <w:proofErr w:type="spellStart"/>
       <w:r>
         <w:rPr>
           <w:rFonts w:ascii="Courier" w:hAnsi="Courier"/>
@@ -8430,8 +9676,17 @@
         </w:rPr>
         <w:t>estmempoolaccept</w:t>
       </w:r>
-      <w:r>
-        <w:t xml:space="preserve"> checks if the transaction would be accepted by the mempool. In addition to consensus or policy rules, it will also reject transaction with fee rate higher than specific value, EPSMI hardcodes this value to 0.1 BTC (TODO move it to configuration).</w:t>
+      <w:proofErr w:type="spellEnd"/>
+      <w:r>
+        <w:t xml:space="preserve"> checks if the transaction would be accepted by the </w:t>
+      </w:r>
+      <w:proofErr w:type="spellStart"/>
+      <w:r>
+        <w:t>mempool</w:t>
+      </w:r>
+      <w:proofErr w:type="spellEnd"/>
+      <w:r>
+        <w:t>. In addition to consensus or policy rules, it will also reject transaction with fee rate higher than specific value, EPSMI hardcodes this value to 0.1 BTC (TODO move it to configuration).</w:t>
       </w:r>
     </w:p>
     <w:p>
@@ -8440,27 +9695,38 @@
           <w:rFonts w:ascii="Courier" w:hAnsi="Courier"/>
         </w:rPr>
       </w:pPr>
+      <w:proofErr w:type="spellStart"/>
       <w:r>
         <w:rPr>
           <w:rFonts w:ascii="Courier" w:hAnsi="Courier"/>
         </w:rPr>
-        <w:t xml:space="preserve">sendrawtransaction </w:t>
+        <w:t>sendrawtransaction</w:t>
+      </w:r>
+      <w:proofErr w:type="spellEnd"/>
+      <w:r>
+        <w:rPr>
+          <w:rFonts w:ascii="Courier" w:hAnsi="Courier"/>
+        </w:rPr>
+        <w:t xml:space="preserve"> </w:t>
       </w:r>
       <w:r>
         <w:t xml:space="preserve">is used for broadcasting transaction, once it passes the </w:t>
       </w:r>
+      <w:proofErr w:type="spellStart"/>
       <w:r>
         <w:rPr>
           <w:rFonts w:ascii="Courier" w:hAnsi="Courier"/>
         </w:rPr>
         <w:t>testpoolaccept</w:t>
       </w:r>
+      <w:proofErr w:type="spellEnd"/>
       <w:r>
         <w:t xml:space="preserve"> test. Transaction will be sent to all peers.</w:t>
       </w:r>
     </w:p>
     <w:p/>
     <w:p>
+      <w:proofErr w:type="spellStart"/>
       <w:r>
         <w:rPr>
           <w:rFonts w:ascii="Courier" w:hAnsi="Courier"/>
@@ -8468,12 +9734,14 @@
         </w:rPr>
         <w:t>getnetworkinfo</w:t>
       </w:r>
+      <w:proofErr w:type="spellEnd"/>
       <w:r>
         <w:rPr>
           <w:lang w:val="en-US"/>
         </w:rPr>
         <w:t xml:space="preserve"> is used to obtain flag </w:t>
       </w:r>
+      <w:proofErr w:type="spellStart"/>
       <w:r>
         <w:rPr>
           <w:rFonts w:ascii="Courier" w:hAnsi="Courier"/>
@@ -8481,6 +9749,7 @@
         </w:rPr>
         <w:t>localrelay</w:t>
       </w:r>
+      <w:proofErr w:type="spellEnd"/>
       <w:r>
         <w:rPr>
           <w:lang w:val="en-US"/>
@@ -8683,12 +9952,16 @@
                 <w:rFonts w:ascii="Courier" w:hAnsi="Courier"/>
               </w:rPr>
             </w:pPr>
+            <w:proofErr w:type="spellStart"/>
+            <w:proofErr w:type="gramStart"/>
             <w:r>
               <w:rPr>
                 <w:rFonts w:ascii="Courier" w:hAnsi="Courier"/>
               </w:rPr>
               <w:t>blockchain.scripthash</w:t>
             </w:r>
+            <w:proofErr w:type="spellEnd"/>
+            <w:proofErr w:type="gramEnd"/>
           </w:p>
           <w:p>
             <w:pPr>
@@ -8696,12 +9969,14 @@
                 <w:rFonts w:ascii="Courier" w:hAnsi="Courier"/>
               </w:rPr>
             </w:pPr>
+            <w:proofErr w:type="gramStart"/>
             <w:r>
               <w:rPr>
                 <w:rFonts w:ascii="Courier" w:hAnsi="Courier"/>
               </w:rPr>
               <w:t>.subscribe</w:t>
             </w:r>
+            <w:proofErr w:type="gramEnd"/>
           </w:p>
         </w:tc>
         <w:tc>
@@ -8895,25 +10170,31 @@
                 <w:rFonts w:ascii="Courier" w:hAnsi="Courier"/>
               </w:rPr>
             </w:pPr>
+            <w:proofErr w:type="spellStart"/>
+            <w:proofErr w:type="gramStart"/>
             <w:r>
               <w:rPr>
                 <w:rFonts w:ascii="Courier" w:hAnsi="Courier"/>
               </w:rPr>
               <w:t>blockchain.headers</w:t>
             </w:r>
-          </w:p>
-          <w:p>
-            <w:pPr>
-              <w:rPr>
-                <w:lang w:val="en-US"/>
-              </w:rPr>
-            </w:pPr>
+            <w:proofErr w:type="spellEnd"/>
+            <w:proofErr w:type="gramEnd"/>
+          </w:p>
+          <w:p>
+            <w:pPr>
+              <w:rPr>
+                <w:lang w:val="en-US"/>
+              </w:rPr>
+            </w:pPr>
+            <w:proofErr w:type="gramStart"/>
             <w:r>
               <w:rPr>
                 <w:rFonts w:ascii="Courier" w:hAnsi="Courier"/>
               </w:rPr>
               <w:t>.subscribe</w:t>
             </w:r>
+            <w:proofErr w:type="gramEnd"/>
           </w:p>
         </w:tc>
         <w:tc>
@@ -8986,7 +10267,21 @@
                 <w:sz w:val="20"/>
                 <w:lang w:val="en-US"/>
               </w:rPr>
-              <w:t>returns struct with two fields: height (current top block height) and hex (current top block header hash),</w:t>
+              <w:t>returns struct with two fields: height (current top block height) and he</w:t>
+            </w:r>
+            <w:r>
+              <w:rPr>
+                <w:sz w:val="20"/>
+                <w:lang w:val="en-US"/>
+              </w:rPr>
+              <w:t>x (current top block header hex</w:t>
+            </w:r>
+            <w:r>
+              <w:rPr>
+                <w:sz w:val="20"/>
+                <w:lang w:val="en-US"/>
+              </w:rPr>
+              <w:t>),</w:t>
             </w:r>
           </w:p>
           <w:p>
@@ -9029,25 +10324,31 @@
                 <w:rFonts w:ascii="Courier" w:hAnsi="Courier"/>
               </w:rPr>
             </w:pPr>
+            <w:proofErr w:type="spellStart"/>
+            <w:proofErr w:type="gramStart"/>
             <w:r>
               <w:rPr>
                 <w:rFonts w:ascii="Courier" w:hAnsi="Courier"/>
               </w:rPr>
               <w:t>server.peers</w:t>
             </w:r>
-          </w:p>
-          <w:p>
-            <w:pPr>
-              <w:rPr>
-                <w:lang w:val="en-US"/>
-              </w:rPr>
-            </w:pPr>
+            <w:proofErr w:type="spellEnd"/>
+            <w:proofErr w:type="gramEnd"/>
+          </w:p>
+          <w:p>
+            <w:pPr>
+              <w:rPr>
+                <w:lang w:val="en-US"/>
+              </w:rPr>
+            </w:pPr>
+            <w:proofErr w:type="gramStart"/>
             <w:r>
               <w:rPr>
                 <w:rFonts w:ascii="Courier" w:hAnsi="Courier"/>
               </w:rPr>
               <w:t>.subscribe</w:t>
             </w:r>
+            <w:proofErr w:type="gramEnd"/>
           </w:p>
         </w:tc>
         <w:tc>
@@ -9150,8 +10451,6 @@
               </w:rPr>
               <w:t xml:space="preserve"> via RPC</w:t>
             </w:r>
-            <w:bookmarkStart w:id="25" w:name="_GoBack"/>
-            <w:bookmarkEnd w:id="25"/>
           </w:p>
         </w:tc>
         <w:tc>
@@ -9189,13 +10488,23 @@
           <w:lang w:val="en-US"/>
         </w:rPr>
       </w:pPr>
+      <w:proofErr w:type="spellStart"/>
+      <w:proofErr w:type="gramStart"/>
       <w:r>
         <w:rPr>
           <w:lang w:val="en-US"/>
         </w:rPr>
         <w:lastRenderedPageBreak/>
-        <w:t>blockchain.scripthash.subscribe</w:t>
-      </w:r>
+        <w:t>blockchain.scripthash</w:t>
+      </w:r>
+      <w:proofErr w:type="gramEnd"/>
+      <w:r>
+        <w:rPr>
+          <w:lang w:val="en-US"/>
+        </w:rPr>
+        <w:t>.subscribe</w:t>
+      </w:r>
+      <w:proofErr w:type="spellEnd"/>
     </w:p>
     <w:p>
       <w:pPr>
@@ -9239,8 +10548,26 @@
           <w:rFonts w:ascii="Courier" w:hAnsi="Courier"/>
           <w:lang w:val="en-US"/>
         </w:rPr>
-        <w:t>&lt;txid&gt;:height</w:t>
-      </w:r>
+        <w:t>&lt;</w:t>
+      </w:r>
+      <w:proofErr w:type="spellStart"/>
+      <w:r>
+        <w:rPr>
+          <w:rFonts w:ascii="Courier" w:hAnsi="Courier"/>
+          <w:lang w:val="en-US"/>
+        </w:rPr>
+        <w:t>txid</w:t>
+      </w:r>
+      <w:proofErr w:type="spellEnd"/>
+      <w:proofErr w:type="gramStart"/>
+      <w:r>
+        <w:rPr>
+          <w:rFonts w:ascii="Courier" w:hAnsi="Courier"/>
+          <w:lang w:val="en-US"/>
+        </w:rPr>
+        <w:t>&gt;:height</w:t>
+      </w:r>
+      <w:proofErr w:type="gramEnd"/>
       <w:r>
         <w:rPr>
           <w:lang w:val="en-US"/>
@@ -9304,6 +10631,7 @@
         </w:rPr>
         <w:t xml:space="preserve">In order to learn about changes in transaction list for a given scripthash, periodical checks are performed, triggered by a heartbeat. The check prepares a list of updated transactions and sends this list via </w:t>
       </w:r>
+      <w:proofErr w:type="spellStart"/>
       <w:r>
         <w:rPr>
           <w:rFonts w:ascii="Courier" w:hAnsi="Courier"/>
@@ -9311,6 +10639,7 @@
         </w:rPr>
         <w:t>onUpdtatedScripthashes</w:t>
       </w:r>
+      <w:proofErr w:type="spellEnd"/>
       <w:r>
         <w:rPr>
           <w:lang w:val="en-US"/>
@@ -9367,7 +10696,21 @@
         <w:rPr>
           <w:rFonts w:ascii="Courier" w:hAnsi="Courier"/>
         </w:rPr>
-        <w:t xml:space="preserve">"jsonrpc": "2.0", </w:t>
+        <w:t>"</w:t>
+      </w:r>
+      <w:proofErr w:type="spellStart"/>
+      <w:r>
+        <w:rPr>
+          <w:rFonts w:ascii="Courier" w:hAnsi="Courier"/>
+        </w:rPr>
+        <w:t>jsonrpc</w:t>
+      </w:r>
+      <w:proofErr w:type="spellEnd"/>
+      <w:r>
+        <w:rPr>
+          <w:rFonts w:ascii="Courier" w:hAnsi="Courier"/>
+        </w:rPr>
+        <w:t xml:space="preserve">": "2.0", </w:t>
       </w:r>
     </w:p>
     <w:p>
@@ -9381,7 +10724,29 @@
         <w:rPr>
           <w:rFonts w:ascii="Courier" w:hAnsi="Courier"/>
         </w:rPr>
-        <w:t xml:space="preserve">"method": "blockchain.scripthash.subscribe", </w:t>
+        <w:t>"method": "</w:t>
+      </w:r>
+      <w:proofErr w:type="spellStart"/>
+      <w:proofErr w:type="gramStart"/>
+      <w:r>
+        <w:rPr>
+          <w:rFonts w:ascii="Courier" w:hAnsi="Courier"/>
+        </w:rPr>
+        <w:t>blockchain.scripthash</w:t>
+      </w:r>
+      <w:proofErr w:type="gramEnd"/>
+      <w:r>
+        <w:rPr>
+          <w:rFonts w:ascii="Courier" w:hAnsi="Courier"/>
+        </w:rPr>
+        <w:t>.subscribe</w:t>
+      </w:r>
+      <w:proofErr w:type="spellEnd"/>
+      <w:r>
+        <w:rPr>
+          <w:rFonts w:ascii="Courier" w:hAnsi="Courier"/>
+        </w:rPr>
+        <w:t xml:space="preserve">", </w:t>
       </w:r>
     </w:p>
     <w:p>
@@ -9395,7 +10760,21 @@
         <w:rPr>
           <w:rFonts w:ascii="Courier" w:hAnsi="Courier"/>
         </w:rPr>
-        <w:t xml:space="preserve">"params": </w:t>
+        <w:t>"</w:t>
+      </w:r>
+      <w:proofErr w:type="spellStart"/>
+      <w:r>
+        <w:rPr>
+          <w:rFonts w:ascii="Courier" w:hAnsi="Courier"/>
+        </w:rPr>
+        <w:t>params</w:t>
+      </w:r>
+      <w:proofErr w:type="spellEnd"/>
+      <w:r>
+        <w:rPr>
+          <w:rFonts w:ascii="Courier" w:hAnsi="Courier"/>
+        </w:rPr>
+        <w:t xml:space="preserve">": </w:t>
       </w:r>
       <w:r>
         <w:rPr>
@@ -9489,12 +10868,22 @@
           <w:lang w:val="en-US"/>
         </w:rPr>
       </w:pPr>
-      <w:r>
-        <w:rPr>
-          <w:lang w:val="en-US"/>
-        </w:rPr>
-        <w:t>blockchain.headers.subscribe</w:t>
-      </w:r>
+      <w:proofErr w:type="spellStart"/>
+      <w:proofErr w:type="gramStart"/>
+      <w:r>
+        <w:rPr>
+          <w:lang w:val="en-US"/>
+        </w:rPr>
+        <w:t>blockchain.headers</w:t>
+      </w:r>
+      <w:proofErr w:type="gramEnd"/>
+      <w:r>
+        <w:rPr>
+          <w:lang w:val="en-US"/>
+        </w:rPr>
+        <w:t>.subscribe</w:t>
+      </w:r>
+      <w:proofErr w:type="spellEnd"/>
     </w:p>
     <w:p>
       <w:pPr>
@@ -9540,6 +10929,7 @@
         </w:rPr>
         <w:t xml:space="preserve">Heartbeat triggers two following RPC calls: </w:t>
       </w:r>
+      <w:proofErr w:type="spellStart"/>
       <w:r>
         <w:rPr>
           <w:rFonts w:ascii="Courier" w:hAnsi="Courier"/>
@@ -9547,12 +10937,14 @@
         </w:rPr>
         <w:t>getbestblockhash</w:t>
       </w:r>
+      <w:proofErr w:type="spellEnd"/>
       <w:r>
         <w:rPr>
           <w:lang w:val="en-US"/>
         </w:rPr>
         <w:t xml:space="preserve"> and </w:t>
       </w:r>
+      <w:proofErr w:type="spellStart"/>
       <w:r>
         <w:rPr>
           <w:rFonts w:ascii="Courier" w:hAnsi="Courier"/>
@@ -9560,12 +10952,14 @@
         </w:rPr>
         <w:t>getblockheader</w:t>
       </w:r>
+      <w:proofErr w:type="spellEnd"/>
       <w:r>
         <w:rPr>
           <w:lang w:val="en-US"/>
         </w:rPr>
         <w:t xml:space="preserve">. </w:t>
       </w:r>
+      <w:proofErr w:type="spellStart"/>
       <w:r>
         <w:rPr>
           <w:rFonts w:ascii="Courier" w:hAnsi="Courier"/>
@@ -9573,12 +10967,28 @@
         </w:rPr>
         <w:t>getbestblockhash</w:t>
       </w:r>
-      <w:r>
-        <w:rPr>
-          <w:lang w:val="en-US"/>
-        </w:rPr>
-        <w:t xml:space="preserve"> provides best blockhash, which is fed to </w:t>
-      </w:r>
+      <w:proofErr w:type="spellEnd"/>
+      <w:r>
+        <w:rPr>
+          <w:lang w:val="en-US"/>
+        </w:rPr>
+        <w:t xml:space="preserve"> provides best </w:t>
+      </w:r>
+      <w:proofErr w:type="spellStart"/>
+      <w:r>
+        <w:rPr>
+          <w:lang w:val="en-US"/>
+        </w:rPr>
+        <w:t>blockhash</w:t>
+      </w:r>
+      <w:proofErr w:type="spellEnd"/>
+      <w:r>
+        <w:rPr>
+          <w:lang w:val="en-US"/>
+        </w:rPr>
+        <w:t xml:space="preserve">, which is fed to </w:t>
+      </w:r>
+      <w:proofErr w:type="spellStart"/>
       <w:r>
         <w:rPr>
           <w:rFonts w:ascii="Courier" w:hAnsi="Courier"/>
@@ -9586,12 +10996,14 @@
         </w:rPr>
         <w:t>getblockheader</w:t>
       </w:r>
+      <w:proofErr w:type="spellEnd"/>
       <w:r>
         <w:rPr>
           <w:lang w:val="en-US"/>
         </w:rPr>
         <w:t xml:space="preserve">, which returns </w:t>
       </w:r>
+      <w:proofErr w:type="spellStart"/>
       <w:r>
         <w:rPr>
           <w:rFonts w:ascii="Courier" w:hAnsi="Courier"/>
@@ -9599,11 +11011,44 @@
         </w:rPr>
         <w:t>GetBlockHeaderResult</w:t>
       </w:r>
-      <w:r>
-        <w:rPr>
-          <w:lang w:val="en-US"/>
-        </w:rPr>
-        <w:t xml:space="preserve">, which is serialized into header hash (TODO is it header hash or just serialized raw bytes with header information in the format </w:t>
+      <w:proofErr w:type="spellEnd"/>
+      <w:r>
+        <w:rPr>
+          <w:lang w:val="en-US"/>
+        </w:rPr>
+        <w:t>, whic</w:t>
+      </w:r>
+      <w:r>
+        <w:rPr>
+          <w:lang w:val="en-US"/>
+        </w:rPr>
+        <w:t>h is seria</w:t>
+      </w:r>
+      <w:bookmarkStart w:id="25" w:name="_GoBack"/>
+      <w:bookmarkEnd w:id="25"/>
+      <w:r>
+        <w:rPr>
+          <w:lang w:val="en-US"/>
+        </w:rPr>
+        <w:t>lized into header hex</w:t>
+      </w:r>
+      <w:r>
+        <w:rPr>
+          <w:lang w:val="en-US"/>
+        </w:rPr>
+        <w:t xml:space="preserve"> </w:t>
+      </w:r>
+      <w:r>
+        <w:rPr>
+          <w:lang w:val="en-US"/>
+        </w:rPr>
+        <w:t>(</w:t>
+      </w:r>
+      <w:r>
+        <w:rPr>
+          <w:lang w:val="en-US"/>
+        </w:rPr>
+        <w:t xml:space="preserve">serialized raw bytes with header information in the format </w:t>
       </w:r>
       <w:r>
         <w:rPr>
@@ -9616,56 +11061,7 @@
         <w:rPr>
           <w:lang w:val="en-US"/>
         </w:rPr>
-        <w:t xml:space="preserve">. If it </w:t>
-      </w:r>
-      <w:r>
-        <w:rPr>
-          <w:lang w:val="en-US"/>
-        </w:rPr>
-        <w:t xml:space="preserve">is </w:t>
-      </w:r>
-      <w:r>
-        <w:rPr>
-          <w:lang w:val="en-US"/>
-        </w:rPr>
-        <w:t>not a header hash, this nomenclature needs to be cleaned up everywhere</w:t>
-      </w:r>
-      <w:r>
-        <w:rPr>
-          <w:lang w:val="en-US"/>
-        </w:rPr>
-        <w:t>, as the “hash” word is used in many places for that</w:t>
-      </w:r>
-      <w:r>
-        <w:rPr>
-          <w:lang w:val="en-US"/>
-        </w:rPr>
-        <w:t>.</w:t>
-      </w:r>
-      <w:r>
-        <w:rPr>
-          <w:lang w:val="en-US"/>
-        </w:rPr>
-        <w:t xml:space="preserve"> Also TODO – </w:t>
-      </w:r>
-      <w:r>
-        <w:rPr>
-          <w:rFonts w:ascii="Courier" w:hAnsi="Courier"/>
-          <w:lang w:val="en-US"/>
-        </w:rPr>
-        <w:t>areHeadersRaw</w:t>
-      </w:r>
-      <w:r>
-        <w:rPr>
-          <w:lang w:val="en-US"/>
-        </w:rPr>
-        <w:t xml:space="preserve"> are hardcoded to true now –</w:t>
-      </w:r>
-      <w:r>
-        <w:rPr>
-          <w:lang w:val="en-US"/>
-        </w:rPr>
-        <w:t xml:space="preserve"> clean it up.</w:t>
+        <w:t>).</w:t>
       </w:r>
     </w:p>
     <w:p>
@@ -9691,7 +11087,15 @@
         <w:ind w:firstLine="432"/>
       </w:pPr>
       <w:r>
-        <w:t xml:space="preserve">"jsonrpc": "2.0", </w:t>
+        <w:t>"</w:t>
+      </w:r>
+      <w:proofErr w:type="spellStart"/>
+      <w:r>
+        <w:t>jsonrpc</w:t>
+      </w:r>
+      <w:proofErr w:type="spellEnd"/>
+      <w:r>
+        <w:t xml:space="preserve">": "2.0", </w:t>
       </w:r>
     </w:p>
     <w:p>
@@ -9699,7 +11103,20 @@
         <w:ind w:firstLine="432"/>
       </w:pPr>
       <w:r>
-        <w:t xml:space="preserve">"method": "blockchain.headers.subscribe", </w:t>
+        <w:t>"method": "</w:t>
+      </w:r>
+      <w:proofErr w:type="spellStart"/>
+      <w:proofErr w:type="gramStart"/>
+      <w:r>
+        <w:t>blockchain.headers</w:t>
+      </w:r>
+      <w:proofErr w:type="gramEnd"/>
+      <w:r>
+        <w:t>.subscribe</w:t>
+      </w:r>
+      <w:proofErr w:type="spellEnd"/>
+      <w:r>
+        <w:t xml:space="preserve">", </w:t>
       </w:r>
     </w:p>
     <w:p>
@@ -9707,7 +11124,15 @@
         <w:ind w:firstLine="432"/>
       </w:pPr>
       <w:r>
-        <w:t>"params": [{"hex": "</w:t>
+        <w:t>"</w:t>
+      </w:r>
+      <w:proofErr w:type="spellStart"/>
+      <w:r>
+        <w:t>params</w:t>
+      </w:r>
+      <w:proofErr w:type="spellEnd"/>
+      <w:r>
+        <w:t>": [{"hex": "</w:t>
       </w:r>
       <w:r>
         <w:rPr>
@@ -9825,6 +11250,7 @@
           <w:lang w:val="en-US"/>
         </w:rPr>
       </w:pPr>
+      <w:proofErr w:type="spellStart"/>
       <w:r>
         <w:rPr>
           <w:rFonts w:ascii="Arial Narrow" w:hAnsi="Arial Narrow"/>
@@ -9832,321 +11258,19 @@
           <w:i/>
           <w:lang w:val="en-US"/>
         </w:rPr>
-        <w:t>sbt test -Djavax.net.ssl.keyStore=/Users/miloszm/proj/epsmi/rpcserver2.jks -Djavax.net.ssl.keyStorePassword=123456</w:t>
-      </w:r>
-    </w:p>
-    <w:p>
-      <w:pPr>
-        <w:rPr>
-          <w:lang w:val="en-US"/>
-        </w:rPr>
-      </w:pPr>
-    </w:p>
-    <w:p>
-      <w:pPr>
-        <w:rPr>
-          <w:lang w:val="en-US"/>
-        </w:rPr>
-      </w:pPr>
-      <w:r>
-        <w:rPr>
-          <w:lang w:val="en-US"/>
-        </w:rPr>
-        <w:t>Note – requires running a fully synchronized Bitcoin node, and a local Electrum wallet.</w:t>
-      </w:r>
-    </w:p>
-    <w:p>
-      <w:pPr>
-        <w:rPr>
-          <w:lang w:val="en-US"/>
-        </w:rPr>
-      </w:pPr>
-    </w:p>
-    <w:p>
-      <w:pPr>
-        <w:rPr>
-          <w:lang w:val="en-US"/>
-        </w:rPr>
-      </w:pPr>
-      <w:r>
-        <w:rPr>
-          <w:lang w:val="en-US"/>
-        </w:rPr>
-        <w:t>TODO – make sure tests run with any wallet</w:t>
-      </w:r>
-      <w:r>
-        <w:rPr>
-          <w:lang w:val="en-US"/>
-        </w:rPr>
-        <w:t xml:space="preserve"> content</w:t>
-      </w:r>
-    </w:p>
-    <w:p>
-      <w:pPr>
-        <w:rPr>
-          <w:lang w:val="en-US"/>
-        </w:rPr>
-      </w:pPr>
-    </w:p>
-    <w:p>
-      <w:pPr>
-        <w:pStyle w:val="Heading2"/>
-        <w:rPr>
-          <w:lang w:val="en-US"/>
-        </w:rPr>
-      </w:pPr>
-      <w:bookmarkStart w:id="28" w:name="_Toc60738936"/>
-      <w:r>
-        <w:rPr>
-          <w:lang w:val="en-US"/>
-        </w:rPr>
-        <w:t xml:space="preserve">Manual </w:t>
-      </w:r>
-      <w:r>
-        <w:rPr>
-          <w:lang w:val="en-US"/>
-        </w:rPr>
-        <w:t xml:space="preserve">Acceptance </w:t>
-      </w:r>
-      <w:r>
-        <w:rPr>
-          <w:lang w:val="en-US"/>
-        </w:rPr>
-        <w:t>Testing</w:t>
-      </w:r>
-      <w:r>
-        <w:rPr>
-          <w:lang w:val="en-US"/>
-        </w:rPr>
-        <w:t xml:space="preserve"> in </w:t>
-      </w:r>
-      <w:r>
-        <w:rPr>
-          <w:lang w:val="en-US"/>
-        </w:rPr>
-        <w:t>Testnet</w:t>
-      </w:r>
-      <w:bookmarkEnd w:id="28"/>
-    </w:p>
-    <w:p>
-      <w:pPr>
-        <w:rPr>
-          <w:lang w:val="en-US"/>
-        </w:rPr>
-      </w:pPr>
-      <w:r>
-        <w:rPr>
-          <w:lang w:val="en-US"/>
-        </w:rPr>
-        <w:t>Switch local Bitcoin node to Testnet.</w:t>
-      </w:r>
-      <w:r>
-        <w:rPr>
-          <w:lang w:val="en-US"/>
-        </w:rPr>
-        <w:t xml:space="preserve"> Make sure it is fully synchronized.</w:t>
-      </w:r>
-    </w:p>
-    <w:p>
-      <w:pPr>
-        <w:rPr>
-          <w:lang w:val="en-US"/>
-        </w:rPr>
-      </w:pPr>
-    </w:p>
-    <w:p>
-      <w:pPr>
-        <w:rPr>
-          <w:lang w:val="en-US"/>
-        </w:rPr>
-      </w:pPr>
-      <w:r>
-        <w:rPr>
-          <w:lang w:val="en-US"/>
-        </w:rPr>
-        <w:t xml:space="preserve">Switching is done in bitcoin.conf, change </w:t>
-      </w:r>
-      <w:r>
-        <w:rPr>
-          <w:rFonts w:ascii="Courier" w:hAnsi="Courier"/>
-          <w:lang w:val="en-US"/>
-        </w:rPr>
-        <w:t>testnet=0</w:t>
-      </w:r>
-      <w:r>
-        <w:rPr>
-          <w:lang w:val="en-US"/>
-        </w:rPr>
-        <w:t xml:space="preserve"> to </w:t>
-      </w:r>
-      <w:r>
-        <w:rPr>
-          <w:rFonts w:ascii="Courier" w:hAnsi="Courier"/>
-          <w:lang w:val="en-US"/>
-        </w:rPr>
-        <w:t>t</w:t>
-      </w:r>
-      <w:r>
-        <w:rPr>
-          <w:rFonts w:ascii="Courier" w:hAnsi="Courier"/>
-          <w:lang w:val="en-US"/>
-        </w:rPr>
-        <w:t>estnet=1</w:t>
-      </w:r>
-    </w:p>
-    <w:p>
-      <w:pPr>
-        <w:rPr>
-          <w:lang w:val="en-US"/>
-        </w:rPr>
-      </w:pPr>
-      <w:r>
-        <w:rPr>
-          <w:lang w:val="en-US"/>
-        </w:rPr>
-        <w:t xml:space="preserve">You can open Bitcoin Core configuration file by going to </w:t>
-      </w:r>
-      <w:r>
-        <w:rPr>
-          <w:rFonts w:ascii="Courier" w:hAnsi="Courier"/>
-          <w:lang w:val="en-US"/>
-        </w:rPr>
-        <w:t>Bitcoin Core/Preferences</w:t>
-      </w:r>
-      <w:r>
-        <w:rPr>
-          <w:lang w:val="en-US"/>
-        </w:rPr>
-        <w:t xml:space="preserve">, and push the button </w:t>
-      </w:r>
-      <w:r>
-        <w:rPr>
-          <w:rFonts w:ascii="Courier" w:hAnsi="Courier"/>
-          <w:lang w:val="en-US"/>
-        </w:rPr>
-        <w:t>Open Configuration File</w:t>
-      </w:r>
-      <w:r>
-        <w:rPr>
-          <w:lang w:val="en-US"/>
-        </w:rPr>
-        <w:t>.</w:t>
-      </w:r>
-    </w:p>
-    <w:p>
-      <w:pPr>
-        <w:rPr>
-          <w:lang w:val="en-US"/>
-        </w:rPr>
-      </w:pPr>
-    </w:p>
-    <w:p>
-      <w:pPr>
-        <w:rPr>
-          <w:lang w:val="en-US"/>
-        </w:rPr>
-      </w:pPr>
-      <w:r>
-        <w:rPr>
-          <w:lang w:val="en-US"/>
-        </w:rPr>
-        <w:t>Switch EPSMI to Testnet.</w:t>
-      </w:r>
-    </w:p>
-    <w:p>
-      <w:pPr>
-        <w:rPr>
-          <w:lang w:val="en-US"/>
-        </w:rPr>
-      </w:pPr>
-      <w:r>
-        <w:rPr>
-          <w:lang w:val="en-US"/>
-        </w:rPr>
-        <w:t xml:space="preserve">You can do it by changing </w:t>
-      </w:r>
-      <w:r>
-        <w:rPr>
-          <w:rFonts w:ascii="Courier" w:hAnsi="Courier"/>
-          <w:lang w:val="en-US"/>
-        </w:rPr>
-        <w:t>testnet=false</w:t>
-      </w:r>
-      <w:r>
-        <w:rPr>
-          <w:lang w:val="en-US"/>
-        </w:rPr>
-        <w:t xml:space="preserve"> to </w:t>
-      </w:r>
-      <w:r>
-        <w:rPr>
-          <w:rFonts w:ascii="Courier" w:hAnsi="Courier"/>
-          <w:lang w:val="en-US"/>
-        </w:rPr>
-        <w:t>testnet=true</w:t>
-      </w:r>
-      <w:r>
-        <w:rPr>
-          <w:lang w:val="en-US"/>
-        </w:rPr>
-        <w:t xml:space="preserve"> in EPSMI </w:t>
-      </w:r>
-      <w:r>
-        <w:rPr>
-          <w:rFonts w:ascii="Courier" w:hAnsi="Courier"/>
-          <w:lang w:val="en-US"/>
-        </w:rPr>
-        <w:t>configuration.conf</w:t>
-      </w:r>
-      <w:r>
-        <w:rPr>
-          <w:lang w:val="en-US"/>
-        </w:rPr>
-        <w:t xml:space="preserve"> file.</w:t>
-      </w:r>
-    </w:p>
-    <w:p>
-      <w:pPr>
-        <w:rPr>
-          <w:lang w:val="en-US"/>
-        </w:rPr>
-      </w:pPr>
-    </w:p>
-    <w:p>
-      <w:pPr>
-        <w:rPr>
-          <w:lang w:val="en-US"/>
-        </w:rPr>
-      </w:pPr>
-      <w:r>
-        <w:rPr>
-          <w:lang w:val="en-US"/>
-        </w:rPr>
-        <w:t>Start Electrum wallet in Testnet mode.</w:t>
-      </w:r>
-    </w:p>
-    <w:p>
-      <w:pPr>
-        <w:rPr>
-          <w:lang w:val="en-US"/>
-        </w:rPr>
-      </w:pPr>
-      <w:r>
-        <w:rPr>
-          <w:lang w:val="en-US"/>
-        </w:rPr>
-        <w:t>This can be done, for example, by starting Electrum via the following command:</w:t>
-      </w:r>
-    </w:p>
-    <w:p>
-      <w:pPr>
+        <w:t>sbt</w:t>
+      </w:r>
+      <w:proofErr w:type="spellEnd"/>
+      <w:r>
         <w:rPr>
           <w:rFonts w:ascii="Arial Narrow" w:hAnsi="Arial Narrow"/>
           <w:b/>
           <w:i/>
           <w:lang w:val="en-US"/>
         </w:rPr>
-      </w:pPr>
+        <w:t xml:space="preserve"> test -Djavax.net.ssl.keyStore=/Users/miloszm/proj/epsmi/rpcserver2.jks -</w:t>
+      </w:r>
+      <w:proofErr w:type="spellStart"/>
       <w:r>
         <w:rPr>
           <w:rFonts w:ascii="Arial Narrow" w:hAnsi="Arial Narrow"/>
@@ -10154,7 +11278,421 @@
           <w:i/>
           <w:lang w:val="en-US"/>
         </w:rPr>
-        <w:t>/Applications/Electrum.app/Contents/MacOS $./run_electrum --testnet</w:t>
+        <w:t>Djavax.net.ssl.keyStorePassword</w:t>
+      </w:r>
+      <w:proofErr w:type="spellEnd"/>
+      <w:r>
+        <w:rPr>
+          <w:rFonts w:ascii="Arial Narrow" w:hAnsi="Arial Narrow"/>
+          <w:b/>
+          <w:i/>
+          <w:lang w:val="en-US"/>
+        </w:rPr>
+        <w:t>=123456</w:t>
+      </w:r>
+    </w:p>
+    <w:p>
+      <w:pPr>
+        <w:rPr>
+          <w:lang w:val="en-US"/>
+        </w:rPr>
+      </w:pPr>
+    </w:p>
+    <w:p>
+      <w:pPr>
+        <w:rPr>
+          <w:lang w:val="en-US"/>
+        </w:rPr>
+      </w:pPr>
+      <w:r>
+        <w:rPr>
+          <w:lang w:val="en-US"/>
+        </w:rPr>
+        <w:t>Note – requires running a fully synchronized Bitcoin node, and a local Electrum wallet.</w:t>
+      </w:r>
+    </w:p>
+    <w:p>
+      <w:pPr>
+        <w:rPr>
+          <w:lang w:val="en-US"/>
+        </w:rPr>
+      </w:pPr>
+    </w:p>
+    <w:p>
+      <w:pPr>
+        <w:rPr>
+          <w:lang w:val="en-US"/>
+        </w:rPr>
+      </w:pPr>
+      <w:r>
+        <w:rPr>
+          <w:lang w:val="en-US"/>
+        </w:rPr>
+        <w:t>TODO – make sure tests run with any wallet</w:t>
+      </w:r>
+      <w:r>
+        <w:rPr>
+          <w:lang w:val="en-US"/>
+        </w:rPr>
+        <w:t xml:space="preserve"> content</w:t>
+      </w:r>
+    </w:p>
+    <w:p>
+      <w:pPr>
+        <w:rPr>
+          <w:lang w:val="en-US"/>
+        </w:rPr>
+      </w:pPr>
+    </w:p>
+    <w:p>
+      <w:pPr>
+        <w:pStyle w:val="Heading2"/>
+        <w:rPr>
+          <w:lang w:val="en-US"/>
+        </w:rPr>
+      </w:pPr>
+      <w:bookmarkStart w:id="28" w:name="_Toc60738936"/>
+      <w:r>
+        <w:rPr>
+          <w:lang w:val="en-US"/>
+        </w:rPr>
+        <w:t xml:space="preserve">Manual </w:t>
+      </w:r>
+      <w:r>
+        <w:rPr>
+          <w:lang w:val="en-US"/>
+        </w:rPr>
+        <w:t xml:space="preserve">Acceptance </w:t>
+      </w:r>
+      <w:r>
+        <w:rPr>
+          <w:lang w:val="en-US"/>
+        </w:rPr>
+        <w:t>Testing</w:t>
+      </w:r>
+      <w:r>
+        <w:rPr>
+          <w:lang w:val="en-US"/>
+        </w:rPr>
+        <w:t xml:space="preserve"> in </w:t>
+      </w:r>
+      <w:r>
+        <w:rPr>
+          <w:lang w:val="en-US"/>
+        </w:rPr>
+        <w:t>Testnet</w:t>
+      </w:r>
+      <w:bookmarkEnd w:id="28"/>
+    </w:p>
+    <w:p>
+      <w:pPr>
+        <w:rPr>
+          <w:lang w:val="en-US"/>
+        </w:rPr>
+      </w:pPr>
+      <w:r>
+        <w:rPr>
+          <w:lang w:val="en-US"/>
+        </w:rPr>
+        <w:t>Switch local Bitcoin node to Testnet.</w:t>
+      </w:r>
+      <w:r>
+        <w:rPr>
+          <w:lang w:val="en-US"/>
+        </w:rPr>
+        <w:t xml:space="preserve"> Make sure it is fully synchronized.</w:t>
+      </w:r>
+    </w:p>
+    <w:p>
+      <w:pPr>
+        <w:rPr>
+          <w:lang w:val="en-US"/>
+        </w:rPr>
+      </w:pPr>
+    </w:p>
+    <w:p>
+      <w:pPr>
+        <w:rPr>
+          <w:lang w:val="en-US"/>
+        </w:rPr>
+      </w:pPr>
+      <w:r>
+        <w:rPr>
+          <w:lang w:val="en-US"/>
+        </w:rPr>
+        <w:t xml:space="preserve">Switching is done in </w:t>
+      </w:r>
+      <w:proofErr w:type="spellStart"/>
+      <w:r>
+        <w:rPr>
+          <w:lang w:val="en-US"/>
+        </w:rPr>
+        <w:t>bitcoin.conf</w:t>
+      </w:r>
+      <w:proofErr w:type="spellEnd"/>
+      <w:r>
+        <w:rPr>
+          <w:lang w:val="en-US"/>
+        </w:rPr>
+        <w:t xml:space="preserve">, change </w:t>
+      </w:r>
+      <w:r>
+        <w:rPr>
+          <w:rFonts w:ascii="Courier" w:hAnsi="Courier"/>
+          <w:lang w:val="en-US"/>
+        </w:rPr>
+        <w:t>testnet=0</w:t>
+      </w:r>
+      <w:r>
+        <w:rPr>
+          <w:lang w:val="en-US"/>
+        </w:rPr>
+        <w:t xml:space="preserve"> to </w:t>
+      </w:r>
+      <w:r>
+        <w:rPr>
+          <w:rFonts w:ascii="Courier" w:hAnsi="Courier"/>
+          <w:lang w:val="en-US"/>
+        </w:rPr>
+        <w:t>t</w:t>
+      </w:r>
+      <w:r>
+        <w:rPr>
+          <w:rFonts w:ascii="Courier" w:hAnsi="Courier"/>
+          <w:lang w:val="en-US"/>
+        </w:rPr>
+        <w:t>estnet=1</w:t>
+      </w:r>
+    </w:p>
+    <w:p>
+      <w:pPr>
+        <w:rPr>
+          <w:lang w:val="en-US"/>
+        </w:rPr>
+      </w:pPr>
+      <w:r>
+        <w:rPr>
+          <w:lang w:val="en-US"/>
+        </w:rPr>
+        <w:t xml:space="preserve">You can open Bitcoin Core configuration file by going to </w:t>
+      </w:r>
+      <w:r>
+        <w:rPr>
+          <w:rFonts w:ascii="Courier" w:hAnsi="Courier"/>
+          <w:lang w:val="en-US"/>
+        </w:rPr>
+        <w:t>Bitcoin Core/</w:t>
+      </w:r>
+      <w:proofErr w:type="gramStart"/>
+      <w:r>
+        <w:rPr>
+          <w:rFonts w:ascii="Courier" w:hAnsi="Courier"/>
+          <w:lang w:val="en-US"/>
+        </w:rPr>
+        <w:t>Preferences</w:t>
+      </w:r>
+      <w:r>
+        <w:rPr>
+          <w:lang w:val="en-US"/>
+        </w:rPr>
+        <w:t>, and</w:t>
+      </w:r>
+      <w:proofErr w:type="gramEnd"/>
+      <w:r>
+        <w:rPr>
+          <w:lang w:val="en-US"/>
+        </w:rPr>
+        <w:t xml:space="preserve"> push the button </w:t>
+      </w:r>
+      <w:r>
+        <w:rPr>
+          <w:rFonts w:ascii="Courier" w:hAnsi="Courier"/>
+          <w:lang w:val="en-US"/>
+        </w:rPr>
+        <w:t>Open Configuration File</w:t>
+      </w:r>
+      <w:r>
+        <w:rPr>
+          <w:lang w:val="en-US"/>
+        </w:rPr>
+        <w:t>.</w:t>
+      </w:r>
+    </w:p>
+    <w:p>
+      <w:pPr>
+        <w:rPr>
+          <w:lang w:val="en-US"/>
+        </w:rPr>
+      </w:pPr>
+    </w:p>
+    <w:p>
+      <w:pPr>
+        <w:rPr>
+          <w:lang w:val="en-US"/>
+        </w:rPr>
+      </w:pPr>
+      <w:r>
+        <w:rPr>
+          <w:lang w:val="en-US"/>
+        </w:rPr>
+        <w:t>Switch EPSMI to Testnet.</w:t>
+      </w:r>
+    </w:p>
+    <w:p>
+      <w:pPr>
+        <w:rPr>
+          <w:lang w:val="en-US"/>
+        </w:rPr>
+      </w:pPr>
+      <w:r>
+        <w:rPr>
+          <w:lang w:val="en-US"/>
+        </w:rPr>
+        <w:t xml:space="preserve">You can do it by changing </w:t>
+      </w:r>
+      <w:r>
+        <w:rPr>
+          <w:rFonts w:ascii="Courier" w:hAnsi="Courier"/>
+          <w:lang w:val="en-US"/>
+        </w:rPr>
+        <w:t>testnet=false</w:t>
+      </w:r>
+      <w:r>
+        <w:rPr>
+          <w:lang w:val="en-US"/>
+        </w:rPr>
+        <w:t xml:space="preserve"> to </w:t>
+      </w:r>
+      <w:r>
+        <w:rPr>
+          <w:rFonts w:ascii="Courier" w:hAnsi="Courier"/>
+          <w:lang w:val="en-US"/>
+        </w:rPr>
+        <w:t>testnet=true</w:t>
+      </w:r>
+      <w:r>
+        <w:rPr>
+          <w:lang w:val="en-US"/>
+        </w:rPr>
+        <w:t xml:space="preserve"> in EPSMI </w:t>
+      </w:r>
+      <w:proofErr w:type="spellStart"/>
+      <w:r>
+        <w:rPr>
+          <w:rFonts w:ascii="Courier" w:hAnsi="Courier"/>
+          <w:lang w:val="en-US"/>
+        </w:rPr>
+        <w:t>configuration.conf</w:t>
+      </w:r>
+      <w:proofErr w:type="spellEnd"/>
+      <w:r>
+        <w:rPr>
+          <w:lang w:val="en-US"/>
+        </w:rPr>
+        <w:t xml:space="preserve"> file.</w:t>
+      </w:r>
+    </w:p>
+    <w:p>
+      <w:pPr>
+        <w:rPr>
+          <w:lang w:val="en-US"/>
+        </w:rPr>
+      </w:pPr>
+    </w:p>
+    <w:p>
+      <w:pPr>
+        <w:rPr>
+          <w:lang w:val="en-US"/>
+        </w:rPr>
+      </w:pPr>
+      <w:r>
+        <w:rPr>
+          <w:lang w:val="en-US"/>
+        </w:rPr>
+        <w:t>Start Electrum wallet in Testnet mode.</w:t>
+      </w:r>
+    </w:p>
+    <w:p>
+      <w:pPr>
+        <w:rPr>
+          <w:lang w:val="en-US"/>
+        </w:rPr>
+      </w:pPr>
+      <w:r>
+        <w:rPr>
+          <w:lang w:val="en-US"/>
+        </w:rPr>
+        <w:t>This can be done, for example, by starting Electrum via the following command:</w:t>
+      </w:r>
+    </w:p>
+    <w:p>
+      <w:pPr>
+        <w:rPr>
+          <w:rFonts w:ascii="Arial Narrow" w:hAnsi="Arial Narrow"/>
+          <w:b/>
+          <w:i/>
+          <w:lang w:val="en-US"/>
+        </w:rPr>
+      </w:pPr>
+      <w:r>
+        <w:rPr>
+          <w:rFonts w:ascii="Arial Narrow" w:hAnsi="Arial Narrow"/>
+          <w:b/>
+          <w:i/>
+          <w:lang w:val="en-US"/>
+        </w:rPr>
+        <w:t>/Applications/</w:t>
+      </w:r>
+      <w:proofErr w:type="spellStart"/>
+      <w:r>
+        <w:rPr>
+          <w:rFonts w:ascii="Arial Narrow" w:hAnsi="Arial Narrow"/>
+          <w:b/>
+          <w:i/>
+          <w:lang w:val="en-US"/>
+        </w:rPr>
+        <w:t>Electrum.app</w:t>
+      </w:r>
+      <w:proofErr w:type="spellEnd"/>
+      <w:r>
+        <w:rPr>
+          <w:rFonts w:ascii="Arial Narrow" w:hAnsi="Arial Narrow"/>
+          <w:b/>
+          <w:i/>
+          <w:lang w:val="en-US"/>
+        </w:rPr>
+        <w:t xml:space="preserve">/Contents/MacOS </w:t>
+      </w:r>
+      <w:proofErr w:type="gramStart"/>
+      <w:r>
+        <w:rPr>
+          <w:rFonts w:ascii="Arial Narrow" w:hAnsi="Arial Narrow"/>
+          <w:b/>
+          <w:i/>
+          <w:lang w:val="en-US"/>
+        </w:rPr>
+        <w:t>$./</w:t>
+      </w:r>
+      <w:proofErr w:type="spellStart"/>
+      <w:proofErr w:type="gramEnd"/>
+      <w:r>
+        <w:rPr>
+          <w:rFonts w:ascii="Arial Narrow" w:hAnsi="Arial Narrow"/>
+          <w:b/>
+          <w:i/>
+          <w:lang w:val="en-US"/>
+        </w:rPr>
+        <w:t>run_electrum</w:t>
+      </w:r>
+      <w:proofErr w:type="spellEnd"/>
+      <w:r>
+        <w:rPr>
+          <w:rFonts w:ascii="Arial Narrow" w:hAnsi="Arial Narrow"/>
+          <w:b/>
+          <w:i/>
+          <w:lang w:val="en-US"/>
+        </w:rPr>
+        <w:t xml:space="preserve"> --testnet</w:t>
       </w:r>
     </w:p>
     <w:p>
@@ -10449,12 +11987,16 @@
                 <w:lang w:val="en-US"/>
               </w:rPr>
             </w:pPr>
+            <w:proofErr w:type="spellStart"/>
+            <w:proofErr w:type="gramStart"/>
             <w:r>
               <w:rPr>
                 <w:lang w:val="en-US"/>
               </w:rPr>
               <w:t>subscription.link</w:t>
             </w:r>
+            <w:proofErr w:type="spellEnd"/>
+            <w:proofErr w:type="gramEnd"/>
           </w:p>
         </w:tc>
         <w:tc>
@@ -10477,7 +12019,21 @@
               <w:rPr>
                 <w:lang w:val="en-US"/>
               </w:rPr>
-              <w:t>-na-</w:t>
+              <w:t>-</w:t>
+            </w:r>
+            <w:proofErr w:type="spellStart"/>
+            <w:r>
+              <w:rPr>
+                <w:lang w:val="en-US"/>
+              </w:rPr>
+              <w:t>na</w:t>
+            </w:r>
+            <w:proofErr w:type="spellEnd"/>
+            <w:r>
+              <w:rPr>
+                <w:lang w:val="en-US"/>
+              </w:rPr>
+              <w:t>-</w:t>
             </w:r>
             <w:r>
               <w:rPr>
@@ -17667,7 +19223,7 @@
 </file>
 
 <file path=customXml/itemProps1.xml><?xml version="1.0" encoding="utf-8"?>
-<ds:datastoreItem xmlns:ds="http://schemas.openxmlformats.org/officeDocument/2006/customXml" ds:itemID="{A823BEEB-9C41-6349-8A42-FB7EE84143B0}">
+<ds:datastoreItem xmlns:ds="http://schemas.openxmlformats.org/officeDocument/2006/customXml" ds:itemID="{51A285FA-5831-AE40-A7D2-6AEF9BDCD35E}">
   <ds:schemaRefs>
     <ds:schemaRef ds:uri="http://schemas.openxmlformats.org/officeDocument/2006/bibliography"/>
   </ds:schemaRefs>

</xml_diff>

<commit_message>
Doc 4 transaction monitor, cleaned transaction monitor trait
</commit_message>
<xml_diff>
--- a/doc/Epsmi_Documentation.docx
+++ b/doc/Epsmi_Documentation.docx
@@ -365,7 +365,7 @@
         </w:rPr>
         <w:fldChar w:fldCharType="separate"/>
       </w:r>
-      <w:hyperlink w:anchor="_Toc60738909" w:history="1">
+      <w:hyperlink w:anchor="_Toc60820944" w:history="1">
         <w:r>
           <w:rPr>
             <w:rStyle w:val="Hyperlink"/>
@@ -414,7 +414,7 @@
             <w:noProof/>
             <w:webHidden/>
           </w:rPr>
-          <w:instrText xml:space="preserve"> PAGEREF _Toc60738909 \h </w:instrText>
+          <w:instrText xml:space="preserve"> PAGEREF _Toc60820944 \h </w:instrText>
         </w:r>
         <w:r>
           <w:rPr>
@@ -461,7 +461,7 @@
           <w:szCs w:val="24"/>
         </w:rPr>
       </w:pPr>
-      <w:hyperlink w:anchor="_Toc60738910" w:history="1">
+      <w:hyperlink w:anchor="_Toc60820945" w:history="1">
         <w:r>
           <w:rPr>
             <w:rStyle w:val="Hyperlink"/>
@@ -508,7 +508,7 @@
             <w:noProof/>
             <w:webHidden/>
           </w:rPr>
-          <w:instrText xml:space="preserve"> PAGEREF _Toc60738910 \h </w:instrText>
+          <w:instrText xml:space="preserve"> PAGEREF _Toc60820945 \h </w:instrText>
         </w:r>
         <w:r>
           <w:rPr>
@@ -555,7 +555,7 @@
           <w:szCs w:val="24"/>
         </w:rPr>
       </w:pPr>
-      <w:hyperlink w:anchor="_Toc60738911" w:history="1">
+      <w:hyperlink w:anchor="_Toc60820946" w:history="1">
         <w:r>
           <w:rPr>
             <w:rStyle w:val="Hyperlink"/>
@@ -600,7 +600,7 @@
             <w:noProof/>
             <w:webHidden/>
           </w:rPr>
-          <w:instrText xml:space="preserve"> PAGEREF _Toc60738911 \h </w:instrText>
+          <w:instrText xml:space="preserve"> PAGEREF _Toc60820946 \h </w:instrText>
         </w:r>
         <w:r>
           <w:rPr>
@@ -649,7 +649,7 @@
           <w:szCs w:val="24"/>
         </w:rPr>
       </w:pPr>
-      <w:hyperlink w:anchor="_Toc60738912" w:history="1">
+      <w:hyperlink w:anchor="_Toc60820947" w:history="1">
         <w:r>
           <w:rPr>
             <w:rStyle w:val="Hyperlink"/>
@@ -696,7 +696,7 @@
             <w:noProof/>
             <w:webHidden/>
           </w:rPr>
-          <w:instrText xml:space="preserve"> PAGEREF _Toc60738912 \h </w:instrText>
+          <w:instrText xml:space="preserve"> PAGEREF _Toc60820947 \h </w:instrText>
         </w:r>
         <w:r>
           <w:rPr>
@@ -743,7 +743,7 @@
           <w:szCs w:val="24"/>
         </w:rPr>
       </w:pPr>
-      <w:hyperlink w:anchor="_Toc60738913" w:history="1">
+      <w:hyperlink w:anchor="_Toc60820948" w:history="1">
         <w:r>
           <w:rPr>
             <w:rStyle w:val="Hyperlink"/>
@@ -788,7 +788,7 @@
             <w:noProof/>
             <w:webHidden/>
           </w:rPr>
-          <w:instrText xml:space="preserve"> PAGEREF _Toc60738913 \h </w:instrText>
+          <w:instrText xml:space="preserve"> PAGEREF _Toc60820948 \h </w:instrText>
         </w:r>
         <w:r>
           <w:rPr>
@@ -835,7 +835,7 @@
           <w:szCs w:val="24"/>
         </w:rPr>
       </w:pPr>
-      <w:hyperlink w:anchor="_Toc60738914" w:history="1">
+      <w:hyperlink w:anchor="_Toc60820949" w:history="1">
         <w:r>
           <w:rPr>
             <w:rStyle w:val="Hyperlink"/>
@@ -880,7 +880,7 @@
             <w:noProof/>
             <w:webHidden/>
           </w:rPr>
-          <w:instrText xml:space="preserve"> PAGEREF _Toc60738914 \h </w:instrText>
+          <w:instrText xml:space="preserve"> PAGEREF _Toc60820949 \h </w:instrText>
         </w:r>
         <w:r>
           <w:rPr>
@@ -927,7 +927,7 @@
           <w:szCs w:val="24"/>
         </w:rPr>
       </w:pPr>
-      <w:hyperlink w:anchor="_Toc60738915" w:history="1">
+      <w:hyperlink w:anchor="_Toc60820950" w:history="1">
         <w:r>
           <w:rPr>
             <w:rStyle w:val="Hyperlink"/>
@@ -972,7 +972,7 @@
             <w:noProof/>
             <w:webHidden/>
           </w:rPr>
-          <w:instrText xml:space="preserve"> PAGEREF _Toc60738915 \h </w:instrText>
+          <w:instrText xml:space="preserve"> PAGEREF _Toc60820950 \h </w:instrText>
         </w:r>
         <w:r>
           <w:rPr>
@@ -1016,7 +1016,7 @@
           <w:sz w:val="24"/>
         </w:rPr>
       </w:pPr>
-      <w:hyperlink w:anchor="_Toc60738916" w:history="1">
+      <w:hyperlink w:anchor="_Toc60820951" w:history="1">
         <w:r>
           <w:rPr>
             <w:rStyle w:val="Hyperlink"/>
@@ -1058,7 +1058,7 @@
             <w:noProof/>
             <w:webHidden/>
           </w:rPr>
-          <w:instrText xml:space="preserve"> PAGEREF _Toc60738916 \h </w:instrText>
+          <w:instrText xml:space="preserve"> PAGEREF _Toc60820951 \h </w:instrText>
         </w:r>
         <w:r>
           <w:rPr>
@@ -1102,7 +1102,7 @@
           <w:sz w:val="24"/>
         </w:rPr>
       </w:pPr>
-      <w:hyperlink w:anchor="_Toc60738917" w:history="1">
+      <w:hyperlink w:anchor="_Toc60820952" w:history="1">
         <w:r>
           <w:rPr>
             <w:rStyle w:val="Hyperlink"/>
@@ -1144,7 +1144,7 @@
             <w:noProof/>
             <w:webHidden/>
           </w:rPr>
-          <w:instrText xml:space="preserve"> PAGEREF _Toc60738917 \h </w:instrText>
+          <w:instrText xml:space="preserve"> PAGEREF _Toc60820952 \h </w:instrText>
         </w:r>
         <w:r>
           <w:rPr>
@@ -1188,7 +1188,7 @@
           <w:sz w:val="24"/>
         </w:rPr>
       </w:pPr>
-      <w:hyperlink w:anchor="_Toc60738918" w:history="1">
+      <w:hyperlink w:anchor="_Toc60820953" w:history="1">
         <w:r>
           <w:rPr>
             <w:rStyle w:val="Hyperlink"/>
@@ -1230,7 +1230,7 @@
             <w:noProof/>
             <w:webHidden/>
           </w:rPr>
-          <w:instrText xml:space="preserve"> PAGEREF _Toc60738918 \h </w:instrText>
+          <w:instrText xml:space="preserve"> PAGEREF _Toc60820953 \h </w:instrText>
         </w:r>
         <w:r>
           <w:rPr>
@@ -1274,7 +1274,7 @@
           <w:sz w:val="24"/>
         </w:rPr>
       </w:pPr>
-      <w:hyperlink w:anchor="_Toc60738919" w:history="1">
+      <w:hyperlink w:anchor="_Toc60820954" w:history="1">
         <w:r>
           <w:rPr>
             <w:rStyle w:val="Hyperlink"/>
@@ -1316,7 +1316,7 @@
             <w:noProof/>
             <w:webHidden/>
           </w:rPr>
-          <w:instrText xml:space="preserve"> PAGEREF _Toc60738919 \h </w:instrText>
+          <w:instrText xml:space="preserve"> PAGEREF _Toc60820954 \h </w:instrText>
         </w:r>
         <w:r>
           <w:rPr>
@@ -1365,7 +1365,7 @@
           <w:szCs w:val="24"/>
         </w:rPr>
       </w:pPr>
-      <w:hyperlink w:anchor="_Toc60738920" w:history="1">
+      <w:hyperlink w:anchor="_Toc60820955" w:history="1">
         <w:r>
           <w:rPr>
             <w:rStyle w:val="Hyperlink"/>
@@ -1412,7 +1412,7 @@
             <w:noProof/>
             <w:webHidden/>
           </w:rPr>
-          <w:instrText xml:space="preserve"> PAGEREF _Toc60738920 \h </w:instrText>
+          <w:instrText xml:space="preserve"> PAGEREF _Toc60820955 \h </w:instrText>
         </w:r>
         <w:r>
           <w:rPr>
@@ -1459,7 +1459,7 @@
           <w:szCs w:val="24"/>
         </w:rPr>
       </w:pPr>
-      <w:hyperlink w:anchor="_Toc60738921" w:history="1">
+      <w:hyperlink w:anchor="_Toc60820956" w:history="1">
         <w:r>
           <w:rPr>
             <w:rStyle w:val="Hyperlink"/>
@@ -1504,7 +1504,7 @@
             <w:noProof/>
             <w:webHidden/>
           </w:rPr>
-          <w:instrText xml:space="preserve"> PAGEREF _Toc60738921 \h </w:instrText>
+          <w:instrText xml:space="preserve"> PAGEREF _Toc60820956 \h </w:instrText>
         </w:r>
         <w:r>
           <w:rPr>
@@ -1548,7 +1548,7 @@
           <w:sz w:val="24"/>
         </w:rPr>
       </w:pPr>
-      <w:hyperlink w:anchor="_Toc60738922" w:history="1">
+      <w:hyperlink w:anchor="_Toc60820957" w:history="1">
         <w:r>
           <w:rPr>
             <w:rStyle w:val="Hyperlink"/>
@@ -1592,7 +1592,7 @@
             <w:noProof/>
             <w:webHidden/>
           </w:rPr>
-          <w:instrText xml:space="preserve"> PAGEREF _Toc60738922 \h </w:instrText>
+          <w:instrText xml:space="preserve"> PAGEREF _Toc60820957 \h </w:instrText>
         </w:r>
         <w:r>
           <w:rPr>
@@ -1639,7 +1639,7 @@
           <w:szCs w:val="24"/>
         </w:rPr>
       </w:pPr>
-      <w:hyperlink w:anchor="_Toc60738923" w:history="1">
+      <w:hyperlink w:anchor="_Toc60820958" w:history="1">
         <w:r>
           <w:rPr>
             <w:rStyle w:val="Hyperlink"/>
@@ -1686,7 +1686,7 @@
             <w:noProof/>
             <w:webHidden/>
           </w:rPr>
-          <w:instrText xml:space="preserve"> PAGEREF _Toc60738923 \h </w:instrText>
+          <w:instrText xml:space="preserve"> PAGEREF _Toc60820958 \h </w:instrText>
         </w:r>
         <w:r>
           <w:rPr>
@@ -1730,7 +1730,7 @@
           <w:sz w:val="24"/>
         </w:rPr>
       </w:pPr>
-      <w:hyperlink w:anchor="_Toc60738924" w:history="1">
+      <w:hyperlink w:anchor="_Toc60820959" w:history="1">
         <w:r>
           <w:rPr>
             <w:rStyle w:val="Hyperlink"/>
@@ -1774,7 +1774,7 @@
             <w:noProof/>
             <w:webHidden/>
           </w:rPr>
-          <w:instrText xml:space="preserve"> PAGEREF _Toc60738924 \h </w:instrText>
+          <w:instrText xml:space="preserve"> PAGEREF _Toc60820959 \h </w:instrText>
         </w:r>
         <w:r>
           <w:rPr>
@@ -1818,7 +1818,7 @@
           <w:sz w:val="24"/>
         </w:rPr>
       </w:pPr>
-      <w:hyperlink w:anchor="_Toc60738925" w:history="1">
+      <w:hyperlink w:anchor="_Toc60820960" w:history="1">
         <w:r>
           <w:rPr>
             <w:rStyle w:val="Hyperlink"/>
@@ -1862,7 +1862,7 @@
             <w:noProof/>
             <w:webHidden/>
           </w:rPr>
-          <w:instrText xml:space="preserve"> PAGEREF _Toc60738925 \h </w:instrText>
+          <w:instrText xml:space="preserve"> PAGEREF _Toc60820960 \h </w:instrText>
         </w:r>
         <w:r>
           <w:rPr>
@@ -1906,7 +1906,7 @@
           <w:sz w:val="24"/>
         </w:rPr>
       </w:pPr>
-      <w:hyperlink w:anchor="_Toc60738926" w:history="1">
+      <w:hyperlink w:anchor="_Toc60820961" w:history="1">
         <w:r>
           <w:rPr>
             <w:rStyle w:val="Hyperlink"/>
@@ -1950,7 +1950,7 @@
             <w:noProof/>
             <w:webHidden/>
           </w:rPr>
-          <w:instrText xml:space="preserve"> PAGEREF _Toc60738926 \h </w:instrText>
+          <w:instrText xml:space="preserve"> PAGEREF _Toc60820961 \h </w:instrText>
         </w:r>
         <w:r>
           <w:rPr>
@@ -1994,7 +1994,7 @@
           <w:sz w:val="24"/>
         </w:rPr>
       </w:pPr>
-      <w:hyperlink w:anchor="_Toc60738927" w:history="1">
+      <w:hyperlink w:anchor="_Toc60820962" w:history="1">
         <w:r>
           <w:rPr>
             <w:rStyle w:val="Hyperlink"/>
@@ -2038,7 +2038,7 @@
             <w:noProof/>
             <w:webHidden/>
           </w:rPr>
-          <w:instrText xml:space="preserve"> PAGEREF _Toc60738927 \h </w:instrText>
+          <w:instrText xml:space="preserve"> PAGEREF _Toc60820962 \h </w:instrText>
         </w:r>
         <w:r>
           <w:rPr>
@@ -2085,7 +2085,7 @@
           <w:szCs w:val="24"/>
         </w:rPr>
       </w:pPr>
-      <w:hyperlink w:anchor="_Toc60738928" w:history="1">
+      <w:hyperlink w:anchor="_Toc60820963" w:history="1">
         <w:r>
           <w:rPr>
             <w:rStyle w:val="Hyperlink"/>
@@ -2132,7 +2132,7 @@
             <w:noProof/>
             <w:webHidden/>
           </w:rPr>
-          <w:instrText xml:space="preserve"> PAGEREF _Toc60738928 \h </w:instrText>
+          <w:instrText xml:space="preserve"> PAGEREF _Toc60820963 \h </w:instrText>
         </w:r>
         <w:r>
           <w:rPr>
@@ -2176,7 +2176,7 @@
           <w:sz w:val="24"/>
         </w:rPr>
       </w:pPr>
-      <w:hyperlink w:anchor="_Toc60738929" w:history="1">
+      <w:hyperlink w:anchor="_Toc60820964" w:history="1">
         <w:r>
           <w:rPr>
             <w:rStyle w:val="Hyperlink"/>
@@ -2220,7 +2220,7 @@
             <w:noProof/>
             <w:webHidden/>
           </w:rPr>
-          <w:instrText xml:space="preserve"> PAGEREF _Toc60738929 \h </w:instrText>
+          <w:instrText xml:space="preserve"> PAGEREF _Toc60820964 \h </w:instrText>
         </w:r>
         <w:r>
           <w:rPr>
@@ -2264,7 +2264,7 @@
           <w:sz w:val="24"/>
         </w:rPr>
       </w:pPr>
-      <w:hyperlink w:anchor="_Toc60738930" w:history="1">
+      <w:hyperlink w:anchor="_Toc60820965" w:history="1">
         <w:r>
           <w:rPr>
             <w:rStyle w:val="Hyperlink"/>
@@ -2308,7 +2308,7 @@
             <w:noProof/>
             <w:webHidden/>
           </w:rPr>
-          <w:instrText xml:space="preserve"> PAGEREF _Toc60738930 \h </w:instrText>
+          <w:instrText xml:space="preserve"> PAGEREF _Toc60820965 \h </w:instrText>
         </w:r>
         <w:r>
           <w:rPr>
@@ -2352,7 +2352,7 @@
           <w:sz w:val="24"/>
         </w:rPr>
       </w:pPr>
-      <w:hyperlink w:anchor="_Toc60738931" w:history="1">
+      <w:hyperlink w:anchor="_Toc60820966" w:history="1">
         <w:r>
           <w:rPr>
             <w:rStyle w:val="Hyperlink"/>
@@ -2396,7 +2396,7 @@
             <w:noProof/>
             <w:webHidden/>
           </w:rPr>
-          <w:instrText xml:space="preserve"> PAGEREF _Toc60738931 \h </w:instrText>
+          <w:instrText xml:space="preserve"> PAGEREF _Toc60820966 \h </w:instrText>
         </w:r>
         <w:r>
           <w:rPr>
@@ -2440,7 +2440,7 @@
           <w:sz w:val="24"/>
         </w:rPr>
       </w:pPr>
-      <w:hyperlink w:anchor="_Toc60738932" w:history="1">
+      <w:hyperlink w:anchor="_Toc60820967" w:history="1">
         <w:r>
           <w:rPr>
             <w:rStyle w:val="Hyperlink"/>
@@ -2484,7 +2484,7 @@
             <w:noProof/>
             <w:webHidden/>
           </w:rPr>
-          <w:instrText xml:space="preserve"> PAGEREF _Toc60738932 \h </w:instrText>
+          <w:instrText xml:space="preserve"> PAGEREF _Toc60820967 \h </w:instrText>
         </w:r>
         <w:r>
           <w:rPr>
@@ -2531,7 +2531,7 @@
           <w:szCs w:val="24"/>
         </w:rPr>
       </w:pPr>
-      <w:hyperlink w:anchor="_Toc60738933" w:history="1">
+      <w:hyperlink w:anchor="_Toc60820968" w:history="1">
         <w:r>
           <w:rPr>
             <w:rStyle w:val="Hyperlink"/>
@@ -2578,7 +2578,7 @@
             <w:noProof/>
             <w:webHidden/>
           </w:rPr>
-          <w:instrText xml:space="preserve"> PAGEREF _Toc60738933 \h </w:instrText>
+          <w:instrText xml:space="preserve"> PAGEREF _Toc60820968 \h </w:instrText>
         </w:r>
         <w:r>
           <w:rPr>
@@ -2599,6 +2599,182 @@
             <w:webHidden/>
           </w:rPr>
           <w:t>9</w:t>
+        </w:r>
+        <w:r>
+          <w:rPr>
+            <w:noProof/>
+            <w:webHidden/>
+          </w:rPr>
+          <w:fldChar w:fldCharType="end"/>
+        </w:r>
+      </w:hyperlink>
+    </w:p>
+    <w:p>
+      <w:pPr>
+        <w:pStyle w:val="TOC3"/>
+        <w:tabs>
+          <w:tab w:val="left" w:pos="1320"/>
+          <w:tab w:val="right" w:leader="dot" w:pos="9486"/>
+        </w:tabs>
+        <w:rPr>
+          <w:rFonts w:asciiTheme="minorHAnsi" w:eastAsiaTheme="minorEastAsia" w:hAnsiTheme="minorHAnsi" w:cstheme="minorBidi"/>
+          <w:noProof/>
+          <w:sz w:val="24"/>
+        </w:rPr>
+      </w:pPr>
+      <w:hyperlink w:anchor="_Toc60820969" w:history="1">
+        <w:r>
+          <w:rPr>
+            <w:rStyle w:val="Hyperlink"/>
+            <w:noProof/>
+            <w:lang w:val="en-US"/>
+          </w:rPr>
+          <w:t>3.4.1</w:t>
+        </w:r>
+        <w:r>
+          <w:rPr>
+            <w:rFonts w:asciiTheme="minorHAnsi" w:eastAsiaTheme="minorEastAsia" w:hAnsiTheme="minorHAnsi" w:cstheme="minorBidi"/>
+            <w:noProof/>
+            <w:sz w:val="24"/>
+          </w:rPr>
+          <w:tab/>
+        </w:r>
+        <w:r>
+          <w:rPr>
+            <w:rStyle w:val="Hyperlink"/>
+            <w:noProof/>
+            <w:lang w:val="en-US"/>
+          </w:rPr>
+          <w:t>blockchain.scripthash.subscribe</w:t>
+        </w:r>
+        <w:r>
+          <w:rPr>
+            <w:noProof/>
+            <w:webHidden/>
+          </w:rPr>
+          <w:tab/>
+        </w:r>
+        <w:r>
+          <w:rPr>
+            <w:noProof/>
+            <w:webHidden/>
+          </w:rPr>
+          <w:fldChar w:fldCharType="begin"/>
+        </w:r>
+        <w:r>
+          <w:rPr>
+            <w:noProof/>
+            <w:webHidden/>
+          </w:rPr>
+          <w:instrText xml:space="preserve"> PAGEREF _Toc60820969 \h </w:instrText>
+        </w:r>
+        <w:r>
+          <w:rPr>
+            <w:noProof/>
+            <w:webHidden/>
+          </w:rPr>
+        </w:r>
+        <w:r>
+          <w:rPr>
+            <w:noProof/>
+            <w:webHidden/>
+          </w:rPr>
+          <w:fldChar w:fldCharType="separate"/>
+        </w:r>
+        <w:r>
+          <w:rPr>
+            <w:noProof/>
+            <w:webHidden/>
+          </w:rPr>
+          <w:t>10</w:t>
+        </w:r>
+        <w:r>
+          <w:rPr>
+            <w:noProof/>
+            <w:webHidden/>
+          </w:rPr>
+          <w:fldChar w:fldCharType="end"/>
+        </w:r>
+      </w:hyperlink>
+    </w:p>
+    <w:p>
+      <w:pPr>
+        <w:pStyle w:val="TOC3"/>
+        <w:tabs>
+          <w:tab w:val="left" w:pos="1320"/>
+          <w:tab w:val="right" w:leader="dot" w:pos="9486"/>
+        </w:tabs>
+        <w:rPr>
+          <w:rFonts w:asciiTheme="minorHAnsi" w:eastAsiaTheme="minorEastAsia" w:hAnsiTheme="minorHAnsi" w:cstheme="minorBidi"/>
+          <w:noProof/>
+          <w:sz w:val="24"/>
+        </w:rPr>
+      </w:pPr>
+      <w:hyperlink w:anchor="_Toc60820970" w:history="1">
+        <w:r>
+          <w:rPr>
+            <w:rStyle w:val="Hyperlink"/>
+            <w:noProof/>
+            <w:lang w:val="en-US"/>
+          </w:rPr>
+          <w:t>3.4.2</w:t>
+        </w:r>
+        <w:r>
+          <w:rPr>
+            <w:rFonts w:asciiTheme="minorHAnsi" w:eastAsiaTheme="minorEastAsia" w:hAnsiTheme="minorHAnsi" w:cstheme="minorBidi"/>
+            <w:noProof/>
+            <w:sz w:val="24"/>
+          </w:rPr>
+          <w:tab/>
+        </w:r>
+        <w:r>
+          <w:rPr>
+            <w:rStyle w:val="Hyperlink"/>
+            <w:noProof/>
+            <w:lang w:val="en-US"/>
+          </w:rPr>
+          <w:t>blockchain.headers.subscribe</w:t>
+        </w:r>
+        <w:r>
+          <w:rPr>
+            <w:noProof/>
+            <w:webHidden/>
+          </w:rPr>
+          <w:tab/>
+        </w:r>
+        <w:r>
+          <w:rPr>
+            <w:noProof/>
+            <w:webHidden/>
+          </w:rPr>
+          <w:fldChar w:fldCharType="begin"/>
+        </w:r>
+        <w:r>
+          <w:rPr>
+            <w:noProof/>
+            <w:webHidden/>
+          </w:rPr>
+          <w:instrText xml:space="preserve"> PAGEREF _Toc60820970 \h </w:instrText>
+        </w:r>
+        <w:r>
+          <w:rPr>
+            <w:noProof/>
+            <w:webHidden/>
+          </w:rPr>
+        </w:r>
+        <w:r>
+          <w:rPr>
+            <w:noProof/>
+            <w:webHidden/>
+          </w:rPr>
+          <w:fldChar w:fldCharType="separate"/>
+        </w:r>
+        <w:r>
+          <w:rPr>
+            <w:noProof/>
+            <w:webHidden/>
+          </w:rPr>
+          <w:t>10</w:t>
         </w:r>
         <w:r>
           <w:rPr>
@@ -2627,7 +2803,7 @@
           <w:szCs w:val="24"/>
         </w:rPr>
       </w:pPr>
-      <w:hyperlink w:anchor="_Toc60738934" w:history="1">
+      <w:hyperlink w:anchor="_Toc60820971" w:history="1">
         <w:r>
           <w:rPr>
             <w:rStyle w:val="Hyperlink"/>
@@ -2676,7 +2852,7 @@
             <w:noProof/>
             <w:webHidden/>
           </w:rPr>
-          <w:instrText xml:space="preserve"> PAGEREF _Toc60738934 \h </w:instrText>
+          <w:instrText xml:space="preserve"> PAGEREF _Toc60820971 \h </w:instrText>
         </w:r>
         <w:r>
           <w:rPr>
@@ -2696,7 +2872,7 @@
             <w:noProof/>
             <w:webHidden/>
           </w:rPr>
-          <w:t>9</w:t>
+          <w:t>11</w:t>
         </w:r>
         <w:r>
           <w:rPr>
@@ -2723,7 +2899,7 @@
           <w:szCs w:val="24"/>
         </w:rPr>
       </w:pPr>
-      <w:hyperlink w:anchor="_Toc60738935" w:history="1">
+      <w:hyperlink w:anchor="_Toc60820972" w:history="1">
         <w:r>
           <w:rPr>
             <w:rStyle w:val="Hyperlink"/>
@@ -2770,7 +2946,7 @@
             <w:noProof/>
             <w:webHidden/>
           </w:rPr>
-          <w:instrText xml:space="preserve"> PAGEREF _Toc60738935 \h </w:instrText>
+          <w:instrText xml:space="preserve"> PAGEREF _Toc60820972 \h </w:instrText>
         </w:r>
         <w:r>
           <w:rPr>
@@ -2790,7 +2966,7 @@
             <w:noProof/>
             <w:webHidden/>
           </w:rPr>
-          <w:t>9</w:t>
+          <w:t>11</w:t>
         </w:r>
         <w:r>
           <w:rPr>
@@ -2817,7 +2993,7 @@
           <w:szCs w:val="24"/>
         </w:rPr>
       </w:pPr>
-      <w:hyperlink w:anchor="_Toc60738936" w:history="1">
+      <w:hyperlink w:anchor="_Toc60820973" w:history="1">
         <w:r>
           <w:rPr>
             <w:rStyle w:val="Hyperlink"/>
@@ -2864,7 +3040,7 @@
             <w:noProof/>
             <w:webHidden/>
           </w:rPr>
-          <w:instrText xml:space="preserve"> PAGEREF _Toc60738936 \h </w:instrText>
+          <w:instrText xml:space="preserve"> PAGEREF _Toc60820973 \h </w:instrText>
         </w:r>
         <w:r>
           <w:rPr>
@@ -2884,7 +3060,7 @@
             <w:noProof/>
             <w:webHidden/>
           </w:rPr>
-          <w:t>9</w:t>
+          <w:t>11</w:t>
         </w:r>
         <w:r>
           <w:rPr>
@@ -2913,7 +3089,7 @@
           <w:szCs w:val="24"/>
         </w:rPr>
       </w:pPr>
-      <w:hyperlink w:anchor="_Toc60738937" w:history="1">
+      <w:hyperlink w:anchor="_Toc60820974" w:history="1">
         <w:r>
           <w:rPr>
             <w:rStyle w:val="Hyperlink"/>
@@ -2962,7 +3138,7 @@
             <w:noProof/>
             <w:webHidden/>
           </w:rPr>
-          <w:instrText xml:space="preserve"> PAGEREF _Toc60738937 \h </w:instrText>
+          <w:instrText xml:space="preserve"> PAGEREF _Toc60820974 \h </w:instrText>
         </w:r>
         <w:r>
           <w:rPr>
@@ -2982,7 +3158,7 @@
             <w:noProof/>
             <w:webHidden/>
           </w:rPr>
-          <w:t>11</w:t>
+          <w:t>12</w:t>
         </w:r>
         <w:r>
           <w:rPr>
@@ -3011,7 +3187,7 @@
           <w:szCs w:val="24"/>
         </w:rPr>
       </w:pPr>
-      <w:hyperlink w:anchor="_Toc60738938" w:history="1">
+      <w:hyperlink w:anchor="_Toc60820975" w:history="1">
         <w:r>
           <w:rPr>
             <w:rStyle w:val="Hyperlink"/>
@@ -3060,7 +3236,7 @@
             <w:noProof/>
             <w:webHidden/>
           </w:rPr>
-          <w:instrText xml:space="preserve"> PAGEREF _Toc60738938 \h </w:instrText>
+          <w:instrText xml:space="preserve"> PAGEREF _Toc60820975 \h </w:instrText>
         </w:r>
         <w:r>
           <w:rPr>
@@ -3080,7 +3256,7 @@
             <w:noProof/>
             <w:webHidden/>
           </w:rPr>
-          <w:t>12</w:t>
+          <w:t>13</w:t>
         </w:r>
         <w:r>
           <w:rPr>
@@ -3109,7 +3285,7 @@
           <w:szCs w:val="24"/>
         </w:rPr>
       </w:pPr>
-      <w:hyperlink w:anchor="_Toc60738939" w:history="1">
+      <w:hyperlink w:anchor="_Toc60820976" w:history="1">
         <w:r>
           <w:rPr>
             <w:rStyle w:val="Hyperlink"/>
@@ -3158,7 +3334,7 @@
             <w:noProof/>
             <w:webHidden/>
           </w:rPr>
-          <w:instrText xml:space="preserve"> PAGEREF _Toc60738939 \h </w:instrText>
+          <w:instrText xml:space="preserve"> PAGEREF _Toc60820976 \h </w:instrText>
         </w:r>
         <w:r>
           <w:rPr>
@@ -3178,7 +3354,7 @@
             <w:noProof/>
             <w:webHidden/>
           </w:rPr>
-          <w:t>12</w:t>
+          <w:t>13</w:t>
         </w:r>
         <w:r>
           <w:rPr>
@@ -3207,7 +3383,7 @@
           <w:szCs w:val="24"/>
         </w:rPr>
       </w:pPr>
-      <w:hyperlink w:anchor="_Toc60738940" w:history="1">
+      <w:hyperlink w:anchor="_Toc60820977" w:history="1">
         <w:r>
           <w:rPr>
             <w:rStyle w:val="Hyperlink"/>
@@ -3256,7 +3432,7 @@
             <w:noProof/>
             <w:webHidden/>
           </w:rPr>
-          <w:instrText xml:space="preserve"> PAGEREF _Toc60738940 \h </w:instrText>
+          <w:instrText xml:space="preserve"> PAGEREF _Toc60820977 \h </w:instrText>
         </w:r>
         <w:r>
           <w:rPr>
@@ -3276,7 +3452,7 @@
             <w:noProof/>
             <w:webHidden/>
           </w:rPr>
-          <w:t>12</w:t>
+          <w:t>13</w:t>
         </w:r>
         <w:r>
           <w:rPr>
@@ -3320,7 +3496,7 @@
           <w:lang w:val="en-US"/>
         </w:rPr>
       </w:pPr>
-      <w:bookmarkStart w:id="0" w:name="_Toc60738909"/>
+      <w:bookmarkStart w:id="0" w:name="_Toc60820944"/>
       <w:r>
         <w:rPr>
           <w:lang w:val="en-US"/>
@@ -3390,7 +3566,7 @@
           <w:lang w:val="en-US"/>
         </w:rPr>
       </w:pPr>
-      <w:bookmarkStart w:id="1" w:name="_Toc60738910"/>
+      <w:bookmarkStart w:id="1" w:name="_Toc60820945"/>
       <w:r>
         <w:rPr>
           <w:lang w:val="en-US"/>
@@ -3429,7 +3605,7 @@
       <w:pPr>
         <w:pStyle w:val="Heading2"/>
       </w:pPr>
-      <w:bookmarkStart w:id="2" w:name="_Toc60738911"/>
+      <w:bookmarkStart w:id="2" w:name="_Toc60820946"/>
       <w:r>
         <w:t>Features of EPSMI going beyond EPS</w:t>
       </w:r>
@@ -3458,7 +3634,7 @@
       <w:pPr>
         <w:pStyle w:val="Heading1"/>
       </w:pPr>
-      <w:bookmarkStart w:id="3" w:name="_Toc60738912"/>
+      <w:bookmarkStart w:id="3" w:name="_Toc60820947"/>
       <w:r>
         <w:t>Installation and Setup</w:t>
       </w:r>
@@ -3470,7 +3646,7 @@
       <w:pPr>
         <w:pStyle w:val="Heading2"/>
       </w:pPr>
-      <w:bookmarkStart w:id="4" w:name="_Toc60738913"/>
+      <w:bookmarkStart w:id="4" w:name="_Toc60820948"/>
       <w:r>
         <w:t>Local Bitcoin Node</w:t>
       </w:r>
@@ -3482,7 +3658,7 @@
       <w:pPr>
         <w:pStyle w:val="Heading2"/>
       </w:pPr>
-      <w:bookmarkStart w:id="5" w:name="_Toc60738914"/>
+      <w:bookmarkStart w:id="5" w:name="_Toc60820949"/>
       <w:r>
         <w:t>Electrum Wallet</w:t>
       </w:r>
@@ -3494,7 +3670,7 @@
       <w:pPr>
         <w:pStyle w:val="Heading2"/>
       </w:pPr>
-      <w:bookmarkStart w:id="6" w:name="_Toc60738915"/>
+      <w:bookmarkStart w:id="6" w:name="_Toc60820950"/>
       <w:r>
         <w:t>EPSMI</w:t>
       </w:r>
@@ -3504,7 +3680,7 @@
       <w:pPr>
         <w:pStyle w:val="Heading3"/>
       </w:pPr>
-      <w:bookmarkStart w:id="7" w:name="_Toc60738916"/>
+      <w:bookmarkStart w:id="7" w:name="_Toc60820951"/>
       <w:r>
         <w:t>Download binary and run</w:t>
       </w:r>
@@ -3523,7 +3699,7 @@
       <w:pPr>
         <w:pStyle w:val="Heading3"/>
       </w:pPr>
-      <w:bookmarkStart w:id="8" w:name="_Toc60738917"/>
+      <w:bookmarkStart w:id="8" w:name="_Toc60820952"/>
       <w:r>
         <w:t>Build your own and run</w:t>
       </w:r>
@@ -3534,7 +3710,7 @@
       <w:pPr>
         <w:pStyle w:val="Heading3"/>
       </w:pPr>
-      <w:bookmarkStart w:id="9" w:name="_Toc60738918"/>
+      <w:bookmarkStart w:id="9" w:name="_Toc60820953"/>
       <w:r>
         <w:t xml:space="preserve">EPSMI </w:t>
       </w:r>
@@ -3548,7 +3724,7 @@
       <w:pPr>
         <w:pStyle w:val="Heading3"/>
       </w:pPr>
-      <w:bookmarkStart w:id="10" w:name="_Toc60738919"/>
+      <w:bookmarkStart w:id="10" w:name="_Toc60820954"/>
       <w:r>
         <w:lastRenderedPageBreak/>
         <w:t xml:space="preserve">Preparing </w:t>
@@ -3571,7 +3747,7 @@
       <w:pPr>
         <w:pStyle w:val="Heading1"/>
       </w:pPr>
-      <w:bookmarkStart w:id="11" w:name="_Toc60738920"/>
+      <w:bookmarkStart w:id="11" w:name="_Toc60820955"/>
       <w:r>
         <w:t>API</w:t>
       </w:r>
@@ -3582,7 +3758,7 @@
       <w:pPr>
         <w:pStyle w:val="Heading2"/>
       </w:pPr>
-      <w:bookmarkStart w:id="12" w:name="_Toc60738921"/>
+      <w:bookmarkStart w:id="12" w:name="_Toc60820956"/>
       <w:r>
         <w:t>Miscellan</w:t>
       </w:r>
@@ -5250,7 +5426,7 @@
           <w:lang w:val="en-US"/>
         </w:rPr>
       </w:pPr>
-      <w:bookmarkStart w:id="13" w:name="_Toc60738922"/>
+      <w:bookmarkStart w:id="13" w:name="_Toc60820957"/>
       <w:proofErr w:type="spellStart"/>
       <w:r>
         <w:rPr>
@@ -5443,7 +5619,7 @@
           <w:lang w:val="en-US"/>
         </w:rPr>
       </w:pPr>
-      <w:bookmarkStart w:id="14" w:name="_Toc60738923"/>
+      <w:bookmarkStart w:id="14" w:name="_Toc60820958"/>
       <w:r>
         <w:rPr>
           <w:lang w:val="en-US"/>
@@ -6117,7 +6293,7 @@
           <w:lang w:val="en-US"/>
         </w:rPr>
       </w:pPr>
-      <w:bookmarkStart w:id="15" w:name="_Toc60738924"/>
+      <w:bookmarkStart w:id="15" w:name="_Toc60820959"/>
       <w:proofErr w:type="spellStart"/>
       <w:proofErr w:type="gramStart"/>
       <w:r>
@@ -6705,7 +6881,7 @@
           <w:lang w:val="en-US"/>
         </w:rPr>
       </w:pPr>
-      <w:bookmarkStart w:id="16" w:name="_Toc60738925"/>
+      <w:bookmarkStart w:id="16" w:name="_Toc60820960"/>
       <w:proofErr w:type="spellStart"/>
       <w:r>
         <w:rPr>
@@ -6991,7 +7167,7 @@
           <w:lang w:val="en-US"/>
         </w:rPr>
       </w:pPr>
-      <w:bookmarkStart w:id="17" w:name="_Toc60738926"/>
+      <w:bookmarkStart w:id="17" w:name="_Toc60820961"/>
       <w:proofErr w:type="spellStart"/>
       <w:proofErr w:type="gramStart"/>
       <w:r>
@@ -7397,7 +7573,7 @@
           <w:lang w:val="en-US"/>
         </w:rPr>
       </w:pPr>
-      <w:bookmarkStart w:id="18" w:name="_Toc60738927"/>
+      <w:bookmarkStart w:id="18" w:name="_Toc60820962"/>
       <w:proofErr w:type="spellStart"/>
       <w:r>
         <w:rPr>
@@ -7493,7 +7669,7 @@
           <w:lang w:val="en-US"/>
         </w:rPr>
       </w:pPr>
-      <w:bookmarkStart w:id="19" w:name="_Toc60738928"/>
+      <w:bookmarkStart w:id="19" w:name="_Toc60820963"/>
       <w:r>
         <w:rPr>
           <w:lang w:val="en-US"/>
@@ -8577,7 +8753,7 @@
           <w:lang w:val="en-US"/>
         </w:rPr>
       </w:pPr>
-      <w:bookmarkStart w:id="20" w:name="_Toc60738929"/>
+      <w:bookmarkStart w:id="20" w:name="_Toc60820964"/>
       <w:proofErr w:type="spellStart"/>
       <w:r>
         <w:rPr>
@@ -8843,7 +9019,7 @@
           <w:lang w:val="en-US"/>
         </w:rPr>
       </w:pPr>
-      <w:bookmarkStart w:id="21" w:name="_Toc60738930"/>
+      <w:bookmarkStart w:id="21" w:name="_Toc60820965"/>
       <w:proofErr w:type="spellStart"/>
       <w:r>
         <w:rPr>
@@ -9221,7 +9397,7 @@
           <w:lang w:val="en-US"/>
         </w:rPr>
       </w:pPr>
-      <w:bookmarkStart w:id="22" w:name="_Toc60738931"/>
+      <w:bookmarkStart w:id="22" w:name="_Toc60820966"/>
       <w:proofErr w:type="spellStart"/>
       <w:r>
         <w:rPr>
@@ -9476,7 +9652,7 @@
           <w:lang w:val="en-US"/>
         </w:rPr>
       </w:pPr>
-      <w:bookmarkStart w:id="23" w:name="_Toc60738932"/>
+      <w:bookmarkStart w:id="23" w:name="_Toc60820967"/>
       <w:proofErr w:type="spellStart"/>
       <w:proofErr w:type="gramStart"/>
       <w:r>
@@ -9842,7 +10018,7 @@
           <w:lang w:val="en-US"/>
         </w:rPr>
       </w:pPr>
-      <w:bookmarkStart w:id="24" w:name="_Toc60738933"/>
+      <w:bookmarkStart w:id="24" w:name="_Toc60820968"/>
       <w:r>
         <w:rPr>
           <w:lang w:val="en-US"/>
@@ -10488,6 +10664,7 @@
           <w:lang w:val="en-US"/>
         </w:rPr>
       </w:pPr>
+      <w:bookmarkStart w:id="25" w:name="_Toc60820969"/>
       <w:proofErr w:type="spellStart"/>
       <w:proofErr w:type="gramStart"/>
       <w:r>
@@ -10504,6 +10681,7 @@
         </w:rPr>
         <w:t>.subscribe</w:t>
       </w:r>
+      <w:bookmarkEnd w:id="25"/>
       <w:proofErr w:type="spellEnd"/>
     </w:p>
     <w:p>
@@ -10868,6 +11046,7 @@
           <w:lang w:val="en-US"/>
         </w:rPr>
       </w:pPr>
+      <w:bookmarkStart w:id="26" w:name="_Toc60820970"/>
       <w:proofErr w:type="spellStart"/>
       <w:proofErr w:type="gramStart"/>
       <w:r>
@@ -10883,6 +11062,7 @@
         </w:rPr>
         <w:t>.subscribe</w:t>
       </w:r>
+      <w:bookmarkEnd w:id="26"/>
       <w:proofErr w:type="spellEnd"/>
     </w:p>
     <w:p>
@@ -11022,15 +11202,7 @@
         <w:rPr>
           <w:lang w:val="en-US"/>
         </w:rPr>
-        <w:t>h is seria</w:t>
-      </w:r>
-      <w:bookmarkStart w:id="25" w:name="_GoBack"/>
-      <w:bookmarkEnd w:id="25"/>
-      <w:r>
-        <w:rPr>
-          <w:lang w:val="en-US"/>
-        </w:rPr>
-        <w:t>lized into header hex</w:t>
+        <w:t>h is serialized into header hex</w:t>
       </w:r>
       <w:r>
         <w:rPr>
@@ -11189,7 +11361,7 @@
           <w:lang w:val="en-US"/>
         </w:rPr>
       </w:pPr>
-      <w:bookmarkStart w:id="26" w:name="_Toc60738934"/>
+      <w:bookmarkStart w:id="27" w:name="_Toc60820971"/>
       <w:r>
         <w:rPr>
           <w:lang w:val="en-US"/>
@@ -11197,7 +11369,7 @@
         <w:lastRenderedPageBreak/>
         <w:t>Testing</w:t>
       </w:r>
-      <w:bookmarkEnd w:id="26"/>
+      <w:bookmarkEnd w:id="27"/>
     </w:p>
     <w:p>
       <w:pPr>
@@ -11213,7 +11385,7 @@
           <w:lang w:val="en-US"/>
         </w:rPr>
       </w:pPr>
-      <w:bookmarkStart w:id="27" w:name="_Toc60738935"/>
+      <w:bookmarkStart w:id="28" w:name="_Toc60820972"/>
       <w:r>
         <w:rPr>
           <w:lang w:val="en-US"/>
@@ -11232,7 +11404,7 @@
         </w:rPr>
         <w:t>SBT</w:t>
       </w:r>
-      <w:bookmarkEnd w:id="27"/>
+      <w:bookmarkEnd w:id="28"/>
     </w:p>
     <w:p>
       <w:pPr>
@@ -11351,7 +11523,7 @@
           <w:lang w:val="en-US"/>
         </w:rPr>
       </w:pPr>
-      <w:bookmarkStart w:id="28" w:name="_Toc60738936"/>
+      <w:bookmarkStart w:id="29" w:name="_Toc60820973"/>
       <w:r>
         <w:rPr>
           <w:lang w:val="en-US"/>
@@ -11382,7 +11554,7 @@
         </w:rPr>
         <w:t>Testnet</w:t>
       </w:r>
-      <w:bookmarkEnd w:id="28"/>
+      <w:bookmarkEnd w:id="29"/>
     </w:p>
     <w:p>
       <w:pPr>
@@ -11934,7 +12106,7 @@
         <w:lastRenderedPageBreak/>
         <w:t xml:space="preserve"> </w:t>
       </w:r>
-      <w:bookmarkStart w:id="29" w:name="_Toc60738937"/>
+      <w:bookmarkStart w:id="30" w:name="_Toc60820974"/>
       <w:r>
         <w:rPr>
           <w:lang w:val="en-US"/>
@@ -11953,7 +12125,7 @@
         </w:rPr>
         <w:t>Documentation</w:t>
       </w:r>
-      <w:bookmarkEnd w:id="29"/>
+      <w:bookmarkEnd w:id="30"/>
     </w:p>
     <w:p>
       <w:pPr>
@@ -13578,22 +13750,384 @@
           <w:lang w:val="en-US"/>
         </w:rPr>
       </w:pPr>
-      <w:bookmarkStart w:id="30" w:name="_Toc60738938"/>
+      <w:bookmarkStart w:id="31" w:name="_Toc60820975"/>
       <w:r>
         <w:rPr>
           <w:lang w:val="en-US"/>
         </w:rPr>
         <w:t>Modules, Internals</w:t>
       </w:r>
-      <w:bookmarkEnd w:id="30"/>
-    </w:p>
-    <w:p>
-      <w:pPr>
-        <w:rPr>
-          <w:lang w:val="en-US"/>
-        </w:rPr>
-      </w:pPr>
-    </w:p>
+      <w:bookmarkEnd w:id="31"/>
+    </w:p>
+    <w:p>
+      <w:pPr>
+        <w:rPr>
+          <w:lang w:val="en-US"/>
+        </w:rPr>
+      </w:pPr>
+    </w:p>
+    <w:p>
+      <w:pPr>
+        <w:rPr>
+          <w:lang w:val="en-US"/>
+        </w:rPr>
+      </w:pPr>
+    </w:p>
+    <w:p>
+      <w:pPr>
+        <w:pStyle w:val="Heading2"/>
+        <w:rPr>
+          <w:lang w:val="en-US"/>
+        </w:rPr>
+      </w:pPr>
+      <w:r>
+        <w:rPr>
+          <w:lang w:val="en-US"/>
+        </w:rPr>
+        <w:t>Transaction Monitor</w:t>
+      </w:r>
+    </w:p>
+    <w:p>
+      <w:pPr>
+        <w:rPr>
+          <w:lang w:val="en-US"/>
+        </w:rPr>
+      </w:pPr>
+      <w:r>
+        <w:rPr>
+          <w:lang w:val="en-US"/>
+        </w:rPr>
+        <w:t>Transaction monitor is a set of pure functions operating on transaction monitor state. Note that transaction monitor state is immutable, methods (or functions) of transaction monitor always create and return new state based on the old state.</w:t>
+      </w:r>
+    </w:p>
+    <w:p>
+      <w:pPr>
+        <w:rPr>
+          <w:lang w:val="en-US"/>
+        </w:rPr>
+      </w:pPr>
+    </w:p>
+    <w:p>
+      <w:pPr>
+        <w:rPr>
+          <w:lang w:val="en-US"/>
+        </w:rPr>
+      </w:pPr>
+      <w:r>
+        <w:rPr>
+          <w:lang w:val="en-US"/>
+        </w:rPr>
+        <w:t>The</w:t>
+      </w:r>
+      <w:r>
+        <w:rPr>
+          <w:lang w:val="en-US"/>
+        </w:rPr>
+        <w:t xml:space="preserve"> </w:t>
+      </w:r>
+      <w:r>
+        <w:rPr>
+          <w:lang w:val="en-US"/>
+        </w:rPr>
+        <w:t xml:space="preserve">external </w:t>
+      </w:r>
+      <w:r>
+        <w:rPr>
+          <w:lang w:val="en-US"/>
+        </w:rPr>
+        <w:t>methods are:</w:t>
+      </w:r>
+    </w:p>
+    <w:p>
+      <w:pPr>
+        <w:pStyle w:val="ListParagraph"/>
+        <w:numPr>
+          <w:ilvl w:val="0"/>
+          <w:numId w:val="39"/>
+        </w:numPr>
+        <w:rPr>
+          <w:lang w:val="en-US"/>
+        </w:rPr>
+      </w:pPr>
+      <w:proofErr w:type="spellStart"/>
+      <w:r>
+        <w:rPr>
+          <w:lang w:val="en-US"/>
+        </w:rPr>
+        <w:t>buildAddressHistory</w:t>
+      </w:r>
+      <w:proofErr w:type="spellEnd"/>
+    </w:p>
+    <w:p>
+      <w:pPr>
+        <w:pStyle w:val="ListParagraph"/>
+        <w:numPr>
+          <w:ilvl w:val="0"/>
+          <w:numId w:val="39"/>
+        </w:numPr>
+        <w:rPr>
+          <w:lang w:val="en-US"/>
+        </w:rPr>
+      </w:pPr>
+      <w:proofErr w:type="spellStart"/>
+      <w:r>
+        <w:rPr>
+          <w:lang w:val="en-US"/>
+        </w:rPr>
+        <w:t>checkForUpdatedTxs</w:t>
+      </w:r>
+      <w:proofErr w:type="spellEnd"/>
+    </w:p>
+    <w:p>
+      <w:pPr>
+        <w:pStyle w:val="ListParagraph"/>
+        <w:numPr>
+          <w:ilvl w:val="0"/>
+          <w:numId w:val="39"/>
+        </w:numPr>
+        <w:rPr>
+          <w:lang w:val="en-US"/>
+        </w:rPr>
+      </w:pPr>
+      <w:proofErr w:type="spellStart"/>
+      <w:r>
+        <w:rPr>
+          <w:lang w:val="en-US"/>
+        </w:rPr>
+        <w:t>getAddressBalance</w:t>
+      </w:r>
+      <w:proofErr w:type="spellEnd"/>
+    </w:p>
+    <w:p>
+      <w:pPr>
+        <w:pStyle w:val="Heading3"/>
+        <w:rPr>
+          <w:lang w:val="en-US"/>
+        </w:rPr>
+      </w:pPr>
+      <w:proofErr w:type="spellStart"/>
+      <w:r>
+        <w:rPr>
+          <w:lang w:val="en-US"/>
+        </w:rPr>
+        <w:t>buildAddressHistory</w:t>
+      </w:r>
+      <w:proofErr w:type="spellEnd"/>
+      <w:r>
+        <w:rPr>
+          <w:lang w:val="en-US"/>
+        </w:rPr>
+        <w:t xml:space="preserve"> (External)</w:t>
+      </w:r>
+    </w:p>
+    <w:p>
+      <w:pPr>
+        <w:rPr>
+          <w:lang w:val="en-US"/>
+        </w:rPr>
+      </w:pPr>
+      <w:r>
+        <w:rPr>
+          <w:lang w:val="en-US"/>
+        </w:rPr>
+        <w:t xml:space="preserve">Called by main at initialization time, with a list of </w:t>
+      </w:r>
+      <w:proofErr w:type="spellStart"/>
+      <w:r>
+        <w:rPr>
+          <w:lang w:val="en-US"/>
+        </w:rPr>
+        <w:t>spks</w:t>
+      </w:r>
+      <w:proofErr w:type="spellEnd"/>
+      <w:r>
+        <w:rPr>
+          <w:lang w:val="en-US"/>
+        </w:rPr>
+        <w:t xml:space="preserve"> </w:t>
+      </w:r>
+      <w:r>
+        <w:rPr>
+          <w:lang w:val="en-US"/>
+        </w:rPr>
+        <w:t xml:space="preserve">(script public keys, i.e. addresses) </w:t>
+      </w:r>
+      <w:r>
+        <w:rPr>
+          <w:lang w:val="en-US"/>
+        </w:rPr>
+        <w:t>and wallets.</w:t>
+      </w:r>
+    </w:p>
+    <w:p>
+      <w:pPr>
+        <w:rPr>
+          <w:lang w:val="en-US"/>
+        </w:rPr>
+      </w:pPr>
+    </w:p>
+    <w:p>
+      <w:pPr>
+        <w:pStyle w:val="Heading3"/>
+        <w:rPr>
+          <w:lang w:val="en-US"/>
+        </w:rPr>
+      </w:pPr>
+      <w:proofErr w:type="spellStart"/>
+      <w:r>
+        <w:rPr>
+          <w:lang w:val="en-US"/>
+        </w:rPr>
+        <w:t>checkForUpdatedTxs</w:t>
+      </w:r>
+      <w:proofErr w:type="spellEnd"/>
+      <w:r>
+        <w:rPr>
+          <w:lang w:val="en-US"/>
+        </w:rPr>
+        <w:t xml:space="preserve"> (External)</w:t>
+      </w:r>
+    </w:p>
+    <w:p>
+      <w:pPr>
+        <w:rPr>
+          <w:lang w:val="en-US"/>
+        </w:rPr>
+      </w:pPr>
+      <w:r>
+        <w:rPr>
+          <w:lang w:val="en-US"/>
+        </w:rPr>
+        <w:t>Called by code triggered by heartbeat – returns new t</w:t>
+      </w:r>
+      <w:r>
+        <w:rPr>
+          <w:lang w:val="en-US"/>
+        </w:rPr>
+        <w:t xml:space="preserve">ransaction monitor state and </w:t>
+      </w:r>
+      <w:r>
+        <w:rPr>
+          <w:lang w:val="en-US"/>
+        </w:rPr>
+        <w:t>a list of updated addresses (</w:t>
+      </w:r>
+      <w:proofErr w:type="spellStart"/>
+      <w:r>
+        <w:rPr>
+          <w:lang w:val="en-US"/>
+        </w:rPr>
+        <w:t>scripthashes</w:t>
+      </w:r>
+      <w:proofErr w:type="spellEnd"/>
+      <w:r>
+        <w:rPr>
+          <w:lang w:val="en-US"/>
+        </w:rPr>
+        <w:t>).</w:t>
+      </w:r>
+    </w:p>
+    <w:p>
+      <w:pPr>
+        <w:rPr>
+          <w:lang w:val="en-US"/>
+        </w:rPr>
+      </w:pPr>
+    </w:p>
+    <w:p>
+      <w:pPr>
+        <w:rPr>
+          <w:lang w:val="en-US"/>
+        </w:rPr>
+      </w:pPr>
+    </w:p>
+    <w:p>
+      <w:pPr>
+        <w:pStyle w:val="Heading3"/>
+        <w:rPr>
+          <w:lang w:val="en-US"/>
+        </w:rPr>
+      </w:pPr>
+      <w:proofErr w:type="spellStart"/>
+      <w:r>
+        <w:rPr>
+          <w:lang w:val="en-US"/>
+        </w:rPr>
+        <w:t>getAddressBalance</w:t>
+      </w:r>
+      <w:proofErr w:type="spellEnd"/>
+      <w:r>
+        <w:rPr>
+          <w:lang w:val="en-US"/>
+        </w:rPr>
+        <w:t xml:space="preserve"> (External)</w:t>
+      </w:r>
+    </w:p>
+    <w:p>
+      <w:r>
+        <w:rPr>
+          <w:lang w:val="en-US"/>
+        </w:rPr>
+        <w:t xml:space="preserve">Called by the API </w:t>
+      </w:r>
+      <w:proofErr w:type="spellStart"/>
+      <w:r>
+        <w:rPr>
+          <w:rFonts w:ascii="Courier" w:hAnsi="Courier"/>
+        </w:rPr>
+        <w:t>blockchain.scripthash.get_balance</w:t>
+      </w:r>
+      <w:proofErr w:type="spellEnd"/>
+      <w:r>
+        <w:rPr>
+          <w:lang w:val="en-US"/>
+        </w:rPr>
+        <w:t>, returns current confirmed and unconfirmed balances based on the history of scripthash transactions as per transaction monitor state.</w:t>
+      </w:r>
+    </w:p>
+    <w:p/>
+    <w:p/>
+    <w:p>
+      <w:r>
+        <w:t>To most important internal methods belong:</w:t>
+      </w:r>
+    </w:p>
+    <w:p>
+      <w:pPr>
+        <w:pStyle w:val="ListParagraph"/>
+        <w:numPr>
+          <w:ilvl w:val="0"/>
+          <w:numId w:val="40"/>
+        </w:numPr>
+      </w:pPr>
+      <w:proofErr w:type="spellStart"/>
+      <w:r>
+        <w:t>getInputAnd</w:t>
+      </w:r>
+      <w:r>
+        <w:t>OutputScriptpubkeys</w:t>
+      </w:r>
+      <w:proofErr w:type="spellEnd"/>
+    </w:p>
+    <w:p/>
+    <w:p>
+      <w:pPr>
+        <w:pStyle w:val="Heading3"/>
+      </w:pPr>
+      <w:proofErr w:type="spellStart"/>
+      <w:r>
+        <w:t>getInputAndOutputScriptpubkeys</w:t>
+      </w:r>
+      <w:proofErr w:type="spellEnd"/>
+    </w:p>
+    <w:p/>
+    <w:p>
+      <w:bookmarkStart w:id="32" w:name="_GoBack"/>
+      <w:bookmarkEnd w:id="32"/>
+    </w:p>
+    <w:p/>
+    <w:p/>
+    <w:p/>
     <w:p>
       <w:pPr>
         <w:rPr>
@@ -13608,14 +14142,14 @@
           <w:lang w:val="en-US"/>
         </w:rPr>
       </w:pPr>
-      <w:bookmarkStart w:id="31" w:name="_Toc60738939"/>
+      <w:bookmarkStart w:id="33" w:name="_Toc60820976"/>
       <w:r>
         <w:rPr>
           <w:lang w:val="en-US"/>
         </w:rPr>
         <w:t>Issues</w:t>
       </w:r>
-      <w:bookmarkEnd w:id="31"/>
+      <w:bookmarkEnd w:id="33"/>
     </w:p>
     <w:p>
       <w:pPr>
@@ -13638,14 +14172,14 @@
           <w:lang w:val="en-US"/>
         </w:rPr>
       </w:pPr>
-      <w:bookmarkStart w:id="32" w:name="_Toc60738940"/>
+      <w:bookmarkStart w:id="34" w:name="_Toc60820977"/>
       <w:r>
         <w:rPr>
           <w:lang w:val="en-US"/>
         </w:rPr>
         <w:t>Future extensions</w:t>
       </w:r>
-      <w:bookmarkEnd w:id="32"/>
+      <w:bookmarkEnd w:id="34"/>
     </w:p>
     <w:p>
       <w:pPr>
@@ -14905,6 +15439,232 @@
     </w:lvl>
   </w:abstractNum>
   <w:abstractNum w:abstractNumId="18" w15:restartNumberingAfterBreak="0">
+    <w:nsid w:val="171003E5"/>
+    <w:multiLevelType w:val="hybridMultilevel"/>
+    <w:tmpl w:val="13447058"/>
+    <w:lvl w:ilvl="0" w:tplc="04090001">
+      <w:start w:val="1"/>
+      <w:numFmt w:val="bullet"/>
+      <w:lvlText w:val=""/>
+      <w:lvlJc w:val="left"/>
+      <w:pPr>
+        <w:ind w:left="720" w:hanging="360"/>
+      </w:pPr>
+      <w:rPr>
+        <w:rFonts w:ascii="Symbol" w:hAnsi="Symbol" w:hint="default"/>
+      </w:rPr>
+    </w:lvl>
+    <w:lvl w:ilvl="1" w:tplc="04090003" w:tentative="1">
+      <w:start w:val="1"/>
+      <w:numFmt w:val="bullet"/>
+      <w:lvlText w:val="o"/>
+      <w:lvlJc w:val="left"/>
+      <w:pPr>
+        <w:ind w:left="1440" w:hanging="360"/>
+      </w:pPr>
+      <w:rPr>
+        <w:rFonts w:ascii="Courier New" w:hAnsi="Courier New" w:cs="Courier New" w:hint="default"/>
+      </w:rPr>
+    </w:lvl>
+    <w:lvl w:ilvl="2" w:tplc="04090005" w:tentative="1">
+      <w:start w:val="1"/>
+      <w:numFmt w:val="bullet"/>
+      <w:lvlText w:val=""/>
+      <w:lvlJc w:val="left"/>
+      <w:pPr>
+        <w:ind w:left="2160" w:hanging="360"/>
+      </w:pPr>
+      <w:rPr>
+        <w:rFonts w:ascii="Wingdings" w:hAnsi="Wingdings" w:hint="default"/>
+      </w:rPr>
+    </w:lvl>
+    <w:lvl w:ilvl="3" w:tplc="04090001" w:tentative="1">
+      <w:start w:val="1"/>
+      <w:numFmt w:val="bullet"/>
+      <w:lvlText w:val=""/>
+      <w:lvlJc w:val="left"/>
+      <w:pPr>
+        <w:ind w:left="2880" w:hanging="360"/>
+      </w:pPr>
+      <w:rPr>
+        <w:rFonts w:ascii="Symbol" w:hAnsi="Symbol" w:hint="default"/>
+      </w:rPr>
+    </w:lvl>
+    <w:lvl w:ilvl="4" w:tplc="04090003" w:tentative="1">
+      <w:start w:val="1"/>
+      <w:numFmt w:val="bullet"/>
+      <w:lvlText w:val="o"/>
+      <w:lvlJc w:val="left"/>
+      <w:pPr>
+        <w:ind w:left="3600" w:hanging="360"/>
+      </w:pPr>
+      <w:rPr>
+        <w:rFonts w:ascii="Courier New" w:hAnsi="Courier New" w:cs="Courier New" w:hint="default"/>
+      </w:rPr>
+    </w:lvl>
+    <w:lvl w:ilvl="5" w:tplc="04090005" w:tentative="1">
+      <w:start w:val="1"/>
+      <w:numFmt w:val="bullet"/>
+      <w:lvlText w:val=""/>
+      <w:lvlJc w:val="left"/>
+      <w:pPr>
+        <w:ind w:left="4320" w:hanging="360"/>
+      </w:pPr>
+      <w:rPr>
+        <w:rFonts w:ascii="Wingdings" w:hAnsi="Wingdings" w:hint="default"/>
+      </w:rPr>
+    </w:lvl>
+    <w:lvl w:ilvl="6" w:tplc="04090001" w:tentative="1">
+      <w:start w:val="1"/>
+      <w:numFmt w:val="bullet"/>
+      <w:lvlText w:val=""/>
+      <w:lvlJc w:val="left"/>
+      <w:pPr>
+        <w:ind w:left="5040" w:hanging="360"/>
+      </w:pPr>
+      <w:rPr>
+        <w:rFonts w:ascii="Symbol" w:hAnsi="Symbol" w:hint="default"/>
+      </w:rPr>
+    </w:lvl>
+    <w:lvl w:ilvl="7" w:tplc="04090003" w:tentative="1">
+      <w:start w:val="1"/>
+      <w:numFmt w:val="bullet"/>
+      <w:lvlText w:val="o"/>
+      <w:lvlJc w:val="left"/>
+      <w:pPr>
+        <w:ind w:left="5760" w:hanging="360"/>
+      </w:pPr>
+      <w:rPr>
+        <w:rFonts w:ascii="Courier New" w:hAnsi="Courier New" w:cs="Courier New" w:hint="default"/>
+      </w:rPr>
+    </w:lvl>
+    <w:lvl w:ilvl="8" w:tplc="04090005" w:tentative="1">
+      <w:start w:val="1"/>
+      <w:numFmt w:val="bullet"/>
+      <w:lvlText w:val=""/>
+      <w:lvlJc w:val="left"/>
+      <w:pPr>
+        <w:ind w:left="6480" w:hanging="360"/>
+      </w:pPr>
+      <w:rPr>
+        <w:rFonts w:ascii="Wingdings" w:hAnsi="Wingdings" w:hint="default"/>
+      </w:rPr>
+    </w:lvl>
+  </w:abstractNum>
+  <w:abstractNum w:abstractNumId="19" w15:restartNumberingAfterBreak="0">
+    <w:nsid w:val="1ABD6D57"/>
+    <w:multiLevelType w:val="hybridMultilevel"/>
+    <w:tmpl w:val="F8F80166"/>
+    <w:lvl w:ilvl="0" w:tplc="04090001">
+      <w:start w:val="1"/>
+      <w:numFmt w:val="bullet"/>
+      <w:lvlText w:val=""/>
+      <w:lvlJc w:val="left"/>
+      <w:pPr>
+        <w:ind w:left="720" w:hanging="360"/>
+      </w:pPr>
+      <w:rPr>
+        <w:rFonts w:ascii="Symbol" w:hAnsi="Symbol" w:hint="default"/>
+      </w:rPr>
+    </w:lvl>
+    <w:lvl w:ilvl="1" w:tplc="04090003" w:tentative="1">
+      <w:start w:val="1"/>
+      <w:numFmt w:val="bullet"/>
+      <w:lvlText w:val="o"/>
+      <w:lvlJc w:val="left"/>
+      <w:pPr>
+        <w:ind w:left="1440" w:hanging="360"/>
+      </w:pPr>
+      <w:rPr>
+        <w:rFonts w:ascii="Courier New" w:hAnsi="Courier New" w:cs="Courier New" w:hint="default"/>
+      </w:rPr>
+    </w:lvl>
+    <w:lvl w:ilvl="2" w:tplc="04090005" w:tentative="1">
+      <w:start w:val="1"/>
+      <w:numFmt w:val="bullet"/>
+      <w:lvlText w:val=""/>
+      <w:lvlJc w:val="left"/>
+      <w:pPr>
+        <w:ind w:left="2160" w:hanging="360"/>
+      </w:pPr>
+      <w:rPr>
+        <w:rFonts w:ascii="Wingdings" w:hAnsi="Wingdings" w:hint="default"/>
+      </w:rPr>
+    </w:lvl>
+    <w:lvl w:ilvl="3" w:tplc="04090001" w:tentative="1">
+      <w:start w:val="1"/>
+      <w:numFmt w:val="bullet"/>
+      <w:lvlText w:val=""/>
+      <w:lvlJc w:val="left"/>
+      <w:pPr>
+        <w:ind w:left="2880" w:hanging="360"/>
+      </w:pPr>
+      <w:rPr>
+        <w:rFonts w:ascii="Symbol" w:hAnsi="Symbol" w:hint="default"/>
+      </w:rPr>
+    </w:lvl>
+    <w:lvl w:ilvl="4" w:tplc="04090003" w:tentative="1">
+      <w:start w:val="1"/>
+      <w:numFmt w:val="bullet"/>
+      <w:lvlText w:val="o"/>
+      <w:lvlJc w:val="left"/>
+      <w:pPr>
+        <w:ind w:left="3600" w:hanging="360"/>
+      </w:pPr>
+      <w:rPr>
+        <w:rFonts w:ascii="Courier New" w:hAnsi="Courier New" w:cs="Courier New" w:hint="default"/>
+      </w:rPr>
+    </w:lvl>
+    <w:lvl w:ilvl="5" w:tplc="04090005" w:tentative="1">
+      <w:start w:val="1"/>
+      <w:numFmt w:val="bullet"/>
+      <w:lvlText w:val=""/>
+      <w:lvlJc w:val="left"/>
+      <w:pPr>
+        <w:ind w:left="4320" w:hanging="360"/>
+      </w:pPr>
+      <w:rPr>
+        <w:rFonts w:ascii="Wingdings" w:hAnsi="Wingdings" w:hint="default"/>
+      </w:rPr>
+    </w:lvl>
+    <w:lvl w:ilvl="6" w:tplc="04090001" w:tentative="1">
+      <w:start w:val="1"/>
+      <w:numFmt w:val="bullet"/>
+      <w:lvlText w:val=""/>
+      <w:lvlJc w:val="left"/>
+      <w:pPr>
+        <w:ind w:left="5040" w:hanging="360"/>
+      </w:pPr>
+      <w:rPr>
+        <w:rFonts w:ascii="Symbol" w:hAnsi="Symbol" w:hint="default"/>
+      </w:rPr>
+    </w:lvl>
+    <w:lvl w:ilvl="7" w:tplc="04090003" w:tentative="1">
+      <w:start w:val="1"/>
+      <w:numFmt w:val="bullet"/>
+      <w:lvlText w:val="o"/>
+      <w:lvlJc w:val="left"/>
+      <w:pPr>
+        <w:ind w:left="5760" w:hanging="360"/>
+      </w:pPr>
+      <w:rPr>
+        <w:rFonts w:ascii="Courier New" w:hAnsi="Courier New" w:cs="Courier New" w:hint="default"/>
+      </w:rPr>
+    </w:lvl>
+    <w:lvl w:ilvl="8" w:tplc="04090005" w:tentative="1">
+      <w:start w:val="1"/>
+      <w:numFmt w:val="bullet"/>
+      <w:lvlText w:val=""/>
+      <w:lvlJc w:val="left"/>
+      <w:pPr>
+        <w:ind w:left="6480" w:hanging="360"/>
+      </w:pPr>
+      <w:rPr>
+        <w:rFonts w:ascii="Wingdings" w:hAnsi="Wingdings" w:hint="default"/>
+      </w:rPr>
+    </w:lvl>
+  </w:abstractNum>
+  <w:abstractNum w:abstractNumId="20" w15:restartNumberingAfterBreak="0">
     <w:nsid w:val="23A80AE8"/>
     <w:multiLevelType w:val="hybridMultilevel"/>
     <w:tmpl w:val="2BB2C31E"/>
@@ -15017,7 +15777,7 @@
       </w:rPr>
     </w:lvl>
   </w:abstractNum>
-  <w:abstractNum w:abstractNumId="19" w15:restartNumberingAfterBreak="0">
+  <w:abstractNum w:abstractNumId="21" w15:restartNumberingAfterBreak="0">
     <w:nsid w:val="25D10251"/>
     <w:multiLevelType w:val="hybridMultilevel"/>
     <w:tmpl w:val="227070F8"/>
@@ -15130,7 +15890,7 @@
       </w:rPr>
     </w:lvl>
   </w:abstractNum>
-  <w:abstractNum w:abstractNumId="20" w15:restartNumberingAfterBreak="0">
+  <w:abstractNum w:abstractNumId="22" w15:restartNumberingAfterBreak="0">
     <w:nsid w:val="2D281FC8"/>
     <w:multiLevelType w:val="hybridMultilevel"/>
     <w:tmpl w:val="FBDE24F8"/>
@@ -15243,7 +16003,7 @@
       </w:rPr>
     </w:lvl>
   </w:abstractNum>
-  <w:abstractNum w:abstractNumId="21" w15:restartNumberingAfterBreak="0">
+  <w:abstractNum w:abstractNumId="23" w15:restartNumberingAfterBreak="0">
     <w:nsid w:val="32C03D0E"/>
     <w:multiLevelType w:val="hybridMultilevel"/>
     <w:tmpl w:val="94088FB2"/>
@@ -15356,7 +16116,7 @@
       </w:rPr>
     </w:lvl>
   </w:abstractNum>
-  <w:abstractNum w:abstractNumId="22" w15:restartNumberingAfterBreak="0">
+  <w:abstractNum w:abstractNumId="24" w15:restartNumberingAfterBreak="0">
     <w:nsid w:val="3DF514E2"/>
     <w:multiLevelType w:val="hybridMultilevel"/>
     <w:tmpl w:val="B0D8FFAE"/>
@@ -15469,7 +16229,7 @@
       </w:rPr>
     </w:lvl>
   </w:abstractNum>
-  <w:abstractNum w:abstractNumId="23" w15:restartNumberingAfterBreak="0">
+  <w:abstractNum w:abstractNumId="25" w15:restartNumberingAfterBreak="0">
     <w:nsid w:val="3E3D669B"/>
     <w:multiLevelType w:val="hybridMultilevel"/>
     <w:tmpl w:val="1B90CCD4"/>
@@ -15582,7 +16342,7 @@
       </w:rPr>
     </w:lvl>
   </w:abstractNum>
-  <w:abstractNum w:abstractNumId="24" w15:restartNumberingAfterBreak="0">
+  <w:abstractNum w:abstractNumId="26" w15:restartNumberingAfterBreak="0">
     <w:nsid w:val="3F724481"/>
     <w:multiLevelType w:val="hybridMultilevel"/>
     <w:tmpl w:val="AAB8D71E"/>
@@ -15695,7 +16455,7 @@
       </w:rPr>
     </w:lvl>
   </w:abstractNum>
-  <w:abstractNum w:abstractNumId="25" w15:restartNumberingAfterBreak="0">
+  <w:abstractNum w:abstractNumId="27" w15:restartNumberingAfterBreak="0">
     <w:nsid w:val="3F752957"/>
     <w:multiLevelType w:val="hybridMultilevel"/>
     <w:tmpl w:val="53B493F0"/>
@@ -15808,7 +16568,7 @@
       </w:rPr>
     </w:lvl>
   </w:abstractNum>
-  <w:abstractNum w:abstractNumId="26" w15:restartNumberingAfterBreak="0">
+  <w:abstractNum w:abstractNumId="28" w15:restartNumberingAfterBreak="0">
     <w:nsid w:val="40C62A46"/>
     <w:multiLevelType w:val="hybridMultilevel"/>
     <w:tmpl w:val="17F68308"/>
@@ -15921,7 +16681,7 @@
       </w:rPr>
     </w:lvl>
   </w:abstractNum>
-  <w:abstractNum w:abstractNumId="27" w15:restartNumberingAfterBreak="0">
+  <w:abstractNum w:abstractNumId="29" w15:restartNumberingAfterBreak="0">
     <w:nsid w:val="43D50DA6"/>
     <w:multiLevelType w:val="hybridMultilevel"/>
     <w:tmpl w:val="AA6EECC0"/>
@@ -16034,7 +16794,7 @@
       </w:rPr>
     </w:lvl>
   </w:abstractNum>
-  <w:abstractNum w:abstractNumId="28" w15:restartNumberingAfterBreak="0">
+  <w:abstractNum w:abstractNumId="30" w15:restartNumberingAfterBreak="0">
     <w:nsid w:val="4A3929E1"/>
     <w:multiLevelType w:val="hybridMultilevel"/>
     <w:tmpl w:val="8E886E84"/>
@@ -16147,7 +16907,7 @@
       </w:rPr>
     </w:lvl>
   </w:abstractNum>
-  <w:abstractNum w:abstractNumId="29" w15:restartNumberingAfterBreak="0">
+  <w:abstractNum w:abstractNumId="31" w15:restartNumberingAfterBreak="0">
     <w:nsid w:val="51572F8E"/>
     <w:multiLevelType w:val="hybridMultilevel"/>
     <w:tmpl w:val="4710A2BC"/>
@@ -16260,7 +17020,7 @@
       </w:rPr>
     </w:lvl>
   </w:abstractNum>
-  <w:abstractNum w:abstractNumId="30" w15:restartNumberingAfterBreak="0">
+  <w:abstractNum w:abstractNumId="32" w15:restartNumberingAfterBreak="0">
     <w:nsid w:val="5FB32FDA"/>
     <w:multiLevelType w:val="hybridMultilevel"/>
     <w:tmpl w:val="E4D45DDC"/>
@@ -16373,7 +17133,7 @@
       </w:rPr>
     </w:lvl>
   </w:abstractNum>
-  <w:abstractNum w:abstractNumId="31" w15:restartNumberingAfterBreak="0">
+  <w:abstractNum w:abstractNumId="33" w15:restartNumberingAfterBreak="0">
     <w:nsid w:val="66E40A2E"/>
     <w:multiLevelType w:val="hybridMultilevel"/>
     <w:tmpl w:val="8AAA2472"/>
@@ -16486,7 +17246,7 @@
       </w:rPr>
     </w:lvl>
   </w:abstractNum>
-  <w:abstractNum w:abstractNumId="32" w15:restartNumberingAfterBreak="0">
+  <w:abstractNum w:abstractNumId="34" w15:restartNumberingAfterBreak="0">
     <w:nsid w:val="6C5F3EB7"/>
     <w:multiLevelType w:val="hybridMultilevel"/>
     <w:tmpl w:val="791E044C"/>
@@ -16599,7 +17359,7 @@
       </w:rPr>
     </w:lvl>
   </w:abstractNum>
-  <w:abstractNum w:abstractNumId="33" w15:restartNumberingAfterBreak="0">
+  <w:abstractNum w:abstractNumId="35" w15:restartNumberingAfterBreak="0">
     <w:nsid w:val="734D2D1A"/>
     <w:multiLevelType w:val="hybridMultilevel"/>
     <w:tmpl w:val="D2C2E464"/>
@@ -16712,7 +17472,7 @@
       </w:rPr>
     </w:lvl>
   </w:abstractNum>
-  <w:abstractNum w:abstractNumId="34" w15:restartNumberingAfterBreak="0">
+  <w:abstractNum w:abstractNumId="36" w15:restartNumberingAfterBreak="0">
     <w:nsid w:val="78C030AD"/>
     <w:multiLevelType w:val="hybridMultilevel"/>
     <w:tmpl w:val="388E32D4"/>
@@ -16852,7 +17612,7 @@
       </w:rPr>
     </w:lvl>
   </w:abstractNum>
-  <w:abstractNum w:abstractNumId="35" w15:restartNumberingAfterBreak="0">
+  <w:abstractNum w:abstractNumId="37" w15:restartNumberingAfterBreak="0">
     <w:nsid w:val="7BFE1722"/>
     <w:multiLevelType w:val="hybridMultilevel"/>
     <w:tmpl w:val="59B86730"/>
@@ -16965,7 +17725,7 @@
       </w:rPr>
     </w:lvl>
   </w:abstractNum>
-  <w:abstractNum w:abstractNumId="36" w15:restartNumberingAfterBreak="0">
+  <w:abstractNum w:abstractNumId="38" w15:restartNumberingAfterBreak="0">
     <w:nsid w:val="7C105279"/>
     <w:multiLevelType w:val="hybridMultilevel"/>
     <w:tmpl w:val="63DA0DAA"/>
@@ -17078,7 +17838,7 @@
       </w:rPr>
     </w:lvl>
   </w:abstractNum>
-  <w:abstractNum w:abstractNumId="37" w15:restartNumberingAfterBreak="0">
+  <w:abstractNum w:abstractNumId="39" w15:restartNumberingAfterBreak="0">
     <w:nsid w:val="7CC15CD0"/>
     <w:multiLevelType w:val="hybridMultilevel"/>
     <w:tmpl w:val="A10A7416"/>
@@ -17228,43 +17988,43 @@
     <w:abstractNumId w:val="10"/>
   </w:num>
   <w:num w:numId="13">
+    <w:abstractNumId w:val="36"/>
+  </w:num>
+  <w:num w:numId="14">
+    <w:abstractNumId w:val="30"/>
+  </w:num>
+  <w:num w:numId="15">
     <w:abstractNumId w:val="34"/>
   </w:num>
-  <w:num w:numId="14">
+  <w:num w:numId="16">
     <w:abstractNumId w:val="28"/>
   </w:num>
-  <w:num w:numId="15">
-    <w:abstractNumId w:val="32"/>
-  </w:num>
-  <w:num w:numId="16">
-    <w:abstractNumId w:val="26"/>
-  </w:num>
   <w:num w:numId="17">
-    <w:abstractNumId w:val="23"/>
+    <w:abstractNumId w:val="25"/>
   </w:num>
   <w:num w:numId="18">
-    <w:abstractNumId w:val="19"/>
+    <w:abstractNumId w:val="21"/>
   </w:num>
   <w:num w:numId="19">
     <w:abstractNumId w:val="16"/>
   </w:num>
   <w:num w:numId="20">
-    <w:abstractNumId w:val="27"/>
+    <w:abstractNumId w:val="29"/>
   </w:num>
   <w:num w:numId="21">
-    <w:abstractNumId w:val="36"/>
+    <w:abstractNumId w:val="38"/>
   </w:num>
   <w:num w:numId="22">
-    <w:abstractNumId w:val="33"/>
+    <w:abstractNumId w:val="35"/>
   </w:num>
   <w:num w:numId="23">
-    <w:abstractNumId w:val="24"/>
+    <w:abstractNumId w:val="26"/>
   </w:num>
   <w:num w:numId="24">
     <w:abstractNumId w:val="11"/>
   </w:num>
   <w:num w:numId="25">
-    <w:abstractNumId w:val="29"/>
+    <w:abstractNumId w:val="31"/>
   </w:num>
   <w:num w:numId="26">
     <w:abstractNumId w:val="17"/>
@@ -17273,36 +18033,42 @@
     <w:abstractNumId w:val="14"/>
   </w:num>
   <w:num w:numId="28">
-    <w:abstractNumId w:val="30"/>
+    <w:abstractNumId w:val="32"/>
   </w:num>
   <w:num w:numId="29">
+    <w:abstractNumId w:val="24"/>
+  </w:num>
+  <w:num w:numId="30">
     <w:abstractNumId w:val="22"/>
   </w:num>
-  <w:num w:numId="30">
-    <w:abstractNumId w:val="20"/>
-  </w:num>
   <w:num w:numId="31">
-    <w:abstractNumId w:val="25"/>
+    <w:abstractNumId w:val="27"/>
   </w:num>
   <w:num w:numId="32">
     <w:abstractNumId w:val="15"/>
   </w:num>
   <w:num w:numId="33">
-    <w:abstractNumId w:val="35"/>
+    <w:abstractNumId w:val="37"/>
   </w:num>
   <w:num w:numId="34">
-    <w:abstractNumId w:val="37"/>
+    <w:abstractNumId w:val="39"/>
   </w:num>
   <w:num w:numId="35">
     <w:abstractNumId w:val="12"/>
   </w:num>
   <w:num w:numId="36">
-    <w:abstractNumId w:val="21"/>
+    <w:abstractNumId w:val="23"/>
   </w:num>
   <w:num w:numId="37">
-    <w:abstractNumId w:val="31"/>
+    <w:abstractNumId w:val="33"/>
   </w:num>
   <w:num w:numId="38">
+    <w:abstractNumId w:val="20"/>
+  </w:num>
+  <w:num w:numId="39">
+    <w:abstractNumId w:val="19"/>
+  </w:num>
+  <w:num w:numId="40">
     <w:abstractNumId w:val="18"/>
   </w:num>
   <w:numIdMacAtCleanup w:val="13"/>
@@ -19223,7 +19989,7 @@
 </file>
 
 <file path=customXml/itemProps1.xml><?xml version="1.0" encoding="utf-8"?>
-<ds:datastoreItem xmlns:ds="http://schemas.openxmlformats.org/officeDocument/2006/customXml" ds:itemID="{51A285FA-5831-AE40-A7D2-6AEF9BDCD35E}">
+<ds:datastoreItem xmlns:ds="http://schemas.openxmlformats.org/officeDocument/2006/customXml" ds:itemID="{448345F3-E50F-E14C-83B6-82C36B8F051E}">
   <ds:schemaRefs>
     <ds:schemaRef ds:uri="http://schemas.openxmlformats.org/officeDocument/2006/bibliography"/>
   </ds:schemaRefs>

</xml_diff>

<commit_message>
Wip doc transaction monitor internals
</commit_message>
<xml_diff>
--- a/doc/Epsmi_Documentation.docx
+++ b/doc/Epsmi_Documentation.docx
@@ -365,7 +365,7 @@
         </w:rPr>
         <w:fldChar w:fldCharType="separate"/>
       </w:r>
-      <w:hyperlink w:anchor="_Toc60820944" w:history="1">
+      <w:hyperlink w:anchor="_Toc60823861" w:history="1">
         <w:r>
           <w:rPr>
             <w:rStyle w:val="Hyperlink"/>
@@ -414,7 +414,7 @@
             <w:noProof/>
             <w:webHidden/>
           </w:rPr>
-          <w:instrText xml:space="preserve"> PAGEREF _Toc60820944 \h </w:instrText>
+          <w:instrText xml:space="preserve"> PAGEREF _Toc60823861 \h </w:instrText>
         </w:r>
         <w:r>
           <w:rPr>
@@ -434,7 +434,7 @@
             <w:noProof/>
             <w:webHidden/>
           </w:rPr>
-          <w:t>2</w:t>
+          <w:t>3</w:t>
         </w:r>
         <w:r>
           <w:rPr>
@@ -461,7 +461,7 @@
           <w:szCs w:val="24"/>
         </w:rPr>
       </w:pPr>
-      <w:hyperlink w:anchor="_Toc60820945" w:history="1">
+      <w:hyperlink w:anchor="_Toc60823862" w:history="1">
         <w:r>
           <w:rPr>
             <w:rStyle w:val="Hyperlink"/>
@@ -508,7 +508,7 @@
             <w:noProof/>
             <w:webHidden/>
           </w:rPr>
-          <w:instrText xml:space="preserve"> PAGEREF _Toc60820945 \h </w:instrText>
+          <w:instrText xml:space="preserve"> PAGEREF _Toc60823862 \h </w:instrText>
         </w:r>
         <w:r>
           <w:rPr>
@@ -528,7 +528,7 @@
             <w:noProof/>
             <w:webHidden/>
           </w:rPr>
-          <w:t>2</w:t>
+          <w:t>3</w:t>
         </w:r>
         <w:r>
           <w:rPr>
@@ -555,7 +555,7 @@
           <w:szCs w:val="24"/>
         </w:rPr>
       </w:pPr>
-      <w:hyperlink w:anchor="_Toc60820946" w:history="1">
+      <w:hyperlink w:anchor="_Toc60823863" w:history="1">
         <w:r>
           <w:rPr>
             <w:rStyle w:val="Hyperlink"/>
@@ -600,7 +600,7 @@
             <w:noProof/>
             <w:webHidden/>
           </w:rPr>
-          <w:instrText xml:space="preserve"> PAGEREF _Toc60820946 \h </w:instrText>
+          <w:instrText xml:space="preserve"> PAGEREF _Toc60823863 \h </w:instrText>
         </w:r>
         <w:r>
           <w:rPr>
@@ -620,7 +620,7 @@
             <w:noProof/>
             <w:webHidden/>
           </w:rPr>
-          <w:t>2</w:t>
+          <w:t>3</w:t>
         </w:r>
         <w:r>
           <w:rPr>
@@ -649,7 +649,7 @@
           <w:szCs w:val="24"/>
         </w:rPr>
       </w:pPr>
-      <w:hyperlink w:anchor="_Toc60820947" w:history="1">
+      <w:hyperlink w:anchor="_Toc60823864" w:history="1">
         <w:r>
           <w:rPr>
             <w:rStyle w:val="Hyperlink"/>
@@ -696,7 +696,7 @@
             <w:noProof/>
             <w:webHidden/>
           </w:rPr>
-          <w:instrText xml:space="preserve"> PAGEREF _Toc60820947 \h </w:instrText>
+          <w:instrText xml:space="preserve"> PAGEREF _Toc60823864 \h </w:instrText>
         </w:r>
         <w:r>
           <w:rPr>
@@ -716,7 +716,7 @@
             <w:noProof/>
             <w:webHidden/>
           </w:rPr>
-          <w:t>2</w:t>
+          <w:t>3</w:t>
         </w:r>
         <w:r>
           <w:rPr>
@@ -743,7 +743,7 @@
           <w:szCs w:val="24"/>
         </w:rPr>
       </w:pPr>
-      <w:hyperlink w:anchor="_Toc60820948" w:history="1">
+      <w:hyperlink w:anchor="_Toc60823865" w:history="1">
         <w:r>
           <w:rPr>
             <w:rStyle w:val="Hyperlink"/>
@@ -788,7 +788,7 @@
             <w:noProof/>
             <w:webHidden/>
           </w:rPr>
-          <w:instrText xml:space="preserve"> PAGEREF _Toc60820948 \h </w:instrText>
+          <w:instrText xml:space="preserve"> PAGEREF _Toc60823865 \h </w:instrText>
         </w:r>
         <w:r>
           <w:rPr>
@@ -808,7 +808,7 @@
             <w:noProof/>
             <w:webHidden/>
           </w:rPr>
-          <w:t>2</w:t>
+          <w:t>3</w:t>
         </w:r>
         <w:r>
           <w:rPr>
@@ -835,7 +835,7 @@
           <w:szCs w:val="24"/>
         </w:rPr>
       </w:pPr>
-      <w:hyperlink w:anchor="_Toc60820949" w:history="1">
+      <w:hyperlink w:anchor="_Toc60823866" w:history="1">
         <w:r>
           <w:rPr>
             <w:rStyle w:val="Hyperlink"/>
@@ -880,7 +880,7 @@
             <w:noProof/>
             <w:webHidden/>
           </w:rPr>
-          <w:instrText xml:space="preserve"> PAGEREF _Toc60820949 \h </w:instrText>
+          <w:instrText xml:space="preserve"> PAGEREF _Toc60823866 \h </w:instrText>
         </w:r>
         <w:r>
           <w:rPr>
@@ -900,7 +900,7 @@
             <w:noProof/>
             <w:webHidden/>
           </w:rPr>
-          <w:t>2</w:t>
+          <w:t>3</w:t>
         </w:r>
         <w:r>
           <w:rPr>
@@ -927,7 +927,7 @@
           <w:szCs w:val="24"/>
         </w:rPr>
       </w:pPr>
-      <w:hyperlink w:anchor="_Toc60820950" w:history="1">
+      <w:hyperlink w:anchor="_Toc60823867" w:history="1">
         <w:r>
           <w:rPr>
             <w:rStyle w:val="Hyperlink"/>
@@ -972,7 +972,7 @@
             <w:noProof/>
             <w:webHidden/>
           </w:rPr>
-          <w:instrText xml:space="preserve"> PAGEREF _Toc60820950 \h </w:instrText>
+          <w:instrText xml:space="preserve"> PAGEREF _Toc60823867 \h </w:instrText>
         </w:r>
         <w:r>
           <w:rPr>
@@ -992,7 +992,7 @@
             <w:noProof/>
             <w:webHidden/>
           </w:rPr>
-          <w:t>2</w:t>
+          <w:t>3</w:t>
         </w:r>
         <w:r>
           <w:rPr>
@@ -1016,7 +1016,7 @@
           <w:sz w:val="24"/>
         </w:rPr>
       </w:pPr>
-      <w:hyperlink w:anchor="_Toc60820951" w:history="1">
+      <w:hyperlink w:anchor="_Toc60823868" w:history="1">
         <w:r>
           <w:rPr>
             <w:rStyle w:val="Hyperlink"/>
@@ -1058,7 +1058,7 @@
             <w:noProof/>
             <w:webHidden/>
           </w:rPr>
-          <w:instrText xml:space="preserve"> PAGEREF _Toc60820951 \h </w:instrText>
+          <w:instrText xml:space="preserve"> PAGEREF _Toc60823868 \h </w:instrText>
         </w:r>
         <w:r>
           <w:rPr>
@@ -1078,7 +1078,7 @@
             <w:noProof/>
             <w:webHidden/>
           </w:rPr>
-          <w:t>2</w:t>
+          <w:t>3</w:t>
         </w:r>
         <w:r>
           <w:rPr>
@@ -1102,7 +1102,7 @@
           <w:sz w:val="24"/>
         </w:rPr>
       </w:pPr>
-      <w:hyperlink w:anchor="_Toc60820952" w:history="1">
+      <w:hyperlink w:anchor="_Toc60823869" w:history="1">
         <w:r>
           <w:rPr>
             <w:rStyle w:val="Hyperlink"/>
@@ -1144,7 +1144,7 @@
             <w:noProof/>
             <w:webHidden/>
           </w:rPr>
-          <w:instrText xml:space="preserve"> PAGEREF _Toc60820952 \h </w:instrText>
+          <w:instrText xml:space="preserve"> PAGEREF _Toc60823869 \h </w:instrText>
         </w:r>
         <w:r>
           <w:rPr>
@@ -1164,7 +1164,7 @@
             <w:noProof/>
             <w:webHidden/>
           </w:rPr>
-          <w:t>2</w:t>
+          <w:t>3</w:t>
         </w:r>
         <w:r>
           <w:rPr>
@@ -1188,7 +1188,7 @@
           <w:sz w:val="24"/>
         </w:rPr>
       </w:pPr>
-      <w:hyperlink w:anchor="_Toc60820953" w:history="1">
+      <w:hyperlink w:anchor="_Toc60823870" w:history="1">
         <w:r>
           <w:rPr>
             <w:rStyle w:val="Hyperlink"/>
@@ -1230,7 +1230,7 @@
             <w:noProof/>
             <w:webHidden/>
           </w:rPr>
-          <w:instrText xml:space="preserve"> PAGEREF _Toc60820953 \h </w:instrText>
+          <w:instrText xml:space="preserve"> PAGEREF _Toc60823870 \h </w:instrText>
         </w:r>
         <w:r>
           <w:rPr>
@@ -1250,7 +1250,7 @@
             <w:noProof/>
             <w:webHidden/>
           </w:rPr>
-          <w:t>2</w:t>
+          <w:t>3</w:t>
         </w:r>
         <w:r>
           <w:rPr>
@@ -1274,7 +1274,7 @@
           <w:sz w:val="24"/>
         </w:rPr>
       </w:pPr>
-      <w:hyperlink w:anchor="_Toc60820954" w:history="1">
+      <w:hyperlink w:anchor="_Toc60823871" w:history="1">
         <w:r>
           <w:rPr>
             <w:rStyle w:val="Hyperlink"/>
@@ -1316,7 +1316,7 @@
             <w:noProof/>
             <w:webHidden/>
           </w:rPr>
-          <w:instrText xml:space="preserve"> PAGEREF _Toc60820954 \h </w:instrText>
+          <w:instrText xml:space="preserve"> PAGEREF _Toc60823871 \h </w:instrText>
         </w:r>
         <w:r>
           <w:rPr>
@@ -1336,7 +1336,7 @@
             <w:noProof/>
             <w:webHidden/>
           </w:rPr>
-          <w:t>3</w:t>
+          <w:t>4</w:t>
         </w:r>
         <w:r>
           <w:rPr>
@@ -1365,7 +1365,7 @@
           <w:szCs w:val="24"/>
         </w:rPr>
       </w:pPr>
-      <w:hyperlink w:anchor="_Toc60820955" w:history="1">
+      <w:hyperlink w:anchor="_Toc60823872" w:history="1">
         <w:r>
           <w:rPr>
             <w:rStyle w:val="Hyperlink"/>
@@ -1412,7 +1412,7 @@
             <w:noProof/>
             <w:webHidden/>
           </w:rPr>
-          <w:instrText xml:space="preserve"> PAGEREF _Toc60820955 \h </w:instrText>
+          <w:instrText xml:space="preserve"> PAGEREF _Toc60823872 \h </w:instrText>
         </w:r>
         <w:r>
           <w:rPr>
@@ -1432,7 +1432,7 @@
             <w:noProof/>
             <w:webHidden/>
           </w:rPr>
-          <w:t>3</w:t>
+          <w:t>4</w:t>
         </w:r>
         <w:r>
           <w:rPr>
@@ -1459,7 +1459,7 @@
           <w:szCs w:val="24"/>
         </w:rPr>
       </w:pPr>
-      <w:hyperlink w:anchor="_Toc60820956" w:history="1">
+      <w:hyperlink w:anchor="_Toc60823873" w:history="1">
         <w:r>
           <w:rPr>
             <w:rStyle w:val="Hyperlink"/>
@@ -1504,7 +1504,7 @@
             <w:noProof/>
             <w:webHidden/>
           </w:rPr>
-          <w:instrText xml:space="preserve"> PAGEREF _Toc60820956 \h </w:instrText>
+          <w:instrText xml:space="preserve"> PAGEREF _Toc60823873 \h </w:instrText>
         </w:r>
         <w:r>
           <w:rPr>
@@ -1524,7 +1524,7 @@
             <w:noProof/>
             <w:webHidden/>
           </w:rPr>
-          <w:t>3</w:t>
+          <w:t>4</w:t>
         </w:r>
         <w:r>
           <w:rPr>
@@ -1548,7 +1548,7 @@
           <w:sz w:val="24"/>
         </w:rPr>
       </w:pPr>
-      <w:hyperlink w:anchor="_Toc60820957" w:history="1">
+      <w:hyperlink w:anchor="_Toc60823874" w:history="1">
         <w:r>
           <w:rPr>
             <w:rStyle w:val="Hyperlink"/>
@@ -1592,7 +1592,7 @@
             <w:noProof/>
             <w:webHidden/>
           </w:rPr>
-          <w:instrText xml:space="preserve"> PAGEREF _Toc60820957 \h </w:instrText>
+          <w:instrText xml:space="preserve"> PAGEREF _Toc60823874 \h </w:instrText>
         </w:r>
         <w:r>
           <w:rPr>
@@ -1612,7 +1612,7 @@
             <w:noProof/>
             <w:webHidden/>
           </w:rPr>
-          <w:t>4</w:t>
+          <w:t>5</w:t>
         </w:r>
         <w:r>
           <w:rPr>
@@ -1639,7 +1639,7 @@
           <w:szCs w:val="24"/>
         </w:rPr>
       </w:pPr>
-      <w:hyperlink w:anchor="_Toc60820958" w:history="1">
+      <w:hyperlink w:anchor="_Toc60823875" w:history="1">
         <w:r>
           <w:rPr>
             <w:rStyle w:val="Hyperlink"/>
@@ -1686,7 +1686,7 @@
             <w:noProof/>
             <w:webHidden/>
           </w:rPr>
-          <w:instrText xml:space="preserve"> PAGEREF _Toc60820958 \h </w:instrText>
+          <w:instrText xml:space="preserve"> PAGEREF _Toc60823875 \h </w:instrText>
         </w:r>
         <w:r>
           <w:rPr>
@@ -1706,7 +1706,7 @@
             <w:noProof/>
             <w:webHidden/>
           </w:rPr>
-          <w:t>5</w:t>
+          <w:t>6</w:t>
         </w:r>
         <w:r>
           <w:rPr>
@@ -1730,7 +1730,7 @@
           <w:sz w:val="24"/>
         </w:rPr>
       </w:pPr>
-      <w:hyperlink w:anchor="_Toc60820959" w:history="1">
+      <w:hyperlink w:anchor="_Toc60823876" w:history="1">
         <w:r>
           <w:rPr>
             <w:rStyle w:val="Hyperlink"/>
@@ -1774,7 +1774,7 @@
             <w:noProof/>
             <w:webHidden/>
           </w:rPr>
-          <w:instrText xml:space="preserve"> PAGEREF _Toc60820959 \h </w:instrText>
+          <w:instrText xml:space="preserve"> PAGEREF _Toc60823876 \h </w:instrText>
         </w:r>
         <w:r>
           <w:rPr>
@@ -1794,7 +1794,7 @@
             <w:noProof/>
             <w:webHidden/>
           </w:rPr>
-          <w:t>5</w:t>
+          <w:t>6</w:t>
         </w:r>
         <w:r>
           <w:rPr>
@@ -1818,7 +1818,7 @@
           <w:sz w:val="24"/>
         </w:rPr>
       </w:pPr>
-      <w:hyperlink w:anchor="_Toc60820960" w:history="1">
+      <w:hyperlink w:anchor="_Toc60823877" w:history="1">
         <w:r>
           <w:rPr>
             <w:rStyle w:val="Hyperlink"/>
@@ -1862,7 +1862,7 @@
             <w:noProof/>
             <w:webHidden/>
           </w:rPr>
-          <w:instrText xml:space="preserve"> PAGEREF _Toc60820960 \h </w:instrText>
+          <w:instrText xml:space="preserve"> PAGEREF _Toc60823877 \h </w:instrText>
         </w:r>
         <w:r>
           <w:rPr>
@@ -1882,7 +1882,7 @@
             <w:noProof/>
             <w:webHidden/>
           </w:rPr>
-          <w:t>6</w:t>
+          <w:t>7</w:t>
         </w:r>
         <w:r>
           <w:rPr>
@@ -1906,7 +1906,7 @@
           <w:sz w:val="24"/>
         </w:rPr>
       </w:pPr>
-      <w:hyperlink w:anchor="_Toc60820961" w:history="1">
+      <w:hyperlink w:anchor="_Toc60823878" w:history="1">
         <w:r>
           <w:rPr>
             <w:rStyle w:val="Hyperlink"/>
@@ -1950,7 +1950,7 @@
             <w:noProof/>
             <w:webHidden/>
           </w:rPr>
-          <w:instrText xml:space="preserve"> PAGEREF _Toc60820961 \h </w:instrText>
+          <w:instrText xml:space="preserve"> PAGEREF _Toc60823878 \h </w:instrText>
         </w:r>
         <w:r>
           <w:rPr>
@@ -1970,7 +1970,7 @@
             <w:noProof/>
             <w:webHidden/>
           </w:rPr>
-          <w:t>6</w:t>
+          <w:t>7</w:t>
         </w:r>
         <w:r>
           <w:rPr>
@@ -1994,7 +1994,7 @@
           <w:sz w:val="24"/>
         </w:rPr>
       </w:pPr>
-      <w:hyperlink w:anchor="_Toc60820962" w:history="1">
+      <w:hyperlink w:anchor="_Toc60823879" w:history="1">
         <w:r>
           <w:rPr>
             <w:rStyle w:val="Hyperlink"/>
@@ -2038,7 +2038,7 @@
             <w:noProof/>
             <w:webHidden/>
           </w:rPr>
-          <w:instrText xml:space="preserve"> PAGEREF _Toc60820962 \h </w:instrText>
+          <w:instrText xml:space="preserve"> PAGEREF _Toc60823879 \h </w:instrText>
         </w:r>
         <w:r>
           <w:rPr>
@@ -2058,7 +2058,7 @@
             <w:noProof/>
             <w:webHidden/>
           </w:rPr>
-          <w:t>6</w:t>
+          <w:t>7</w:t>
         </w:r>
         <w:r>
           <w:rPr>
@@ -2085,7 +2085,7 @@
           <w:szCs w:val="24"/>
         </w:rPr>
       </w:pPr>
-      <w:hyperlink w:anchor="_Toc60820963" w:history="1">
+      <w:hyperlink w:anchor="_Toc60823880" w:history="1">
         <w:r>
           <w:rPr>
             <w:rStyle w:val="Hyperlink"/>
@@ -2132,7 +2132,7 @@
             <w:noProof/>
             <w:webHidden/>
           </w:rPr>
-          <w:instrText xml:space="preserve"> PAGEREF _Toc60820963 \h </w:instrText>
+          <w:instrText xml:space="preserve"> PAGEREF _Toc60823880 \h </w:instrText>
         </w:r>
         <w:r>
           <w:rPr>
@@ -2152,7 +2152,7 @@
             <w:noProof/>
             <w:webHidden/>
           </w:rPr>
-          <w:t>7</w:t>
+          <w:t>8</w:t>
         </w:r>
         <w:r>
           <w:rPr>
@@ -2176,7 +2176,7 @@
           <w:sz w:val="24"/>
         </w:rPr>
       </w:pPr>
-      <w:hyperlink w:anchor="_Toc60820964" w:history="1">
+      <w:hyperlink w:anchor="_Toc60823881" w:history="1">
         <w:r>
           <w:rPr>
             <w:rStyle w:val="Hyperlink"/>
@@ -2220,7 +2220,7 @@
             <w:noProof/>
             <w:webHidden/>
           </w:rPr>
-          <w:instrText xml:space="preserve"> PAGEREF _Toc60820964 \h </w:instrText>
+          <w:instrText xml:space="preserve"> PAGEREF _Toc60823881 \h </w:instrText>
         </w:r>
         <w:r>
           <w:rPr>
@@ -2240,7 +2240,7 @@
             <w:noProof/>
             <w:webHidden/>
           </w:rPr>
-          <w:t>7</w:t>
+          <w:t>8</w:t>
         </w:r>
         <w:r>
           <w:rPr>
@@ -2264,7 +2264,7 @@
           <w:sz w:val="24"/>
         </w:rPr>
       </w:pPr>
-      <w:hyperlink w:anchor="_Toc60820965" w:history="1">
+      <w:hyperlink w:anchor="_Toc60823882" w:history="1">
         <w:r>
           <w:rPr>
             <w:rStyle w:val="Hyperlink"/>
@@ -2308,7 +2308,7 @@
             <w:noProof/>
             <w:webHidden/>
           </w:rPr>
-          <w:instrText xml:space="preserve"> PAGEREF _Toc60820965 \h </w:instrText>
+          <w:instrText xml:space="preserve"> PAGEREF _Toc60823882 \h </w:instrText>
         </w:r>
         <w:r>
           <w:rPr>
@@ -2328,7 +2328,7 @@
             <w:noProof/>
             <w:webHidden/>
           </w:rPr>
-          <w:t>8</w:t>
+          <w:t>9</w:t>
         </w:r>
         <w:r>
           <w:rPr>
@@ -2352,7 +2352,7 @@
           <w:sz w:val="24"/>
         </w:rPr>
       </w:pPr>
-      <w:hyperlink w:anchor="_Toc60820966" w:history="1">
+      <w:hyperlink w:anchor="_Toc60823883" w:history="1">
         <w:r>
           <w:rPr>
             <w:rStyle w:val="Hyperlink"/>
@@ -2396,7 +2396,7 @@
             <w:noProof/>
             <w:webHidden/>
           </w:rPr>
-          <w:instrText xml:space="preserve"> PAGEREF _Toc60820966 \h </w:instrText>
+          <w:instrText xml:space="preserve"> PAGEREF _Toc60823883 \h </w:instrText>
         </w:r>
         <w:r>
           <w:rPr>
@@ -2416,7 +2416,7 @@
             <w:noProof/>
             <w:webHidden/>
           </w:rPr>
-          <w:t>8</w:t>
+          <w:t>9</w:t>
         </w:r>
         <w:r>
           <w:rPr>
@@ -2440,7 +2440,7 @@
           <w:sz w:val="24"/>
         </w:rPr>
       </w:pPr>
-      <w:hyperlink w:anchor="_Toc60820967" w:history="1">
+      <w:hyperlink w:anchor="_Toc60823884" w:history="1">
         <w:r>
           <w:rPr>
             <w:rStyle w:val="Hyperlink"/>
@@ -2484,7 +2484,7 @@
             <w:noProof/>
             <w:webHidden/>
           </w:rPr>
-          <w:instrText xml:space="preserve"> PAGEREF _Toc60820967 \h </w:instrText>
+          <w:instrText xml:space="preserve"> PAGEREF _Toc60823884 \h </w:instrText>
         </w:r>
         <w:r>
           <w:rPr>
@@ -2504,7 +2504,7 @@
             <w:noProof/>
             <w:webHidden/>
           </w:rPr>
-          <w:t>8</w:t>
+          <w:t>9</w:t>
         </w:r>
         <w:r>
           <w:rPr>
@@ -2531,7 +2531,7 @@
           <w:szCs w:val="24"/>
         </w:rPr>
       </w:pPr>
-      <w:hyperlink w:anchor="_Toc60820968" w:history="1">
+      <w:hyperlink w:anchor="_Toc60823885" w:history="1">
         <w:r>
           <w:rPr>
             <w:rStyle w:val="Hyperlink"/>
@@ -2578,7 +2578,7 @@
             <w:noProof/>
             <w:webHidden/>
           </w:rPr>
-          <w:instrText xml:space="preserve"> PAGEREF _Toc60820968 \h </w:instrText>
+          <w:instrText xml:space="preserve"> PAGEREF _Toc60823885 \h </w:instrText>
         </w:r>
         <w:r>
           <w:rPr>
@@ -2598,7 +2598,7 @@
             <w:noProof/>
             <w:webHidden/>
           </w:rPr>
-          <w:t>9</w:t>
+          <w:t>10</w:t>
         </w:r>
         <w:r>
           <w:rPr>
@@ -2622,7 +2622,7 @@
           <w:sz w:val="24"/>
         </w:rPr>
       </w:pPr>
-      <w:hyperlink w:anchor="_Toc60820969" w:history="1">
+      <w:hyperlink w:anchor="_Toc60823886" w:history="1">
         <w:r>
           <w:rPr>
             <w:rStyle w:val="Hyperlink"/>
@@ -2666,7 +2666,7 @@
             <w:noProof/>
             <w:webHidden/>
           </w:rPr>
-          <w:instrText xml:space="preserve"> PAGEREF _Toc60820969 \h </w:instrText>
+          <w:instrText xml:space="preserve"> PAGEREF _Toc60823886 \h </w:instrText>
         </w:r>
         <w:r>
           <w:rPr>
@@ -2686,7 +2686,7 @@
             <w:noProof/>
             <w:webHidden/>
           </w:rPr>
-          <w:t>10</w:t>
+          <w:t>11</w:t>
         </w:r>
         <w:r>
           <w:rPr>
@@ -2710,7 +2710,7 @@
           <w:sz w:val="24"/>
         </w:rPr>
       </w:pPr>
-      <w:hyperlink w:anchor="_Toc60820970" w:history="1">
+      <w:hyperlink w:anchor="_Toc60823887" w:history="1">
         <w:r>
           <w:rPr>
             <w:rStyle w:val="Hyperlink"/>
@@ -2754,7 +2754,7 @@
             <w:noProof/>
             <w:webHidden/>
           </w:rPr>
-          <w:instrText xml:space="preserve"> PAGEREF _Toc60820970 \h </w:instrText>
+          <w:instrText xml:space="preserve"> PAGEREF _Toc60823887 \h </w:instrText>
         </w:r>
         <w:r>
           <w:rPr>
@@ -2774,7 +2774,7 @@
             <w:noProof/>
             <w:webHidden/>
           </w:rPr>
-          <w:t>10</w:t>
+          <w:t>11</w:t>
         </w:r>
         <w:r>
           <w:rPr>
@@ -2803,7 +2803,7 @@
           <w:szCs w:val="24"/>
         </w:rPr>
       </w:pPr>
-      <w:hyperlink w:anchor="_Toc60820971" w:history="1">
+      <w:hyperlink w:anchor="_Toc60823888" w:history="1">
         <w:r>
           <w:rPr>
             <w:rStyle w:val="Hyperlink"/>
@@ -2852,7 +2852,7 @@
             <w:noProof/>
             <w:webHidden/>
           </w:rPr>
-          <w:instrText xml:space="preserve"> PAGEREF _Toc60820971 \h </w:instrText>
+          <w:instrText xml:space="preserve"> PAGEREF _Toc60823888 \h </w:instrText>
         </w:r>
         <w:r>
           <w:rPr>
@@ -2872,7 +2872,7 @@
             <w:noProof/>
             <w:webHidden/>
           </w:rPr>
-          <w:t>11</w:t>
+          <w:t>12</w:t>
         </w:r>
         <w:r>
           <w:rPr>
@@ -2899,7 +2899,7 @@
           <w:szCs w:val="24"/>
         </w:rPr>
       </w:pPr>
-      <w:hyperlink w:anchor="_Toc60820972" w:history="1">
+      <w:hyperlink w:anchor="_Toc60823889" w:history="1">
         <w:r>
           <w:rPr>
             <w:rStyle w:val="Hyperlink"/>
@@ -2946,7 +2946,7 @@
             <w:noProof/>
             <w:webHidden/>
           </w:rPr>
-          <w:instrText xml:space="preserve"> PAGEREF _Toc60820972 \h </w:instrText>
+          <w:instrText xml:space="preserve"> PAGEREF _Toc60823889 \h </w:instrText>
         </w:r>
         <w:r>
           <w:rPr>
@@ -2966,7 +2966,7 @@
             <w:noProof/>
             <w:webHidden/>
           </w:rPr>
-          <w:t>11</w:t>
+          <w:t>12</w:t>
         </w:r>
         <w:r>
           <w:rPr>
@@ -2993,7 +2993,7 @@
           <w:szCs w:val="24"/>
         </w:rPr>
       </w:pPr>
-      <w:hyperlink w:anchor="_Toc60820973" w:history="1">
+      <w:hyperlink w:anchor="_Toc60823890" w:history="1">
         <w:r>
           <w:rPr>
             <w:rStyle w:val="Hyperlink"/>
@@ -3040,7 +3040,7 @@
             <w:noProof/>
             <w:webHidden/>
           </w:rPr>
-          <w:instrText xml:space="preserve"> PAGEREF _Toc60820973 \h </w:instrText>
+          <w:instrText xml:space="preserve"> PAGEREF _Toc60823890 \h </w:instrText>
         </w:r>
         <w:r>
           <w:rPr>
@@ -3060,7 +3060,7 @@
             <w:noProof/>
             <w:webHidden/>
           </w:rPr>
-          <w:t>11</w:t>
+          <w:t>12</w:t>
         </w:r>
         <w:r>
           <w:rPr>
@@ -3089,7 +3089,7 @@
           <w:szCs w:val="24"/>
         </w:rPr>
       </w:pPr>
-      <w:hyperlink w:anchor="_Toc60820974" w:history="1">
+      <w:hyperlink w:anchor="_Toc60823891" w:history="1">
         <w:r>
           <w:rPr>
             <w:rStyle w:val="Hyperlink"/>
@@ -3138,7 +3138,7 @@
             <w:noProof/>
             <w:webHidden/>
           </w:rPr>
-          <w:instrText xml:space="preserve"> PAGEREF _Toc60820974 \h </w:instrText>
+          <w:instrText xml:space="preserve"> PAGEREF _Toc60823891 \h </w:instrText>
         </w:r>
         <w:r>
           <w:rPr>
@@ -3158,7 +3158,7 @@
             <w:noProof/>
             <w:webHidden/>
           </w:rPr>
-          <w:t>12</w:t>
+          <w:t>13</w:t>
         </w:r>
         <w:r>
           <w:rPr>
@@ -3187,7 +3187,7 @@
           <w:szCs w:val="24"/>
         </w:rPr>
       </w:pPr>
-      <w:hyperlink w:anchor="_Toc60820975" w:history="1">
+      <w:hyperlink w:anchor="_Toc60823892" w:history="1">
         <w:r>
           <w:rPr>
             <w:rStyle w:val="Hyperlink"/>
@@ -3236,7 +3236,7 @@
             <w:noProof/>
             <w:webHidden/>
           </w:rPr>
-          <w:instrText xml:space="preserve"> PAGEREF _Toc60820975 \h </w:instrText>
+          <w:instrText xml:space="preserve"> PAGEREF _Toc60823892 \h </w:instrText>
         </w:r>
         <w:r>
           <w:rPr>
@@ -3256,7 +3256,795 @@
             <w:noProof/>
             <w:webHidden/>
           </w:rPr>
-          <w:t>13</w:t>
+          <w:t>14</w:t>
+        </w:r>
+        <w:r>
+          <w:rPr>
+            <w:noProof/>
+            <w:webHidden/>
+          </w:rPr>
+          <w:fldChar w:fldCharType="end"/>
+        </w:r>
+      </w:hyperlink>
+    </w:p>
+    <w:p>
+      <w:pPr>
+        <w:pStyle w:val="TOC2"/>
+        <w:tabs>
+          <w:tab w:val="left" w:pos="880"/>
+          <w:tab w:val="right" w:leader="dot" w:pos="9486"/>
+        </w:tabs>
+        <w:rPr>
+          <w:rFonts w:asciiTheme="minorHAnsi" w:eastAsiaTheme="minorEastAsia" w:hAnsiTheme="minorHAnsi" w:cstheme="minorBidi"/>
+          <w:b w:val="0"/>
+          <w:bCs w:val="0"/>
+          <w:noProof/>
+          <w:sz w:val="24"/>
+          <w:szCs w:val="24"/>
+        </w:rPr>
+      </w:pPr>
+      <w:hyperlink w:anchor="_Toc60823893" w:history="1">
+        <w:r>
+          <w:rPr>
+            <w:rStyle w:val="Hyperlink"/>
+            <w:noProof/>
+            <w:lang w:val="en-US"/>
+          </w:rPr>
+          <w:t>6.1</w:t>
+        </w:r>
+        <w:r>
+          <w:rPr>
+            <w:rFonts w:asciiTheme="minorHAnsi" w:eastAsiaTheme="minorEastAsia" w:hAnsiTheme="minorHAnsi" w:cstheme="minorBidi"/>
+            <w:b w:val="0"/>
+            <w:bCs w:val="0"/>
+            <w:noProof/>
+            <w:sz w:val="24"/>
+            <w:szCs w:val="24"/>
+          </w:rPr>
+          <w:tab/>
+        </w:r>
+        <w:r>
+          <w:rPr>
+            <w:rStyle w:val="Hyperlink"/>
+            <w:noProof/>
+            <w:lang w:val="en-US"/>
+          </w:rPr>
+          <w:t>Transaction Monitor</w:t>
+        </w:r>
+        <w:r>
+          <w:rPr>
+            <w:noProof/>
+            <w:webHidden/>
+          </w:rPr>
+          <w:tab/>
+        </w:r>
+        <w:r>
+          <w:rPr>
+            <w:noProof/>
+            <w:webHidden/>
+          </w:rPr>
+          <w:fldChar w:fldCharType="begin"/>
+        </w:r>
+        <w:r>
+          <w:rPr>
+            <w:noProof/>
+            <w:webHidden/>
+          </w:rPr>
+          <w:instrText xml:space="preserve"> PAGEREF _Toc60823893 \h </w:instrText>
+        </w:r>
+        <w:r>
+          <w:rPr>
+            <w:noProof/>
+            <w:webHidden/>
+          </w:rPr>
+        </w:r>
+        <w:r>
+          <w:rPr>
+            <w:noProof/>
+            <w:webHidden/>
+          </w:rPr>
+          <w:fldChar w:fldCharType="separate"/>
+        </w:r>
+        <w:r>
+          <w:rPr>
+            <w:noProof/>
+            <w:webHidden/>
+          </w:rPr>
+          <w:t>14</w:t>
+        </w:r>
+        <w:r>
+          <w:rPr>
+            <w:noProof/>
+            <w:webHidden/>
+          </w:rPr>
+          <w:fldChar w:fldCharType="end"/>
+        </w:r>
+      </w:hyperlink>
+    </w:p>
+    <w:p>
+      <w:pPr>
+        <w:pStyle w:val="TOC3"/>
+        <w:tabs>
+          <w:tab w:val="left" w:pos="1320"/>
+          <w:tab w:val="right" w:leader="dot" w:pos="9486"/>
+        </w:tabs>
+        <w:rPr>
+          <w:rFonts w:asciiTheme="minorHAnsi" w:eastAsiaTheme="minorEastAsia" w:hAnsiTheme="minorHAnsi" w:cstheme="minorBidi"/>
+          <w:noProof/>
+          <w:sz w:val="24"/>
+        </w:rPr>
+      </w:pPr>
+      <w:hyperlink w:anchor="_Toc60823894" w:history="1">
+        <w:r>
+          <w:rPr>
+            <w:rStyle w:val="Hyperlink"/>
+            <w:noProof/>
+            <w:lang w:val="en-US"/>
+          </w:rPr>
+          <w:t>6.1.1</w:t>
+        </w:r>
+        <w:r>
+          <w:rPr>
+            <w:rFonts w:asciiTheme="minorHAnsi" w:eastAsiaTheme="minorEastAsia" w:hAnsiTheme="minorHAnsi" w:cstheme="minorBidi"/>
+            <w:noProof/>
+            <w:sz w:val="24"/>
+          </w:rPr>
+          <w:tab/>
+        </w:r>
+        <w:r>
+          <w:rPr>
+            <w:rStyle w:val="Hyperlink"/>
+            <w:noProof/>
+            <w:lang w:val="en-US"/>
+          </w:rPr>
+          <w:t>buildAddressHistory (External)</w:t>
+        </w:r>
+        <w:r>
+          <w:rPr>
+            <w:noProof/>
+            <w:webHidden/>
+          </w:rPr>
+          <w:tab/>
+        </w:r>
+        <w:r>
+          <w:rPr>
+            <w:noProof/>
+            <w:webHidden/>
+          </w:rPr>
+          <w:fldChar w:fldCharType="begin"/>
+        </w:r>
+        <w:r>
+          <w:rPr>
+            <w:noProof/>
+            <w:webHidden/>
+          </w:rPr>
+          <w:instrText xml:space="preserve"> PAGEREF _Toc60823894 \h </w:instrText>
+        </w:r>
+        <w:r>
+          <w:rPr>
+            <w:noProof/>
+            <w:webHidden/>
+          </w:rPr>
+        </w:r>
+        <w:r>
+          <w:rPr>
+            <w:noProof/>
+            <w:webHidden/>
+          </w:rPr>
+          <w:fldChar w:fldCharType="separate"/>
+        </w:r>
+        <w:r>
+          <w:rPr>
+            <w:noProof/>
+            <w:webHidden/>
+          </w:rPr>
+          <w:t>14</w:t>
+        </w:r>
+        <w:r>
+          <w:rPr>
+            <w:noProof/>
+            <w:webHidden/>
+          </w:rPr>
+          <w:fldChar w:fldCharType="end"/>
+        </w:r>
+      </w:hyperlink>
+    </w:p>
+    <w:p>
+      <w:pPr>
+        <w:pStyle w:val="TOC3"/>
+        <w:tabs>
+          <w:tab w:val="left" w:pos="1320"/>
+          <w:tab w:val="right" w:leader="dot" w:pos="9486"/>
+        </w:tabs>
+        <w:rPr>
+          <w:rFonts w:asciiTheme="minorHAnsi" w:eastAsiaTheme="minorEastAsia" w:hAnsiTheme="minorHAnsi" w:cstheme="minorBidi"/>
+          <w:noProof/>
+          <w:sz w:val="24"/>
+        </w:rPr>
+      </w:pPr>
+      <w:hyperlink w:anchor="_Toc60823895" w:history="1">
+        <w:r>
+          <w:rPr>
+            <w:rStyle w:val="Hyperlink"/>
+            <w:noProof/>
+            <w:lang w:val="en-US"/>
+          </w:rPr>
+          <w:t>6.1.2</w:t>
+        </w:r>
+        <w:r>
+          <w:rPr>
+            <w:rFonts w:asciiTheme="minorHAnsi" w:eastAsiaTheme="minorEastAsia" w:hAnsiTheme="minorHAnsi" w:cstheme="minorBidi"/>
+            <w:noProof/>
+            <w:sz w:val="24"/>
+          </w:rPr>
+          <w:tab/>
+        </w:r>
+        <w:r>
+          <w:rPr>
+            <w:rStyle w:val="Hyperlink"/>
+            <w:noProof/>
+            <w:lang w:val="en-US"/>
+          </w:rPr>
+          <w:t>checkForUpdatedTxs (External)</w:t>
+        </w:r>
+        <w:r>
+          <w:rPr>
+            <w:noProof/>
+            <w:webHidden/>
+          </w:rPr>
+          <w:tab/>
+        </w:r>
+        <w:r>
+          <w:rPr>
+            <w:noProof/>
+            <w:webHidden/>
+          </w:rPr>
+          <w:fldChar w:fldCharType="begin"/>
+        </w:r>
+        <w:r>
+          <w:rPr>
+            <w:noProof/>
+            <w:webHidden/>
+          </w:rPr>
+          <w:instrText xml:space="preserve"> PAGEREF _Toc60823895 \h </w:instrText>
+        </w:r>
+        <w:r>
+          <w:rPr>
+            <w:noProof/>
+            <w:webHidden/>
+          </w:rPr>
+        </w:r>
+        <w:r>
+          <w:rPr>
+            <w:noProof/>
+            <w:webHidden/>
+          </w:rPr>
+          <w:fldChar w:fldCharType="separate"/>
+        </w:r>
+        <w:r>
+          <w:rPr>
+            <w:noProof/>
+            <w:webHidden/>
+          </w:rPr>
+          <w:t>14</w:t>
+        </w:r>
+        <w:r>
+          <w:rPr>
+            <w:noProof/>
+            <w:webHidden/>
+          </w:rPr>
+          <w:fldChar w:fldCharType="end"/>
+        </w:r>
+      </w:hyperlink>
+    </w:p>
+    <w:p>
+      <w:pPr>
+        <w:pStyle w:val="TOC3"/>
+        <w:tabs>
+          <w:tab w:val="left" w:pos="1320"/>
+          <w:tab w:val="right" w:leader="dot" w:pos="9486"/>
+        </w:tabs>
+        <w:rPr>
+          <w:rFonts w:asciiTheme="minorHAnsi" w:eastAsiaTheme="minorEastAsia" w:hAnsiTheme="minorHAnsi" w:cstheme="minorBidi"/>
+          <w:noProof/>
+          <w:sz w:val="24"/>
+        </w:rPr>
+      </w:pPr>
+      <w:hyperlink w:anchor="_Toc60823896" w:history="1">
+        <w:r>
+          <w:rPr>
+            <w:rStyle w:val="Hyperlink"/>
+            <w:noProof/>
+            <w:lang w:val="en-US"/>
+          </w:rPr>
+          <w:t>6.1.3</w:t>
+        </w:r>
+        <w:r>
+          <w:rPr>
+            <w:rFonts w:asciiTheme="minorHAnsi" w:eastAsiaTheme="minorEastAsia" w:hAnsiTheme="minorHAnsi" w:cstheme="minorBidi"/>
+            <w:noProof/>
+            <w:sz w:val="24"/>
+          </w:rPr>
+          <w:tab/>
+        </w:r>
+        <w:r>
+          <w:rPr>
+            <w:rStyle w:val="Hyperlink"/>
+            <w:noProof/>
+            <w:lang w:val="en-US"/>
+          </w:rPr>
+          <w:t>getAddressBalance (External)</w:t>
+        </w:r>
+        <w:r>
+          <w:rPr>
+            <w:noProof/>
+            <w:webHidden/>
+          </w:rPr>
+          <w:tab/>
+        </w:r>
+        <w:r>
+          <w:rPr>
+            <w:noProof/>
+            <w:webHidden/>
+          </w:rPr>
+          <w:fldChar w:fldCharType="begin"/>
+        </w:r>
+        <w:r>
+          <w:rPr>
+            <w:noProof/>
+            <w:webHidden/>
+          </w:rPr>
+          <w:instrText xml:space="preserve"> PAGEREF _Toc60823896 \h </w:instrText>
+        </w:r>
+        <w:r>
+          <w:rPr>
+            <w:noProof/>
+            <w:webHidden/>
+          </w:rPr>
+        </w:r>
+        <w:r>
+          <w:rPr>
+            <w:noProof/>
+            <w:webHidden/>
+          </w:rPr>
+          <w:fldChar w:fldCharType="separate"/>
+        </w:r>
+        <w:r>
+          <w:rPr>
+            <w:noProof/>
+            <w:webHidden/>
+          </w:rPr>
+          <w:t>14</w:t>
+        </w:r>
+        <w:r>
+          <w:rPr>
+            <w:noProof/>
+            <w:webHidden/>
+          </w:rPr>
+          <w:fldChar w:fldCharType="end"/>
+        </w:r>
+      </w:hyperlink>
+    </w:p>
+    <w:p>
+      <w:pPr>
+        <w:pStyle w:val="TOC3"/>
+        <w:tabs>
+          <w:tab w:val="left" w:pos="1320"/>
+          <w:tab w:val="right" w:leader="dot" w:pos="9486"/>
+        </w:tabs>
+        <w:rPr>
+          <w:rFonts w:asciiTheme="minorHAnsi" w:eastAsiaTheme="minorEastAsia" w:hAnsiTheme="minorHAnsi" w:cstheme="minorBidi"/>
+          <w:noProof/>
+          <w:sz w:val="24"/>
+        </w:rPr>
+      </w:pPr>
+      <w:hyperlink w:anchor="_Toc60823897" w:history="1">
+        <w:r>
+          <w:rPr>
+            <w:rStyle w:val="Hyperlink"/>
+            <w:noProof/>
+          </w:rPr>
+          <w:t>6.1.4</w:t>
+        </w:r>
+        <w:r>
+          <w:rPr>
+            <w:rFonts w:asciiTheme="minorHAnsi" w:eastAsiaTheme="minorEastAsia" w:hAnsiTheme="minorHAnsi" w:cstheme="minorBidi"/>
+            <w:noProof/>
+            <w:sz w:val="24"/>
+          </w:rPr>
+          <w:tab/>
+        </w:r>
+        <w:r>
+          <w:rPr>
+            <w:rStyle w:val="Hyperlink"/>
+            <w:noProof/>
+          </w:rPr>
+          <w:t>checkForNewTxs</w:t>
+        </w:r>
+        <w:r>
+          <w:rPr>
+            <w:noProof/>
+            <w:webHidden/>
+          </w:rPr>
+          <w:tab/>
+        </w:r>
+        <w:r>
+          <w:rPr>
+            <w:noProof/>
+            <w:webHidden/>
+          </w:rPr>
+          <w:fldChar w:fldCharType="begin"/>
+        </w:r>
+        <w:r>
+          <w:rPr>
+            <w:noProof/>
+            <w:webHidden/>
+          </w:rPr>
+          <w:instrText xml:space="preserve"> PAGEREF _Toc60823897 \h </w:instrText>
+        </w:r>
+        <w:r>
+          <w:rPr>
+            <w:noProof/>
+            <w:webHidden/>
+          </w:rPr>
+        </w:r>
+        <w:r>
+          <w:rPr>
+            <w:noProof/>
+            <w:webHidden/>
+          </w:rPr>
+          <w:fldChar w:fldCharType="separate"/>
+        </w:r>
+        <w:r>
+          <w:rPr>
+            <w:noProof/>
+            <w:webHidden/>
+          </w:rPr>
+          <w:t>15</w:t>
+        </w:r>
+        <w:r>
+          <w:rPr>
+            <w:noProof/>
+            <w:webHidden/>
+          </w:rPr>
+          <w:fldChar w:fldCharType="end"/>
+        </w:r>
+      </w:hyperlink>
+    </w:p>
+    <w:p>
+      <w:pPr>
+        <w:pStyle w:val="TOC3"/>
+        <w:tabs>
+          <w:tab w:val="left" w:pos="1320"/>
+          <w:tab w:val="right" w:leader="dot" w:pos="9486"/>
+        </w:tabs>
+        <w:rPr>
+          <w:rFonts w:asciiTheme="minorHAnsi" w:eastAsiaTheme="minorEastAsia" w:hAnsiTheme="minorHAnsi" w:cstheme="minorBidi"/>
+          <w:noProof/>
+          <w:sz w:val="24"/>
+        </w:rPr>
+      </w:pPr>
+      <w:hyperlink w:anchor="_Toc60823898" w:history="1">
+        <w:r>
+          <w:rPr>
+            <w:rStyle w:val="Hyperlink"/>
+            <w:noProof/>
+          </w:rPr>
+          <w:t>6.1.5</w:t>
+        </w:r>
+        <w:r>
+          <w:rPr>
+            <w:rFonts w:asciiTheme="minorHAnsi" w:eastAsiaTheme="minorEastAsia" w:hAnsiTheme="minorHAnsi" w:cstheme="minorBidi"/>
+            <w:noProof/>
+            <w:sz w:val="24"/>
+          </w:rPr>
+          <w:tab/>
+        </w:r>
+        <w:r>
+          <w:rPr>
+            <w:rStyle w:val="Hyperlink"/>
+            <w:noProof/>
+          </w:rPr>
+          <w:t>getInputAndOutputScriptpubkeys</w:t>
+        </w:r>
+        <w:r>
+          <w:rPr>
+            <w:noProof/>
+            <w:webHidden/>
+          </w:rPr>
+          <w:tab/>
+        </w:r>
+        <w:r>
+          <w:rPr>
+            <w:noProof/>
+            <w:webHidden/>
+          </w:rPr>
+          <w:fldChar w:fldCharType="begin"/>
+        </w:r>
+        <w:r>
+          <w:rPr>
+            <w:noProof/>
+            <w:webHidden/>
+          </w:rPr>
+          <w:instrText xml:space="preserve"> PAGEREF _Toc60823898 \h </w:instrText>
+        </w:r>
+        <w:r>
+          <w:rPr>
+            <w:noProof/>
+            <w:webHidden/>
+          </w:rPr>
+        </w:r>
+        <w:r>
+          <w:rPr>
+            <w:noProof/>
+            <w:webHidden/>
+          </w:rPr>
+          <w:fldChar w:fldCharType="separate"/>
+        </w:r>
+        <w:r>
+          <w:rPr>
+            <w:noProof/>
+            <w:webHidden/>
+          </w:rPr>
+          <w:t>15</w:t>
+        </w:r>
+        <w:r>
+          <w:rPr>
+            <w:noProof/>
+            <w:webHidden/>
+          </w:rPr>
+          <w:fldChar w:fldCharType="end"/>
+        </w:r>
+      </w:hyperlink>
+    </w:p>
+    <w:p>
+      <w:pPr>
+        <w:pStyle w:val="TOC3"/>
+        <w:tabs>
+          <w:tab w:val="left" w:pos="1320"/>
+          <w:tab w:val="right" w:leader="dot" w:pos="9486"/>
+        </w:tabs>
+        <w:rPr>
+          <w:rFonts w:asciiTheme="minorHAnsi" w:eastAsiaTheme="minorEastAsia" w:hAnsiTheme="minorHAnsi" w:cstheme="minorBidi"/>
+          <w:noProof/>
+          <w:sz w:val="24"/>
+        </w:rPr>
+      </w:pPr>
+      <w:hyperlink w:anchor="_Toc60823899" w:history="1">
+        <w:r>
+          <w:rPr>
+            <w:rStyle w:val="Hyperlink"/>
+            <w:noProof/>
+          </w:rPr>
+          <w:t>6.1.6</w:t>
+        </w:r>
+        <w:r>
+          <w:rPr>
+            <w:rFonts w:asciiTheme="minorHAnsi" w:eastAsiaTheme="minorEastAsia" w:hAnsiTheme="minorHAnsi" w:cstheme="minorBidi"/>
+            <w:noProof/>
+            <w:sz w:val="24"/>
+          </w:rPr>
+          <w:tab/>
+        </w:r>
+        <w:r>
+          <w:rPr>
+            <w:rStyle w:val="Hyperlink"/>
+            <w:noProof/>
+          </w:rPr>
+          <w:t>generateNewHistoryElement</w:t>
+        </w:r>
+        <w:r>
+          <w:rPr>
+            <w:noProof/>
+            <w:webHidden/>
+          </w:rPr>
+          <w:tab/>
+        </w:r>
+        <w:r>
+          <w:rPr>
+            <w:noProof/>
+            <w:webHidden/>
+          </w:rPr>
+          <w:fldChar w:fldCharType="begin"/>
+        </w:r>
+        <w:r>
+          <w:rPr>
+            <w:noProof/>
+            <w:webHidden/>
+          </w:rPr>
+          <w:instrText xml:space="preserve"> PAGEREF _Toc60823899 \h </w:instrText>
+        </w:r>
+        <w:r>
+          <w:rPr>
+            <w:noProof/>
+            <w:webHidden/>
+          </w:rPr>
+        </w:r>
+        <w:r>
+          <w:rPr>
+            <w:noProof/>
+            <w:webHidden/>
+          </w:rPr>
+          <w:fldChar w:fldCharType="separate"/>
+        </w:r>
+        <w:r>
+          <w:rPr>
+            <w:noProof/>
+            <w:webHidden/>
+          </w:rPr>
+          <w:t>15</w:t>
+        </w:r>
+        <w:r>
+          <w:rPr>
+            <w:noProof/>
+            <w:webHidden/>
+          </w:rPr>
+          <w:fldChar w:fldCharType="end"/>
+        </w:r>
+      </w:hyperlink>
+    </w:p>
+    <w:p>
+      <w:pPr>
+        <w:pStyle w:val="TOC3"/>
+        <w:tabs>
+          <w:tab w:val="left" w:pos="1320"/>
+          <w:tab w:val="right" w:leader="dot" w:pos="9486"/>
+        </w:tabs>
+        <w:rPr>
+          <w:rFonts w:asciiTheme="minorHAnsi" w:eastAsiaTheme="minorEastAsia" w:hAnsiTheme="minorHAnsi" w:cstheme="minorBidi"/>
+          <w:noProof/>
+          <w:sz w:val="24"/>
+        </w:rPr>
+      </w:pPr>
+      <w:hyperlink w:anchor="_Toc60823900" w:history="1">
+        <w:r>
+          <w:rPr>
+            <w:rStyle w:val="Hyperlink"/>
+            <w:noProof/>
+          </w:rPr>
+          <w:t>6.1.7</w:t>
+        </w:r>
+        <w:r>
+          <w:rPr>
+            <w:rFonts w:asciiTheme="minorHAnsi" w:eastAsiaTheme="minorEastAsia" w:hAnsiTheme="minorHAnsi" w:cstheme="minorBidi"/>
+            <w:noProof/>
+            <w:sz w:val="24"/>
+          </w:rPr>
+          <w:tab/>
+        </w:r>
+        <w:r>
+          <w:rPr>
+            <w:rStyle w:val="Hyperlink"/>
+            <w:noProof/>
+          </w:rPr>
+          <w:t>checkConfirmations</w:t>
+        </w:r>
+        <w:r>
+          <w:rPr>
+            <w:noProof/>
+            <w:webHidden/>
+          </w:rPr>
+          <w:tab/>
+        </w:r>
+        <w:r>
+          <w:rPr>
+            <w:noProof/>
+            <w:webHidden/>
+          </w:rPr>
+          <w:fldChar w:fldCharType="begin"/>
+        </w:r>
+        <w:r>
+          <w:rPr>
+            <w:noProof/>
+            <w:webHidden/>
+          </w:rPr>
+          <w:instrText xml:space="preserve"> PAGEREF _Toc60823900 \h </w:instrText>
+        </w:r>
+        <w:r>
+          <w:rPr>
+            <w:noProof/>
+            <w:webHidden/>
+          </w:rPr>
+        </w:r>
+        <w:r>
+          <w:rPr>
+            <w:noProof/>
+            <w:webHidden/>
+          </w:rPr>
+          <w:fldChar w:fldCharType="separate"/>
+        </w:r>
+        <w:r>
+          <w:rPr>
+            <w:noProof/>
+            <w:webHidden/>
+          </w:rPr>
+          <w:t>15</w:t>
+        </w:r>
+        <w:r>
+          <w:rPr>
+            <w:noProof/>
+            <w:webHidden/>
+          </w:rPr>
+          <w:fldChar w:fldCharType="end"/>
+        </w:r>
+      </w:hyperlink>
+    </w:p>
+    <w:p>
+      <w:pPr>
+        <w:pStyle w:val="TOC3"/>
+        <w:tabs>
+          <w:tab w:val="left" w:pos="1320"/>
+          <w:tab w:val="right" w:leader="dot" w:pos="9486"/>
+        </w:tabs>
+        <w:rPr>
+          <w:rFonts w:asciiTheme="minorHAnsi" w:eastAsiaTheme="minorEastAsia" w:hAnsiTheme="minorHAnsi" w:cstheme="minorBidi"/>
+          <w:noProof/>
+          <w:sz w:val="24"/>
+        </w:rPr>
+      </w:pPr>
+      <w:hyperlink w:anchor="_Toc60823901" w:history="1">
+        <w:r>
+          <w:rPr>
+            <w:rStyle w:val="Hyperlink"/>
+            <w:noProof/>
+          </w:rPr>
+          <w:t>6.1.8</w:t>
+        </w:r>
+        <w:r>
+          <w:rPr>
+            <w:rFonts w:asciiTheme="minorHAnsi" w:eastAsiaTheme="minorEastAsia" w:hAnsiTheme="minorHAnsi" w:cstheme="minorBidi"/>
+            <w:noProof/>
+            <w:sz w:val="24"/>
+          </w:rPr>
+          <w:tab/>
+        </w:r>
+        <w:r>
+          <w:rPr>
+            <w:rStyle w:val="Hyperlink"/>
+            <w:noProof/>
+          </w:rPr>
+          <w:t>checkForReorganizations</w:t>
+        </w:r>
+        <w:r>
+          <w:rPr>
+            <w:noProof/>
+            <w:webHidden/>
+          </w:rPr>
+          <w:tab/>
+        </w:r>
+        <w:r>
+          <w:rPr>
+            <w:noProof/>
+            <w:webHidden/>
+          </w:rPr>
+          <w:fldChar w:fldCharType="begin"/>
+        </w:r>
+        <w:r>
+          <w:rPr>
+            <w:noProof/>
+            <w:webHidden/>
+          </w:rPr>
+          <w:instrText xml:space="preserve"> PAGEREF _Toc60823901 \h </w:instrText>
+        </w:r>
+        <w:r>
+          <w:rPr>
+            <w:noProof/>
+            <w:webHidden/>
+          </w:rPr>
+        </w:r>
+        <w:r>
+          <w:rPr>
+            <w:noProof/>
+            <w:webHidden/>
+          </w:rPr>
+          <w:fldChar w:fldCharType="separate"/>
+        </w:r>
+        <w:r>
+          <w:rPr>
+            <w:noProof/>
+            <w:webHidden/>
+          </w:rPr>
+          <w:t>15</w:t>
         </w:r>
         <w:r>
           <w:rPr>
@@ -3285,7 +4073,7 @@
           <w:szCs w:val="24"/>
         </w:rPr>
       </w:pPr>
-      <w:hyperlink w:anchor="_Toc60820976" w:history="1">
+      <w:hyperlink w:anchor="_Toc60823902" w:history="1">
         <w:r>
           <w:rPr>
             <w:rStyle w:val="Hyperlink"/>
@@ -3334,7 +4122,7 @@
             <w:noProof/>
             <w:webHidden/>
           </w:rPr>
-          <w:instrText xml:space="preserve"> PAGEREF _Toc60820976 \h </w:instrText>
+          <w:instrText xml:space="preserve"> PAGEREF _Toc60823902 \h </w:instrText>
         </w:r>
         <w:r>
           <w:rPr>
@@ -3354,7 +4142,7 @@
             <w:noProof/>
             <w:webHidden/>
           </w:rPr>
-          <w:t>13</w:t>
+          <w:t>15</w:t>
         </w:r>
         <w:r>
           <w:rPr>
@@ -3383,7 +4171,7 @@
           <w:szCs w:val="24"/>
         </w:rPr>
       </w:pPr>
-      <w:hyperlink w:anchor="_Toc60820977" w:history="1">
+      <w:hyperlink w:anchor="_Toc60823903" w:history="1">
         <w:r>
           <w:rPr>
             <w:rStyle w:val="Hyperlink"/>
@@ -3432,7 +4220,7 @@
             <w:noProof/>
             <w:webHidden/>
           </w:rPr>
-          <w:instrText xml:space="preserve"> PAGEREF _Toc60820977 \h </w:instrText>
+          <w:instrText xml:space="preserve"> PAGEREF _Toc60823903 \h </w:instrText>
         </w:r>
         <w:r>
           <w:rPr>
@@ -3452,7 +4240,7 @@
             <w:noProof/>
             <w:webHidden/>
           </w:rPr>
-          <w:t>13</w:t>
+          <w:t>15</w:t>
         </w:r>
         <w:r>
           <w:rPr>
@@ -3496,7 +4284,7 @@
           <w:lang w:val="en-US"/>
         </w:rPr>
       </w:pPr>
-      <w:bookmarkStart w:id="0" w:name="_Toc60820944"/>
+      <w:bookmarkStart w:id="0" w:name="_Toc60823861"/>
       <w:r>
         <w:rPr>
           <w:lang w:val="en-US"/>
@@ -3566,7 +4354,7 @@
           <w:lang w:val="en-US"/>
         </w:rPr>
       </w:pPr>
-      <w:bookmarkStart w:id="1" w:name="_Toc60820945"/>
+      <w:bookmarkStart w:id="1" w:name="_Toc60823862"/>
       <w:r>
         <w:rPr>
           <w:lang w:val="en-US"/>
@@ -3605,7 +4393,7 @@
       <w:pPr>
         <w:pStyle w:val="Heading2"/>
       </w:pPr>
-      <w:bookmarkStart w:id="2" w:name="_Toc60820946"/>
+      <w:bookmarkStart w:id="2" w:name="_Toc60823863"/>
       <w:r>
         <w:t>Features of EPSMI going beyond EPS</w:t>
       </w:r>
@@ -3628,17 +4416,36 @@
       </w:r>
     </w:p>
     <w:p/>
+    <w:p>
+      <w:pPr>
+        <w:pStyle w:val="Heading1"/>
+      </w:pPr>
+      <w:r>
+        <w:t>Acknowledgements</w:t>
+      </w:r>
+    </w:p>
+    <w:p/>
+    <w:p>
+      <w:pPr>
+        <w:pStyle w:val="Heading1"/>
+      </w:pPr>
+      <w:bookmarkStart w:id="3" w:name="_Toc60823864"/>
+      <w:r>
+        <w:t>Installation and Setup</w:t>
+      </w:r>
+      <w:bookmarkEnd w:id="3"/>
+    </w:p>
     <w:p/>
     <w:p/>
     <w:p>
       <w:pPr>
-        <w:pStyle w:val="Heading1"/>
-      </w:pPr>
-      <w:bookmarkStart w:id="3" w:name="_Toc60820947"/>
-      <w:r>
-        <w:t>Installation and Setup</w:t>
-      </w:r>
-      <w:bookmarkEnd w:id="3"/>
+        <w:pStyle w:val="Heading2"/>
+      </w:pPr>
+      <w:bookmarkStart w:id="4" w:name="_Toc60823865"/>
+      <w:r>
+        <w:t>Local Bitcoin Node</w:t>
+      </w:r>
+      <w:bookmarkEnd w:id="4"/>
     </w:p>
     <w:p/>
     <w:p/>
@@ -3646,11 +4453,11 @@
       <w:pPr>
         <w:pStyle w:val="Heading2"/>
       </w:pPr>
-      <w:bookmarkStart w:id="4" w:name="_Toc60820948"/>
-      <w:r>
-        <w:t>Local Bitcoin Node</w:t>
-      </w:r>
-      <w:bookmarkEnd w:id="4"/>
+      <w:bookmarkStart w:id="5" w:name="_Toc60823866"/>
+      <w:r>
+        <w:t>Electrum Wallet</w:t>
+      </w:r>
+      <w:bookmarkEnd w:id="5"/>
     </w:p>
     <w:p/>
     <w:p/>
@@ -3658,75 +4465,63 @@
       <w:pPr>
         <w:pStyle w:val="Heading2"/>
       </w:pPr>
-      <w:bookmarkStart w:id="5" w:name="_Toc60820949"/>
-      <w:r>
-        <w:t>Electrum Wallet</w:t>
-      </w:r>
-      <w:bookmarkEnd w:id="5"/>
+      <w:bookmarkStart w:id="6" w:name="_Toc60823867"/>
+      <w:r>
+        <w:t>EPSMI</w:t>
+      </w:r>
+      <w:bookmarkEnd w:id="6"/>
+    </w:p>
+    <w:p>
+      <w:pPr>
+        <w:pStyle w:val="Heading3"/>
+      </w:pPr>
+      <w:bookmarkStart w:id="7" w:name="_Toc60823868"/>
+      <w:r>
+        <w:t>Download binary and run</w:t>
+      </w:r>
+      <w:bookmarkEnd w:id="7"/>
     </w:p>
     <w:p/>
+    <w:p>
+      <w:r>
+        <w:t xml:space="preserve">Check </w:t>
+      </w:r>
+      <w:r>
+        <w:t>integrity and fingerprint after download.</w:t>
+      </w:r>
+    </w:p>
+    <w:p>
+      <w:pPr>
+        <w:pStyle w:val="Heading3"/>
+      </w:pPr>
+      <w:bookmarkStart w:id="8" w:name="_Toc60823869"/>
+      <w:r>
+        <w:t>Build your own and run</w:t>
+      </w:r>
+      <w:bookmarkEnd w:id="8"/>
+    </w:p>
     <w:p/>
     <w:p>
       <w:pPr>
-        <w:pStyle w:val="Heading2"/>
-      </w:pPr>
-      <w:bookmarkStart w:id="6" w:name="_Toc60820950"/>
-      <w:r>
-        <w:t>EPSMI</w:t>
-      </w:r>
-      <w:bookmarkEnd w:id="6"/>
-    </w:p>
-    <w:p>
-      <w:pPr>
         <w:pStyle w:val="Heading3"/>
       </w:pPr>
-      <w:bookmarkStart w:id="7" w:name="_Toc60820951"/>
-      <w:r>
-        <w:t>Download binary and run</w:t>
-      </w:r>
-      <w:bookmarkEnd w:id="7"/>
+      <w:bookmarkStart w:id="9" w:name="_Toc60823870"/>
+      <w:r>
+        <w:lastRenderedPageBreak/>
+        <w:t xml:space="preserve">EPSMI </w:t>
+      </w:r>
+      <w:r>
+        <w:t>Configuration</w:t>
+      </w:r>
+      <w:bookmarkEnd w:id="9"/>
     </w:p>
     <w:p/>
     <w:p>
-      <w:r>
-        <w:t xml:space="preserve">Check </w:t>
-      </w:r>
-      <w:r>
-        <w:t>integrity and fingerprint after download.</w:t>
-      </w:r>
-    </w:p>
-    <w:p>
       <w:pPr>
         <w:pStyle w:val="Heading3"/>
       </w:pPr>
-      <w:bookmarkStart w:id="8" w:name="_Toc60820952"/>
-      <w:r>
-        <w:t>Build your own and run</w:t>
-      </w:r>
-      <w:bookmarkEnd w:id="8"/>
-    </w:p>
-    <w:p/>
-    <w:p>
-      <w:pPr>
-        <w:pStyle w:val="Heading3"/>
-      </w:pPr>
-      <w:bookmarkStart w:id="9" w:name="_Toc60820953"/>
-      <w:r>
-        <w:t xml:space="preserve">EPSMI </w:t>
-      </w:r>
-      <w:r>
-        <w:t>Configuration</w:t>
-      </w:r>
-      <w:bookmarkEnd w:id="9"/>
-    </w:p>
-    <w:p/>
-    <w:p>
-      <w:pPr>
-        <w:pStyle w:val="Heading3"/>
-      </w:pPr>
-      <w:bookmarkStart w:id="10" w:name="_Toc60820954"/>
-      <w:r>
-        <w:lastRenderedPageBreak/>
+      <w:bookmarkStart w:id="10" w:name="_Toc60823871"/>
+      <w:r>
         <w:t xml:space="preserve">Preparing </w:t>
       </w:r>
       <w:proofErr w:type="spellStart"/>
@@ -3747,7 +4542,7 @@
       <w:pPr>
         <w:pStyle w:val="Heading1"/>
       </w:pPr>
-      <w:bookmarkStart w:id="11" w:name="_Toc60820955"/>
+      <w:bookmarkStart w:id="11" w:name="_Toc60823872"/>
       <w:r>
         <w:t>API</w:t>
       </w:r>
@@ -3758,7 +4553,7 @@
       <w:pPr>
         <w:pStyle w:val="Heading2"/>
       </w:pPr>
-      <w:bookmarkStart w:id="12" w:name="_Toc60820956"/>
+      <w:bookmarkStart w:id="12" w:name="_Toc60823873"/>
       <w:r>
         <w:t>Miscellan</w:t>
       </w:r>
@@ -4608,14 +5403,14 @@
               <w:rPr>
                 <w:sz w:val="20"/>
               </w:rPr>
-              <w:t xml:space="preserve">Note that returned server version must be 1.4, changing it has serious implications as some logic triggers on the </w:t>
+              <w:t xml:space="preserve">Note that returned server version must be 1.4, changing it has </w:t>
             </w:r>
             <w:r>
               <w:rPr>
                 <w:sz w:val="20"/>
               </w:rPr>
               <w:lastRenderedPageBreak/>
-              <w:t>client side, change it from 1.4 only if you know what you are doing</w:t>
+              <w:t>serious implications as some logic triggers on the client side, change it from 1.4 only if you know what you are doing</w:t>
             </w:r>
           </w:p>
         </w:tc>
@@ -4634,7 +5429,14 @@
                 <w:sz w:val="20"/>
               </w:rPr>
               <w:lastRenderedPageBreak/>
-              <w:t>Two strings representing Electrum client version, currently ignored</w:t>
+              <w:t xml:space="preserve">Two strings representing Electrum client version, currently </w:t>
+            </w:r>
+            <w:r>
+              <w:rPr>
+                <w:sz w:val="20"/>
+              </w:rPr>
+              <w:lastRenderedPageBreak/>
+              <w:t>ignored</w:t>
             </w:r>
           </w:p>
         </w:tc>
@@ -4652,6 +5454,7 @@
               <w:rPr>
                 <w:sz w:val="20"/>
               </w:rPr>
+              <w:lastRenderedPageBreak/>
               <w:t>Array of strings</w:t>
             </w:r>
             <w:r>
@@ -5426,7 +6229,7 @@
           <w:lang w:val="en-US"/>
         </w:rPr>
       </w:pPr>
-      <w:bookmarkStart w:id="13" w:name="_Toc60820957"/>
+      <w:bookmarkStart w:id="13" w:name="_Toc60823874"/>
       <w:proofErr w:type="spellStart"/>
       <w:r>
         <w:rPr>
@@ -5602,7 +6405,14 @@
         <w:rPr>
           <w:lang w:val="en-US"/>
         </w:rPr>
-        <w:t xml:space="preserve"> happen to already be in our collection – this is to avoid counting output of one transaction is consumed by another for the same scripthash. At the end we sum separately amounts with zero confirmations and with 1 or more confirmations.</w:t>
+        <w:t xml:space="preserve"> happen to already be in our collection – this is to avoid </w:t>
+      </w:r>
+      <w:r>
+        <w:rPr>
+          <w:lang w:val="en-US"/>
+        </w:rPr>
+        <w:lastRenderedPageBreak/>
+        <w:t>counting output of one transaction is consumed by another for the same scripthash. At the end we sum separately amounts with zero confirmations and with 1 or more confirmations.</w:t>
       </w:r>
     </w:p>
     <w:p>
@@ -5619,12 +6429,11 @@
           <w:lang w:val="en-US"/>
         </w:rPr>
       </w:pPr>
-      <w:bookmarkStart w:id="14" w:name="_Toc60820958"/>
-      <w:r>
-        <w:rPr>
-          <w:lang w:val="en-US"/>
-        </w:rPr>
-        <w:lastRenderedPageBreak/>
+      <w:bookmarkStart w:id="14" w:name="_Toc60823875"/>
+      <w:r>
+        <w:rPr>
+          <w:lang w:val="en-US"/>
+        </w:rPr>
         <w:t>Block-related Queries by Electrum Wallet</w:t>
       </w:r>
       <w:bookmarkEnd w:id="14"/>
@@ -6293,7 +7102,7 @@
           <w:lang w:val="en-US"/>
         </w:rPr>
       </w:pPr>
-      <w:bookmarkStart w:id="15" w:name="_Toc60820959"/>
+      <w:bookmarkStart w:id="15" w:name="_Toc60823876"/>
       <w:proofErr w:type="spellStart"/>
       <w:proofErr w:type="gramStart"/>
       <w:r>
@@ -6645,6 +7454,7 @@
     <w:p/>
     <w:p>
       <w:r>
+        <w:lastRenderedPageBreak/>
         <w:t>Returned string length is 160 which is hex represent</w:t>
       </w:r>
       <w:r>
@@ -6726,7 +7536,6 @@
           <w:i/>
           <w:lang w:val="en-US"/>
         </w:rPr>
-        <w:lastRenderedPageBreak/>
         <w:t xml:space="preserve">bitcoin-cli </w:t>
       </w:r>
       <w:proofErr w:type="spellStart"/>
@@ -6881,7 +7690,7 @@
           <w:lang w:val="en-US"/>
         </w:rPr>
       </w:pPr>
-      <w:bookmarkStart w:id="16" w:name="_Toc60820960"/>
+      <w:bookmarkStart w:id="16" w:name="_Toc60823877"/>
       <w:proofErr w:type="spellStart"/>
       <w:r>
         <w:rPr>
@@ -7167,7 +7976,7 @@
           <w:lang w:val="en-US"/>
         </w:rPr>
       </w:pPr>
-      <w:bookmarkStart w:id="17" w:name="_Toc60820961"/>
+      <w:bookmarkStart w:id="17" w:name="_Toc60823878"/>
       <w:proofErr w:type="spellStart"/>
       <w:proofErr w:type="gramStart"/>
       <w:r>
@@ -7573,12 +8382,13 @@
           <w:lang w:val="en-US"/>
         </w:rPr>
       </w:pPr>
-      <w:bookmarkStart w:id="18" w:name="_Toc60820962"/>
+      <w:bookmarkStart w:id="18" w:name="_Toc60823879"/>
       <w:proofErr w:type="spellStart"/>
       <w:r>
         <w:rPr>
           <w:lang w:val="en-US"/>
         </w:rPr>
+        <w:lastRenderedPageBreak/>
         <w:t>blockchain.block.get_chunk</w:t>
       </w:r>
       <w:bookmarkEnd w:id="18"/>
@@ -7638,7 +8448,6 @@
         <w:rPr>
           <w:lang w:val="en-US"/>
         </w:rPr>
-        <w:lastRenderedPageBreak/>
         <w:t>Result is a hex encoded string whose length is a multiple of 160, typically the length will be 2016*160 (322560)</w:t>
       </w:r>
       <w:r>
@@ -7669,7 +8478,7 @@
           <w:lang w:val="en-US"/>
         </w:rPr>
       </w:pPr>
-      <w:bookmarkStart w:id="19" w:name="_Toc60820963"/>
+      <w:bookmarkStart w:id="19" w:name="_Toc60823880"/>
       <w:r>
         <w:rPr>
           <w:lang w:val="en-US"/>
@@ -8753,7 +9562,7 @@
           <w:lang w:val="en-US"/>
         </w:rPr>
       </w:pPr>
-      <w:bookmarkStart w:id="20" w:name="_Toc60820964"/>
+      <w:bookmarkStart w:id="20" w:name="_Toc60823881"/>
       <w:proofErr w:type="spellStart"/>
       <w:r>
         <w:rPr>
@@ -8994,7 +9803,6 @@
         <w:rPr>
           <w:lang w:val="en-US"/>
         </w:rPr>
-        <w:lastRenderedPageBreak/>
         <w:t>The second call returns only raw data for the transaction.</w:t>
       </w:r>
     </w:p>
@@ -9019,7 +9827,7 @@
           <w:lang w:val="en-US"/>
         </w:rPr>
       </w:pPr>
-      <w:bookmarkStart w:id="21" w:name="_Toc60820965"/>
+      <w:bookmarkStart w:id="21" w:name="_Toc60823882"/>
       <w:proofErr w:type="spellStart"/>
       <w:r>
         <w:rPr>
@@ -9397,7 +10205,7 @@
           <w:lang w:val="en-US"/>
         </w:rPr>
       </w:pPr>
-      <w:bookmarkStart w:id="22" w:name="_Toc60820966"/>
+      <w:bookmarkStart w:id="22" w:name="_Toc60823883"/>
       <w:proofErr w:type="spellStart"/>
       <w:r>
         <w:rPr>
@@ -9652,7 +10460,7 @@
           <w:lang w:val="en-US"/>
         </w:rPr>
       </w:pPr>
-      <w:bookmarkStart w:id="23" w:name="_Toc60820967"/>
+      <w:bookmarkStart w:id="23" w:name="_Toc60823884"/>
       <w:proofErr w:type="spellStart"/>
       <w:proofErr w:type="gramStart"/>
       <w:r>
@@ -9767,6 +10575,7 @@
     <w:p/>
     <w:p>
       <w:r>
+        <w:lastRenderedPageBreak/>
         <w:t xml:space="preserve">RPC </w:t>
       </w:r>
       <w:proofErr w:type="spellStart"/>
@@ -9843,7 +10652,6 @@
         <w:rPr>
           <w:rFonts w:ascii="Courier" w:hAnsi="Courier"/>
         </w:rPr>
-        <w:lastRenderedPageBreak/>
         <w:t>t</w:t>
       </w:r>
       <w:r>
@@ -10018,7 +10826,7 @@
           <w:lang w:val="en-US"/>
         </w:rPr>
       </w:pPr>
-      <w:bookmarkStart w:id="24" w:name="_Toc60820968"/>
+      <w:bookmarkStart w:id="24" w:name="_Toc60823885"/>
       <w:r>
         <w:rPr>
           <w:lang w:val="en-US"/>
@@ -10618,7 +11426,15 @@
                 <w:sz w:val="20"/>
                 <w:lang w:val="en-US"/>
               </w:rPr>
-              <w:t>local bitcoin node</w:t>
+              <w:t xml:space="preserve">local </w:t>
+            </w:r>
+            <w:r>
+              <w:rPr>
+                <w:sz w:val="20"/>
+                <w:lang w:val="en-US"/>
+              </w:rPr>
+              <w:lastRenderedPageBreak/>
+              <w:t>bitcoin node</w:t>
             </w:r>
             <w:r>
               <w:rPr>
@@ -10664,14 +11480,13 @@
           <w:lang w:val="en-US"/>
         </w:rPr>
       </w:pPr>
-      <w:bookmarkStart w:id="25" w:name="_Toc60820969"/>
+      <w:bookmarkStart w:id="25" w:name="_Toc60823886"/>
       <w:proofErr w:type="spellStart"/>
       <w:proofErr w:type="gramStart"/>
       <w:r>
         <w:rPr>
           <w:lang w:val="en-US"/>
         </w:rPr>
-        <w:lastRenderedPageBreak/>
         <w:t>blockchain.scripthash</w:t>
       </w:r>
       <w:proofErr w:type="gramEnd"/>
@@ -11046,7 +11861,7 @@
           <w:lang w:val="en-US"/>
         </w:rPr>
       </w:pPr>
-      <w:bookmarkStart w:id="26" w:name="_Toc60820970"/>
+      <w:bookmarkStart w:id="26" w:name="_Toc60823887"/>
       <w:proofErr w:type="spellStart"/>
       <w:proofErr w:type="gramStart"/>
       <w:r>
@@ -11361,12 +12176,11 @@
           <w:lang w:val="en-US"/>
         </w:rPr>
       </w:pPr>
-      <w:bookmarkStart w:id="27" w:name="_Toc60820971"/>
-      <w:r>
-        <w:rPr>
-          <w:lang w:val="en-US"/>
-        </w:rPr>
-        <w:lastRenderedPageBreak/>
+      <w:bookmarkStart w:id="27" w:name="_Toc60823888"/>
+      <w:r>
+        <w:rPr>
+          <w:lang w:val="en-US"/>
+        </w:rPr>
         <w:t>Testing</w:t>
       </w:r>
       <w:bookmarkEnd w:id="27"/>
@@ -11385,7 +12199,7 @@
           <w:lang w:val="en-US"/>
         </w:rPr>
       </w:pPr>
-      <w:bookmarkStart w:id="28" w:name="_Toc60820972"/>
+      <w:bookmarkStart w:id="28" w:name="_Toc60823889"/>
       <w:r>
         <w:rPr>
           <w:lang w:val="en-US"/>
@@ -11523,7 +12337,7 @@
           <w:lang w:val="en-US"/>
         </w:rPr>
       </w:pPr>
-      <w:bookmarkStart w:id="29" w:name="_Toc60820973"/>
+      <w:bookmarkStart w:id="29" w:name="_Toc60823890"/>
       <w:r>
         <w:rPr>
           <w:lang w:val="en-US"/>
@@ -12106,7 +12920,7 @@
         <w:lastRenderedPageBreak/>
         <w:t xml:space="preserve"> </w:t>
       </w:r>
-      <w:bookmarkStart w:id="30" w:name="_Toc60820974"/>
+      <w:bookmarkStart w:id="30" w:name="_Toc60823891"/>
       <w:r>
         <w:rPr>
           <w:lang w:val="en-US"/>
@@ -13750,7 +14564,7 @@
           <w:lang w:val="en-US"/>
         </w:rPr>
       </w:pPr>
-      <w:bookmarkStart w:id="31" w:name="_Toc60820975"/>
+      <w:bookmarkStart w:id="31" w:name="_Toc60823892"/>
       <w:r>
         <w:rPr>
           <w:lang w:val="en-US"/>
@@ -13780,12 +14594,14 @@
           <w:lang w:val="en-US"/>
         </w:rPr>
       </w:pPr>
+      <w:bookmarkStart w:id="32" w:name="_Toc60823893"/>
       <w:r>
         <w:rPr>
           <w:lang w:val="en-US"/>
         </w:rPr>
         <w:t>Transaction Monitor</w:t>
       </w:r>
+      <w:bookmarkEnd w:id="32"/>
     </w:p>
     <w:p>
       <w:pPr>
@@ -13905,6 +14721,7 @@
           <w:lang w:val="en-US"/>
         </w:rPr>
       </w:pPr>
+      <w:bookmarkStart w:id="33" w:name="_Toc60823894"/>
       <w:proofErr w:type="spellStart"/>
       <w:r>
         <w:rPr>
@@ -13919,6 +14736,7 @@
         </w:rPr>
         <w:t xml:space="preserve"> (External)</w:t>
       </w:r>
+      <w:bookmarkEnd w:id="33"/>
     </w:p>
     <w:p>
       <w:pPr>
@@ -13973,6 +14791,7 @@
           <w:lang w:val="en-US"/>
         </w:rPr>
       </w:pPr>
+      <w:bookmarkStart w:id="34" w:name="_Toc60823895"/>
       <w:proofErr w:type="spellStart"/>
       <w:r>
         <w:rPr>
@@ -13987,6 +14806,7 @@
         </w:rPr>
         <w:t xml:space="preserve"> (External)</w:t>
       </w:r>
+      <w:bookmarkEnd w:id="34"/>
     </w:p>
     <w:p>
       <w:pPr>
@@ -14048,6 +14868,7 @@
           <w:lang w:val="en-US"/>
         </w:rPr>
       </w:pPr>
+      <w:bookmarkStart w:id="35" w:name="_Toc60823896"/>
       <w:proofErr w:type="spellStart"/>
       <w:r>
         <w:rPr>
@@ -14062,6 +14883,7 @@
         </w:rPr>
         <w:t xml:space="preserve"> (External)</w:t>
       </w:r>
+      <w:bookmarkEnd w:id="35"/>
     </w:p>
     <w:p>
       <w:r>
@@ -14102,6 +14924,20 @@
       </w:pPr>
       <w:proofErr w:type="spellStart"/>
       <w:r>
+        <w:t>checkForNewTxs</w:t>
+      </w:r>
+      <w:proofErr w:type="spellEnd"/>
+    </w:p>
+    <w:p>
+      <w:pPr>
+        <w:pStyle w:val="ListParagraph"/>
+        <w:numPr>
+          <w:ilvl w:val="0"/>
+          <w:numId w:val="40"/>
+        </w:numPr>
+      </w:pPr>
+      <w:proofErr w:type="spellStart"/>
+      <w:r>
         <w:t>getInputAnd</w:t>
       </w:r>
       <w:r>
@@ -14109,25 +14945,393 @@
       </w:r>
       <w:proofErr w:type="spellEnd"/>
     </w:p>
+    <w:p>
+      <w:pPr>
+        <w:pStyle w:val="ListParagraph"/>
+        <w:numPr>
+          <w:ilvl w:val="0"/>
+          <w:numId w:val="40"/>
+        </w:numPr>
+      </w:pPr>
+      <w:proofErr w:type="spellStart"/>
+      <w:r>
+        <w:t>generateNewHistoryElement</w:t>
+      </w:r>
+      <w:proofErr w:type="spellEnd"/>
+    </w:p>
+    <w:p>
+      <w:pPr>
+        <w:pStyle w:val="ListParagraph"/>
+        <w:numPr>
+          <w:ilvl w:val="0"/>
+          <w:numId w:val="40"/>
+        </w:numPr>
+      </w:pPr>
+      <w:proofErr w:type="spellStart"/>
+      <w:r>
+        <w:t>checkConfirmations</w:t>
+      </w:r>
+      <w:proofErr w:type="spellEnd"/>
+    </w:p>
+    <w:p>
+      <w:pPr>
+        <w:pStyle w:val="ListParagraph"/>
+        <w:numPr>
+          <w:ilvl w:val="0"/>
+          <w:numId w:val="40"/>
+        </w:numPr>
+      </w:pPr>
+      <w:proofErr w:type="spellStart"/>
+      <w:r>
+        <w:t>checkForReorganizations</w:t>
+      </w:r>
+      <w:proofErr w:type="spellEnd"/>
+    </w:p>
     <w:p/>
     <w:p>
       <w:pPr>
         <w:pStyle w:val="Heading3"/>
       </w:pPr>
+      <w:bookmarkStart w:id="36" w:name="_Toc60823897"/>
       <w:proofErr w:type="spellStart"/>
       <w:r>
+        <w:lastRenderedPageBreak/>
+        <w:t>checkForNewTxs</w:t>
+      </w:r>
+      <w:bookmarkEnd w:id="36"/>
+      <w:proofErr w:type="spellEnd"/>
+      <w:r>
+        <w:t xml:space="preserve"> (Internal)</w:t>
+      </w:r>
+    </w:p>
+    <w:p>
+      <w:r>
+        <w:t xml:space="preserve">Produces new transaction monitor state to reflect detect new transactions. </w:t>
+      </w:r>
+      <w:r>
+        <w:t xml:space="preserve">Calls RPC </w:t>
+      </w:r>
+      <w:proofErr w:type="spellStart"/>
+      <w:r>
+        <w:rPr>
+          <w:rFonts w:ascii="Courier" w:hAnsi="Courier"/>
+        </w:rPr>
+        <w:t>listtransactions</w:t>
+      </w:r>
+      <w:proofErr w:type="spellEnd"/>
+      <w:r>
+        <w:t>, which lis</w:t>
+      </w:r>
+      <w:r>
+        <w:t xml:space="preserve">ts current wallet transactions. </w:t>
+      </w:r>
+      <w:proofErr w:type="spellStart"/>
+      <w:r>
+        <w:rPr>
+          <w:rFonts w:ascii="Courier" w:hAnsi="Courier"/>
+        </w:rPr>
+        <w:t>listtransactions</w:t>
+      </w:r>
+      <w:proofErr w:type="spellEnd"/>
+      <w:r>
+        <w:t xml:space="preserve"> accepts argument </w:t>
+      </w:r>
+      <w:r>
+        <w:rPr>
+          <w:rFonts w:ascii="Courier" w:hAnsi="Courier"/>
+        </w:rPr>
+        <w:t>count</w:t>
+      </w:r>
+      <w:r>
+        <w:t xml:space="preserve">, which limits number of transactions to list. </w:t>
+      </w:r>
+      <w:proofErr w:type="spellStart"/>
+      <w:r>
+        <w:rPr>
+          <w:rFonts w:ascii="Courier" w:hAnsi="Courier"/>
+        </w:rPr>
+        <w:t>checkForNewTxs</w:t>
+      </w:r>
+      <w:proofErr w:type="spellEnd"/>
+      <w:r>
+        <w:t xml:space="preserve"> calls </w:t>
+      </w:r>
+      <w:proofErr w:type="spellStart"/>
+      <w:r>
+        <w:rPr>
+          <w:rFonts w:ascii="Courier" w:hAnsi="Courier"/>
+        </w:rPr>
+        <w:t>listtransactions</w:t>
+      </w:r>
+      <w:proofErr w:type="spellEnd"/>
+      <w:r>
+        <w:t xml:space="preserve"> in a loop increasing </w:t>
+      </w:r>
+      <w:r>
+        <w:rPr>
+          <w:rFonts w:ascii="Courier" w:hAnsi="Courier"/>
+        </w:rPr>
+        <w:t>count</w:t>
+      </w:r>
+      <w:r>
+        <w:t xml:space="preserve"> until if finds last known transaction, known in a sense that it is present in </w:t>
+      </w:r>
+      <w:r>
+        <w:t xml:space="preserve">the </w:t>
+      </w:r>
+      <w:r>
+        <w:t>transaction monitor state.</w:t>
+      </w:r>
+    </w:p>
+    <w:p/>
+    <w:p>
+      <w:r>
+        <w:t xml:space="preserve">The following comment from </w:t>
+      </w:r>
+      <w:r>
+        <w:t xml:space="preserve">original </w:t>
+      </w:r>
+      <w:r>
+        <w:t>EPS</w:t>
+      </w:r>
+      <w:r>
+        <w:t xml:space="preserve"> (authored by Chris Belcher) explains how </w:t>
+      </w:r>
+      <w:proofErr w:type="spellStart"/>
+      <w:r>
+        <w:t>listtransactions</w:t>
+      </w:r>
+      <w:proofErr w:type="spellEnd"/>
+      <w:r>
+        <w:t xml:space="preserve"> works:</w:t>
+      </w:r>
+    </w:p>
+    <w:p>
+      <w:r>
+        <w:t>##</w:t>
+      </w:r>
+      <w:r>
+        <w:t xml:space="preserve"> </w:t>
+      </w:r>
+      <w:r>
+        <w:t xml:space="preserve">skip and count parameters take most-recent </w:t>
+      </w:r>
+      <w:proofErr w:type="spellStart"/>
+      <w:r>
+        <w:t>txes</w:t>
+      </w:r>
+      <w:proofErr w:type="spellEnd"/>
+      <w:r>
+        <w:t xml:space="preserve"> first</w:t>
+      </w:r>
+      <w:r>
+        <w:br/>
+        <w:t xml:space="preserve">## so skip=0 count=1 will return the most recent </w:t>
+      </w:r>
+      <w:proofErr w:type="spellStart"/>
+      <w:r>
+        <w:t>tx</w:t>
+      </w:r>
+      <w:proofErr w:type="spellEnd"/>
+      <w:r>
+        <w:br/>
+        <w:t>##</w:t>
+      </w:r>
+      <w:r>
+        <w:t xml:space="preserve"> </w:t>
+      </w:r>
+      <w:r>
+        <w:t xml:space="preserve">and skip=0 count=3 will return the 3 most recent </w:t>
+      </w:r>
+      <w:proofErr w:type="spellStart"/>
+      <w:r>
+        <w:t>txes</w:t>
+      </w:r>
+      <w:proofErr w:type="spellEnd"/>
+      <w:r>
+        <w:br/>
+        <w:t>##</w:t>
+      </w:r>
+      <w:r>
+        <w:t xml:space="preserve"> </w:t>
+      </w:r>
+      <w:r>
+        <w:t>but the actual list returned has the REVERSED order</w:t>
+      </w:r>
+      <w:r>
+        <w:br/>
+        <w:t>##</w:t>
+      </w:r>
+      <w:r>
+        <w:t xml:space="preserve"> </w:t>
+      </w:r>
+      <w:r>
+        <w:t xml:space="preserve">skip=0 count=3 will return a list with the most recent </w:t>
+      </w:r>
+      <w:proofErr w:type="spellStart"/>
+      <w:r>
+        <w:t>tx</w:t>
+      </w:r>
+      <w:proofErr w:type="spellEnd"/>
+      <w:r>
+        <w:t xml:space="preserve"> LAST</w:t>
+      </w:r>
+    </w:p>
+    <w:p/>
+    <w:p>
+      <w:r>
+        <w:t xml:space="preserve">Hence, </w:t>
+      </w:r>
+      <w:proofErr w:type="spellStart"/>
+      <w:r>
+        <w:rPr>
+          <w:rFonts w:ascii="Courier" w:hAnsi="Courier"/>
+        </w:rPr>
+        <w:t>listtransactions</w:t>
+      </w:r>
+      <w:proofErr w:type="spellEnd"/>
+      <w:r>
+        <w:t xml:space="preserve"> is used to detect new transactions. If we remember last known transaction and find it in a list returned by list transactions, we can be sure that all transactions in the list </w:t>
+      </w:r>
+      <w:r>
+        <w:rPr>
+          <w:b/>
+        </w:rPr>
+        <w:t>after</w:t>
+      </w:r>
+      <w:r>
+        <w:t xml:space="preserve"> our found transaction are new. </w:t>
+      </w:r>
+      <w:r>
+        <w:t>We need to list enough transactions, so that we can find our known one. We start with 2, then 4, and keep doubling the count until we either find known transaction or reach 256.</w:t>
+      </w:r>
+      <w:r>
+        <w:t xml:space="preserve"> If we don’t have known transaction yet or </w:t>
+      </w:r>
+      <w:r>
+        <w:t>we don’t see known transaction even after we read 256 transactions, that we assume all transactions are new. If we find known transaction for, say, count=x, but number of read transactions is x, we may not have listed all new transactions, so we continue iterating until, ideally, known is found and number of read transactions is not equal count.</w:t>
+      </w:r>
+    </w:p>
+    <w:p/>
+    <w:p>
+      <w:r>
+        <w:t xml:space="preserve">Once we found </w:t>
+      </w:r>
+      <w:r>
+        <w:t>new transactions, we need to create new transaction monitor state which will contain new transactions.</w:t>
+      </w:r>
+      <w:r>
+        <w:t xml:space="preserve"> We use word update state in code, although the state is never updated in place, as it is immutable. Old state is copied into new state, and only to this state new transactions are added. </w:t>
+      </w:r>
+      <w:r>
+        <w:t>State update uses two methods that are explained in dedicated sections:</w:t>
+      </w:r>
+    </w:p>
+    <w:p>
+      <w:pPr>
+        <w:pStyle w:val="ListParagraph"/>
+        <w:numPr>
+          <w:ilvl w:val="0"/>
+          <w:numId w:val="41"/>
+        </w:numPr>
+      </w:pPr>
+      <w:proofErr w:type="spellStart"/>
+      <w:r>
         <w:t>getInputAndOutputScriptpubkeys</w:t>
       </w:r>
       <w:proofErr w:type="spellEnd"/>
     </w:p>
+    <w:p>
+      <w:pPr>
+        <w:pStyle w:val="ListParagraph"/>
+        <w:numPr>
+          <w:ilvl w:val="0"/>
+          <w:numId w:val="41"/>
+        </w:numPr>
+      </w:pPr>
+      <w:proofErr w:type="spellStart"/>
+      <w:r>
+        <w:t>generateNewHistoryElement</w:t>
+      </w:r>
+      <w:proofErr w:type="spellEnd"/>
+    </w:p>
+    <w:p>
+      <w:bookmarkStart w:id="37" w:name="_GoBack"/>
+      <w:bookmarkEnd w:id="37"/>
+    </w:p>
     <w:p/>
-    <w:p>
-      <w:bookmarkStart w:id="32" w:name="_GoBack"/>
-      <w:bookmarkEnd w:id="32"/>
+    <w:p/>
+    <w:p>
+      <w:pPr>
+        <w:pStyle w:val="Heading3"/>
+      </w:pPr>
+      <w:bookmarkStart w:id="38" w:name="_Toc60823898"/>
+      <w:proofErr w:type="spellStart"/>
+      <w:r>
+        <w:t>getInputAndOutputScriptpubkeys</w:t>
+      </w:r>
+      <w:bookmarkEnd w:id="38"/>
+      <w:proofErr w:type="spellEnd"/>
+      <w:r>
+        <w:t xml:space="preserve"> (Internal)</w:t>
+      </w:r>
+    </w:p>
+    <w:p/>
+    <w:p/>
+    <w:p>
+      <w:pPr>
+        <w:pStyle w:val="Heading3"/>
+      </w:pPr>
+      <w:bookmarkStart w:id="39" w:name="_Toc60823899"/>
+      <w:proofErr w:type="spellStart"/>
+      <w:r>
+        <w:t>generateNewHistoryElement</w:t>
+      </w:r>
+      <w:bookmarkEnd w:id="39"/>
+      <w:proofErr w:type="spellEnd"/>
+      <w:r>
+        <w:t xml:space="preserve"> (Internal)</w:t>
+      </w:r>
+    </w:p>
+    <w:p/>
+    <w:p/>
+    <w:p>
+      <w:pPr>
+        <w:pStyle w:val="Heading3"/>
+      </w:pPr>
+      <w:bookmarkStart w:id="40" w:name="_Toc60823900"/>
+      <w:proofErr w:type="spellStart"/>
+      <w:r>
+        <w:t>checkConfirmations</w:t>
+      </w:r>
+      <w:bookmarkEnd w:id="40"/>
+      <w:proofErr w:type="spellEnd"/>
+      <w:r>
+        <w:t xml:space="preserve"> (Internal)</w:t>
+      </w:r>
+    </w:p>
+    <w:p/>
+    <w:p/>
+    <w:p>
+      <w:pPr>
+        <w:pStyle w:val="Heading3"/>
+      </w:pPr>
+      <w:bookmarkStart w:id="41" w:name="_Toc60823901"/>
+      <w:proofErr w:type="spellStart"/>
+      <w:r>
+        <w:t>checkForReorganizations</w:t>
+      </w:r>
+      <w:bookmarkEnd w:id="41"/>
+      <w:proofErr w:type="spellEnd"/>
+      <w:r>
+        <w:t xml:space="preserve"> (Internal)</w:t>
+      </w:r>
     </w:p>
     <w:p/>
     <w:p/>
     <w:p/>
+    <w:p/>
+    <w:p/>
     <w:p>
       <w:pPr>
         <w:rPr>
@@ -14142,14 +15346,14 @@
           <w:lang w:val="en-US"/>
         </w:rPr>
       </w:pPr>
-      <w:bookmarkStart w:id="33" w:name="_Toc60820976"/>
+      <w:bookmarkStart w:id="42" w:name="_Toc60823902"/>
       <w:r>
         <w:rPr>
           <w:lang w:val="en-US"/>
         </w:rPr>
         <w:t>Issues</w:t>
       </w:r>
-      <w:bookmarkEnd w:id="33"/>
+      <w:bookmarkEnd w:id="42"/>
     </w:p>
     <w:p>
       <w:pPr>
@@ -14172,14 +15376,14 @@
           <w:lang w:val="en-US"/>
         </w:rPr>
       </w:pPr>
-      <w:bookmarkStart w:id="34" w:name="_Toc60820977"/>
+      <w:bookmarkStart w:id="43" w:name="_Toc60823903"/>
       <w:r>
         <w:rPr>
           <w:lang w:val="en-US"/>
         </w:rPr>
         <w:t>Future extensions</w:t>
       </w:r>
-      <w:bookmarkEnd w:id="34"/>
+      <w:bookmarkEnd w:id="43"/>
     </w:p>
     <w:p>
       <w:pPr>
@@ -16004,6 +17208,119 @@
     </w:lvl>
   </w:abstractNum>
   <w:abstractNum w:abstractNumId="23" w15:restartNumberingAfterBreak="0">
+    <w:nsid w:val="312B7817"/>
+    <w:multiLevelType w:val="hybridMultilevel"/>
+    <w:tmpl w:val="92CC18A2"/>
+    <w:lvl w:ilvl="0" w:tplc="04090001">
+      <w:start w:val="1"/>
+      <w:numFmt w:val="bullet"/>
+      <w:lvlText w:val=""/>
+      <w:lvlJc w:val="left"/>
+      <w:pPr>
+        <w:ind w:left="720" w:hanging="360"/>
+      </w:pPr>
+      <w:rPr>
+        <w:rFonts w:ascii="Symbol" w:hAnsi="Symbol" w:hint="default"/>
+      </w:rPr>
+    </w:lvl>
+    <w:lvl w:ilvl="1" w:tplc="04090003" w:tentative="1">
+      <w:start w:val="1"/>
+      <w:numFmt w:val="bullet"/>
+      <w:lvlText w:val="o"/>
+      <w:lvlJc w:val="left"/>
+      <w:pPr>
+        <w:ind w:left="1440" w:hanging="360"/>
+      </w:pPr>
+      <w:rPr>
+        <w:rFonts w:ascii="Courier New" w:hAnsi="Courier New" w:cs="Courier New" w:hint="default"/>
+      </w:rPr>
+    </w:lvl>
+    <w:lvl w:ilvl="2" w:tplc="04090005" w:tentative="1">
+      <w:start w:val="1"/>
+      <w:numFmt w:val="bullet"/>
+      <w:lvlText w:val=""/>
+      <w:lvlJc w:val="left"/>
+      <w:pPr>
+        <w:ind w:left="2160" w:hanging="360"/>
+      </w:pPr>
+      <w:rPr>
+        <w:rFonts w:ascii="Wingdings" w:hAnsi="Wingdings" w:hint="default"/>
+      </w:rPr>
+    </w:lvl>
+    <w:lvl w:ilvl="3" w:tplc="04090001" w:tentative="1">
+      <w:start w:val="1"/>
+      <w:numFmt w:val="bullet"/>
+      <w:lvlText w:val=""/>
+      <w:lvlJc w:val="left"/>
+      <w:pPr>
+        <w:ind w:left="2880" w:hanging="360"/>
+      </w:pPr>
+      <w:rPr>
+        <w:rFonts w:ascii="Symbol" w:hAnsi="Symbol" w:hint="default"/>
+      </w:rPr>
+    </w:lvl>
+    <w:lvl w:ilvl="4" w:tplc="04090003" w:tentative="1">
+      <w:start w:val="1"/>
+      <w:numFmt w:val="bullet"/>
+      <w:lvlText w:val="o"/>
+      <w:lvlJc w:val="left"/>
+      <w:pPr>
+        <w:ind w:left="3600" w:hanging="360"/>
+      </w:pPr>
+      <w:rPr>
+        <w:rFonts w:ascii="Courier New" w:hAnsi="Courier New" w:cs="Courier New" w:hint="default"/>
+      </w:rPr>
+    </w:lvl>
+    <w:lvl w:ilvl="5" w:tplc="04090005" w:tentative="1">
+      <w:start w:val="1"/>
+      <w:numFmt w:val="bullet"/>
+      <w:lvlText w:val=""/>
+      <w:lvlJc w:val="left"/>
+      <w:pPr>
+        <w:ind w:left="4320" w:hanging="360"/>
+      </w:pPr>
+      <w:rPr>
+        <w:rFonts w:ascii="Wingdings" w:hAnsi="Wingdings" w:hint="default"/>
+      </w:rPr>
+    </w:lvl>
+    <w:lvl w:ilvl="6" w:tplc="04090001" w:tentative="1">
+      <w:start w:val="1"/>
+      <w:numFmt w:val="bullet"/>
+      <w:lvlText w:val=""/>
+      <w:lvlJc w:val="left"/>
+      <w:pPr>
+        <w:ind w:left="5040" w:hanging="360"/>
+      </w:pPr>
+      <w:rPr>
+        <w:rFonts w:ascii="Symbol" w:hAnsi="Symbol" w:hint="default"/>
+      </w:rPr>
+    </w:lvl>
+    <w:lvl w:ilvl="7" w:tplc="04090003" w:tentative="1">
+      <w:start w:val="1"/>
+      <w:numFmt w:val="bullet"/>
+      <w:lvlText w:val="o"/>
+      <w:lvlJc w:val="left"/>
+      <w:pPr>
+        <w:ind w:left="5760" w:hanging="360"/>
+      </w:pPr>
+      <w:rPr>
+        <w:rFonts w:ascii="Courier New" w:hAnsi="Courier New" w:cs="Courier New" w:hint="default"/>
+      </w:rPr>
+    </w:lvl>
+    <w:lvl w:ilvl="8" w:tplc="04090005" w:tentative="1">
+      <w:start w:val="1"/>
+      <w:numFmt w:val="bullet"/>
+      <w:lvlText w:val=""/>
+      <w:lvlJc w:val="left"/>
+      <w:pPr>
+        <w:ind w:left="6480" w:hanging="360"/>
+      </w:pPr>
+      <w:rPr>
+        <w:rFonts w:ascii="Wingdings" w:hAnsi="Wingdings" w:hint="default"/>
+      </w:rPr>
+    </w:lvl>
+  </w:abstractNum>
+  <w:abstractNum w:abstractNumId="24" w15:restartNumberingAfterBreak="0">
     <w:nsid w:val="32C03D0E"/>
     <w:multiLevelType w:val="hybridMultilevel"/>
     <w:tmpl w:val="94088FB2"/>
@@ -16116,7 +17433,7 @@
       </w:rPr>
     </w:lvl>
   </w:abstractNum>
-  <w:abstractNum w:abstractNumId="24" w15:restartNumberingAfterBreak="0">
+  <w:abstractNum w:abstractNumId="25" w15:restartNumberingAfterBreak="0">
     <w:nsid w:val="3DF514E2"/>
     <w:multiLevelType w:val="hybridMultilevel"/>
     <w:tmpl w:val="B0D8FFAE"/>
@@ -16229,7 +17546,7 @@
       </w:rPr>
     </w:lvl>
   </w:abstractNum>
-  <w:abstractNum w:abstractNumId="25" w15:restartNumberingAfterBreak="0">
+  <w:abstractNum w:abstractNumId="26" w15:restartNumberingAfterBreak="0">
     <w:nsid w:val="3E3D669B"/>
     <w:multiLevelType w:val="hybridMultilevel"/>
     <w:tmpl w:val="1B90CCD4"/>
@@ -16342,7 +17659,7 @@
       </w:rPr>
     </w:lvl>
   </w:abstractNum>
-  <w:abstractNum w:abstractNumId="26" w15:restartNumberingAfterBreak="0">
+  <w:abstractNum w:abstractNumId="27" w15:restartNumberingAfterBreak="0">
     <w:nsid w:val="3F724481"/>
     <w:multiLevelType w:val="hybridMultilevel"/>
     <w:tmpl w:val="AAB8D71E"/>
@@ -16455,7 +17772,7 @@
       </w:rPr>
     </w:lvl>
   </w:abstractNum>
-  <w:abstractNum w:abstractNumId="27" w15:restartNumberingAfterBreak="0">
+  <w:abstractNum w:abstractNumId="28" w15:restartNumberingAfterBreak="0">
     <w:nsid w:val="3F752957"/>
     <w:multiLevelType w:val="hybridMultilevel"/>
     <w:tmpl w:val="53B493F0"/>
@@ -16568,7 +17885,7 @@
       </w:rPr>
     </w:lvl>
   </w:abstractNum>
-  <w:abstractNum w:abstractNumId="28" w15:restartNumberingAfterBreak="0">
+  <w:abstractNum w:abstractNumId="29" w15:restartNumberingAfterBreak="0">
     <w:nsid w:val="40C62A46"/>
     <w:multiLevelType w:val="hybridMultilevel"/>
     <w:tmpl w:val="17F68308"/>
@@ -16681,7 +17998,7 @@
       </w:rPr>
     </w:lvl>
   </w:abstractNum>
-  <w:abstractNum w:abstractNumId="29" w15:restartNumberingAfterBreak="0">
+  <w:abstractNum w:abstractNumId="30" w15:restartNumberingAfterBreak="0">
     <w:nsid w:val="43D50DA6"/>
     <w:multiLevelType w:val="hybridMultilevel"/>
     <w:tmpl w:val="AA6EECC0"/>
@@ -16794,7 +18111,7 @@
       </w:rPr>
     </w:lvl>
   </w:abstractNum>
-  <w:abstractNum w:abstractNumId="30" w15:restartNumberingAfterBreak="0">
+  <w:abstractNum w:abstractNumId="31" w15:restartNumberingAfterBreak="0">
     <w:nsid w:val="4A3929E1"/>
     <w:multiLevelType w:val="hybridMultilevel"/>
     <w:tmpl w:val="8E886E84"/>
@@ -16907,7 +18224,7 @@
       </w:rPr>
     </w:lvl>
   </w:abstractNum>
-  <w:abstractNum w:abstractNumId="31" w15:restartNumberingAfterBreak="0">
+  <w:abstractNum w:abstractNumId="32" w15:restartNumberingAfterBreak="0">
     <w:nsid w:val="51572F8E"/>
     <w:multiLevelType w:val="hybridMultilevel"/>
     <w:tmpl w:val="4710A2BC"/>
@@ -17020,7 +18337,7 @@
       </w:rPr>
     </w:lvl>
   </w:abstractNum>
-  <w:abstractNum w:abstractNumId="32" w15:restartNumberingAfterBreak="0">
+  <w:abstractNum w:abstractNumId="33" w15:restartNumberingAfterBreak="0">
     <w:nsid w:val="5FB32FDA"/>
     <w:multiLevelType w:val="hybridMultilevel"/>
     <w:tmpl w:val="E4D45DDC"/>
@@ -17133,7 +18450,7 @@
       </w:rPr>
     </w:lvl>
   </w:abstractNum>
-  <w:abstractNum w:abstractNumId="33" w15:restartNumberingAfterBreak="0">
+  <w:abstractNum w:abstractNumId="34" w15:restartNumberingAfterBreak="0">
     <w:nsid w:val="66E40A2E"/>
     <w:multiLevelType w:val="hybridMultilevel"/>
     <w:tmpl w:val="8AAA2472"/>
@@ -17246,7 +18563,7 @@
       </w:rPr>
     </w:lvl>
   </w:abstractNum>
-  <w:abstractNum w:abstractNumId="34" w15:restartNumberingAfterBreak="0">
+  <w:abstractNum w:abstractNumId="35" w15:restartNumberingAfterBreak="0">
     <w:nsid w:val="6C5F3EB7"/>
     <w:multiLevelType w:val="hybridMultilevel"/>
     <w:tmpl w:val="791E044C"/>
@@ -17359,7 +18676,7 @@
       </w:rPr>
     </w:lvl>
   </w:abstractNum>
-  <w:abstractNum w:abstractNumId="35" w15:restartNumberingAfterBreak="0">
+  <w:abstractNum w:abstractNumId="36" w15:restartNumberingAfterBreak="0">
     <w:nsid w:val="734D2D1A"/>
     <w:multiLevelType w:val="hybridMultilevel"/>
     <w:tmpl w:val="D2C2E464"/>
@@ -17472,7 +18789,7 @@
       </w:rPr>
     </w:lvl>
   </w:abstractNum>
-  <w:abstractNum w:abstractNumId="36" w15:restartNumberingAfterBreak="0">
+  <w:abstractNum w:abstractNumId="37" w15:restartNumberingAfterBreak="0">
     <w:nsid w:val="78C030AD"/>
     <w:multiLevelType w:val="hybridMultilevel"/>
     <w:tmpl w:val="388E32D4"/>
@@ -17612,7 +18929,7 @@
       </w:rPr>
     </w:lvl>
   </w:abstractNum>
-  <w:abstractNum w:abstractNumId="37" w15:restartNumberingAfterBreak="0">
+  <w:abstractNum w:abstractNumId="38" w15:restartNumberingAfterBreak="0">
     <w:nsid w:val="7BFE1722"/>
     <w:multiLevelType w:val="hybridMultilevel"/>
     <w:tmpl w:val="59B86730"/>
@@ -17725,7 +19042,7 @@
       </w:rPr>
     </w:lvl>
   </w:abstractNum>
-  <w:abstractNum w:abstractNumId="38" w15:restartNumberingAfterBreak="0">
+  <w:abstractNum w:abstractNumId="39" w15:restartNumberingAfterBreak="0">
     <w:nsid w:val="7C105279"/>
     <w:multiLevelType w:val="hybridMultilevel"/>
     <w:tmpl w:val="63DA0DAA"/>
@@ -17838,7 +19155,7 @@
       </w:rPr>
     </w:lvl>
   </w:abstractNum>
-  <w:abstractNum w:abstractNumId="39" w15:restartNumberingAfterBreak="0">
+  <w:abstractNum w:abstractNumId="40" w15:restartNumberingAfterBreak="0">
     <w:nsid w:val="7CC15CD0"/>
     <w:multiLevelType w:val="hybridMultilevel"/>
     <w:tmpl w:val="A10A7416"/>
@@ -17988,19 +19305,19 @@
     <w:abstractNumId w:val="10"/>
   </w:num>
   <w:num w:numId="13">
-    <w:abstractNumId w:val="36"/>
+    <w:abstractNumId w:val="37"/>
   </w:num>
   <w:num w:numId="14">
-    <w:abstractNumId w:val="30"/>
+    <w:abstractNumId w:val="31"/>
   </w:num>
   <w:num w:numId="15">
-    <w:abstractNumId w:val="34"/>
+    <w:abstractNumId w:val="35"/>
   </w:num>
   <w:num w:numId="16">
-    <w:abstractNumId w:val="28"/>
+    <w:abstractNumId w:val="29"/>
   </w:num>
   <w:num w:numId="17">
-    <w:abstractNumId w:val="25"/>
+    <w:abstractNumId w:val="26"/>
   </w:num>
   <w:num w:numId="18">
     <w:abstractNumId w:val="21"/>
@@ -18009,22 +19326,22 @@
     <w:abstractNumId w:val="16"/>
   </w:num>
   <w:num w:numId="20">
-    <w:abstractNumId w:val="29"/>
+    <w:abstractNumId w:val="30"/>
   </w:num>
   <w:num w:numId="21">
-    <w:abstractNumId w:val="38"/>
+    <w:abstractNumId w:val="39"/>
   </w:num>
   <w:num w:numId="22">
-    <w:abstractNumId w:val="35"/>
+    <w:abstractNumId w:val="36"/>
   </w:num>
   <w:num w:numId="23">
-    <w:abstractNumId w:val="26"/>
+    <w:abstractNumId w:val="27"/>
   </w:num>
   <w:num w:numId="24">
     <w:abstractNumId w:val="11"/>
   </w:num>
   <w:num w:numId="25">
-    <w:abstractNumId w:val="31"/>
+    <w:abstractNumId w:val="32"/>
   </w:num>
   <w:num w:numId="26">
     <w:abstractNumId w:val="17"/>
@@ -18033,34 +19350,34 @@
     <w:abstractNumId w:val="14"/>
   </w:num>
   <w:num w:numId="28">
-    <w:abstractNumId w:val="32"/>
+    <w:abstractNumId w:val="33"/>
   </w:num>
   <w:num w:numId="29">
-    <w:abstractNumId w:val="24"/>
+    <w:abstractNumId w:val="25"/>
   </w:num>
   <w:num w:numId="30">
     <w:abstractNumId w:val="22"/>
   </w:num>
   <w:num w:numId="31">
-    <w:abstractNumId w:val="27"/>
+    <w:abstractNumId w:val="28"/>
   </w:num>
   <w:num w:numId="32">
     <w:abstractNumId w:val="15"/>
   </w:num>
   <w:num w:numId="33">
-    <w:abstractNumId w:val="37"/>
+    <w:abstractNumId w:val="38"/>
   </w:num>
   <w:num w:numId="34">
-    <w:abstractNumId w:val="39"/>
+    <w:abstractNumId w:val="40"/>
   </w:num>
   <w:num w:numId="35">
     <w:abstractNumId w:val="12"/>
   </w:num>
   <w:num w:numId="36">
-    <w:abstractNumId w:val="23"/>
+    <w:abstractNumId w:val="24"/>
   </w:num>
   <w:num w:numId="37">
-    <w:abstractNumId w:val="33"/>
+    <w:abstractNumId w:val="34"/>
   </w:num>
   <w:num w:numId="38">
     <w:abstractNumId w:val="20"/>
@@ -18070,6 +19387,9 @@
   </w:num>
   <w:num w:numId="40">
     <w:abstractNumId w:val="18"/>
+  </w:num>
+  <w:num w:numId="41">
+    <w:abstractNumId w:val="23"/>
   </w:num>
   <w:numIdMacAtCleanup w:val="13"/>
 </w:numbering>
@@ -19989,7 +21309,7 @@
 </file>
 
 <file path=customXml/itemProps1.xml><?xml version="1.0" encoding="utf-8"?>
-<ds:datastoreItem xmlns:ds="http://schemas.openxmlformats.org/officeDocument/2006/customXml" ds:itemID="{448345F3-E50F-E14C-83B6-82C36B8F051E}">
+<ds:datastoreItem xmlns:ds="http://schemas.openxmlformats.org/officeDocument/2006/customXml" ds:itemID="{72CB5FBE-B948-5B46-B56D-A8548A9581E0}">
   <ds:schemaRefs>
     <ds:schemaRef ds:uri="http://schemas.openxmlformats.org/officeDocument/2006/bibliography"/>
   </ds:schemaRefs>

</xml_diff>

<commit_message>
doc and improvement in generateNewHistoryElement
</commit_message>
<xml_diff>
--- a/doc/Epsmi_Documentation.docx
+++ b/doc/Epsmi_Documentation.docx
@@ -14748,21 +14748,7 @@
         <w:rPr>
           <w:lang w:val="en-US"/>
         </w:rPr>
-        <w:t xml:space="preserve">Called by main at initialization time, with a list of </w:t>
-      </w:r>
-      <w:proofErr w:type="spellStart"/>
-      <w:r>
-        <w:rPr>
-          <w:lang w:val="en-US"/>
-        </w:rPr>
-        <w:t>spks</w:t>
-      </w:r>
-      <w:proofErr w:type="spellEnd"/>
-      <w:r>
-        <w:rPr>
-          <w:lang w:val="en-US"/>
-        </w:rPr>
-        <w:t xml:space="preserve"> </w:t>
+        <w:t xml:space="preserve">Called by main at initialization time, with a list of spks </w:t>
       </w:r>
       <w:r>
         <w:rPr>
@@ -15255,20 +15241,187 @@
       </w:r>
       <w:proofErr w:type="spellEnd"/>
     </w:p>
-    <w:p>
-      <w:bookmarkStart w:id="37" w:name="_GoBack"/>
-      <w:bookmarkEnd w:id="37"/>
-    </w:p>
     <w:p/>
     <w:p/>
+    <w:p/>
     <w:p>
       <w:pPr>
         <w:pStyle w:val="Heading3"/>
       </w:pPr>
-      <w:bookmarkStart w:id="38" w:name="_Toc60823898"/>
+      <w:bookmarkStart w:id="37" w:name="_Toc60823898"/>
       <w:proofErr w:type="spellStart"/>
       <w:r>
         <w:t>getInputAndOutputScriptpubkeys</w:t>
+      </w:r>
+      <w:bookmarkEnd w:id="37"/>
+      <w:proofErr w:type="spellEnd"/>
+      <w:r>
+        <w:t xml:space="preserve"> (Internal)</w:t>
+      </w:r>
+    </w:p>
+    <w:p>
+      <w:r>
+        <w:t>Based on transaction id</w:t>
+      </w:r>
+      <w:r>
+        <w:t>, returns</w:t>
+      </w:r>
+      <w:r>
+        <w:t xml:space="preserve"> </w:t>
+      </w:r>
+      <w:r>
+        <w:t xml:space="preserve">two lists: a </w:t>
+      </w:r>
+      <w:r>
+        <w:t xml:space="preserve">list of input spks, </w:t>
+      </w:r>
+      <w:r>
+        <w:t xml:space="preserve">a list of </w:t>
+      </w:r>
+      <w:r>
+        <w:t>output spks, and a decoded transaction.</w:t>
+      </w:r>
+    </w:p>
+    <w:p>
+      <w:r>
+        <w:t xml:space="preserve">By spk we mean here script public key, which is </w:t>
+      </w:r>
+      <w:r>
+        <w:t xml:space="preserve">a form of </w:t>
+      </w:r>
+      <w:r>
+        <w:t>bitcoin address.</w:t>
+      </w:r>
+      <w:r>
+        <w:t xml:space="preserve"> Getting a list of output spks is easy as they are contained in </w:t>
+      </w:r>
+      <w:r>
+        <w:t xml:space="preserve">the </w:t>
+      </w:r>
+      <w:r>
+        <w:t>transaction</w:t>
+      </w:r>
+      <w:r>
+        <w:t>’s</w:t>
+      </w:r>
+      <w:r>
+        <w:t xml:space="preserve"> </w:t>
+      </w:r>
+      <w:proofErr w:type="spellStart"/>
+      <w:r>
+        <w:rPr>
+          <w:rFonts w:ascii="Courier" w:hAnsi="Courier"/>
+        </w:rPr>
+        <w:t>vout</w:t>
+      </w:r>
+      <w:proofErr w:type="spellEnd"/>
+      <w:r>
+        <w:t xml:space="preserve"> list, getting a list of input spks requires getting </w:t>
+      </w:r>
+      <w:r>
+        <w:t xml:space="preserve">corresponding </w:t>
+      </w:r>
+      <w:r>
+        <w:t>transaction</w:t>
+      </w:r>
+      <w:r>
+        <w:t>s</w:t>
+      </w:r>
+      <w:r>
+        <w:t xml:space="preserve"> via RPC call</w:t>
+      </w:r>
+      <w:r>
+        <w:t>s</w:t>
+      </w:r>
+      <w:r>
+        <w:t xml:space="preserve"> to </w:t>
+      </w:r>
+      <w:proofErr w:type="spellStart"/>
+      <w:r>
+        <w:rPr>
+          <w:rFonts w:ascii="Courier" w:hAnsi="Courier"/>
+        </w:rPr>
+        <w:t>gettransaction</w:t>
+      </w:r>
+      <w:proofErr w:type="spellEnd"/>
+      <w:r>
+        <w:t xml:space="preserve">, decoding </w:t>
+      </w:r>
+      <w:r>
+        <w:t>them</w:t>
+      </w:r>
+      <w:r>
+        <w:t xml:space="preserve"> via RPC </w:t>
+      </w:r>
+      <w:proofErr w:type="spellStart"/>
+      <w:r>
+        <w:rPr>
+          <w:rFonts w:ascii="Courier" w:hAnsi="Courier"/>
+        </w:rPr>
+        <w:t>decoderawtransaction</w:t>
+      </w:r>
+      <w:proofErr w:type="spellEnd"/>
+      <w:r>
+        <w:t xml:space="preserve"> </w:t>
+      </w:r>
+      <w:r>
+        <w:t xml:space="preserve">and reading </w:t>
+      </w:r>
+      <w:r>
+        <w:t>their</w:t>
+      </w:r>
+      <w:r>
+        <w:t xml:space="preserve"> </w:t>
+      </w:r>
+      <w:r>
+        <w:t xml:space="preserve">corresponding </w:t>
+      </w:r>
+      <w:proofErr w:type="spellStart"/>
+      <w:r>
+        <w:rPr>
+          <w:rFonts w:ascii="Courier" w:hAnsi="Courier"/>
+        </w:rPr>
+        <w:t>v</w:t>
+      </w:r>
+      <w:r>
+        <w:rPr>
+          <w:rFonts w:ascii="Courier" w:hAnsi="Courier"/>
+        </w:rPr>
+        <w:t>ou</w:t>
+      </w:r>
+      <w:r>
+        <w:rPr>
+          <w:rFonts w:ascii="Courier" w:hAnsi="Courier"/>
+        </w:rPr>
+        <w:t>t</w:t>
+      </w:r>
+      <w:r>
+        <w:rPr>
+          <w:rFonts w:ascii="Courier" w:hAnsi="Courier"/>
+        </w:rPr>
+        <w:t>s</w:t>
+      </w:r>
+      <w:proofErr w:type="spellEnd"/>
+      <w:r>
+        <w:t>.</w:t>
+      </w:r>
+      <w:r>
+        <w:t xml:space="preserve"> </w:t>
+      </w:r>
+      <w:r>
+        <w:t>This complexity is caused by the fact that transaction does not contain input spks, but only input transaction ids.</w:t>
+      </w:r>
+    </w:p>
+    <w:p/>
+    <w:p/>
+    <w:p>
+      <w:pPr>
+        <w:pStyle w:val="Heading3"/>
+      </w:pPr>
+      <w:bookmarkStart w:id="38" w:name="_Toc60823899"/>
+      <w:proofErr w:type="spellStart"/>
+      <w:r>
+        <w:t>generateNewHistoryElement</w:t>
       </w:r>
       <w:bookmarkEnd w:id="38"/>
       <w:proofErr w:type="spellEnd"/>
@@ -15276,24 +15429,163 @@
         <w:t xml:space="preserve"> (Internal)</w:t>
       </w:r>
     </w:p>
-    <w:p/>
-    <w:p/>
-    <w:p>
-      <w:pPr>
-        <w:pStyle w:val="Heading3"/>
-      </w:pPr>
-      <w:bookmarkStart w:id="39" w:name="_Toc60823899"/>
+    <w:p>
+      <w:r>
+        <w:t>Converts the following data:</w:t>
+      </w:r>
+    </w:p>
+    <w:p>
+      <w:pPr>
+        <w:pStyle w:val="ListParagraph"/>
+        <w:numPr>
+          <w:ilvl w:val="0"/>
+          <w:numId w:val="42"/>
+        </w:numPr>
+      </w:pPr>
+      <w:r>
+        <w:t>number of confirmations</w:t>
+      </w:r>
+    </w:p>
+    <w:p>
+      <w:pPr>
+        <w:pStyle w:val="ListParagraph"/>
+        <w:numPr>
+          <w:ilvl w:val="0"/>
+          <w:numId w:val="42"/>
+        </w:numPr>
+      </w:pPr>
+      <w:r>
+        <w:t>transaction id</w:t>
+      </w:r>
+    </w:p>
+    <w:p>
+      <w:pPr>
+        <w:pStyle w:val="ListParagraph"/>
+        <w:numPr>
+          <w:ilvl w:val="0"/>
+          <w:numId w:val="42"/>
+        </w:numPr>
+      </w:pPr>
+      <w:r>
+        <w:lastRenderedPageBreak/>
+        <w:t>block</w:t>
+      </w:r>
+      <w:r>
+        <w:t xml:space="preserve"> </w:t>
+      </w:r>
+      <w:r>
+        <w:t>hash</w:t>
+      </w:r>
+    </w:p>
+    <w:p>
+      <w:pPr>
+        <w:pStyle w:val="ListParagraph"/>
+        <w:numPr>
+          <w:ilvl w:val="0"/>
+          <w:numId w:val="42"/>
+        </w:numPr>
+      </w:pPr>
+      <w:r>
+        <w:t>decoded transaction structure</w:t>
+      </w:r>
+    </w:p>
+    <w:p>
+      <w:r>
+        <w:t>into a history element containing:</w:t>
+      </w:r>
+    </w:p>
+    <w:p>
+      <w:pPr>
+        <w:pStyle w:val="ListParagraph"/>
+        <w:numPr>
+          <w:ilvl w:val="0"/>
+          <w:numId w:val="43"/>
+        </w:numPr>
+      </w:pPr>
+      <w:r>
+        <w:t>transaction id</w:t>
+      </w:r>
+    </w:p>
+    <w:p>
+      <w:pPr>
+        <w:pStyle w:val="ListParagraph"/>
+        <w:numPr>
+          <w:ilvl w:val="0"/>
+          <w:numId w:val="43"/>
+        </w:numPr>
+      </w:pPr>
+      <w:r>
+        <w:t>block height</w:t>
+      </w:r>
+    </w:p>
+    <w:p>
+      <w:pPr>
+        <w:pStyle w:val="ListParagraph"/>
+        <w:numPr>
+          <w:ilvl w:val="0"/>
+          <w:numId w:val="43"/>
+        </w:numPr>
+      </w:pPr>
+      <w:r>
+        <w:t>fee</w:t>
+      </w:r>
+    </w:p>
+    <w:p>
+      <w:r>
+        <w:t xml:space="preserve">As transaction id is give, only new values are block height and fee. If number of confirmations is not equal zero, we can read height via RPC call </w:t>
+      </w:r>
       <w:proofErr w:type="spellStart"/>
       <w:r>
-        <w:t>generateNewHistoryElement</w:t>
-      </w:r>
+        <w:rPr>
+          <w:rFonts w:ascii="Courier" w:hAnsi="Courier"/>
+        </w:rPr>
+        <w:t>getblockheader</w:t>
+      </w:r>
+      <w:proofErr w:type="spellEnd"/>
+      <w:r>
+        <w:t xml:space="preserve"> (since we have block hash). If number of </w:t>
+      </w:r>
+      <w:r>
+        <w:t>confirmations</w:t>
+      </w:r>
+      <w:r>
+        <w:t xml:space="preserve"> is zero, </w:t>
+      </w:r>
+      <w:r>
+        <w:t>we need to read all unspent input UTXOs. If any of the unconfirmed, we enter height -1 in history element, otherwise we enter 0. We also calculate fee, but only in case number of confirmations is 0.</w:t>
+      </w:r>
+    </w:p>
+    <w:p>
+      <w:r>
+        <w:t xml:space="preserve">TODO: explain why we only set fee when number of confirmations is zero, is </w:t>
+      </w:r>
+      <w:proofErr w:type="spellStart"/>
+      <w:r>
+        <w:rPr>
+          <w:rFonts w:ascii="Courier" w:hAnsi="Courier"/>
+        </w:rPr>
+        <w:t>HistoryElement.fee</w:t>
+      </w:r>
+      <w:proofErr w:type="spellEnd"/>
+      <w:r>
+        <w:t xml:space="preserve"> used at all? We pass it to </w:t>
+      </w:r>
+      <w:proofErr w:type="spellStart"/>
+      <w:r>
+        <w:rPr>
+          <w:rFonts w:ascii="Courier" w:hAnsi="Courier"/>
+        </w:rPr>
+        <w:t>blockchain.scripthash.get_history</w:t>
+      </w:r>
+      <w:proofErr w:type="spellEnd"/>
+      <w:r>
+        <w:t xml:space="preserve"> but not sure it is using it.</w:t>
+      </w:r>
+    </w:p>
+    <w:p>
+      <w:bookmarkStart w:id="39" w:name="_GoBack"/>
       <w:bookmarkEnd w:id="39"/>
-      <w:proofErr w:type="spellEnd"/>
-      <w:r>
-        <w:t xml:space="preserve"> (Internal)</w:t>
-      </w:r>
-    </w:p>
-    <w:p/>
+    </w:p>
     <w:p/>
     <w:p>
       <w:pPr>
@@ -17434,6 +17726,119 @@
     </w:lvl>
   </w:abstractNum>
   <w:abstractNum w:abstractNumId="25" w15:restartNumberingAfterBreak="0">
+    <w:nsid w:val="35D559EB"/>
+    <w:multiLevelType w:val="hybridMultilevel"/>
+    <w:tmpl w:val="BDF4EAAC"/>
+    <w:lvl w:ilvl="0" w:tplc="04090001">
+      <w:start w:val="1"/>
+      <w:numFmt w:val="bullet"/>
+      <w:lvlText w:val=""/>
+      <w:lvlJc w:val="left"/>
+      <w:pPr>
+        <w:ind w:left="720" w:hanging="360"/>
+      </w:pPr>
+      <w:rPr>
+        <w:rFonts w:ascii="Symbol" w:hAnsi="Symbol" w:hint="default"/>
+      </w:rPr>
+    </w:lvl>
+    <w:lvl w:ilvl="1" w:tplc="04090003" w:tentative="1">
+      <w:start w:val="1"/>
+      <w:numFmt w:val="bullet"/>
+      <w:lvlText w:val="o"/>
+      <w:lvlJc w:val="left"/>
+      <w:pPr>
+        <w:ind w:left="1440" w:hanging="360"/>
+      </w:pPr>
+      <w:rPr>
+        <w:rFonts w:ascii="Courier New" w:hAnsi="Courier New" w:cs="Courier New" w:hint="default"/>
+      </w:rPr>
+    </w:lvl>
+    <w:lvl w:ilvl="2" w:tplc="04090005" w:tentative="1">
+      <w:start w:val="1"/>
+      <w:numFmt w:val="bullet"/>
+      <w:lvlText w:val=""/>
+      <w:lvlJc w:val="left"/>
+      <w:pPr>
+        <w:ind w:left="2160" w:hanging="360"/>
+      </w:pPr>
+      <w:rPr>
+        <w:rFonts w:ascii="Wingdings" w:hAnsi="Wingdings" w:hint="default"/>
+      </w:rPr>
+    </w:lvl>
+    <w:lvl w:ilvl="3" w:tplc="04090001" w:tentative="1">
+      <w:start w:val="1"/>
+      <w:numFmt w:val="bullet"/>
+      <w:lvlText w:val=""/>
+      <w:lvlJc w:val="left"/>
+      <w:pPr>
+        <w:ind w:left="2880" w:hanging="360"/>
+      </w:pPr>
+      <w:rPr>
+        <w:rFonts w:ascii="Symbol" w:hAnsi="Symbol" w:hint="default"/>
+      </w:rPr>
+    </w:lvl>
+    <w:lvl w:ilvl="4" w:tplc="04090003" w:tentative="1">
+      <w:start w:val="1"/>
+      <w:numFmt w:val="bullet"/>
+      <w:lvlText w:val="o"/>
+      <w:lvlJc w:val="left"/>
+      <w:pPr>
+        <w:ind w:left="3600" w:hanging="360"/>
+      </w:pPr>
+      <w:rPr>
+        <w:rFonts w:ascii="Courier New" w:hAnsi="Courier New" w:cs="Courier New" w:hint="default"/>
+      </w:rPr>
+    </w:lvl>
+    <w:lvl w:ilvl="5" w:tplc="04090005" w:tentative="1">
+      <w:start w:val="1"/>
+      <w:numFmt w:val="bullet"/>
+      <w:lvlText w:val=""/>
+      <w:lvlJc w:val="left"/>
+      <w:pPr>
+        <w:ind w:left="4320" w:hanging="360"/>
+      </w:pPr>
+      <w:rPr>
+        <w:rFonts w:ascii="Wingdings" w:hAnsi="Wingdings" w:hint="default"/>
+      </w:rPr>
+    </w:lvl>
+    <w:lvl w:ilvl="6" w:tplc="04090001" w:tentative="1">
+      <w:start w:val="1"/>
+      <w:numFmt w:val="bullet"/>
+      <w:lvlText w:val=""/>
+      <w:lvlJc w:val="left"/>
+      <w:pPr>
+        <w:ind w:left="5040" w:hanging="360"/>
+      </w:pPr>
+      <w:rPr>
+        <w:rFonts w:ascii="Symbol" w:hAnsi="Symbol" w:hint="default"/>
+      </w:rPr>
+    </w:lvl>
+    <w:lvl w:ilvl="7" w:tplc="04090003" w:tentative="1">
+      <w:start w:val="1"/>
+      <w:numFmt w:val="bullet"/>
+      <w:lvlText w:val="o"/>
+      <w:lvlJc w:val="left"/>
+      <w:pPr>
+        <w:ind w:left="5760" w:hanging="360"/>
+      </w:pPr>
+      <w:rPr>
+        <w:rFonts w:ascii="Courier New" w:hAnsi="Courier New" w:cs="Courier New" w:hint="default"/>
+      </w:rPr>
+    </w:lvl>
+    <w:lvl w:ilvl="8" w:tplc="04090005" w:tentative="1">
+      <w:start w:val="1"/>
+      <w:numFmt w:val="bullet"/>
+      <w:lvlText w:val=""/>
+      <w:lvlJc w:val="left"/>
+      <w:pPr>
+        <w:ind w:left="6480" w:hanging="360"/>
+      </w:pPr>
+      <w:rPr>
+        <w:rFonts w:ascii="Wingdings" w:hAnsi="Wingdings" w:hint="default"/>
+      </w:rPr>
+    </w:lvl>
+  </w:abstractNum>
+  <w:abstractNum w:abstractNumId="26" w15:restartNumberingAfterBreak="0">
     <w:nsid w:val="3DF514E2"/>
     <w:multiLevelType w:val="hybridMultilevel"/>
     <w:tmpl w:val="B0D8FFAE"/>
@@ -17546,7 +17951,7 @@
       </w:rPr>
     </w:lvl>
   </w:abstractNum>
-  <w:abstractNum w:abstractNumId="26" w15:restartNumberingAfterBreak="0">
+  <w:abstractNum w:abstractNumId="27" w15:restartNumberingAfterBreak="0">
     <w:nsid w:val="3E3D669B"/>
     <w:multiLevelType w:val="hybridMultilevel"/>
     <w:tmpl w:val="1B90CCD4"/>
@@ -17659,7 +18064,7 @@
       </w:rPr>
     </w:lvl>
   </w:abstractNum>
-  <w:abstractNum w:abstractNumId="27" w15:restartNumberingAfterBreak="0">
+  <w:abstractNum w:abstractNumId="28" w15:restartNumberingAfterBreak="0">
     <w:nsid w:val="3F724481"/>
     <w:multiLevelType w:val="hybridMultilevel"/>
     <w:tmpl w:val="AAB8D71E"/>
@@ -17772,7 +18177,7 @@
       </w:rPr>
     </w:lvl>
   </w:abstractNum>
-  <w:abstractNum w:abstractNumId="28" w15:restartNumberingAfterBreak="0">
+  <w:abstractNum w:abstractNumId="29" w15:restartNumberingAfterBreak="0">
     <w:nsid w:val="3F752957"/>
     <w:multiLevelType w:val="hybridMultilevel"/>
     <w:tmpl w:val="53B493F0"/>
@@ -17885,7 +18290,7 @@
       </w:rPr>
     </w:lvl>
   </w:abstractNum>
-  <w:abstractNum w:abstractNumId="29" w15:restartNumberingAfterBreak="0">
+  <w:abstractNum w:abstractNumId="30" w15:restartNumberingAfterBreak="0">
     <w:nsid w:val="40C62A46"/>
     <w:multiLevelType w:val="hybridMultilevel"/>
     <w:tmpl w:val="17F68308"/>
@@ -17998,7 +18403,7 @@
       </w:rPr>
     </w:lvl>
   </w:abstractNum>
-  <w:abstractNum w:abstractNumId="30" w15:restartNumberingAfterBreak="0">
+  <w:abstractNum w:abstractNumId="31" w15:restartNumberingAfterBreak="0">
     <w:nsid w:val="43D50DA6"/>
     <w:multiLevelType w:val="hybridMultilevel"/>
     <w:tmpl w:val="AA6EECC0"/>
@@ -18111,7 +18516,7 @@
       </w:rPr>
     </w:lvl>
   </w:abstractNum>
-  <w:abstractNum w:abstractNumId="31" w15:restartNumberingAfterBreak="0">
+  <w:abstractNum w:abstractNumId="32" w15:restartNumberingAfterBreak="0">
     <w:nsid w:val="4A3929E1"/>
     <w:multiLevelType w:val="hybridMultilevel"/>
     <w:tmpl w:val="8E886E84"/>
@@ -18224,7 +18629,7 @@
       </w:rPr>
     </w:lvl>
   </w:abstractNum>
-  <w:abstractNum w:abstractNumId="32" w15:restartNumberingAfterBreak="0">
+  <w:abstractNum w:abstractNumId="33" w15:restartNumberingAfterBreak="0">
     <w:nsid w:val="51572F8E"/>
     <w:multiLevelType w:val="hybridMultilevel"/>
     <w:tmpl w:val="4710A2BC"/>
@@ -18337,7 +18742,7 @@
       </w:rPr>
     </w:lvl>
   </w:abstractNum>
-  <w:abstractNum w:abstractNumId="33" w15:restartNumberingAfterBreak="0">
+  <w:abstractNum w:abstractNumId="34" w15:restartNumberingAfterBreak="0">
     <w:nsid w:val="5FB32FDA"/>
     <w:multiLevelType w:val="hybridMultilevel"/>
     <w:tmpl w:val="E4D45DDC"/>
@@ -18450,7 +18855,7 @@
       </w:rPr>
     </w:lvl>
   </w:abstractNum>
-  <w:abstractNum w:abstractNumId="34" w15:restartNumberingAfterBreak="0">
+  <w:abstractNum w:abstractNumId="35" w15:restartNumberingAfterBreak="0">
     <w:nsid w:val="66E40A2E"/>
     <w:multiLevelType w:val="hybridMultilevel"/>
     <w:tmpl w:val="8AAA2472"/>
@@ -18563,7 +18968,120 @@
       </w:rPr>
     </w:lvl>
   </w:abstractNum>
-  <w:abstractNum w:abstractNumId="35" w15:restartNumberingAfterBreak="0">
+  <w:abstractNum w:abstractNumId="36" w15:restartNumberingAfterBreak="0">
+    <w:nsid w:val="6958244D"/>
+    <w:multiLevelType w:val="hybridMultilevel"/>
+    <w:tmpl w:val="A10842CC"/>
+    <w:lvl w:ilvl="0" w:tplc="04090001">
+      <w:start w:val="1"/>
+      <w:numFmt w:val="bullet"/>
+      <w:lvlText w:val=""/>
+      <w:lvlJc w:val="left"/>
+      <w:pPr>
+        <w:ind w:left="720" w:hanging="360"/>
+      </w:pPr>
+      <w:rPr>
+        <w:rFonts w:ascii="Symbol" w:hAnsi="Symbol" w:hint="default"/>
+      </w:rPr>
+    </w:lvl>
+    <w:lvl w:ilvl="1" w:tplc="04090003" w:tentative="1">
+      <w:start w:val="1"/>
+      <w:numFmt w:val="bullet"/>
+      <w:lvlText w:val="o"/>
+      <w:lvlJc w:val="left"/>
+      <w:pPr>
+        <w:ind w:left="1440" w:hanging="360"/>
+      </w:pPr>
+      <w:rPr>
+        <w:rFonts w:ascii="Courier New" w:hAnsi="Courier New" w:cs="Courier New" w:hint="default"/>
+      </w:rPr>
+    </w:lvl>
+    <w:lvl w:ilvl="2" w:tplc="04090005" w:tentative="1">
+      <w:start w:val="1"/>
+      <w:numFmt w:val="bullet"/>
+      <w:lvlText w:val=""/>
+      <w:lvlJc w:val="left"/>
+      <w:pPr>
+        <w:ind w:left="2160" w:hanging="360"/>
+      </w:pPr>
+      <w:rPr>
+        <w:rFonts w:ascii="Wingdings" w:hAnsi="Wingdings" w:hint="default"/>
+      </w:rPr>
+    </w:lvl>
+    <w:lvl w:ilvl="3" w:tplc="04090001" w:tentative="1">
+      <w:start w:val="1"/>
+      <w:numFmt w:val="bullet"/>
+      <w:lvlText w:val=""/>
+      <w:lvlJc w:val="left"/>
+      <w:pPr>
+        <w:ind w:left="2880" w:hanging="360"/>
+      </w:pPr>
+      <w:rPr>
+        <w:rFonts w:ascii="Symbol" w:hAnsi="Symbol" w:hint="default"/>
+      </w:rPr>
+    </w:lvl>
+    <w:lvl w:ilvl="4" w:tplc="04090003" w:tentative="1">
+      <w:start w:val="1"/>
+      <w:numFmt w:val="bullet"/>
+      <w:lvlText w:val="o"/>
+      <w:lvlJc w:val="left"/>
+      <w:pPr>
+        <w:ind w:left="3600" w:hanging="360"/>
+      </w:pPr>
+      <w:rPr>
+        <w:rFonts w:ascii="Courier New" w:hAnsi="Courier New" w:cs="Courier New" w:hint="default"/>
+      </w:rPr>
+    </w:lvl>
+    <w:lvl w:ilvl="5" w:tplc="04090005" w:tentative="1">
+      <w:start w:val="1"/>
+      <w:numFmt w:val="bullet"/>
+      <w:lvlText w:val=""/>
+      <w:lvlJc w:val="left"/>
+      <w:pPr>
+        <w:ind w:left="4320" w:hanging="360"/>
+      </w:pPr>
+      <w:rPr>
+        <w:rFonts w:ascii="Wingdings" w:hAnsi="Wingdings" w:hint="default"/>
+      </w:rPr>
+    </w:lvl>
+    <w:lvl w:ilvl="6" w:tplc="04090001" w:tentative="1">
+      <w:start w:val="1"/>
+      <w:numFmt w:val="bullet"/>
+      <w:lvlText w:val=""/>
+      <w:lvlJc w:val="left"/>
+      <w:pPr>
+        <w:ind w:left="5040" w:hanging="360"/>
+      </w:pPr>
+      <w:rPr>
+        <w:rFonts w:ascii="Symbol" w:hAnsi="Symbol" w:hint="default"/>
+      </w:rPr>
+    </w:lvl>
+    <w:lvl w:ilvl="7" w:tplc="04090003" w:tentative="1">
+      <w:start w:val="1"/>
+      <w:numFmt w:val="bullet"/>
+      <w:lvlText w:val="o"/>
+      <w:lvlJc w:val="left"/>
+      <w:pPr>
+        <w:ind w:left="5760" w:hanging="360"/>
+      </w:pPr>
+      <w:rPr>
+        <w:rFonts w:ascii="Courier New" w:hAnsi="Courier New" w:cs="Courier New" w:hint="default"/>
+      </w:rPr>
+    </w:lvl>
+    <w:lvl w:ilvl="8" w:tplc="04090005" w:tentative="1">
+      <w:start w:val="1"/>
+      <w:numFmt w:val="bullet"/>
+      <w:lvlText w:val=""/>
+      <w:lvlJc w:val="left"/>
+      <w:pPr>
+        <w:ind w:left="6480" w:hanging="360"/>
+      </w:pPr>
+      <w:rPr>
+        <w:rFonts w:ascii="Wingdings" w:hAnsi="Wingdings" w:hint="default"/>
+      </w:rPr>
+    </w:lvl>
+  </w:abstractNum>
+  <w:abstractNum w:abstractNumId="37" w15:restartNumberingAfterBreak="0">
     <w:nsid w:val="6C5F3EB7"/>
     <w:multiLevelType w:val="hybridMultilevel"/>
     <w:tmpl w:val="791E044C"/>
@@ -18676,7 +19194,7 @@
       </w:rPr>
     </w:lvl>
   </w:abstractNum>
-  <w:abstractNum w:abstractNumId="36" w15:restartNumberingAfterBreak="0">
+  <w:abstractNum w:abstractNumId="38" w15:restartNumberingAfterBreak="0">
     <w:nsid w:val="734D2D1A"/>
     <w:multiLevelType w:val="hybridMultilevel"/>
     <w:tmpl w:val="D2C2E464"/>
@@ -18789,7 +19307,7 @@
       </w:rPr>
     </w:lvl>
   </w:abstractNum>
-  <w:abstractNum w:abstractNumId="37" w15:restartNumberingAfterBreak="0">
+  <w:abstractNum w:abstractNumId="39" w15:restartNumberingAfterBreak="0">
     <w:nsid w:val="78C030AD"/>
     <w:multiLevelType w:val="hybridMultilevel"/>
     <w:tmpl w:val="388E32D4"/>
@@ -18929,7 +19447,7 @@
       </w:rPr>
     </w:lvl>
   </w:abstractNum>
-  <w:abstractNum w:abstractNumId="38" w15:restartNumberingAfterBreak="0">
+  <w:abstractNum w:abstractNumId="40" w15:restartNumberingAfterBreak="0">
     <w:nsid w:val="7BFE1722"/>
     <w:multiLevelType w:val="hybridMultilevel"/>
     <w:tmpl w:val="59B86730"/>
@@ -19042,7 +19560,7 @@
       </w:rPr>
     </w:lvl>
   </w:abstractNum>
-  <w:abstractNum w:abstractNumId="39" w15:restartNumberingAfterBreak="0">
+  <w:abstractNum w:abstractNumId="41" w15:restartNumberingAfterBreak="0">
     <w:nsid w:val="7C105279"/>
     <w:multiLevelType w:val="hybridMultilevel"/>
     <w:tmpl w:val="63DA0DAA"/>
@@ -19155,7 +19673,7 @@
       </w:rPr>
     </w:lvl>
   </w:abstractNum>
-  <w:abstractNum w:abstractNumId="40" w15:restartNumberingAfterBreak="0">
+  <w:abstractNum w:abstractNumId="42" w15:restartNumberingAfterBreak="0">
     <w:nsid w:val="7CC15CD0"/>
     <w:multiLevelType w:val="hybridMultilevel"/>
     <w:tmpl w:val="A10A7416"/>
@@ -19305,19 +19823,19 @@
     <w:abstractNumId w:val="10"/>
   </w:num>
   <w:num w:numId="13">
+    <w:abstractNumId w:val="39"/>
+  </w:num>
+  <w:num w:numId="14">
+    <w:abstractNumId w:val="32"/>
+  </w:num>
+  <w:num w:numId="15">
     <w:abstractNumId w:val="37"/>
   </w:num>
-  <w:num w:numId="14">
-    <w:abstractNumId w:val="31"/>
-  </w:num>
-  <w:num w:numId="15">
-    <w:abstractNumId w:val="35"/>
-  </w:num>
   <w:num w:numId="16">
-    <w:abstractNumId w:val="29"/>
+    <w:abstractNumId w:val="30"/>
   </w:num>
   <w:num w:numId="17">
-    <w:abstractNumId w:val="26"/>
+    <w:abstractNumId w:val="27"/>
   </w:num>
   <w:num w:numId="18">
     <w:abstractNumId w:val="21"/>
@@ -19326,22 +19844,22 @@
     <w:abstractNumId w:val="16"/>
   </w:num>
   <w:num w:numId="20">
-    <w:abstractNumId w:val="30"/>
+    <w:abstractNumId w:val="31"/>
   </w:num>
   <w:num w:numId="21">
-    <w:abstractNumId w:val="39"/>
+    <w:abstractNumId w:val="41"/>
   </w:num>
   <w:num w:numId="22">
-    <w:abstractNumId w:val="36"/>
+    <w:abstractNumId w:val="38"/>
   </w:num>
   <w:num w:numId="23">
-    <w:abstractNumId w:val="27"/>
+    <w:abstractNumId w:val="28"/>
   </w:num>
   <w:num w:numId="24">
     <w:abstractNumId w:val="11"/>
   </w:num>
   <w:num w:numId="25">
-    <w:abstractNumId w:val="32"/>
+    <w:abstractNumId w:val="33"/>
   </w:num>
   <w:num w:numId="26">
     <w:abstractNumId w:val="17"/>
@@ -19350,25 +19868,25 @@
     <w:abstractNumId w:val="14"/>
   </w:num>
   <w:num w:numId="28">
-    <w:abstractNumId w:val="33"/>
+    <w:abstractNumId w:val="34"/>
   </w:num>
   <w:num w:numId="29">
-    <w:abstractNumId w:val="25"/>
+    <w:abstractNumId w:val="26"/>
   </w:num>
   <w:num w:numId="30">
     <w:abstractNumId w:val="22"/>
   </w:num>
   <w:num w:numId="31">
-    <w:abstractNumId w:val="28"/>
+    <w:abstractNumId w:val="29"/>
   </w:num>
   <w:num w:numId="32">
     <w:abstractNumId w:val="15"/>
   </w:num>
   <w:num w:numId="33">
-    <w:abstractNumId w:val="38"/>
+    <w:abstractNumId w:val="40"/>
   </w:num>
   <w:num w:numId="34">
-    <w:abstractNumId w:val="40"/>
+    <w:abstractNumId w:val="42"/>
   </w:num>
   <w:num w:numId="35">
     <w:abstractNumId w:val="12"/>
@@ -19377,7 +19895,7 @@
     <w:abstractNumId w:val="24"/>
   </w:num>
   <w:num w:numId="37">
-    <w:abstractNumId w:val="34"/>
+    <w:abstractNumId w:val="35"/>
   </w:num>
   <w:num w:numId="38">
     <w:abstractNumId w:val="20"/>
@@ -19390,6 +19908,12 @@
   </w:num>
   <w:num w:numId="41">
     <w:abstractNumId w:val="23"/>
+  </w:num>
+  <w:num w:numId="42">
+    <w:abstractNumId w:val="36"/>
+  </w:num>
+  <w:num w:numId="43">
+    <w:abstractNumId w:val="25"/>
   </w:num>
   <w:numIdMacAtCleanup w:val="13"/>
 </w:numbering>
@@ -21309,7 +21833,7 @@
 </file>
 
 <file path=customXml/itemProps1.xml><?xml version="1.0" encoding="utf-8"?>
-<ds:datastoreItem xmlns:ds="http://schemas.openxmlformats.org/officeDocument/2006/customXml" ds:itemID="{72CB5FBE-B948-5B46-B56D-A8548A9581E0}">
+<ds:datastoreItem xmlns:ds="http://schemas.openxmlformats.org/officeDocument/2006/customXml" ds:itemID="{1422AFC7-54EC-2E48-B326-A4AF608C8562}">
   <ds:schemaRefs>
     <ds:schemaRef ds:uri="http://schemas.openxmlformats.org/officeDocument/2006/bibliography"/>
   </ds:schemaRefs>

</xml_diff>

<commit_message>
doc about CLTV (check lock time verify)
</commit_message>
<xml_diff>
--- a/doc/Epsmi_Documentation.docx
+++ b/doc/Epsmi_Documentation.docx
@@ -15914,6 +15914,1011 @@
     </w:p>
     <w:p>
       <w:pPr>
+        <w:pStyle w:val="Heading2"/>
+        <w:rPr>
+          <w:lang w:val="en-US"/>
+        </w:rPr>
+      </w:pPr>
+      <w:r>
+        <w:rPr>
+          <w:lang w:val="en-US"/>
+        </w:rPr>
+        <w:t>Check Lock Time Verify</w:t>
+      </w:r>
+    </w:p>
+    <w:p>
+      <w:pPr>
+        <w:rPr>
+          <w:lang w:val="en-US"/>
+        </w:rPr>
+      </w:pPr>
+    </w:p>
+    <w:p>
+      <w:pPr>
+        <w:rPr>
+          <w:lang w:val="en-US"/>
+        </w:rPr>
+      </w:pPr>
+      <w:r>
+        <w:rPr>
+          <w:lang w:val="en-US"/>
+        </w:rPr>
+        <w:t>December 2015</w:t>
+      </w:r>
+      <w:r>
+        <w:rPr>
+          <w:lang w:val="en-US"/>
+        </w:rPr>
+        <w:t>, BIP-65</w:t>
+      </w:r>
+    </w:p>
+    <w:p>
+      <w:pPr>
+        <w:rPr>
+          <w:lang w:val="en-US"/>
+        </w:rPr>
+      </w:pPr>
+      <w:r>
+        <w:rPr>
+          <w:lang w:val="en-US"/>
+        </w:rPr>
+        <w:t>CHECKLOCKTIMEVERIFY (CLTV)</w:t>
+      </w:r>
+    </w:p>
+    <w:p>
+      <w:pPr>
+        <w:rPr>
+          <w:lang w:val="en-US"/>
+        </w:rPr>
+      </w:pPr>
+      <w:r>
+        <w:rPr>
+          <w:lang w:val="en-US"/>
+        </w:rPr>
+        <w:t>CLTV is per output lock, it is not a transaction lock</w:t>
+      </w:r>
+    </w:p>
+    <w:p>
+      <w:pPr>
+        <w:rPr>
+          <w:lang w:val="en-US"/>
+        </w:rPr>
+      </w:pPr>
+    </w:p>
+    <w:p>
+      <w:pPr>
+        <w:rPr>
+          <w:lang w:val="en-US"/>
+        </w:rPr>
+      </w:pPr>
+      <w:r>
+        <w:rPr>
+          <w:lang w:val="en-US"/>
+        </w:rPr>
+        <w:t xml:space="preserve">Restricts UTXO so that it can be spent in the future transaction with </w:t>
+      </w:r>
+      <w:proofErr w:type="spellStart"/>
+      <w:r>
+        <w:rPr>
+          <w:rFonts w:ascii="Courier" w:hAnsi="Courier"/>
+          <w:lang w:val="en-US"/>
+        </w:rPr>
+        <w:t>nLocktim</w:t>
+      </w:r>
+      <w:r>
+        <w:rPr>
+          <w:rFonts w:ascii="Courier" w:hAnsi="Courier"/>
+          <w:lang w:val="en-US"/>
+        </w:rPr>
+        <w:t>e</w:t>
+      </w:r>
+      <w:proofErr w:type="spellEnd"/>
+      <w:r>
+        <w:rPr>
+          <w:lang w:val="en-US"/>
+        </w:rPr>
+        <w:t xml:space="preserve"> </w:t>
+      </w:r>
+      <w:r>
+        <w:rPr>
+          <w:lang w:val="en-US"/>
+        </w:rPr>
+        <w:t xml:space="preserve">set </w:t>
+      </w:r>
+      <w:r>
+        <w:rPr>
+          <w:lang w:val="en-US"/>
+        </w:rPr>
+        <w:t>to a greater or equal value</w:t>
+      </w:r>
+      <w:r>
+        <w:rPr>
+          <w:lang w:val="en-US"/>
+        </w:rPr>
+        <w:t xml:space="preserve">. </w:t>
+      </w:r>
+    </w:p>
+    <w:p>
+      <w:pPr>
+        <w:rPr>
+          <w:lang w:val="en-US"/>
+        </w:rPr>
+      </w:pPr>
+    </w:p>
+    <w:p>
+      <w:pPr>
+        <w:rPr>
+          <w:lang w:val="en-US"/>
+        </w:rPr>
+      </w:pPr>
+      <w:r>
+        <w:rPr>
+          <w:lang w:val="en-US"/>
+        </w:rPr>
+        <w:t>In order to lock an output with CLTV, you insert it into the redeem</w:t>
+      </w:r>
+      <w:r>
+        <w:rPr>
+          <w:lang w:val="en-US"/>
+        </w:rPr>
+        <w:t xml:space="preserve"> script of the output in the transaction that creates the output. </w:t>
+      </w:r>
+    </w:p>
+    <w:p>
+      <w:pPr>
+        <w:rPr>
+          <w:lang w:val="en-US"/>
+        </w:rPr>
+      </w:pPr>
+    </w:p>
+    <w:p>
+      <w:pPr>
+        <w:rPr>
+          <w:lang w:val="en-US"/>
+        </w:rPr>
+      </w:pPr>
+      <w:r>
+        <w:rPr>
+          <w:lang w:val="en-US"/>
+        </w:rPr>
+        <w:t>&lt;now + say 3 months&gt;</w:t>
+      </w:r>
+    </w:p>
+    <w:p>
+      <w:pPr>
+        <w:rPr>
+          <w:lang w:val="en-US"/>
+        </w:rPr>
+      </w:pPr>
+      <w:r>
+        <w:rPr>
+          <w:lang w:val="en-US"/>
+        </w:rPr>
+        <w:t>CHECKLOCKTIMEVERIFY</w:t>
+      </w:r>
+    </w:p>
+    <w:p>
+      <w:pPr>
+        <w:rPr>
+          <w:lang w:val="en-US"/>
+        </w:rPr>
+      </w:pPr>
+      <w:r>
+        <w:rPr>
+          <w:lang w:val="en-US"/>
+        </w:rPr>
+        <w:t>DROP</w:t>
+      </w:r>
+    </w:p>
+    <w:p>
+      <w:pPr>
+        <w:rPr>
+          <w:lang w:val="en-US"/>
+        </w:rPr>
+      </w:pPr>
+      <w:r>
+        <w:rPr>
+          <w:lang w:val="en-US"/>
+        </w:rPr>
+        <w:t>DUP</w:t>
+      </w:r>
+    </w:p>
+    <w:p>
+      <w:pPr>
+        <w:rPr>
+          <w:lang w:val="en-US"/>
+        </w:rPr>
+      </w:pPr>
+      <w:r>
+        <w:rPr>
+          <w:lang w:val="en-US"/>
+        </w:rPr>
+        <w:t>HASH160</w:t>
+      </w:r>
+    </w:p>
+    <w:p>
+      <w:pPr>
+        <w:rPr>
+          <w:lang w:val="en-US"/>
+        </w:rPr>
+      </w:pPr>
+      <w:r>
+        <w:rPr>
+          <w:lang w:val="en-US"/>
+        </w:rPr>
+        <w:t>&lt;Recipient’s Public Key Hash&gt;</w:t>
+      </w:r>
+    </w:p>
+    <w:p>
+      <w:pPr>
+        <w:rPr>
+          <w:lang w:val="en-US"/>
+        </w:rPr>
+      </w:pPr>
+      <w:r>
+        <w:rPr>
+          <w:lang w:val="en-US"/>
+        </w:rPr>
+        <w:t>EQUALVERIFY</w:t>
+      </w:r>
+    </w:p>
+    <w:p>
+      <w:pPr>
+        <w:rPr>
+          <w:lang w:val="en-US"/>
+        </w:rPr>
+      </w:pPr>
+      <w:r>
+        <w:rPr>
+          <w:lang w:val="en-US"/>
+        </w:rPr>
+        <w:t>CHECKSIG</w:t>
+      </w:r>
+    </w:p>
+    <w:p>
+      <w:pPr>
+        <w:rPr>
+          <w:lang w:val="en-US"/>
+        </w:rPr>
+      </w:pPr>
+    </w:p>
+    <w:p>
+      <w:pPr>
+        <w:rPr>
+          <w:lang w:val="en-US"/>
+        </w:rPr>
+      </w:pPr>
+      <w:r>
+        <w:rPr>
+          <w:lang w:val="en-US"/>
+        </w:rPr>
+        <w:t xml:space="preserve">When recipient tries to spend this UTXO, she constructs a transaction that references the UTXO as an input. She uses her signature and public key in the unlocking script of that input and sets the transaction </w:t>
+      </w:r>
+      <w:proofErr w:type="spellStart"/>
+      <w:r>
+        <w:rPr>
+          <w:rFonts w:ascii="Courier" w:hAnsi="Courier"/>
+          <w:lang w:val="en-US"/>
+        </w:rPr>
+        <w:t>nLocktime</w:t>
+      </w:r>
+      <w:proofErr w:type="spellEnd"/>
+      <w:r>
+        <w:rPr>
+          <w:lang w:val="en-US"/>
+        </w:rPr>
+        <w:t xml:space="preserve"> to be equal or greater to the </w:t>
+      </w:r>
+      <w:proofErr w:type="spellStart"/>
+      <w:r>
+        <w:rPr>
+          <w:lang w:val="en-US"/>
+        </w:rPr>
+        <w:t>timelock</w:t>
+      </w:r>
+      <w:proofErr w:type="spellEnd"/>
+      <w:r>
+        <w:rPr>
+          <w:lang w:val="en-US"/>
+        </w:rPr>
+        <w:t xml:space="preserve"> in CTLV above.</w:t>
+      </w:r>
+    </w:p>
+    <w:p>
+      <w:pPr>
+        <w:rPr>
+          <w:lang w:val="en-US"/>
+        </w:rPr>
+      </w:pPr>
+    </w:p>
+    <w:p>
+      <w:pPr>
+        <w:rPr>
+          <w:lang w:val="en-US"/>
+        </w:rPr>
+      </w:pPr>
+      <w:r>
+        <w:rPr>
+          <w:lang w:val="en-US"/>
+        </w:rPr>
+        <w:t>Recipient then broadcasts the transaction on the bitcoin network.</w:t>
+      </w:r>
+    </w:p>
+    <w:p>
+      <w:pPr>
+        <w:rPr>
+          <w:lang w:val="en-US"/>
+        </w:rPr>
+      </w:pPr>
+    </w:p>
+    <w:p>
+      <w:pPr>
+        <w:rPr>
+          <w:lang w:val="en-US"/>
+        </w:rPr>
+      </w:pPr>
+      <w:r>
+        <w:rPr>
+          <w:lang w:val="en-US"/>
+        </w:rPr>
+        <w:t>The transaction is evaluated as follows:</w:t>
+      </w:r>
+    </w:p>
+    <w:p>
+      <w:pPr>
+        <w:rPr>
+          <w:lang w:val="en-US"/>
+        </w:rPr>
+      </w:pPr>
+      <w:r>
+        <w:rPr>
+          <w:lang w:val="en-US"/>
+        </w:rPr>
+        <w:t>CLTV halts and marks the transaction invalid if:</w:t>
+      </w:r>
+    </w:p>
+    <w:p>
+      <w:pPr>
+        <w:pStyle w:val="ListParagraph"/>
+        <w:numPr>
+          <w:ilvl w:val="0"/>
+          <w:numId w:val="47"/>
+        </w:numPr>
+        <w:rPr>
+          <w:lang w:val="en-US"/>
+        </w:rPr>
+      </w:pPr>
+      <w:r>
+        <w:rPr>
+          <w:lang w:val="en-US"/>
+        </w:rPr>
+        <w:t>Stack is empty</w:t>
+      </w:r>
+    </w:p>
+    <w:p>
+      <w:pPr>
+        <w:pStyle w:val="ListParagraph"/>
+        <w:numPr>
+          <w:ilvl w:val="0"/>
+          <w:numId w:val="47"/>
+        </w:numPr>
+        <w:rPr>
+          <w:lang w:val="en-US"/>
+        </w:rPr>
+      </w:pPr>
+      <w:r>
+        <w:rPr>
+          <w:lang w:val="en-US"/>
+        </w:rPr>
+        <w:t xml:space="preserve">Top </w:t>
+      </w:r>
+      <w:r>
+        <w:rPr>
+          <w:lang w:val="en-US"/>
+        </w:rPr>
+        <w:t xml:space="preserve">stack </w:t>
+      </w:r>
+      <w:r>
+        <w:rPr>
+          <w:lang w:val="en-US"/>
+        </w:rPr>
+        <w:t>item is &lt; 0</w:t>
+      </w:r>
+    </w:p>
+    <w:p>
+      <w:pPr>
+        <w:pStyle w:val="ListParagraph"/>
+        <w:numPr>
+          <w:ilvl w:val="0"/>
+          <w:numId w:val="47"/>
+        </w:numPr>
+        <w:rPr>
+          <w:lang w:val="en-US"/>
+        </w:rPr>
+      </w:pPr>
+      <w:r>
+        <w:rPr>
+          <w:lang w:val="en-US"/>
+        </w:rPr>
+        <w:t xml:space="preserve">Top stack item is height and </w:t>
+      </w:r>
+      <w:proofErr w:type="spellStart"/>
+      <w:r>
+        <w:rPr>
+          <w:lang w:val="en-US"/>
+        </w:rPr>
+        <w:t>nLocktime</w:t>
+      </w:r>
+      <w:proofErr w:type="spellEnd"/>
+      <w:r>
+        <w:rPr>
+          <w:lang w:val="en-US"/>
+        </w:rPr>
+        <w:t xml:space="preserve"> is timestamp or vice versa</w:t>
+      </w:r>
+    </w:p>
+    <w:p>
+      <w:pPr>
+        <w:pStyle w:val="ListParagraph"/>
+        <w:numPr>
+          <w:ilvl w:val="0"/>
+          <w:numId w:val="47"/>
+        </w:numPr>
+        <w:rPr>
+          <w:lang w:val="en-US"/>
+        </w:rPr>
+      </w:pPr>
+      <w:r>
+        <w:rPr>
+          <w:lang w:val="en-US"/>
+        </w:rPr>
+        <w:t xml:space="preserve">Top stack item &gt; </w:t>
+      </w:r>
+      <w:proofErr w:type="spellStart"/>
+      <w:r>
+        <w:rPr>
+          <w:lang w:val="en-US"/>
+        </w:rPr>
+        <w:t>nLocktime</w:t>
+      </w:r>
+      <w:proofErr w:type="spellEnd"/>
+    </w:p>
+    <w:p>
+      <w:pPr>
+        <w:pStyle w:val="ListParagraph"/>
+        <w:numPr>
+          <w:ilvl w:val="0"/>
+          <w:numId w:val="47"/>
+        </w:numPr>
+        <w:rPr>
+          <w:lang w:val="en-US"/>
+        </w:rPr>
+      </w:pPr>
+      <w:proofErr w:type="spellStart"/>
+      <w:r>
+        <w:rPr>
+          <w:lang w:val="en-US"/>
+        </w:rPr>
+        <w:t>nSequence</w:t>
+      </w:r>
+      <w:proofErr w:type="spellEnd"/>
+      <w:r>
+        <w:rPr>
+          <w:lang w:val="en-US"/>
+        </w:rPr>
+        <w:t xml:space="preserve"> is 0xffffffff</w:t>
+      </w:r>
+    </w:p>
+    <w:p>
+      <w:pPr>
+        <w:rPr>
+          <w:lang w:val="en-US"/>
+        </w:rPr>
+      </w:pPr>
+      <w:r>
+        <w:rPr>
+          <w:lang w:val="en-US"/>
+        </w:rPr>
+        <w:t>Otherwise CLTV acts as NOP.</w:t>
+      </w:r>
+    </w:p>
+    <w:p>
+      <w:pPr>
+        <w:rPr>
+          <w:lang w:val="en-US"/>
+        </w:rPr>
+      </w:pPr>
+    </w:p>
+    <w:p>
+      <w:pPr>
+        <w:pStyle w:val="Heading2"/>
+        <w:rPr>
+          <w:lang w:val="en-US"/>
+        </w:rPr>
+      </w:pPr>
+      <w:r>
+        <w:rPr>
+          <w:lang w:val="en-US"/>
+        </w:rPr>
+        <w:t>Functionality around CLTV</w:t>
+      </w:r>
+    </w:p>
+    <w:p>
+      <w:pPr>
+        <w:rPr>
+          <w:lang w:val="en-US"/>
+        </w:rPr>
+      </w:pPr>
+      <w:r>
+        <w:rPr>
+          <w:lang w:val="en-US"/>
+        </w:rPr>
+        <w:t>When EPSMI accepts transaction from Electrum to be broadcast, it needs to modify this transaction so that its output (one or more) is time locked.</w:t>
+      </w:r>
+    </w:p>
+    <w:p>
+      <w:pPr>
+        <w:rPr>
+          <w:lang w:val="en-US"/>
+        </w:rPr>
+      </w:pPr>
+    </w:p>
+    <w:p>
+      <w:pPr>
+        <w:rPr>
+          <w:lang w:val="en-US"/>
+        </w:rPr>
+      </w:pPr>
+      <w:r>
+        <w:rPr>
+          <w:lang w:val="en-US"/>
+        </w:rPr>
+        <w:t xml:space="preserve">In another scenario, EPSMI modifies </w:t>
+      </w:r>
+      <w:proofErr w:type="spellStart"/>
+      <w:r>
+        <w:rPr>
+          <w:lang w:val="en-US"/>
+        </w:rPr>
+        <w:t>nLocktime</w:t>
+      </w:r>
+      <w:proofErr w:type="spellEnd"/>
+      <w:r>
+        <w:rPr>
+          <w:lang w:val="en-US"/>
+        </w:rPr>
+        <w:t xml:space="preserve"> of unlocking transaction, so that it is possible to unlock the funds.</w:t>
+      </w:r>
+    </w:p>
+    <w:p>
+      <w:pPr>
+        <w:rPr>
+          <w:lang w:val="en-US"/>
+        </w:rPr>
+      </w:pPr>
+    </w:p>
+    <w:p>
+      <w:pPr>
+        <w:rPr>
+          <w:lang w:val="en-US"/>
+        </w:rPr>
+      </w:pPr>
+    </w:p>
+    <w:p>
+      <w:pPr>
+        <w:rPr>
+          <w:lang w:val="en-US"/>
+        </w:rPr>
+      </w:pPr>
+    </w:p>
+    <w:p>
+      <w:pPr>
+        <w:rPr>
+          <w:lang w:val="en-US"/>
+        </w:rPr>
+      </w:pPr>
+      <w:hyperlink r:id="rId9" w:history="1">
+        <w:r>
+          <w:rPr>
+            <w:rStyle w:val="Hyperlink"/>
+            <w:lang w:val="en-US"/>
+          </w:rPr>
+          <w:t>https://freedomnode.com/blog/easy-method-to-pass-your-bitcoins-to-your-family-members-when-you-die/</w:t>
+        </w:r>
+      </w:hyperlink>
+    </w:p>
+    <w:p>
+      <w:pPr>
+        <w:rPr>
+          <w:lang w:val="en-US"/>
+        </w:rPr>
+      </w:pPr>
+    </w:p>
+    <w:p>
+      <w:pPr>
+        <w:rPr>
+          <w:lang w:val="en-US"/>
+        </w:rPr>
+      </w:pPr>
+    </w:p>
+    <w:p>
+      <w:pPr>
+        <w:rPr>
+          <w:lang w:val="en-US"/>
+        </w:rPr>
+      </w:pPr>
+      <w:r>
+        <w:rPr>
+          <w:lang w:val="en-US"/>
+        </w:rPr>
+        <w:t>c</w:t>
+      </w:r>
+      <w:r>
+        <w:rPr>
+          <w:lang w:val="en-US"/>
+        </w:rPr>
+        <w:t>oinb.in</w:t>
+      </w:r>
+      <w:r>
+        <w:rPr>
+          <w:lang w:val="en-US"/>
+        </w:rPr>
+        <w:t xml:space="preserve"> web-based wallet has a feature to time lock funds</w:t>
+      </w:r>
+    </w:p>
+    <w:p>
+      <w:pPr>
+        <w:rPr>
+          <w:lang w:val="en-US"/>
+        </w:rPr>
+      </w:pPr>
+      <w:hyperlink r:id="rId10" w:history="1">
+        <w:r>
+          <w:rPr>
+            <w:rStyle w:val="Hyperlink"/>
+            <w:lang w:val="en-US"/>
+          </w:rPr>
+          <w:t>https://github.com/OutCast3k/coinbin/</w:t>
+        </w:r>
+      </w:hyperlink>
+    </w:p>
+    <w:p>
+      <w:pPr>
+        <w:rPr>
+          <w:lang w:val="en-US"/>
+        </w:rPr>
+      </w:pPr>
+    </w:p>
+    <w:p>
+      <w:pPr>
+        <w:rPr>
+          <w:lang w:val="en-US"/>
+        </w:rPr>
+      </w:pPr>
+    </w:p>
+    <w:p>
+      <w:pPr>
+        <w:rPr>
+          <w:lang w:val="en-US"/>
+        </w:rPr>
+      </w:pPr>
+      <w:r>
+        <w:rPr>
+          <w:lang w:val="en-US"/>
+        </w:rPr>
+        <w:t>JMX would have to have a button:</w:t>
+      </w:r>
+    </w:p>
+    <w:p>
+      <w:pPr>
+        <w:pStyle w:val="ListParagraph"/>
+        <w:numPr>
+          <w:ilvl w:val="0"/>
+          <w:numId w:val="48"/>
+        </w:numPr>
+        <w:rPr>
+          <w:lang w:val="en-US"/>
+        </w:rPr>
+      </w:pPr>
+      <w:r>
+        <w:rPr>
+          <w:lang w:val="en-US"/>
+        </w:rPr>
+        <w:t>Hold broadcast</w:t>
+      </w:r>
+    </w:p>
+    <w:p>
+      <w:pPr>
+        <w:rPr>
+          <w:lang w:val="en-US"/>
+        </w:rPr>
+      </w:pPr>
+      <w:r>
+        <w:rPr>
+          <w:lang w:val="en-US"/>
+        </w:rPr>
+        <w:t>And a text:</w:t>
+      </w:r>
+    </w:p>
+    <w:p>
+      <w:pPr>
+        <w:pStyle w:val="ListParagraph"/>
+        <w:numPr>
+          <w:ilvl w:val="0"/>
+          <w:numId w:val="48"/>
+        </w:numPr>
+        <w:rPr>
+          <w:lang w:val="en-US"/>
+        </w:rPr>
+      </w:pPr>
+      <w:r>
+        <w:rPr>
+          <w:lang w:val="en-US"/>
+        </w:rPr>
+        <w:t>Transaction held for modification and future broadcasting</w:t>
+      </w:r>
+    </w:p>
+    <w:p>
+      <w:pPr>
+        <w:rPr>
+          <w:lang w:val="en-US"/>
+        </w:rPr>
+      </w:pPr>
+    </w:p>
+    <w:p>
+      <w:pPr>
+        <w:rPr>
+          <w:lang w:val="en-US"/>
+        </w:rPr>
+      </w:pPr>
+      <w:r>
+        <w:rPr>
+          <w:lang w:val="en-US"/>
+        </w:rPr>
+        <w:t>Then there are other buttons:</w:t>
+      </w:r>
+    </w:p>
+    <w:p>
+      <w:pPr>
+        <w:pStyle w:val="ListParagraph"/>
+        <w:numPr>
+          <w:ilvl w:val="0"/>
+          <w:numId w:val="48"/>
+        </w:numPr>
+        <w:rPr>
+          <w:lang w:val="en-US"/>
+        </w:rPr>
+      </w:pPr>
+      <w:r>
+        <w:rPr>
+          <w:lang w:val="en-US"/>
+        </w:rPr>
+        <w:t xml:space="preserve">Set </w:t>
+      </w:r>
+      <w:proofErr w:type="spellStart"/>
+      <w:r>
+        <w:rPr>
+          <w:lang w:val="en-US"/>
+        </w:rPr>
+        <w:t>nLocktime</w:t>
+      </w:r>
+      <w:proofErr w:type="spellEnd"/>
+      <w:r>
+        <w:rPr>
+          <w:lang w:val="en-US"/>
+        </w:rPr>
+        <w:t xml:space="preserve"> in held transaction (</w:t>
+      </w:r>
+      <w:proofErr w:type="spellStart"/>
+      <w:r>
+        <w:rPr>
+          <w:lang w:val="en-US"/>
+        </w:rPr>
+        <w:t>param</w:t>
+      </w:r>
+      <w:proofErr w:type="spellEnd"/>
+      <w:r>
+        <w:rPr>
+          <w:lang w:val="en-US"/>
+        </w:rPr>
+        <w:t xml:space="preserve"> is </w:t>
+      </w:r>
+      <w:proofErr w:type="spellStart"/>
+      <w:r>
+        <w:rPr>
+          <w:lang w:val="en-US"/>
+        </w:rPr>
+        <w:t>txid</w:t>
+      </w:r>
+      <w:proofErr w:type="spellEnd"/>
+      <w:r>
+        <w:rPr>
+          <w:lang w:val="en-US"/>
+        </w:rPr>
+        <w:t>)</w:t>
+      </w:r>
+    </w:p>
+    <w:p>
+      <w:pPr>
+        <w:pStyle w:val="ListParagraph"/>
+        <w:numPr>
+          <w:ilvl w:val="0"/>
+          <w:numId w:val="48"/>
+        </w:numPr>
+        <w:rPr>
+          <w:lang w:val="en-US"/>
+        </w:rPr>
+      </w:pPr>
+      <w:r>
+        <w:rPr>
+          <w:lang w:val="en-US"/>
+        </w:rPr>
+        <w:t xml:space="preserve">Add CLTV guard to script in held </w:t>
+      </w:r>
+      <w:proofErr w:type="gramStart"/>
+      <w:r>
+        <w:rPr>
+          <w:lang w:val="en-US"/>
+        </w:rPr>
+        <w:t>transaction(</w:t>
+      </w:r>
+      <w:proofErr w:type="spellStart"/>
+      <w:proofErr w:type="gramEnd"/>
+      <w:r>
+        <w:rPr>
+          <w:lang w:val="en-US"/>
+        </w:rPr>
+        <w:t>param</w:t>
+      </w:r>
+      <w:proofErr w:type="spellEnd"/>
+      <w:r>
+        <w:rPr>
+          <w:lang w:val="en-US"/>
+        </w:rPr>
+        <w:t xml:space="preserve"> is </w:t>
+      </w:r>
+      <w:proofErr w:type="spellStart"/>
+      <w:r>
+        <w:rPr>
+          <w:lang w:val="en-US"/>
+        </w:rPr>
+        <w:t>locktime</w:t>
+      </w:r>
+      <w:proofErr w:type="spellEnd"/>
+      <w:r>
+        <w:rPr>
+          <w:lang w:val="en-US"/>
+        </w:rPr>
+        <w:t xml:space="preserve">, </w:t>
+      </w:r>
+      <w:proofErr w:type="spellStart"/>
+      <w:r>
+        <w:rPr>
+          <w:lang w:val="en-US"/>
+        </w:rPr>
+        <w:t>txid</w:t>
+      </w:r>
+      <w:proofErr w:type="spellEnd"/>
+      <w:r>
+        <w:rPr>
+          <w:lang w:val="en-US"/>
+        </w:rPr>
+        <w:t>)</w:t>
+      </w:r>
+    </w:p>
+    <w:p>
+      <w:pPr>
+        <w:rPr>
+          <w:lang w:val="en-US"/>
+        </w:rPr>
+      </w:pPr>
+    </w:p>
+    <w:p>
+      <w:pPr>
+        <w:rPr>
+          <w:lang w:val="en-US"/>
+        </w:rPr>
+      </w:pPr>
+      <w:r>
+        <w:rPr>
+          <w:lang w:val="en-US"/>
+        </w:rPr>
+        <w:t>First one is needed when unlocking the UTXO, second one is needed when locking.</w:t>
+      </w:r>
+    </w:p>
+    <w:p>
+      <w:pPr>
+        <w:rPr>
+          <w:lang w:val="en-US"/>
+        </w:rPr>
+      </w:pPr>
+      <w:r>
+        <w:rPr>
+          <w:lang w:val="en-US"/>
+        </w:rPr>
+        <w:t>Modified transaction will be shown on the screen, with some hints about the lock time or unlock time.</w:t>
+      </w:r>
+    </w:p>
+    <w:p>
+      <w:pPr>
+        <w:rPr>
+          <w:lang w:val="en-US"/>
+        </w:rPr>
+      </w:pPr>
+    </w:p>
+    <w:p>
+      <w:pPr>
+        <w:rPr>
+          <w:lang w:val="en-US"/>
+        </w:rPr>
+      </w:pPr>
+      <w:r>
+        <w:rPr>
+          <w:lang w:val="en-US"/>
+        </w:rPr>
+        <w:t>Yet another button will broadcast</w:t>
+      </w:r>
+      <w:r>
+        <w:rPr>
+          <w:lang w:val="en-US"/>
+        </w:rPr>
+        <w:t xml:space="preserve"> the above transaction.</w:t>
+      </w:r>
+    </w:p>
+    <w:p>
+      <w:pPr>
+        <w:rPr>
+          <w:lang w:val="en-US"/>
+        </w:rPr>
+      </w:pPr>
+    </w:p>
+    <w:p>
+      <w:pPr>
+        <w:rPr>
+          <w:lang w:val="en-US"/>
+        </w:rPr>
+      </w:pPr>
+      <w:r>
+        <w:rPr>
+          <w:lang w:val="en-US"/>
+        </w:rPr>
+        <w:t>This code needs to be extremely well tested as any mistake will cost money.</w:t>
+      </w:r>
+    </w:p>
+    <w:p>
+      <w:pPr>
+        <w:rPr>
+          <w:lang w:val="en-US"/>
+        </w:rPr>
+      </w:pPr>
+      <w:r>
+        <w:rPr>
+          <w:lang w:val="en-US"/>
+        </w:rPr>
+        <w:t>Suggestion is not to lock more than 5000 dollars in one UTXO in one transaction.</w:t>
+      </w:r>
+    </w:p>
+    <w:p>
+      <w:pPr>
+        <w:rPr>
+          <w:lang w:val="en-US"/>
+        </w:rPr>
+      </w:pPr>
+      <w:r>
+        <w:rPr>
+          <w:lang w:val="en-US"/>
+        </w:rPr>
+        <w:t>There should be some built-in check to lim</w:t>
+      </w:r>
+      <w:r>
+        <w:rPr>
+          <w:lang w:val="en-US"/>
+        </w:rPr>
+        <w:t>it the amount to be locked, to, say, 0.1BTC.</w:t>
+      </w:r>
+    </w:p>
+    <w:p>
+      <w:pPr>
         <w:rPr>
           <w:lang w:val="en-US"/>
         </w:rPr>
@@ -15936,7 +16941,7 @@
       </w:pPr>
     </w:p>
     <w:sectPr>
-      <w:footerReference w:type="default" r:id="rId9"/>
+      <w:footerReference w:type="default" r:id="rId11"/>
       <w:pgSz w:w="11906" w:h="16838"/>
       <w:pgMar w:top="1802" w:right="1248" w:bottom="1826" w:left="1162" w:header="482" w:footer="397" w:gutter="0"/>
       <w:pgNumType w:start="1"/>
@@ -17850,6 +18855,118 @@
     </w:lvl>
   </w:abstractNum>
   <w:abstractNum w:abstractNumId="24" w15:restartNumberingAfterBreak="0">
+    <w:nsid w:val="2F8C3F5B"/>
+    <w:multiLevelType w:val="hybridMultilevel"/>
+    <w:tmpl w:val="8504634E"/>
+    <w:lvl w:ilvl="0" w:tplc="9D26633C">
+      <w:numFmt w:val="bullet"/>
+      <w:lvlText w:val="-"/>
+      <w:lvlJc w:val="left"/>
+      <w:pPr>
+        <w:ind w:left="720" w:hanging="360"/>
+      </w:pPr>
+      <w:rPr>
+        <w:rFonts w:ascii="SwissReSans" w:eastAsia="Times New Roman" w:hAnsi="SwissReSans" w:cs="Times New Roman" w:hint="default"/>
+      </w:rPr>
+    </w:lvl>
+    <w:lvl w:ilvl="1" w:tplc="04090003" w:tentative="1">
+      <w:start w:val="1"/>
+      <w:numFmt w:val="bullet"/>
+      <w:lvlText w:val="o"/>
+      <w:lvlJc w:val="left"/>
+      <w:pPr>
+        <w:ind w:left="1440" w:hanging="360"/>
+      </w:pPr>
+      <w:rPr>
+        <w:rFonts w:ascii="Courier New" w:hAnsi="Courier New" w:cs="Courier New" w:hint="default"/>
+      </w:rPr>
+    </w:lvl>
+    <w:lvl w:ilvl="2" w:tplc="04090005" w:tentative="1">
+      <w:start w:val="1"/>
+      <w:numFmt w:val="bullet"/>
+      <w:lvlText w:val=""/>
+      <w:lvlJc w:val="left"/>
+      <w:pPr>
+        <w:ind w:left="2160" w:hanging="360"/>
+      </w:pPr>
+      <w:rPr>
+        <w:rFonts w:ascii="Wingdings" w:hAnsi="Wingdings" w:hint="default"/>
+      </w:rPr>
+    </w:lvl>
+    <w:lvl w:ilvl="3" w:tplc="04090001" w:tentative="1">
+      <w:start w:val="1"/>
+      <w:numFmt w:val="bullet"/>
+      <w:lvlText w:val=""/>
+      <w:lvlJc w:val="left"/>
+      <w:pPr>
+        <w:ind w:left="2880" w:hanging="360"/>
+      </w:pPr>
+      <w:rPr>
+        <w:rFonts w:ascii="Symbol" w:hAnsi="Symbol" w:hint="default"/>
+      </w:rPr>
+    </w:lvl>
+    <w:lvl w:ilvl="4" w:tplc="04090003" w:tentative="1">
+      <w:start w:val="1"/>
+      <w:numFmt w:val="bullet"/>
+      <w:lvlText w:val="o"/>
+      <w:lvlJc w:val="left"/>
+      <w:pPr>
+        <w:ind w:left="3600" w:hanging="360"/>
+      </w:pPr>
+      <w:rPr>
+        <w:rFonts w:ascii="Courier New" w:hAnsi="Courier New" w:cs="Courier New" w:hint="default"/>
+      </w:rPr>
+    </w:lvl>
+    <w:lvl w:ilvl="5" w:tplc="04090005" w:tentative="1">
+      <w:start w:val="1"/>
+      <w:numFmt w:val="bullet"/>
+      <w:lvlText w:val=""/>
+      <w:lvlJc w:val="left"/>
+      <w:pPr>
+        <w:ind w:left="4320" w:hanging="360"/>
+      </w:pPr>
+      <w:rPr>
+        <w:rFonts w:ascii="Wingdings" w:hAnsi="Wingdings" w:hint="default"/>
+      </w:rPr>
+    </w:lvl>
+    <w:lvl w:ilvl="6" w:tplc="04090001" w:tentative="1">
+      <w:start w:val="1"/>
+      <w:numFmt w:val="bullet"/>
+      <w:lvlText w:val=""/>
+      <w:lvlJc w:val="left"/>
+      <w:pPr>
+        <w:ind w:left="5040" w:hanging="360"/>
+      </w:pPr>
+      <w:rPr>
+        <w:rFonts w:ascii="Symbol" w:hAnsi="Symbol" w:hint="default"/>
+      </w:rPr>
+    </w:lvl>
+    <w:lvl w:ilvl="7" w:tplc="04090003" w:tentative="1">
+      <w:start w:val="1"/>
+      <w:numFmt w:val="bullet"/>
+      <w:lvlText w:val="o"/>
+      <w:lvlJc w:val="left"/>
+      <w:pPr>
+        <w:ind w:left="5760" w:hanging="360"/>
+      </w:pPr>
+      <w:rPr>
+        <w:rFonts w:ascii="Courier New" w:hAnsi="Courier New" w:cs="Courier New" w:hint="default"/>
+      </w:rPr>
+    </w:lvl>
+    <w:lvl w:ilvl="8" w:tplc="04090005" w:tentative="1">
+      <w:start w:val="1"/>
+      <w:numFmt w:val="bullet"/>
+      <w:lvlText w:val=""/>
+      <w:lvlJc w:val="left"/>
+      <w:pPr>
+        <w:ind w:left="6480" w:hanging="360"/>
+      </w:pPr>
+      <w:rPr>
+        <w:rFonts w:ascii="Wingdings" w:hAnsi="Wingdings" w:hint="default"/>
+      </w:rPr>
+    </w:lvl>
+  </w:abstractNum>
+  <w:abstractNum w:abstractNumId="25" w15:restartNumberingAfterBreak="0">
     <w:nsid w:val="312B7817"/>
     <w:multiLevelType w:val="hybridMultilevel"/>
     <w:tmpl w:val="92CC18A2"/>
@@ -17962,7 +19079,7 @@
       </w:rPr>
     </w:lvl>
   </w:abstractNum>
-  <w:abstractNum w:abstractNumId="25" w15:restartNumberingAfterBreak="0">
+  <w:abstractNum w:abstractNumId="26" w15:restartNumberingAfterBreak="0">
     <w:nsid w:val="32C03D0E"/>
     <w:multiLevelType w:val="hybridMultilevel"/>
     <w:tmpl w:val="94088FB2"/>
@@ -18075,7 +19192,7 @@
       </w:rPr>
     </w:lvl>
   </w:abstractNum>
-  <w:abstractNum w:abstractNumId="26" w15:restartNumberingAfterBreak="0">
+  <w:abstractNum w:abstractNumId="27" w15:restartNumberingAfterBreak="0">
     <w:nsid w:val="35D559EB"/>
     <w:multiLevelType w:val="hybridMultilevel"/>
     <w:tmpl w:val="BDF4EAAC"/>
@@ -18188,7 +19305,7 @@
       </w:rPr>
     </w:lvl>
   </w:abstractNum>
-  <w:abstractNum w:abstractNumId="27" w15:restartNumberingAfterBreak="0">
+  <w:abstractNum w:abstractNumId="28" w15:restartNumberingAfterBreak="0">
     <w:nsid w:val="38415CE9"/>
     <w:multiLevelType w:val="hybridMultilevel"/>
     <w:tmpl w:val="531855CA"/>
@@ -18301,7 +19418,7 @@
       </w:rPr>
     </w:lvl>
   </w:abstractNum>
-  <w:abstractNum w:abstractNumId="28" w15:restartNumberingAfterBreak="0">
+  <w:abstractNum w:abstractNumId="29" w15:restartNumberingAfterBreak="0">
     <w:nsid w:val="3DF514E2"/>
     <w:multiLevelType w:val="hybridMultilevel"/>
     <w:tmpl w:val="B0D8FFAE"/>
@@ -18414,7 +19531,7 @@
       </w:rPr>
     </w:lvl>
   </w:abstractNum>
-  <w:abstractNum w:abstractNumId="29" w15:restartNumberingAfterBreak="0">
+  <w:abstractNum w:abstractNumId="30" w15:restartNumberingAfterBreak="0">
     <w:nsid w:val="3E3D669B"/>
     <w:multiLevelType w:val="hybridMultilevel"/>
     <w:tmpl w:val="1B90CCD4"/>
@@ -18527,7 +19644,7 @@
       </w:rPr>
     </w:lvl>
   </w:abstractNum>
-  <w:abstractNum w:abstractNumId="30" w15:restartNumberingAfterBreak="0">
+  <w:abstractNum w:abstractNumId="31" w15:restartNumberingAfterBreak="0">
     <w:nsid w:val="3F724481"/>
     <w:multiLevelType w:val="hybridMultilevel"/>
     <w:tmpl w:val="AAB8D71E"/>
@@ -18640,7 +19757,7 @@
       </w:rPr>
     </w:lvl>
   </w:abstractNum>
-  <w:abstractNum w:abstractNumId="31" w15:restartNumberingAfterBreak="0">
+  <w:abstractNum w:abstractNumId="32" w15:restartNumberingAfterBreak="0">
     <w:nsid w:val="3F752957"/>
     <w:multiLevelType w:val="hybridMultilevel"/>
     <w:tmpl w:val="53B493F0"/>
@@ -18753,7 +19870,7 @@
       </w:rPr>
     </w:lvl>
   </w:abstractNum>
-  <w:abstractNum w:abstractNumId="32" w15:restartNumberingAfterBreak="0">
+  <w:abstractNum w:abstractNumId="33" w15:restartNumberingAfterBreak="0">
     <w:nsid w:val="40C62A46"/>
     <w:multiLevelType w:val="hybridMultilevel"/>
     <w:tmpl w:val="17F68308"/>
@@ -18866,7 +19983,7 @@
       </w:rPr>
     </w:lvl>
   </w:abstractNum>
-  <w:abstractNum w:abstractNumId="33" w15:restartNumberingAfterBreak="0">
+  <w:abstractNum w:abstractNumId="34" w15:restartNumberingAfterBreak="0">
     <w:nsid w:val="40DA3EBA"/>
     <w:multiLevelType w:val="hybridMultilevel"/>
     <w:tmpl w:val="6EECC1C6"/>
@@ -18979,7 +20096,7 @@
       </w:rPr>
     </w:lvl>
   </w:abstractNum>
-  <w:abstractNum w:abstractNumId="34" w15:restartNumberingAfterBreak="0">
+  <w:abstractNum w:abstractNumId="35" w15:restartNumberingAfterBreak="0">
     <w:nsid w:val="43D50DA6"/>
     <w:multiLevelType w:val="hybridMultilevel"/>
     <w:tmpl w:val="AA6EECC0"/>
@@ -19092,7 +20209,7 @@
       </w:rPr>
     </w:lvl>
   </w:abstractNum>
-  <w:abstractNum w:abstractNumId="35" w15:restartNumberingAfterBreak="0">
+  <w:abstractNum w:abstractNumId="36" w15:restartNumberingAfterBreak="0">
     <w:nsid w:val="4A3929E1"/>
     <w:multiLevelType w:val="hybridMultilevel"/>
     <w:tmpl w:val="8E886E84"/>
@@ -19205,7 +20322,7 @@
       </w:rPr>
     </w:lvl>
   </w:abstractNum>
-  <w:abstractNum w:abstractNumId="36" w15:restartNumberingAfterBreak="0">
+  <w:abstractNum w:abstractNumId="37" w15:restartNumberingAfterBreak="0">
     <w:nsid w:val="51572F8E"/>
     <w:multiLevelType w:val="hybridMultilevel"/>
     <w:tmpl w:val="4710A2BC"/>
@@ -19318,7 +20435,7 @@
       </w:rPr>
     </w:lvl>
   </w:abstractNum>
-  <w:abstractNum w:abstractNumId="37" w15:restartNumberingAfterBreak="0">
+  <w:abstractNum w:abstractNumId="38" w15:restartNumberingAfterBreak="0">
     <w:nsid w:val="5FB32FDA"/>
     <w:multiLevelType w:val="hybridMultilevel"/>
     <w:tmpl w:val="E4D45DDC"/>
@@ -19431,7 +20548,7 @@
       </w:rPr>
     </w:lvl>
   </w:abstractNum>
-  <w:abstractNum w:abstractNumId="38" w15:restartNumberingAfterBreak="0">
+  <w:abstractNum w:abstractNumId="39" w15:restartNumberingAfterBreak="0">
     <w:nsid w:val="66E40A2E"/>
     <w:multiLevelType w:val="hybridMultilevel"/>
     <w:tmpl w:val="8AAA2472"/>
@@ -19544,7 +20661,7 @@
       </w:rPr>
     </w:lvl>
   </w:abstractNum>
-  <w:abstractNum w:abstractNumId="39" w15:restartNumberingAfterBreak="0">
+  <w:abstractNum w:abstractNumId="40" w15:restartNumberingAfterBreak="0">
     <w:nsid w:val="6958244D"/>
     <w:multiLevelType w:val="hybridMultilevel"/>
     <w:tmpl w:val="A10842CC"/>
@@ -19657,7 +20774,7 @@
       </w:rPr>
     </w:lvl>
   </w:abstractNum>
-  <w:abstractNum w:abstractNumId="40" w15:restartNumberingAfterBreak="0">
+  <w:abstractNum w:abstractNumId="41" w15:restartNumberingAfterBreak="0">
     <w:nsid w:val="6C5F3EB7"/>
     <w:multiLevelType w:val="hybridMultilevel"/>
     <w:tmpl w:val="791E044C"/>
@@ -19770,7 +20887,119 @@
       </w:rPr>
     </w:lvl>
   </w:abstractNum>
-  <w:abstractNum w:abstractNumId="41" w15:restartNumberingAfterBreak="0">
+  <w:abstractNum w:abstractNumId="42" w15:restartNumberingAfterBreak="0">
+    <w:nsid w:val="6C776CAC"/>
+    <w:multiLevelType w:val="hybridMultilevel"/>
+    <w:tmpl w:val="B6568E3E"/>
+    <w:lvl w:ilvl="0" w:tplc="9D26633C">
+      <w:numFmt w:val="bullet"/>
+      <w:lvlText w:val="-"/>
+      <w:lvlJc w:val="left"/>
+      <w:pPr>
+        <w:ind w:left="720" w:hanging="360"/>
+      </w:pPr>
+      <w:rPr>
+        <w:rFonts w:ascii="SwissReSans" w:eastAsia="Times New Roman" w:hAnsi="SwissReSans" w:cs="Times New Roman" w:hint="default"/>
+      </w:rPr>
+    </w:lvl>
+    <w:lvl w:ilvl="1" w:tplc="04090003" w:tentative="1">
+      <w:start w:val="1"/>
+      <w:numFmt w:val="bullet"/>
+      <w:lvlText w:val="o"/>
+      <w:lvlJc w:val="left"/>
+      <w:pPr>
+        <w:ind w:left="1440" w:hanging="360"/>
+      </w:pPr>
+      <w:rPr>
+        <w:rFonts w:ascii="Courier New" w:hAnsi="Courier New" w:cs="Courier New" w:hint="default"/>
+      </w:rPr>
+    </w:lvl>
+    <w:lvl w:ilvl="2" w:tplc="04090005" w:tentative="1">
+      <w:start w:val="1"/>
+      <w:numFmt w:val="bullet"/>
+      <w:lvlText w:val=""/>
+      <w:lvlJc w:val="left"/>
+      <w:pPr>
+        <w:ind w:left="2160" w:hanging="360"/>
+      </w:pPr>
+      <w:rPr>
+        <w:rFonts w:ascii="Wingdings" w:hAnsi="Wingdings" w:hint="default"/>
+      </w:rPr>
+    </w:lvl>
+    <w:lvl w:ilvl="3" w:tplc="04090001" w:tentative="1">
+      <w:start w:val="1"/>
+      <w:numFmt w:val="bullet"/>
+      <w:lvlText w:val=""/>
+      <w:lvlJc w:val="left"/>
+      <w:pPr>
+        <w:ind w:left="2880" w:hanging="360"/>
+      </w:pPr>
+      <w:rPr>
+        <w:rFonts w:ascii="Symbol" w:hAnsi="Symbol" w:hint="default"/>
+      </w:rPr>
+    </w:lvl>
+    <w:lvl w:ilvl="4" w:tplc="04090003" w:tentative="1">
+      <w:start w:val="1"/>
+      <w:numFmt w:val="bullet"/>
+      <w:lvlText w:val="o"/>
+      <w:lvlJc w:val="left"/>
+      <w:pPr>
+        <w:ind w:left="3600" w:hanging="360"/>
+      </w:pPr>
+      <w:rPr>
+        <w:rFonts w:ascii="Courier New" w:hAnsi="Courier New" w:cs="Courier New" w:hint="default"/>
+      </w:rPr>
+    </w:lvl>
+    <w:lvl w:ilvl="5" w:tplc="04090005" w:tentative="1">
+      <w:start w:val="1"/>
+      <w:numFmt w:val="bullet"/>
+      <w:lvlText w:val=""/>
+      <w:lvlJc w:val="left"/>
+      <w:pPr>
+        <w:ind w:left="4320" w:hanging="360"/>
+      </w:pPr>
+      <w:rPr>
+        <w:rFonts w:ascii="Wingdings" w:hAnsi="Wingdings" w:hint="default"/>
+      </w:rPr>
+    </w:lvl>
+    <w:lvl w:ilvl="6" w:tplc="04090001" w:tentative="1">
+      <w:start w:val="1"/>
+      <w:numFmt w:val="bullet"/>
+      <w:lvlText w:val=""/>
+      <w:lvlJc w:val="left"/>
+      <w:pPr>
+        <w:ind w:left="5040" w:hanging="360"/>
+      </w:pPr>
+      <w:rPr>
+        <w:rFonts w:ascii="Symbol" w:hAnsi="Symbol" w:hint="default"/>
+      </w:rPr>
+    </w:lvl>
+    <w:lvl w:ilvl="7" w:tplc="04090003" w:tentative="1">
+      <w:start w:val="1"/>
+      <w:numFmt w:val="bullet"/>
+      <w:lvlText w:val="o"/>
+      <w:lvlJc w:val="left"/>
+      <w:pPr>
+        <w:ind w:left="5760" w:hanging="360"/>
+      </w:pPr>
+      <w:rPr>
+        <w:rFonts w:ascii="Courier New" w:hAnsi="Courier New" w:cs="Courier New" w:hint="default"/>
+      </w:rPr>
+    </w:lvl>
+    <w:lvl w:ilvl="8" w:tplc="04090005" w:tentative="1">
+      <w:start w:val="1"/>
+      <w:numFmt w:val="bullet"/>
+      <w:lvlText w:val=""/>
+      <w:lvlJc w:val="left"/>
+      <w:pPr>
+        <w:ind w:left="6480" w:hanging="360"/>
+      </w:pPr>
+      <w:rPr>
+        <w:rFonts w:ascii="Wingdings" w:hAnsi="Wingdings" w:hint="default"/>
+      </w:rPr>
+    </w:lvl>
+  </w:abstractNum>
+  <w:abstractNum w:abstractNumId="43" w15:restartNumberingAfterBreak="0">
     <w:nsid w:val="734D2D1A"/>
     <w:multiLevelType w:val="hybridMultilevel"/>
     <w:tmpl w:val="D2C2E464"/>
@@ -19883,7 +21112,7 @@
       </w:rPr>
     </w:lvl>
   </w:abstractNum>
-  <w:abstractNum w:abstractNumId="42" w15:restartNumberingAfterBreak="0">
+  <w:abstractNum w:abstractNumId="44" w15:restartNumberingAfterBreak="0">
     <w:nsid w:val="78C030AD"/>
     <w:multiLevelType w:val="hybridMultilevel"/>
     <w:tmpl w:val="388E32D4"/>
@@ -20023,7 +21252,7 @@
       </w:rPr>
     </w:lvl>
   </w:abstractNum>
-  <w:abstractNum w:abstractNumId="43" w15:restartNumberingAfterBreak="0">
+  <w:abstractNum w:abstractNumId="45" w15:restartNumberingAfterBreak="0">
     <w:nsid w:val="7BFE1722"/>
     <w:multiLevelType w:val="hybridMultilevel"/>
     <w:tmpl w:val="59B86730"/>
@@ -20136,7 +21365,7 @@
       </w:rPr>
     </w:lvl>
   </w:abstractNum>
-  <w:abstractNum w:abstractNumId="44" w15:restartNumberingAfterBreak="0">
+  <w:abstractNum w:abstractNumId="46" w15:restartNumberingAfterBreak="0">
     <w:nsid w:val="7C105279"/>
     <w:multiLevelType w:val="hybridMultilevel"/>
     <w:tmpl w:val="63DA0DAA"/>
@@ -20249,7 +21478,7 @@
       </w:rPr>
     </w:lvl>
   </w:abstractNum>
-  <w:abstractNum w:abstractNumId="45" w15:restartNumberingAfterBreak="0">
+  <w:abstractNum w:abstractNumId="47" w15:restartNumberingAfterBreak="0">
     <w:nsid w:val="7CC15CD0"/>
     <w:multiLevelType w:val="hybridMultilevel"/>
     <w:tmpl w:val="A10A7416"/>
@@ -20399,19 +21628,19 @@
     <w:abstractNumId w:val="10"/>
   </w:num>
   <w:num w:numId="13">
-    <w:abstractNumId w:val="42"/>
+    <w:abstractNumId w:val="44"/>
   </w:num>
   <w:num w:numId="14">
-    <w:abstractNumId w:val="35"/>
+    <w:abstractNumId w:val="36"/>
   </w:num>
   <w:num w:numId="15">
-    <w:abstractNumId w:val="40"/>
+    <w:abstractNumId w:val="41"/>
   </w:num>
   <w:num w:numId="16">
-    <w:abstractNumId w:val="32"/>
+    <w:abstractNumId w:val="33"/>
   </w:num>
   <w:num w:numId="17">
-    <w:abstractNumId w:val="29"/>
+    <w:abstractNumId w:val="30"/>
   </w:num>
   <w:num w:numId="18">
     <w:abstractNumId w:val="22"/>
@@ -20420,22 +21649,22 @@
     <w:abstractNumId w:val="17"/>
   </w:num>
   <w:num w:numId="20">
-    <w:abstractNumId w:val="34"/>
+    <w:abstractNumId w:val="35"/>
   </w:num>
   <w:num w:numId="21">
-    <w:abstractNumId w:val="44"/>
+    <w:abstractNumId w:val="46"/>
   </w:num>
   <w:num w:numId="22">
-    <w:abstractNumId w:val="41"/>
+    <w:abstractNumId w:val="43"/>
   </w:num>
   <w:num w:numId="23">
-    <w:abstractNumId w:val="30"/>
+    <w:abstractNumId w:val="31"/>
   </w:num>
   <w:num w:numId="24">
     <w:abstractNumId w:val="11"/>
   </w:num>
   <w:num w:numId="25">
-    <w:abstractNumId w:val="36"/>
+    <w:abstractNumId w:val="37"/>
   </w:num>
   <w:num w:numId="26">
     <w:abstractNumId w:val="18"/>
@@ -20444,34 +21673,34 @@
     <w:abstractNumId w:val="15"/>
   </w:num>
   <w:num w:numId="28">
-    <w:abstractNumId w:val="37"/>
+    <w:abstractNumId w:val="38"/>
   </w:num>
   <w:num w:numId="29">
-    <w:abstractNumId w:val="28"/>
+    <w:abstractNumId w:val="29"/>
   </w:num>
   <w:num w:numId="30">
     <w:abstractNumId w:val="23"/>
   </w:num>
   <w:num w:numId="31">
-    <w:abstractNumId w:val="31"/>
+    <w:abstractNumId w:val="32"/>
   </w:num>
   <w:num w:numId="32">
     <w:abstractNumId w:val="16"/>
   </w:num>
   <w:num w:numId="33">
-    <w:abstractNumId w:val="43"/>
+    <w:abstractNumId w:val="45"/>
   </w:num>
   <w:num w:numId="34">
-    <w:abstractNumId w:val="45"/>
+    <w:abstractNumId w:val="47"/>
   </w:num>
   <w:num w:numId="35">
     <w:abstractNumId w:val="12"/>
   </w:num>
   <w:num w:numId="36">
-    <w:abstractNumId w:val="25"/>
+    <w:abstractNumId w:val="26"/>
   </w:num>
   <w:num w:numId="37">
-    <w:abstractNumId w:val="38"/>
+    <w:abstractNumId w:val="39"/>
   </w:num>
   <w:num w:numId="38">
     <w:abstractNumId w:val="21"/>
@@ -20483,22 +21712,28 @@
     <w:abstractNumId w:val="19"/>
   </w:num>
   <w:num w:numId="41">
-    <w:abstractNumId w:val="24"/>
+    <w:abstractNumId w:val="25"/>
   </w:num>
   <w:num w:numId="42">
-    <w:abstractNumId w:val="39"/>
+    <w:abstractNumId w:val="40"/>
   </w:num>
   <w:num w:numId="43">
-    <w:abstractNumId w:val="26"/>
+    <w:abstractNumId w:val="27"/>
   </w:num>
   <w:num w:numId="44">
     <w:abstractNumId w:val="13"/>
   </w:num>
   <w:num w:numId="45">
-    <w:abstractNumId w:val="33"/>
+    <w:abstractNumId w:val="34"/>
   </w:num>
   <w:num w:numId="46">
-    <w:abstractNumId w:val="27"/>
+    <w:abstractNumId w:val="28"/>
+  </w:num>
+  <w:num w:numId="47">
+    <w:abstractNumId w:val="24"/>
+  </w:num>
+  <w:num w:numId="48">
+    <w:abstractNumId w:val="42"/>
   </w:num>
   <w:numIdMacAtCleanup w:val="13"/>
 </w:numbering>
@@ -22127,6 +23362,18 @@
       <w:contextualSpacing/>
     </w:pPr>
   </w:style>
+  <w:style w:type="character" w:styleId="UnresolvedMention">
+    <w:name w:val="Unresolved Mention"/>
+    <w:basedOn w:val="DefaultParagraphFont"/>
+    <w:uiPriority w:val="99"/>
+    <w:semiHidden/>
+    <w:unhideWhenUsed/>
+    <w:rsid w:val="000556F7"/>
+    <w:rPr>
+      <w:color w:val="605E5C"/>
+      <w:shd w:val="clear" w:color="auto" w:fill="E1DFDD"/>
+    </w:rPr>
+  </w:style>
 </w:styles>
 </file>
 
@@ -22418,7 +23665,7 @@
 </file>
 
 <file path=customXml/itemProps1.xml><?xml version="1.0" encoding="utf-8"?>
-<ds:datastoreItem xmlns:ds="http://schemas.openxmlformats.org/officeDocument/2006/customXml" ds:itemID="{CEDE3D09-B164-4641-A810-EEC59F611208}">
+<ds:datastoreItem xmlns:ds="http://schemas.openxmlformats.org/officeDocument/2006/customXml" ds:itemID="{F30318FD-A7BD-0F4D-A8C2-2276B246F952}">
   <ds:schemaRefs>
     <ds:schemaRef ds:uri="http://schemas.openxmlformats.org/officeDocument/2006/bibliography"/>
   </ds:schemaRefs>

</xml_diff>

<commit_message>
improved implementation of haveScriptpubkeysOverrunGaplimit and test
</commit_message>
<xml_diff>
--- a/doc/Epsmi_Documentation.docx
+++ b/doc/Epsmi_Documentation.docx
@@ -15726,6 +15726,88 @@
           <w:lang w:val="en-US"/>
         </w:rPr>
       </w:pPr>
+      <w:r>
+        <w:rPr>
+          <w:lang w:val="en-US"/>
+        </w:rPr>
+        <w:t xml:space="preserve">For </w:t>
+      </w:r>
+      <w:r>
+        <w:rPr>
+          <w:lang w:val="en-US"/>
+        </w:rPr>
+        <w:t xml:space="preserve">each of the </w:t>
+      </w:r>
+      <w:r>
+        <w:rPr>
+          <w:lang w:val="en-US"/>
+        </w:rPr>
+        <w:t>output spk</w:t>
+      </w:r>
+      <w:r>
+        <w:rPr>
+          <w:lang w:val="en-US"/>
+        </w:rPr>
+        <w:t xml:space="preserve"> </w:t>
+      </w:r>
+      <w:r>
+        <w:rPr>
+          <w:lang w:val="en-US"/>
+        </w:rPr>
+        <w:t xml:space="preserve">of </w:t>
+      </w:r>
+      <w:r>
+        <w:rPr>
+          <w:lang w:val="en-US"/>
+        </w:rPr>
+        <w:t>a new transaction (being inserted into address history)</w:t>
+      </w:r>
+      <w:r>
+        <w:rPr>
+          <w:lang w:val="en-US"/>
+        </w:rPr>
+        <w:t>, the function checks if</w:t>
+      </w:r>
+      <w:r>
+        <w:rPr>
+          <w:lang w:val="en-US"/>
+        </w:rPr>
+        <w:t xml:space="preserve"> the distance between this </w:t>
+      </w:r>
+      <w:proofErr w:type="spellStart"/>
+      <w:r>
+        <w:rPr>
+          <w:lang w:val="en-US"/>
+        </w:rPr>
+        <w:t>spk’s</w:t>
+      </w:r>
+      <w:proofErr w:type="spellEnd"/>
+      <w:r>
+        <w:rPr>
+          <w:lang w:val="en-US"/>
+        </w:rPr>
+        <w:t xml:space="preserve"> index and the next index (next in the sense the one named “</w:t>
+      </w:r>
+      <w:proofErr w:type="spellStart"/>
+      <w:r>
+        <w:rPr>
+          <w:lang w:val="en-US"/>
+        </w:rPr>
+        <w:t>nextIndex</w:t>
+      </w:r>
+      <w:proofErr w:type="spellEnd"/>
+      <w:r>
+        <w:rPr>
+          <w:lang w:val="en-US"/>
+        </w:rPr>
+        <w:t>” kept in wallet state).</w:t>
+      </w:r>
+      <w:r>
+        <w:rPr>
+          <w:lang w:val="en-US"/>
+        </w:rPr>
+        <w:t xml:space="preserve"> In other words, if each transaction is far enough from the end of imported transactions.</w:t>
+      </w:r>
       <w:bookmarkStart w:id="33" w:name="_GoBack"/>
       <w:bookmarkEnd w:id="33"/>
     </w:p>
@@ -16009,7 +16091,6 @@
         <w:rPr>
           <w:lang w:val="en-US"/>
         </w:rPr>
-        <w:lastRenderedPageBreak/>
         <w:t>getAddressBalance</w:t>
       </w:r>
       <w:proofErr w:type="spellEnd"/>
@@ -21503,7 +21584,7 @@
 </file>
 
 <file path=customXml/itemProps1.xml><?xml version="1.0" encoding="utf-8"?>
-<ds:datastoreItem xmlns:ds="http://schemas.openxmlformats.org/officeDocument/2006/customXml" ds:itemID="{242F4865-02CF-3B44-BE63-B333ECA11A7E}">
+<ds:datastoreItem xmlns:ds="http://schemas.openxmlformats.org/officeDocument/2006/customXml" ds:itemID="{58951FB5-417C-0743-A117-770D851B948E}">
   <ds:schemaRefs>
     <ds:schemaRef ds:uri="http://schemas.openxmlformats.org/officeDocument/2006/bibliography"/>
   </ds:schemaRefs>

</xml_diff>

<commit_message>
improved and simplified MerkleProofOps, bitcoind issue in doc
</commit_message>
<xml_diff>
--- a/doc/Epsmi_Documentation.docx
+++ b/doc/Epsmi_Documentation.docx
@@ -365,7 +365,7 @@
         </w:rPr>
         <w:fldChar w:fldCharType="separate"/>
       </w:r>
-      <w:hyperlink w:anchor="_Toc61371712" w:history="1">
+      <w:hyperlink w:anchor="_Toc61942475" w:history="1">
         <w:r>
           <w:rPr>
             <w:rStyle w:val="Hyperlink"/>
@@ -414,7 +414,7 @@
             <w:noProof/>
             <w:webHidden/>
           </w:rPr>
-          <w:instrText xml:space="preserve"> PAGEREF _Toc61371712 \h </w:instrText>
+          <w:instrText xml:space="preserve"> PAGEREF _Toc61942475 \h </w:instrText>
         </w:r>
         <w:r>
           <w:rPr>
@@ -461,7 +461,7 @@
           <w:szCs w:val="24"/>
         </w:rPr>
       </w:pPr>
-      <w:hyperlink w:anchor="_Toc61371713" w:history="1">
+      <w:hyperlink w:anchor="_Toc61942476" w:history="1">
         <w:r>
           <w:rPr>
             <w:rStyle w:val="Hyperlink"/>
@@ -508,7 +508,7 @@
             <w:noProof/>
             <w:webHidden/>
           </w:rPr>
-          <w:instrText xml:space="preserve"> PAGEREF _Toc61371713 \h </w:instrText>
+          <w:instrText xml:space="preserve"> PAGEREF _Toc61942476 \h </w:instrText>
         </w:r>
         <w:r>
           <w:rPr>
@@ -555,7 +555,7 @@
           <w:szCs w:val="24"/>
         </w:rPr>
       </w:pPr>
-      <w:hyperlink w:anchor="_Toc61371714" w:history="1">
+      <w:hyperlink w:anchor="_Toc61942477" w:history="1">
         <w:r>
           <w:rPr>
             <w:rStyle w:val="Hyperlink"/>
@@ -600,7 +600,7 @@
             <w:noProof/>
             <w:webHidden/>
           </w:rPr>
-          <w:instrText xml:space="preserve"> PAGEREF _Toc61371714 \h </w:instrText>
+          <w:instrText xml:space="preserve"> PAGEREF _Toc61942477 \h </w:instrText>
         </w:r>
         <w:r>
           <w:rPr>
@@ -649,7 +649,7 @@
           <w:szCs w:val="24"/>
         </w:rPr>
       </w:pPr>
-      <w:hyperlink w:anchor="_Toc61371715" w:history="1">
+      <w:hyperlink w:anchor="_Toc61942478" w:history="1">
         <w:r>
           <w:rPr>
             <w:rStyle w:val="Hyperlink"/>
@@ -696,7 +696,7 @@
             <w:noProof/>
             <w:webHidden/>
           </w:rPr>
-          <w:instrText xml:space="preserve"> PAGEREF _Toc61371715 \h </w:instrText>
+          <w:instrText xml:space="preserve"> PAGEREF _Toc61942478 \h </w:instrText>
         </w:r>
         <w:r>
           <w:rPr>
@@ -745,7 +745,7 @@
           <w:szCs w:val="24"/>
         </w:rPr>
       </w:pPr>
-      <w:hyperlink w:anchor="_Toc61371716" w:history="1">
+      <w:hyperlink w:anchor="_Toc61942479" w:history="1">
         <w:r>
           <w:rPr>
             <w:rStyle w:val="Hyperlink"/>
@@ -792,7 +792,7 @@
             <w:noProof/>
             <w:webHidden/>
           </w:rPr>
-          <w:instrText xml:space="preserve"> PAGEREF _Toc61371716 \h </w:instrText>
+          <w:instrText xml:space="preserve"> PAGEREF _Toc61942479 \h </w:instrText>
         </w:r>
         <w:r>
           <w:rPr>
@@ -839,7 +839,7 @@
           <w:szCs w:val="24"/>
         </w:rPr>
       </w:pPr>
-      <w:hyperlink w:anchor="_Toc61371717" w:history="1">
+      <w:hyperlink w:anchor="_Toc61942480" w:history="1">
         <w:r>
           <w:rPr>
             <w:rStyle w:val="Hyperlink"/>
@@ -884,7 +884,7 @@
             <w:noProof/>
             <w:webHidden/>
           </w:rPr>
-          <w:instrText xml:space="preserve"> PAGEREF _Toc61371717 \h </w:instrText>
+          <w:instrText xml:space="preserve"> PAGEREF _Toc61942480 \h </w:instrText>
         </w:r>
         <w:r>
           <w:rPr>
@@ -931,7 +931,7 @@
           <w:szCs w:val="24"/>
         </w:rPr>
       </w:pPr>
-      <w:hyperlink w:anchor="_Toc61371718" w:history="1">
+      <w:hyperlink w:anchor="_Toc61942481" w:history="1">
         <w:r>
           <w:rPr>
             <w:rStyle w:val="Hyperlink"/>
@@ -976,7 +976,7 @@
             <w:noProof/>
             <w:webHidden/>
           </w:rPr>
-          <w:instrText xml:space="preserve"> PAGEREF _Toc61371718 \h </w:instrText>
+          <w:instrText xml:space="preserve"> PAGEREF _Toc61942481 \h </w:instrText>
         </w:r>
         <w:r>
           <w:rPr>
@@ -1023,7 +1023,7 @@
           <w:szCs w:val="24"/>
         </w:rPr>
       </w:pPr>
-      <w:hyperlink w:anchor="_Toc61371719" w:history="1">
+      <w:hyperlink w:anchor="_Toc61942482" w:history="1">
         <w:r>
           <w:rPr>
             <w:rStyle w:val="Hyperlink"/>
@@ -1068,7 +1068,7 @@
             <w:noProof/>
             <w:webHidden/>
           </w:rPr>
-          <w:instrText xml:space="preserve"> PAGEREF _Toc61371719 \h </w:instrText>
+          <w:instrText xml:space="preserve"> PAGEREF _Toc61942482 \h </w:instrText>
         </w:r>
         <w:r>
           <w:rPr>
@@ -1112,7 +1112,7 @@
           <w:sz w:val="24"/>
         </w:rPr>
       </w:pPr>
-      <w:hyperlink w:anchor="_Toc61371720" w:history="1">
+      <w:hyperlink w:anchor="_Toc61942483" w:history="1">
         <w:r>
           <w:rPr>
             <w:rStyle w:val="Hyperlink"/>
@@ -1154,7 +1154,7 @@
             <w:noProof/>
             <w:webHidden/>
           </w:rPr>
-          <w:instrText xml:space="preserve"> PAGEREF _Toc61371720 \h </w:instrText>
+          <w:instrText xml:space="preserve"> PAGEREF _Toc61942483 \h </w:instrText>
         </w:r>
         <w:r>
           <w:rPr>
@@ -1198,7 +1198,7 @@
           <w:sz w:val="24"/>
         </w:rPr>
       </w:pPr>
-      <w:hyperlink w:anchor="_Toc61371721" w:history="1">
+      <w:hyperlink w:anchor="_Toc61942484" w:history="1">
         <w:r>
           <w:rPr>
             <w:rStyle w:val="Hyperlink"/>
@@ -1240,7 +1240,7 @@
             <w:noProof/>
             <w:webHidden/>
           </w:rPr>
-          <w:instrText xml:space="preserve"> PAGEREF _Toc61371721 \h </w:instrText>
+          <w:instrText xml:space="preserve"> PAGEREF _Toc61942484 \h </w:instrText>
         </w:r>
         <w:r>
           <w:rPr>
@@ -1284,7 +1284,7 @@
           <w:sz w:val="24"/>
         </w:rPr>
       </w:pPr>
-      <w:hyperlink w:anchor="_Toc61371722" w:history="1">
+      <w:hyperlink w:anchor="_Toc61942485" w:history="1">
         <w:r>
           <w:rPr>
             <w:rStyle w:val="Hyperlink"/>
@@ -1326,7 +1326,7 @@
             <w:noProof/>
             <w:webHidden/>
           </w:rPr>
-          <w:instrText xml:space="preserve"> PAGEREF _Toc61371722 \h </w:instrText>
+          <w:instrText xml:space="preserve"> PAGEREF _Toc61942485 \h </w:instrText>
         </w:r>
         <w:r>
           <w:rPr>
@@ -1370,7 +1370,7 @@
           <w:sz w:val="24"/>
         </w:rPr>
       </w:pPr>
-      <w:hyperlink w:anchor="_Toc61371723" w:history="1">
+      <w:hyperlink w:anchor="_Toc61942486" w:history="1">
         <w:r>
           <w:rPr>
             <w:rStyle w:val="Hyperlink"/>
@@ -1391,7 +1391,21 @@
             <w:rStyle w:val="Hyperlink"/>
             <w:noProof/>
           </w:rPr>
-          <w:t>Preparing keystore file for SSL</w:t>
+          <w:t>Preparing key</w:t>
+        </w:r>
+        <w:r>
+          <w:rPr>
+            <w:rStyle w:val="Hyperlink"/>
+            <w:noProof/>
+          </w:rPr>
+          <w:t>s</w:t>
+        </w:r>
+        <w:r>
+          <w:rPr>
+            <w:rStyle w:val="Hyperlink"/>
+            <w:noProof/>
+          </w:rPr>
+          <w:t>tore file for SSL</w:t>
         </w:r>
         <w:r>
           <w:rPr>
@@ -1412,7 +1426,7 @@
             <w:noProof/>
             <w:webHidden/>
           </w:rPr>
-          <w:instrText xml:space="preserve"> PAGEREF _Toc61371723 \h </w:instrText>
+          <w:instrText xml:space="preserve"> PAGEREF _Toc61942486 \h </w:instrText>
         </w:r>
         <w:r>
           <w:rPr>
@@ -1461,7 +1475,7 @@
           <w:szCs w:val="24"/>
         </w:rPr>
       </w:pPr>
-      <w:hyperlink w:anchor="_Toc61371724" w:history="1">
+      <w:hyperlink w:anchor="_Toc61942487" w:history="1">
         <w:r>
           <w:rPr>
             <w:rStyle w:val="Hyperlink"/>
@@ -1508,7 +1522,7 @@
             <w:noProof/>
             <w:webHidden/>
           </w:rPr>
-          <w:instrText xml:space="preserve"> PAGEREF _Toc61371724 \h </w:instrText>
+          <w:instrText xml:space="preserve"> PAGEREF _Toc61942487 \h </w:instrText>
         </w:r>
         <w:r>
           <w:rPr>
@@ -1555,7 +1569,7 @@
           <w:szCs w:val="24"/>
         </w:rPr>
       </w:pPr>
-      <w:hyperlink w:anchor="_Toc61371725" w:history="1">
+      <w:hyperlink w:anchor="_Toc61942488" w:history="1">
         <w:r>
           <w:rPr>
             <w:rStyle w:val="Hyperlink"/>
@@ -1600,7 +1614,7 @@
             <w:noProof/>
             <w:webHidden/>
           </w:rPr>
-          <w:instrText xml:space="preserve"> PAGEREF _Toc61371725 \h </w:instrText>
+          <w:instrText xml:space="preserve"> PAGEREF _Toc61942488 \h </w:instrText>
         </w:r>
         <w:r>
           <w:rPr>
@@ -1644,7 +1658,7 @@
           <w:sz w:val="24"/>
         </w:rPr>
       </w:pPr>
-      <w:hyperlink w:anchor="_Toc61371726" w:history="1">
+      <w:hyperlink w:anchor="_Toc61942489" w:history="1">
         <w:r>
           <w:rPr>
             <w:rStyle w:val="Hyperlink"/>
@@ -1688,7 +1702,7 @@
             <w:noProof/>
             <w:webHidden/>
           </w:rPr>
-          <w:instrText xml:space="preserve"> PAGEREF _Toc61371726 \h </w:instrText>
+          <w:instrText xml:space="preserve"> PAGEREF _Toc61942489 \h </w:instrText>
         </w:r>
         <w:r>
           <w:rPr>
@@ -1735,7 +1749,7 @@
           <w:szCs w:val="24"/>
         </w:rPr>
       </w:pPr>
-      <w:hyperlink w:anchor="_Toc61371727" w:history="1">
+      <w:hyperlink w:anchor="_Toc61942490" w:history="1">
         <w:r>
           <w:rPr>
             <w:rStyle w:val="Hyperlink"/>
@@ -1782,7 +1796,7 @@
             <w:noProof/>
             <w:webHidden/>
           </w:rPr>
-          <w:instrText xml:space="preserve"> PAGEREF _Toc61371727 \h </w:instrText>
+          <w:instrText xml:space="preserve"> PAGEREF _Toc61942490 \h </w:instrText>
         </w:r>
         <w:r>
           <w:rPr>
@@ -1826,7 +1840,7 @@
           <w:sz w:val="24"/>
         </w:rPr>
       </w:pPr>
-      <w:hyperlink w:anchor="_Toc61371728" w:history="1">
+      <w:hyperlink w:anchor="_Toc61942491" w:history="1">
         <w:r>
           <w:rPr>
             <w:rStyle w:val="Hyperlink"/>
@@ -1870,7 +1884,7 @@
             <w:noProof/>
             <w:webHidden/>
           </w:rPr>
-          <w:instrText xml:space="preserve"> PAGEREF _Toc61371728 \h </w:instrText>
+          <w:instrText xml:space="preserve"> PAGEREF _Toc61942491 \h </w:instrText>
         </w:r>
         <w:r>
           <w:rPr>
@@ -1914,7 +1928,7 @@
           <w:sz w:val="24"/>
         </w:rPr>
       </w:pPr>
-      <w:hyperlink w:anchor="_Toc61371729" w:history="1">
+      <w:hyperlink w:anchor="_Toc61942492" w:history="1">
         <w:r>
           <w:rPr>
             <w:rStyle w:val="Hyperlink"/>
@@ -1958,7 +1972,7 @@
             <w:noProof/>
             <w:webHidden/>
           </w:rPr>
-          <w:instrText xml:space="preserve"> PAGEREF _Toc61371729 \h </w:instrText>
+          <w:instrText xml:space="preserve"> PAGEREF _Toc61942492 \h </w:instrText>
         </w:r>
         <w:r>
           <w:rPr>
@@ -2002,7 +2016,7 @@
           <w:sz w:val="24"/>
         </w:rPr>
       </w:pPr>
-      <w:hyperlink w:anchor="_Toc61371730" w:history="1">
+      <w:hyperlink w:anchor="_Toc61942493" w:history="1">
         <w:r>
           <w:rPr>
             <w:rStyle w:val="Hyperlink"/>
@@ -2046,7 +2060,7 @@
             <w:noProof/>
             <w:webHidden/>
           </w:rPr>
-          <w:instrText xml:space="preserve"> PAGEREF _Toc61371730 \h </w:instrText>
+          <w:instrText xml:space="preserve"> PAGEREF _Toc61942493 \h </w:instrText>
         </w:r>
         <w:r>
           <w:rPr>
@@ -2090,7 +2104,7 @@
           <w:sz w:val="24"/>
         </w:rPr>
       </w:pPr>
-      <w:hyperlink w:anchor="_Toc61371731" w:history="1">
+      <w:hyperlink w:anchor="_Toc61942494" w:history="1">
         <w:r>
           <w:rPr>
             <w:rStyle w:val="Hyperlink"/>
@@ -2134,7 +2148,7 @@
             <w:noProof/>
             <w:webHidden/>
           </w:rPr>
-          <w:instrText xml:space="preserve"> PAGEREF _Toc61371731 \h </w:instrText>
+          <w:instrText xml:space="preserve"> PAGEREF _Toc61942494 \h </w:instrText>
         </w:r>
         <w:r>
           <w:rPr>
@@ -2181,7 +2195,7 @@
           <w:szCs w:val="24"/>
         </w:rPr>
       </w:pPr>
-      <w:hyperlink w:anchor="_Toc61371732" w:history="1">
+      <w:hyperlink w:anchor="_Toc61942495" w:history="1">
         <w:r>
           <w:rPr>
             <w:rStyle w:val="Hyperlink"/>
@@ -2228,7 +2242,7 @@
             <w:noProof/>
             <w:webHidden/>
           </w:rPr>
-          <w:instrText xml:space="preserve"> PAGEREF _Toc61371732 \h </w:instrText>
+          <w:instrText xml:space="preserve"> PAGEREF _Toc61942495 \h </w:instrText>
         </w:r>
         <w:r>
           <w:rPr>
@@ -2272,7 +2286,7 @@
           <w:sz w:val="24"/>
         </w:rPr>
       </w:pPr>
-      <w:hyperlink w:anchor="_Toc61371733" w:history="1">
+      <w:hyperlink w:anchor="_Toc61942496" w:history="1">
         <w:r>
           <w:rPr>
             <w:rStyle w:val="Hyperlink"/>
@@ -2316,7 +2330,7 @@
             <w:noProof/>
             <w:webHidden/>
           </w:rPr>
-          <w:instrText xml:space="preserve"> PAGEREF _Toc61371733 \h </w:instrText>
+          <w:instrText xml:space="preserve"> PAGEREF _Toc61942496 \h </w:instrText>
         </w:r>
         <w:r>
           <w:rPr>
@@ -2360,7 +2374,7 @@
           <w:sz w:val="24"/>
         </w:rPr>
       </w:pPr>
-      <w:hyperlink w:anchor="_Toc61371734" w:history="1">
+      <w:hyperlink w:anchor="_Toc61942497" w:history="1">
         <w:r>
           <w:rPr>
             <w:rStyle w:val="Hyperlink"/>
@@ -2404,7 +2418,7 @@
             <w:noProof/>
             <w:webHidden/>
           </w:rPr>
-          <w:instrText xml:space="preserve"> PAGEREF _Toc61371734 \h </w:instrText>
+          <w:instrText xml:space="preserve"> PAGEREF _Toc61942497 \h </w:instrText>
         </w:r>
         <w:r>
           <w:rPr>
@@ -2448,7 +2462,7 @@
           <w:sz w:val="24"/>
         </w:rPr>
       </w:pPr>
-      <w:hyperlink w:anchor="_Toc61371735" w:history="1">
+      <w:hyperlink w:anchor="_Toc61942498" w:history="1">
         <w:r>
           <w:rPr>
             <w:rStyle w:val="Hyperlink"/>
@@ -2492,7 +2506,7 @@
             <w:noProof/>
             <w:webHidden/>
           </w:rPr>
-          <w:instrText xml:space="preserve"> PAGEREF _Toc61371735 \h </w:instrText>
+          <w:instrText xml:space="preserve"> PAGEREF _Toc61942498 \h </w:instrText>
         </w:r>
         <w:r>
           <w:rPr>
@@ -2536,7 +2550,7 @@
           <w:sz w:val="24"/>
         </w:rPr>
       </w:pPr>
-      <w:hyperlink w:anchor="_Toc61371736" w:history="1">
+      <w:hyperlink w:anchor="_Toc61942499" w:history="1">
         <w:r>
           <w:rPr>
             <w:rStyle w:val="Hyperlink"/>
@@ -2580,7 +2594,7 @@
             <w:noProof/>
             <w:webHidden/>
           </w:rPr>
-          <w:instrText xml:space="preserve"> PAGEREF _Toc61371736 \h </w:instrText>
+          <w:instrText xml:space="preserve"> PAGEREF _Toc61942499 \h </w:instrText>
         </w:r>
         <w:r>
           <w:rPr>
@@ -2627,7 +2641,7 @@
           <w:szCs w:val="24"/>
         </w:rPr>
       </w:pPr>
-      <w:hyperlink w:anchor="_Toc61371737" w:history="1">
+      <w:hyperlink w:anchor="_Toc61942500" w:history="1">
         <w:r>
           <w:rPr>
             <w:rStyle w:val="Hyperlink"/>
@@ -2674,7 +2688,7 @@
             <w:noProof/>
             <w:webHidden/>
           </w:rPr>
-          <w:instrText xml:space="preserve"> PAGEREF _Toc61371737 \h </w:instrText>
+          <w:instrText xml:space="preserve"> PAGEREF _Toc61942500 \h </w:instrText>
         </w:r>
         <w:r>
           <w:rPr>
@@ -2718,7 +2732,7 @@
           <w:sz w:val="24"/>
         </w:rPr>
       </w:pPr>
-      <w:hyperlink w:anchor="_Toc61371738" w:history="1">
+      <w:hyperlink w:anchor="_Toc61942501" w:history="1">
         <w:r>
           <w:rPr>
             <w:rStyle w:val="Hyperlink"/>
@@ -2762,7 +2776,7 @@
             <w:noProof/>
             <w:webHidden/>
           </w:rPr>
-          <w:instrText xml:space="preserve"> PAGEREF _Toc61371738 \h </w:instrText>
+          <w:instrText xml:space="preserve"> PAGEREF _Toc61942501 \h </w:instrText>
         </w:r>
         <w:r>
           <w:rPr>
@@ -2806,7 +2820,7 @@
           <w:sz w:val="24"/>
         </w:rPr>
       </w:pPr>
-      <w:hyperlink w:anchor="_Toc61371739" w:history="1">
+      <w:hyperlink w:anchor="_Toc61942502" w:history="1">
         <w:r>
           <w:rPr>
             <w:rStyle w:val="Hyperlink"/>
@@ -2850,7 +2864,7 @@
             <w:noProof/>
             <w:webHidden/>
           </w:rPr>
-          <w:instrText xml:space="preserve"> PAGEREF _Toc61371739 \h </w:instrText>
+          <w:instrText xml:space="preserve"> PAGEREF _Toc61942502 \h </w:instrText>
         </w:r>
         <w:r>
           <w:rPr>
@@ -2899,7 +2913,7 @@
           <w:szCs w:val="24"/>
         </w:rPr>
       </w:pPr>
-      <w:hyperlink w:anchor="_Toc61371740" w:history="1">
+      <w:hyperlink w:anchor="_Toc61942503" w:history="1">
         <w:r>
           <w:rPr>
             <w:rStyle w:val="Hyperlink"/>
@@ -2948,7 +2962,7 @@
             <w:noProof/>
             <w:webHidden/>
           </w:rPr>
-          <w:instrText xml:space="preserve"> PAGEREF _Toc61371740 \h </w:instrText>
+          <w:instrText xml:space="preserve"> PAGEREF _Toc61942503 \h </w:instrText>
         </w:r>
         <w:r>
           <w:rPr>
@@ -2995,7 +3009,7 @@
           <w:szCs w:val="24"/>
         </w:rPr>
       </w:pPr>
-      <w:hyperlink w:anchor="_Toc61371741" w:history="1">
+      <w:hyperlink w:anchor="_Toc61942504" w:history="1">
         <w:r>
           <w:rPr>
             <w:rStyle w:val="Hyperlink"/>
@@ -3042,7 +3056,7 @@
             <w:noProof/>
             <w:webHidden/>
           </w:rPr>
-          <w:instrText xml:space="preserve"> PAGEREF _Toc61371741 \h </w:instrText>
+          <w:instrText xml:space="preserve"> PAGEREF _Toc61942504 \h </w:instrText>
         </w:r>
         <w:r>
           <w:rPr>
@@ -3089,7 +3103,7 @@
           <w:szCs w:val="24"/>
         </w:rPr>
       </w:pPr>
-      <w:hyperlink w:anchor="_Toc61371742" w:history="1">
+      <w:hyperlink w:anchor="_Toc61942505" w:history="1">
         <w:r>
           <w:rPr>
             <w:rStyle w:val="Hyperlink"/>
@@ -3136,7 +3150,7 @@
             <w:noProof/>
             <w:webHidden/>
           </w:rPr>
-          <w:instrText xml:space="preserve"> PAGEREF _Toc61371742 \h </w:instrText>
+          <w:instrText xml:space="preserve"> PAGEREF _Toc61942505 \h </w:instrText>
         </w:r>
         <w:r>
           <w:rPr>
@@ -3185,7 +3199,7 @@
           <w:szCs w:val="24"/>
         </w:rPr>
       </w:pPr>
-      <w:hyperlink w:anchor="_Toc61371743" w:history="1">
+      <w:hyperlink w:anchor="_Toc61942506" w:history="1">
         <w:r>
           <w:rPr>
             <w:rStyle w:val="Hyperlink"/>
@@ -3234,7 +3248,7 @@
             <w:noProof/>
             <w:webHidden/>
           </w:rPr>
-          <w:instrText xml:space="preserve"> PAGEREF _Toc61371743 \h </w:instrText>
+          <w:instrText xml:space="preserve"> PAGEREF _Toc61942506 \h </w:instrText>
         </w:r>
         <w:r>
           <w:rPr>
@@ -3283,7 +3297,7 @@
           <w:szCs w:val="24"/>
         </w:rPr>
       </w:pPr>
-      <w:hyperlink w:anchor="_Toc61371744" w:history="1">
+      <w:hyperlink w:anchor="_Toc61942507" w:history="1">
         <w:r>
           <w:rPr>
             <w:rStyle w:val="Hyperlink"/>
@@ -3332,7 +3346,7 @@
             <w:noProof/>
             <w:webHidden/>
           </w:rPr>
-          <w:instrText xml:space="preserve"> PAGEREF _Toc61371744 \h </w:instrText>
+          <w:instrText xml:space="preserve"> PAGEREF _Toc61942507 \h </w:instrText>
         </w:r>
         <w:r>
           <w:rPr>
@@ -3379,7 +3393,7 @@
           <w:szCs w:val="24"/>
         </w:rPr>
       </w:pPr>
-      <w:hyperlink w:anchor="_Toc61371745" w:history="1">
+      <w:hyperlink w:anchor="_Toc61942508" w:history="1">
         <w:r>
           <w:rPr>
             <w:rStyle w:val="Hyperlink"/>
@@ -3405,7 +3419,7 @@
             <w:noProof/>
             <w:lang w:val="en-US"/>
           </w:rPr>
-          <w:t>Transaction Monitor</w:t>
+          <w:t>Deterministic Wallet</w:t>
         </w:r>
         <w:r>
           <w:rPr>
@@ -3426,7 +3440,7 @@
             <w:noProof/>
             <w:webHidden/>
           </w:rPr>
-          <w:instrText xml:space="preserve"> PAGEREF _Toc61371745 \h </w:instrText>
+          <w:instrText xml:space="preserve"> PAGEREF _Toc61942508 \h </w:instrText>
         </w:r>
         <w:r>
           <w:rPr>
@@ -3470,7 +3484,7 @@
           <w:sz w:val="24"/>
         </w:rPr>
       </w:pPr>
-      <w:hyperlink w:anchor="_Toc61371746" w:history="1">
+      <w:hyperlink w:anchor="_Toc61942509" w:history="1">
         <w:r>
           <w:rPr>
             <w:rStyle w:val="Hyperlink"/>
@@ -3493,7 +3507,7 @@
             <w:noProof/>
             <w:lang w:val="en-US"/>
           </w:rPr>
-          <w:t>buildAddressHistory (External)</w:t>
+          <w:t>deriveAddresses</w:t>
         </w:r>
         <w:r>
           <w:rPr>
@@ -3514,7 +3528,7 @@
             <w:noProof/>
             <w:webHidden/>
           </w:rPr>
-          <w:instrText xml:space="preserve"> PAGEREF _Toc61371746 \h </w:instrText>
+          <w:instrText xml:space="preserve"> PAGEREF _Toc61942509 \h </w:instrText>
         </w:r>
         <w:r>
           <w:rPr>
@@ -3558,7 +3572,7 @@
           <w:sz w:val="24"/>
         </w:rPr>
       </w:pPr>
-      <w:hyperlink w:anchor="_Toc61371747" w:history="1">
+      <w:hyperlink w:anchor="_Toc61942510" w:history="1">
         <w:r>
           <w:rPr>
             <w:rStyle w:val="Hyperlink"/>
@@ -3581,7 +3595,7 @@
             <w:noProof/>
             <w:lang w:val="en-US"/>
           </w:rPr>
-          <w:t>checkForUpdatedTxs (External)</w:t>
+          <w:t>getAddresses</w:t>
         </w:r>
         <w:r>
           <w:rPr>
@@ -3602,7 +3616,7 @@
             <w:noProof/>
             <w:webHidden/>
           </w:rPr>
-          <w:instrText xml:space="preserve"> PAGEREF _Toc61371747 \h </w:instrText>
+          <w:instrText xml:space="preserve"> PAGEREF _Toc61942510 \h </w:instrText>
         </w:r>
         <w:r>
           <w:rPr>
@@ -3646,7 +3660,7 @@
           <w:sz w:val="24"/>
         </w:rPr>
       </w:pPr>
-      <w:hyperlink w:anchor="_Toc61371748" w:history="1">
+      <w:hyperlink w:anchor="_Toc61942511" w:history="1">
         <w:r>
           <w:rPr>
             <w:rStyle w:val="Hyperlink"/>
@@ -3669,7 +3683,7 @@
             <w:noProof/>
             <w:lang w:val="en-US"/>
           </w:rPr>
-          <w:t>getAddressBalance (External)</w:t>
+          <w:t>getNewAddresses</w:t>
         </w:r>
         <w:r>
           <w:rPr>
@@ -3690,7 +3704,7 @@
             <w:noProof/>
             <w:webHidden/>
           </w:rPr>
-          <w:instrText xml:space="preserve"> PAGEREF _Toc61371748 \h </w:instrText>
+          <w:instrText xml:space="preserve"> PAGEREF _Toc61942511 \h </w:instrText>
         </w:r>
         <w:r>
           <w:rPr>
@@ -3710,7 +3724,7 @@
             <w:noProof/>
             <w:webHidden/>
           </w:rPr>
-          <w:t>15</w:t>
+          <w:t>16</w:t>
         </w:r>
         <w:r>
           <w:rPr>
@@ -3734,11 +3748,12 @@
           <w:sz w:val="24"/>
         </w:rPr>
       </w:pPr>
-      <w:hyperlink w:anchor="_Toc61371749" w:history="1">
+      <w:hyperlink w:anchor="_Toc61942512" w:history="1">
         <w:r>
           <w:rPr>
             <w:rStyle w:val="Hyperlink"/>
             <w:noProof/>
+            <w:lang w:val="en-US"/>
           </w:rPr>
           <w:t>7.1.4</w:t>
         </w:r>
@@ -3754,8 +3769,9 @@
           <w:rPr>
             <w:rStyle w:val="Hyperlink"/>
             <w:noProof/>
-          </w:rPr>
-          <w:t>checkForNewTxs (Internal)</w:t>
+            <w:lang w:val="en-US"/>
+          </w:rPr>
+          <w:t>findFirstNotImported</w:t>
         </w:r>
         <w:r>
           <w:rPr>
@@ -3776,7 +3792,7 @@
             <w:noProof/>
             <w:webHidden/>
           </w:rPr>
-          <w:instrText xml:space="preserve"> PAGEREF _Toc61371749 \h </w:instrText>
+          <w:instrText xml:space="preserve"> PAGEREF _Toc61942512 \h </w:instrText>
         </w:r>
         <w:r>
           <w:rPr>
@@ -3820,11 +3836,12 @@
           <w:sz w:val="24"/>
         </w:rPr>
       </w:pPr>
-      <w:hyperlink w:anchor="_Toc61371750" w:history="1">
+      <w:hyperlink w:anchor="_Toc61942513" w:history="1">
         <w:r>
           <w:rPr>
             <w:rStyle w:val="Hyperlink"/>
             <w:noProof/>
+            <w:lang w:val="en-US"/>
           </w:rPr>
           <w:t>7.1.5</w:t>
         </w:r>
@@ -3840,8 +3857,9 @@
           <w:rPr>
             <w:rStyle w:val="Hyperlink"/>
             <w:noProof/>
-          </w:rPr>
-          <w:t>getInputAndOutputScriptpubkeys (Internal)</w:t>
+            <w:lang w:val="en-US"/>
+          </w:rPr>
+          <w:t>rewindOne</w:t>
         </w:r>
         <w:r>
           <w:rPr>
@@ -3862,7 +3880,7 @@
             <w:noProof/>
             <w:webHidden/>
           </w:rPr>
-          <w:instrText xml:space="preserve"> PAGEREF _Toc61371750 \h </w:instrText>
+          <w:instrText xml:space="preserve"> PAGEREF _Toc61942513 \h </w:instrText>
         </w:r>
         <w:r>
           <w:rPr>
@@ -3906,11 +3924,12 @@
           <w:sz w:val="24"/>
         </w:rPr>
       </w:pPr>
-      <w:hyperlink w:anchor="_Toc61371751" w:history="1">
+      <w:hyperlink w:anchor="_Toc61942514" w:history="1">
         <w:r>
           <w:rPr>
             <w:rStyle w:val="Hyperlink"/>
             <w:noProof/>
+            <w:lang w:val="en-US"/>
           </w:rPr>
           <w:t>7.1.6</w:t>
         </w:r>
@@ -3926,8 +3945,9 @@
           <w:rPr>
             <w:rStyle w:val="Hyperlink"/>
             <w:noProof/>
-          </w:rPr>
-          <w:t>generateNewHistoryElement (Internal)</w:t>
+            <w:lang w:val="en-US"/>
+          </w:rPr>
+          <w:t>haveScriptpubkeysOverrunGaplimit</w:t>
         </w:r>
         <w:r>
           <w:rPr>
@@ -3948,7 +3968,7 @@
             <w:noProof/>
             <w:webHidden/>
           </w:rPr>
-          <w:instrText xml:space="preserve"> PAGEREF _Toc61371751 \h </w:instrText>
+          <w:instrText xml:space="preserve"> PAGEREF _Toc61942514 \h </w:instrText>
         </w:r>
         <w:r>
           <w:rPr>
@@ -3969,178 +3989,6 @@
             <w:webHidden/>
           </w:rPr>
           <w:t>16</w:t>
-        </w:r>
-        <w:r>
-          <w:rPr>
-            <w:noProof/>
-            <w:webHidden/>
-          </w:rPr>
-          <w:fldChar w:fldCharType="end"/>
-        </w:r>
-      </w:hyperlink>
-    </w:p>
-    <w:p>
-      <w:pPr>
-        <w:pStyle w:val="TOC3"/>
-        <w:tabs>
-          <w:tab w:val="left" w:pos="1320"/>
-          <w:tab w:val="right" w:leader="dot" w:pos="9486"/>
-        </w:tabs>
-        <w:rPr>
-          <w:rFonts w:asciiTheme="minorHAnsi" w:eastAsiaTheme="minorEastAsia" w:hAnsiTheme="minorHAnsi" w:cstheme="minorBidi"/>
-          <w:noProof/>
-          <w:sz w:val="24"/>
-        </w:rPr>
-      </w:pPr>
-      <w:hyperlink w:anchor="_Toc61371752" w:history="1">
-        <w:r>
-          <w:rPr>
-            <w:rStyle w:val="Hyperlink"/>
-            <w:noProof/>
-          </w:rPr>
-          <w:t>7.1.7</w:t>
-        </w:r>
-        <w:r>
-          <w:rPr>
-            <w:rFonts w:asciiTheme="minorHAnsi" w:eastAsiaTheme="minorEastAsia" w:hAnsiTheme="minorHAnsi" w:cstheme="minorBidi"/>
-            <w:noProof/>
-            <w:sz w:val="24"/>
-          </w:rPr>
-          <w:tab/>
-        </w:r>
-        <w:r>
-          <w:rPr>
-            <w:rStyle w:val="Hyperlink"/>
-            <w:noProof/>
-          </w:rPr>
-          <w:t>checkConfirmations (Internal)</w:t>
-        </w:r>
-        <w:r>
-          <w:rPr>
-            <w:noProof/>
-            <w:webHidden/>
-          </w:rPr>
-          <w:tab/>
-        </w:r>
-        <w:r>
-          <w:rPr>
-            <w:noProof/>
-            <w:webHidden/>
-          </w:rPr>
-          <w:fldChar w:fldCharType="begin"/>
-        </w:r>
-        <w:r>
-          <w:rPr>
-            <w:noProof/>
-            <w:webHidden/>
-          </w:rPr>
-          <w:instrText xml:space="preserve"> PAGEREF _Toc61371752 \h </w:instrText>
-        </w:r>
-        <w:r>
-          <w:rPr>
-            <w:noProof/>
-            <w:webHidden/>
-          </w:rPr>
-        </w:r>
-        <w:r>
-          <w:rPr>
-            <w:noProof/>
-            <w:webHidden/>
-          </w:rPr>
-          <w:fldChar w:fldCharType="separate"/>
-        </w:r>
-        <w:r>
-          <w:rPr>
-            <w:noProof/>
-            <w:webHidden/>
-          </w:rPr>
-          <w:t>17</w:t>
-        </w:r>
-        <w:r>
-          <w:rPr>
-            <w:noProof/>
-            <w:webHidden/>
-          </w:rPr>
-          <w:fldChar w:fldCharType="end"/>
-        </w:r>
-      </w:hyperlink>
-    </w:p>
-    <w:p>
-      <w:pPr>
-        <w:pStyle w:val="TOC3"/>
-        <w:tabs>
-          <w:tab w:val="left" w:pos="1320"/>
-          <w:tab w:val="right" w:leader="dot" w:pos="9486"/>
-        </w:tabs>
-        <w:rPr>
-          <w:rFonts w:asciiTheme="minorHAnsi" w:eastAsiaTheme="minorEastAsia" w:hAnsiTheme="minorHAnsi" w:cstheme="minorBidi"/>
-          <w:noProof/>
-          <w:sz w:val="24"/>
-        </w:rPr>
-      </w:pPr>
-      <w:hyperlink w:anchor="_Toc61371753" w:history="1">
-        <w:r>
-          <w:rPr>
-            <w:rStyle w:val="Hyperlink"/>
-            <w:noProof/>
-          </w:rPr>
-          <w:t>7.1.8</w:t>
-        </w:r>
-        <w:r>
-          <w:rPr>
-            <w:rFonts w:asciiTheme="minorHAnsi" w:eastAsiaTheme="minorEastAsia" w:hAnsiTheme="minorHAnsi" w:cstheme="minorBidi"/>
-            <w:noProof/>
-            <w:sz w:val="24"/>
-          </w:rPr>
-          <w:tab/>
-        </w:r>
-        <w:r>
-          <w:rPr>
-            <w:rStyle w:val="Hyperlink"/>
-            <w:noProof/>
-          </w:rPr>
-          <w:t>checkForReorganizations (Internal)</w:t>
-        </w:r>
-        <w:r>
-          <w:rPr>
-            <w:noProof/>
-            <w:webHidden/>
-          </w:rPr>
-          <w:tab/>
-        </w:r>
-        <w:r>
-          <w:rPr>
-            <w:noProof/>
-            <w:webHidden/>
-          </w:rPr>
-          <w:fldChar w:fldCharType="begin"/>
-        </w:r>
-        <w:r>
-          <w:rPr>
-            <w:noProof/>
-            <w:webHidden/>
-          </w:rPr>
-          <w:instrText xml:space="preserve"> PAGEREF _Toc61371753 \h </w:instrText>
-        </w:r>
-        <w:r>
-          <w:rPr>
-            <w:noProof/>
-            <w:webHidden/>
-          </w:rPr>
-        </w:r>
-        <w:r>
-          <w:rPr>
-            <w:noProof/>
-            <w:webHidden/>
-          </w:rPr>
-          <w:fldChar w:fldCharType="separate"/>
-        </w:r>
-        <w:r>
-          <w:rPr>
-            <w:noProof/>
-            <w:webHidden/>
-          </w:rPr>
-          <w:t>17</w:t>
         </w:r>
         <w:r>
           <w:rPr>
@@ -4167,11 +4015,12 @@
           <w:szCs w:val="24"/>
         </w:rPr>
       </w:pPr>
-      <w:hyperlink w:anchor="_Toc61371754" w:history="1">
+      <w:hyperlink w:anchor="_Toc61942515" w:history="1">
         <w:r>
           <w:rPr>
             <w:rStyle w:val="Hyperlink"/>
             <w:noProof/>
+            <w:lang w:val="en-US"/>
           </w:rPr>
           <w:t>7.2</w:t>
         </w:r>
@@ -4190,6 +4039,793 @@
           <w:rPr>
             <w:rStyle w:val="Hyperlink"/>
             <w:noProof/>
+            <w:lang w:val="en-US"/>
+          </w:rPr>
+          <w:t>Transaction Monitor</w:t>
+        </w:r>
+        <w:r>
+          <w:rPr>
+            <w:noProof/>
+            <w:webHidden/>
+          </w:rPr>
+          <w:tab/>
+        </w:r>
+        <w:r>
+          <w:rPr>
+            <w:noProof/>
+            <w:webHidden/>
+          </w:rPr>
+          <w:fldChar w:fldCharType="begin"/>
+        </w:r>
+        <w:r>
+          <w:rPr>
+            <w:noProof/>
+            <w:webHidden/>
+          </w:rPr>
+          <w:instrText xml:space="preserve"> PAGEREF _Toc61942515 \h </w:instrText>
+        </w:r>
+        <w:r>
+          <w:rPr>
+            <w:noProof/>
+            <w:webHidden/>
+          </w:rPr>
+        </w:r>
+        <w:r>
+          <w:rPr>
+            <w:noProof/>
+            <w:webHidden/>
+          </w:rPr>
+          <w:fldChar w:fldCharType="separate"/>
+        </w:r>
+        <w:r>
+          <w:rPr>
+            <w:noProof/>
+            <w:webHidden/>
+          </w:rPr>
+          <w:t>16</w:t>
+        </w:r>
+        <w:r>
+          <w:rPr>
+            <w:noProof/>
+            <w:webHidden/>
+          </w:rPr>
+          <w:fldChar w:fldCharType="end"/>
+        </w:r>
+      </w:hyperlink>
+    </w:p>
+    <w:p>
+      <w:pPr>
+        <w:pStyle w:val="TOC3"/>
+        <w:tabs>
+          <w:tab w:val="left" w:pos="1320"/>
+          <w:tab w:val="right" w:leader="dot" w:pos="9486"/>
+        </w:tabs>
+        <w:rPr>
+          <w:rFonts w:asciiTheme="minorHAnsi" w:eastAsiaTheme="minorEastAsia" w:hAnsiTheme="minorHAnsi" w:cstheme="minorBidi"/>
+          <w:noProof/>
+          <w:sz w:val="24"/>
+        </w:rPr>
+      </w:pPr>
+      <w:hyperlink w:anchor="_Toc61942516" w:history="1">
+        <w:r>
+          <w:rPr>
+            <w:rStyle w:val="Hyperlink"/>
+            <w:noProof/>
+            <w:lang w:val="en-US"/>
+          </w:rPr>
+          <w:t>7.2.1</w:t>
+        </w:r>
+        <w:r>
+          <w:rPr>
+            <w:rFonts w:asciiTheme="minorHAnsi" w:eastAsiaTheme="minorEastAsia" w:hAnsiTheme="minorHAnsi" w:cstheme="minorBidi"/>
+            <w:noProof/>
+            <w:sz w:val="24"/>
+          </w:rPr>
+          <w:tab/>
+        </w:r>
+        <w:r>
+          <w:rPr>
+            <w:rStyle w:val="Hyperlink"/>
+            <w:noProof/>
+            <w:lang w:val="en-US"/>
+          </w:rPr>
+          <w:t>buildAddressHistory (External)</w:t>
+        </w:r>
+        <w:r>
+          <w:rPr>
+            <w:noProof/>
+            <w:webHidden/>
+          </w:rPr>
+          <w:tab/>
+        </w:r>
+        <w:r>
+          <w:rPr>
+            <w:noProof/>
+            <w:webHidden/>
+          </w:rPr>
+          <w:fldChar w:fldCharType="begin"/>
+        </w:r>
+        <w:r>
+          <w:rPr>
+            <w:noProof/>
+            <w:webHidden/>
+          </w:rPr>
+          <w:instrText xml:space="preserve"> PAGEREF _Toc61942516 \h </w:instrText>
+        </w:r>
+        <w:r>
+          <w:rPr>
+            <w:noProof/>
+            <w:webHidden/>
+          </w:rPr>
+        </w:r>
+        <w:r>
+          <w:rPr>
+            <w:noProof/>
+            <w:webHidden/>
+          </w:rPr>
+          <w:fldChar w:fldCharType="separate"/>
+        </w:r>
+        <w:r>
+          <w:rPr>
+            <w:noProof/>
+            <w:webHidden/>
+          </w:rPr>
+          <w:t>16</w:t>
+        </w:r>
+        <w:r>
+          <w:rPr>
+            <w:noProof/>
+            <w:webHidden/>
+          </w:rPr>
+          <w:fldChar w:fldCharType="end"/>
+        </w:r>
+      </w:hyperlink>
+    </w:p>
+    <w:p>
+      <w:pPr>
+        <w:pStyle w:val="TOC3"/>
+        <w:tabs>
+          <w:tab w:val="left" w:pos="1320"/>
+          <w:tab w:val="right" w:leader="dot" w:pos="9486"/>
+        </w:tabs>
+        <w:rPr>
+          <w:rFonts w:asciiTheme="minorHAnsi" w:eastAsiaTheme="minorEastAsia" w:hAnsiTheme="minorHAnsi" w:cstheme="minorBidi"/>
+          <w:noProof/>
+          <w:sz w:val="24"/>
+        </w:rPr>
+      </w:pPr>
+      <w:hyperlink w:anchor="_Toc61942517" w:history="1">
+        <w:r>
+          <w:rPr>
+            <w:rStyle w:val="Hyperlink"/>
+            <w:noProof/>
+            <w:lang w:val="en-US"/>
+          </w:rPr>
+          <w:t>7.2.2</w:t>
+        </w:r>
+        <w:r>
+          <w:rPr>
+            <w:rFonts w:asciiTheme="minorHAnsi" w:eastAsiaTheme="minorEastAsia" w:hAnsiTheme="minorHAnsi" w:cstheme="minorBidi"/>
+            <w:noProof/>
+            <w:sz w:val="24"/>
+          </w:rPr>
+          <w:tab/>
+        </w:r>
+        <w:r>
+          <w:rPr>
+            <w:rStyle w:val="Hyperlink"/>
+            <w:noProof/>
+            <w:lang w:val="en-US"/>
+          </w:rPr>
+          <w:t>checkForUpdatedTxs (External)</w:t>
+        </w:r>
+        <w:r>
+          <w:rPr>
+            <w:noProof/>
+            <w:webHidden/>
+          </w:rPr>
+          <w:tab/>
+        </w:r>
+        <w:r>
+          <w:rPr>
+            <w:noProof/>
+            <w:webHidden/>
+          </w:rPr>
+          <w:fldChar w:fldCharType="begin"/>
+        </w:r>
+        <w:r>
+          <w:rPr>
+            <w:noProof/>
+            <w:webHidden/>
+          </w:rPr>
+          <w:instrText xml:space="preserve"> PAGEREF _Toc61942517 \h </w:instrText>
+        </w:r>
+        <w:r>
+          <w:rPr>
+            <w:noProof/>
+            <w:webHidden/>
+          </w:rPr>
+        </w:r>
+        <w:r>
+          <w:rPr>
+            <w:noProof/>
+            <w:webHidden/>
+          </w:rPr>
+          <w:fldChar w:fldCharType="separate"/>
+        </w:r>
+        <w:r>
+          <w:rPr>
+            <w:noProof/>
+            <w:webHidden/>
+          </w:rPr>
+          <w:t>16</w:t>
+        </w:r>
+        <w:r>
+          <w:rPr>
+            <w:noProof/>
+            <w:webHidden/>
+          </w:rPr>
+          <w:fldChar w:fldCharType="end"/>
+        </w:r>
+      </w:hyperlink>
+    </w:p>
+    <w:p>
+      <w:pPr>
+        <w:pStyle w:val="TOC3"/>
+        <w:tabs>
+          <w:tab w:val="left" w:pos="1320"/>
+          <w:tab w:val="right" w:leader="dot" w:pos="9486"/>
+        </w:tabs>
+        <w:rPr>
+          <w:rFonts w:asciiTheme="minorHAnsi" w:eastAsiaTheme="minorEastAsia" w:hAnsiTheme="minorHAnsi" w:cstheme="minorBidi"/>
+          <w:noProof/>
+          <w:sz w:val="24"/>
+        </w:rPr>
+      </w:pPr>
+      <w:hyperlink w:anchor="_Toc61942518" w:history="1">
+        <w:r>
+          <w:rPr>
+            <w:rStyle w:val="Hyperlink"/>
+            <w:noProof/>
+            <w:lang w:val="en-US"/>
+          </w:rPr>
+          <w:t>7.2.3</w:t>
+        </w:r>
+        <w:r>
+          <w:rPr>
+            <w:rFonts w:asciiTheme="minorHAnsi" w:eastAsiaTheme="minorEastAsia" w:hAnsiTheme="minorHAnsi" w:cstheme="minorBidi"/>
+            <w:noProof/>
+            <w:sz w:val="24"/>
+          </w:rPr>
+          <w:tab/>
+        </w:r>
+        <w:r>
+          <w:rPr>
+            <w:rStyle w:val="Hyperlink"/>
+            <w:noProof/>
+            <w:lang w:val="en-US"/>
+          </w:rPr>
+          <w:t>getAddressBalance (External)</w:t>
+        </w:r>
+        <w:r>
+          <w:rPr>
+            <w:noProof/>
+            <w:webHidden/>
+          </w:rPr>
+          <w:tab/>
+        </w:r>
+        <w:r>
+          <w:rPr>
+            <w:noProof/>
+            <w:webHidden/>
+          </w:rPr>
+          <w:fldChar w:fldCharType="begin"/>
+        </w:r>
+        <w:r>
+          <w:rPr>
+            <w:noProof/>
+            <w:webHidden/>
+          </w:rPr>
+          <w:instrText xml:space="preserve"> PAGEREF _Toc61942518 \h </w:instrText>
+        </w:r>
+        <w:r>
+          <w:rPr>
+            <w:noProof/>
+            <w:webHidden/>
+          </w:rPr>
+        </w:r>
+        <w:r>
+          <w:rPr>
+            <w:noProof/>
+            <w:webHidden/>
+          </w:rPr>
+          <w:fldChar w:fldCharType="separate"/>
+        </w:r>
+        <w:r>
+          <w:rPr>
+            <w:noProof/>
+            <w:webHidden/>
+          </w:rPr>
+          <w:t>17</w:t>
+        </w:r>
+        <w:r>
+          <w:rPr>
+            <w:noProof/>
+            <w:webHidden/>
+          </w:rPr>
+          <w:fldChar w:fldCharType="end"/>
+        </w:r>
+      </w:hyperlink>
+    </w:p>
+    <w:p>
+      <w:pPr>
+        <w:pStyle w:val="TOC3"/>
+        <w:tabs>
+          <w:tab w:val="left" w:pos="1320"/>
+          <w:tab w:val="right" w:leader="dot" w:pos="9486"/>
+        </w:tabs>
+        <w:rPr>
+          <w:rFonts w:asciiTheme="minorHAnsi" w:eastAsiaTheme="minorEastAsia" w:hAnsiTheme="minorHAnsi" w:cstheme="minorBidi"/>
+          <w:noProof/>
+          <w:sz w:val="24"/>
+        </w:rPr>
+      </w:pPr>
+      <w:hyperlink w:anchor="_Toc61942519" w:history="1">
+        <w:r>
+          <w:rPr>
+            <w:rStyle w:val="Hyperlink"/>
+            <w:noProof/>
+          </w:rPr>
+          <w:t>7.2.4</w:t>
+        </w:r>
+        <w:r>
+          <w:rPr>
+            <w:rFonts w:asciiTheme="minorHAnsi" w:eastAsiaTheme="minorEastAsia" w:hAnsiTheme="minorHAnsi" w:cstheme="minorBidi"/>
+            <w:noProof/>
+            <w:sz w:val="24"/>
+          </w:rPr>
+          <w:tab/>
+        </w:r>
+        <w:r>
+          <w:rPr>
+            <w:rStyle w:val="Hyperlink"/>
+            <w:noProof/>
+          </w:rPr>
+          <w:t>checkForNewTxs (Internal)</w:t>
+        </w:r>
+        <w:r>
+          <w:rPr>
+            <w:noProof/>
+            <w:webHidden/>
+          </w:rPr>
+          <w:tab/>
+        </w:r>
+        <w:r>
+          <w:rPr>
+            <w:noProof/>
+            <w:webHidden/>
+          </w:rPr>
+          <w:fldChar w:fldCharType="begin"/>
+        </w:r>
+        <w:r>
+          <w:rPr>
+            <w:noProof/>
+            <w:webHidden/>
+          </w:rPr>
+          <w:instrText xml:space="preserve"> PAGEREF _Toc61942519 \h </w:instrText>
+        </w:r>
+        <w:r>
+          <w:rPr>
+            <w:noProof/>
+            <w:webHidden/>
+          </w:rPr>
+        </w:r>
+        <w:r>
+          <w:rPr>
+            <w:noProof/>
+            <w:webHidden/>
+          </w:rPr>
+          <w:fldChar w:fldCharType="separate"/>
+        </w:r>
+        <w:r>
+          <w:rPr>
+            <w:noProof/>
+            <w:webHidden/>
+          </w:rPr>
+          <w:t>17</w:t>
+        </w:r>
+        <w:r>
+          <w:rPr>
+            <w:noProof/>
+            <w:webHidden/>
+          </w:rPr>
+          <w:fldChar w:fldCharType="end"/>
+        </w:r>
+      </w:hyperlink>
+    </w:p>
+    <w:p>
+      <w:pPr>
+        <w:pStyle w:val="TOC3"/>
+        <w:tabs>
+          <w:tab w:val="left" w:pos="1320"/>
+          <w:tab w:val="right" w:leader="dot" w:pos="9486"/>
+        </w:tabs>
+        <w:rPr>
+          <w:rFonts w:asciiTheme="minorHAnsi" w:eastAsiaTheme="minorEastAsia" w:hAnsiTheme="minorHAnsi" w:cstheme="minorBidi"/>
+          <w:noProof/>
+          <w:sz w:val="24"/>
+        </w:rPr>
+      </w:pPr>
+      <w:hyperlink w:anchor="_Toc61942520" w:history="1">
+        <w:r>
+          <w:rPr>
+            <w:rStyle w:val="Hyperlink"/>
+            <w:noProof/>
+          </w:rPr>
+          <w:t>7.2.5</w:t>
+        </w:r>
+        <w:r>
+          <w:rPr>
+            <w:rFonts w:asciiTheme="minorHAnsi" w:eastAsiaTheme="minorEastAsia" w:hAnsiTheme="minorHAnsi" w:cstheme="minorBidi"/>
+            <w:noProof/>
+            <w:sz w:val="24"/>
+          </w:rPr>
+          <w:tab/>
+        </w:r>
+        <w:r>
+          <w:rPr>
+            <w:rStyle w:val="Hyperlink"/>
+            <w:noProof/>
+          </w:rPr>
+          <w:t>getInputAndOutputScriptpubkeys (Internal)</w:t>
+        </w:r>
+        <w:r>
+          <w:rPr>
+            <w:noProof/>
+            <w:webHidden/>
+          </w:rPr>
+          <w:tab/>
+        </w:r>
+        <w:r>
+          <w:rPr>
+            <w:noProof/>
+            <w:webHidden/>
+          </w:rPr>
+          <w:fldChar w:fldCharType="begin"/>
+        </w:r>
+        <w:r>
+          <w:rPr>
+            <w:noProof/>
+            <w:webHidden/>
+          </w:rPr>
+          <w:instrText xml:space="preserve"> PAGEREF _Toc61942520 \h </w:instrText>
+        </w:r>
+        <w:r>
+          <w:rPr>
+            <w:noProof/>
+            <w:webHidden/>
+          </w:rPr>
+        </w:r>
+        <w:r>
+          <w:rPr>
+            <w:noProof/>
+            <w:webHidden/>
+          </w:rPr>
+          <w:fldChar w:fldCharType="separate"/>
+        </w:r>
+        <w:r>
+          <w:rPr>
+            <w:noProof/>
+            <w:webHidden/>
+          </w:rPr>
+          <w:t>18</w:t>
+        </w:r>
+        <w:r>
+          <w:rPr>
+            <w:noProof/>
+            <w:webHidden/>
+          </w:rPr>
+          <w:fldChar w:fldCharType="end"/>
+        </w:r>
+      </w:hyperlink>
+    </w:p>
+    <w:p>
+      <w:pPr>
+        <w:pStyle w:val="TOC3"/>
+        <w:tabs>
+          <w:tab w:val="left" w:pos="1320"/>
+          <w:tab w:val="right" w:leader="dot" w:pos="9486"/>
+        </w:tabs>
+        <w:rPr>
+          <w:rFonts w:asciiTheme="minorHAnsi" w:eastAsiaTheme="minorEastAsia" w:hAnsiTheme="minorHAnsi" w:cstheme="minorBidi"/>
+          <w:noProof/>
+          <w:sz w:val="24"/>
+        </w:rPr>
+      </w:pPr>
+      <w:hyperlink w:anchor="_Toc61942521" w:history="1">
+        <w:r>
+          <w:rPr>
+            <w:rStyle w:val="Hyperlink"/>
+            <w:noProof/>
+          </w:rPr>
+          <w:t>7.2.6</w:t>
+        </w:r>
+        <w:r>
+          <w:rPr>
+            <w:rFonts w:asciiTheme="minorHAnsi" w:eastAsiaTheme="minorEastAsia" w:hAnsiTheme="minorHAnsi" w:cstheme="minorBidi"/>
+            <w:noProof/>
+            <w:sz w:val="24"/>
+          </w:rPr>
+          <w:tab/>
+        </w:r>
+        <w:r>
+          <w:rPr>
+            <w:rStyle w:val="Hyperlink"/>
+            <w:noProof/>
+          </w:rPr>
+          <w:t>generateNewHistoryElement (Internal)</w:t>
+        </w:r>
+        <w:r>
+          <w:rPr>
+            <w:noProof/>
+            <w:webHidden/>
+          </w:rPr>
+          <w:tab/>
+        </w:r>
+        <w:r>
+          <w:rPr>
+            <w:noProof/>
+            <w:webHidden/>
+          </w:rPr>
+          <w:fldChar w:fldCharType="begin"/>
+        </w:r>
+        <w:r>
+          <w:rPr>
+            <w:noProof/>
+            <w:webHidden/>
+          </w:rPr>
+          <w:instrText xml:space="preserve"> PAGEREF _Toc61942521 \h </w:instrText>
+        </w:r>
+        <w:r>
+          <w:rPr>
+            <w:noProof/>
+            <w:webHidden/>
+          </w:rPr>
+        </w:r>
+        <w:r>
+          <w:rPr>
+            <w:noProof/>
+            <w:webHidden/>
+          </w:rPr>
+          <w:fldChar w:fldCharType="separate"/>
+        </w:r>
+        <w:r>
+          <w:rPr>
+            <w:noProof/>
+            <w:webHidden/>
+          </w:rPr>
+          <w:t>18</w:t>
+        </w:r>
+        <w:r>
+          <w:rPr>
+            <w:noProof/>
+            <w:webHidden/>
+          </w:rPr>
+          <w:fldChar w:fldCharType="end"/>
+        </w:r>
+      </w:hyperlink>
+    </w:p>
+    <w:p>
+      <w:pPr>
+        <w:pStyle w:val="TOC3"/>
+        <w:tabs>
+          <w:tab w:val="left" w:pos="1320"/>
+          <w:tab w:val="right" w:leader="dot" w:pos="9486"/>
+        </w:tabs>
+        <w:rPr>
+          <w:rFonts w:asciiTheme="minorHAnsi" w:eastAsiaTheme="minorEastAsia" w:hAnsiTheme="minorHAnsi" w:cstheme="minorBidi"/>
+          <w:noProof/>
+          <w:sz w:val="24"/>
+        </w:rPr>
+      </w:pPr>
+      <w:hyperlink w:anchor="_Toc61942522" w:history="1">
+        <w:r>
+          <w:rPr>
+            <w:rStyle w:val="Hyperlink"/>
+            <w:noProof/>
+          </w:rPr>
+          <w:t>7.2.7</w:t>
+        </w:r>
+        <w:r>
+          <w:rPr>
+            <w:rFonts w:asciiTheme="minorHAnsi" w:eastAsiaTheme="minorEastAsia" w:hAnsiTheme="minorHAnsi" w:cstheme="minorBidi"/>
+            <w:noProof/>
+            <w:sz w:val="24"/>
+          </w:rPr>
+          <w:tab/>
+        </w:r>
+        <w:r>
+          <w:rPr>
+            <w:rStyle w:val="Hyperlink"/>
+            <w:noProof/>
+          </w:rPr>
+          <w:t>checkConfirmations (Internal)</w:t>
+        </w:r>
+        <w:r>
+          <w:rPr>
+            <w:noProof/>
+            <w:webHidden/>
+          </w:rPr>
+          <w:tab/>
+        </w:r>
+        <w:r>
+          <w:rPr>
+            <w:noProof/>
+            <w:webHidden/>
+          </w:rPr>
+          <w:fldChar w:fldCharType="begin"/>
+        </w:r>
+        <w:r>
+          <w:rPr>
+            <w:noProof/>
+            <w:webHidden/>
+          </w:rPr>
+          <w:instrText xml:space="preserve"> PAGEREF _Toc61942522 \h </w:instrText>
+        </w:r>
+        <w:r>
+          <w:rPr>
+            <w:noProof/>
+            <w:webHidden/>
+          </w:rPr>
+        </w:r>
+        <w:r>
+          <w:rPr>
+            <w:noProof/>
+            <w:webHidden/>
+          </w:rPr>
+          <w:fldChar w:fldCharType="separate"/>
+        </w:r>
+        <w:r>
+          <w:rPr>
+            <w:noProof/>
+            <w:webHidden/>
+          </w:rPr>
+          <w:t>18</w:t>
+        </w:r>
+        <w:r>
+          <w:rPr>
+            <w:noProof/>
+            <w:webHidden/>
+          </w:rPr>
+          <w:fldChar w:fldCharType="end"/>
+        </w:r>
+      </w:hyperlink>
+    </w:p>
+    <w:p>
+      <w:pPr>
+        <w:pStyle w:val="TOC3"/>
+        <w:tabs>
+          <w:tab w:val="left" w:pos="1320"/>
+          <w:tab w:val="right" w:leader="dot" w:pos="9486"/>
+        </w:tabs>
+        <w:rPr>
+          <w:rFonts w:asciiTheme="minorHAnsi" w:eastAsiaTheme="minorEastAsia" w:hAnsiTheme="minorHAnsi" w:cstheme="minorBidi"/>
+          <w:noProof/>
+          <w:sz w:val="24"/>
+        </w:rPr>
+      </w:pPr>
+      <w:hyperlink w:anchor="_Toc61942523" w:history="1">
+        <w:r>
+          <w:rPr>
+            <w:rStyle w:val="Hyperlink"/>
+            <w:noProof/>
+          </w:rPr>
+          <w:t>7.2.8</w:t>
+        </w:r>
+        <w:r>
+          <w:rPr>
+            <w:rFonts w:asciiTheme="minorHAnsi" w:eastAsiaTheme="minorEastAsia" w:hAnsiTheme="minorHAnsi" w:cstheme="minorBidi"/>
+            <w:noProof/>
+            <w:sz w:val="24"/>
+          </w:rPr>
+          <w:tab/>
+        </w:r>
+        <w:r>
+          <w:rPr>
+            <w:rStyle w:val="Hyperlink"/>
+            <w:noProof/>
+          </w:rPr>
+          <w:t>checkForReorganizations (Internal)</w:t>
+        </w:r>
+        <w:r>
+          <w:rPr>
+            <w:noProof/>
+            <w:webHidden/>
+          </w:rPr>
+          <w:tab/>
+        </w:r>
+        <w:r>
+          <w:rPr>
+            <w:noProof/>
+            <w:webHidden/>
+          </w:rPr>
+          <w:fldChar w:fldCharType="begin"/>
+        </w:r>
+        <w:r>
+          <w:rPr>
+            <w:noProof/>
+            <w:webHidden/>
+          </w:rPr>
+          <w:instrText xml:space="preserve"> PAGEREF _Toc61942523 \h </w:instrText>
+        </w:r>
+        <w:r>
+          <w:rPr>
+            <w:noProof/>
+            <w:webHidden/>
+          </w:rPr>
+        </w:r>
+        <w:r>
+          <w:rPr>
+            <w:noProof/>
+            <w:webHidden/>
+          </w:rPr>
+          <w:fldChar w:fldCharType="separate"/>
+        </w:r>
+        <w:r>
+          <w:rPr>
+            <w:noProof/>
+            <w:webHidden/>
+          </w:rPr>
+          <w:t>18</w:t>
+        </w:r>
+        <w:r>
+          <w:rPr>
+            <w:noProof/>
+            <w:webHidden/>
+          </w:rPr>
+          <w:fldChar w:fldCharType="end"/>
+        </w:r>
+      </w:hyperlink>
+    </w:p>
+    <w:p>
+      <w:pPr>
+        <w:pStyle w:val="TOC2"/>
+        <w:tabs>
+          <w:tab w:val="left" w:pos="880"/>
+          <w:tab w:val="right" w:leader="dot" w:pos="9486"/>
+        </w:tabs>
+        <w:rPr>
+          <w:rFonts w:asciiTheme="minorHAnsi" w:eastAsiaTheme="minorEastAsia" w:hAnsiTheme="minorHAnsi" w:cstheme="minorBidi"/>
+          <w:b w:val="0"/>
+          <w:bCs w:val="0"/>
+          <w:noProof/>
+          <w:sz w:val="24"/>
+          <w:szCs w:val="24"/>
+        </w:rPr>
+      </w:pPr>
+      <w:hyperlink w:anchor="_Toc61942524" w:history="1">
+        <w:r>
+          <w:rPr>
+            <w:rStyle w:val="Hyperlink"/>
+            <w:noProof/>
+          </w:rPr>
+          <w:t>7.3</w:t>
+        </w:r>
+        <w:r>
+          <w:rPr>
+            <w:rFonts w:asciiTheme="minorHAnsi" w:eastAsiaTheme="minorEastAsia" w:hAnsiTheme="minorHAnsi" w:cstheme="minorBidi"/>
+            <w:b w:val="0"/>
+            <w:bCs w:val="0"/>
+            <w:noProof/>
+            <w:sz w:val="24"/>
+            <w:szCs w:val="24"/>
+          </w:rPr>
+          <w:tab/>
+        </w:r>
+        <w:r>
+          <w:rPr>
+            <w:rStyle w:val="Hyperlink"/>
+            <w:noProof/>
           </w:rPr>
           <w:t>Modifications in bitcoin-s</w:t>
         </w:r>
@@ -4212,7 +4848,7 @@
             <w:noProof/>
             <w:webHidden/>
           </w:rPr>
-          <w:instrText xml:space="preserve"> PAGEREF _Toc61371754 \h </w:instrText>
+          <w:instrText xml:space="preserve"> PAGEREF _Toc61942524 \h </w:instrText>
         </w:r>
         <w:r>
           <w:rPr>
@@ -4232,7 +4868,7 @@
             <w:noProof/>
             <w:webHidden/>
           </w:rPr>
-          <w:t>17</w:t>
+          <w:t>19</w:t>
         </w:r>
         <w:r>
           <w:rPr>
@@ -4261,7 +4897,7 @@
           <w:szCs w:val="24"/>
         </w:rPr>
       </w:pPr>
-      <w:hyperlink w:anchor="_Toc61371755" w:history="1">
+      <w:hyperlink w:anchor="_Toc61942525" w:history="1">
         <w:r>
           <w:rPr>
             <w:rStyle w:val="Hyperlink"/>
@@ -4310,7 +4946,7 @@
             <w:noProof/>
             <w:webHidden/>
           </w:rPr>
-          <w:instrText xml:space="preserve"> PAGEREF _Toc61371755 \h </w:instrText>
+          <w:instrText xml:space="preserve"> PAGEREF _Toc61942525 \h </w:instrText>
         </w:r>
         <w:r>
           <w:rPr>
@@ -4330,7 +4966,7 @@
             <w:noProof/>
             <w:webHidden/>
           </w:rPr>
-          <w:t>18</w:t>
+          <w:t>19</w:t>
         </w:r>
         <w:r>
           <w:rPr>
@@ -4359,7 +4995,7 @@
           <w:szCs w:val="24"/>
         </w:rPr>
       </w:pPr>
-      <w:hyperlink w:anchor="_Toc61371756" w:history="1">
+      <w:hyperlink w:anchor="_Toc61942526" w:history="1">
         <w:r>
           <w:rPr>
             <w:rStyle w:val="Hyperlink"/>
@@ -4408,7 +5044,7 @@
             <w:noProof/>
             <w:webHidden/>
           </w:rPr>
-          <w:instrText xml:space="preserve"> PAGEREF _Toc61371756 \h </w:instrText>
+          <w:instrText xml:space="preserve"> PAGEREF _Toc61942526 \h </w:instrText>
         </w:r>
         <w:r>
           <w:rPr>
@@ -4428,7 +5064,7 @@
             <w:noProof/>
             <w:webHidden/>
           </w:rPr>
-          <w:t>18</w:t>
+          <w:t>19</w:t>
         </w:r>
         <w:r>
           <w:rPr>
@@ -4472,7 +5108,7 @@
           <w:lang w:val="en-US"/>
         </w:rPr>
       </w:pPr>
-      <w:bookmarkStart w:id="0" w:name="_Toc61371712"/>
+      <w:bookmarkStart w:id="0" w:name="_Toc61942475"/>
       <w:r>
         <w:rPr>
           <w:lang w:val="en-US"/>
@@ -4542,7 +5178,7 @@
           <w:lang w:val="en-US"/>
         </w:rPr>
       </w:pPr>
-      <w:bookmarkStart w:id="1" w:name="_Toc61371713"/>
+      <w:bookmarkStart w:id="1" w:name="_Toc61942476"/>
       <w:r>
         <w:rPr>
           <w:lang w:val="en-US"/>
@@ -4581,7 +5217,7 @@
       <w:pPr>
         <w:pStyle w:val="Heading2"/>
       </w:pPr>
-      <w:bookmarkStart w:id="2" w:name="_Toc61371714"/>
+      <w:bookmarkStart w:id="2" w:name="_Toc61942477"/>
       <w:r>
         <w:t>Features of EPSMI going beyond EPS</w:t>
       </w:r>
@@ -4608,7 +5244,7 @@
       <w:pPr>
         <w:pStyle w:val="Heading1"/>
       </w:pPr>
-      <w:bookmarkStart w:id="3" w:name="_Toc61371715"/>
+      <w:bookmarkStart w:id="3" w:name="_Toc61942478"/>
       <w:r>
         <w:t>Acknowledgements</w:t>
       </w:r>
@@ -4619,7 +5255,7 @@
       <w:pPr>
         <w:pStyle w:val="Heading1"/>
       </w:pPr>
-      <w:bookmarkStart w:id="4" w:name="_Toc61371716"/>
+      <w:bookmarkStart w:id="4" w:name="_Toc61942479"/>
       <w:r>
         <w:t>Installation and Setup</w:t>
       </w:r>
@@ -4631,7 +5267,7 @@
       <w:pPr>
         <w:pStyle w:val="Heading2"/>
       </w:pPr>
-      <w:bookmarkStart w:id="5" w:name="_Toc61371717"/>
+      <w:bookmarkStart w:id="5" w:name="_Toc61942480"/>
       <w:r>
         <w:t>Local Bitcoin Node</w:t>
       </w:r>
@@ -4643,7 +5279,7 @@
       <w:pPr>
         <w:pStyle w:val="Heading2"/>
       </w:pPr>
-      <w:bookmarkStart w:id="6" w:name="_Toc61371718"/>
+      <w:bookmarkStart w:id="6" w:name="_Toc61942481"/>
       <w:r>
         <w:t>Electrum Wallet</w:t>
       </w:r>
@@ -4655,7 +5291,7 @@
       <w:pPr>
         <w:pStyle w:val="Heading2"/>
       </w:pPr>
-      <w:bookmarkStart w:id="7" w:name="_Toc61371719"/>
+      <w:bookmarkStart w:id="7" w:name="_Toc61942482"/>
       <w:r>
         <w:t>EPSMI</w:t>
       </w:r>
@@ -4665,7 +5301,7 @@
       <w:pPr>
         <w:pStyle w:val="Heading3"/>
       </w:pPr>
-      <w:bookmarkStart w:id="8" w:name="_Toc61371720"/>
+      <w:bookmarkStart w:id="8" w:name="_Toc61942483"/>
       <w:r>
         <w:t>Download binary and run</w:t>
       </w:r>
@@ -4684,7 +5320,7 @@
       <w:pPr>
         <w:pStyle w:val="Heading3"/>
       </w:pPr>
-      <w:bookmarkStart w:id="9" w:name="_Toc61371721"/>
+      <w:bookmarkStart w:id="9" w:name="_Toc61942484"/>
       <w:r>
         <w:t>Build your own and run</w:t>
       </w:r>
@@ -4695,7 +5331,7 @@
       <w:pPr>
         <w:pStyle w:val="Heading3"/>
       </w:pPr>
-      <w:bookmarkStart w:id="10" w:name="_Toc61371722"/>
+      <w:bookmarkStart w:id="10" w:name="_Toc61942485"/>
       <w:r>
         <w:lastRenderedPageBreak/>
         <w:t xml:space="preserve">EPSMI </w:t>
@@ -4710,7 +5346,7 @@
       <w:pPr>
         <w:pStyle w:val="Heading3"/>
       </w:pPr>
-      <w:bookmarkStart w:id="11" w:name="_Toc61371723"/>
+      <w:bookmarkStart w:id="11" w:name="_Toc61942486"/>
       <w:r>
         <w:t xml:space="preserve">Preparing </w:t>
       </w:r>
@@ -4723,6 +5359,71 @@
         <w:t xml:space="preserve"> file for SSL</w:t>
       </w:r>
       <w:bookmarkEnd w:id="11"/>
+    </w:p>
+    <w:p/>
+    <w:p>
+      <w:bookmarkStart w:id="12" w:name="_GoBack"/>
+      <w:bookmarkEnd w:id="12"/>
+    </w:p>
+    <w:p>
+      <w:pPr>
+        <w:pStyle w:val="Heading3"/>
+      </w:pPr>
+      <w:r>
+        <w:t xml:space="preserve">Path to </w:t>
+      </w:r>
+      <w:proofErr w:type="spellStart"/>
+      <w:r>
+        <w:t>bitcoind</w:t>
+      </w:r>
+      <w:proofErr w:type="spellEnd"/>
+    </w:p>
+    <w:p>
+      <w:r>
+        <w:t xml:space="preserve">Currently, EPSMI needs Bitcoin’s </w:t>
+      </w:r>
+      <w:proofErr w:type="spellStart"/>
+      <w:r>
+        <w:rPr>
+          <w:rFonts w:ascii="Courier" w:hAnsi="Courier"/>
+        </w:rPr>
+        <w:t>bitcoind</w:t>
+      </w:r>
+      <w:proofErr w:type="spellEnd"/>
+      <w:r>
+        <w:t xml:space="preserve"> or </w:t>
+      </w:r>
+      <w:r>
+        <w:rPr>
+          <w:rFonts w:ascii="Courier" w:hAnsi="Courier"/>
+        </w:rPr>
+        <w:t>bitcoind.exe</w:t>
+      </w:r>
+      <w:r>
+        <w:t xml:space="preserve"> executable on system’s PATH. TODO: this needs some work and explanation, bitcoin executable is not accessible after normal bitcoin installation, so currently I take </w:t>
+      </w:r>
+      <w:proofErr w:type="spellStart"/>
+      <w:r>
+        <w:rPr>
+          <w:rFonts w:ascii="Courier" w:hAnsi="Courier"/>
+        </w:rPr>
+        <w:t>bitcoind</w:t>
+      </w:r>
+      <w:proofErr w:type="spellEnd"/>
+      <w:r>
+        <w:t xml:space="preserve"> from a built bitcoin source. I need to find out how to streamline the process of finding proper </w:t>
+      </w:r>
+      <w:proofErr w:type="spellStart"/>
+      <w:r>
+        <w:rPr>
+          <w:rFonts w:ascii="Courier" w:hAnsi="Courier"/>
+        </w:rPr>
+        <w:t>bitcoind</w:t>
+      </w:r>
+      <w:proofErr w:type="spellEnd"/>
+      <w:r>
+        <w:t xml:space="preserve"> after vanilla bitcoin installation.</w:t>
+      </w:r>
     </w:p>
     <w:p/>
     <w:p/>
@@ -4732,18 +5433,18 @@
       <w:pPr>
         <w:pStyle w:val="Heading1"/>
       </w:pPr>
-      <w:bookmarkStart w:id="12" w:name="_Toc61371724"/>
+      <w:bookmarkStart w:id="13" w:name="_Toc61942487"/>
       <w:r>
         <w:t>API</w:t>
       </w:r>
-      <w:bookmarkEnd w:id="12"/>
+      <w:bookmarkEnd w:id="13"/>
     </w:p>
     <w:p/>
     <w:p>
       <w:pPr>
         <w:pStyle w:val="Heading2"/>
       </w:pPr>
-      <w:bookmarkStart w:id="13" w:name="_Toc61371725"/>
+      <w:bookmarkStart w:id="14" w:name="_Toc61942488"/>
       <w:r>
         <w:t>Miscellan</w:t>
       </w:r>
@@ -4756,7 +5457,7 @@
       <w:r>
         <w:t>Queries by Electrum Wallet</w:t>
       </w:r>
-      <w:bookmarkEnd w:id="13"/>
+      <w:bookmarkEnd w:id="14"/>
     </w:p>
     <w:p>
       <w:pPr>
@@ -5461,7 +6162,14 @@
               <w:rPr>
                 <w:sz w:val="20"/>
               </w:rPr>
-              <w:t>, this API is resource intensive and is currently switched off – TODO –</w:t>
+              <w:t xml:space="preserve">, this </w:t>
+            </w:r>
+            <w:r>
+              <w:rPr>
+                <w:sz w:val="20"/>
+              </w:rPr>
+              <w:lastRenderedPageBreak/>
+              <w:t>API is resource intensive and is currently switched off – TODO –</w:t>
             </w:r>
             <w:r>
               <w:rPr>
@@ -5498,6 +6206,7 @@
               <w:rPr>
                 <w:sz w:val="20"/>
               </w:rPr>
+              <w:lastRenderedPageBreak/>
               <w:t>None</w:t>
             </w:r>
           </w:p>
@@ -5601,14 +6310,7 @@
               <w:rPr>
                 <w:sz w:val="20"/>
               </w:rPr>
-              <w:t xml:space="preserve">Note that returned server version must be 1.4, changing it has </w:t>
-            </w:r>
-            <w:r>
-              <w:rPr>
-                <w:sz w:val="20"/>
-              </w:rPr>
-              <w:lastRenderedPageBreak/>
-              <w:t>serious implications as some logic triggers on the client side, change it from 1.4 only if you know what you are doing</w:t>
+              <w:t>Note that returned server version must be 1.4, changing it has serious implications as some logic triggers on the client side, change it from 1.4 only if you know what you are doing</w:t>
             </w:r>
           </w:p>
         </w:tc>
@@ -5626,15 +6328,7 @@
               <w:rPr>
                 <w:sz w:val="20"/>
               </w:rPr>
-              <w:lastRenderedPageBreak/>
-              <w:t xml:space="preserve">Two strings representing Electrum client version, currently </w:t>
-            </w:r>
-            <w:r>
-              <w:rPr>
-                <w:sz w:val="20"/>
-              </w:rPr>
-              <w:lastRenderedPageBreak/>
-              <w:t>ignored</w:t>
+              <w:t>Two strings representing Electrum client version, currently ignored</w:t>
             </w:r>
           </w:p>
         </w:tc>
@@ -5652,7 +6346,6 @@
               <w:rPr>
                 <w:sz w:val="20"/>
               </w:rPr>
-              <w:lastRenderedPageBreak/>
               <w:t>Array of strings</w:t>
             </w:r>
             <w:r>
@@ -6427,15 +7120,16 @@
           <w:lang w:val="en-US"/>
         </w:rPr>
       </w:pPr>
-      <w:bookmarkStart w:id="14" w:name="_Toc61371726"/>
+      <w:bookmarkStart w:id="15" w:name="_Toc61942489"/>
       <w:proofErr w:type="spellStart"/>
       <w:r>
         <w:rPr>
           <w:lang w:val="en-US"/>
         </w:rPr>
+        <w:lastRenderedPageBreak/>
         <w:t>blockchain.scripthash.get_balance</w:t>
       </w:r>
-      <w:bookmarkEnd w:id="14"/>
+      <w:bookmarkEnd w:id="15"/>
       <w:proofErr w:type="spellEnd"/>
     </w:p>
     <w:p>
@@ -6603,14 +7297,7 @@
         <w:rPr>
           <w:lang w:val="en-US"/>
         </w:rPr>
-        <w:t xml:space="preserve"> happen to already be in our collection – this is to avoid </w:t>
-      </w:r>
-      <w:r>
-        <w:rPr>
-          <w:lang w:val="en-US"/>
-        </w:rPr>
-        <w:lastRenderedPageBreak/>
-        <w:t>counting output of one transaction is consumed by another for the same scripthash. At the end we sum separately amounts with zero confirmations and with 1 or more confirmations.</w:t>
+        <w:t xml:space="preserve"> happen to already be in our collection – this is to avoid counting output of one transaction is consumed by another for the same scripthash. At the end we sum separately amounts with zero confirmations and with 1 or more confirmations.</w:t>
       </w:r>
     </w:p>
     <w:p>
@@ -6627,14 +7314,14 @@
           <w:lang w:val="en-US"/>
         </w:rPr>
       </w:pPr>
-      <w:bookmarkStart w:id="15" w:name="_Toc61371727"/>
+      <w:bookmarkStart w:id="16" w:name="_Toc61942490"/>
       <w:r>
         <w:rPr>
           <w:lang w:val="en-US"/>
         </w:rPr>
         <w:t>Block-related Queries by Electrum Wallet</w:t>
       </w:r>
-      <w:bookmarkEnd w:id="15"/>
+      <w:bookmarkEnd w:id="16"/>
     </w:p>
     <w:p>
       <w:pPr>
@@ -7300,7 +7987,7 @@
           <w:lang w:val="en-US"/>
         </w:rPr>
       </w:pPr>
-      <w:bookmarkStart w:id="16" w:name="_Toc61371728"/>
+      <w:bookmarkStart w:id="17" w:name="_Toc61942491"/>
       <w:proofErr w:type="spellStart"/>
       <w:proofErr w:type="gramStart"/>
       <w:r>
@@ -7322,7 +8009,7 @@
         </w:rPr>
         <w:t>.header</w:t>
       </w:r>
-      <w:bookmarkEnd w:id="16"/>
+      <w:bookmarkEnd w:id="17"/>
       <w:proofErr w:type="spellEnd"/>
     </w:p>
     <w:p>
@@ -7570,6 +8257,7 @@
           <w:rFonts w:ascii="Courier" w:hAnsi="Courier"/>
           <w:sz w:val="20"/>
         </w:rPr>
+        <w:lastRenderedPageBreak/>
         <w:t>blockHeader.prev</w:t>
       </w:r>
       <w:r>
@@ -7652,7 +8340,6 @@
     <w:p/>
     <w:p>
       <w:r>
-        <w:lastRenderedPageBreak/>
         <w:t>Returned string length is 160 which is hex represent</w:t>
       </w:r>
       <w:r>
@@ -7888,7 +8575,7 @@
           <w:lang w:val="en-US"/>
         </w:rPr>
       </w:pPr>
-      <w:bookmarkStart w:id="17" w:name="_Toc61371729"/>
+      <w:bookmarkStart w:id="18" w:name="_Toc61942492"/>
       <w:proofErr w:type="spellStart"/>
       <w:r>
         <w:rPr>
@@ -7902,7 +8589,7 @@
         </w:rPr>
         <w:t>lockchain.block.get_header</w:t>
       </w:r>
-      <w:bookmarkEnd w:id="17"/>
+      <w:bookmarkEnd w:id="18"/>
       <w:proofErr w:type="spellEnd"/>
     </w:p>
     <w:p>
@@ -8174,7 +8861,7 @@
           <w:lang w:val="en-US"/>
         </w:rPr>
       </w:pPr>
-      <w:bookmarkStart w:id="18" w:name="_Toc61371730"/>
+      <w:bookmarkStart w:id="19" w:name="_Toc61942493"/>
       <w:proofErr w:type="spellStart"/>
       <w:proofErr w:type="gramStart"/>
       <w:r>
@@ -8196,7 +8883,7 @@
         </w:rPr>
         <w:t>.headers</w:t>
       </w:r>
-      <w:bookmarkEnd w:id="18"/>
+      <w:bookmarkEnd w:id="19"/>
       <w:proofErr w:type="spellEnd"/>
     </w:p>
     <w:p>
@@ -8580,16 +9267,15 @@
           <w:lang w:val="en-US"/>
         </w:rPr>
       </w:pPr>
-      <w:bookmarkStart w:id="19" w:name="_Toc61371731"/>
+      <w:bookmarkStart w:id="20" w:name="_Toc61942494"/>
       <w:proofErr w:type="spellStart"/>
       <w:r>
         <w:rPr>
           <w:lang w:val="en-US"/>
         </w:rPr>
-        <w:lastRenderedPageBreak/>
         <w:t>blockchain.block.get_chunk</w:t>
       </w:r>
-      <w:bookmarkEnd w:id="19"/>
+      <w:bookmarkEnd w:id="20"/>
       <w:proofErr w:type="spellEnd"/>
     </w:p>
     <w:p>
@@ -8676,14 +9362,14 @@
           <w:lang w:val="en-US"/>
         </w:rPr>
       </w:pPr>
-      <w:bookmarkStart w:id="20" w:name="_Toc61371732"/>
+      <w:bookmarkStart w:id="21" w:name="_Toc61942495"/>
       <w:r>
         <w:rPr>
           <w:lang w:val="en-US"/>
         </w:rPr>
         <w:t>Transaction-related Queries by Electrum Wallet</w:t>
       </w:r>
-      <w:bookmarkEnd w:id="20"/>
+      <w:bookmarkEnd w:id="21"/>
     </w:p>
     <w:p>
       <w:pPr>
@@ -9760,7 +10446,7 @@
           <w:lang w:val="en-US"/>
         </w:rPr>
       </w:pPr>
-      <w:bookmarkStart w:id="21" w:name="_Toc61371733"/>
+      <w:bookmarkStart w:id="22" w:name="_Toc61942496"/>
       <w:proofErr w:type="spellStart"/>
       <w:r>
         <w:rPr>
@@ -9768,7 +10454,7 @@
         </w:rPr>
         <w:t>blockchain.transaction.get</w:t>
       </w:r>
-      <w:bookmarkEnd w:id="21"/>
+      <w:bookmarkEnd w:id="22"/>
       <w:proofErr w:type="spellEnd"/>
     </w:p>
     <w:p>
@@ -9794,6 +10480,7 @@
         <w:rPr>
           <w:lang w:val="en-US"/>
         </w:rPr>
+        <w:lastRenderedPageBreak/>
         <w:t xml:space="preserve">Calls RPC </w:t>
       </w:r>
       <w:proofErr w:type="spellStart"/>
@@ -10025,391 +10712,13 @@
           <w:lang w:val="en-US"/>
         </w:rPr>
       </w:pPr>
-      <w:bookmarkStart w:id="22" w:name="_Toc61371734"/>
+      <w:bookmarkStart w:id="23" w:name="_Toc61942497"/>
       <w:proofErr w:type="spellStart"/>
       <w:r>
         <w:rPr>
           <w:lang w:val="en-US"/>
         </w:rPr>
         <w:t>blockchain.transaction.id_from_pos</w:t>
-      </w:r>
-      <w:bookmarkEnd w:id="22"/>
-      <w:proofErr w:type="spellEnd"/>
-    </w:p>
-    <w:p>
-      <w:pPr>
-        <w:rPr>
-          <w:lang w:val="en-US"/>
-        </w:rPr>
-      </w:pPr>
-      <w:r>
-        <w:rPr>
-          <w:lang w:val="en-US"/>
-        </w:rPr>
-        <w:t xml:space="preserve">Third parameter </w:t>
-      </w:r>
-      <w:proofErr w:type="spellStart"/>
-      <w:r>
-        <w:rPr>
-          <w:rFonts w:ascii="Courier" w:hAnsi="Courier"/>
-          <w:lang w:val="en-US"/>
-        </w:rPr>
-        <w:t>merkle</w:t>
-      </w:r>
-      <w:proofErr w:type="spellEnd"/>
-      <w:r>
-        <w:rPr>
-          <w:lang w:val="en-US"/>
-        </w:rPr>
-        <w:t xml:space="preserve"> decides if </w:t>
-      </w:r>
-      <w:proofErr w:type="spellStart"/>
-      <w:r>
-        <w:rPr>
-          <w:lang w:val="en-US"/>
-        </w:rPr>
-        <w:t>merkle</w:t>
-      </w:r>
-      <w:proofErr w:type="spellEnd"/>
-      <w:r>
-        <w:rPr>
-          <w:lang w:val="en-US"/>
-        </w:rPr>
-        <w:t xml:space="preserve"> proof information is required. </w:t>
-      </w:r>
-    </w:p>
-    <w:p>
-      <w:pPr>
-        <w:rPr>
-          <w:lang w:val="en-US"/>
-        </w:rPr>
-      </w:pPr>
-    </w:p>
-    <w:p>
-      <w:pPr>
-        <w:rPr>
-          <w:lang w:val="en-US"/>
-        </w:rPr>
-      </w:pPr>
-      <w:r>
-        <w:rPr>
-          <w:lang w:val="en-US"/>
-        </w:rPr>
-        <w:t xml:space="preserve">If </w:t>
-      </w:r>
-      <w:proofErr w:type="spellStart"/>
-      <w:r>
-        <w:rPr>
-          <w:rFonts w:ascii="Courier" w:hAnsi="Courier"/>
-          <w:lang w:val="en-US"/>
-        </w:rPr>
-        <w:t>merkle</w:t>
-      </w:r>
-      <w:proofErr w:type="spellEnd"/>
-      <w:r>
-        <w:rPr>
-          <w:lang w:val="en-US"/>
-        </w:rPr>
-        <w:t xml:space="preserve"> is false, the call boils down to calling RPC </w:t>
-      </w:r>
-      <w:proofErr w:type="spellStart"/>
-      <w:r>
-        <w:rPr>
-          <w:rFonts w:ascii="Courier" w:hAnsi="Courier"/>
-          <w:lang w:val="en-US"/>
-        </w:rPr>
-        <w:t>getblockhash</w:t>
-      </w:r>
-      <w:proofErr w:type="spellEnd"/>
-      <w:r>
-        <w:rPr>
-          <w:lang w:val="en-US"/>
-        </w:rPr>
-        <w:t xml:space="preserve"> to obtain </w:t>
-      </w:r>
-      <w:proofErr w:type="spellStart"/>
-      <w:r>
-        <w:rPr>
-          <w:rFonts w:ascii="Courier" w:hAnsi="Courier"/>
-          <w:lang w:val="en-US"/>
-        </w:rPr>
-        <w:t>blockhash</w:t>
-      </w:r>
-      <w:proofErr w:type="spellEnd"/>
-      <w:r>
-        <w:rPr>
-          <w:lang w:val="en-US"/>
-        </w:rPr>
-        <w:t xml:space="preserve"> from block height, then calling RPC </w:t>
-      </w:r>
-      <w:proofErr w:type="spellStart"/>
-      <w:r>
-        <w:rPr>
-          <w:rFonts w:ascii="Courier" w:hAnsi="Courier"/>
-          <w:lang w:val="en-US"/>
-        </w:rPr>
-        <w:t>getblock</w:t>
-      </w:r>
-      <w:proofErr w:type="spellEnd"/>
-      <w:r>
-        <w:rPr>
-          <w:lang w:val="en-US"/>
-        </w:rPr>
-        <w:t xml:space="preserve"> </w:t>
-      </w:r>
-      <w:r>
-        <w:rPr>
-          <w:lang w:val="en-US"/>
-        </w:rPr>
-        <w:t xml:space="preserve">to obtain </w:t>
-      </w:r>
-      <w:proofErr w:type="spellStart"/>
-      <w:r>
-        <w:rPr>
-          <w:rFonts w:ascii="Courier" w:hAnsi="Courier"/>
-          <w:lang w:val="en-US"/>
-        </w:rPr>
-        <w:t>GetBlockResult</w:t>
-      </w:r>
-      <w:proofErr w:type="spellEnd"/>
-      <w:r>
-        <w:rPr>
-          <w:lang w:val="en-US"/>
-        </w:rPr>
-        <w:t xml:space="preserve">, from which </w:t>
-      </w:r>
-      <w:proofErr w:type="spellStart"/>
-      <w:r>
-        <w:rPr>
-          <w:lang w:val="en-US"/>
-        </w:rPr>
-        <w:t>pos-th</w:t>
-      </w:r>
-      <w:proofErr w:type="spellEnd"/>
-      <w:r>
-        <w:rPr>
-          <w:lang w:val="en-US"/>
-        </w:rPr>
-        <w:t xml:space="preserve"> transaction id is taken from the field </w:t>
-      </w:r>
-      <w:proofErr w:type="spellStart"/>
-      <w:r>
-        <w:rPr>
-          <w:lang w:val="en-US"/>
-        </w:rPr>
-        <w:t>tx</w:t>
-      </w:r>
-      <w:proofErr w:type="spellEnd"/>
-      <w:r>
-        <w:rPr>
-          <w:lang w:val="en-US"/>
-        </w:rPr>
-        <w:t>.</w:t>
-      </w:r>
-    </w:p>
-    <w:p>
-      <w:pPr>
-        <w:rPr>
-          <w:lang w:val="en-US"/>
-        </w:rPr>
-      </w:pPr>
-    </w:p>
-    <w:p>
-      <w:pPr>
-        <w:rPr>
-          <w:lang w:val="en-US"/>
-        </w:rPr>
-      </w:pPr>
-      <w:r>
-        <w:rPr>
-          <w:lang w:val="en-US"/>
-        </w:rPr>
-        <w:t xml:space="preserve">If </w:t>
-      </w:r>
-      <w:proofErr w:type="spellStart"/>
-      <w:r>
-        <w:rPr>
-          <w:rFonts w:ascii="Courier" w:hAnsi="Courier"/>
-          <w:lang w:val="en-US"/>
-        </w:rPr>
-        <w:t>merke</w:t>
-      </w:r>
-      <w:proofErr w:type="spellEnd"/>
-      <w:r>
-        <w:rPr>
-          <w:lang w:val="en-US"/>
-        </w:rPr>
-        <w:t xml:space="preserve"> is true, </w:t>
-      </w:r>
-      <w:r>
-        <w:rPr>
-          <w:lang w:val="en-US"/>
-        </w:rPr>
-        <w:t xml:space="preserve">additional call is being made to </w:t>
-      </w:r>
-      <w:proofErr w:type="spellStart"/>
-      <w:r>
-        <w:rPr>
-          <w:rFonts w:ascii="Courier" w:hAnsi="Courier"/>
-          <w:lang w:val="en-US"/>
-        </w:rPr>
-        <w:t>gettxoutproof</w:t>
-      </w:r>
-      <w:proofErr w:type="spellEnd"/>
-      <w:r>
-        <w:rPr>
-          <w:lang w:val="en-US"/>
-        </w:rPr>
-        <w:t xml:space="preserve">, which </w:t>
-      </w:r>
-      <w:r>
-        <w:rPr>
-          <w:lang w:val="en-US"/>
-        </w:rPr>
-        <w:t xml:space="preserve">provides </w:t>
-      </w:r>
-      <w:proofErr w:type="spellStart"/>
-      <w:r>
-        <w:rPr>
-          <w:rFonts w:ascii="Courier" w:hAnsi="Courier"/>
-          <w:lang w:val="en-US"/>
-        </w:rPr>
-        <w:t>MerkleBlock</w:t>
-      </w:r>
-      <w:proofErr w:type="spellEnd"/>
-      <w:r>
-        <w:rPr>
-          <w:lang w:val="en-US"/>
-        </w:rPr>
-        <w:t xml:space="preserve">, which is then converted to </w:t>
-      </w:r>
-      <w:r>
-        <w:rPr>
-          <w:lang w:val="en-US"/>
-        </w:rPr>
-        <w:t xml:space="preserve">Electrum </w:t>
-      </w:r>
-      <w:proofErr w:type="spellStart"/>
-      <w:r>
-        <w:rPr>
-          <w:lang w:val="en-US"/>
-        </w:rPr>
-        <w:t>merkle</w:t>
-      </w:r>
-      <w:proofErr w:type="spellEnd"/>
-      <w:r>
-        <w:rPr>
-          <w:lang w:val="en-US"/>
-        </w:rPr>
-        <w:t xml:space="preserve"> proof format, which is </w:t>
-      </w:r>
-      <w:proofErr w:type="spellStart"/>
-      <w:r>
-        <w:rPr>
-          <w:rFonts w:ascii="Courier" w:hAnsi="Courier"/>
-          <w:lang w:val="en-US"/>
-        </w:rPr>
-        <w:t>ElectrumMerkleProof</w:t>
-      </w:r>
-      <w:proofErr w:type="spellEnd"/>
-      <w:r>
-        <w:rPr>
-          <w:lang w:val="en-US"/>
-        </w:rPr>
-        <w:t xml:space="preserve">. </w:t>
-      </w:r>
-      <w:r>
-        <w:rPr>
-          <w:lang w:val="en-US"/>
-        </w:rPr>
-        <w:t xml:space="preserve">The conversion disassembles raw data provided by </w:t>
-      </w:r>
-      <w:proofErr w:type="spellStart"/>
-      <w:r>
-        <w:rPr>
-          <w:rFonts w:ascii="Courier" w:hAnsi="Courier"/>
-          <w:lang w:val="en-US"/>
-        </w:rPr>
-        <w:t>gettxoutproof</w:t>
-      </w:r>
-      <w:proofErr w:type="spellEnd"/>
-      <w:r>
-        <w:rPr>
-          <w:lang w:val="en-US"/>
-        </w:rPr>
-        <w:t>.</w:t>
-      </w:r>
-    </w:p>
-    <w:p>
-      <w:pPr>
-        <w:rPr>
-          <w:lang w:val="en-US"/>
-        </w:rPr>
-      </w:pPr>
-    </w:p>
-    <w:p>
-      <w:pPr>
-        <w:rPr>
-          <w:lang w:val="en-US"/>
-        </w:rPr>
-      </w:pPr>
-      <w:r>
-        <w:rPr>
-          <w:lang w:val="en-US"/>
-        </w:rPr>
-        <w:t xml:space="preserve">RPC </w:t>
-      </w:r>
-      <w:proofErr w:type="spellStart"/>
-      <w:r>
-        <w:rPr>
-          <w:rFonts w:ascii="Courier" w:hAnsi="Courier"/>
-          <w:lang w:val="en-US"/>
-        </w:rPr>
-        <w:t>gettxoutproof</w:t>
-      </w:r>
-      <w:proofErr w:type="spellEnd"/>
-      <w:r>
-        <w:rPr>
-          <w:lang w:val="en-US"/>
-        </w:rPr>
-        <w:t xml:space="preserve"> returns a serialized, hex-encoded proof that a given transaction is included in the block.</w:t>
-      </w:r>
-    </w:p>
-    <w:p>
-      <w:pPr>
-        <w:rPr>
-          <w:lang w:val="en-US"/>
-        </w:rPr>
-      </w:pPr>
-    </w:p>
-    <w:p>
-      <w:pPr>
-        <w:rPr>
-          <w:lang w:val="en-US"/>
-        </w:rPr>
-      </w:pPr>
-    </w:p>
-    <w:p>
-      <w:pPr>
-        <w:rPr>
-          <w:lang w:val="en-US"/>
-        </w:rPr>
-      </w:pPr>
-    </w:p>
-    <w:p>
-      <w:pPr>
-        <w:pStyle w:val="Heading3"/>
-        <w:rPr>
-          <w:lang w:val="en-US"/>
-        </w:rPr>
-      </w:pPr>
-      <w:bookmarkStart w:id="23" w:name="_Toc61371735"/>
-      <w:proofErr w:type="spellStart"/>
-      <w:r>
-        <w:rPr>
-          <w:lang w:val="en-US"/>
-        </w:rPr>
-        <w:t>blockchain.transaction.get_merkle</w:t>
       </w:r>
       <w:bookmarkEnd w:id="23"/>
       <w:proofErr w:type="spellEnd"/>
@@ -10424,6 +10733,384 @@
         <w:rPr>
           <w:lang w:val="en-US"/>
         </w:rPr>
+        <w:t xml:space="preserve">Third parameter </w:t>
+      </w:r>
+      <w:proofErr w:type="spellStart"/>
+      <w:r>
+        <w:rPr>
+          <w:rFonts w:ascii="Courier" w:hAnsi="Courier"/>
+          <w:lang w:val="en-US"/>
+        </w:rPr>
+        <w:t>merkle</w:t>
+      </w:r>
+      <w:proofErr w:type="spellEnd"/>
+      <w:r>
+        <w:rPr>
+          <w:lang w:val="en-US"/>
+        </w:rPr>
+        <w:t xml:space="preserve"> decides if </w:t>
+      </w:r>
+      <w:proofErr w:type="spellStart"/>
+      <w:r>
+        <w:rPr>
+          <w:lang w:val="en-US"/>
+        </w:rPr>
+        <w:t>merkle</w:t>
+      </w:r>
+      <w:proofErr w:type="spellEnd"/>
+      <w:r>
+        <w:rPr>
+          <w:lang w:val="en-US"/>
+        </w:rPr>
+        <w:t xml:space="preserve"> proof information is required. </w:t>
+      </w:r>
+    </w:p>
+    <w:p>
+      <w:pPr>
+        <w:rPr>
+          <w:lang w:val="en-US"/>
+        </w:rPr>
+      </w:pPr>
+    </w:p>
+    <w:p>
+      <w:pPr>
+        <w:rPr>
+          <w:lang w:val="en-US"/>
+        </w:rPr>
+      </w:pPr>
+      <w:r>
+        <w:rPr>
+          <w:lang w:val="en-US"/>
+        </w:rPr>
+        <w:t xml:space="preserve">If </w:t>
+      </w:r>
+      <w:proofErr w:type="spellStart"/>
+      <w:r>
+        <w:rPr>
+          <w:rFonts w:ascii="Courier" w:hAnsi="Courier"/>
+          <w:lang w:val="en-US"/>
+        </w:rPr>
+        <w:t>merkle</w:t>
+      </w:r>
+      <w:proofErr w:type="spellEnd"/>
+      <w:r>
+        <w:rPr>
+          <w:lang w:val="en-US"/>
+        </w:rPr>
+        <w:t xml:space="preserve"> is false, the call boils down to calling RPC </w:t>
+      </w:r>
+      <w:proofErr w:type="spellStart"/>
+      <w:r>
+        <w:rPr>
+          <w:rFonts w:ascii="Courier" w:hAnsi="Courier"/>
+          <w:lang w:val="en-US"/>
+        </w:rPr>
+        <w:t>getblockhash</w:t>
+      </w:r>
+      <w:proofErr w:type="spellEnd"/>
+      <w:r>
+        <w:rPr>
+          <w:lang w:val="en-US"/>
+        </w:rPr>
+        <w:t xml:space="preserve"> to obtain </w:t>
+      </w:r>
+      <w:proofErr w:type="spellStart"/>
+      <w:r>
+        <w:rPr>
+          <w:rFonts w:ascii="Courier" w:hAnsi="Courier"/>
+          <w:lang w:val="en-US"/>
+        </w:rPr>
+        <w:t>blockhash</w:t>
+      </w:r>
+      <w:proofErr w:type="spellEnd"/>
+      <w:r>
+        <w:rPr>
+          <w:lang w:val="en-US"/>
+        </w:rPr>
+        <w:t xml:space="preserve"> from block height, then calling RPC </w:t>
+      </w:r>
+      <w:proofErr w:type="spellStart"/>
+      <w:r>
+        <w:rPr>
+          <w:rFonts w:ascii="Courier" w:hAnsi="Courier"/>
+          <w:lang w:val="en-US"/>
+        </w:rPr>
+        <w:t>getblock</w:t>
+      </w:r>
+      <w:proofErr w:type="spellEnd"/>
+      <w:r>
+        <w:rPr>
+          <w:lang w:val="en-US"/>
+        </w:rPr>
+        <w:t xml:space="preserve"> </w:t>
+      </w:r>
+      <w:r>
+        <w:rPr>
+          <w:lang w:val="en-US"/>
+        </w:rPr>
+        <w:t xml:space="preserve">to obtain </w:t>
+      </w:r>
+      <w:proofErr w:type="spellStart"/>
+      <w:r>
+        <w:rPr>
+          <w:rFonts w:ascii="Courier" w:hAnsi="Courier"/>
+          <w:lang w:val="en-US"/>
+        </w:rPr>
+        <w:t>GetBlockResult</w:t>
+      </w:r>
+      <w:proofErr w:type="spellEnd"/>
+      <w:r>
+        <w:rPr>
+          <w:lang w:val="en-US"/>
+        </w:rPr>
+        <w:t xml:space="preserve">, from which </w:t>
+      </w:r>
+      <w:proofErr w:type="spellStart"/>
+      <w:r>
+        <w:rPr>
+          <w:lang w:val="en-US"/>
+        </w:rPr>
+        <w:t>pos-th</w:t>
+      </w:r>
+      <w:proofErr w:type="spellEnd"/>
+      <w:r>
+        <w:rPr>
+          <w:lang w:val="en-US"/>
+        </w:rPr>
+        <w:t xml:space="preserve"> transaction id is taken from the field </w:t>
+      </w:r>
+      <w:proofErr w:type="spellStart"/>
+      <w:r>
+        <w:rPr>
+          <w:lang w:val="en-US"/>
+        </w:rPr>
+        <w:t>tx</w:t>
+      </w:r>
+      <w:proofErr w:type="spellEnd"/>
+      <w:r>
+        <w:rPr>
+          <w:lang w:val="en-US"/>
+        </w:rPr>
+        <w:t>.</w:t>
+      </w:r>
+    </w:p>
+    <w:p>
+      <w:pPr>
+        <w:rPr>
+          <w:lang w:val="en-US"/>
+        </w:rPr>
+      </w:pPr>
+    </w:p>
+    <w:p>
+      <w:pPr>
+        <w:rPr>
+          <w:lang w:val="en-US"/>
+        </w:rPr>
+      </w:pPr>
+      <w:r>
+        <w:rPr>
+          <w:lang w:val="en-US"/>
+        </w:rPr>
+        <w:t xml:space="preserve">If </w:t>
+      </w:r>
+      <w:proofErr w:type="spellStart"/>
+      <w:r>
+        <w:rPr>
+          <w:rFonts w:ascii="Courier" w:hAnsi="Courier"/>
+          <w:lang w:val="en-US"/>
+        </w:rPr>
+        <w:t>merke</w:t>
+      </w:r>
+      <w:proofErr w:type="spellEnd"/>
+      <w:r>
+        <w:rPr>
+          <w:lang w:val="en-US"/>
+        </w:rPr>
+        <w:t xml:space="preserve"> is true, </w:t>
+      </w:r>
+      <w:r>
+        <w:rPr>
+          <w:lang w:val="en-US"/>
+        </w:rPr>
+        <w:t xml:space="preserve">additional call is being made to </w:t>
+      </w:r>
+      <w:proofErr w:type="spellStart"/>
+      <w:r>
+        <w:rPr>
+          <w:rFonts w:ascii="Courier" w:hAnsi="Courier"/>
+          <w:lang w:val="en-US"/>
+        </w:rPr>
+        <w:t>gettxoutproof</w:t>
+      </w:r>
+      <w:proofErr w:type="spellEnd"/>
+      <w:r>
+        <w:rPr>
+          <w:lang w:val="en-US"/>
+        </w:rPr>
+        <w:t xml:space="preserve">, which </w:t>
+      </w:r>
+      <w:r>
+        <w:rPr>
+          <w:lang w:val="en-US"/>
+        </w:rPr>
+        <w:t xml:space="preserve">provides </w:t>
+      </w:r>
+      <w:proofErr w:type="spellStart"/>
+      <w:r>
+        <w:rPr>
+          <w:rFonts w:ascii="Courier" w:hAnsi="Courier"/>
+          <w:lang w:val="en-US"/>
+        </w:rPr>
+        <w:t>MerkleBlock</w:t>
+      </w:r>
+      <w:proofErr w:type="spellEnd"/>
+      <w:r>
+        <w:rPr>
+          <w:lang w:val="en-US"/>
+        </w:rPr>
+        <w:t xml:space="preserve">, which is then converted to </w:t>
+      </w:r>
+      <w:r>
+        <w:rPr>
+          <w:lang w:val="en-US"/>
+        </w:rPr>
+        <w:t xml:space="preserve">Electrum </w:t>
+      </w:r>
+      <w:proofErr w:type="spellStart"/>
+      <w:r>
+        <w:rPr>
+          <w:lang w:val="en-US"/>
+        </w:rPr>
+        <w:t>merkle</w:t>
+      </w:r>
+      <w:proofErr w:type="spellEnd"/>
+      <w:r>
+        <w:rPr>
+          <w:lang w:val="en-US"/>
+        </w:rPr>
+        <w:t xml:space="preserve"> proof format, which is </w:t>
+      </w:r>
+      <w:proofErr w:type="spellStart"/>
+      <w:r>
+        <w:rPr>
+          <w:rFonts w:ascii="Courier" w:hAnsi="Courier"/>
+          <w:lang w:val="en-US"/>
+        </w:rPr>
+        <w:t>ElectrumMerkleProof</w:t>
+      </w:r>
+      <w:proofErr w:type="spellEnd"/>
+      <w:r>
+        <w:rPr>
+          <w:lang w:val="en-US"/>
+        </w:rPr>
+        <w:t xml:space="preserve">. </w:t>
+      </w:r>
+      <w:r>
+        <w:rPr>
+          <w:lang w:val="en-US"/>
+        </w:rPr>
+        <w:t xml:space="preserve">The conversion disassembles raw data provided by </w:t>
+      </w:r>
+      <w:proofErr w:type="spellStart"/>
+      <w:r>
+        <w:rPr>
+          <w:rFonts w:ascii="Courier" w:hAnsi="Courier"/>
+          <w:lang w:val="en-US"/>
+        </w:rPr>
+        <w:t>gettxoutproof</w:t>
+      </w:r>
+      <w:proofErr w:type="spellEnd"/>
+      <w:r>
+        <w:rPr>
+          <w:lang w:val="en-US"/>
+        </w:rPr>
+        <w:t>.</w:t>
+      </w:r>
+    </w:p>
+    <w:p>
+      <w:pPr>
+        <w:rPr>
+          <w:lang w:val="en-US"/>
+        </w:rPr>
+      </w:pPr>
+    </w:p>
+    <w:p>
+      <w:pPr>
+        <w:rPr>
+          <w:lang w:val="en-US"/>
+        </w:rPr>
+      </w:pPr>
+      <w:r>
+        <w:rPr>
+          <w:lang w:val="en-US"/>
+        </w:rPr>
+        <w:t xml:space="preserve">RPC </w:t>
+      </w:r>
+      <w:proofErr w:type="spellStart"/>
+      <w:r>
+        <w:rPr>
+          <w:rFonts w:ascii="Courier" w:hAnsi="Courier"/>
+          <w:lang w:val="en-US"/>
+        </w:rPr>
+        <w:t>gettxoutproof</w:t>
+      </w:r>
+      <w:proofErr w:type="spellEnd"/>
+      <w:r>
+        <w:rPr>
+          <w:lang w:val="en-US"/>
+        </w:rPr>
+        <w:t xml:space="preserve"> returns a serialized, hex-encoded proof that a given transaction is included in the block.</w:t>
+      </w:r>
+    </w:p>
+    <w:p>
+      <w:pPr>
+        <w:rPr>
+          <w:lang w:val="en-US"/>
+        </w:rPr>
+      </w:pPr>
+    </w:p>
+    <w:p>
+      <w:pPr>
+        <w:rPr>
+          <w:lang w:val="en-US"/>
+        </w:rPr>
+      </w:pPr>
+    </w:p>
+    <w:p>
+      <w:pPr>
+        <w:rPr>
+          <w:lang w:val="en-US"/>
+        </w:rPr>
+      </w:pPr>
+    </w:p>
+    <w:p>
+      <w:pPr>
+        <w:pStyle w:val="Heading3"/>
+        <w:rPr>
+          <w:lang w:val="en-US"/>
+        </w:rPr>
+      </w:pPr>
+      <w:bookmarkStart w:id="24" w:name="_Toc61942498"/>
+      <w:proofErr w:type="spellStart"/>
+      <w:r>
+        <w:rPr>
+          <w:lang w:val="en-US"/>
+        </w:rPr>
+        <w:t>blockchain.transaction.get_merkle</w:t>
+      </w:r>
+      <w:bookmarkEnd w:id="24"/>
+      <w:proofErr w:type="spellEnd"/>
+    </w:p>
+    <w:p>
+      <w:pPr>
+        <w:rPr>
+          <w:lang w:val="en-US"/>
+        </w:rPr>
+      </w:pPr>
+      <w:r>
+        <w:rPr>
+          <w:lang w:val="en-US"/>
+        </w:rPr>
         <w:t xml:space="preserve">Similar to </w:t>
       </w:r>
       <w:proofErr w:type="spellStart"/>
@@ -10658,7 +11345,7 @@
           <w:lang w:val="en-US"/>
         </w:rPr>
       </w:pPr>
-      <w:bookmarkStart w:id="24" w:name="_Toc61371736"/>
+      <w:bookmarkStart w:id="25" w:name="_Toc61942499"/>
       <w:proofErr w:type="spellStart"/>
       <w:proofErr w:type="gramStart"/>
       <w:r>
@@ -10674,7 +11361,7 @@
         </w:rPr>
         <w:t>.broadcast</w:t>
       </w:r>
-      <w:bookmarkEnd w:id="24"/>
+      <w:bookmarkEnd w:id="25"/>
       <w:proofErr w:type="spellEnd"/>
     </w:p>
     <w:p>
@@ -10706,6 +11393,7 @@
         <w:rPr>
           <w:rFonts w:ascii="Courier" w:hAnsi="Courier"/>
         </w:rPr>
+        <w:lastRenderedPageBreak/>
         <w:t>broadcast-method</w:t>
       </w:r>
       <w:r>
@@ -10773,7 +11461,6 @@
     <w:p/>
     <w:p>
       <w:r>
-        <w:lastRenderedPageBreak/>
         <w:t xml:space="preserve">RPC </w:t>
       </w:r>
       <w:proofErr w:type="spellStart"/>
@@ -11024,14 +11711,14 @@
           <w:lang w:val="en-US"/>
         </w:rPr>
       </w:pPr>
-      <w:bookmarkStart w:id="25" w:name="_Toc61371737"/>
+      <w:bookmarkStart w:id="26" w:name="_Toc61942500"/>
       <w:r>
         <w:rPr>
           <w:lang w:val="en-US"/>
         </w:rPr>
         <w:t>Subscription Queries</w:t>
       </w:r>
-      <w:bookmarkEnd w:id="25"/>
+      <w:bookmarkEnd w:id="26"/>
     </w:p>
     <w:tbl>
       <w:tblPr>
@@ -11596,7 +12283,15 @@
                 <w:sz w:val="20"/>
                 <w:lang w:val="en-US"/>
               </w:rPr>
-              <w:t xml:space="preserve">MI deployment, in which </w:t>
+              <w:t xml:space="preserve">MI deployment, in </w:t>
+            </w:r>
+            <w:r>
+              <w:rPr>
+                <w:sz w:val="20"/>
+                <w:lang w:val="en-US"/>
+              </w:rPr>
+              <w:lastRenderedPageBreak/>
+              <w:t xml:space="preserve">which </w:t>
             </w:r>
             <w:r>
               <w:rPr>
@@ -11624,15 +12319,7 @@
                 <w:sz w:val="20"/>
                 <w:lang w:val="en-US"/>
               </w:rPr>
-              <w:t xml:space="preserve">local </w:t>
-            </w:r>
-            <w:r>
-              <w:rPr>
-                <w:sz w:val="20"/>
-                <w:lang w:val="en-US"/>
-              </w:rPr>
-              <w:lastRenderedPageBreak/>
-              <w:t>bitcoin node</w:t>
+              <w:t>local bitcoin node</w:t>
             </w:r>
             <w:r>
               <w:rPr>
@@ -11678,7 +12365,7 @@
           <w:lang w:val="en-US"/>
         </w:rPr>
       </w:pPr>
-      <w:bookmarkStart w:id="26" w:name="_Toc61371738"/>
+      <w:bookmarkStart w:id="27" w:name="_Toc61942501"/>
       <w:proofErr w:type="spellStart"/>
       <w:proofErr w:type="gramStart"/>
       <w:r>
@@ -11694,7 +12381,7 @@
         </w:rPr>
         <w:t>.subscribe</w:t>
       </w:r>
-      <w:bookmarkEnd w:id="26"/>
+      <w:bookmarkEnd w:id="27"/>
       <w:proofErr w:type="spellEnd"/>
     </w:p>
     <w:p>
@@ -12059,7 +12746,7 @@
           <w:lang w:val="en-US"/>
         </w:rPr>
       </w:pPr>
-      <w:bookmarkStart w:id="27" w:name="_Toc61371739"/>
+      <w:bookmarkStart w:id="28" w:name="_Toc61942502"/>
       <w:proofErr w:type="spellStart"/>
       <w:proofErr w:type="gramStart"/>
       <w:r>
@@ -12075,7 +12762,7 @@
         </w:rPr>
         <w:t>.subscribe</w:t>
       </w:r>
-      <w:bookmarkEnd w:id="27"/>
+      <w:bookmarkEnd w:id="28"/>
       <w:proofErr w:type="spellEnd"/>
     </w:p>
     <w:p>
@@ -12288,6 +12975,7 @@
         <w:ind w:firstLine="432"/>
       </w:pPr>
       <w:r>
+        <w:lastRenderedPageBreak/>
         <w:t>"method": "</w:t>
       </w:r>
       <w:proofErr w:type="spellStart"/>
@@ -12374,14 +13062,14 @@
           <w:lang w:val="en-US"/>
         </w:rPr>
       </w:pPr>
-      <w:bookmarkStart w:id="28" w:name="_Toc61371740"/>
+      <w:bookmarkStart w:id="29" w:name="_Toc61942503"/>
       <w:r>
         <w:rPr>
           <w:lang w:val="en-US"/>
         </w:rPr>
         <w:t>Testing</w:t>
       </w:r>
-      <w:bookmarkEnd w:id="28"/>
+      <w:bookmarkEnd w:id="29"/>
     </w:p>
     <w:p>
       <w:pPr>
@@ -12397,7 +13085,7 @@
           <w:lang w:val="en-US"/>
         </w:rPr>
       </w:pPr>
-      <w:bookmarkStart w:id="29" w:name="_Toc61371741"/>
+      <w:bookmarkStart w:id="30" w:name="_Toc61942504"/>
       <w:r>
         <w:rPr>
           <w:lang w:val="en-US"/>
@@ -12416,7 +13104,7 @@
         </w:rPr>
         <w:t>SBT</w:t>
       </w:r>
-      <w:bookmarkEnd w:id="29"/>
+      <w:bookmarkEnd w:id="30"/>
     </w:p>
     <w:p>
       <w:pPr>
@@ -12535,7 +13223,7 @@
           <w:lang w:val="en-US"/>
         </w:rPr>
       </w:pPr>
-      <w:bookmarkStart w:id="30" w:name="_Toc61371742"/>
+      <w:bookmarkStart w:id="31" w:name="_Toc61942505"/>
       <w:r>
         <w:rPr>
           <w:lang w:val="en-US"/>
@@ -12566,7 +13254,7 @@
         </w:rPr>
         <w:t>Testnet</w:t>
       </w:r>
-      <w:bookmarkEnd w:id="30"/>
+      <w:bookmarkEnd w:id="31"/>
     </w:p>
     <w:p>
       <w:pPr>
@@ -13118,7 +13806,7 @@
         <w:lastRenderedPageBreak/>
         <w:t xml:space="preserve"> </w:t>
       </w:r>
-      <w:bookmarkStart w:id="31" w:name="_Toc61371743"/>
+      <w:bookmarkStart w:id="32" w:name="_Toc61942506"/>
       <w:r>
         <w:rPr>
           <w:lang w:val="en-US"/>
@@ -13137,7 +13825,7 @@
         </w:rPr>
         <w:t>Documentation</w:t>
       </w:r>
-      <w:bookmarkEnd w:id="31"/>
+      <w:bookmarkEnd w:id="32"/>
     </w:p>
     <w:p>
       <w:pPr>
@@ -14762,14 +15450,14 @@
           <w:lang w:val="en-US"/>
         </w:rPr>
       </w:pPr>
-      <w:bookmarkStart w:id="32" w:name="_Toc61371744"/>
+      <w:bookmarkStart w:id="33" w:name="_Toc61942507"/>
       <w:r>
         <w:rPr>
           <w:lang w:val="en-US"/>
         </w:rPr>
         <w:t>Modules, Internals</w:t>
       </w:r>
-      <w:bookmarkEnd w:id="32"/>
+      <w:bookmarkEnd w:id="33"/>
     </w:p>
     <w:p>
       <w:pPr>
@@ -14792,12 +15480,14 @@
           <w:lang w:val="en-US"/>
         </w:rPr>
       </w:pPr>
+      <w:bookmarkStart w:id="34" w:name="_Toc61942508"/>
       <w:r>
         <w:rPr>
           <w:lang w:val="en-US"/>
         </w:rPr>
         <w:t>Deterministic Wallet</w:t>
       </w:r>
+      <w:bookmarkEnd w:id="34"/>
     </w:p>
     <w:p>
       <w:pPr>
@@ -14974,6 +15664,7 @@
           <w:lang w:val="en-US"/>
         </w:rPr>
       </w:pPr>
+      <w:bookmarkStart w:id="35" w:name="_Toc61942509"/>
       <w:proofErr w:type="spellStart"/>
       <w:r>
         <w:rPr>
@@ -14981,6 +15672,7 @@
         </w:rPr>
         <w:t>deriveAddresses</w:t>
       </w:r>
+      <w:bookmarkEnd w:id="35"/>
       <w:proofErr w:type="spellEnd"/>
     </w:p>
     <w:p>
@@ -15037,6 +15729,7 @@
           <w:lang w:val="en-US"/>
         </w:rPr>
       </w:pPr>
+      <w:bookmarkStart w:id="36" w:name="_Toc61942510"/>
       <w:proofErr w:type="spellStart"/>
       <w:r>
         <w:rPr>
@@ -15044,6 +15737,7 @@
         </w:rPr>
         <w:t>getAddresses</w:t>
       </w:r>
+      <w:bookmarkEnd w:id="36"/>
       <w:proofErr w:type="spellEnd"/>
     </w:p>
     <w:p>
@@ -15449,6 +16143,7 @@
           <w:lang w:val="en-US"/>
         </w:rPr>
       </w:pPr>
+      <w:bookmarkStart w:id="37" w:name="_Toc61942511"/>
       <w:proofErr w:type="spellStart"/>
       <w:r>
         <w:rPr>
@@ -15456,6 +16151,7 @@
         </w:rPr>
         <w:t>getNewAddresses</w:t>
       </w:r>
+      <w:bookmarkEnd w:id="37"/>
       <w:proofErr w:type="spellEnd"/>
     </w:p>
     <w:p>
@@ -15579,6 +16275,7 @@
           <w:lang w:val="en-US"/>
         </w:rPr>
       </w:pPr>
+      <w:bookmarkStart w:id="38" w:name="_Toc61942512"/>
       <w:proofErr w:type="spellStart"/>
       <w:r>
         <w:rPr>
@@ -15586,6 +16283,7 @@
         </w:rPr>
         <w:t>findFirstNotImported</w:t>
       </w:r>
+      <w:bookmarkEnd w:id="38"/>
       <w:proofErr w:type="spellEnd"/>
     </w:p>
     <w:p>
@@ -15660,6 +16358,7 @@
           <w:lang w:val="en-US"/>
         </w:rPr>
       </w:pPr>
+      <w:bookmarkStart w:id="39" w:name="_Toc61942513"/>
       <w:proofErr w:type="spellStart"/>
       <w:r>
         <w:rPr>
@@ -15667,6 +16366,7 @@
         </w:rPr>
         <w:t>rewindOne</w:t>
       </w:r>
+      <w:bookmarkEnd w:id="39"/>
       <w:proofErr w:type="spellEnd"/>
     </w:p>
     <w:p>
@@ -15711,6 +16411,7 @@
           <w:lang w:val="en-US"/>
         </w:rPr>
       </w:pPr>
+      <w:bookmarkStart w:id="40" w:name="_Toc61942514"/>
       <w:proofErr w:type="spellStart"/>
       <w:r>
         <w:rPr>
@@ -15718,14 +16419,10 @@
         </w:rPr>
         <w:t>haveScriptpubkeysOverrunGaplimit</w:t>
       </w:r>
+      <w:bookmarkEnd w:id="40"/>
       <w:proofErr w:type="spellEnd"/>
     </w:p>
     <w:p>
-      <w:pPr>
-        <w:rPr>
-          <w:lang w:val="en-US"/>
-        </w:rPr>
-      </w:pPr>
       <w:r>
         <w:rPr>
           <w:lang w:val="en-US"/>
@@ -15808,8 +16505,6 @@
         </w:rPr>
         <w:t xml:space="preserve"> In other words, if each transaction is far enough from the end of imported transactions.</w:t>
       </w:r>
-      <w:bookmarkStart w:id="33" w:name="_GoBack"/>
-      <w:bookmarkEnd w:id="33"/>
     </w:p>
     <w:p>
       <w:pPr>
@@ -15825,14 +16520,14 @@
           <w:lang w:val="en-US"/>
         </w:rPr>
       </w:pPr>
-      <w:bookmarkStart w:id="34" w:name="_Toc61371745"/>
+      <w:bookmarkStart w:id="41" w:name="_Toc61942515"/>
       <w:r>
         <w:rPr>
           <w:lang w:val="en-US"/>
         </w:rPr>
         <w:t>Transaction Monitor</w:t>
       </w:r>
-      <w:bookmarkEnd w:id="34"/>
+      <w:bookmarkEnd w:id="41"/>
     </w:p>
     <w:p>
       <w:pPr>
@@ -15952,7 +16647,7 @@
           <w:lang w:val="en-US"/>
         </w:rPr>
       </w:pPr>
-      <w:bookmarkStart w:id="35" w:name="_Toc61371746"/>
+      <w:bookmarkStart w:id="42" w:name="_Toc61942516"/>
       <w:proofErr w:type="spellStart"/>
       <w:r>
         <w:rPr>
@@ -15967,7 +16662,7 @@
         </w:rPr>
         <w:t xml:space="preserve"> (External)</w:t>
       </w:r>
-      <w:bookmarkEnd w:id="35"/>
+      <w:bookmarkEnd w:id="42"/>
     </w:p>
     <w:p>
       <w:pPr>
@@ -16008,7 +16703,7 @@
           <w:lang w:val="en-US"/>
         </w:rPr>
       </w:pPr>
-      <w:bookmarkStart w:id="36" w:name="_Toc61371747"/>
+      <w:bookmarkStart w:id="43" w:name="_Toc61942517"/>
       <w:proofErr w:type="spellStart"/>
       <w:r>
         <w:rPr>
@@ -16023,7 +16718,7 @@
         </w:rPr>
         <w:t xml:space="preserve"> (External)</w:t>
       </w:r>
-      <w:bookmarkEnd w:id="36"/>
+      <w:bookmarkEnd w:id="43"/>
     </w:p>
     <w:p>
       <w:pPr>
@@ -16085,7 +16780,7 @@
           <w:lang w:val="en-US"/>
         </w:rPr>
       </w:pPr>
-      <w:bookmarkStart w:id="37" w:name="_Toc61371748"/>
+      <w:bookmarkStart w:id="44" w:name="_Toc61942518"/>
       <w:proofErr w:type="spellStart"/>
       <w:r>
         <w:rPr>
@@ -16100,7 +16795,7 @@
         </w:rPr>
         <w:t xml:space="preserve"> (External)</w:t>
       </w:r>
-      <w:bookmarkEnd w:id="37"/>
+      <w:bookmarkEnd w:id="44"/>
     </w:p>
     <w:p>
       <w:r>
@@ -16209,7 +16904,7 @@
       <w:pPr>
         <w:pStyle w:val="Heading3"/>
       </w:pPr>
-      <w:bookmarkStart w:id="38" w:name="_Toc61371749"/>
+      <w:bookmarkStart w:id="45" w:name="_Toc61942519"/>
       <w:proofErr w:type="spellStart"/>
       <w:r>
         <w:t>checkForNewTxs</w:t>
@@ -16218,7 +16913,7 @@
       <w:r>
         <w:t xml:space="preserve"> (Internal)</w:t>
       </w:r>
-      <w:bookmarkEnd w:id="38"/>
+      <w:bookmarkEnd w:id="45"/>
     </w:p>
     <w:p>
       <w:r>
@@ -16478,7 +17173,7 @@
       <w:pPr>
         <w:pStyle w:val="Heading3"/>
       </w:pPr>
-      <w:bookmarkStart w:id="39" w:name="_Toc61371750"/>
+      <w:bookmarkStart w:id="46" w:name="_Toc61942520"/>
       <w:proofErr w:type="spellStart"/>
       <w:r>
         <w:lastRenderedPageBreak/>
@@ -16488,7 +17183,7 @@
       <w:r>
         <w:t xml:space="preserve"> (Internal)</w:t>
       </w:r>
-      <w:bookmarkEnd w:id="39"/>
+      <w:bookmarkEnd w:id="46"/>
     </w:p>
     <w:p>
       <w:r>
@@ -16649,7 +17344,7 @@
       <w:pPr>
         <w:pStyle w:val="Heading3"/>
       </w:pPr>
-      <w:bookmarkStart w:id="40" w:name="_Toc61371751"/>
+      <w:bookmarkStart w:id="47" w:name="_Toc61942521"/>
       <w:proofErr w:type="spellStart"/>
       <w:r>
         <w:t>generateNewHistoryElement</w:t>
@@ -16658,7 +17353,7 @@
       <w:r>
         <w:t xml:space="preserve"> (Internal)</w:t>
       </w:r>
-      <w:bookmarkEnd w:id="40"/>
+      <w:bookmarkEnd w:id="47"/>
     </w:p>
     <w:p>
       <w:r>
@@ -16818,7 +17513,7 @@
       <w:pPr>
         <w:pStyle w:val="Heading3"/>
       </w:pPr>
-      <w:bookmarkStart w:id="41" w:name="_Toc61371752"/>
+      <w:bookmarkStart w:id="48" w:name="_Toc61942522"/>
       <w:proofErr w:type="spellStart"/>
       <w:r>
         <w:t>checkConfirmations</w:t>
@@ -16827,7 +17522,7 @@
       <w:r>
         <w:t xml:space="preserve"> (Internal)</w:t>
       </w:r>
-      <w:bookmarkEnd w:id="41"/>
+      <w:bookmarkEnd w:id="48"/>
     </w:p>
     <w:p>
       <w:r>
@@ -16939,7 +17634,7 @@
       <w:pPr>
         <w:pStyle w:val="Heading3"/>
       </w:pPr>
-      <w:bookmarkStart w:id="42" w:name="_Toc61371753"/>
+      <w:bookmarkStart w:id="49" w:name="_Toc61942523"/>
       <w:proofErr w:type="spellStart"/>
       <w:r>
         <w:t>checkForReorganizations</w:t>
@@ -16948,7 +17643,7 @@
       <w:r>
         <w:t xml:space="preserve"> (Internal)</w:t>
       </w:r>
-      <w:bookmarkEnd w:id="42"/>
+      <w:bookmarkEnd w:id="49"/>
     </w:p>
     <w:p>
       <w:r>
@@ -17035,11 +17730,11 @@
       <w:pPr>
         <w:pStyle w:val="Heading2"/>
       </w:pPr>
-      <w:bookmarkStart w:id="43" w:name="_Toc61371754"/>
+      <w:bookmarkStart w:id="50" w:name="_Toc61942524"/>
       <w:r>
         <w:t>Modifications in bitcoin-s</w:t>
       </w:r>
-      <w:bookmarkEnd w:id="43"/>
+      <w:bookmarkEnd w:id="50"/>
     </w:p>
     <w:p/>
     <w:p>
@@ -17098,14 +17793,14 @@
           <w:lang w:val="en-US"/>
         </w:rPr>
       </w:pPr>
-      <w:bookmarkStart w:id="44" w:name="_Toc61371755"/>
+      <w:bookmarkStart w:id="51" w:name="_Toc61942525"/>
       <w:r>
         <w:rPr>
           <w:lang w:val="en-US"/>
         </w:rPr>
         <w:t>Issues</w:t>
       </w:r>
-      <w:bookmarkEnd w:id="44"/>
+      <w:bookmarkEnd w:id="51"/>
     </w:p>
     <w:p>
       <w:pPr>
@@ -17214,14 +17909,14 @@
           <w:lang w:val="en-US"/>
         </w:rPr>
       </w:pPr>
-      <w:bookmarkStart w:id="45" w:name="_Toc61371756"/>
+      <w:bookmarkStart w:id="52" w:name="_Toc61942526"/>
       <w:r>
         <w:rPr>
           <w:lang w:val="en-US"/>
         </w:rPr>
         <w:t>Future extensions</w:t>
       </w:r>
-      <w:bookmarkEnd w:id="45"/>
+      <w:bookmarkEnd w:id="52"/>
     </w:p>
     <w:p>
       <w:pPr>
@@ -21584,7 +22279,7 @@
 </file>
 
 <file path=customXml/itemProps1.xml><?xml version="1.0" encoding="utf-8"?>
-<ds:datastoreItem xmlns:ds="http://schemas.openxmlformats.org/officeDocument/2006/customXml" ds:itemID="{58951FB5-417C-0743-A117-770D851B948E}">
+<ds:datastoreItem xmlns:ds="http://schemas.openxmlformats.org/officeDocument/2006/customXml" ds:itemID="{B0ACAD3F-898B-584A-B2DC-42340FFB9F88}">
   <ds:schemaRefs>
     <ds:schemaRef ds:uri="http://schemas.openxmlformats.org/officeDocument/2006/bibliography"/>
   </ds:schemaRefs>

</xml_diff>

<commit_message>
more doc about bitcoins
</commit_message>
<xml_diff>
--- a/doc/Epsmi_Documentation.docx
+++ b/doc/Epsmi_Documentation.docx
@@ -5361,73 +5361,122 @@
       <w:bookmarkEnd w:id="11"/>
     </w:p>
     <w:p/>
+    <w:p/>
+    <w:p>
+      <w:pPr>
+        <w:pStyle w:val="Heading3"/>
+      </w:pPr>
+      <w:r>
+        <w:t xml:space="preserve">Path to </w:t>
+      </w:r>
+      <w:proofErr w:type="spellStart"/>
+      <w:r>
+        <w:t>bitcoind</w:t>
+      </w:r>
+      <w:proofErr w:type="spellEnd"/>
+    </w:p>
+    <w:p>
+      <w:r>
+        <w:t xml:space="preserve">Currently, EPSMI needs Bitcoin’s </w:t>
+      </w:r>
+      <w:proofErr w:type="spellStart"/>
+      <w:r>
+        <w:rPr>
+          <w:rFonts w:ascii="Courier" w:hAnsi="Courier"/>
+        </w:rPr>
+        <w:t>bitcoind</w:t>
+      </w:r>
+      <w:proofErr w:type="spellEnd"/>
+      <w:r>
+        <w:t xml:space="preserve"> or </w:t>
+      </w:r>
+      <w:r>
+        <w:rPr>
+          <w:rFonts w:ascii="Courier" w:hAnsi="Courier"/>
+        </w:rPr>
+        <w:t>bitcoind.exe</w:t>
+      </w:r>
+      <w:r>
+        <w:t xml:space="preserve"> executable on system’s PATH. TODO: this needs some work and explanation, bitcoin executable is not accessible after normal bitcoin installation, so currently I take </w:t>
+      </w:r>
+      <w:proofErr w:type="spellStart"/>
+      <w:r>
+        <w:rPr>
+          <w:rFonts w:ascii="Courier" w:hAnsi="Courier"/>
+        </w:rPr>
+        <w:t>bitcoind</w:t>
+      </w:r>
+      <w:proofErr w:type="spellEnd"/>
+      <w:r>
+        <w:t xml:space="preserve"> from a built bitcoin source. I need to find out how to streamline the process of finding proper </w:t>
+      </w:r>
+      <w:proofErr w:type="spellStart"/>
+      <w:r>
+        <w:rPr>
+          <w:rFonts w:ascii="Courier" w:hAnsi="Courier"/>
+        </w:rPr>
+        <w:t>bitcoind</w:t>
+      </w:r>
+      <w:proofErr w:type="spellEnd"/>
+      <w:r>
+        <w:t xml:space="preserve"> after vanilla bitcoin installation.</w:t>
+      </w:r>
+      <w:r>
+        <w:t xml:space="preserve"> The requirement for </w:t>
+      </w:r>
+      <w:proofErr w:type="spellStart"/>
+      <w:r>
+        <w:rPr>
+          <w:rFonts w:ascii="Courier" w:hAnsi="Courier"/>
+        </w:rPr>
+        <w:t>bitcoind</w:t>
+      </w:r>
+      <w:proofErr w:type="spellEnd"/>
+      <w:r>
+        <w:t xml:space="preserve"> comes from </w:t>
+      </w:r>
+      <w:r>
+        <w:rPr>
+          <w:rFonts w:ascii="Courier" w:hAnsi="Courier"/>
+        </w:rPr>
+        <w:t>bitcoin-s</w:t>
+      </w:r>
+      <w:r>
+        <w:t xml:space="preserve"> library, in file </w:t>
+      </w:r>
+      <w:proofErr w:type="spellStart"/>
+      <w:r>
+        <w:rPr>
+          <w:rFonts w:ascii="Courier" w:hAnsi="Courier"/>
+        </w:rPr>
+        <w:t>B</w:t>
+      </w:r>
+      <w:r>
+        <w:rPr>
+          <w:rFonts w:ascii="Courier" w:hAnsi="Courier"/>
+        </w:rPr>
+        <w:t>itcoindInstance.scala</w:t>
+      </w:r>
+      <w:proofErr w:type="spellEnd"/>
+      <w:r>
+        <w:t xml:space="preserve">, when initializing lazy variable </w:t>
+      </w:r>
+      <w:r>
+        <w:rPr>
+          <w:rFonts w:ascii="Courier" w:hAnsi="Courier"/>
+          <w:i/>
+          <w:iCs/>
+        </w:rPr>
+        <w:t>DEFAULT_BITCOIND_LOCATION</w:t>
+      </w:r>
+      <w:r>
+        <w:t>.</w:t>
+      </w:r>
+    </w:p>
     <w:p>
       <w:bookmarkStart w:id="12" w:name="_GoBack"/>
       <w:bookmarkEnd w:id="12"/>
     </w:p>
-    <w:p>
-      <w:pPr>
-        <w:pStyle w:val="Heading3"/>
-      </w:pPr>
-      <w:r>
-        <w:t xml:space="preserve">Path to </w:t>
-      </w:r>
-      <w:proofErr w:type="spellStart"/>
-      <w:r>
-        <w:t>bitcoind</w:t>
-      </w:r>
-      <w:proofErr w:type="spellEnd"/>
-    </w:p>
-    <w:p>
-      <w:r>
-        <w:t xml:space="preserve">Currently, EPSMI needs Bitcoin’s </w:t>
-      </w:r>
-      <w:proofErr w:type="spellStart"/>
-      <w:r>
-        <w:rPr>
-          <w:rFonts w:ascii="Courier" w:hAnsi="Courier"/>
-        </w:rPr>
-        <w:t>bitcoind</w:t>
-      </w:r>
-      <w:proofErr w:type="spellEnd"/>
-      <w:r>
-        <w:t xml:space="preserve"> or </w:t>
-      </w:r>
-      <w:r>
-        <w:rPr>
-          <w:rFonts w:ascii="Courier" w:hAnsi="Courier"/>
-        </w:rPr>
-        <w:t>bitcoind.exe</w:t>
-      </w:r>
-      <w:r>
-        <w:t xml:space="preserve"> executable on system’s PATH. TODO: this needs some work and explanation, bitcoin executable is not accessible after normal bitcoin installation, so currently I take </w:t>
-      </w:r>
-      <w:proofErr w:type="spellStart"/>
-      <w:r>
-        <w:rPr>
-          <w:rFonts w:ascii="Courier" w:hAnsi="Courier"/>
-        </w:rPr>
-        <w:t>bitcoind</w:t>
-      </w:r>
-      <w:proofErr w:type="spellEnd"/>
-      <w:r>
-        <w:t xml:space="preserve"> from a built bitcoin source. I need to find out how to streamline the process of finding proper </w:t>
-      </w:r>
-      <w:proofErr w:type="spellStart"/>
-      <w:r>
-        <w:rPr>
-          <w:rFonts w:ascii="Courier" w:hAnsi="Courier"/>
-        </w:rPr>
-        <w:t>bitcoind</w:t>
-      </w:r>
-      <w:proofErr w:type="spellEnd"/>
-      <w:r>
-        <w:t xml:space="preserve"> after vanilla bitcoin installation.</w:t>
-      </w:r>
-    </w:p>
-    <w:p/>
-    <w:p/>
-    <w:p/>
     <w:p/>
     <w:p>
       <w:pPr>
@@ -20904,7 +20953,6 @@
   <w:style w:type="character" w:default="1" w:styleId="DefaultParagraphFont">
     <w:name w:val="Default Paragraph Font"/>
     <w:uiPriority w:val="1"/>
-    <w:semiHidden/>
     <w:unhideWhenUsed/>
   </w:style>
   <w:style w:type="table" w:default="1" w:styleId="TableNormal">
@@ -22279,7 +22327,7 @@
 </file>
 
 <file path=customXml/itemProps1.xml><?xml version="1.0" encoding="utf-8"?>
-<ds:datastoreItem xmlns:ds="http://schemas.openxmlformats.org/officeDocument/2006/customXml" ds:itemID="{B0ACAD3F-898B-584A-B2DC-42340FFB9F88}">
+<ds:datastoreItem xmlns:ds="http://schemas.openxmlformats.org/officeDocument/2006/customXml" ds:itemID="{55E28649-0E83-2247-B70E-7F7B450F20A7}">
   <ds:schemaRefs>
     <ds:schemaRef ds:uri="http://schemas.openxmlformats.org/officeDocument/2006/bibliography"/>
   </ds:schemaRefs>

</xml_diff>

<commit_message>
reorganized dummy rpc code for tests
</commit_message>
<xml_diff>
--- a/doc/Epsmi_Documentation.docx
+++ b/doc/Epsmi_Documentation.docx
@@ -5473,40 +5473,37 @@
         <w:t>.</w:t>
       </w:r>
     </w:p>
-    <w:p>
-      <w:bookmarkStart w:id="12" w:name="_GoBack"/>
+    <w:p/>
+    <w:p/>
+    <w:p>
+      <w:pPr>
+        <w:pStyle w:val="Heading1"/>
+      </w:pPr>
+      <w:bookmarkStart w:id="12" w:name="_Toc61942487"/>
+      <w:r>
+        <w:t>API</w:t>
+      </w:r>
       <w:bookmarkEnd w:id="12"/>
     </w:p>
     <w:p/>
     <w:p>
       <w:pPr>
-        <w:pStyle w:val="Heading1"/>
-      </w:pPr>
-      <w:bookmarkStart w:id="13" w:name="_Toc61942487"/>
-      <w:r>
-        <w:t>API</w:t>
+        <w:pStyle w:val="Heading2"/>
+      </w:pPr>
+      <w:bookmarkStart w:id="13" w:name="_Toc61942488"/>
+      <w:r>
+        <w:t>Miscellan</w:t>
+      </w:r>
+      <w:r>
+        <w:t>e</w:t>
+      </w:r>
+      <w:r>
+        <w:t xml:space="preserve">ous </w:t>
+      </w:r>
+      <w:r>
+        <w:t>Queries by Electrum Wallet</w:t>
       </w:r>
       <w:bookmarkEnd w:id="13"/>
-    </w:p>
-    <w:p/>
-    <w:p>
-      <w:pPr>
-        <w:pStyle w:val="Heading2"/>
-      </w:pPr>
-      <w:bookmarkStart w:id="14" w:name="_Toc61942488"/>
-      <w:r>
-        <w:t>Miscellan</w:t>
-      </w:r>
-      <w:r>
-        <w:t>e</w:t>
-      </w:r>
-      <w:r>
-        <w:t xml:space="preserve">ous </w:t>
-      </w:r>
-      <w:r>
-        <w:t>Queries by Electrum Wallet</w:t>
-      </w:r>
-      <w:bookmarkEnd w:id="14"/>
     </w:p>
     <w:p>
       <w:pPr>
@@ -7169,7 +7166,7 @@
           <w:lang w:val="en-US"/>
         </w:rPr>
       </w:pPr>
-      <w:bookmarkStart w:id="15" w:name="_Toc61942489"/>
+      <w:bookmarkStart w:id="14" w:name="_Toc61942489"/>
       <w:proofErr w:type="spellStart"/>
       <w:r>
         <w:rPr>
@@ -7178,199 +7175,199 @@
         <w:lastRenderedPageBreak/>
         <w:t>blockchain.scripthash.get_balance</w:t>
       </w:r>
+      <w:bookmarkEnd w:id="14"/>
+      <w:proofErr w:type="spellEnd"/>
+    </w:p>
+    <w:p>
+      <w:pPr>
+        <w:jc w:val="both"/>
+        <w:rPr>
+          <w:lang w:val="en-US"/>
+        </w:rPr>
+      </w:pPr>
+      <w:r>
+        <w:rPr>
+          <w:lang w:val="en-US"/>
+        </w:rPr>
+        <w:t xml:space="preserve">For a given scripthash </w:t>
+      </w:r>
+      <w:proofErr w:type="spellStart"/>
+      <w:r>
+        <w:rPr>
+          <w:lang w:val="en-US"/>
+        </w:rPr>
+        <w:t>sh</w:t>
+      </w:r>
+      <w:proofErr w:type="spellEnd"/>
+      <w:r>
+        <w:rPr>
+          <w:lang w:val="en-US"/>
+        </w:rPr>
+        <w:t xml:space="preserve">, we retrieve history elements from transaction monitor state transaction history. For each history element, we obtain </w:t>
+      </w:r>
+      <w:proofErr w:type="spellStart"/>
+      <w:r>
+        <w:rPr>
+          <w:lang w:val="en-US"/>
+        </w:rPr>
+        <w:t>txhash</w:t>
+      </w:r>
+      <w:proofErr w:type="spellEnd"/>
+      <w:r>
+        <w:rPr>
+          <w:lang w:val="en-US"/>
+        </w:rPr>
+        <w:t xml:space="preserve">, from </w:t>
+      </w:r>
+      <w:proofErr w:type="spellStart"/>
+      <w:r>
+        <w:rPr>
+          <w:lang w:val="en-US"/>
+        </w:rPr>
+        <w:t>txhash</w:t>
+      </w:r>
+      <w:proofErr w:type="spellEnd"/>
+      <w:r>
+        <w:rPr>
+          <w:lang w:val="en-US"/>
+        </w:rPr>
+        <w:t xml:space="preserve"> we obtain decoded raw transaction (via 2 calls to bitcoin </w:t>
+      </w:r>
+      <w:proofErr w:type="spellStart"/>
+      <w:r>
+        <w:rPr>
+          <w:lang w:val="en-US"/>
+        </w:rPr>
+        <w:t>rpc</w:t>
+      </w:r>
+      <w:proofErr w:type="spellEnd"/>
+      <w:r>
+        <w:rPr>
+          <w:lang w:val="en-US"/>
+        </w:rPr>
+        <w:t xml:space="preserve">). In a raw transaction we have access to </w:t>
+      </w:r>
+      <w:proofErr w:type="spellStart"/>
+      <w:r>
+        <w:rPr>
+          <w:lang w:val="en-US"/>
+        </w:rPr>
+        <w:t>vout</w:t>
+      </w:r>
+      <w:proofErr w:type="spellEnd"/>
+      <w:r>
+        <w:rPr>
+          <w:lang w:val="en-US"/>
+        </w:rPr>
+        <w:t xml:space="preserve">, we filter </w:t>
+      </w:r>
+      <w:proofErr w:type="spellStart"/>
+      <w:r>
+        <w:rPr>
+          <w:lang w:val="en-US"/>
+        </w:rPr>
+        <w:t>vouts</w:t>
+      </w:r>
+      <w:proofErr w:type="spellEnd"/>
+      <w:r>
+        <w:rPr>
+          <w:lang w:val="en-US"/>
+        </w:rPr>
+        <w:t xml:space="preserve"> whose </w:t>
+      </w:r>
+      <w:proofErr w:type="spellStart"/>
+      <w:r>
+        <w:rPr>
+          <w:lang w:val="en-US"/>
+        </w:rPr>
+        <w:t>scriptpubkey</w:t>
+      </w:r>
+      <w:proofErr w:type="spellEnd"/>
+      <w:r>
+        <w:rPr>
+          <w:lang w:val="en-US"/>
+        </w:rPr>
+        <w:t xml:space="preserve"> is our </w:t>
+      </w:r>
+      <w:proofErr w:type="spellStart"/>
+      <w:r>
+        <w:rPr>
+          <w:lang w:val="en-US"/>
+        </w:rPr>
+        <w:t>sh</w:t>
+      </w:r>
+      <w:proofErr w:type="spellEnd"/>
+      <w:r>
+        <w:rPr>
+          <w:lang w:val="en-US"/>
+        </w:rPr>
+        <w:t xml:space="preserve">, and collect amounts and confirmation counts. We also collect from vin </w:t>
+      </w:r>
+      <w:proofErr w:type="spellStart"/>
+      <w:r>
+        <w:rPr>
+          <w:lang w:val="en-US"/>
+        </w:rPr>
+        <w:t>utxos</w:t>
+      </w:r>
+      <w:proofErr w:type="spellEnd"/>
+      <w:r>
+        <w:rPr>
+          <w:lang w:val="en-US"/>
+        </w:rPr>
+        <w:t xml:space="preserve"> </w:t>
+      </w:r>
+      <w:proofErr w:type="spellStart"/>
+      <w:r>
+        <w:rPr>
+          <w:lang w:val="en-US"/>
+        </w:rPr>
+        <w:t>txhashes</w:t>
+      </w:r>
+      <w:proofErr w:type="spellEnd"/>
+      <w:r>
+        <w:rPr>
+          <w:lang w:val="en-US"/>
+        </w:rPr>
+        <w:t xml:space="preserve"> and delete them if </w:t>
+      </w:r>
+      <w:proofErr w:type="spellStart"/>
+      <w:r>
+        <w:rPr>
+          <w:lang w:val="en-US"/>
+        </w:rPr>
+        <w:t>thay</w:t>
+      </w:r>
+      <w:proofErr w:type="spellEnd"/>
+      <w:r>
+        <w:rPr>
+          <w:lang w:val="en-US"/>
+        </w:rPr>
+        <w:t xml:space="preserve"> happen to already be in our collection – this is to avoid counting output of one transaction is consumed by another for the same scripthash. At the end we sum separately amounts with zero confirmations and with 1 or more confirmations.</w:t>
+      </w:r>
+    </w:p>
+    <w:p>
+      <w:pPr>
+        <w:rPr>
+          <w:lang w:val="en-US"/>
+        </w:rPr>
+      </w:pPr>
+    </w:p>
+    <w:p>
+      <w:pPr>
+        <w:pStyle w:val="Heading2"/>
+        <w:rPr>
+          <w:lang w:val="en-US"/>
+        </w:rPr>
+      </w:pPr>
+      <w:bookmarkStart w:id="15" w:name="_Toc61942490"/>
+      <w:r>
+        <w:rPr>
+          <w:lang w:val="en-US"/>
+        </w:rPr>
+        <w:t>Block-related Queries by Electrum Wallet</w:t>
+      </w:r>
       <w:bookmarkEnd w:id="15"/>
-      <w:proofErr w:type="spellEnd"/>
-    </w:p>
-    <w:p>
-      <w:pPr>
-        <w:jc w:val="both"/>
-        <w:rPr>
-          <w:lang w:val="en-US"/>
-        </w:rPr>
-      </w:pPr>
-      <w:r>
-        <w:rPr>
-          <w:lang w:val="en-US"/>
-        </w:rPr>
-        <w:t xml:space="preserve">For a given scripthash </w:t>
-      </w:r>
-      <w:proofErr w:type="spellStart"/>
-      <w:r>
-        <w:rPr>
-          <w:lang w:val="en-US"/>
-        </w:rPr>
-        <w:t>sh</w:t>
-      </w:r>
-      <w:proofErr w:type="spellEnd"/>
-      <w:r>
-        <w:rPr>
-          <w:lang w:val="en-US"/>
-        </w:rPr>
-        <w:t xml:space="preserve">, we retrieve history elements from transaction monitor state transaction history. For each history element, we obtain </w:t>
-      </w:r>
-      <w:proofErr w:type="spellStart"/>
-      <w:r>
-        <w:rPr>
-          <w:lang w:val="en-US"/>
-        </w:rPr>
-        <w:t>txhash</w:t>
-      </w:r>
-      <w:proofErr w:type="spellEnd"/>
-      <w:r>
-        <w:rPr>
-          <w:lang w:val="en-US"/>
-        </w:rPr>
-        <w:t xml:space="preserve">, from </w:t>
-      </w:r>
-      <w:proofErr w:type="spellStart"/>
-      <w:r>
-        <w:rPr>
-          <w:lang w:val="en-US"/>
-        </w:rPr>
-        <w:t>txhash</w:t>
-      </w:r>
-      <w:proofErr w:type="spellEnd"/>
-      <w:r>
-        <w:rPr>
-          <w:lang w:val="en-US"/>
-        </w:rPr>
-        <w:t xml:space="preserve"> we obtain decoded raw transaction (via 2 calls to bitcoin </w:t>
-      </w:r>
-      <w:proofErr w:type="spellStart"/>
-      <w:r>
-        <w:rPr>
-          <w:lang w:val="en-US"/>
-        </w:rPr>
-        <w:t>rpc</w:t>
-      </w:r>
-      <w:proofErr w:type="spellEnd"/>
-      <w:r>
-        <w:rPr>
-          <w:lang w:val="en-US"/>
-        </w:rPr>
-        <w:t xml:space="preserve">). In a raw transaction we have access to </w:t>
-      </w:r>
-      <w:proofErr w:type="spellStart"/>
-      <w:r>
-        <w:rPr>
-          <w:lang w:val="en-US"/>
-        </w:rPr>
-        <w:t>vout</w:t>
-      </w:r>
-      <w:proofErr w:type="spellEnd"/>
-      <w:r>
-        <w:rPr>
-          <w:lang w:val="en-US"/>
-        </w:rPr>
-        <w:t xml:space="preserve">, we filter </w:t>
-      </w:r>
-      <w:proofErr w:type="spellStart"/>
-      <w:r>
-        <w:rPr>
-          <w:lang w:val="en-US"/>
-        </w:rPr>
-        <w:t>vouts</w:t>
-      </w:r>
-      <w:proofErr w:type="spellEnd"/>
-      <w:r>
-        <w:rPr>
-          <w:lang w:val="en-US"/>
-        </w:rPr>
-        <w:t xml:space="preserve"> whose </w:t>
-      </w:r>
-      <w:proofErr w:type="spellStart"/>
-      <w:r>
-        <w:rPr>
-          <w:lang w:val="en-US"/>
-        </w:rPr>
-        <w:t>scriptpubkey</w:t>
-      </w:r>
-      <w:proofErr w:type="spellEnd"/>
-      <w:r>
-        <w:rPr>
-          <w:lang w:val="en-US"/>
-        </w:rPr>
-        <w:t xml:space="preserve"> is our </w:t>
-      </w:r>
-      <w:proofErr w:type="spellStart"/>
-      <w:r>
-        <w:rPr>
-          <w:lang w:val="en-US"/>
-        </w:rPr>
-        <w:t>sh</w:t>
-      </w:r>
-      <w:proofErr w:type="spellEnd"/>
-      <w:r>
-        <w:rPr>
-          <w:lang w:val="en-US"/>
-        </w:rPr>
-        <w:t xml:space="preserve">, and collect amounts and confirmation counts. We also collect from vin </w:t>
-      </w:r>
-      <w:proofErr w:type="spellStart"/>
-      <w:r>
-        <w:rPr>
-          <w:lang w:val="en-US"/>
-        </w:rPr>
-        <w:t>utxos</w:t>
-      </w:r>
-      <w:proofErr w:type="spellEnd"/>
-      <w:r>
-        <w:rPr>
-          <w:lang w:val="en-US"/>
-        </w:rPr>
-        <w:t xml:space="preserve"> </w:t>
-      </w:r>
-      <w:proofErr w:type="spellStart"/>
-      <w:r>
-        <w:rPr>
-          <w:lang w:val="en-US"/>
-        </w:rPr>
-        <w:t>txhashes</w:t>
-      </w:r>
-      <w:proofErr w:type="spellEnd"/>
-      <w:r>
-        <w:rPr>
-          <w:lang w:val="en-US"/>
-        </w:rPr>
-        <w:t xml:space="preserve"> and delete them if </w:t>
-      </w:r>
-      <w:proofErr w:type="spellStart"/>
-      <w:r>
-        <w:rPr>
-          <w:lang w:val="en-US"/>
-        </w:rPr>
-        <w:t>thay</w:t>
-      </w:r>
-      <w:proofErr w:type="spellEnd"/>
-      <w:r>
-        <w:rPr>
-          <w:lang w:val="en-US"/>
-        </w:rPr>
-        <w:t xml:space="preserve"> happen to already be in our collection – this is to avoid counting output of one transaction is consumed by another for the same scripthash. At the end we sum separately amounts with zero confirmations and with 1 or more confirmations.</w:t>
-      </w:r>
-    </w:p>
-    <w:p>
-      <w:pPr>
-        <w:rPr>
-          <w:lang w:val="en-US"/>
-        </w:rPr>
-      </w:pPr>
-    </w:p>
-    <w:p>
-      <w:pPr>
-        <w:pStyle w:val="Heading2"/>
-        <w:rPr>
-          <w:lang w:val="en-US"/>
-        </w:rPr>
-      </w:pPr>
-      <w:bookmarkStart w:id="16" w:name="_Toc61942490"/>
-      <w:r>
-        <w:rPr>
-          <w:lang w:val="en-US"/>
-        </w:rPr>
-        <w:t>Block-related Queries by Electrum Wallet</w:t>
-      </w:r>
-      <w:bookmarkEnd w:id="16"/>
     </w:p>
     <w:p>
       <w:pPr>
@@ -8036,7 +8033,7 @@
           <w:lang w:val="en-US"/>
         </w:rPr>
       </w:pPr>
-      <w:bookmarkStart w:id="17" w:name="_Toc61942491"/>
+      <w:bookmarkStart w:id="16" w:name="_Toc61942491"/>
       <w:proofErr w:type="spellStart"/>
       <w:proofErr w:type="gramStart"/>
       <w:r>
@@ -8058,7 +8055,7 @@
         </w:rPr>
         <w:t>.header</w:t>
       </w:r>
-      <w:bookmarkEnd w:id="17"/>
+      <w:bookmarkEnd w:id="16"/>
       <w:proofErr w:type="spellEnd"/>
     </w:p>
     <w:p>
@@ -8624,7 +8621,7 @@
           <w:lang w:val="en-US"/>
         </w:rPr>
       </w:pPr>
-      <w:bookmarkStart w:id="18" w:name="_Toc61942492"/>
+      <w:bookmarkStart w:id="17" w:name="_Toc61942492"/>
       <w:proofErr w:type="spellStart"/>
       <w:r>
         <w:rPr>
@@ -8638,7 +8635,7 @@
         </w:rPr>
         <w:t>lockchain.block.get_header</w:t>
       </w:r>
-      <w:bookmarkEnd w:id="18"/>
+      <w:bookmarkEnd w:id="17"/>
       <w:proofErr w:type="spellEnd"/>
     </w:p>
     <w:p>
@@ -8910,7 +8907,7 @@
           <w:lang w:val="en-US"/>
         </w:rPr>
       </w:pPr>
-      <w:bookmarkStart w:id="19" w:name="_Toc61942493"/>
+      <w:bookmarkStart w:id="18" w:name="_Toc61942493"/>
       <w:proofErr w:type="spellStart"/>
       <w:proofErr w:type="gramStart"/>
       <w:r>
@@ -8932,7 +8929,7 @@
         </w:rPr>
         <w:t>.headers</w:t>
       </w:r>
-      <w:bookmarkEnd w:id="19"/>
+      <w:bookmarkEnd w:id="18"/>
       <w:proofErr w:type="spellEnd"/>
     </w:p>
     <w:p>
@@ -9316,7 +9313,7 @@
           <w:lang w:val="en-US"/>
         </w:rPr>
       </w:pPr>
-      <w:bookmarkStart w:id="20" w:name="_Toc61942494"/>
+      <w:bookmarkStart w:id="19" w:name="_Toc61942494"/>
       <w:proofErr w:type="spellStart"/>
       <w:r>
         <w:rPr>
@@ -9324,7 +9321,7 @@
         </w:rPr>
         <w:t>blockchain.block.get_chunk</w:t>
       </w:r>
-      <w:bookmarkEnd w:id="20"/>
+      <w:bookmarkEnd w:id="19"/>
       <w:proofErr w:type="spellEnd"/>
     </w:p>
     <w:p>
@@ -9411,14 +9408,14 @@
           <w:lang w:val="en-US"/>
         </w:rPr>
       </w:pPr>
-      <w:bookmarkStart w:id="21" w:name="_Toc61942495"/>
+      <w:bookmarkStart w:id="20" w:name="_Toc61942495"/>
       <w:r>
         <w:rPr>
           <w:lang w:val="en-US"/>
         </w:rPr>
         <w:t>Transaction-related Queries by Electrum Wallet</w:t>
       </w:r>
-      <w:bookmarkEnd w:id="21"/>
+      <w:bookmarkEnd w:id="20"/>
     </w:p>
     <w:p>
       <w:pPr>
@@ -10495,7 +10492,7 @@
           <w:lang w:val="en-US"/>
         </w:rPr>
       </w:pPr>
-      <w:bookmarkStart w:id="22" w:name="_Toc61942496"/>
+      <w:bookmarkStart w:id="21" w:name="_Toc61942496"/>
       <w:proofErr w:type="spellStart"/>
       <w:r>
         <w:rPr>
@@ -10503,7 +10500,7 @@
         </w:rPr>
         <w:t>blockchain.transaction.get</w:t>
       </w:r>
-      <w:bookmarkEnd w:id="22"/>
+      <w:bookmarkEnd w:id="21"/>
       <w:proofErr w:type="spellEnd"/>
     </w:p>
     <w:p>
@@ -10761,13 +10758,391 @@
           <w:lang w:val="en-US"/>
         </w:rPr>
       </w:pPr>
-      <w:bookmarkStart w:id="23" w:name="_Toc61942497"/>
+      <w:bookmarkStart w:id="22" w:name="_Toc61942497"/>
       <w:proofErr w:type="spellStart"/>
       <w:r>
         <w:rPr>
           <w:lang w:val="en-US"/>
         </w:rPr>
         <w:t>blockchain.transaction.id_from_pos</w:t>
+      </w:r>
+      <w:bookmarkEnd w:id="22"/>
+      <w:proofErr w:type="spellEnd"/>
+    </w:p>
+    <w:p>
+      <w:pPr>
+        <w:rPr>
+          <w:lang w:val="en-US"/>
+        </w:rPr>
+      </w:pPr>
+      <w:r>
+        <w:rPr>
+          <w:lang w:val="en-US"/>
+        </w:rPr>
+        <w:t xml:space="preserve">Third parameter </w:t>
+      </w:r>
+      <w:proofErr w:type="spellStart"/>
+      <w:r>
+        <w:rPr>
+          <w:rFonts w:ascii="Courier" w:hAnsi="Courier"/>
+          <w:lang w:val="en-US"/>
+        </w:rPr>
+        <w:t>merkle</w:t>
+      </w:r>
+      <w:proofErr w:type="spellEnd"/>
+      <w:r>
+        <w:rPr>
+          <w:lang w:val="en-US"/>
+        </w:rPr>
+        <w:t xml:space="preserve"> decides if </w:t>
+      </w:r>
+      <w:proofErr w:type="spellStart"/>
+      <w:r>
+        <w:rPr>
+          <w:lang w:val="en-US"/>
+        </w:rPr>
+        <w:t>merkle</w:t>
+      </w:r>
+      <w:proofErr w:type="spellEnd"/>
+      <w:r>
+        <w:rPr>
+          <w:lang w:val="en-US"/>
+        </w:rPr>
+        <w:t xml:space="preserve"> proof information is required. </w:t>
+      </w:r>
+    </w:p>
+    <w:p>
+      <w:pPr>
+        <w:rPr>
+          <w:lang w:val="en-US"/>
+        </w:rPr>
+      </w:pPr>
+    </w:p>
+    <w:p>
+      <w:pPr>
+        <w:rPr>
+          <w:lang w:val="en-US"/>
+        </w:rPr>
+      </w:pPr>
+      <w:r>
+        <w:rPr>
+          <w:lang w:val="en-US"/>
+        </w:rPr>
+        <w:t xml:space="preserve">If </w:t>
+      </w:r>
+      <w:proofErr w:type="spellStart"/>
+      <w:r>
+        <w:rPr>
+          <w:rFonts w:ascii="Courier" w:hAnsi="Courier"/>
+          <w:lang w:val="en-US"/>
+        </w:rPr>
+        <w:t>merkle</w:t>
+      </w:r>
+      <w:proofErr w:type="spellEnd"/>
+      <w:r>
+        <w:rPr>
+          <w:lang w:val="en-US"/>
+        </w:rPr>
+        <w:t xml:space="preserve"> is false, the call boils down to calling RPC </w:t>
+      </w:r>
+      <w:proofErr w:type="spellStart"/>
+      <w:r>
+        <w:rPr>
+          <w:rFonts w:ascii="Courier" w:hAnsi="Courier"/>
+          <w:lang w:val="en-US"/>
+        </w:rPr>
+        <w:t>getblockhash</w:t>
+      </w:r>
+      <w:proofErr w:type="spellEnd"/>
+      <w:r>
+        <w:rPr>
+          <w:lang w:val="en-US"/>
+        </w:rPr>
+        <w:t xml:space="preserve"> to obtain </w:t>
+      </w:r>
+      <w:proofErr w:type="spellStart"/>
+      <w:r>
+        <w:rPr>
+          <w:rFonts w:ascii="Courier" w:hAnsi="Courier"/>
+          <w:lang w:val="en-US"/>
+        </w:rPr>
+        <w:t>blockhash</w:t>
+      </w:r>
+      <w:proofErr w:type="spellEnd"/>
+      <w:r>
+        <w:rPr>
+          <w:lang w:val="en-US"/>
+        </w:rPr>
+        <w:t xml:space="preserve"> from block height, then calling RPC </w:t>
+      </w:r>
+      <w:proofErr w:type="spellStart"/>
+      <w:r>
+        <w:rPr>
+          <w:rFonts w:ascii="Courier" w:hAnsi="Courier"/>
+          <w:lang w:val="en-US"/>
+        </w:rPr>
+        <w:t>getblock</w:t>
+      </w:r>
+      <w:proofErr w:type="spellEnd"/>
+      <w:r>
+        <w:rPr>
+          <w:lang w:val="en-US"/>
+        </w:rPr>
+        <w:t xml:space="preserve"> </w:t>
+      </w:r>
+      <w:r>
+        <w:rPr>
+          <w:lang w:val="en-US"/>
+        </w:rPr>
+        <w:t xml:space="preserve">to obtain </w:t>
+      </w:r>
+      <w:proofErr w:type="spellStart"/>
+      <w:r>
+        <w:rPr>
+          <w:rFonts w:ascii="Courier" w:hAnsi="Courier"/>
+          <w:lang w:val="en-US"/>
+        </w:rPr>
+        <w:t>GetBlockResult</w:t>
+      </w:r>
+      <w:proofErr w:type="spellEnd"/>
+      <w:r>
+        <w:rPr>
+          <w:lang w:val="en-US"/>
+        </w:rPr>
+        <w:t xml:space="preserve">, from which </w:t>
+      </w:r>
+      <w:proofErr w:type="spellStart"/>
+      <w:r>
+        <w:rPr>
+          <w:lang w:val="en-US"/>
+        </w:rPr>
+        <w:t>pos-th</w:t>
+      </w:r>
+      <w:proofErr w:type="spellEnd"/>
+      <w:r>
+        <w:rPr>
+          <w:lang w:val="en-US"/>
+        </w:rPr>
+        <w:t xml:space="preserve"> transaction id is taken from the field </w:t>
+      </w:r>
+      <w:proofErr w:type="spellStart"/>
+      <w:r>
+        <w:rPr>
+          <w:lang w:val="en-US"/>
+        </w:rPr>
+        <w:t>tx</w:t>
+      </w:r>
+      <w:proofErr w:type="spellEnd"/>
+      <w:r>
+        <w:rPr>
+          <w:lang w:val="en-US"/>
+        </w:rPr>
+        <w:t>.</w:t>
+      </w:r>
+    </w:p>
+    <w:p>
+      <w:pPr>
+        <w:rPr>
+          <w:lang w:val="en-US"/>
+        </w:rPr>
+      </w:pPr>
+    </w:p>
+    <w:p>
+      <w:pPr>
+        <w:rPr>
+          <w:lang w:val="en-US"/>
+        </w:rPr>
+      </w:pPr>
+      <w:r>
+        <w:rPr>
+          <w:lang w:val="en-US"/>
+        </w:rPr>
+        <w:t xml:space="preserve">If </w:t>
+      </w:r>
+      <w:proofErr w:type="spellStart"/>
+      <w:r>
+        <w:rPr>
+          <w:rFonts w:ascii="Courier" w:hAnsi="Courier"/>
+          <w:lang w:val="en-US"/>
+        </w:rPr>
+        <w:t>merke</w:t>
+      </w:r>
+      <w:proofErr w:type="spellEnd"/>
+      <w:r>
+        <w:rPr>
+          <w:lang w:val="en-US"/>
+        </w:rPr>
+        <w:t xml:space="preserve"> is true, </w:t>
+      </w:r>
+      <w:r>
+        <w:rPr>
+          <w:lang w:val="en-US"/>
+        </w:rPr>
+        <w:t xml:space="preserve">additional call is being made to </w:t>
+      </w:r>
+      <w:proofErr w:type="spellStart"/>
+      <w:r>
+        <w:rPr>
+          <w:rFonts w:ascii="Courier" w:hAnsi="Courier"/>
+          <w:lang w:val="en-US"/>
+        </w:rPr>
+        <w:t>gettxoutproof</w:t>
+      </w:r>
+      <w:proofErr w:type="spellEnd"/>
+      <w:r>
+        <w:rPr>
+          <w:lang w:val="en-US"/>
+        </w:rPr>
+        <w:t xml:space="preserve">, which </w:t>
+      </w:r>
+      <w:r>
+        <w:rPr>
+          <w:lang w:val="en-US"/>
+        </w:rPr>
+        <w:t xml:space="preserve">provides </w:t>
+      </w:r>
+      <w:proofErr w:type="spellStart"/>
+      <w:r>
+        <w:rPr>
+          <w:rFonts w:ascii="Courier" w:hAnsi="Courier"/>
+          <w:lang w:val="en-US"/>
+        </w:rPr>
+        <w:t>MerkleBlock</w:t>
+      </w:r>
+      <w:proofErr w:type="spellEnd"/>
+      <w:r>
+        <w:rPr>
+          <w:lang w:val="en-US"/>
+        </w:rPr>
+        <w:t xml:space="preserve">, which is then converted to </w:t>
+      </w:r>
+      <w:r>
+        <w:rPr>
+          <w:lang w:val="en-US"/>
+        </w:rPr>
+        <w:t xml:space="preserve">Electrum </w:t>
+      </w:r>
+      <w:proofErr w:type="spellStart"/>
+      <w:r>
+        <w:rPr>
+          <w:lang w:val="en-US"/>
+        </w:rPr>
+        <w:t>merkle</w:t>
+      </w:r>
+      <w:proofErr w:type="spellEnd"/>
+      <w:r>
+        <w:rPr>
+          <w:lang w:val="en-US"/>
+        </w:rPr>
+        <w:t xml:space="preserve"> proof format, which is </w:t>
+      </w:r>
+      <w:proofErr w:type="spellStart"/>
+      <w:r>
+        <w:rPr>
+          <w:rFonts w:ascii="Courier" w:hAnsi="Courier"/>
+          <w:lang w:val="en-US"/>
+        </w:rPr>
+        <w:t>ElectrumMerkleProof</w:t>
+      </w:r>
+      <w:proofErr w:type="spellEnd"/>
+      <w:r>
+        <w:rPr>
+          <w:lang w:val="en-US"/>
+        </w:rPr>
+        <w:t xml:space="preserve">. </w:t>
+      </w:r>
+      <w:r>
+        <w:rPr>
+          <w:lang w:val="en-US"/>
+        </w:rPr>
+        <w:t xml:space="preserve">The conversion disassembles raw data provided by </w:t>
+      </w:r>
+      <w:proofErr w:type="spellStart"/>
+      <w:r>
+        <w:rPr>
+          <w:rFonts w:ascii="Courier" w:hAnsi="Courier"/>
+          <w:lang w:val="en-US"/>
+        </w:rPr>
+        <w:t>gettxoutproof</w:t>
+      </w:r>
+      <w:proofErr w:type="spellEnd"/>
+      <w:r>
+        <w:rPr>
+          <w:lang w:val="en-US"/>
+        </w:rPr>
+        <w:t>.</w:t>
+      </w:r>
+    </w:p>
+    <w:p>
+      <w:pPr>
+        <w:rPr>
+          <w:lang w:val="en-US"/>
+        </w:rPr>
+      </w:pPr>
+    </w:p>
+    <w:p>
+      <w:pPr>
+        <w:rPr>
+          <w:lang w:val="en-US"/>
+        </w:rPr>
+      </w:pPr>
+      <w:r>
+        <w:rPr>
+          <w:lang w:val="en-US"/>
+        </w:rPr>
+        <w:t xml:space="preserve">RPC </w:t>
+      </w:r>
+      <w:proofErr w:type="spellStart"/>
+      <w:r>
+        <w:rPr>
+          <w:rFonts w:ascii="Courier" w:hAnsi="Courier"/>
+          <w:lang w:val="en-US"/>
+        </w:rPr>
+        <w:t>gettxoutproof</w:t>
+      </w:r>
+      <w:proofErr w:type="spellEnd"/>
+      <w:r>
+        <w:rPr>
+          <w:lang w:val="en-US"/>
+        </w:rPr>
+        <w:t xml:space="preserve"> returns a serialized, hex-encoded proof that a given transaction is included in the block.</w:t>
+      </w:r>
+    </w:p>
+    <w:p>
+      <w:pPr>
+        <w:rPr>
+          <w:lang w:val="en-US"/>
+        </w:rPr>
+      </w:pPr>
+    </w:p>
+    <w:p>
+      <w:pPr>
+        <w:rPr>
+          <w:lang w:val="en-US"/>
+        </w:rPr>
+      </w:pPr>
+    </w:p>
+    <w:p>
+      <w:pPr>
+        <w:rPr>
+          <w:lang w:val="en-US"/>
+        </w:rPr>
+      </w:pPr>
+    </w:p>
+    <w:p>
+      <w:pPr>
+        <w:pStyle w:val="Heading3"/>
+        <w:rPr>
+          <w:lang w:val="en-US"/>
+        </w:rPr>
+      </w:pPr>
+      <w:bookmarkStart w:id="23" w:name="_Toc61942498"/>
+      <w:proofErr w:type="spellStart"/>
+      <w:r>
+        <w:rPr>
+          <w:lang w:val="en-US"/>
+        </w:rPr>
+        <w:t>blockchain.transaction.get_merkle</w:t>
       </w:r>
       <w:bookmarkEnd w:id="23"/>
       <w:proofErr w:type="spellEnd"/>
@@ -10782,7 +11157,7 @@
         <w:rPr>
           <w:lang w:val="en-US"/>
         </w:rPr>
-        <w:t xml:space="preserve">Third parameter </w:t>
+        <w:t xml:space="preserve">Similar to </w:t>
       </w:r>
       <w:proofErr w:type="spellStart"/>
       <w:r>
@@ -10790,6 +11165,20 @@
           <w:rFonts w:ascii="Courier" w:hAnsi="Courier"/>
           <w:lang w:val="en-US"/>
         </w:rPr>
+        <w:t>blockchain.transaction.id_from_pos</w:t>
+      </w:r>
+      <w:proofErr w:type="spellEnd"/>
+      <w:r>
+        <w:rPr>
+          <w:lang w:val="en-US"/>
+        </w:rPr>
+        <w:t xml:space="preserve"> with </w:t>
+      </w:r>
+      <w:proofErr w:type="spellStart"/>
+      <w:r>
+        <w:rPr>
+          <w:lang w:val="en-US"/>
+        </w:rPr>
         <w:t>merkle</w:t>
       </w:r>
       <w:proofErr w:type="spellEnd"/>
@@ -10797,7 +11186,19 @@
         <w:rPr>
           <w:lang w:val="en-US"/>
         </w:rPr>
-        <w:t xml:space="preserve"> decides if </w:t>
+        <w:t xml:space="preserve">=true, yet here we only know transaction id, and we want to know </w:t>
+      </w:r>
+      <w:r>
+        <w:rPr>
+          <w:lang w:val="en-US"/>
+        </w:rPr>
+        <w:t xml:space="preserve">the block and </w:t>
+      </w:r>
+      <w:r>
+        <w:rPr>
+          <w:lang w:val="en-US"/>
+        </w:rPr>
+        <w:t xml:space="preserve">position within block and </w:t>
       </w:r>
       <w:proofErr w:type="spellStart"/>
       <w:r>
@@ -10811,27 +11212,27 @@
         <w:rPr>
           <w:lang w:val="en-US"/>
         </w:rPr>
-        <w:t xml:space="preserve"> proof information is required. </w:t>
-      </w:r>
-    </w:p>
-    <w:p>
-      <w:pPr>
-        <w:rPr>
-          <w:lang w:val="en-US"/>
-        </w:rPr>
-      </w:pPr>
-    </w:p>
-    <w:p>
-      <w:pPr>
-        <w:rPr>
-          <w:lang w:val="en-US"/>
-        </w:rPr>
-      </w:pPr>
-      <w:r>
-        <w:rPr>
-          <w:lang w:val="en-US"/>
-        </w:rPr>
-        <w:t xml:space="preserve">If </w:t>
+        <w:t xml:space="preserve"> proof of transaction presence in the block.</w:t>
+      </w:r>
+    </w:p>
+    <w:p>
+      <w:pPr>
+        <w:rPr>
+          <w:lang w:val="en-US"/>
+        </w:rPr>
+      </w:pPr>
+    </w:p>
+    <w:p>
+      <w:pPr>
+        <w:rPr>
+          <w:lang w:val="en-US"/>
+        </w:rPr>
+      </w:pPr>
+      <w:r>
+        <w:rPr>
+          <w:lang w:val="en-US"/>
+        </w:rPr>
+        <w:t xml:space="preserve">Given </w:t>
       </w:r>
       <w:proofErr w:type="spellStart"/>
       <w:r>
@@ -10839,6 +11240,83 @@
           <w:rFonts w:ascii="Courier" w:hAnsi="Courier"/>
           <w:lang w:val="en-US"/>
         </w:rPr>
+        <w:t>txid</w:t>
+      </w:r>
+      <w:proofErr w:type="spellEnd"/>
+      <w:r>
+        <w:rPr>
+          <w:lang w:val="en-US"/>
+        </w:rPr>
+        <w:t xml:space="preserve"> we call RPC </w:t>
+      </w:r>
+      <w:proofErr w:type="spellStart"/>
+      <w:r>
+        <w:rPr>
+          <w:rFonts w:ascii="Courier" w:hAnsi="Courier"/>
+          <w:lang w:val="en-US"/>
+        </w:rPr>
+        <w:t>getrawtransaction</w:t>
+      </w:r>
+      <w:proofErr w:type="spellEnd"/>
+      <w:r>
+        <w:rPr>
+          <w:lang w:val="en-US"/>
+        </w:rPr>
+        <w:t>, from which we obtain block</w:t>
+      </w:r>
+      <w:r>
+        <w:rPr>
+          <w:lang w:val="en-US"/>
+        </w:rPr>
+        <w:t xml:space="preserve"> </w:t>
+      </w:r>
+      <w:r>
+        <w:rPr>
+          <w:lang w:val="en-US"/>
+        </w:rPr>
+        <w:t xml:space="preserve">hash, which is fed to RPC </w:t>
+      </w:r>
+      <w:proofErr w:type="spellStart"/>
+      <w:r>
+        <w:rPr>
+          <w:rFonts w:ascii="Courier" w:hAnsi="Courier"/>
+          <w:lang w:val="en-US"/>
+        </w:rPr>
+        <w:t>getblockheader</w:t>
+      </w:r>
+      <w:proofErr w:type="spellEnd"/>
+      <w:r>
+        <w:rPr>
+          <w:lang w:val="en-US"/>
+        </w:rPr>
+        <w:t xml:space="preserve"> to obtain block </w:t>
+      </w:r>
+      <w:r>
+        <w:rPr>
+          <w:lang w:val="en-US"/>
+        </w:rPr>
+        <w:t xml:space="preserve">header. This is needed to learn the block containing our transaction. Then we call RPC </w:t>
+      </w:r>
+      <w:proofErr w:type="spellStart"/>
+      <w:r>
+        <w:rPr>
+          <w:rFonts w:ascii="Courier" w:hAnsi="Courier"/>
+          <w:lang w:val="en-US"/>
+        </w:rPr>
+        <w:t>gettxoutproof</w:t>
+      </w:r>
+      <w:proofErr w:type="spellEnd"/>
+      <w:r>
+        <w:rPr>
+          <w:lang w:val="en-US"/>
+        </w:rPr>
+        <w:t xml:space="preserve"> to obtain </w:t>
+      </w:r>
+      <w:proofErr w:type="spellStart"/>
+      <w:r>
+        <w:rPr>
+          <w:lang w:val="en-US"/>
+        </w:rPr>
         <w:t>merkle</w:t>
       </w:r>
       <w:proofErr w:type="spellEnd"/>
@@ -10846,100 +11324,35 @@
         <w:rPr>
           <w:lang w:val="en-US"/>
         </w:rPr>
-        <w:t xml:space="preserve"> is false, the call boils down to calling RPC </w:t>
+        <w:t xml:space="preserve"> proof, and we deserialize it into Electrum </w:t>
       </w:r>
       <w:proofErr w:type="spellStart"/>
       <w:r>
         <w:rPr>
+          <w:lang w:val="en-US"/>
+        </w:rPr>
+        <w:t>merkle</w:t>
+      </w:r>
+      <w:proofErr w:type="spellEnd"/>
+      <w:r>
+        <w:rPr>
+          <w:lang w:val="en-US"/>
+        </w:rPr>
+        <w:t xml:space="preserve"> proof format, in the same way as in </w:t>
+      </w:r>
+      <w:proofErr w:type="spellStart"/>
+      <w:r>
+        <w:rPr>
           <w:rFonts w:ascii="Courier" w:hAnsi="Courier"/>
           <w:lang w:val="en-US"/>
         </w:rPr>
-        <w:t>getblockhash</w:t>
+        <w:t>blockchain.transaction.id_from_pos</w:t>
       </w:r>
       <w:proofErr w:type="spellEnd"/>
       <w:r>
         <w:rPr>
           <w:lang w:val="en-US"/>
         </w:rPr>
-        <w:t xml:space="preserve"> to obtain </w:t>
-      </w:r>
-      <w:proofErr w:type="spellStart"/>
-      <w:r>
-        <w:rPr>
-          <w:rFonts w:ascii="Courier" w:hAnsi="Courier"/>
-          <w:lang w:val="en-US"/>
-        </w:rPr>
-        <w:t>blockhash</w:t>
-      </w:r>
-      <w:proofErr w:type="spellEnd"/>
-      <w:r>
-        <w:rPr>
-          <w:lang w:val="en-US"/>
-        </w:rPr>
-        <w:t xml:space="preserve"> from block height, then calling RPC </w:t>
-      </w:r>
-      <w:proofErr w:type="spellStart"/>
-      <w:r>
-        <w:rPr>
-          <w:rFonts w:ascii="Courier" w:hAnsi="Courier"/>
-          <w:lang w:val="en-US"/>
-        </w:rPr>
-        <w:t>getblock</w:t>
-      </w:r>
-      <w:proofErr w:type="spellEnd"/>
-      <w:r>
-        <w:rPr>
-          <w:lang w:val="en-US"/>
-        </w:rPr>
-        <w:t xml:space="preserve"> </w:t>
-      </w:r>
-      <w:r>
-        <w:rPr>
-          <w:lang w:val="en-US"/>
-        </w:rPr>
-        <w:t xml:space="preserve">to obtain </w:t>
-      </w:r>
-      <w:proofErr w:type="spellStart"/>
-      <w:r>
-        <w:rPr>
-          <w:rFonts w:ascii="Courier" w:hAnsi="Courier"/>
-          <w:lang w:val="en-US"/>
-        </w:rPr>
-        <w:t>GetBlockResult</w:t>
-      </w:r>
-      <w:proofErr w:type="spellEnd"/>
-      <w:r>
-        <w:rPr>
-          <w:lang w:val="en-US"/>
-        </w:rPr>
-        <w:t xml:space="preserve">, from which </w:t>
-      </w:r>
-      <w:proofErr w:type="spellStart"/>
-      <w:r>
-        <w:rPr>
-          <w:lang w:val="en-US"/>
-        </w:rPr>
-        <w:t>pos-th</w:t>
-      </w:r>
-      <w:proofErr w:type="spellEnd"/>
-      <w:r>
-        <w:rPr>
-          <w:lang w:val="en-US"/>
-        </w:rPr>
-        <w:t xml:space="preserve"> transaction id is taken from the field </w:t>
-      </w:r>
-      <w:proofErr w:type="spellStart"/>
-      <w:r>
-        <w:rPr>
-          <w:lang w:val="en-US"/>
-        </w:rPr>
-        <w:t>tx</w:t>
-      </w:r>
-      <w:proofErr w:type="spellEnd"/>
-      <w:r>
-        <w:rPr>
-          <w:lang w:val="en-US"/>
-        </w:rPr>
         <w:t>.</w:t>
       </w:r>
     </w:p>
@@ -10956,167 +11369,6 @@
           <w:lang w:val="en-US"/>
         </w:rPr>
       </w:pPr>
-      <w:r>
-        <w:rPr>
-          <w:lang w:val="en-US"/>
-        </w:rPr>
-        <w:t xml:space="preserve">If </w:t>
-      </w:r>
-      <w:proofErr w:type="spellStart"/>
-      <w:r>
-        <w:rPr>
-          <w:rFonts w:ascii="Courier" w:hAnsi="Courier"/>
-          <w:lang w:val="en-US"/>
-        </w:rPr>
-        <w:t>merke</w:t>
-      </w:r>
-      <w:proofErr w:type="spellEnd"/>
-      <w:r>
-        <w:rPr>
-          <w:lang w:val="en-US"/>
-        </w:rPr>
-        <w:t xml:space="preserve"> is true, </w:t>
-      </w:r>
-      <w:r>
-        <w:rPr>
-          <w:lang w:val="en-US"/>
-        </w:rPr>
-        <w:t xml:space="preserve">additional call is being made to </w:t>
-      </w:r>
-      <w:proofErr w:type="spellStart"/>
-      <w:r>
-        <w:rPr>
-          <w:rFonts w:ascii="Courier" w:hAnsi="Courier"/>
-          <w:lang w:val="en-US"/>
-        </w:rPr>
-        <w:t>gettxoutproof</w:t>
-      </w:r>
-      <w:proofErr w:type="spellEnd"/>
-      <w:r>
-        <w:rPr>
-          <w:lang w:val="en-US"/>
-        </w:rPr>
-        <w:t xml:space="preserve">, which </w:t>
-      </w:r>
-      <w:r>
-        <w:rPr>
-          <w:lang w:val="en-US"/>
-        </w:rPr>
-        <w:t xml:space="preserve">provides </w:t>
-      </w:r>
-      <w:proofErr w:type="spellStart"/>
-      <w:r>
-        <w:rPr>
-          <w:rFonts w:ascii="Courier" w:hAnsi="Courier"/>
-          <w:lang w:val="en-US"/>
-        </w:rPr>
-        <w:t>MerkleBlock</w:t>
-      </w:r>
-      <w:proofErr w:type="spellEnd"/>
-      <w:r>
-        <w:rPr>
-          <w:lang w:val="en-US"/>
-        </w:rPr>
-        <w:t xml:space="preserve">, which is then converted to </w:t>
-      </w:r>
-      <w:r>
-        <w:rPr>
-          <w:lang w:val="en-US"/>
-        </w:rPr>
-        <w:t xml:space="preserve">Electrum </w:t>
-      </w:r>
-      <w:proofErr w:type="spellStart"/>
-      <w:r>
-        <w:rPr>
-          <w:lang w:val="en-US"/>
-        </w:rPr>
-        <w:t>merkle</w:t>
-      </w:r>
-      <w:proofErr w:type="spellEnd"/>
-      <w:r>
-        <w:rPr>
-          <w:lang w:val="en-US"/>
-        </w:rPr>
-        <w:t xml:space="preserve"> proof format, which is </w:t>
-      </w:r>
-      <w:proofErr w:type="spellStart"/>
-      <w:r>
-        <w:rPr>
-          <w:rFonts w:ascii="Courier" w:hAnsi="Courier"/>
-          <w:lang w:val="en-US"/>
-        </w:rPr>
-        <w:t>ElectrumMerkleProof</w:t>
-      </w:r>
-      <w:proofErr w:type="spellEnd"/>
-      <w:r>
-        <w:rPr>
-          <w:lang w:val="en-US"/>
-        </w:rPr>
-        <w:t xml:space="preserve">. </w:t>
-      </w:r>
-      <w:r>
-        <w:rPr>
-          <w:lang w:val="en-US"/>
-        </w:rPr>
-        <w:t xml:space="preserve">The conversion disassembles raw data provided by </w:t>
-      </w:r>
-      <w:proofErr w:type="spellStart"/>
-      <w:r>
-        <w:rPr>
-          <w:rFonts w:ascii="Courier" w:hAnsi="Courier"/>
-          <w:lang w:val="en-US"/>
-        </w:rPr>
-        <w:t>gettxoutproof</w:t>
-      </w:r>
-      <w:proofErr w:type="spellEnd"/>
-      <w:r>
-        <w:rPr>
-          <w:lang w:val="en-US"/>
-        </w:rPr>
-        <w:t>.</w:t>
-      </w:r>
-    </w:p>
-    <w:p>
-      <w:pPr>
-        <w:rPr>
-          <w:lang w:val="en-US"/>
-        </w:rPr>
-      </w:pPr>
-    </w:p>
-    <w:p>
-      <w:pPr>
-        <w:rPr>
-          <w:lang w:val="en-US"/>
-        </w:rPr>
-      </w:pPr>
-      <w:r>
-        <w:rPr>
-          <w:lang w:val="en-US"/>
-        </w:rPr>
-        <w:t xml:space="preserve">RPC </w:t>
-      </w:r>
-      <w:proofErr w:type="spellStart"/>
-      <w:r>
-        <w:rPr>
-          <w:rFonts w:ascii="Courier" w:hAnsi="Courier"/>
-          <w:lang w:val="en-US"/>
-        </w:rPr>
-        <w:t>gettxoutproof</w:t>
-      </w:r>
-      <w:proofErr w:type="spellEnd"/>
-      <w:r>
-        <w:rPr>
-          <w:lang w:val="en-US"/>
-        </w:rPr>
-        <w:t xml:space="preserve"> returns a serialized, hex-encoded proof that a given transaction is included in the block.</w:t>
-      </w:r>
-    </w:p>
-    <w:p>
-      <w:pPr>
-        <w:rPr>
-          <w:lang w:val="en-US"/>
-        </w:rPr>
-      </w:pPr>
     </w:p>
     <w:p>
       <w:pPr>
@@ -11139,262 +11391,7 @@
           <w:lang w:val="en-US"/>
         </w:rPr>
       </w:pPr>
-      <w:bookmarkStart w:id="24" w:name="_Toc61942498"/>
-      <w:proofErr w:type="spellStart"/>
-      <w:r>
-        <w:rPr>
-          <w:lang w:val="en-US"/>
-        </w:rPr>
-        <w:t>blockchain.transaction.get_merkle</w:t>
-      </w:r>
-      <w:bookmarkEnd w:id="24"/>
-      <w:proofErr w:type="spellEnd"/>
-    </w:p>
-    <w:p>
-      <w:pPr>
-        <w:rPr>
-          <w:lang w:val="en-US"/>
-        </w:rPr>
-      </w:pPr>
-      <w:r>
-        <w:rPr>
-          <w:lang w:val="en-US"/>
-        </w:rPr>
-        <w:t xml:space="preserve">Similar to </w:t>
-      </w:r>
-      <w:proofErr w:type="spellStart"/>
-      <w:r>
-        <w:rPr>
-          <w:rFonts w:ascii="Courier" w:hAnsi="Courier"/>
-          <w:lang w:val="en-US"/>
-        </w:rPr>
-        <w:t>blockchain.transaction.id_from_pos</w:t>
-      </w:r>
-      <w:proofErr w:type="spellEnd"/>
-      <w:r>
-        <w:rPr>
-          <w:lang w:val="en-US"/>
-        </w:rPr>
-        <w:t xml:space="preserve"> with </w:t>
-      </w:r>
-      <w:proofErr w:type="spellStart"/>
-      <w:r>
-        <w:rPr>
-          <w:lang w:val="en-US"/>
-        </w:rPr>
-        <w:t>merkle</w:t>
-      </w:r>
-      <w:proofErr w:type="spellEnd"/>
-      <w:r>
-        <w:rPr>
-          <w:lang w:val="en-US"/>
-        </w:rPr>
-        <w:t xml:space="preserve">=true, yet here we only know transaction id, and we want to know </w:t>
-      </w:r>
-      <w:r>
-        <w:rPr>
-          <w:lang w:val="en-US"/>
-        </w:rPr>
-        <w:t xml:space="preserve">the block and </w:t>
-      </w:r>
-      <w:r>
-        <w:rPr>
-          <w:lang w:val="en-US"/>
-        </w:rPr>
-        <w:t xml:space="preserve">position within block and </w:t>
-      </w:r>
-      <w:proofErr w:type="spellStart"/>
-      <w:r>
-        <w:rPr>
-          <w:lang w:val="en-US"/>
-        </w:rPr>
-        <w:t>merkle</w:t>
-      </w:r>
-      <w:proofErr w:type="spellEnd"/>
-      <w:r>
-        <w:rPr>
-          <w:lang w:val="en-US"/>
-        </w:rPr>
-        <w:t xml:space="preserve"> proof of transaction presence in the block.</w:t>
-      </w:r>
-    </w:p>
-    <w:p>
-      <w:pPr>
-        <w:rPr>
-          <w:lang w:val="en-US"/>
-        </w:rPr>
-      </w:pPr>
-    </w:p>
-    <w:p>
-      <w:pPr>
-        <w:rPr>
-          <w:lang w:val="en-US"/>
-        </w:rPr>
-      </w:pPr>
-      <w:r>
-        <w:rPr>
-          <w:lang w:val="en-US"/>
-        </w:rPr>
-        <w:t xml:space="preserve">Given </w:t>
-      </w:r>
-      <w:proofErr w:type="spellStart"/>
-      <w:r>
-        <w:rPr>
-          <w:rFonts w:ascii="Courier" w:hAnsi="Courier"/>
-          <w:lang w:val="en-US"/>
-        </w:rPr>
-        <w:t>txid</w:t>
-      </w:r>
-      <w:proofErr w:type="spellEnd"/>
-      <w:r>
-        <w:rPr>
-          <w:lang w:val="en-US"/>
-        </w:rPr>
-        <w:t xml:space="preserve"> we call RPC </w:t>
-      </w:r>
-      <w:proofErr w:type="spellStart"/>
-      <w:r>
-        <w:rPr>
-          <w:rFonts w:ascii="Courier" w:hAnsi="Courier"/>
-          <w:lang w:val="en-US"/>
-        </w:rPr>
-        <w:t>getrawtransaction</w:t>
-      </w:r>
-      <w:proofErr w:type="spellEnd"/>
-      <w:r>
-        <w:rPr>
-          <w:lang w:val="en-US"/>
-        </w:rPr>
-        <w:t>, from which we obtain block</w:t>
-      </w:r>
-      <w:r>
-        <w:rPr>
-          <w:lang w:val="en-US"/>
-        </w:rPr>
-        <w:t xml:space="preserve"> </w:t>
-      </w:r>
-      <w:r>
-        <w:rPr>
-          <w:lang w:val="en-US"/>
-        </w:rPr>
-        <w:t xml:space="preserve">hash, which is fed to RPC </w:t>
-      </w:r>
-      <w:proofErr w:type="spellStart"/>
-      <w:r>
-        <w:rPr>
-          <w:rFonts w:ascii="Courier" w:hAnsi="Courier"/>
-          <w:lang w:val="en-US"/>
-        </w:rPr>
-        <w:t>getblockheader</w:t>
-      </w:r>
-      <w:proofErr w:type="spellEnd"/>
-      <w:r>
-        <w:rPr>
-          <w:lang w:val="en-US"/>
-        </w:rPr>
-        <w:t xml:space="preserve"> to obtain block </w:t>
-      </w:r>
-      <w:r>
-        <w:rPr>
-          <w:lang w:val="en-US"/>
-        </w:rPr>
-        <w:t xml:space="preserve">header. This is needed to learn the block containing our transaction. Then we call RPC </w:t>
-      </w:r>
-      <w:proofErr w:type="spellStart"/>
-      <w:r>
-        <w:rPr>
-          <w:rFonts w:ascii="Courier" w:hAnsi="Courier"/>
-          <w:lang w:val="en-US"/>
-        </w:rPr>
-        <w:t>gettxoutproof</w:t>
-      </w:r>
-      <w:proofErr w:type="spellEnd"/>
-      <w:r>
-        <w:rPr>
-          <w:lang w:val="en-US"/>
-        </w:rPr>
-        <w:t xml:space="preserve"> to obtain </w:t>
-      </w:r>
-      <w:proofErr w:type="spellStart"/>
-      <w:r>
-        <w:rPr>
-          <w:lang w:val="en-US"/>
-        </w:rPr>
-        <w:t>merkle</w:t>
-      </w:r>
-      <w:proofErr w:type="spellEnd"/>
-      <w:r>
-        <w:rPr>
-          <w:lang w:val="en-US"/>
-        </w:rPr>
-        <w:t xml:space="preserve"> proof, and we deserialize it into Electrum </w:t>
-      </w:r>
-      <w:proofErr w:type="spellStart"/>
-      <w:r>
-        <w:rPr>
-          <w:lang w:val="en-US"/>
-        </w:rPr>
-        <w:t>merkle</w:t>
-      </w:r>
-      <w:proofErr w:type="spellEnd"/>
-      <w:r>
-        <w:rPr>
-          <w:lang w:val="en-US"/>
-        </w:rPr>
-        <w:t xml:space="preserve"> proof format, in the same way as in </w:t>
-      </w:r>
-      <w:proofErr w:type="spellStart"/>
-      <w:r>
-        <w:rPr>
-          <w:rFonts w:ascii="Courier" w:hAnsi="Courier"/>
-          <w:lang w:val="en-US"/>
-        </w:rPr>
-        <w:t>blockchain.transaction.id_from_pos</w:t>
-      </w:r>
-      <w:proofErr w:type="spellEnd"/>
-      <w:r>
-        <w:rPr>
-          <w:lang w:val="en-US"/>
-        </w:rPr>
-        <w:t>.</w:t>
-      </w:r>
-    </w:p>
-    <w:p>
-      <w:pPr>
-        <w:rPr>
-          <w:lang w:val="en-US"/>
-        </w:rPr>
-      </w:pPr>
-    </w:p>
-    <w:p>
-      <w:pPr>
-        <w:rPr>
-          <w:lang w:val="en-US"/>
-        </w:rPr>
-      </w:pPr>
-    </w:p>
-    <w:p>
-      <w:pPr>
-        <w:rPr>
-          <w:lang w:val="en-US"/>
-        </w:rPr>
-      </w:pPr>
-    </w:p>
-    <w:p>
-      <w:pPr>
-        <w:rPr>
-          <w:lang w:val="en-US"/>
-        </w:rPr>
-      </w:pPr>
-    </w:p>
-    <w:p>
-      <w:pPr>
-        <w:pStyle w:val="Heading3"/>
-        <w:rPr>
-          <w:lang w:val="en-US"/>
-        </w:rPr>
-      </w:pPr>
-      <w:bookmarkStart w:id="25" w:name="_Toc61942499"/>
+      <w:bookmarkStart w:id="24" w:name="_Toc61942499"/>
       <w:proofErr w:type="spellStart"/>
       <w:proofErr w:type="gramStart"/>
       <w:r>
@@ -11410,7 +11407,7 @@
         </w:rPr>
         <w:t>.broadcast</w:t>
       </w:r>
-      <w:bookmarkEnd w:id="25"/>
+      <w:bookmarkEnd w:id="24"/>
       <w:proofErr w:type="spellEnd"/>
     </w:p>
     <w:p>
@@ -11760,14 +11757,14 @@
           <w:lang w:val="en-US"/>
         </w:rPr>
       </w:pPr>
-      <w:bookmarkStart w:id="26" w:name="_Toc61942500"/>
+      <w:bookmarkStart w:id="25" w:name="_Toc61942500"/>
       <w:r>
         <w:rPr>
           <w:lang w:val="en-US"/>
         </w:rPr>
         <w:t>Subscription Queries</w:t>
       </w:r>
-      <w:bookmarkEnd w:id="26"/>
+      <w:bookmarkEnd w:id="25"/>
     </w:p>
     <w:tbl>
       <w:tblPr>
@@ -12414,7 +12411,7 @@
           <w:lang w:val="en-US"/>
         </w:rPr>
       </w:pPr>
-      <w:bookmarkStart w:id="27" w:name="_Toc61942501"/>
+      <w:bookmarkStart w:id="26" w:name="_Toc61942501"/>
       <w:proofErr w:type="spellStart"/>
       <w:proofErr w:type="gramStart"/>
       <w:r>
@@ -12430,6 +12427,387 @@
         </w:rPr>
         <w:t>.subscribe</w:t>
       </w:r>
+      <w:bookmarkEnd w:id="26"/>
+      <w:proofErr w:type="spellEnd"/>
+    </w:p>
+    <w:p>
+      <w:pPr>
+        <w:rPr>
+          <w:lang w:val="en-US"/>
+        </w:rPr>
+      </w:pPr>
+      <w:r>
+        <w:rPr>
+          <w:lang w:val="en-US"/>
+        </w:rPr>
+        <w:t>Causes lasting effect of sending notification whenever status of a given scripthash changes.</w:t>
+      </w:r>
+      <w:r>
+        <w:rPr>
+          <w:lang w:val="en-US"/>
+        </w:rPr>
+        <w:t xml:space="preserve"> Immediate return carries current status.</w:t>
+      </w:r>
+    </w:p>
+    <w:p>
+      <w:pPr>
+        <w:rPr>
+          <w:lang w:val="en-US"/>
+        </w:rPr>
+      </w:pPr>
+      <w:r>
+        <w:rPr>
+          <w:lang w:val="en-US"/>
+        </w:rPr>
+        <w:t>By status of a scripthash we mean</w:t>
+      </w:r>
+      <w:r>
+        <w:rPr>
+          <w:lang w:val="en-US"/>
+        </w:rPr>
+        <w:t xml:space="preserve"> either null (if no transactions are present to the scripthash) or a sha256 of an ordered list of strings in a format </w:t>
+      </w:r>
+      <w:r>
+        <w:rPr>
+          <w:rFonts w:ascii="Courier" w:hAnsi="Courier"/>
+          <w:lang w:val="en-US"/>
+        </w:rPr>
+        <w:t>&lt;</w:t>
+      </w:r>
+      <w:proofErr w:type="spellStart"/>
+      <w:r>
+        <w:rPr>
+          <w:rFonts w:ascii="Courier" w:hAnsi="Courier"/>
+          <w:lang w:val="en-US"/>
+        </w:rPr>
+        <w:t>txid</w:t>
+      </w:r>
+      <w:proofErr w:type="spellEnd"/>
+      <w:proofErr w:type="gramStart"/>
+      <w:r>
+        <w:rPr>
+          <w:rFonts w:ascii="Courier" w:hAnsi="Courier"/>
+          <w:lang w:val="en-US"/>
+        </w:rPr>
+        <w:t>&gt;:height</w:t>
+      </w:r>
+      <w:proofErr w:type="gramEnd"/>
+      <w:r>
+        <w:rPr>
+          <w:lang w:val="en-US"/>
+        </w:rPr>
+        <w:t xml:space="preserve">. The order is by increasing height and position within a block, if more than one transaction is in the same block. Such list is concatenated with a list of transactions not confirmed yet, with height 0 or -1. The latter if </w:t>
+      </w:r>
+      <w:r>
+        <w:rPr>
+          <w:lang w:val="en-US"/>
+        </w:rPr>
+        <w:t>at least one of the inputs of a transaction is unconfirmed.</w:t>
+      </w:r>
+    </w:p>
+    <w:p>
+      <w:pPr>
+        <w:rPr>
+          <w:lang w:val="en-US"/>
+        </w:rPr>
+      </w:pPr>
+      <w:r>
+        <w:rPr>
+          <w:lang w:val="en-US"/>
+        </w:rPr>
+        <w:t>Sha256 of the above list i</w:t>
+      </w:r>
+      <w:r>
+        <w:rPr>
+          <w:lang w:val="en-US"/>
+        </w:rPr>
+        <w:t>s dubbed status of a scripthash, such status will change whenever there is new transaction to the scripthash, or whenever some attribute of any of the transactions in the list changes, like number of confirmations.</w:t>
+      </w:r>
+    </w:p>
+    <w:p>
+      <w:pPr>
+        <w:rPr>
+          <w:lang w:val="en-US"/>
+        </w:rPr>
+      </w:pPr>
+    </w:p>
+    <w:p>
+      <w:pPr>
+        <w:rPr>
+          <w:lang w:val="en-US"/>
+        </w:rPr>
+      </w:pPr>
+      <w:r>
+        <w:rPr>
+          <w:lang w:val="en-US"/>
+        </w:rPr>
+        <w:t>Note that notifications are sent back on the same socket.</w:t>
+      </w:r>
+      <w:r>
+        <w:rPr>
+          <w:lang w:val="en-US"/>
+        </w:rPr>
+        <w:t xml:space="preserve"> </w:t>
+      </w:r>
+      <w:r>
+        <w:rPr>
+          <w:lang w:val="en-US"/>
+        </w:rPr>
+        <w:t xml:space="preserve">In order to learn about changes in transaction list for a given scripthash, periodical checks are performed, triggered by a heartbeat. The check prepares a list of updated transactions and sends this list via </w:t>
+      </w:r>
+      <w:proofErr w:type="spellStart"/>
+      <w:r>
+        <w:rPr>
+          <w:rFonts w:ascii="Courier" w:hAnsi="Courier"/>
+          <w:lang w:val="en-US"/>
+        </w:rPr>
+        <w:t>onUpdtatedScripthashes</w:t>
+      </w:r>
+      <w:proofErr w:type="spellEnd"/>
+      <w:r>
+        <w:rPr>
+          <w:lang w:val="en-US"/>
+        </w:rPr>
+        <w:t xml:space="preserve"> function call (name is implementation detail, but it conveys the idea). </w:t>
+      </w:r>
+      <w:r>
+        <w:rPr>
+          <w:lang w:val="en-US"/>
+        </w:rPr>
+        <w:t xml:space="preserve">For every updated scripthash </w:t>
+      </w:r>
+      <w:r>
+        <w:rPr>
+          <w:lang w:val="en-US"/>
+        </w:rPr>
+        <w:t xml:space="preserve">the </w:t>
+      </w:r>
+      <w:r>
+        <w:rPr>
+          <w:lang w:val="en-US"/>
+        </w:rPr>
+        <w:t>following notification is sent:</w:t>
+      </w:r>
+    </w:p>
+    <w:p>
+      <w:pPr>
+        <w:rPr>
+          <w:lang w:val="en-US"/>
+        </w:rPr>
+      </w:pPr>
+    </w:p>
+    <w:p>
+      <w:pPr>
+        <w:rPr>
+          <w:rFonts w:ascii="Courier" w:hAnsi="Courier"/>
+        </w:rPr>
+      </w:pPr>
+      <w:r>
+        <w:rPr>
+          <w:rFonts w:ascii="Courier" w:hAnsi="Courier"/>
+        </w:rPr>
+        <w:t>{</w:t>
+      </w:r>
+    </w:p>
+    <w:p>
+      <w:pPr>
+        <w:ind w:firstLine="432"/>
+        <w:rPr>
+          <w:rFonts w:ascii="Courier" w:hAnsi="Courier"/>
+        </w:rPr>
+      </w:pPr>
+      <w:r>
+        <w:rPr>
+          <w:rFonts w:ascii="Courier" w:hAnsi="Courier"/>
+        </w:rPr>
+        <w:t>"</w:t>
+      </w:r>
+      <w:proofErr w:type="spellStart"/>
+      <w:r>
+        <w:rPr>
+          <w:rFonts w:ascii="Courier" w:hAnsi="Courier"/>
+        </w:rPr>
+        <w:t>jsonrpc</w:t>
+      </w:r>
+      <w:proofErr w:type="spellEnd"/>
+      <w:r>
+        <w:rPr>
+          <w:rFonts w:ascii="Courier" w:hAnsi="Courier"/>
+        </w:rPr>
+        <w:t xml:space="preserve">": "2.0", </w:t>
+      </w:r>
+    </w:p>
+    <w:p>
+      <w:pPr>
+        <w:ind w:firstLine="432"/>
+        <w:rPr>
+          <w:rFonts w:ascii="Courier" w:hAnsi="Courier"/>
+        </w:rPr>
+      </w:pPr>
+      <w:r>
+        <w:rPr>
+          <w:rFonts w:ascii="Courier" w:hAnsi="Courier"/>
+        </w:rPr>
+        <w:t>"method": "</w:t>
+      </w:r>
+      <w:proofErr w:type="spellStart"/>
+      <w:proofErr w:type="gramStart"/>
+      <w:r>
+        <w:rPr>
+          <w:rFonts w:ascii="Courier" w:hAnsi="Courier"/>
+        </w:rPr>
+        <w:t>blockchain.scripthash</w:t>
+      </w:r>
+      <w:proofErr w:type="gramEnd"/>
+      <w:r>
+        <w:rPr>
+          <w:rFonts w:ascii="Courier" w:hAnsi="Courier"/>
+        </w:rPr>
+        <w:t>.subscribe</w:t>
+      </w:r>
+      <w:proofErr w:type="spellEnd"/>
+      <w:r>
+        <w:rPr>
+          <w:rFonts w:ascii="Courier" w:hAnsi="Courier"/>
+        </w:rPr>
+        <w:t xml:space="preserve">", </w:t>
+      </w:r>
+    </w:p>
+    <w:p>
+      <w:pPr>
+        <w:ind w:firstLine="432"/>
+        <w:rPr>
+          <w:rFonts w:ascii="Courier" w:hAnsi="Courier"/>
+        </w:rPr>
+      </w:pPr>
+      <w:r>
+        <w:rPr>
+          <w:rFonts w:ascii="Courier" w:hAnsi="Courier"/>
+        </w:rPr>
+        <w:t>"</w:t>
+      </w:r>
+      <w:proofErr w:type="spellStart"/>
+      <w:r>
+        <w:rPr>
+          <w:rFonts w:ascii="Courier" w:hAnsi="Courier"/>
+        </w:rPr>
+        <w:t>params</w:t>
+      </w:r>
+      <w:proofErr w:type="spellEnd"/>
+      <w:r>
+        <w:rPr>
+          <w:rFonts w:ascii="Courier" w:hAnsi="Courier"/>
+        </w:rPr>
+        <w:t xml:space="preserve">": </w:t>
+      </w:r>
+      <w:r>
+        <w:rPr>
+          <w:rFonts w:ascii="Courier" w:hAnsi="Courier"/>
+        </w:rPr>
+        <w:t>["</w:t>
+      </w:r>
+      <w:r>
+        <w:rPr>
+          <w:rFonts w:ascii="Courier" w:hAnsi="Courier"/>
+          <w:bCs/>
+        </w:rPr>
+        <w:t>&lt;scripthash&gt;</w:t>
+      </w:r>
+      <w:r>
+        <w:rPr>
+          <w:rFonts w:ascii="Courier" w:hAnsi="Courier"/>
+        </w:rPr>
+        <w:t>",</w:t>
+      </w:r>
+      <w:r>
+        <w:rPr>
+          <w:rFonts w:ascii="Courier" w:hAnsi="Courier"/>
+        </w:rPr>
+        <w:t xml:space="preserve"> "</w:t>
+      </w:r>
+      <w:r>
+        <w:rPr>
+          <w:rFonts w:ascii="Courier" w:hAnsi="Courier"/>
+        </w:rPr>
+        <w:t>&lt;status (history hash)&gt;</w:t>
+      </w:r>
+      <w:r>
+        <w:rPr>
+          <w:rFonts w:ascii="Courier" w:hAnsi="Courier"/>
+        </w:rPr>
+        <w:t>"]</w:t>
+      </w:r>
+    </w:p>
+    <w:p>
+      <w:pPr>
+        <w:rPr>
+          <w:rFonts w:ascii="Courier" w:hAnsi="Courier"/>
+        </w:rPr>
+      </w:pPr>
+      <w:r>
+        <w:rPr>
+          <w:rFonts w:ascii="Courier" w:hAnsi="Courier"/>
+        </w:rPr>
+        <w:t>}</w:t>
+      </w:r>
+    </w:p>
+    <w:p/>
+    <w:p>
+      <w:pPr>
+        <w:rPr>
+          <w:lang w:val="en-US"/>
+        </w:rPr>
+      </w:pPr>
+      <w:r>
+        <w:rPr>
+          <w:lang w:val="en-US"/>
+        </w:rPr>
+        <w:t>The above notification is pushed into the socket</w:t>
+      </w:r>
+      <w:r>
+        <w:rPr>
+          <w:lang w:val="en-US"/>
+        </w:rPr>
+        <w:t xml:space="preserve"> every time a heartbeat-drive check detects change in scripthash history.</w:t>
+      </w:r>
+    </w:p>
+    <w:p>
+      <w:pPr>
+        <w:rPr>
+          <w:lang w:val="en-US"/>
+        </w:rPr>
+      </w:pPr>
+    </w:p>
+    <w:p>
+      <w:pPr>
+        <w:rPr>
+          <w:lang w:val="en-US"/>
+        </w:rPr>
+      </w:pPr>
+    </w:p>
+    <w:p>
+      <w:pPr>
+        <w:pStyle w:val="Heading3"/>
+        <w:rPr>
+          <w:lang w:val="en-US"/>
+        </w:rPr>
+      </w:pPr>
+      <w:bookmarkStart w:id="27" w:name="_Toc61942502"/>
+      <w:proofErr w:type="spellStart"/>
+      <w:proofErr w:type="gramStart"/>
+      <w:r>
+        <w:rPr>
+          <w:lang w:val="en-US"/>
+        </w:rPr>
+        <w:t>blockchain.headers</w:t>
+      </w:r>
+      <w:proofErr w:type="gramEnd"/>
+      <w:r>
+        <w:rPr>
+          <w:lang w:val="en-US"/>
+        </w:rPr>
+        <w:t>.subscribe</w:t>
+      </w:r>
       <w:bookmarkEnd w:id="27"/>
       <w:proofErr w:type="spellEnd"/>
     </w:p>
@@ -12443,39 +12821,54 @@
         <w:rPr>
           <w:lang w:val="en-US"/>
         </w:rPr>
-        <w:t>Causes lasting effect of sending notification whenever status of a given scripthash changes.</w:t>
-      </w:r>
-      <w:r>
-        <w:rPr>
-          <w:lang w:val="en-US"/>
-        </w:rPr>
-        <w:t xml:space="preserve"> Immediate return carries current status.</w:t>
-      </w:r>
-    </w:p>
-    <w:p>
-      <w:pPr>
-        <w:rPr>
-          <w:lang w:val="en-US"/>
-        </w:rPr>
-      </w:pPr>
-      <w:r>
-        <w:rPr>
-          <w:lang w:val="en-US"/>
-        </w:rPr>
-        <w:t>By status of a scripthash we mean</w:t>
-      </w:r>
-      <w:r>
-        <w:rPr>
-          <w:lang w:val="en-US"/>
-        </w:rPr>
-        <w:t xml:space="preserve"> either null (if no transactions are present to the scripthash) or a sha256 of an ordered list of strings in a format </w:t>
-      </w:r>
+        <w:t>Causes lasting effect of sending notification whenever</w:t>
+      </w:r>
+      <w:r>
+        <w:rPr>
+          <w:lang w:val="en-US"/>
+        </w:rPr>
+        <w:t xml:space="preserve"> there is a new block on the Bitcoin blockchain. </w:t>
+      </w:r>
+      <w:r>
+        <w:rPr>
+          <w:lang w:val="en-US"/>
+        </w:rPr>
+        <w:t xml:space="preserve">Immediate return carries current top block height and current top block header hash. </w:t>
+      </w:r>
+    </w:p>
+    <w:p>
+      <w:pPr>
+        <w:rPr>
+          <w:lang w:val="en-US"/>
+        </w:rPr>
+      </w:pPr>
+    </w:p>
+    <w:p>
+      <w:pPr>
+        <w:rPr>
+          <w:lang w:val="en-US"/>
+        </w:rPr>
+      </w:pPr>
+      <w:r>
+        <w:rPr>
+          <w:lang w:val="en-US"/>
+        </w:rPr>
+        <w:t xml:space="preserve">Heartbeat triggers two following RPC calls: </w:t>
+      </w:r>
+      <w:proofErr w:type="spellStart"/>
       <w:r>
         <w:rPr>
           <w:rFonts w:ascii="Courier" w:hAnsi="Courier"/>
           <w:lang w:val="en-US"/>
         </w:rPr>
-        <w:t>&lt;</w:t>
+        <w:t>getbestblockhash</w:t>
+      </w:r>
+      <w:proofErr w:type="spellEnd"/>
+      <w:r>
+        <w:rPr>
+          <w:lang w:val="en-US"/>
+        </w:rPr>
+        <w:t xml:space="preserve"> and </w:t>
       </w:r>
       <w:proofErr w:type="spellStart"/>
       <w:r>
@@ -12483,68 +12876,79 @@
           <w:rFonts w:ascii="Courier" w:hAnsi="Courier"/>
           <w:lang w:val="en-US"/>
         </w:rPr>
-        <w:t>txid</w:t>
+        <w:t>getblockheader</w:t>
       </w:r>
       <w:proofErr w:type="spellEnd"/>
-      <w:proofErr w:type="gramStart"/>
+      <w:r>
+        <w:rPr>
+          <w:lang w:val="en-US"/>
+        </w:rPr>
+        <w:t xml:space="preserve">. </w:t>
+      </w:r>
+      <w:proofErr w:type="spellStart"/>
       <w:r>
         <w:rPr>
           <w:rFonts w:ascii="Courier" w:hAnsi="Courier"/>
           <w:lang w:val="en-US"/>
         </w:rPr>
-        <w:t>&gt;:height</w:t>
-      </w:r>
-      <w:proofErr w:type="gramEnd"/>
-      <w:r>
-        <w:rPr>
-          <w:lang w:val="en-US"/>
-        </w:rPr>
-        <w:t xml:space="preserve">. The order is by increasing height and position within a block, if more than one transaction is in the same block. Such list is concatenated with a list of transactions not confirmed yet, with height 0 or -1. The latter if </w:t>
-      </w:r>
-      <w:r>
-        <w:rPr>
-          <w:lang w:val="en-US"/>
-        </w:rPr>
-        <w:t>at least one of the inputs of a transaction is unconfirmed.</w:t>
-      </w:r>
-    </w:p>
-    <w:p>
-      <w:pPr>
-        <w:rPr>
-          <w:lang w:val="en-US"/>
-        </w:rPr>
-      </w:pPr>
-      <w:r>
-        <w:rPr>
-          <w:lang w:val="en-US"/>
-        </w:rPr>
-        <w:t>Sha256 of the above list i</w:t>
-      </w:r>
-      <w:r>
-        <w:rPr>
-          <w:lang w:val="en-US"/>
-        </w:rPr>
-        <w:t>s dubbed status of a scripthash, such status will change whenever there is new transaction to the scripthash, or whenever some attribute of any of the transactions in the list changes, like number of confirmations.</w:t>
-      </w:r>
-    </w:p>
-    <w:p>
-      <w:pPr>
-        <w:rPr>
-          <w:lang w:val="en-US"/>
-        </w:rPr>
-      </w:pPr>
-    </w:p>
-    <w:p>
-      <w:pPr>
-        <w:rPr>
-          <w:lang w:val="en-US"/>
-        </w:rPr>
-      </w:pPr>
-      <w:r>
-        <w:rPr>
-          <w:lang w:val="en-US"/>
-        </w:rPr>
-        <w:t>Note that notifications are sent back on the same socket.</w:t>
+        <w:t>getbestblockhash</w:t>
+      </w:r>
+      <w:proofErr w:type="spellEnd"/>
+      <w:r>
+        <w:rPr>
+          <w:lang w:val="en-US"/>
+        </w:rPr>
+        <w:t xml:space="preserve"> provides best </w:t>
+      </w:r>
+      <w:proofErr w:type="spellStart"/>
+      <w:r>
+        <w:rPr>
+          <w:lang w:val="en-US"/>
+        </w:rPr>
+        <w:t>blockhash</w:t>
+      </w:r>
+      <w:proofErr w:type="spellEnd"/>
+      <w:r>
+        <w:rPr>
+          <w:lang w:val="en-US"/>
+        </w:rPr>
+        <w:t xml:space="preserve">, which is fed to </w:t>
+      </w:r>
+      <w:proofErr w:type="spellStart"/>
+      <w:r>
+        <w:rPr>
+          <w:rFonts w:ascii="Courier" w:hAnsi="Courier"/>
+          <w:lang w:val="en-US"/>
+        </w:rPr>
+        <w:t>getblockheader</w:t>
+      </w:r>
+      <w:proofErr w:type="spellEnd"/>
+      <w:r>
+        <w:rPr>
+          <w:lang w:val="en-US"/>
+        </w:rPr>
+        <w:t xml:space="preserve">, which returns </w:t>
+      </w:r>
+      <w:proofErr w:type="spellStart"/>
+      <w:r>
+        <w:rPr>
+          <w:rFonts w:ascii="Courier" w:hAnsi="Courier"/>
+          <w:lang w:val="en-US"/>
+        </w:rPr>
+        <w:t>GetBlockHeaderResult</w:t>
+      </w:r>
+      <w:proofErr w:type="spellEnd"/>
+      <w:r>
+        <w:rPr>
+          <w:lang w:val="en-US"/>
+        </w:rPr>
+        <w:t>, whic</w:t>
+      </w:r>
+      <w:r>
+        <w:rPr>
+          <w:lang w:val="en-US"/>
+        </w:rPr>
+        <w:t>h is serialized into header hex</w:t>
       </w:r>
       <w:r>
         <w:rPr>
@@ -12556,201 +12960,129 @@
         <w:rPr>
           <w:lang w:val="en-US"/>
         </w:rPr>
-        <w:t xml:space="preserve">In order to learn about changes in transaction list for a given scripthash, periodical checks are performed, triggered by a heartbeat. The check prepares a list of updated transactions and sends this list via </w:t>
+        <w:t>(</w:t>
+      </w:r>
+      <w:r>
+        <w:rPr>
+          <w:lang w:val="en-US"/>
+        </w:rPr>
+        <w:t xml:space="preserve">serialized raw bytes with header information in the format </w:t>
+      </w:r>
+      <w:r>
+        <w:rPr>
+          <w:rFonts w:ascii="Courier" w:hAnsi="Courier"/>
+          <w:lang w:val="en-US"/>
+        </w:rPr>
+        <w:t>&lt;i32s32sIII</w:t>
+      </w:r>
+      <w:r>
+        <w:rPr>
+          <w:lang w:val="en-US"/>
+        </w:rPr>
+        <w:t>).</w:t>
+      </w:r>
+    </w:p>
+    <w:p>
+      <w:pPr>
+        <w:rPr>
+          <w:lang w:val="en-US"/>
+        </w:rPr>
+      </w:pPr>
+    </w:p>
+    <w:p>
+      <w:r>
+        <w:t>For every new block detected, the following notification is sent:</w:t>
+      </w:r>
+    </w:p>
+    <w:p/>
+    <w:p>
+      <w:r>
+        <w:t>{</w:t>
+      </w:r>
+    </w:p>
+    <w:p>
+      <w:pPr>
+        <w:ind w:firstLine="432"/>
+      </w:pPr>
+      <w:r>
+        <w:t>"</w:t>
       </w:r>
       <w:proofErr w:type="spellStart"/>
       <w:r>
-        <w:rPr>
-          <w:rFonts w:ascii="Courier" w:hAnsi="Courier"/>
-          <w:lang w:val="en-US"/>
-        </w:rPr>
-        <w:t>onUpdtatedScripthashes</w:t>
+        <w:t>jsonrpc</w:t>
       </w:r>
       <w:proofErr w:type="spellEnd"/>
       <w:r>
-        <w:rPr>
-          <w:lang w:val="en-US"/>
-        </w:rPr>
-        <w:t xml:space="preserve"> function call (name is implementation detail, but it conveys the idea). </w:t>
-      </w:r>
-      <w:r>
-        <w:rPr>
-          <w:lang w:val="en-US"/>
-        </w:rPr>
-        <w:t xml:space="preserve">For every updated scripthash </w:t>
-      </w:r>
-      <w:r>
-        <w:rPr>
-          <w:lang w:val="en-US"/>
-        </w:rPr>
-        <w:t xml:space="preserve">the </w:t>
-      </w:r>
-      <w:r>
-        <w:rPr>
-          <w:lang w:val="en-US"/>
-        </w:rPr>
-        <w:t>following notification is sent:</w:t>
-      </w:r>
-    </w:p>
-    <w:p>
-      <w:pPr>
-        <w:rPr>
-          <w:lang w:val="en-US"/>
-        </w:rPr>
-      </w:pPr>
-    </w:p>
-    <w:p>
-      <w:pPr>
-        <w:rPr>
-          <w:rFonts w:ascii="Courier" w:hAnsi="Courier"/>
-        </w:rPr>
-      </w:pPr>
-      <w:r>
-        <w:rPr>
-          <w:rFonts w:ascii="Courier" w:hAnsi="Courier"/>
-        </w:rPr>
-        <w:t>{</w:t>
+        <w:t xml:space="preserve">": "2.0", </w:t>
       </w:r>
     </w:p>
     <w:p>
       <w:pPr>
         <w:ind w:firstLine="432"/>
-        <w:rPr>
-          <w:rFonts w:ascii="Courier" w:hAnsi="Courier"/>
-        </w:rPr>
-      </w:pPr>
-      <w:r>
-        <w:rPr>
-          <w:rFonts w:ascii="Courier" w:hAnsi="Courier"/>
-        </w:rPr>
-        <w:t>"</w:t>
-      </w:r>
-      <w:proofErr w:type="spellStart"/>
-      <w:r>
-        <w:rPr>
-          <w:rFonts w:ascii="Courier" w:hAnsi="Courier"/>
-        </w:rPr>
-        <w:t>jsonrpc</w:t>
-      </w:r>
-      <w:proofErr w:type="spellEnd"/>
-      <w:r>
-        <w:rPr>
-          <w:rFonts w:ascii="Courier" w:hAnsi="Courier"/>
-        </w:rPr>
-        <w:t xml:space="preserve">": "2.0", </w:t>
-      </w:r>
-    </w:p>
-    <w:p>
-      <w:pPr>
-        <w:ind w:firstLine="432"/>
-        <w:rPr>
-          <w:rFonts w:ascii="Courier" w:hAnsi="Courier"/>
-        </w:rPr>
-      </w:pPr>
-      <w:r>
-        <w:rPr>
-          <w:rFonts w:ascii="Courier" w:hAnsi="Courier"/>
-        </w:rPr>
+      </w:pPr>
+      <w:r>
+        <w:lastRenderedPageBreak/>
         <w:t>"method": "</w:t>
       </w:r>
       <w:proofErr w:type="spellStart"/>
       <w:proofErr w:type="gramStart"/>
       <w:r>
-        <w:rPr>
-          <w:rFonts w:ascii="Courier" w:hAnsi="Courier"/>
-        </w:rPr>
-        <w:t>blockchain.scripthash</w:t>
+        <w:t>blockchain.headers</w:t>
       </w:r>
       <w:proofErr w:type="gramEnd"/>
       <w:r>
-        <w:rPr>
-          <w:rFonts w:ascii="Courier" w:hAnsi="Courier"/>
-        </w:rPr>
         <w:t>.subscribe</w:t>
       </w:r>
       <w:proofErr w:type="spellEnd"/>
       <w:r>
-        <w:rPr>
-          <w:rFonts w:ascii="Courier" w:hAnsi="Courier"/>
-        </w:rPr>
         <w:t xml:space="preserve">", </w:t>
       </w:r>
     </w:p>
     <w:p>
       <w:pPr>
         <w:ind w:firstLine="432"/>
-        <w:rPr>
-          <w:rFonts w:ascii="Courier" w:hAnsi="Courier"/>
-        </w:rPr>
-      </w:pPr>
-      <w:r>
-        <w:rPr>
-          <w:rFonts w:ascii="Courier" w:hAnsi="Courier"/>
-        </w:rPr>
+      </w:pPr>
+      <w:r>
         <w:t>"</w:t>
       </w:r>
       <w:proofErr w:type="spellStart"/>
       <w:r>
-        <w:rPr>
-          <w:rFonts w:ascii="Courier" w:hAnsi="Courier"/>
-        </w:rPr>
         <w:t>params</w:t>
       </w:r>
       <w:proofErr w:type="spellEnd"/>
       <w:r>
-        <w:rPr>
-          <w:rFonts w:ascii="Courier" w:hAnsi="Courier"/>
-        </w:rPr>
-        <w:t xml:space="preserve">": </w:t>
-      </w:r>
-      <w:r>
-        <w:rPr>
-          <w:rFonts w:ascii="Courier" w:hAnsi="Courier"/>
-        </w:rPr>
-        <w:t>["</w:t>
-      </w:r>
-      <w:r>
-        <w:rPr>
-          <w:rFonts w:ascii="Courier" w:hAnsi="Courier"/>
+        <w:t>": [{"hex": "</w:t>
+      </w:r>
+      <w:r>
+        <w:rPr>
           <w:bCs/>
         </w:rPr>
-        <w:t>&lt;scripthash&gt;</w:t>
-      </w:r>
-      <w:r>
-        <w:rPr>
-          <w:rFonts w:ascii="Courier" w:hAnsi="Courier"/>
-        </w:rPr>
-        <w:t>",</w:t>
-      </w:r>
-      <w:r>
-        <w:rPr>
-          <w:rFonts w:ascii="Courier" w:hAnsi="Courier"/>
-        </w:rPr>
-        <w:t xml:space="preserve"> "</w:t>
-      </w:r>
-      <w:r>
-        <w:rPr>
-          <w:rFonts w:ascii="Courier" w:hAnsi="Courier"/>
-        </w:rPr>
-        <w:t>&lt;status (history hash)&gt;</w:t>
-      </w:r>
-      <w:r>
-        <w:rPr>
-          <w:rFonts w:ascii="Courier" w:hAnsi="Courier"/>
-        </w:rPr>
-        <w:t>"]</w:t>
-      </w:r>
-    </w:p>
-    <w:p>
-      <w:pPr>
-        <w:rPr>
-          <w:rFonts w:ascii="Courier" w:hAnsi="Courier"/>
-        </w:rPr>
-      </w:pPr>
-      <w:r>
-        <w:rPr>
-          <w:rFonts w:ascii="Courier" w:hAnsi="Courier"/>
-        </w:rPr>
+        <w:t>&lt;</w:t>
+      </w:r>
+      <w:r>
+        <w:rPr>
+          <w:bCs/>
+        </w:rPr>
+        <w:t xml:space="preserve">top block </w:t>
+      </w:r>
+      <w:r>
+        <w:rPr>
+          <w:bCs/>
+        </w:rPr>
+        <w:t>header hex&gt;</w:t>
+      </w:r>
+      <w:r>
+        <w:t xml:space="preserve">", "height": </w:t>
+      </w:r>
+      <w:r>
+        <w:t>&lt;top block height&gt;</w:t>
+      </w:r>
+      <w:r>
+        <w:t>}]</w:t>
+      </w:r>
+    </w:p>
+    <w:p>
+      <w:r>
         <w:t>}</w:t>
       </w:r>
     </w:p>
@@ -12761,399 +13093,64 @@
           <w:lang w:val="en-US"/>
         </w:rPr>
       </w:pPr>
-      <w:r>
-        <w:rPr>
-          <w:lang w:val="en-US"/>
-        </w:rPr>
-        <w:t>The above notification is pushed into the socket</w:t>
-      </w:r>
-      <w:r>
-        <w:rPr>
-          <w:lang w:val="en-US"/>
-        </w:rPr>
-        <w:t xml:space="preserve"> every time a heartbeat-drive check detects change in scripthash history.</w:t>
-      </w:r>
-    </w:p>
-    <w:p>
-      <w:pPr>
-        <w:rPr>
-          <w:lang w:val="en-US"/>
-        </w:rPr>
-      </w:pPr>
-    </w:p>
-    <w:p>
-      <w:pPr>
-        <w:rPr>
-          <w:lang w:val="en-US"/>
-        </w:rPr>
-      </w:pPr>
-    </w:p>
-    <w:p>
-      <w:pPr>
-        <w:pStyle w:val="Heading3"/>
-        <w:rPr>
-          <w:lang w:val="en-US"/>
-        </w:rPr>
-      </w:pPr>
-      <w:bookmarkStart w:id="28" w:name="_Toc61942502"/>
-      <w:proofErr w:type="spellStart"/>
-      <w:proofErr w:type="gramStart"/>
-      <w:r>
-        <w:rPr>
-          <w:lang w:val="en-US"/>
-        </w:rPr>
-        <w:t>blockchain.headers</w:t>
-      </w:r>
-      <w:proofErr w:type="gramEnd"/>
-      <w:r>
-        <w:rPr>
-          <w:lang w:val="en-US"/>
-        </w:rPr>
-        <w:t>.subscribe</w:t>
+    </w:p>
+    <w:p>
+      <w:pPr>
+        <w:rPr>
+          <w:lang w:val="en-US"/>
+        </w:rPr>
+      </w:pPr>
+    </w:p>
+    <w:p>
+      <w:pPr>
+        <w:pStyle w:val="Heading1"/>
+        <w:rPr>
+          <w:lang w:val="en-US"/>
+        </w:rPr>
+      </w:pPr>
+      <w:bookmarkStart w:id="28" w:name="_Toc61942503"/>
+      <w:r>
+        <w:rPr>
+          <w:lang w:val="en-US"/>
+        </w:rPr>
+        <w:t>Testing</w:t>
       </w:r>
       <w:bookmarkEnd w:id="28"/>
-      <w:proofErr w:type="spellEnd"/>
-    </w:p>
-    <w:p>
-      <w:pPr>
-        <w:rPr>
-          <w:lang w:val="en-US"/>
-        </w:rPr>
-      </w:pPr>
-      <w:r>
-        <w:rPr>
-          <w:lang w:val="en-US"/>
-        </w:rPr>
-        <w:t>Causes lasting effect of sending notification whenever</w:t>
-      </w:r>
-      <w:r>
-        <w:rPr>
-          <w:lang w:val="en-US"/>
-        </w:rPr>
-        <w:t xml:space="preserve"> there is a new block on the Bitcoin blockchain. </w:t>
-      </w:r>
-      <w:r>
-        <w:rPr>
-          <w:lang w:val="en-US"/>
-        </w:rPr>
-        <w:t xml:space="preserve">Immediate return carries current top block height and current top block header hash. </w:t>
-      </w:r>
-    </w:p>
-    <w:p>
-      <w:pPr>
-        <w:rPr>
-          <w:lang w:val="en-US"/>
-        </w:rPr>
-      </w:pPr>
-    </w:p>
-    <w:p>
-      <w:pPr>
-        <w:rPr>
-          <w:lang w:val="en-US"/>
-        </w:rPr>
-      </w:pPr>
-      <w:r>
-        <w:rPr>
-          <w:lang w:val="en-US"/>
-        </w:rPr>
-        <w:t xml:space="preserve">Heartbeat triggers two following RPC calls: </w:t>
-      </w:r>
-      <w:proofErr w:type="spellStart"/>
-      <w:r>
-        <w:rPr>
-          <w:rFonts w:ascii="Courier" w:hAnsi="Courier"/>
-          <w:lang w:val="en-US"/>
-        </w:rPr>
-        <w:t>getbestblockhash</w:t>
-      </w:r>
-      <w:proofErr w:type="spellEnd"/>
-      <w:r>
-        <w:rPr>
-          <w:lang w:val="en-US"/>
-        </w:rPr>
-        <w:t xml:space="preserve"> and </w:t>
-      </w:r>
-      <w:proofErr w:type="spellStart"/>
-      <w:r>
-        <w:rPr>
-          <w:rFonts w:ascii="Courier" w:hAnsi="Courier"/>
-          <w:lang w:val="en-US"/>
-        </w:rPr>
-        <w:t>getblockheader</w:t>
-      </w:r>
-      <w:proofErr w:type="spellEnd"/>
-      <w:r>
-        <w:rPr>
-          <w:lang w:val="en-US"/>
-        </w:rPr>
-        <w:t xml:space="preserve">. </w:t>
-      </w:r>
-      <w:proofErr w:type="spellStart"/>
-      <w:r>
-        <w:rPr>
-          <w:rFonts w:ascii="Courier" w:hAnsi="Courier"/>
-          <w:lang w:val="en-US"/>
-        </w:rPr>
-        <w:t>getbestblockhash</w:t>
-      </w:r>
-      <w:proofErr w:type="spellEnd"/>
-      <w:r>
-        <w:rPr>
-          <w:lang w:val="en-US"/>
-        </w:rPr>
-        <w:t xml:space="preserve"> provides best </w:t>
-      </w:r>
-      <w:proofErr w:type="spellStart"/>
-      <w:r>
-        <w:rPr>
-          <w:lang w:val="en-US"/>
-        </w:rPr>
-        <w:t>blockhash</w:t>
-      </w:r>
-      <w:proofErr w:type="spellEnd"/>
-      <w:r>
-        <w:rPr>
-          <w:lang w:val="en-US"/>
-        </w:rPr>
-        <w:t xml:space="preserve">, which is fed to </w:t>
-      </w:r>
-      <w:proofErr w:type="spellStart"/>
-      <w:r>
-        <w:rPr>
-          <w:rFonts w:ascii="Courier" w:hAnsi="Courier"/>
-          <w:lang w:val="en-US"/>
-        </w:rPr>
-        <w:t>getblockheader</w:t>
-      </w:r>
-      <w:proofErr w:type="spellEnd"/>
-      <w:r>
-        <w:rPr>
-          <w:lang w:val="en-US"/>
-        </w:rPr>
-        <w:t xml:space="preserve">, which returns </w:t>
-      </w:r>
-      <w:proofErr w:type="spellStart"/>
-      <w:r>
-        <w:rPr>
-          <w:rFonts w:ascii="Courier" w:hAnsi="Courier"/>
-          <w:lang w:val="en-US"/>
-        </w:rPr>
-        <w:t>GetBlockHeaderResult</w:t>
-      </w:r>
-      <w:proofErr w:type="spellEnd"/>
-      <w:r>
-        <w:rPr>
-          <w:lang w:val="en-US"/>
-        </w:rPr>
-        <w:t>, whic</w:t>
-      </w:r>
-      <w:r>
-        <w:rPr>
-          <w:lang w:val="en-US"/>
-        </w:rPr>
-        <w:t>h is serialized into header hex</w:t>
-      </w:r>
-      <w:r>
-        <w:rPr>
-          <w:lang w:val="en-US"/>
-        </w:rPr>
-        <w:t xml:space="preserve"> </w:t>
-      </w:r>
-      <w:r>
-        <w:rPr>
-          <w:lang w:val="en-US"/>
-        </w:rPr>
-        <w:t>(</w:t>
-      </w:r>
-      <w:r>
-        <w:rPr>
-          <w:lang w:val="en-US"/>
-        </w:rPr>
-        <w:t xml:space="preserve">serialized raw bytes with header information in the format </w:t>
-      </w:r>
-      <w:r>
-        <w:rPr>
-          <w:rFonts w:ascii="Courier" w:hAnsi="Courier"/>
-          <w:lang w:val="en-US"/>
-        </w:rPr>
-        <w:t>&lt;i32s32sIII</w:t>
-      </w:r>
-      <w:r>
-        <w:rPr>
-          <w:lang w:val="en-US"/>
-        </w:rPr>
-        <w:t>).</w:t>
-      </w:r>
-    </w:p>
-    <w:p>
-      <w:pPr>
-        <w:rPr>
-          <w:lang w:val="en-US"/>
-        </w:rPr>
-      </w:pPr>
-    </w:p>
-    <w:p>
-      <w:r>
-        <w:t>For every new block detected, the following notification is sent:</w:t>
-      </w:r>
-    </w:p>
-    <w:p/>
-    <w:p>
-      <w:r>
-        <w:t>{</w:t>
-      </w:r>
-    </w:p>
-    <w:p>
-      <w:pPr>
-        <w:ind w:firstLine="432"/>
-      </w:pPr>
-      <w:r>
-        <w:t>"</w:t>
-      </w:r>
-      <w:proofErr w:type="spellStart"/>
-      <w:r>
-        <w:t>jsonrpc</w:t>
-      </w:r>
-      <w:proofErr w:type="spellEnd"/>
-      <w:r>
-        <w:t xml:space="preserve">": "2.0", </w:t>
-      </w:r>
-    </w:p>
-    <w:p>
-      <w:pPr>
-        <w:ind w:firstLine="432"/>
-      </w:pPr>
-      <w:r>
-        <w:lastRenderedPageBreak/>
-        <w:t>"method": "</w:t>
-      </w:r>
-      <w:proofErr w:type="spellStart"/>
-      <w:proofErr w:type="gramStart"/>
-      <w:r>
-        <w:t>blockchain.headers</w:t>
-      </w:r>
-      <w:proofErr w:type="gramEnd"/>
-      <w:r>
-        <w:t>.subscribe</w:t>
-      </w:r>
-      <w:proofErr w:type="spellEnd"/>
-      <w:r>
-        <w:t xml:space="preserve">", </w:t>
-      </w:r>
-    </w:p>
-    <w:p>
-      <w:pPr>
-        <w:ind w:firstLine="432"/>
-      </w:pPr>
-      <w:r>
-        <w:t>"</w:t>
-      </w:r>
-      <w:proofErr w:type="spellStart"/>
-      <w:r>
-        <w:t>params</w:t>
-      </w:r>
-      <w:proofErr w:type="spellEnd"/>
-      <w:r>
-        <w:t>": [{"hex": "</w:t>
-      </w:r>
-      <w:r>
-        <w:rPr>
-          <w:bCs/>
-        </w:rPr>
-        <w:t>&lt;</w:t>
-      </w:r>
-      <w:r>
-        <w:rPr>
-          <w:bCs/>
-        </w:rPr>
-        <w:t xml:space="preserve">top block </w:t>
-      </w:r>
-      <w:r>
-        <w:rPr>
-          <w:bCs/>
-        </w:rPr>
-        <w:t>header hex&gt;</w:t>
-      </w:r>
-      <w:r>
-        <w:t xml:space="preserve">", "height": </w:t>
-      </w:r>
-      <w:r>
-        <w:t>&lt;top block height&gt;</w:t>
-      </w:r>
-      <w:r>
-        <w:t>}]</w:t>
-      </w:r>
-    </w:p>
-    <w:p>
-      <w:r>
-        <w:t>}</w:t>
-      </w:r>
-    </w:p>
-    <w:p/>
-    <w:p>
-      <w:pPr>
-        <w:rPr>
-          <w:lang w:val="en-US"/>
-        </w:rPr>
-      </w:pPr>
-    </w:p>
-    <w:p>
-      <w:pPr>
-        <w:rPr>
-          <w:lang w:val="en-US"/>
-        </w:rPr>
-      </w:pPr>
-    </w:p>
-    <w:p>
-      <w:pPr>
-        <w:pStyle w:val="Heading1"/>
-        <w:rPr>
-          <w:lang w:val="en-US"/>
-        </w:rPr>
-      </w:pPr>
-      <w:bookmarkStart w:id="29" w:name="_Toc61942503"/>
-      <w:r>
-        <w:rPr>
-          <w:lang w:val="en-US"/>
-        </w:rPr>
-        <w:t>Testing</w:t>
+    </w:p>
+    <w:p>
+      <w:pPr>
+        <w:rPr>
+          <w:lang w:val="en-US"/>
+        </w:rPr>
+      </w:pPr>
+    </w:p>
+    <w:p>
+      <w:pPr>
+        <w:pStyle w:val="Heading2"/>
+        <w:rPr>
+          <w:lang w:val="en-US"/>
+        </w:rPr>
+      </w:pPr>
+      <w:bookmarkStart w:id="29" w:name="_Toc61942504"/>
+      <w:r>
+        <w:rPr>
+          <w:lang w:val="en-US"/>
+        </w:rPr>
+        <w:t xml:space="preserve">Run </w:t>
+      </w:r>
+      <w:r>
+        <w:rPr>
+          <w:lang w:val="en-US"/>
+        </w:rPr>
+        <w:t xml:space="preserve">tests via </w:t>
+      </w:r>
+      <w:r>
+        <w:rPr>
+          <w:lang w:val="en-US"/>
+        </w:rPr>
+        <w:t>SBT</w:t>
       </w:r>
       <w:bookmarkEnd w:id="29"/>
-    </w:p>
-    <w:p>
-      <w:pPr>
-        <w:rPr>
-          <w:lang w:val="en-US"/>
-        </w:rPr>
-      </w:pPr>
-    </w:p>
-    <w:p>
-      <w:pPr>
-        <w:pStyle w:val="Heading2"/>
-        <w:rPr>
-          <w:lang w:val="en-US"/>
-        </w:rPr>
-      </w:pPr>
-      <w:bookmarkStart w:id="30" w:name="_Toc61942504"/>
-      <w:r>
-        <w:rPr>
-          <w:lang w:val="en-US"/>
-        </w:rPr>
-        <w:t xml:space="preserve">Run </w:t>
-      </w:r>
-      <w:r>
-        <w:rPr>
-          <w:lang w:val="en-US"/>
-        </w:rPr>
-        <w:t xml:space="preserve">tests via </w:t>
-      </w:r>
-      <w:r>
-        <w:rPr>
-          <w:lang w:val="en-US"/>
-        </w:rPr>
-        <w:t>SBT</w:t>
-      </w:r>
-      <w:bookmarkEnd w:id="30"/>
     </w:p>
     <w:p>
       <w:pPr>
@@ -13267,6 +13264,519 @@
     </w:p>
     <w:p>
       <w:pPr>
+        <w:rPr>
+          <w:lang w:val="en-US"/>
+        </w:rPr>
+      </w:pPr>
+    </w:p>
+    <w:p>
+      <w:pPr>
+        <w:pStyle w:val="Heading3"/>
+        <w:rPr>
+          <w:lang w:val="en-US"/>
+        </w:rPr>
+      </w:pPr>
+      <w:r>
+        <w:rPr>
+          <w:lang w:val="en-US"/>
+        </w:rPr>
+        <w:t>Heartbeat Roundtrip Test</w:t>
+      </w:r>
+    </w:p>
+    <w:p>
+      <w:pPr>
+        <w:rPr>
+          <w:lang w:val="en-US"/>
+        </w:rPr>
+      </w:pPr>
+      <w:proofErr w:type="spellStart"/>
+      <w:r>
+        <w:rPr>
+          <w:rFonts w:ascii="Courier" w:hAnsi="Courier"/>
+          <w:lang w:val="en-US"/>
+        </w:rPr>
+        <w:t>HeartbeatRoundtripSpec</w:t>
+      </w:r>
+      <w:proofErr w:type="spellEnd"/>
+      <w:r>
+        <w:rPr>
+          <w:lang w:val="en-US"/>
+        </w:rPr>
+        <w:t xml:space="preserve"> contains test for the following scenario:</w:t>
+      </w:r>
+    </w:p>
+    <w:p>
+      <w:pPr>
+        <w:pStyle w:val="ListParagraph"/>
+        <w:numPr>
+          <w:ilvl w:val="0"/>
+          <w:numId w:val="28"/>
+        </w:numPr>
+        <w:rPr>
+          <w:lang w:val="en-US"/>
+        </w:rPr>
+      </w:pPr>
+      <w:r>
+        <w:rPr>
+          <w:lang w:val="en-US"/>
+        </w:rPr>
+        <w:t>We create a f</w:t>
+      </w:r>
+      <w:r>
+        <w:rPr>
+          <w:lang w:val="en-US"/>
+        </w:rPr>
+        <w:t xml:space="preserve">unding unconfirmed transaction </w:t>
+      </w:r>
+      <w:proofErr w:type="spellStart"/>
+      <w:r>
+        <w:rPr>
+          <w:lang w:val="en-US"/>
+        </w:rPr>
+        <w:t>tx</w:t>
+      </w:r>
+      <w:proofErr w:type="spellEnd"/>
+    </w:p>
+    <w:p>
+      <w:pPr>
+        <w:pStyle w:val="ListParagraph"/>
+        <w:numPr>
+          <w:ilvl w:val="0"/>
+          <w:numId w:val="28"/>
+        </w:numPr>
+        <w:rPr>
+          <w:lang w:val="en-US"/>
+        </w:rPr>
+      </w:pPr>
+      <w:r>
+        <w:rPr>
+          <w:lang w:val="en-US"/>
+        </w:rPr>
+        <w:t>We convert i</w:t>
+      </w:r>
+      <w:r>
+        <w:rPr>
+          <w:lang w:val="en-US"/>
+        </w:rPr>
+        <w:t xml:space="preserve">ts spk to </w:t>
+      </w:r>
+      <w:proofErr w:type="spellStart"/>
+      <w:r>
+        <w:rPr>
+          <w:lang w:val="en-US"/>
+        </w:rPr>
+        <w:t>sh</w:t>
+      </w:r>
+      <w:proofErr w:type="spellEnd"/>
+    </w:p>
+    <w:p>
+      <w:pPr>
+        <w:pStyle w:val="ListParagraph"/>
+        <w:numPr>
+          <w:ilvl w:val="0"/>
+          <w:numId w:val="28"/>
+        </w:numPr>
+        <w:rPr>
+          <w:lang w:val="en-US"/>
+        </w:rPr>
+      </w:pPr>
+      <w:r>
+        <w:rPr>
+          <w:lang w:val="en-US"/>
+        </w:rPr>
+        <w:t>We create d</w:t>
+      </w:r>
+      <w:r>
+        <w:rPr>
+          <w:lang w:val="en-US"/>
+        </w:rPr>
+        <w:t xml:space="preserve">ummy </w:t>
+      </w:r>
+      <w:r>
+        <w:rPr>
+          <w:lang w:val="en-US"/>
+        </w:rPr>
+        <w:t>Bitcoin RPC service</w:t>
+      </w:r>
+      <w:r>
+        <w:rPr>
+          <w:lang w:val="en-US"/>
+        </w:rPr>
+        <w:t xml:space="preserve">, preloaded with </w:t>
+      </w:r>
+      <w:proofErr w:type="spellStart"/>
+      <w:r>
+        <w:rPr>
+          <w:lang w:val="en-US"/>
+        </w:rPr>
+        <w:t>tx’s</w:t>
+      </w:r>
+      <w:proofErr w:type="spellEnd"/>
+      <w:r>
+        <w:rPr>
+          <w:lang w:val="en-US"/>
+        </w:rPr>
+        <w:t xml:space="preserve"> UTXO and height</w:t>
+      </w:r>
+    </w:p>
+    <w:p>
+      <w:pPr>
+        <w:pStyle w:val="ListParagraph"/>
+        <w:numPr>
+          <w:ilvl w:val="0"/>
+          <w:numId w:val="28"/>
+        </w:numPr>
+        <w:rPr>
+          <w:lang w:val="en-US"/>
+        </w:rPr>
+      </w:pPr>
+      <w:r>
+        <w:rPr>
+          <w:lang w:val="en-US"/>
+        </w:rPr>
+        <w:t>We create m</w:t>
+      </w:r>
+      <w:r>
+        <w:rPr>
+          <w:lang w:val="en-US"/>
+        </w:rPr>
+        <w:t xml:space="preserve">onitor and </w:t>
+      </w:r>
+      <w:r>
+        <w:rPr>
+          <w:lang w:val="en-US"/>
+        </w:rPr>
+        <w:t xml:space="preserve">build </w:t>
+      </w:r>
+      <w:r>
+        <w:rPr>
+          <w:lang w:val="en-US"/>
+        </w:rPr>
+        <w:t xml:space="preserve">history with a single </w:t>
+      </w:r>
+      <w:proofErr w:type="spellStart"/>
+      <w:r>
+        <w:rPr>
+          <w:lang w:val="en-US"/>
+        </w:rPr>
+        <w:t>tx</w:t>
+      </w:r>
+      <w:proofErr w:type="spellEnd"/>
+    </w:p>
+    <w:p>
+      <w:pPr>
+        <w:pStyle w:val="ListParagraph"/>
+        <w:numPr>
+          <w:ilvl w:val="0"/>
+          <w:numId w:val="28"/>
+        </w:numPr>
+        <w:rPr>
+          <w:lang w:val="en-US"/>
+        </w:rPr>
+      </w:pPr>
+      <w:r>
+        <w:rPr>
+          <w:lang w:val="en-US"/>
+        </w:rPr>
+        <w:t xml:space="preserve">Electrum history for </w:t>
+      </w:r>
+      <w:proofErr w:type="spellStart"/>
+      <w:r>
+        <w:rPr>
+          <w:lang w:val="en-US"/>
+        </w:rPr>
+        <w:t>sh</w:t>
+      </w:r>
+      <w:proofErr w:type="spellEnd"/>
+      <w:r>
+        <w:rPr>
+          <w:lang w:val="en-US"/>
+        </w:rPr>
+        <w:t xml:space="preserve"> is still empty, as </w:t>
+      </w:r>
+      <w:proofErr w:type="spellStart"/>
+      <w:r>
+        <w:rPr>
+          <w:lang w:val="en-US"/>
+        </w:rPr>
+        <w:t>tx</w:t>
+      </w:r>
+      <w:proofErr w:type="spellEnd"/>
+      <w:r>
+        <w:rPr>
+          <w:lang w:val="en-US"/>
+        </w:rPr>
+        <w:t xml:space="preserve"> has not been used yet</w:t>
+      </w:r>
+    </w:p>
+    <w:p>
+      <w:pPr>
+        <w:pStyle w:val="ListParagraph"/>
+        <w:numPr>
+          <w:ilvl w:val="0"/>
+          <w:numId w:val="28"/>
+        </w:numPr>
+        <w:rPr>
+          <w:lang w:val="en-US"/>
+        </w:rPr>
+      </w:pPr>
+      <w:r>
+        <w:rPr>
+          <w:lang w:val="en-US"/>
+        </w:rPr>
+        <w:t xml:space="preserve">We subscribe to </w:t>
+      </w:r>
+      <w:proofErr w:type="spellStart"/>
+      <w:r>
+        <w:rPr>
+          <w:lang w:val="en-US"/>
+        </w:rPr>
+        <w:t>sh</w:t>
+      </w:r>
+      <w:proofErr w:type="spellEnd"/>
+    </w:p>
+    <w:p>
+      <w:pPr>
+        <w:pStyle w:val="ListParagraph"/>
+        <w:numPr>
+          <w:ilvl w:val="0"/>
+          <w:numId w:val="28"/>
+        </w:numPr>
+        <w:rPr>
+          <w:lang w:val="en-US"/>
+        </w:rPr>
+      </w:pPr>
+      <w:r>
+        <w:rPr>
+          <w:lang w:val="en-US"/>
+        </w:rPr>
+        <w:t xml:space="preserve">We check for updated </w:t>
+      </w:r>
+      <w:proofErr w:type="spellStart"/>
+      <w:r>
+        <w:rPr>
+          <w:lang w:val="en-US"/>
+        </w:rPr>
+        <w:t>txs</w:t>
+      </w:r>
+      <w:proofErr w:type="spellEnd"/>
+      <w:r>
+        <w:rPr>
+          <w:lang w:val="en-US"/>
+        </w:rPr>
+        <w:t>, and make sure nothing is detected as updated (yet)</w:t>
+      </w:r>
+    </w:p>
+    <w:p>
+      <w:pPr>
+        <w:pStyle w:val="ListParagraph"/>
+        <w:numPr>
+          <w:ilvl w:val="0"/>
+          <w:numId w:val="28"/>
+        </w:numPr>
+        <w:rPr>
+          <w:lang w:val="en-US"/>
+        </w:rPr>
+      </w:pPr>
+      <w:r>
+        <w:rPr>
+          <w:lang w:val="en-US"/>
+        </w:rPr>
+        <w:t xml:space="preserve">We create another dummy Bitcoin RPC service, this time with </w:t>
+      </w:r>
+      <w:proofErr w:type="spellStart"/>
+      <w:r>
+        <w:rPr>
+          <w:lang w:val="en-US"/>
+        </w:rPr>
+        <w:t>tx</w:t>
+      </w:r>
+      <w:proofErr w:type="spellEnd"/>
+    </w:p>
+    <w:p>
+      <w:pPr>
+        <w:pStyle w:val="ListParagraph"/>
+        <w:numPr>
+          <w:ilvl w:val="0"/>
+          <w:numId w:val="28"/>
+        </w:numPr>
+        <w:rPr>
+          <w:lang w:val="en-US"/>
+        </w:rPr>
+      </w:pPr>
+      <w:r>
+        <w:rPr>
+          <w:lang w:val="en-US"/>
+        </w:rPr>
+        <w:t xml:space="preserve">We </w:t>
+      </w:r>
+      <w:proofErr w:type="spellStart"/>
+      <w:r>
+        <w:rPr>
+          <w:lang w:val="en-US"/>
+        </w:rPr>
+        <w:t>trigger</w:t>
+      </w:r>
+      <w:r>
+        <w:rPr>
+          <w:lang w:val="en-US"/>
+        </w:rPr>
+        <w:t>HeartbeatConnected</w:t>
+      </w:r>
+      <w:proofErr w:type="spellEnd"/>
+    </w:p>
+    <w:p>
+      <w:pPr>
+        <w:pStyle w:val="ListParagraph"/>
+        <w:numPr>
+          <w:ilvl w:val="0"/>
+          <w:numId w:val="28"/>
+        </w:numPr>
+        <w:rPr>
+          <w:lang w:val="en-US"/>
+        </w:rPr>
+      </w:pPr>
+      <w:r>
+        <w:rPr>
+          <w:lang w:val="en-US"/>
+        </w:rPr>
+        <w:t>Now Electrum history and address history should contain one element</w:t>
+      </w:r>
+    </w:p>
+    <w:p>
+      <w:pPr>
+        <w:pStyle w:val="ListParagraph"/>
+        <w:numPr>
+          <w:ilvl w:val="0"/>
+          <w:numId w:val="28"/>
+        </w:numPr>
+        <w:rPr>
+          <w:lang w:val="en-US"/>
+        </w:rPr>
+      </w:pPr>
+      <w:r>
+        <w:rPr>
+          <w:lang w:val="en-US"/>
+        </w:rPr>
+        <w:t>Stream output, which is normally written to the socked, is intercepted in the test and checked for content</w:t>
+      </w:r>
+    </w:p>
+    <w:p>
+      <w:pPr>
+        <w:pStyle w:val="ListParagraph"/>
+        <w:numPr>
+          <w:ilvl w:val="0"/>
+          <w:numId w:val="28"/>
+        </w:numPr>
+        <w:rPr>
+          <w:lang w:val="en-US"/>
+        </w:rPr>
+      </w:pPr>
+      <w:r>
+        <w:rPr>
+          <w:lang w:val="en-US"/>
+        </w:rPr>
+        <w:t>Now we also subscribe to headers</w:t>
+      </w:r>
+    </w:p>
+    <w:p>
+      <w:pPr>
+        <w:pStyle w:val="ListParagraph"/>
+        <w:numPr>
+          <w:ilvl w:val="0"/>
+          <w:numId w:val="28"/>
+        </w:numPr>
+        <w:rPr>
+          <w:lang w:val="en-US"/>
+        </w:rPr>
+      </w:pPr>
+      <w:r>
+        <w:rPr>
+          <w:lang w:val="en-US"/>
+        </w:rPr>
+        <w:t xml:space="preserve">We </w:t>
+      </w:r>
+      <w:proofErr w:type="spellStart"/>
+      <w:r>
+        <w:rPr>
+          <w:lang w:val="en-US"/>
+        </w:rPr>
+        <w:t>triggerHeartbeatConnected</w:t>
+      </w:r>
+      <w:proofErr w:type="spellEnd"/>
+      <w:r>
+        <w:rPr>
+          <w:lang w:val="en-US"/>
+        </w:rPr>
+        <w:t xml:space="preserve"> again</w:t>
+      </w:r>
+    </w:p>
+    <w:p>
+      <w:pPr>
+        <w:pStyle w:val="ListParagraph"/>
+        <w:numPr>
+          <w:ilvl w:val="0"/>
+          <w:numId w:val="28"/>
+        </w:numPr>
+        <w:rPr>
+          <w:lang w:val="en-US"/>
+        </w:rPr>
+      </w:pPr>
+      <w:r>
+        <w:rPr>
+          <w:lang w:val="en-US"/>
+        </w:rPr>
+        <w:t xml:space="preserve">We check the intercepted stream output again, this time it should contain both </w:t>
+      </w:r>
+      <w:proofErr w:type="spellStart"/>
+      <w:proofErr w:type="gramStart"/>
+      <w:r>
+        <w:rPr>
+          <w:lang w:val="en-US"/>
+        </w:rPr>
+        <w:t>scripthash.subscribe</w:t>
+      </w:r>
+      <w:proofErr w:type="spellEnd"/>
+      <w:proofErr w:type="gramEnd"/>
+      <w:r>
+        <w:rPr>
+          <w:lang w:val="en-US"/>
+        </w:rPr>
+        <w:t xml:space="preserve"> and </w:t>
+      </w:r>
+      <w:proofErr w:type="spellStart"/>
+      <w:r>
+        <w:rPr>
+          <w:lang w:val="en-US"/>
+        </w:rPr>
+        <w:t>headers.subscribe</w:t>
+      </w:r>
+      <w:proofErr w:type="spellEnd"/>
+      <w:r>
+        <w:rPr>
+          <w:lang w:val="en-US"/>
+        </w:rPr>
+        <w:t xml:space="preserve"> notifications</w:t>
+      </w:r>
+    </w:p>
+    <w:p>
+      <w:pPr>
+        <w:rPr>
+          <w:lang w:val="en-US"/>
+        </w:rPr>
+      </w:pPr>
+      <w:bookmarkStart w:id="30" w:name="_GoBack"/>
+      <w:bookmarkEnd w:id="30"/>
+    </w:p>
+    <w:p>
+      <w:pPr>
+        <w:rPr>
+          <w:lang w:val="en-US"/>
+        </w:rPr>
+      </w:pPr>
+    </w:p>
+    <w:p>
+      <w:pPr>
         <w:pStyle w:val="Heading2"/>
         <w:rPr>
           <w:lang w:val="en-US"/>
@@ -13456,6 +13966,7 @@
         <w:rPr>
           <w:lang w:val="en-US"/>
         </w:rPr>
+        <w:lastRenderedPageBreak/>
         <w:t>Switch EPSMI to Testnet.</w:t>
       </w:r>
     </w:p>
@@ -18854,9 +19365,9 @@
     </w:lvl>
   </w:abstractNum>
   <w:abstractNum w:abstractNumId="14" w15:restartNumberingAfterBreak="0">
-    <w:nsid w:val="1ABD6D57"/>
+    <w:nsid w:val="1A072DEE"/>
     <w:multiLevelType w:val="hybridMultilevel"/>
-    <w:tmpl w:val="F8F80166"/>
+    <w:tmpl w:val="68528010"/>
     <w:lvl w:ilvl="0" w:tplc="04090001">
       <w:start w:val="1"/>
       <w:numFmt w:val="bullet"/>
@@ -18967,9 +19478,9 @@
     </w:lvl>
   </w:abstractNum>
   <w:abstractNum w:abstractNumId="15" w15:restartNumberingAfterBreak="0">
-    <w:nsid w:val="220F5238"/>
+    <w:nsid w:val="1ABD6D57"/>
     <w:multiLevelType w:val="hybridMultilevel"/>
-    <w:tmpl w:val="E4482D08"/>
+    <w:tmpl w:val="F8F80166"/>
     <w:lvl w:ilvl="0" w:tplc="04090001">
       <w:start w:val="1"/>
       <w:numFmt w:val="bullet"/>
@@ -19080,9 +19591,9 @@
     </w:lvl>
   </w:abstractNum>
   <w:abstractNum w:abstractNumId="16" w15:restartNumberingAfterBreak="0">
-    <w:nsid w:val="23A80AE8"/>
+    <w:nsid w:val="220F5238"/>
     <w:multiLevelType w:val="hybridMultilevel"/>
-    <w:tmpl w:val="2BB2C31E"/>
+    <w:tmpl w:val="E4482D08"/>
     <w:lvl w:ilvl="0" w:tplc="04090001">
       <w:start w:val="1"/>
       <w:numFmt w:val="bullet"/>
@@ -19193,9 +19704,9 @@
     </w:lvl>
   </w:abstractNum>
   <w:abstractNum w:abstractNumId="17" w15:restartNumberingAfterBreak="0">
-    <w:nsid w:val="312B7817"/>
+    <w:nsid w:val="23A80AE8"/>
     <w:multiLevelType w:val="hybridMultilevel"/>
-    <w:tmpl w:val="92CC18A2"/>
+    <w:tmpl w:val="2BB2C31E"/>
     <w:lvl w:ilvl="0" w:tplc="04090001">
       <w:start w:val="1"/>
       <w:numFmt w:val="bullet"/>
@@ -19306,9 +19817,9 @@
     </w:lvl>
   </w:abstractNum>
   <w:abstractNum w:abstractNumId="18" w15:restartNumberingAfterBreak="0">
-    <w:nsid w:val="32C03D0E"/>
+    <w:nsid w:val="312B7817"/>
     <w:multiLevelType w:val="hybridMultilevel"/>
-    <w:tmpl w:val="94088FB2"/>
+    <w:tmpl w:val="92CC18A2"/>
     <w:lvl w:ilvl="0" w:tplc="04090001">
       <w:start w:val="1"/>
       <w:numFmt w:val="bullet"/>
@@ -19330,7 +19841,7 @@
         <w:ind w:left="1440" w:hanging="360"/>
       </w:pPr>
       <w:rPr>
-        <w:rFonts w:ascii="Courier New" w:hAnsi="Courier New" w:hint="default"/>
+        <w:rFonts w:ascii="Courier New" w:hAnsi="Courier New" w:cs="Courier New" w:hint="default"/>
       </w:rPr>
     </w:lvl>
     <w:lvl w:ilvl="2" w:tplc="04090005" w:tentative="1">
@@ -19366,7 +19877,7 @@
         <w:ind w:left="3600" w:hanging="360"/>
       </w:pPr>
       <w:rPr>
-        <w:rFonts w:ascii="Courier New" w:hAnsi="Courier New" w:hint="default"/>
+        <w:rFonts w:ascii="Courier New" w:hAnsi="Courier New" w:cs="Courier New" w:hint="default"/>
       </w:rPr>
     </w:lvl>
     <w:lvl w:ilvl="5" w:tplc="04090005" w:tentative="1">
@@ -19402,7 +19913,7 @@
         <w:ind w:left="5760" w:hanging="360"/>
       </w:pPr>
       <w:rPr>
-        <w:rFonts w:ascii="Courier New" w:hAnsi="Courier New" w:hint="default"/>
+        <w:rFonts w:ascii="Courier New" w:hAnsi="Courier New" w:cs="Courier New" w:hint="default"/>
       </w:rPr>
     </w:lvl>
     <w:lvl w:ilvl="8" w:tplc="04090005" w:tentative="1">
@@ -19419,9 +19930,9 @@
     </w:lvl>
   </w:abstractNum>
   <w:abstractNum w:abstractNumId="19" w15:restartNumberingAfterBreak="0">
-    <w:nsid w:val="35D559EB"/>
+    <w:nsid w:val="32C03D0E"/>
     <w:multiLevelType w:val="hybridMultilevel"/>
-    <w:tmpl w:val="BDF4EAAC"/>
+    <w:tmpl w:val="94088FB2"/>
     <w:lvl w:ilvl="0" w:tplc="04090001">
       <w:start w:val="1"/>
       <w:numFmt w:val="bullet"/>
@@ -19443,7 +19954,7 @@
         <w:ind w:left="1440" w:hanging="360"/>
       </w:pPr>
       <w:rPr>
-        <w:rFonts w:ascii="Courier New" w:hAnsi="Courier New" w:cs="Courier New" w:hint="default"/>
+        <w:rFonts w:ascii="Courier New" w:hAnsi="Courier New" w:hint="default"/>
       </w:rPr>
     </w:lvl>
     <w:lvl w:ilvl="2" w:tplc="04090005" w:tentative="1">
@@ -19479,7 +19990,7 @@
         <w:ind w:left="3600" w:hanging="360"/>
       </w:pPr>
       <w:rPr>
-        <w:rFonts w:ascii="Courier New" w:hAnsi="Courier New" w:cs="Courier New" w:hint="default"/>
+        <w:rFonts w:ascii="Courier New" w:hAnsi="Courier New" w:hint="default"/>
       </w:rPr>
     </w:lvl>
     <w:lvl w:ilvl="5" w:tplc="04090005" w:tentative="1">
@@ -19515,7 +20026,7 @@
         <w:ind w:left="5760" w:hanging="360"/>
       </w:pPr>
       <w:rPr>
-        <w:rFonts w:ascii="Courier New" w:hAnsi="Courier New" w:cs="Courier New" w:hint="default"/>
+        <w:rFonts w:ascii="Courier New" w:hAnsi="Courier New" w:hint="default"/>
       </w:rPr>
     </w:lvl>
     <w:lvl w:ilvl="8" w:tplc="04090005" w:tentative="1">
@@ -19532,9 +20043,9 @@
     </w:lvl>
   </w:abstractNum>
   <w:abstractNum w:abstractNumId="20" w15:restartNumberingAfterBreak="0">
-    <w:nsid w:val="38415CE9"/>
+    <w:nsid w:val="35D559EB"/>
     <w:multiLevelType w:val="hybridMultilevel"/>
-    <w:tmpl w:val="531855CA"/>
+    <w:tmpl w:val="BDF4EAAC"/>
     <w:lvl w:ilvl="0" w:tplc="04090001">
       <w:start w:val="1"/>
       <w:numFmt w:val="bullet"/>
@@ -19645,9 +20156,9 @@
     </w:lvl>
   </w:abstractNum>
   <w:abstractNum w:abstractNumId="21" w15:restartNumberingAfterBreak="0">
-    <w:nsid w:val="40DA3EBA"/>
+    <w:nsid w:val="38415CE9"/>
     <w:multiLevelType w:val="hybridMultilevel"/>
-    <w:tmpl w:val="6EECC1C6"/>
+    <w:tmpl w:val="531855CA"/>
     <w:lvl w:ilvl="0" w:tplc="04090001">
       <w:start w:val="1"/>
       <w:numFmt w:val="bullet"/>
@@ -19758,9 +20269,9 @@
     </w:lvl>
   </w:abstractNum>
   <w:abstractNum w:abstractNumId="22" w15:restartNumberingAfterBreak="0">
-    <w:nsid w:val="565B1F08"/>
+    <w:nsid w:val="40DA3EBA"/>
     <w:multiLevelType w:val="hybridMultilevel"/>
-    <w:tmpl w:val="68086B7E"/>
+    <w:tmpl w:val="6EECC1C6"/>
     <w:lvl w:ilvl="0" w:tplc="04090001">
       <w:start w:val="1"/>
       <w:numFmt w:val="bullet"/>
@@ -19871,6 +20382,119 @@
     </w:lvl>
   </w:abstractNum>
   <w:abstractNum w:abstractNumId="23" w15:restartNumberingAfterBreak="0">
+    <w:nsid w:val="565B1F08"/>
+    <w:multiLevelType w:val="hybridMultilevel"/>
+    <w:tmpl w:val="68086B7E"/>
+    <w:lvl w:ilvl="0" w:tplc="04090001">
+      <w:start w:val="1"/>
+      <w:numFmt w:val="bullet"/>
+      <w:lvlText w:val=""/>
+      <w:lvlJc w:val="left"/>
+      <w:pPr>
+        <w:ind w:left="720" w:hanging="360"/>
+      </w:pPr>
+      <w:rPr>
+        <w:rFonts w:ascii="Symbol" w:hAnsi="Symbol" w:hint="default"/>
+      </w:rPr>
+    </w:lvl>
+    <w:lvl w:ilvl="1" w:tplc="04090003" w:tentative="1">
+      <w:start w:val="1"/>
+      <w:numFmt w:val="bullet"/>
+      <w:lvlText w:val="o"/>
+      <w:lvlJc w:val="left"/>
+      <w:pPr>
+        <w:ind w:left="1440" w:hanging="360"/>
+      </w:pPr>
+      <w:rPr>
+        <w:rFonts w:ascii="Courier New" w:hAnsi="Courier New" w:cs="Courier New" w:hint="default"/>
+      </w:rPr>
+    </w:lvl>
+    <w:lvl w:ilvl="2" w:tplc="04090005" w:tentative="1">
+      <w:start w:val="1"/>
+      <w:numFmt w:val="bullet"/>
+      <w:lvlText w:val=""/>
+      <w:lvlJc w:val="left"/>
+      <w:pPr>
+        <w:ind w:left="2160" w:hanging="360"/>
+      </w:pPr>
+      <w:rPr>
+        <w:rFonts w:ascii="Wingdings" w:hAnsi="Wingdings" w:hint="default"/>
+      </w:rPr>
+    </w:lvl>
+    <w:lvl w:ilvl="3" w:tplc="04090001" w:tentative="1">
+      <w:start w:val="1"/>
+      <w:numFmt w:val="bullet"/>
+      <w:lvlText w:val=""/>
+      <w:lvlJc w:val="left"/>
+      <w:pPr>
+        <w:ind w:left="2880" w:hanging="360"/>
+      </w:pPr>
+      <w:rPr>
+        <w:rFonts w:ascii="Symbol" w:hAnsi="Symbol" w:hint="default"/>
+      </w:rPr>
+    </w:lvl>
+    <w:lvl w:ilvl="4" w:tplc="04090003" w:tentative="1">
+      <w:start w:val="1"/>
+      <w:numFmt w:val="bullet"/>
+      <w:lvlText w:val="o"/>
+      <w:lvlJc w:val="left"/>
+      <w:pPr>
+        <w:ind w:left="3600" w:hanging="360"/>
+      </w:pPr>
+      <w:rPr>
+        <w:rFonts w:ascii="Courier New" w:hAnsi="Courier New" w:cs="Courier New" w:hint="default"/>
+      </w:rPr>
+    </w:lvl>
+    <w:lvl w:ilvl="5" w:tplc="04090005" w:tentative="1">
+      <w:start w:val="1"/>
+      <w:numFmt w:val="bullet"/>
+      <w:lvlText w:val=""/>
+      <w:lvlJc w:val="left"/>
+      <w:pPr>
+        <w:ind w:left="4320" w:hanging="360"/>
+      </w:pPr>
+      <w:rPr>
+        <w:rFonts w:ascii="Wingdings" w:hAnsi="Wingdings" w:hint="default"/>
+      </w:rPr>
+    </w:lvl>
+    <w:lvl w:ilvl="6" w:tplc="04090001" w:tentative="1">
+      <w:start w:val="1"/>
+      <w:numFmt w:val="bullet"/>
+      <w:lvlText w:val=""/>
+      <w:lvlJc w:val="left"/>
+      <w:pPr>
+        <w:ind w:left="5040" w:hanging="360"/>
+      </w:pPr>
+      <w:rPr>
+        <w:rFonts w:ascii="Symbol" w:hAnsi="Symbol" w:hint="default"/>
+      </w:rPr>
+    </w:lvl>
+    <w:lvl w:ilvl="7" w:tplc="04090003" w:tentative="1">
+      <w:start w:val="1"/>
+      <w:numFmt w:val="bullet"/>
+      <w:lvlText w:val="o"/>
+      <w:lvlJc w:val="left"/>
+      <w:pPr>
+        <w:ind w:left="5760" w:hanging="360"/>
+      </w:pPr>
+      <w:rPr>
+        <w:rFonts w:ascii="Courier New" w:hAnsi="Courier New" w:cs="Courier New" w:hint="default"/>
+      </w:rPr>
+    </w:lvl>
+    <w:lvl w:ilvl="8" w:tplc="04090005" w:tentative="1">
+      <w:start w:val="1"/>
+      <w:numFmt w:val="bullet"/>
+      <w:lvlText w:val=""/>
+      <w:lvlJc w:val="left"/>
+      <w:pPr>
+        <w:ind w:left="6480" w:hanging="360"/>
+      </w:pPr>
+      <w:rPr>
+        <w:rFonts w:ascii="Wingdings" w:hAnsi="Wingdings" w:hint="default"/>
+      </w:rPr>
+    </w:lvl>
+  </w:abstractNum>
+  <w:abstractNum w:abstractNumId="24" w15:restartNumberingAfterBreak="0">
     <w:nsid w:val="5CE21DDE"/>
     <w:multiLevelType w:val="hybridMultilevel"/>
     <w:tmpl w:val="2F5C3AA8"/>
@@ -19982,7 +20606,7 @@
       </w:rPr>
     </w:lvl>
   </w:abstractNum>
-  <w:abstractNum w:abstractNumId="24" w15:restartNumberingAfterBreak="0">
+  <w:abstractNum w:abstractNumId="25" w15:restartNumberingAfterBreak="0">
     <w:nsid w:val="66E40A2E"/>
     <w:multiLevelType w:val="hybridMultilevel"/>
     <w:tmpl w:val="8AAA2472"/>
@@ -20095,7 +20719,7 @@
       </w:rPr>
     </w:lvl>
   </w:abstractNum>
-  <w:abstractNum w:abstractNumId="25" w15:restartNumberingAfterBreak="0">
+  <w:abstractNum w:abstractNumId="26" w15:restartNumberingAfterBreak="0">
     <w:nsid w:val="6958244D"/>
     <w:multiLevelType w:val="hybridMultilevel"/>
     <w:tmpl w:val="A10842CC"/>
@@ -20208,7 +20832,7 @@
       </w:rPr>
     </w:lvl>
   </w:abstractNum>
-  <w:abstractNum w:abstractNumId="26" w15:restartNumberingAfterBreak="0">
+  <w:abstractNum w:abstractNumId="27" w15:restartNumberingAfterBreak="0">
     <w:nsid w:val="7C797C93"/>
     <w:multiLevelType w:val="hybridMultilevel"/>
     <w:tmpl w:val="B56EF046"/>
@@ -20357,49 +20981,52 @@
     <w:abstractNumId w:val="10"/>
   </w:num>
   <w:num w:numId="13">
-    <w:abstractNumId w:val="18"/>
+    <w:abstractNumId w:val="19"/>
   </w:num>
   <w:num w:numId="14">
-    <w:abstractNumId w:val="24"/>
+    <w:abstractNumId w:val="25"/>
   </w:num>
   <w:num w:numId="15">
-    <w:abstractNumId w:val="16"/>
+    <w:abstractNumId w:val="17"/>
   </w:num>
   <w:num w:numId="16">
-    <w:abstractNumId w:val="14"/>
+    <w:abstractNumId w:val="15"/>
   </w:num>
   <w:num w:numId="17">
     <w:abstractNumId w:val="13"/>
   </w:num>
   <w:num w:numId="18">
-    <w:abstractNumId w:val="17"/>
+    <w:abstractNumId w:val="18"/>
   </w:num>
   <w:num w:numId="19">
-    <w:abstractNumId w:val="25"/>
+    <w:abstractNumId w:val="26"/>
   </w:num>
   <w:num w:numId="20">
-    <w:abstractNumId w:val="19"/>
+    <w:abstractNumId w:val="20"/>
   </w:num>
   <w:num w:numId="21">
     <w:abstractNumId w:val="11"/>
   </w:num>
   <w:num w:numId="22">
+    <w:abstractNumId w:val="22"/>
+  </w:num>
+  <w:num w:numId="23">
     <w:abstractNumId w:val="21"/>
   </w:num>
-  <w:num w:numId="23">
-    <w:abstractNumId w:val="20"/>
+  <w:num w:numId="24">
+    <w:abstractNumId w:val="24"/>
   </w:num>
-  <w:num w:numId="24">
+  <w:num w:numId="25">
+    <w:abstractNumId w:val="27"/>
+  </w:num>
+  <w:num w:numId="26">
+    <w:abstractNumId w:val="16"/>
+  </w:num>
+  <w:num w:numId="27">
     <w:abstractNumId w:val="23"/>
   </w:num>
-  <w:num w:numId="25">
-    <w:abstractNumId w:val="26"/>
-  </w:num>
-  <w:num w:numId="26">
-    <w:abstractNumId w:val="15"/>
-  </w:num>
-  <w:num w:numId="27">
-    <w:abstractNumId w:val="22"/>
+  <w:num w:numId="28">
+    <w:abstractNumId w:val="14"/>
   </w:num>
   <w:numIdMacAtCleanup w:val="27"/>
 </w:numbering>
@@ -22327,7 +22954,7 @@
 </file>
 
 <file path=customXml/itemProps1.xml><?xml version="1.0" encoding="utf-8"?>
-<ds:datastoreItem xmlns:ds="http://schemas.openxmlformats.org/officeDocument/2006/customXml" ds:itemID="{55E28649-0E83-2247-B70E-7F7B450F20A7}">
+<ds:datastoreItem xmlns:ds="http://schemas.openxmlformats.org/officeDocument/2006/customXml" ds:itemID="{ECFCB687-60A3-BA4D-ADB0-205E5612C44D}">
   <ds:schemaRefs>
     <ds:schemaRef ds:uri="http://schemas.openxmlformats.org/officeDocument/2006/bibliography"/>
   </ds:schemaRefs>

</xml_diff>